<commit_message>
Updated: Schedule Management Plan documentation/projman/Project Management Plan_MLNSD.docx
</commit_message>
<xml_diff>
--- a/documentation/projman/Project Management Plan_MLNSD.docx
+++ b/documentation/projman/Project Management Plan_MLNSD.docx
@@ -9380,6 +9380,7 @@
       </w:pPr>
       <w:bookmarkStart w:id="0" w:name="_Toc134094309"/>
       <w:r>
+        <w:lastRenderedPageBreak/>
         <w:t>Company Profile</w:t>
       </w:r>
       <w:bookmarkEnd w:id="0"/>
@@ -9953,6 +9954,7 @@
       </w:pPr>
       <w:bookmarkStart w:id="1" w:name="_Toc134094310"/>
       <w:r>
+        <w:lastRenderedPageBreak/>
         <w:t>Business Case</w:t>
       </w:r>
       <w:bookmarkEnd w:id="1"/>
@@ -10184,6 +10186,7 @@
       </w:pPr>
       <w:bookmarkStart w:id="4" w:name="_Toc134094313"/>
       <w:r>
+        <w:lastRenderedPageBreak/>
         <w:t>Project Overview</w:t>
       </w:r>
       <w:bookmarkEnd w:id="4"/>
@@ -10413,6 +10416,7 @@
           <w:b/>
           <w:bCs/>
         </w:rPr>
+        <w:lastRenderedPageBreak/>
         <w:t>Project Assumptions</w:t>
       </w:r>
       <w:bookmarkEnd w:id="7"/>
@@ -10637,7 +10641,15 @@
           <w:sz w:val="24"/>
           <w:szCs w:val="24"/>
         </w:rPr>
-        <w:t>To make your document look professionally produced, Word provides header, footer, cover page, and text box designs that complement each other. For example, you can add a matching cover page, header, and sidebar. Click Insert and then choose the elements you want from the different galleries.</w:t>
+        <w:t xml:space="preserve">To make your document look professionally produced, Word provides header, footer, cover page, and text box designs that complement each other. For </w:t>
+      </w:r>
+      <w:r>
+        <w:rPr>
+          <w:sz w:val="24"/>
+          <w:szCs w:val="24"/>
+        </w:rPr>
+        <w:lastRenderedPageBreak/>
+        <w:t>example, you can add a matching cover page, header, and sidebar. Click Insert and then choose the elements you want from the different galleries.</w:t>
       </w:r>
     </w:p>
     <w:p>
@@ -10818,7 +10830,15 @@
           <w:sz w:val="24"/>
           <w:szCs w:val="24"/>
         </w:rPr>
-        <w:t>The Villamin Wood &amp; Iron Works System has been created to help the company increase their sales and customer reach to take back the loss in income from the sudden temporary closing of shop due to the pandemic. Also, to enhance the conveniency of their customers. In this approach, it will eliminate unnecessary expenses of the company. The cost to make the system successful will be covered by the company owner, recovered by the system's anticipated results</w:t>
+        <w:t xml:space="preserve">The Villamin Wood &amp; Iron Works System has been created to help the company increase their sales and customer reach to take back the loss in income from the sudden temporary closing of shop due to the pandemic. Also, to enhance the conveniency of their customers. In this approach, it will eliminate unnecessary expenses of the company. The cost to make the </w:t>
+      </w:r>
+      <w:r>
+        <w:rPr>
+          <w:sz w:val="24"/>
+          <w:szCs w:val="24"/>
+        </w:rPr>
+        <w:lastRenderedPageBreak/>
+        <w:t>system successful will be covered by the company owner, recovered by the system's anticipated results</w:t>
       </w:r>
       <w:r>
         <w:rPr>
@@ -11027,7 +11047,15 @@
           <w:szCs w:val="24"/>
         </w:rPr>
         <w:tab/>
-        <w:t>Video provides a powerful way to help you prove your point. When you click Online Video, you can paste in the embed code for the video you want to add. You can also type a keyword to search online for the video that best fits your document.</w:t>
+        <w:t xml:space="preserve">Video provides a powerful way to help you prove your point. When you click Online Video, you can paste in the embed code for the video you </w:t>
+      </w:r>
+      <w:r>
+        <w:rPr>
+          <w:sz w:val="24"/>
+          <w:szCs w:val="24"/>
+        </w:rPr>
+        <w:lastRenderedPageBreak/>
+        <w:t>want to add. You can also type a keyword to search online for the video that best fits your document.</w:t>
       </w:r>
     </w:p>
     <w:p>
@@ -11342,6 +11370,7 @@
           <w:sz w:val="24"/>
           <w:szCs w:val="24"/>
         </w:rPr>
+        <w:lastRenderedPageBreak/>
         <w:t>There will be communication between the team and the company if there are complications occur upon deployment.</w:t>
       </w:r>
     </w:p>
@@ -11583,6 +11612,7 @@
           <w:sz w:val="24"/>
           <w:szCs w:val="24"/>
         </w:rPr>
+        <w:lastRenderedPageBreak/>
         <w:t>Not only will customers suffer from the system's malfunction caused by external factors, but the company's workforce will not be able to complete the tasks required to fulfill the needed output.</w:t>
       </w:r>
     </w:p>
@@ -11791,7 +11821,17 @@
           <w:sz w:val="24"/>
           <w:szCs w:val="24"/>
         </w:rPr>
-        <w:t>With the listed risks, the team will collaborate with the stakeholders and ensure that the foreseen risks will be tended to. In preparation to reinforce the project based on the risks listed, the team will create solutions that are aligned with the project budget and constraints. If the risks were to affect the system, the team will ensure this is handled with immediate response.</w:t>
+        <w:t xml:space="preserve">With the listed risks, the team will collaborate with the stakeholders and ensure that the foreseen risks will be tended to. In preparation to reinforce the project based on the risks listed, the team will create solutions that are aligned with the project budget </w:t>
+      </w:r>
+      <w:r>
+        <w:rPr>
+          <w:rFonts w:eastAsia="Yu Mincho" w:cs="Arial"/>
+          <w:color w:val="000000" w:themeColor="text1"/>
+          <w:sz w:val="24"/>
+          <w:szCs w:val="24"/>
+        </w:rPr>
+        <w:lastRenderedPageBreak/>
+        <w:t>and constraints. If the risks were to affect the system, the team will ensure this is handled with immediate response.</w:t>
       </w:r>
     </w:p>
     <w:p>
@@ -11999,6 +12039,7 @@
       </w:pPr>
       <w:bookmarkStart w:id="29" w:name="_Toc134094338"/>
       <w:r>
+        <w:lastRenderedPageBreak/>
         <w:t xml:space="preserve">Project </w:t>
       </w:r>
       <w:r>
@@ -12248,7 +12289,15 @@
           <w:szCs w:val="24"/>
         </w:rPr>
         <w:tab/>
-        <w:t>Video provides a powerful way to help you prove your point. When you click Online Video, you can paste in the embed code for the video you want to add. You can also type a keyword to search online for the video that best fits your document.</w:t>
+        <w:t xml:space="preserve">Video provides a powerful way to help you prove your point. When you click Online Video, you can paste in the embed code for the video you </w:t>
+      </w:r>
+      <w:r>
+        <w:rPr>
+          <w:sz w:val="24"/>
+          <w:szCs w:val="24"/>
+        </w:rPr>
+        <w:lastRenderedPageBreak/>
+        <w:t>want to add. You can also type a keyword to search online for the video that best fits your document.</w:t>
       </w:r>
     </w:p>
     <w:p>
@@ -12507,7 +12556,15 @@
           <w:szCs w:val="24"/>
         </w:rPr>
         <w:tab/>
-        <w:t>Video provides a powerful way to help you prove your point. When you click Online Video, you can paste in the embed code for the video you want to add. You can also type a keyword to search online for the video that best fits your document.</w:t>
+        <w:t xml:space="preserve">Video provides a powerful way to help you prove your point. When you click Online Video, you can paste in the embed code for the video you </w:t>
+      </w:r>
+      <w:r>
+        <w:rPr>
+          <w:sz w:val="24"/>
+          <w:szCs w:val="24"/>
+        </w:rPr>
+        <w:lastRenderedPageBreak/>
+        <w:t>want to add. You can also type a keyword to search online for the video that best fits your document.</w:t>
       </w:r>
     </w:p>
     <w:p>
@@ -12756,6 +12813,7 @@
           <w:b/>
           <w:bCs/>
         </w:rPr>
+        <w:lastRenderedPageBreak/>
         <w:t>Scope Verification</w:t>
       </w:r>
       <w:bookmarkEnd w:id="45"/>
@@ -13011,6 +13069,7 @@
         <w:rPr>
           <w:rFonts w:cs="Arial"/>
         </w:rPr>
+        <w:lastRenderedPageBreak/>
         <w:t>Schedule</w:t>
       </w:r>
       <w:r>
@@ -13050,7 +13109,9 @@
         </w:tabs>
         <w:spacing w:after="0" w:line="480" w:lineRule="auto"/>
         <w:ind w:left="1349"/>
-        <w:rPr>
+        <w:jc w:val="both"/>
+        <w:rPr>
+          <w:rFonts w:cs="Arial"/>
           <w:sz w:val="24"/>
           <w:szCs w:val="24"/>
         </w:rPr>
@@ -13075,30 +13136,16 @@
           <w:szCs w:val="24"/>
         </w:rPr>
         <w:tab/>
-        <w:t>Video provides a powerful way to help you prove your point. When you click Online Video, you can paste in the embed code for the video you want to add. You can also type a keyword to search online for the video that best fits your document.</w:t>
-      </w:r>
-    </w:p>
-    <w:p>
-      <w:pPr>
-        <w:pStyle w:val="Heading3"/>
-        <w:spacing w:before="0" w:line="480" w:lineRule="auto"/>
-        <w:ind w:left="629" w:firstLine="720"/>
-        <w:rPr>
-          <w:rFonts w:cs="Arial"/>
-          <w:b/>
-          <w:bCs/>
-        </w:rPr>
-      </w:pPr>
+      </w:r>
       <w:bookmarkStart w:id="52" w:name="_Toc134094361"/>
       <w:r>
         <w:rPr>
           <w:rFonts w:cs="Arial"/>
-          <w:b/>
-          <w:bCs/>
-        </w:rPr>
-        <w:t>Schedule Management Approach</w:t>
-      </w:r>
-      <w:bookmarkEnd w:id="52"/>
+          <w:sz w:val="24"/>
+          <w:szCs w:val="24"/>
+        </w:rPr>
+        <w:t>The schedule management plan is a roadmap for the process of executing the project. This is important as they provide the status of the project to the project team, sponsor, and stakeholders. The purpose of the schedule management plan is to specify the methodology the project team will employ in putting together the project schedule. The schedule management plan must be identified, analyzed, documented, prioritized, approved, or rejected, and published. This plan will help the team to monitor the progress of the project and manage the changes to the project schedule after being approved.</w:t>
+      </w:r>
     </w:p>
     <w:p>
       <w:pPr>
@@ -13108,32 +13155,380 @@
         <w:spacing w:after="0" w:line="480" w:lineRule="auto"/>
         <w:ind w:left="1349"/>
         <w:rPr>
-          <w:sz w:val="24"/>
-          <w:szCs w:val="24"/>
-        </w:rPr>
-      </w:pPr>
-      <w:r>
-        <w:rPr>
-          <w:sz w:val="24"/>
-          <w:szCs w:val="24"/>
-        </w:rPr>
-        <w:tab/>
-      </w:r>
-      <w:r>
-        <w:rPr>
-          <w:sz w:val="24"/>
-          <w:szCs w:val="24"/>
-        </w:rPr>
-        <w:tab/>
-      </w:r>
-      <w:r>
-        <w:rPr>
-          <w:sz w:val="24"/>
-          <w:szCs w:val="24"/>
-        </w:rPr>
-        <w:tab/>
-        <w:t>Video provides a powerful way to help you prove your point. When you click Online Video, you can paste in the embed code for the video you want to add. You can also type a keyword to search online for the video that best fits your document.</w:t>
-      </w:r>
+          <w:rFonts w:cs="Arial"/>
+          <w:b/>
+          <w:bCs/>
+        </w:rPr>
+      </w:pPr>
+      <w:r>
+        <w:rPr>
+          <w:rFonts w:cs="Arial"/>
+          <w:b/>
+          <w:bCs/>
+        </w:rPr>
+        <w:t>Schedule Management Approach</w:t>
+      </w:r>
+      <w:bookmarkEnd w:id="52"/>
+    </w:p>
+    <w:p>
+      <w:pPr>
+        <w:spacing w:line="480" w:lineRule="auto"/>
+        <w:ind w:left="1349" w:firstLine="720"/>
+        <w:jc w:val="both"/>
+        <w:rPr>
+          <w:rFonts w:cs="Arial"/>
+          <w:sz w:val="24"/>
+        </w:rPr>
+      </w:pPr>
+      <w:r>
+        <w:rPr>
+          <w:rFonts w:cs="Arial"/>
+          <w:sz w:val="24"/>
+        </w:rPr>
+        <w:t>The schedule management plan will be created with the help of the deliverables in the Work Breakdown Structure (WBS). The specific work packages that must be carried out to complete each deliverable will be identified by the activity definition. To determine the order of work packages, an activity sequencing will be used and assigned between project activities. The number of work periods necessary to finish work packages will be determined using activity duration estimation. To finish schedule development, resource estimating will be used to allocate resources to work packages.</w:t>
+      </w:r>
+    </w:p>
+    <w:p>
+      <w:pPr>
+        <w:spacing w:line="480" w:lineRule="auto"/>
+        <w:ind w:left="1349" w:firstLine="720"/>
+        <w:jc w:val="both"/>
+        <w:rPr>
+          <w:rFonts w:cs="Arial"/>
+          <w:sz w:val="24"/>
+        </w:rPr>
+      </w:pPr>
+      <w:r>
+        <w:rPr>
+          <w:rFonts w:cs="Arial"/>
+          <w:sz w:val="24"/>
+        </w:rPr>
+        <w:t xml:space="preserve">Once an initial schedule has been done, the project team and stakeholders will review the task and must agree on the proposed work </w:t>
+      </w:r>
+      <w:r>
+        <w:rPr>
+          <w:rFonts w:cs="Arial"/>
+          <w:sz w:val="24"/>
+        </w:rPr>
+        <w:lastRenderedPageBreak/>
+        <w:t xml:space="preserve">package assignments, duration, and schedule. Afterwards, the project team will have it reviewed by the project sponsor for the approval and have the schedule baselined. </w:t>
+      </w:r>
+    </w:p>
+    <w:p>
+      <w:pPr>
+        <w:spacing w:line="480" w:lineRule="auto"/>
+        <w:ind w:left="629" w:firstLine="720"/>
+        <w:jc w:val="both"/>
+        <w:rPr>
+          <w:rFonts w:cs="Arial"/>
+          <w:sz w:val="24"/>
+        </w:rPr>
+      </w:pPr>
+      <w:r>
+        <w:rPr>
+          <w:rFonts w:cs="Arial"/>
+          <w:sz w:val="24"/>
+        </w:rPr>
+        <w:t>The milestones for the projects schedule are as follows:</w:t>
+      </w:r>
+    </w:p>
+    <w:p>
+      <w:pPr>
+        <w:pStyle w:val="ListParagraph"/>
+        <w:numPr>
+          <w:ilvl w:val="0"/>
+          <w:numId w:val="49"/>
+        </w:numPr>
+        <w:spacing w:after="0" w:line="480" w:lineRule="auto"/>
+        <w:jc w:val="both"/>
+        <w:rPr>
+          <w:rFonts w:cs="Arial"/>
+          <w:sz w:val="24"/>
+        </w:rPr>
+      </w:pPr>
+      <w:r>
+        <w:rPr>
+          <w:rFonts w:cs="Arial"/>
+          <w:sz w:val="24"/>
+        </w:rPr>
+        <w:t>Completion of deliverables</w:t>
+      </w:r>
+    </w:p>
+    <w:p>
+      <w:pPr>
+        <w:pStyle w:val="ListParagraph"/>
+        <w:numPr>
+          <w:ilvl w:val="0"/>
+          <w:numId w:val="49"/>
+        </w:numPr>
+        <w:spacing w:after="0" w:line="480" w:lineRule="auto"/>
+        <w:jc w:val="both"/>
+        <w:rPr>
+          <w:rFonts w:cs="Arial"/>
+          <w:sz w:val="24"/>
+        </w:rPr>
+      </w:pPr>
+      <w:r>
+        <w:rPr>
+          <w:rFonts w:cs="Arial"/>
+          <w:sz w:val="24"/>
+        </w:rPr>
+        <w:t>Completion of scope management plan and Work Breakdown Structure (WBS)</w:t>
+      </w:r>
+    </w:p>
+    <w:p>
+      <w:pPr>
+        <w:pStyle w:val="ListParagraph"/>
+        <w:numPr>
+          <w:ilvl w:val="0"/>
+          <w:numId w:val="49"/>
+        </w:numPr>
+        <w:spacing w:after="0" w:line="480" w:lineRule="auto"/>
+        <w:jc w:val="both"/>
+        <w:rPr>
+          <w:rFonts w:cs="Arial"/>
+          <w:sz w:val="24"/>
+        </w:rPr>
+      </w:pPr>
+      <w:r>
+        <w:rPr>
+          <w:rFonts w:cs="Arial"/>
+          <w:sz w:val="24"/>
+        </w:rPr>
+        <w:t>Approval of initial schedule baseline</w:t>
+      </w:r>
+    </w:p>
+    <w:p>
+      <w:pPr>
+        <w:pStyle w:val="ListParagraph"/>
+        <w:numPr>
+          <w:ilvl w:val="0"/>
+          <w:numId w:val="49"/>
+        </w:numPr>
+        <w:spacing w:after="0" w:line="480" w:lineRule="auto"/>
+        <w:jc w:val="both"/>
+        <w:rPr>
+          <w:rFonts w:cs="Arial"/>
+          <w:sz w:val="24"/>
+        </w:rPr>
+      </w:pPr>
+      <w:r>
+        <w:rPr>
+          <w:rFonts w:cs="Arial"/>
+          <w:sz w:val="24"/>
+        </w:rPr>
+        <w:t>Project Sponsor budget approval</w:t>
+      </w:r>
+    </w:p>
+    <w:p>
+      <w:pPr>
+        <w:pStyle w:val="ListParagraph"/>
+        <w:numPr>
+          <w:ilvl w:val="0"/>
+          <w:numId w:val="49"/>
+        </w:numPr>
+        <w:spacing w:after="0" w:line="480" w:lineRule="auto"/>
+        <w:jc w:val="both"/>
+        <w:rPr>
+          <w:rFonts w:cs="Arial"/>
+          <w:sz w:val="24"/>
+        </w:rPr>
+      </w:pPr>
+      <w:r>
+        <w:rPr>
+          <w:rFonts w:cs="Arial"/>
+          <w:sz w:val="24"/>
+        </w:rPr>
+        <w:t>Roles and responsibilities approval</w:t>
+      </w:r>
+    </w:p>
+    <w:p>
+      <w:pPr>
+        <w:pStyle w:val="ListParagraph"/>
+        <w:numPr>
+          <w:ilvl w:val="0"/>
+          <w:numId w:val="49"/>
+        </w:numPr>
+        <w:spacing w:after="0" w:line="480" w:lineRule="auto"/>
+        <w:jc w:val="both"/>
+        <w:rPr>
+          <w:rFonts w:cs="Arial"/>
+          <w:sz w:val="24"/>
+        </w:rPr>
+      </w:pPr>
+      <w:r>
+        <w:rPr>
+          <w:rFonts w:cs="Arial"/>
+          <w:sz w:val="24"/>
+        </w:rPr>
+        <w:t>Acceptance of deliverables</w:t>
+      </w:r>
+    </w:p>
+    <w:p>
+      <w:pPr>
+        <w:pStyle w:val="ListParagraph"/>
+        <w:spacing w:after="0" w:line="480" w:lineRule="auto"/>
+        <w:ind w:left="1709"/>
+        <w:jc w:val="both"/>
+        <w:rPr>
+          <w:rFonts w:cs="Arial"/>
+          <w:sz w:val="24"/>
+        </w:rPr>
+      </w:pPr>
+    </w:p>
+    <w:p>
+      <w:pPr>
+        <w:spacing w:line="480" w:lineRule="auto"/>
+        <w:ind w:left="1349"/>
+        <w:jc w:val="both"/>
+        <w:rPr>
+          <w:rFonts w:cs="Arial"/>
+          <w:sz w:val="24"/>
+        </w:rPr>
+      </w:pPr>
+      <w:r>
+        <w:rPr>
+          <w:rFonts w:cs="Arial"/>
+          <w:sz w:val="24"/>
+        </w:rPr>
+        <w:t>Schedule development roles and responsibilities are the following:</w:t>
+      </w:r>
+    </w:p>
+    <w:p>
+      <w:pPr>
+        <w:pStyle w:val="ListParagraph"/>
+        <w:numPr>
+          <w:ilvl w:val="0"/>
+          <w:numId w:val="49"/>
+        </w:numPr>
+        <w:spacing w:line="480" w:lineRule="auto"/>
+        <w:jc w:val="both"/>
+        <w:rPr>
+          <w:rFonts w:cs="Arial"/>
+          <w:sz w:val="24"/>
+        </w:rPr>
+      </w:pPr>
+      <w:r>
+        <w:rPr>
+          <w:rFonts w:cs="Arial"/>
+          <w:b/>
+          <w:bCs/>
+          <w:sz w:val="24"/>
+        </w:rPr>
+        <w:t xml:space="preserve">Project Manager – </w:t>
+      </w:r>
+      <w:r>
+        <w:rPr>
+          <w:rFonts w:cs="Arial"/>
+          <w:sz w:val="24"/>
+        </w:rPr>
+        <w:t>responsible for facilitating and checking the progress of the deliverables. The project manager also supports the team, stakeholder, and project sponsor on validating the proposed schedule.</w:t>
+      </w:r>
+    </w:p>
+    <w:p>
+      <w:pPr>
+        <w:pStyle w:val="ListParagraph"/>
+        <w:numPr>
+          <w:ilvl w:val="0"/>
+          <w:numId w:val="49"/>
+        </w:numPr>
+        <w:spacing w:line="480" w:lineRule="auto"/>
+        <w:jc w:val="both"/>
+        <w:rPr>
+          <w:rFonts w:cs="Arial"/>
+          <w:sz w:val="24"/>
+        </w:rPr>
+      </w:pPr>
+      <w:r>
+        <w:rPr>
+          <w:rFonts w:cs="Arial"/>
+          <w:b/>
+          <w:bCs/>
+          <w:sz w:val="24"/>
+        </w:rPr>
+        <w:t xml:space="preserve">Project Team – </w:t>
+      </w:r>
+      <w:r>
+        <w:rPr>
+          <w:rFonts w:cs="Arial"/>
+          <w:sz w:val="24"/>
+        </w:rPr>
+        <w:t>responsible for working and completing the deliverables. The project team is also responsible for reviewing the proposed schedule and assigning activities after the schedule’s approval.</w:t>
+      </w:r>
+    </w:p>
+    <w:p>
+      <w:pPr>
+        <w:pStyle w:val="ListParagraph"/>
+        <w:numPr>
+          <w:ilvl w:val="0"/>
+          <w:numId w:val="49"/>
+        </w:numPr>
+        <w:spacing w:line="480" w:lineRule="auto"/>
+        <w:jc w:val="both"/>
+        <w:rPr>
+          <w:rFonts w:cs="Arial"/>
+          <w:sz w:val="24"/>
+        </w:rPr>
+      </w:pPr>
+      <w:r>
+        <w:rPr>
+          <w:rFonts w:cs="Arial"/>
+          <w:b/>
+          <w:bCs/>
+          <w:sz w:val="24"/>
+        </w:rPr>
+        <w:t xml:space="preserve">Project Stakeholders – </w:t>
+      </w:r>
+      <w:r>
+        <w:rPr>
+          <w:rFonts w:cs="Arial"/>
+          <w:sz w:val="24"/>
+        </w:rPr>
+        <w:t xml:space="preserve">responsible for reviewing of proposed schedule and assisting in approvals. </w:t>
+      </w:r>
+    </w:p>
+    <w:p>
+      <w:pPr>
+        <w:pStyle w:val="ListParagraph"/>
+        <w:numPr>
+          <w:ilvl w:val="0"/>
+          <w:numId w:val="49"/>
+        </w:numPr>
+        <w:spacing w:line="480" w:lineRule="auto"/>
+        <w:rPr>
+          <w:rFonts w:cs="Arial"/>
+          <w:sz w:val="24"/>
+        </w:rPr>
+      </w:pPr>
+      <w:r>
+        <w:rPr>
+          <w:rFonts w:cs="Arial"/>
+          <w:b/>
+          <w:bCs/>
+          <w:sz w:val="24"/>
+        </w:rPr>
+        <w:lastRenderedPageBreak/>
+        <w:t xml:space="preserve">Project Sponsor - </w:t>
+      </w:r>
+      <w:r>
+        <w:rPr>
+          <w:rFonts w:cs="Arial"/>
+          <w:sz w:val="24"/>
+        </w:rPr>
+        <w:t>responsible for reviewing of proposed schedule and approval of the final schedule before baselined.</w:t>
+      </w:r>
+    </w:p>
+    <w:p>
+      <w:pPr>
+        <w:pStyle w:val="ListParagraph"/>
+        <w:spacing w:line="480" w:lineRule="auto"/>
+        <w:ind w:left="1709"/>
+        <w:rPr>
+          <w:rFonts w:cs="Arial"/>
+          <w:color w:val="008000"/>
+          <w:sz w:val="24"/>
+        </w:rPr>
+      </w:pPr>
     </w:p>
     <w:p>
       <w:pPr>
@@ -13156,6 +13551,42 @@
         <w:t>Schedule Control</w:t>
       </w:r>
       <w:bookmarkEnd w:id="53"/>
+    </w:p>
+    <w:p>
+      <w:pPr>
+        <w:spacing w:line="480" w:lineRule="auto"/>
+        <w:ind w:left="1349" w:firstLine="720"/>
+        <w:jc w:val="both"/>
+        <w:rPr>
+          <w:rFonts w:cs="Arial"/>
+          <w:sz w:val="24"/>
+        </w:rPr>
+      </w:pPr>
+      <w:r>
+        <w:rPr>
+          <w:rFonts w:cs="Arial"/>
+          <w:sz w:val="24"/>
+        </w:rPr>
+        <w:t xml:space="preserve">The project schedule will be reviewed and updated on a twice a week basis with actual start, actual initial completion, and the final completion percentage which will be given and reviewed by the Project Manager. Additionally, the project manager will be responsible for holding meetings for the updates and reviews, submission of schedule change requests, and reports of the schedule status according to the project’s communication plan. </w:t>
+      </w:r>
+    </w:p>
+    <w:p>
+      <w:pPr>
+        <w:spacing w:line="480" w:lineRule="auto"/>
+        <w:ind w:left="1349" w:firstLine="720"/>
+        <w:jc w:val="both"/>
+        <w:rPr>
+          <w:rFonts w:cs="Arial"/>
+          <w:sz w:val="24"/>
+        </w:rPr>
+      </w:pPr>
+      <w:r>
+        <w:rPr>
+          <w:rFonts w:cs="Arial"/>
+          <w:sz w:val="24"/>
+        </w:rPr>
+        <w:t>The project team will be responsible for participating in the meetings for updates and reviews, reporting any changes of actual start and actual initial completion to the project manager.</w:t>
+      </w:r>
     </w:p>
     <w:p>
       <w:pPr>
@@ -13164,55 +13595,47 @@
         </w:tabs>
         <w:spacing w:after="0" w:line="480" w:lineRule="auto"/>
         <w:ind w:left="1349"/>
-        <w:rPr>
-          <w:sz w:val="24"/>
-          <w:szCs w:val="24"/>
-        </w:rPr>
-      </w:pPr>
-      <w:r>
-        <w:rPr>
-          <w:sz w:val="24"/>
-          <w:szCs w:val="24"/>
+        <w:jc w:val="both"/>
+        <w:rPr>
+          <w:rFonts w:cs="Arial"/>
+          <w:sz w:val="24"/>
+        </w:rPr>
+      </w:pPr>
+      <w:r>
+        <w:rPr>
+          <w:rFonts w:cs="Arial"/>
+          <w:sz w:val="24"/>
         </w:rPr>
         <w:tab/>
       </w:r>
       <w:r>
         <w:rPr>
-          <w:sz w:val="24"/>
-          <w:szCs w:val="24"/>
+          <w:rFonts w:cs="Arial"/>
+          <w:sz w:val="24"/>
         </w:rPr>
         <w:tab/>
       </w:r>
       <w:r>
         <w:rPr>
-          <w:sz w:val="24"/>
-          <w:szCs w:val="24"/>
+          <w:rFonts w:cs="Arial"/>
+          <w:sz w:val="24"/>
         </w:rPr>
         <w:tab/>
-        <w:t>Video provides a powerful way to help you prove your point. When you click Online Video, you can paste in the embed code for the video you want to add. You can also type a keyword to search online for the video that best fits your document.</w:t>
-      </w:r>
-    </w:p>
-    <w:p>
-      <w:pPr>
-        <w:pStyle w:val="Heading3"/>
-        <w:spacing w:before="0" w:line="480" w:lineRule="auto"/>
-        <w:ind w:left="629" w:firstLine="720"/>
-        <w:rPr>
-          <w:rFonts w:cs="Arial"/>
-          <w:b/>
-          <w:bCs/>
-        </w:rPr>
-      </w:pPr>
-      <w:bookmarkStart w:id="54" w:name="_Toc134094363"/>
-      <w:r>
-        <w:rPr>
-          <w:rFonts w:cs="Arial"/>
-          <w:b/>
-          <w:bCs/>
-        </w:rPr>
-        <w:t>Schedule Changes and Thresholds</w:t>
-      </w:r>
-      <w:bookmarkEnd w:id="54"/>
+      </w:r>
+      <w:r>
+        <w:rPr>
+          <w:rFonts w:cs="Arial"/>
+          <w:sz w:val="24"/>
+        </w:rPr>
+        <w:t>The project sponsor will be responsible for maintaining the acknowledgement of the project schedule status, review and approve any schedule change requests that will be submitted by the project manager</w:t>
+      </w:r>
+      <w:r>
+        <w:rPr>
+          <w:rFonts w:cs="Arial"/>
+          <w:sz w:val="24"/>
+        </w:rPr>
+        <w:t>.</w:t>
+      </w:r>
     </w:p>
     <w:p>
       <w:pPr>
@@ -13226,28 +13649,6 @@
           <w:szCs w:val="24"/>
         </w:rPr>
       </w:pPr>
-      <w:r>
-        <w:rPr>
-          <w:sz w:val="24"/>
-          <w:szCs w:val="24"/>
-        </w:rPr>
-        <w:tab/>
-      </w:r>
-      <w:r>
-        <w:rPr>
-          <w:sz w:val="24"/>
-          <w:szCs w:val="24"/>
-        </w:rPr>
-        <w:tab/>
-      </w:r>
-      <w:r>
-        <w:rPr>
-          <w:sz w:val="24"/>
-          <w:szCs w:val="24"/>
-        </w:rPr>
-        <w:tab/>
-        <w:t>Video provides a powerful way to help you prove your point. When you click Online Video, you can paste in the embed code for the video you want to add. You can also type a keyword to search online for the video that best fits your document.</w:t>
-      </w:r>
     </w:p>
     <w:p>
       <w:pPr>
@@ -13260,16 +13661,16 @@
           <w:bCs/>
         </w:rPr>
       </w:pPr>
-      <w:bookmarkStart w:id="55" w:name="_Toc134094364"/>
+      <w:bookmarkStart w:id="54" w:name="_Toc134094363"/>
       <w:r>
         <w:rPr>
           <w:rFonts w:cs="Arial"/>
           <w:b/>
           <w:bCs/>
         </w:rPr>
-        <w:t>Scope Change</w:t>
-      </w:r>
-      <w:bookmarkEnd w:id="55"/>
+        <w:t>Schedule Changes and Thresholds</w:t>
+      </w:r>
+      <w:bookmarkEnd w:id="54"/>
     </w:p>
     <w:p>
       <w:pPr>
@@ -13278,6 +13679,7 @@
         </w:tabs>
         <w:spacing w:after="0" w:line="480" w:lineRule="auto"/>
         <w:ind w:left="1349"/>
+        <w:jc w:val="both"/>
         <w:rPr>
           <w:sz w:val="24"/>
           <w:szCs w:val="24"/>
@@ -13303,38 +13705,22 @@
           <w:szCs w:val="24"/>
         </w:rPr>
         <w:tab/>
-        <w:t>Video provides a powerful way to help you prove your point. When you click Online Video, you can paste in the embed code for the video you want to add. You can also type a keyword to search online for the video that best fits your document.</w:t>
-      </w:r>
-    </w:p>
-    <w:p>
-      <w:pPr>
-        <w:tabs>
-          <w:tab w:val="left" w:pos="1352"/>
-        </w:tabs>
-        <w:spacing w:after="0" w:line="480" w:lineRule="auto"/>
-        <w:rPr>
-          <w:sz w:val="24"/>
-          <w:szCs w:val="24"/>
-        </w:rPr>
-      </w:pPr>
-    </w:p>
-    <w:p>
-      <w:pPr>
-        <w:pStyle w:val="Heading2"/>
-        <w:spacing w:before="0" w:line="480" w:lineRule="auto"/>
-        <w:ind w:firstLine="720"/>
-        <w:rPr>
-          <w:rFonts w:cs="Arial"/>
-        </w:rPr>
-      </w:pPr>
-      <w:bookmarkStart w:id="56" w:name="_Toc134094365"/>
-      <w:r>
-        <w:rPr>
-          <w:rFonts w:cs="Arial"/>
-        </w:rPr>
-        <w:t>Staffing Management Plan</w:t>
-      </w:r>
-      <w:bookmarkEnd w:id="56"/>
+      </w:r>
+      <w:r>
+        <w:rPr>
+          <w:rFonts w:cs="Arial"/>
+          <w:sz w:val="24"/>
+        </w:rPr>
+        <w:t xml:space="preserve">If there’s a need for a change in the schedule, the team must hold a meeting with the project manager and identify the proposed changes as they will affect the tasks in progress. While holding the meeting, the team must identify the cause of change and other changes and find a way of taking an alternative action to use for the success of the proposed scheduled plan. </w:t>
+      </w:r>
+      <w:r>
+        <w:rPr>
+          <w:rFonts w:cs="Arial"/>
+          <w:sz w:val="24"/>
+        </w:rPr>
+        <w:lastRenderedPageBreak/>
+        <w:t>Afterwards, the project manager may review the proposed changes and submit the schedule change request form to the project stakeholders and project sponsor.</w:t>
+      </w:r>
     </w:p>
     <w:p>
       <w:pPr>
@@ -13347,16 +13733,16 @@
           <w:bCs/>
         </w:rPr>
       </w:pPr>
-      <w:bookmarkStart w:id="57" w:name="_Toc134094366"/>
+      <w:bookmarkStart w:id="55" w:name="_Toc134094364"/>
       <w:r>
         <w:rPr>
           <w:rFonts w:cs="Arial"/>
           <w:b/>
           <w:bCs/>
         </w:rPr>
-        <w:t>Introduction</w:t>
-      </w:r>
-      <w:bookmarkEnd w:id="57"/>
+        <w:t>Scope Change</w:t>
+      </w:r>
+      <w:bookmarkEnd w:id="55"/>
     </w:p>
     <w:p>
       <w:pPr>
@@ -13365,6 +13751,7 @@
         </w:tabs>
         <w:spacing w:after="0" w:line="480" w:lineRule="auto"/>
         <w:ind w:left="1349"/>
+        <w:jc w:val="both"/>
         <w:rPr>
           <w:sz w:val="24"/>
           <w:szCs w:val="24"/>
@@ -13390,8 +13777,44 @@
           <w:szCs w:val="24"/>
         </w:rPr>
         <w:tab/>
-        <w:t>Video provides a powerful way to help you prove your point. When you click Online Video, you can paste in the embed code for the video you want to add. You can also type a keyword to search online for the video that best fits your document.</w:t>
-      </w:r>
+      </w:r>
+      <w:r>
+        <w:rPr>
+          <w:rFonts w:cs="Arial"/>
+          <w:sz w:val="24"/>
+        </w:rPr>
+        <w:t>The project team will need to assess the impact of any changes to the project scope that have been approved by the project sponsor on the current schedule. The project manager may request that the schedule be re-baselined to consider any changes that must be made as part of the new project scope if it is determined that the scope change will significantly affect the current project schedule. This request must be reviewed and approved by the project sponsor before the schedule can be re-baselined.</w:t>
+      </w:r>
+    </w:p>
+    <w:p>
+      <w:pPr>
+        <w:tabs>
+          <w:tab w:val="left" w:pos="1352"/>
+        </w:tabs>
+        <w:spacing w:after="0" w:line="480" w:lineRule="auto"/>
+        <w:rPr>
+          <w:sz w:val="24"/>
+          <w:szCs w:val="24"/>
+        </w:rPr>
+      </w:pPr>
+    </w:p>
+    <w:p>
+      <w:pPr>
+        <w:pStyle w:val="Heading2"/>
+        <w:spacing w:before="0" w:line="480" w:lineRule="auto"/>
+        <w:ind w:firstLine="720"/>
+        <w:rPr>
+          <w:rFonts w:cs="Arial"/>
+        </w:rPr>
+      </w:pPr>
+      <w:bookmarkStart w:id="56" w:name="_Toc134094365"/>
+      <w:r>
+        <w:rPr>
+          <w:rFonts w:cs="Arial"/>
+        </w:rPr>
+        <w:t>Staffing Management Plan</w:t>
+      </w:r>
+      <w:bookmarkEnd w:id="56"/>
     </w:p>
     <w:p>
       <w:pPr>
@@ -13404,16 +13827,16 @@
           <w:bCs/>
         </w:rPr>
       </w:pPr>
-      <w:bookmarkStart w:id="58" w:name="_Toc134094367"/>
+      <w:bookmarkStart w:id="57" w:name="_Toc134094366"/>
       <w:r>
         <w:rPr>
           <w:rFonts w:cs="Arial"/>
           <w:b/>
           <w:bCs/>
         </w:rPr>
-        <w:t>Roles and Responsibilities</w:t>
-      </w:r>
-      <w:bookmarkEnd w:id="58"/>
+        <w:t>Introduction</w:t>
+      </w:r>
+      <w:bookmarkEnd w:id="57"/>
     </w:p>
     <w:p>
       <w:pPr>
@@ -13461,16 +13884,16 @@
           <w:bCs/>
         </w:rPr>
       </w:pPr>
-      <w:bookmarkStart w:id="59" w:name="_Toc134094368"/>
+      <w:bookmarkStart w:id="58" w:name="_Toc134094367"/>
       <w:r>
         <w:rPr>
           <w:rFonts w:cs="Arial"/>
           <w:b/>
           <w:bCs/>
         </w:rPr>
-        <w:t>Project Organizational Charts</w:t>
-      </w:r>
-      <w:bookmarkEnd w:id="59"/>
+        <w:t>Roles and Responsibilities</w:t>
+      </w:r>
+      <w:bookmarkEnd w:id="58"/>
     </w:p>
     <w:p>
       <w:pPr>
@@ -13518,16 +13941,17 @@
           <w:bCs/>
         </w:rPr>
       </w:pPr>
-      <w:bookmarkStart w:id="60" w:name="_Toc134094369"/>
+      <w:bookmarkStart w:id="59" w:name="_Toc134094368"/>
       <w:r>
         <w:rPr>
           <w:rFonts w:cs="Arial"/>
           <w:b/>
           <w:bCs/>
         </w:rPr>
-        <w:t>Staffing Management</w:t>
-      </w:r>
-      <w:bookmarkEnd w:id="60"/>
+        <w:lastRenderedPageBreak/>
+        <w:t>Project Organizational Charts</w:t>
+      </w:r>
+      <w:bookmarkEnd w:id="59"/>
     </w:p>
     <w:p>
       <w:pPr>
@@ -13566,6 +13990,28 @@
     </w:p>
     <w:p>
       <w:pPr>
+        <w:pStyle w:val="Heading3"/>
+        <w:spacing w:before="0" w:line="480" w:lineRule="auto"/>
+        <w:ind w:left="629" w:firstLine="720"/>
+        <w:rPr>
+          <w:rFonts w:cs="Arial"/>
+          <w:b/>
+          <w:bCs/>
+        </w:rPr>
+      </w:pPr>
+      <w:bookmarkStart w:id="60" w:name="_Toc134094369"/>
+      <w:r>
+        <w:rPr>
+          <w:rFonts w:cs="Arial"/>
+          <w:b/>
+          <w:bCs/>
+        </w:rPr>
+        <w:t>Staffing Management</w:t>
+      </w:r>
+      <w:bookmarkEnd w:id="60"/>
+    </w:p>
+    <w:p>
+      <w:pPr>
         <w:tabs>
           <w:tab w:val="left" w:pos="1352"/>
         </w:tabs>
@@ -13576,46 +14022,28 @@
           <w:szCs w:val="24"/>
         </w:rPr>
       </w:pPr>
-    </w:p>
-    <w:p>
-      <w:pPr>
-        <w:pStyle w:val="Heading2"/>
-        <w:spacing w:before="0" w:line="480" w:lineRule="auto"/>
-        <w:ind w:firstLine="720"/>
-        <w:rPr>
-          <w:rFonts w:cs="Arial"/>
-        </w:rPr>
-      </w:pPr>
-      <w:bookmarkStart w:id="61" w:name="_Toc134094370"/>
-      <w:r>
-        <w:rPr>
-          <w:rFonts w:cs="Arial"/>
-        </w:rPr>
-        <w:t>Change Management Plan</w:t>
-      </w:r>
-      <w:bookmarkEnd w:id="61"/>
-    </w:p>
-    <w:p>
-      <w:pPr>
-        <w:pStyle w:val="Heading3"/>
-        <w:spacing w:before="0" w:line="480" w:lineRule="auto"/>
-        <w:ind w:left="629" w:firstLine="720"/>
-        <w:rPr>
-          <w:rFonts w:cs="Arial"/>
-          <w:b/>
-          <w:bCs/>
-        </w:rPr>
-      </w:pPr>
-      <w:bookmarkStart w:id="62" w:name="_Toc134094371"/>
-      <w:r>
-        <w:rPr>
-          <w:rFonts w:cs="Arial"/>
-          <w:b/>
-          <w:bCs/>
-        </w:rPr>
-        <w:t>Introduction</w:t>
-      </w:r>
-      <w:bookmarkEnd w:id="62"/>
+      <w:r>
+        <w:rPr>
+          <w:sz w:val="24"/>
+          <w:szCs w:val="24"/>
+        </w:rPr>
+        <w:tab/>
+      </w:r>
+      <w:r>
+        <w:rPr>
+          <w:sz w:val="24"/>
+          <w:szCs w:val="24"/>
+        </w:rPr>
+        <w:tab/>
+      </w:r>
+      <w:r>
+        <w:rPr>
+          <w:sz w:val="24"/>
+          <w:szCs w:val="24"/>
+        </w:rPr>
+        <w:tab/>
+        <w:t>Video provides a powerful way to help you prove your point. When you click Online Video, you can paste in the embed code for the video you want to add. You can also type a keyword to search online for the video that best fits your document.</w:t>
+      </w:r>
     </w:p>
     <w:p>
       <w:pPr>
@@ -13629,28 +14057,24 @@
           <w:szCs w:val="24"/>
         </w:rPr>
       </w:pPr>
-      <w:r>
-        <w:rPr>
-          <w:sz w:val="24"/>
-          <w:szCs w:val="24"/>
-        </w:rPr>
-        <w:tab/>
-      </w:r>
-      <w:r>
-        <w:rPr>
-          <w:sz w:val="24"/>
-          <w:szCs w:val="24"/>
-        </w:rPr>
-        <w:tab/>
-      </w:r>
-      <w:r>
-        <w:rPr>
-          <w:sz w:val="24"/>
-          <w:szCs w:val="24"/>
-        </w:rPr>
-        <w:tab/>
-        <w:t>Video provides a powerful way to help you prove your point. When you click Online Video, you can paste in the embed code for the video you want to add. You can also type a keyword to search online for the video that best fits your document.</w:t>
-      </w:r>
+    </w:p>
+    <w:p>
+      <w:pPr>
+        <w:pStyle w:val="Heading2"/>
+        <w:spacing w:before="0" w:line="480" w:lineRule="auto"/>
+        <w:ind w:firstLine="720"/>
+        <w:rPr>
+          <w:rFonts w:cs="Arial"/>
+        </w:rPr>
+      </w:pPr>
+      <w:bookmarkStart w:id="61" w:name="_Toc134094370"/>
+      <w:r>
+        <w:rPr>
+          <w:rFonts w:cs="Arial"/>
+        </w:rPr>
+        <w:t>Change Management Plan</w:t>
+      </w:r>
+      <w:bookmarkEnd w:id="61"/>
     </w:p>
     <w:p>
       <w:pPr>
@@ -13663,16 +14087,16 @@
           <w:bCs/>
         </w:rPr>
       </w:pPr>
-      <w:bookmarkStart w:id="63" w:name="_Toc134094372"/>
+      <w:bookmarkStart w:id="62" w:name="_Toc134094371"/>
       <w:r>
         <w:rPr>
           <w:rFonts w:cs="Arial"/>
           <w:b/>
           <w:bCs/>
         </w:rPr>
-        <w:t>Change Control Board</w:t>
-      </w:r>
-      <w:bookmarkEnd w:id="63"/>
+        <w:t>Introduction</w:t>
+      </w:r>
+      <w:bookmarkEnd w:id="62"/>
     </w:p>
     <w:p>
       <w:pPr>
@@ -13720,16 +14144,16 @@
           <w:bCs/>
         </w:rPr>
       </w:pPr>
-      <w:bookmarkStart w:id="64" w:name="_Toc134094373"/>
+      <w:bookmarkStart w:id="63" w:name="_Toc134094372"/>
       <w:r>
         <w:rPr>
           <w:rFonts w:cs="Arial"/>
           <w:b/>
           <w:bCs/>
         </w:rPr>
-        <w:t>Roles and Responsibilities</w:t>
-      </w:r>
-      <w:bookmarkEnd w:id="64"/>
+        <w:t>Change Control Board</w:t>
+      </w:r>
+      <w:bookmarkEnd w:id="63"/>
     </w:p>
     <w:p>
       <w:pPr>
@@ -13777,16 +14201,17 @@
           <w:bCs/>
         </w:rPr>
       </w:pPr>
-      <w:bookmarkStart w:id="65" w:name="_Toc134094374"/>
+      <w:bookmarkStart w:id="64" w:name="_Toc134094373"/>
       <w:r>
         <w:rPr>
           <w:rFonts w:cs="Arial"/>
           <w:b/>
           <w:bCs/>
         </w:rPr>
-        <w:t>Change Control Process</w:t>
-      </w:r>
-      <w:bookmarkEnd w:id="65"/>
+        <w:lastRenderedPageBreak/>
+        <w:t>Roles and Responsibilities</w:t>
+      </w:r>
+      <w:bookmarkEnd w:id="64"/>
     </w:p>
     <w:p>
       <w:pPr>
@@ -13825,48 +14250,6 @@
     </w:p>
     <w:p>
       <w:pPr>
-        <w:tabs>
-          <w:tab w:val="left" w:pos="1352"/>
-        </w:tabs>
-        <w:spacing w:after="0" w:line="480" w:lineRule="auto"/>
-        <w:rPr>
-          <w:sz w:val="24"/>
-          <w:szCs w:val="24"/>
-        </w:rPr>
-      </w:pPr>
-    </w:p>
-    <w:p>
-      <w:pPr>
-        <w:pStyle w:val="Heading2"/>
-        <w:spacing w:before="0" w:line="480" w:lineRule="auto"/>
-        <w:ind w:firstLine="720"/>
-        <w:rPr>
-          <w:rFonts w:cs="Arial"/>
-        </w:rPr>
-      </w:pPr>
-      <w:bookmarkStart w:id="66" w:name="_Toc134094375"/>
-      <w:r>
-        <w:rPr>
-          <w:rFonts w:cs="Arial"/>
-        </w:rPr>
-        <w:t>Co</w:t>
-      </w:r>
-      <w:r>
-        <w:rPr>
-          <w:rFonts w:cs="Arial"/>
-        </w:rPr>
-        <w:t>mmunications</w:t>
-      </w:r>
-      <w:r>
-        <w:rPr>
-          <w:rFonts w:cs="Arial"/>
-        </w:rPr>
-        <w:t xml:space="preserve"> Management Plan</w:t>
-      </w:r>
-      <w:bookmarkEnd w:id="66"/>
-    </w:p>
-    <w:p>
-      <w:pPr>
         <w:pStyle w:val="Heading3"/>
         <w:spacing w:before="0" w:line="480" w:lineRule="auto"/>
         <w:ind w:left="629" w:firstLine="720"/>
@@ -13876,16 +14259,16 @@
           <w:bCs/>
         </w:rPr>
       </w:pPr>
-      <w:bookmarkStart w:id="67" w:name="_Toc134094376"/>
+      <w:bookmarkStart w:id="65" w:name="_Toc134094374"/>
       <w:r>
         <w:rPr>
           <w:rFonts w:cs="Arial"/>
           <w:b/>
           <w:bCs/>
         </w:rPr>
-        <w:t>Introduction</w:t>
-      </w:r>
-      <w:bookmarkEnd w:id="67"/>
+        <w:t>Change Control Process</w:t>
+      </w:r>
+      <w:bookmarkEnd w:id="65"/>
     </w:p>
     <w:p>
       <w:pPr>
@@ -13924,6 +14307,48 @@
     </w:p>
     <w:p>
       <w:pPr>
+        <w:tabs>
+          <w:tab w:val="left" w:pos="1352"/>
+        </w:tabs>
+        <w:spacing w:after="0" w:line="480" w:lineRule="auto"/>
+        <w:rPr>
+          <w:sz w:val="24"/>
+          <w:szCs w:val="24"/>
+        </w:rPr>
+      </w:pPr>
+    </w:p>
+    <w:p>
+      <w:pPr>
+        <w:pStyle w:val="Heading2"/>
+        <w:spacing w:before="0" w:line="480" w:lineRule="auto"/>
+        <w:ind w:firstLine="720"/>
+        <w:rPr>
+          <w:rFonts w:cs="Arial"/>
+        </w:rPr>
+      </w:pPr>
+      <w:bookmarkStart w:id="66" w:name="_Toc134094375"/>
+      <w:r>
+        <w:rPr>
+          <w:rFonts w:cs="Arial"/>
+        </w:rPr>
+        <w:t>Co</w:t>
+      </w:r>
+      <w:r>
+        <w:rPr>
+          <w:rFonts w:cs="Arial"/>
+        </w:rPr>
+        <w:t>mmunications</w:t>
+      </w:r>
+      <w:r>
+        <w:rPr>
+          <w:rFonts w:cs="Arial"/>
+        </w:rPr>
+        <w:t xml:space="preserve"> Management Plan</w:t>
+      </w:r>
+      <w:bookmarkEnd w:id="66"/>
+    </w:p>
+    <w:p>
+      <w:pPr>
         <w:pStyle w:val="Heading3"/>
         <w:spacing w:before="0" w:line="480" w:lineRule="auto"/>
         <w:ind w:left="629" w:firstLine="720"/>
@@ -13933,16 +14358,16 @@
           <w:bCs/>
         </w:rPr>
       </w:pPr>
-      <w:bookmarkStart w:id="68" w:name="_Toc134094377"/>
+      <w:bookmarkStart w:id="67" w:name="_Toc134094376"/>
       <w:r>
         <w:rPr>
           <w:rFonts w:cs="Arial"/>
           <w:b/>
           <w:bCs/>
         </w:rPr>
-        <w:t>Communications Management Approach</w:t>
-      </w:r>
-      <w:bookmarkEnd w:id="68"/>
+        <w:t>Introduction</w:t>
+      </w:r>
+      <w:bookmarkEnd w:id="67"/>
     </w:p>
     <w:p>
       <w:pPr>
@@ -13990,16 +14415,16 @@
           <w:bCs/>
         </w:rPr>
       </w:pPr>
-      <w:bookmarkStart w:id="69" w:name="_Toc134094378"/>
+      <w:bookmarkStart w:id="68" w:name="_Toc134094377"/>
       <w:r>
         <w:rPr>
           <w:rFonts w:cs="Arial"/>
           <w:b/>
           <w:bCs/>
         </w:rPr>
-        <w:t>Communications Management Constraints</w:t>
-      </w:r>
-      <w:bookmarkEnd w:id="69"/>
+        <w:t>Communications Management Approach</w:t>
+      </w:r>
+      <w:bookmarkEnd w:id="68"/>
     </w:p>
     <w:p>
       <w:pPr>
@@ -14047,16 +14472,17 @@
           <w:bCs/>
         </w:rPr>
       </w:pPr>
-      <w:bookmarkStart w:id="70" w:name="_Toc134094379"/>
+      <w:bookmarkStart w:id="69" w:name="_Toc134094378"/>
       <w:r>
         <w:rPr>
           <w:rFonts w:cs="Arial"/>
           <w:b/>
           <w:bCs/>
         </w:rPr>
-        <w:t>Stakeholder Communication Requirements</w:t>
-      </w:r>
-      <w:bookmarkEnd w:id="70"/>
+        <w:lastRenderedPageBreak/>
+        <w:t>Communications Management Constraints</w:t>
+      </w:r>
+      <w:bookmarkEnd w:id="69"/>
     </w:p>
     <w:p>
       <w:pPr>
@@ -14104,16 +14530,16 @@
           <w:bCs/>
         </w:rPr>
       </w:pPr>
-      <w:bookmarkStart w:id="71" w:name="_Toc134094380"/>
+      <w:bookmarkStart w:id="70" w:name="_Toc134094379"/>
       <w:r>
         <w:rPr>
           <w:rFonts w:cs="Arial"/>
           <w:b/>
           <w:bCs/>
         </w:rPr>
-        <w:t>Roles</w:t>
-      </w:r>
-      <w:bookmarkEnd w:id="71"/>
+        <w:t>Stakeholder Communication Requirements</w:t>
+      </w:r>
+      <w:bookmarkEnd w:id="70"/>
     </w:p>
     <w:p>
       <w:pPr>
@@ -14161,16 +14587,16 @@
           <w:bCs/>
         </w:rPr>
       </w:pPr>
-      <w:bookmarkStart w:id="72" w:name="_Toc134094381"/>
+      <w:bookmarkStart w:id="71" w:name="_Toc134094380"/>
       <w:r>
         <w:rPr>
           <w:rFonts w:cs="Arial"/>
           <w:b/>
           <w:bCs/>
         </w:rPr>
-        <w:t>Project Team Directory</w:t>
-      </w:r>
-      <w:bookmarkEnd w:id="72"/>
+        <w:t>Roles</w:t>
+      </w:r>
+      <w:bookmarkEnd w:id="71"/>
     </w:p>
     <w:p>
       <w:pPr>
@@ -14218,16 +14644,16 @@
           <w:bCs/>
         </w:rPr>
       </w:pPr>
-      <w:bookmarkStart w:id="73" w:name="_Toc134094382"/>
+      <w:bookmarkStart w:id="72" w:name="_Toc134094381"/>
       <w:r>
         <w:rPr>
           <w:rFonts w:cs="Arial"/>
           <w:b/>
           <w:bCs/>
         </w:rPr>
-        <w:t>Communication Methods and Technologies</w:t>
-      </w:r>
-      <w:bookmarkEnd w:id="73"/>
+        <w:t>Project Team Directory</w:t>
+      </w:r>
+      <w:bookmarkEnd w:id="72"/>
     </w:p>
     <w:p>
       <w:pPr>
@@ -14275,16 +14701,16 @@
           <w:bCs/>
         </w:rPr>
       </w:pPr>
-      <w:bookmarkStart w:id="74" w:name="_Toc134094383"/>
+      <w:bookmarkStart w:id="73" w:name="_Toc134094382"/>
       <w:r>
         <w:rPr>
           <w:rFonts w:cs="Arial"/>
           <w:b/>
           <w:bCs/>
         </w:rPr>
-        <w:t>Communications Matrix</w:t>
-      </w:r>
-      <w:bookmarkEnd w:id="74"/>
+        <w:t>Communication Methods and Technologies</w:t>
+      </w:r>
+      <w:bookmarkEnd w:id="73"/>
     </w:p>
     <w:p>
       <w:pPr>
@@ -14318,7 +14744,15 @@
           <w:szCs w:val="24"/>
         </w:rPr>
         <w:tab/>
-        <w:t>Video provides a powerful way to help you prove your point. When you click Online Video, you can paste in the embed code for the video you want to add. You can also type a keyword to search online for the video that best fits your document.</w:t>
+        <w:t xml:space="preserve">Video provides a powerful way to help you prove your point. When you click Online Video, you can paste in the embed code for the video you </w:t>
+      </w:r>
+      <w:r>
+        <w:rPr>
+          <w:sz w:val="24"/>
+          <w:szCs w:val="24"/>
+        </w:rPr>
+        <w:lastRenderedPageBreak/>
+        <w:t>want to add. You can also type a keyword to search online for the video that best fits your document.</w:t>
       </w:r>
     </w:p>
     <w:p>
@@ -14332,16 +14766,16 @@
           <w:bCs/>
         </w:rPr>
       </w:pPr>
-      <w:bookmarkStart w:id="75" w:name="_Toc134094384"/>
+      <w:bookmarkStart w:id="74" w:name="_Toc134094383"/>
       <w:r>
         <w:rPr>
           <w:rFonts w:cs="Arial"/>
           <w:b/>
           <w:bCs/>
         </w:rPr>
-        <w:t>Communication Flowchart</w:t>
-      </w:r>
-      <w:bookmarkEnd w:id="75"/>
+        <w:t>Communications Matrix</w:t>
+      </w:r>
+      <w:bookmarkEnd w:id="74"/>
     </w:p>
     <w:p>
       <w:pPr>
@@ -14389,16 +14823,16 @@
           <w:bCs/>
         </w:rPr>
       </w:pPr>
-      <w:bookmarkStart w:id="76" w:name="_Toc134094385"/>
+      <w:bookmarkStart w:id="75" w:name="_Toc134094384"/>
       <w:r>
         <w:rPr>
           <w:rFonts w:cs="Arial"/>
           <w:b/>
           <w:bCs/>
         </w:rPr>
-        <w:t>Guidelines for Meetings</w:t>
-      </w:r>
-      <w:bookmarkEnd w:id="76"/>
+        <w:t>Communication Flowchart</w:t>
+      </w:r>
+      <w:bookmarkEnd w:id="75"/>
     </w:p>
     <w:p>
       <w:pPr>
@@ -14446,16 +14880,16 @@
           <w:bCs/>
         </w:rPr>
       </w:pPr>
-      <w:bookmarkStart w:id="77" w:name="_Toc134094386"/>
+      <w:bookmarkStart w:id="76" w:name="_Toc134094385"/>
       <w:r>
         <w:rPr>
           <w:rFonts w:cs="Arial"/>
           <w:b/>
           <w:bCs/>
         </w:rPr>
-        <w:t>Communication Standards</w:t>
-      </w:r>
-      <w:bookmarkEnd w:id="77"/>
+        <w:t>Guidelines for Meetings</w:t>
+      </w:r>
+      <w:bookmarkEnd w:id="76"/>
     </w:p>
     <w:p>
       <w:pPr>
@@ -14503,7 +14937,7 @@
           <w:bCs/>
         </w:rPr>
       </w:pPr>
-      <w:bookmarkStart w:id="78" w:name="_Toc134094387"/>
+      <w:bookmarkStart w:id="77" w:name="_Toc134094386"/>
       <w:r>
         <w:rPr>
           <w:rFonts w:cs="Arial"/>
@@ -14512,7 +14946,7 @@
         </w:rPr>
         <w:t>Communication Standards</w:t>
       </w:r>
-      <w:bookmarkEnd w:id="78"/>
+      <w:bookmarkEnd w:id="77"/>
     </w:p>
     <w:p>
       <w:pPr>
@@ -14560,16 +14994,17 @@
           <w:bCs/>
         </w:rPr>
       </w:pPr>
-      <w:bookmarkStart w:id="79" w:name="_Toc134094388"/>
+      <w:bookmarkStart w:id="78" w:name="_Toc134094387"/>
       <w:r>
         <w:rPr>
           <w:rFonts w:cs="Arial"/>
           <w:b/>
           <w:bCs/>
         </w:rPr>
-        <w:t>Communication Escalation Process</w:t>
-      </w:r>
-      <w:bookmarkEnd w:id="79"/>
+        <w:lastRenderedPageBreak/>
+        <w:t>Communication Standards</w:t>
+      </w:r>
+      <w:bookmarkEnd w:id="78"/>
     </w:p>
     <w:p>
       <w:pPr>
@@ -14617,16 +15052,16 @@
           <w:bCs/>
         </w:rPr>
       </w:pPr>
-      <w:bookmarkStart w:id="80" w:name="_Toc134094389"/>
+      <w:bookmarkStart w:id="79" w:name="_Toc134094388"/>
       <w:r>
         <w:rPr>
           <w:rFonts w:cs="Arial"/>
           <w:b/>
           <w:bCs/>
         </w:rPr>
-        <w:t>Glossary of Communication Terminology</w:t>
-      </w:r>
-      <w:bookmarkEnd w:id="80"/>
+        <w:t>Communication Escalation Process</w:t>
+      </w:r>
+      <w:bookmarkEnd w:id="79"/>
     </w:p>
     <w:p>
       <w:pPr>
@@ -14665,6 +15100,28 @@
     </w:p>
     <w:p>
       <w:pPr>
+        <w:pStyle w:val="Heading3"/>
+        <w:spacing w:before="0" w:line="480" w:lineRule="auto"/>
+        <w:ind w:left="629" w:firstLine="720"/>
+        <w:rPr>
+          <w:rFonts w:cs="Arial"/>
+          <w:b/>
+          <w:bCs/>
+        </w:rPr>
+      </w:pPr>
+      <w:bookmarkStart w:id="80" w:name="_Toc134094389"/>
+      <w:r>
+        <w:rPr>
+          <w:rFonts w:cs="Arial"/>
+          <w:b/>
+          <w:bCs/>
+        </w:rPr>
+        <w:t>Glossary of Communication Terminology</w:t>
+      </w:r>
+      <w:bookmarkEnd w:id="80"/>
+    </w:p>
+    <w:p>
+      <w:pPr>
         <w:tabs>
           <w:tab w:val="left" w:pos="1352"/>
         </w:tabs>
@@ -14675,46 +15132,28 @@
           <w:szCs w:val="24"/>
         </w:rPr>
       </w:pPr>
-    </w:p>
-    <w:p>
-      <w:pPr>
-        <w:pStyle w:val="Heading2"/>
-        <w:spacing w:before="0" w:line="480" w:lineRule="auto"/>
-        <w:ind w:firstLine="720"/>
-        <w:rPr>
-          <w:rFonts w:cs="Arial"/>
-        </w:rPr>
-      </w:pPr>
-      <w:bookmarkStart w:id="81" w:name="_Toc134094390"/>
-      <w:r>
-        <w:rPr>
-          <w:rFonts w:cs="Arial"/>
-        </w:rPr>
-        <w:t>Quality Management Plan</w:t>
-      </w:r>
-      <w:bookmarkEnd w:id="81"/>
-    </w:p>
-    <w:p>
-      <w:pPr>
-        <w:pStyle w:val="Heading3"/>
-        <w:spacing w:before="0" w:line="480" w:lineRule="auto"/>
-        <w:ind w:left="629" w:firstLine="720"/>
-        <w:rPr>
-          <w:rFonts w:cs="Arial"/>
-          <w:b/>
-          <w:bCs/>
-        </w:rPr>
-      </w:pPr>
-      <w:bookmarkStart w:id="82" w:name="_Toc134094391"/>
-      <w:r>
-        <w:rPr>
-          <w:rFonts w:cs="Arial"/>
-          <w:b/>
-          <w:bCs/>
-        </w:rPr>
-        <w:t>Introduction</w:t>
-      </w:r>
-      <w:bookmarkEnd w:id="82"/>
+      <w:r>
+        <w:rPr>
+          <w:sz w:val="24"/>
+          <w:szCs w:val="24"/>
+        </w:rPr>
+        <w:tab/>
+      </w:r>
+      <w:r>
+        <w:rPr>
+          <w:sz w:val="24"/>
+          <w:szCs w:val="24"/>
+        </w:rPr>
+        <w:tab/>
+      </w:r>
+      <w:r>
+        <w:rPr>
+          <w:sz w:val="24"/>
+          <w:szCs w:val="24"/>
+        </w:rPr>
+        <w:tab/>
+        <w:t>Video provides a powerful way to help you prove your point. When you click Online Video, you can paste in the embed code for the video you want to add. You can also type a keyword to search online for the video that best fits your document.</w:t>
+      </w:r>
     </w:p>
     <w:p>
       <w:pPr>
@@ -14728,28 +15167,24 @@
           <w:szCs w:val="24"/>
         </w:rPr>
       </w:pPr>
-      <w:r>
-        <w:rPr>
-          <w:sz w:val="24"/>
-          <w:szCs w:val="24"/>
-        </w:rPr>
-        <w:tab/>
-      </w:r>
-      <w:r>
-        <w:rPr>
-          <w:sz w:val="24"/>
-          <w:szCs w:val="24"/>
-        </w:rPr>
-        <w:tab/>
-      </w:r>
-      <w:r>
-        <w:rPr>
-          <w:sz w:val="24"/>
-          <w:szCs w:val="24"/>
-        </w:rPr>
-        <w:tab/>
-        <w:t>Video provides a powerful way to help you prove your point. When you click Online Video, you can paste in the embed code for the video you want to add. You can also type a keyword to search online for the video that best fits your document.</w:t>
-      </w:r>
+    </w:p>
+    <w:p>
+      <w:pPr>
+        <w:pStyle w:val="Heading2"/>
+        <w:spacing w:before="0" w:line="480" w:lineRule="auto"/>
+        <w:ind w:firstLine="720"/>
+        <w:rPr>
+          <w:rFonts w:cs="Arial"/>
+        </w:rPr>
+      </w:pPr>
+      <w:bookmarkStart w:id="81" w:name="_Toc134094390"/>
+      <w:r>
+        <w:rPr>
+          <w:rFonts w:cs="Arial"/>
+        </w:rPr>
+        <w:t>Quality Management Plan</w:t>
+      </w:r>
+      <w:bookmarkEnd w:id="81"/>
     </w:p>
     <w:p>
       <w:pPr>
@@ -14762,16 +15197,16 @@
           <w:bCs/>
         </w:rPr>
       </w:pPr>
-      <w:bookmarkStart w:id="83" w:name="_Toc134094392"/>
+      <w:bookmarkStart w:id="82" w:name="_Toc134094391"/>
       <w:r>
         <w:rPr>
           <w:rFonts w:cs="Arial"/>
           <w:b/>
           <w:bCs/>
         </w:rPr>
-        <w:t>Quality Management Approach</w:t>
-      </w:r>
-      <w:bookmarkEnd w:id="83"/>
+        <w:t>Introduction</w:t>
+      </w:r>
+      <w:bookmarkEnd w:id="82"/>
     </w:p>
     <w:p>
       <w:pPr>
@@ -14819,16 +15254,17 @@
           <w:bCs/>
         </w:rPr>
       </w:pPr>
-      <w:bookmarkStart w:id="84" w:name="_Toc134094393"/>
+      <w:bookmarkStart w:id="83" w:name="_Toc134094392"/>
       <w:r>
         <w:rPr>
           <w:rFonts w:cs="Arial"/>
           <w:b/>
           <w:bCs/>
         </w:rPr>
-        <w:t>Quality Requirements/Standards</w:t>
-      </w:r>
-      <w:bookmarkEnd w:id="84"/>
+        <w:lastRenderedPageBreak/>
+        <w:t>Quality Management Approach</w:t>
+      </w:r>
+      <w:bookmarkEnd w:id="83"/>
     </w:p>
     <w:p>
       <w:pPr>
@@ -14876,16 +15312,16 @@
           <w:bCs/>
         </w:rPr>
       </w:pPr>
-      <w:bookmarkStart w:id="85" w:name="_Toc134094394"/>
+      <w:bookmarkStart w:id="84" w:name="_Toc134094393"/>
       <w:r>
         <w:rPr>
           <w:rFonts w:cs="Arial"/>
           <w:b/>
           <w:bCs/>
         </w:rPr>
-        <w:t>Quality Assurance</w:t>
-      </w:r>
-      <w:bookmarkEnd w:id="85"/>
+        <w:t>Quality Requirements/Standards</w:t>
+      </w:r>
+      <w:bookmarkEnd w:id="84"/>
     </w:p>
     <w:p>
       <w:pPr>
@@ -14933,16 +15369,16 @@
           <w:bCs/>
         </w:rPr>
       </w:pPr>
-      <w:bookmarkStart w:id="86" w:name="_Toc134094395"/>
+      <w:bookmarkStart w:id="85" w:name="_Toc134094394"/>
       <w:r>
         <w:rPr>
           <w:rFonts w:cs="Arial"/>
           <w:b/>
           <w:bCs/>
         </w:rPr>
-        <w:t>Quality Control</w:t>
-      </w:r>
-      <w:bookmarkEnd w:id="86"/>
+        <w:t>Quality Assurance</w:t>
+      </w:r>
+      <w:bookmarkEnd w:id="85"/>
     </w:p>
     <w:p>
       <w:pPr>
@@ -14990,16 +15426,16 @@
           <w:bCs/>
         </w:rPr>
       </w:pPr>
-      <w:bookmarkStart w:id="87" w:name="_Toc134094396"/>
+      <w:bookmarkStart w:id="86" w:name="_Toc134094395"/>
       <w:r>
         <w:rPr>
           <w:rFonts w:cs="Arial"/>
           <w:b/>
           <w:bCs/>
         </w:rPr>
-        <w:t>Quality Control Measurements</w:t>
-      </w:r>
-      <w:bookmarkEnd w:id="87"/>
+        <w:t>Quality Control</w:t>
+      </w:r>
+      <w:bookmarkEnd w:id="86"/>
     </w:p>
     <w:p>
       <w:pPr>
@@ -15038,24 +15474,6 @@
     </w:p>
     <w:p>
       <w:pPr>
-        <w:pStyle w:val="Heading2"/>
-        <w:spacing w:before="0" w:line="480" w:lineRule="auto"/>
-        <w:ind w:firstLine="720"/>
-        <w:rPr>
-          <w:rFonts w:cs="Arial"/>
-        </w:rPr>
-      </w:pPr>
-      <w:bookmarkStart w:id="88" w:name="_Toc134094397"/>
-      <w:r>
-        <w:rPr>
-          <w:rFonts w:cs="Arial"/>
-        </w:rPr>
-        <w:t>Risk Management Plan</w:t>
-      </w:r>
-      <w:bookmarkEnd w:id="88"/>
-    </w:p>
-    <w:p>
-      <w:pPr>
         <w:pStyle w:val="Heading3"/>
         <w:spacing w:before="0" w:line="480" w:lineRule="auto"/>
         <w:ind w:left="629" w:firstLine="720"/>
@@ -15065,16 +15483,16 @@
           <w:bCs/>
         </w:rPr>
       </w:pPr>
-      <w:bookmarkStart w:id="89" w:name="_Toc134094398"/>
+      <w:bookmarkStart w:id="87" w:name="_Toc134094396"/>
       <w:r>
         <w:rPr>
           <w:rFonts w:cs="Arial"/>
           <w:b/>
           <w:bCs/>
         </w:rPr>
-        <w:t>Introduction</w:t>
-      </w:r>
-      <w:bookmarkEnd w:id="89"/>
+        <w:t>Quality Control Measurements</w:t>
+      </w:r>
+      <w:bookmarkEnd w:id="87"/>
     </w:p>
     <w:p>
       <w:pPr>
@@ -15108,8 +15526,34 @@
           <w:szCs w:val="24"/>
         </w:rPr>
         <w:tab/>
-        <w:t>Video provides a powerful way to help you prove your point. When you click Online Video, you can paste in the embed code for the video you want to add. You can also type a keyword to search online for the video that best fits your document.</w:t>
-      </w:r>
+        <w:t xml:space="preserve">Video provides a powerful way to help you prove your point. When you click Online Video, you can paste in the embed code for the video you </w:t>
+      </w:r>
+      <w:r>
+        <w:rPr>
+          <w:sz w:val="24"/>
+          <w:szCs w:val="24"/>
+        </w:rPr>
+        <w:lastRenderedPageBreak/>
+        <w:t>want to add. You can also type a keyword to search online for the video that best fits your document.</w:t>
+      </w:r>
+    </w:p>
+    <w:p>
+      <w:pPr>
+        <w:pStyle w:val="Heading2"/>
+        <w:spacing w:before="0" w:line="480" w:lineRule="auto"/>
+        <w:ind w:firstLine="720"/>
+        <w:rPr>
+          <w:rFonts w:cs="Arial"/>
+        </w:rPr>
+      </w:pPr>
+      <w:bookmarkStart w:id="88" w:name="_Toc134094397"/>
+      <w:r>
+        <w:rPr>
+          <w:rFonts w:cs="Arial"/>
+        </w:rPr>
+        <w:t>Risk Management Plan</w:t>
+      </w:r>
+      <w:bookmarkEnd w:id="88"/>
     </w:p>
     <w:p>
       <w:pPr>
@@ -15122,16 +15566,16 @@
           <w:bCs/>
         </w:rPr>
       </w:pPr>
-      <w:bookmarkStart w:id="90" w:name="_Toc134094399"/>
+      <w:bookmarkStart w:id="89" w:name="_Toc134094398"/>
       <w:r>
         <w:rPr>
           <w:rFonts w:cs="Arial"/>
           <w:b/>
           <w:bCs/>
         </w:rPr>
-        <w:t>Top 3 Risks</w:t>
-      </w:r>
-      <w:bookmarkEnd w:id="90"/>
+        <w:t>Introduction</w:t>
+      </w:r>
+      <w:bookmarkEnd w:id="89"/>
     </w:p>
     <w:p>
       <w:pPr>
@@ -15179,16 +15623,16 @@
           <w:bCs/>
         </w:rPr>
       </w:pPr>
-      <w:bookmarkStart w:id="91" w:name="_Toc134094400"/>
+      <w:bookmarkStart w:id="90" w:name="_Toc134094399"/>
       <w:r>
         <w:rPr>
           <w:rFonts w:cs="Arial"/>
           <w:b/>
           <w:bCs/>
         </w:rPr>
-        <w:t>Risk Management Approach</w:t>
-      </w:r>
-      <w:bookmarkEnd w:id="91"/>
+        <w:t>Top 3 Risks</w:t>
+      </w:r>
+      <w:bookmarkEnd w:id="90"/>
     </w:p>
     <w:p>
       <w:pPr>
@@ -15236,16 +15680,16 @@
           <w:bCs/>
         </w:rPr>
       </w:pPr>
-      <w:bookmarkStart w:id="92" w:name="_Toc134094401"/>
+      <w:bookmarkStart w:id="91" w:name="_Toc134094400"/>
       <w:r>
         <w:rPr>
           <w:rFonts w:cs="Arial"/>
           <w:b/>
           <w:bCs/>
         </w:rPr>
-        <w:t>Risk Identification</w:t>
-      </w:r>
-      <w:bookmarkEnd w:id="92"/>
+        <w:t>Risk Management Approach</w:t>
+      </w:r>
+      <w:bookmarkEnd w:id="91"/>
     </w:p>
     <w:p>
       <w:pPr>
@@ -15293,16 +15737,16 @@
           <w:bCs/>
         </w:rPr>
       </w:pPr>
-      <w:bookmarkStart w:id="93" w:name="_Toc134094402"/>
+      <w:bookmarkStart w:id="92" w:name="_Toc134094401"/>
       <w:r>
         <w:rPr>
           <w:rFonts w:cs="Arial"/>
           <w:b/>
           <w:bCs/>
         </w:rPr>
-        <w:t>Risk Qualification and Prioritization</w:t>
-      </w:r>
-      <w:bookmarkEnd w:id="93"/>
+        <w:t>Risk Identification</w:t>
+      </w:r>
+      <w:bookmarkEnd w:id="92"/>
     </w:p>
     <w:p>
       <w:pPr>
@@ -15350,16 +15794,17 @@
           <w:bCs/>
         </w:rPr>
       </w:pPr>
-      <w:bookmarkStart w:id="94" w:name="_Toc134094403"/>
+      <w:bookmarkStart w:id="93" w:name="_Toc134094402"/>
       <w:r>
         <w:rPr>
           <w:rFonts w:cs="Arial"/>
           <w:b/>
           <w:bCs/>
         </w:rPr>
-        <w:t>Risk Monitoring</w:t>
-      </w:r>
-      <w:bookmarkEnd w:id="94"/>
+        <w:lastRenderedPageBreak/>
+        <w:t>Risk Qualification and Prioritization</w:t>
+      </w:r>
+      <w:bookmarkEnd w:id="93"/>
     </w:p>
     <w:p>
       <w:pPr>
@@ -15407,16 +15852,16 @@
           <w:bCs/>
         </w:rPr>
       </w:pPr>
-      <w:bookmarkStart w:id="95" w:name="_Toc134094404"/>
+      <w:bookmarkStart w:id="94" w:name="_Toc134094403"/>
       <w:r>
         <w:rPr>
           <w:rFonts w:cs="Arial"/>
           <w:b/>
           <w:bCs/>
         </w:rPr>
-        <w:t>Risk Mitigation and Avoidance</w:t>
-      </w:r>
-      <w:bookmarkEnd w:id="95"/>
+        <w:t>Risk Monitoring</w:t>
+      </w:r>
+      <w:bookmarkEnd w:id="94"/>
     </w:p>
     <w:p>
       <w:pPr>
@@ -15464,16 +15909,16 @@
           <w:bCs/>
         </w:rPr>
       </w:pPr>
-      <w:bookmarkStart w:id="96" w:name="_Toc134094405"/>
+      <w:bookmarkStart w:id="95" w:name="_Toc134094404"/>
       <w:r>
         <w:rPr>
           <w:rFonts w:cs="Arial"/>
           <w:b/>
           <w:bCs/>
         </w:rPr>
-        <w:t>Risk Register</w:t>
-      </w:r>
-      <w:bookmarkEnd w:id="96"/>
+        <w:t>Risk Mitigation and Avoidance</w:t>
+      </w:r>
+      <w:bookmarkEnd w:id="95"/>
     </w:p>
     <w:p>
       <w:pPr>
@@ -15512,24 +15957,6 @@
     </w:p>
     <w:p>
       <w:pPr>
-        <w:pStyle w:val="Heading2"/>
-        <w:spacing w:before="0" w:line="480" w:lineRule="auto"/>
-        <w:ind w:firstLine="720"/>
-        <w:rPr>
-          <w:rFonts w:cs="Arial"/>
-        </w:rPr>
-      </w:pPr>
-      <w:bookmarkStart w:id="97" w:name="_Toc134094406"/>
-      <w:r>
-        <w:rPr>
-          <w:rFonts w:cs="Arial"/>
-        </w:rPr>
-        <w:t>Procurement Plan</w:t>
-      </w:r>
-      <w:bookmarkEnd w:id="97"/>
-    </w:p>
-    <w:p>
-      <w:pPr>
         <w:pStyle w:val="Heading3"/>
         <w:spacing w:before="0" w:line="480" w:lineRule="auto"/>
         <w:ind w:left="629" w:firstLine="720"/>
@@ -15539,16 +15966,16 @@
           <w:bCs/>
         </w:rPr>
       </w:pPr>
-      <w:bookmarkStart w:id="98" w:name="_Toc134094407"/>
+      <w:bookmarkStart w:id="96" w:name="_Toc134094405"/>
       <w:r>
         <w:rPr>
           <w:rFonts w:cs="Arial"/>
           <w:b/>
           <w:bCs/>
         </w:rPr>
-        <w:t>Introduction</w:t>
-      </w:r>
-      <w:bookmarkEnd w:id="98"/>
+        <w:t>Risk Register</w:t>
+      </w:r>
+      <w:bookmarkEnd w:id="96"/>
     </w:p>
     <w:p>
       <w:pPr>
@@ -15587,6 +16014,25 @@
     </w:p>
     <w:p>
       <w:pPr>
+        <w:pStyle w:val="Heading2"/>
+        <w:spacing w:before="0" w:line="480" w:lineRule="auto"/>
+        <w:ind w:firstLine="720"/>
+        <w:rPr>
+          <w:rFonts w:cs="Arial"/>
+        </w:rPr>
+      </w:pPr>
+      <w:bookmarkStart w:id="97" w:name="_Toc134094406"/>
+      <w:r>
+        <w:rPr>
+          <w:rFonts w:cs="Arial"/>
+        </w:rPr>
+        <w:lastRenderedPageBreak/>
+        <w:t>Procurement Plan</w:t>
+      </w:r>
+      <w:bookmarkEnd w:id="97"/>
+    </w:p>
+    <w:p>
+      <w:pPr>
         <w:pStyle w:val="Heading3"/>
         <w:spacing w:before="0" w:line="480" w:lineRule="auto"/>
         <w:ind w:left="629" w:firstLine="720"/>
@@ -15596,16 +16042,16 @@
           <w:bCs/>
         </w:rPr>
       </w:pPr>
-      <w:bookmarkStart w:id="99" w:name="_Toc134094408"/>
+      <w:bookmarkStart w:id="98" w:name="_Toc134094407"/>
       <w:r>
         <w:rPr>
           <w:rFonts w:cs="Arial"/>
           <w:b/>
           <w:bCs/>
         </w:rPr>
-        <w:t>Procurement Risks</w:t>
-      </w:r>
-      <w:bookmarkEnd w:id="99"/>
+        <w:t>Introduction</w:t>
+      </w:r>
+      <w:bookmarkEnd w:id="98"/>
     </w:p>
     <w:p>
       <w:pPr>
@@ -15653,16 +16099,16 @@
           <w:bCs/>
         </w:rPr>
       </w:pPr>
-      <w:bookmarkStart w:id="100" w:name="_Toc134094409"/>
+      <w:bookmarkStart w:id="99" w:name="_Toc134094408"/>
       <w:r>
         <w:rPr>
           <w:rFonts w:cs="Arial"/>
           <w:b/>
           <w:bCs/>
         </w:rPr>
-        <w:t>Procurement Risk Management</w:t>
-      </w:r>
-      <w:bookmarkEnd w:id="100"/>
+        <w:t>Procurement Risks</w:t>
+      </w:r>
+      <w:bookmarkEnd w:id="99"/>
     </w:p>
     <w:p>
       <w:pPr>
@@ -15710,16 +16156,16 @@
           <w:bCs/>
         </w:rPr>
       </w:pPr>
-      <w:bookmarkStart w:id="101" w:name="_Toc134094410"/>
+      <w:bookmarkStart w:id="100" w:name="_Toc134094409"/>
       <w:r>
         <w:rPr>
           <w:rFonts w:cs="Arial"/>
           <w:b/>
           <w:bCs/>
         </w:rPr>
-        <w:t>Cost Determination</w:t>
-      </w:r>
-      <w:bookmarkEnd w:id="101"/>
+        <w:t>Procurement Risk Management</w:t>
+      </w:r>
+      <w:bookmarkEnd w:id="100"/>
     </w:p>
     <w:p>
       <w:pPr>
@@ -15767,16 +16213,16 @@
           <w:bCs/>
         </w:rPr>
       </w:pPr>
-      <w:bookmarkStart w:id="102" w:name="_Toc134094411"/>
+      <w:bookmarkStart w:id="101" w:name="_Toc134094410"/>
       <w:r>
         <w:rPr>
           <w:rFonts w:cs="Arial"/>
           <w:b/>
           <w:bCs/>
         </w:rPr>
-        <w:t>Procurement Constraints</w:t>
-      </w:r>
-      <w:bookmarkEnd w:id="102"/>
+        <w:t>Cost Determination</w:t>
+      </w:r>
+      <w:bookmarkEnd w:id="101"/>
     </w:p>
     <w:p>
       <w:pPr>
@@ -15824,16 +16270,17 @@
           <w:bCs/>
         </w:rPr>
       </w:pPr>
-      <w:bookmarkStart w:id="103" w:name="_Toc134094412"/>
+      <w:bookmarkStart w:id="102" w:name="_Toc134094411"/>
       <w:r>
         <w:rPr>
           <w:rFonts w:cs="Arial"/>
           <w:b/>
           <w:bCs/>
         </w:rPr>
-        <w:t>Contract Approval Process</w:t>
-      </w:r>
-      <w:bookmarkEnd w:id="103"/>
+        <w:lastRenderedPageBreak/>
+        <w:t>Procurement Constraints</w:t>
+      </w:r>
+      <w:bookmarkEnd w:id="102"/>
     </w:p>
     <w:p>
       <w:pPr>
@@ -15881,16 +16328,16 @@
           <w:bCs/>
         </w:rPr>
       </w:pPr>
-      <w:bookmarkStart w:id="104" w:name="_Toc134094413"/>
+      <w:bookmarkStart w:id="103" w:name="_Toc134094412"/>
       <w:r>
         <w:rPr>
           <w:rFonts w:cs="Arial"/>
           <w:b/>
           <w:bCs/>
         </w:rPr>
-        <w:t>Decision Criteria</w:t>
-      </w:r>
-      <w:bookmarkEnd w:id="104"/>
+        <w:t>Contract Approval Process</w:t>
+      </w:r>
+      <w:bookmarkEnd w:id="103"/>
     </w:p>
     <w:p>
       <w:pPr>
@@ -15938,16 +16385,16 @@
           <w:bCs/>
         </w:rPr>
       </w:pPr>
-      <w:bookmarkStart w:id="105" w:name="_Toc134094414"/>
+      <w:bookmarkStart w:id="104" w:name="_Toc134094413"/>
       <w:r>
         <w:rPr>
           <w:rFonts w:cs="Arial"/>
           <w:b/>
           <w:bCs/>
         </w:rPr>
-        <w:t>Performance Metrics for Procurement Activities</w:t>
-      </w:r>
-      <w:bookmarkEnd w:id="105"/>
+        <w:t>Decision Criteria</w:t>
+      </w:r>
+      <w:bookmarkEnd w:id="104"/>
     </w:p>
     <w:p>
       <w:pPr>
@@ -15986,36 +16433,6 @@
     </w:p>
     <w:p>
       <w:pPr>
-        <w:tabs>
-          <w:tab w:val="left" w:pos="1352"/>
-        </w:tabs>
-        <w:spacing w:after="0" w:line="480" w:lineRule="auto"/>
-        <w:rPr>
-          <w:sz w:val="24"/>
-          <w:szCs w:val="24"/>
-        </w:rPr>
-      </w:pPr>
-    </w:p>
-    <w:p>
-      <w:pPr>
-        <w:pStyle w:val="Heading2"/>
-        <w:spacing w:before="0" w:line="480" w:lineRule="auto"/>
-        <w:ind w:firstLine="720"/>
-        <w:rPr>
-          <w:rFonts w:cs="Arial"/>
-        </w:rPr>
-      </w:pPr>
-      <w:bookmarkStart w:id="106" w:name="_Toc134094415"/>
-      <w:r>
-        <w:rPr>
-          <w:rFonts w:cs="Arial"/>
-        </w:rPr>
-        <w:t>Implementation Plan</w:t>
-      </w:r>
-      <w:bookmarkEnd w:id="106"/>
-    </w:p>
-    <w:p>
-      <w:pPr>
         <w:pStyle w:val="Heading3"/>
         <w:spacing w:before="0" w:line="480" w:lineRule="auto"/>
         <w:ind w:left="629" w:firstLine="720"/>
@@ -16025,16 +16442,16 @@
           <w:bCs/>
         </w:rPr>
       </w:pPr>
-      <w:bookmarkStart w:id="107" w:name="_Toc134094416"/>
+      <w:bookmarkStart w:id="105" w:name="_Toc134094414"/>
       <w:r>
         <w:rPr>
           <w:rFonts w:cs="Arial"/>
           <w:b/>
           <w:bCs/>
         </w:rPr>
-        <w:t>Executive Summary</w:t>
-      </w:r>
-      <w:bookmarkEnd w:id="107"/>
+        <w:t>Performance Metrics for Procurement Activities</w:t>
+      </w:r>
+      <w:bookmarkEnd w:id="105"/>
     </w:p>
     <w:p>
       <w:pPr>
@@ -16073,6 +16490,37 @@
     </w:p>
     <w:p>
       <w:pPr>
+        <w:tabs>
+          <w:tab w:val="left" w:pos="1352"/>
+        </w:tabs>
+        <w:spacing w:after="0" w:line="480" w:lineRule="auto"/>
+        <w:rPr>
+          <w:sz w:val="24"/>
+          <w:szCs w:val="24"/>
+        </w:rPr>
+      </w:pPr>
+    </w:p>
+    <w:p>
+      <w:pPr>
+        <w:pStyle w:val="Heading2"/>
+        <w:spacing w:before="0" w:line="480" w:lineRule="auto"/>
+        <w:ind w:firstLine="720"/>
+        <w:rPr>
+          <w:rFonts w:cs="Arial"/>
+        </w:rPr>
+      </w:pPr>
+      <w:bookmarkStart w:id="106" w:name="_Toc134094415"/>
+      <w:r>
+        <w:rPr>
+          <w:rFonts w:cs="Arial"/>
+        </w:rPr>
+        <w:lastRenderedPageBreak/>
+        <w:t>Implementation Plan</w:t>
+      </w:r>
+      <w:bookmarkEnd w:id="106"/>
+    </w:p>
+    <w:p>
+      <w:pPr>
         <w:pStyle w:val="Heading3"/>
         <w:spacing w:before="0" w:line="480" w:lineRule="auto"/>
         <w:ind w:left="629" w:firstLine="720"/>
@@ -16082,16 +16530,16 @@
           <w:bCs/>
         </w:rPr>
       </w:pPr>
-      <w:bookmarkStart w:id="108" w:name="_Toc134094417"/>
+      <w:bookmarkStart w:id="107" w:name="_Toc134094416"/>
       <w:r>
         <w:rPr>
           <w:rFonts w:cs="Arial"/>
           <w:b/>
           <w:bCs/>
         </w:rPr>
-        <w:t>Transition Approach</w:t>
-      </w:r>
-      <w:bookmarkEnd w:id="108"/>
+        <w:t>Executive Summary</w:t>
+      </w:r>
+      <w:bookmarkEnd w:id="107"/>
     </w:p>
     <w:p>
       <w:pPr>
@@ -16139,16 +16587,16 @@
           <w:bCs/>
         </w:rPr>
       </w:pPr>
-      <w:bookmarkStart w:id="109" w:name="_Toc134094418"/>
+      <w:bookmarkStart w:id="108" w:name="_Toc134094417"/>
       <w:r>
         <w:rPr>
           <w:rFonts w:cs="Arial"/>
           <w:b/>
           <w:bCs/>
         </w:rPr>
-        <w:t>Transition Team Organization</w:t>
-      </w:r>
-      <w:bookmarkEnd w:id="109"/>
+        <w:t>Transition Approach</w:t>
+      </w:r>
+      <w:bookmarkEnd w:id="108"/>
     </w:p>
     <w:p>
       <w:pPr>
@@ -16196,16 +16644,16 @@
           <w:bCs/>
         </w:rPr>
       </w:pPr>
-      <w:bookmarkStart w:id="110" w:name="_Toc134094419"/>
+      <w:bookmarkStart w:id="109" w:name="_Toc134094418"/>
       <w:r>
         <w:rPr>
           <w:rFonts w:cs="Arial"/>
           <w:b/>
           <w:bCs/>
         </w:rPr>
-        <w:t>Workforce Transition</w:t>
-      </w:r>
-      <w:bookmarkEnd w:id="110"/>
+        <w:t>Transition Team Organization</w:t>
+      </w:r>
+      <w:bookmarkEnd w:id="109"/>
     </w:p>
     <w:p>
       <w:pPr>
@@ -16253,13 +16701,71 @@
           <w:bCs/>
         </w:rPr>
       </w:pPr>
-      <w:bookmarkStart w:id="111" w:name="_Toc134094420"/>
+      <w:bookmarkStart w:id="110" w:name="_Toc134094419"/>
       <w:r>
         <w:rPr>
           <w:rFonts w:cs="Arial"/>
           <w:b/>
           <w:bCs/>
         </w:rPr>
+        <w:t>Workforce Transition</w:t>
+      </w:r>
+      <w:bookmarkEnd w:id="110"/>
+    </w:p>
+    <w:p>
+      <w:pPr>
+        <w:tabs>
+          <w:tab w:val="left" w:pos="1352"/>
+        </w:tabs>
+        <w:spacing w:after="0" w:line="480" w:lineRule="auto"/>
+        <w:ind w:left="1349"/>
+        <w:rPr>
+          <w:sz w:val="24"/>
+          <w:szCs w:val="24"/>
+        </w:rPr>
+      </w:pPr>
+      <w:r>
+        <w:rPr>
+          <w:sz w:val="24"/>
+          <w:szCs w:val="24"/>
+        </w:rPr>
+        <w:tab/>
+      </w:r>
+      <w:r>
+        <w:rPr>
+          <w:sz w:val="24"/>
+          <w:szCs w:val="24"/>
+        </w:rPr>
+        <w:tab/>
+      </w:r>
+      <w:r>
+        <w:rPr>
+          <w:sz w:val="24"/>
+          <w:szCs w:val="24"/>
+        </w:rPr>
+        <w:tab/>
+        <w:t>Video provides a powerful way to help you prove your point. When you click Online Video, you can paste in the embed code for the video you want to add. You can also type a keyword to search online for the video that best fits your document.</w:t>
+      </w:r>
+    </w:p>
+    <w:p>
+      <w:pPr>
+        <w:pStyle w:val="Heading3"/>
+        <w:spacing w:before="0" w:line="480" w:lineRule="auto"/>
+        <w:ind w:left="629" w:firstLine="720"/>
+        <w:rPr>
+          <w:rFonts w:cs="Arial"/>
+          <w:b/>
+          <w:bCs/>
+        </w:rPr>
+      </w:pPr>
+      <w:bookmarkStart w:id="111" w:name="_Toc134094420"/>
+      <w:r>
+        <w:rPr>
+          <w:rFonts w:cs="Arial"/>
+          <w:b/>
+          <w:bCs/>
+        </w:rPr>
+        <w:lastRenderedPageBreak/>
         <w:t>Workforce Execution During Transition</w:t>
       </w:r>
       <w:bookmarkEnd w:id="111"/>
@@ -16496,7 +17002,11 @@
         <w:ind w:left="2160" w:firstLine="720"/>
       </w:pPr>
       <w:r>
-        <w:t>Video provides a powerful way to help you prove your point. When you click Online Video, you can paste in the embed code for the video you want to add. You can also type a keyword to search online for the video that best fits your document.</w:t>
+        <w:t xml:space="preserve">Video provides a powerful way to help you prove your point. When you click Online Video, you can paste in the embed code for the video </w:t>
+      </w:r>
+      <w:r>
+        <w:lastRenderedPageBreak/>
+        <w:t>you want to add. You can also type a keyword to search online for the video that best fits your document.</w:t>
       </w:r>
     </w:p>
     <w:p>
@@ -16691,7 +17201,11 @@
         <w:ind w:left="2160" w:firstLine="720"/>
       </w:pPr>
       <w:r>
-        <w:t>Video provides a powerful way to help you prove your point. When you click Online Video, you can paste in the embed code for the video you want to add. You can also type a keyword to search online for the video that best fits your document.</w:t>
+        <w:t xml:space="preserve">Video provides a powerful way to help you prove your point. When you click Online Video, you can paste in the embed code for the video </w:t>
+      </w:r>
+      <w:r>
+        <w:lastRenderedPageBreak/>
+        <w:t>you want to add. You can also type a keyword to search online for the video that best fits your document.</w:t>
       </w:r>
     </w:p>
     <w:p>
@@ -16758,7 +17272,7 @@
             <v:path o:extrusionok="f" gradientshapeok="t" o:connecttype="rect"/>
             <o:lock v:ext="edit" aspectratio="t"/>
           </v:shapetype>
-          <v:shape id="_x0000_i1025" type="#_x0000_t75" alt="Microsoft Office Signature Line..." style="width:194.25pt;height:93.75pt">
+          <v:shape id="_x0000_i1025" type="#_x0000_t75" alt="Microsoft Office Signature Line..." style="width:194.4pt;height:93.6pt">
             <v:imagedata r:id="rId14" o:title=""/>
             <o:lock v:ext="edit" ungrouping="t" rotation="t" cropping="t" verticies="t" text="t" grouping="t"/>
             <o:signatureline v:ext="edit" id="{FBAB6461-0CD7-41CD-BB52-FFE41218D581}" provid="{00000000-0000-0000-0000-000000000000}" o:suggestedsigner="Manuel Villamin Jr." o:suggestedsigner2="Owner of Villamin Wood and Iron Works" issignatureline="t"/>
@@ -16879,6 +17393,7 @@
         <w:rPr>
           <w:rFonts w:cs="Arial"/>
         </w:rPr>
+        <w:lastRenderedPageBreak/>
         <w:t>System Requirement Specifications</w:t>
       </w:r>
       <w:bookmarkEnd w:id="118"/>
@@ -17406,6 +17921,7 @@
         <w:rPr>
           <w:rFonts w:cs="Arial"/>
         </w:rPr>
+        <w:lastRenderedPageBreak/>
         <w:t>WBS Detailed Cost Estimates</w:t>
       </w:r>
       <w:bookmarkEnd w:id="122"/>
@@ -22047,6 +22563,119 @@
     </w:lvl>
   </w:abstractNum>
   <w:abstractNum w:abstractNumId="43" w15:restartNumberingAfterBreak="0">
+    <w:nsid w:val="68960352"/>
+    <w:multiLevelType w:val="hybridMultilevel"/>
+    <w:tmpl w:val="1C1E02F2"/>
+    <w:lvl w:ilvl="0" w:tplc="04090001">
+      <w:start w:val="1"/>
+      <w:numFmt w:val="bullet"/>
+      <w:lvlText w:val=""/>
+      <w:lvlJc w:val="left"/>
+      <w:pPr>
+        <w:ind w:left="1709" w:hanging="360"/>
+      </w:pPr>
+      <w:rPr>
+        <w:rFonts w:ascii="Symbol" w:hAnsi="Symbol" w:hint="default"/>
+      </w:rPr>
+    </w:lvl>
+    <w:lvl w:ilvl="1" w:tplc="04090003" w:tentative="1">
+      <w:start w:val="1"/>
+      <w:numFmt w:val="bullet"/>
+      <w:lvlText w:val="o"/>
+      <w:lvlJc w:val="left"/>
+      <w:pPr>
+        <w:ind w:left="2429" w:hanging="360"/>
+      </w:pPr>
+      <w:rPr>
+        <w:rFonts w:ascii="Courier New" w:hAnsi="Courier New" w:cs="Courier New" w:hint="default"/>
+      </w:rPr>
+    </w:lvl>
+    <w:lvl w:ilvl="2" w:tplc="04090005" w:tentative="1">
+      <w:start w:val="1"/>
+      <w:numFmt w:val="bullet"/>
+      <w:lvlText w:val=""/>
+      <w:lvlJc w:val="left"/>
+      <w:pPr>
+        <w:ind w:left="3149" w:hanging="360"/>
+      </w:pPr>
+      <w:rPr>
+        <w:rFonts w:ascii="Wingdings" w:hAnsi="Wingdings" w:hint="default"/>
+      </w:rPr>
+    </w:lvl>
+    <w:lvl w:ilvl="3" w:tplc="04090001" w:tentative="1">
+      <w:start w:val="1"/>
+      <w:numFmt w:val="bullet"/>
+      <w:lvlText w:val=""/>
+      <w:lvlJc w:val="left"/>
+      <w:pPr>
+        <w:ind w:left="3869" w:hanging="360"/>
+      </w:pPr>
+      <w:rPr>
+        <w:rFonts w:ascii="Symbol" w:hAnsi="Symbol" w:hint="default"/>
+      </w:rPr>
+    </w:lvl>
+    <w:lvl w:ilvl="4" w:tplc="04090003" w:tentative="1">
+      <w:start w:val="1"/>
+      <w:numFmt w:val="bullet"/>
+      <w:lvlText w:val="o"/>
+      <w:lvlJc w:val="left"/>
+      <w:pPr>
+        <w:ind w:left="4589" w:hanging="360"/>
+      </w:pPr>
+      <w:rPr>
+        <w:rFonts w:ascii="Courier New" w:hAnsi="Courier New" w:cs="Courier New" w:hint="default"/>
+      </w:rPr>
+    </w:lvl>
+    <w:lvl w:ilvl="5" w:tplc="04090005" w:tentative="1">
+      <w:start w:val="1"/>
+      <w:numFmt w:val="bullet"/>
+      <w:lvlText w:val=""/>
+      <w:lvlJc w:val="left"/>
+      <w:pPr>
+        <w:ind w:left="5309" w:hanging="360"/>
+      </w:pPr>
+      <w:rPr>
+        <w:rFonts w:ascii="Wingdings" w:hAnsi="Wingdings" w:hint="default"/>
+      </w:rPr>
+    </w:lvl>
+    <w:lvl w:ilvl="6" w:tplc="04090001" w:tentative="1">
+      <w:start w:val="1"/>
+      <w:numFmt w:val="bullet"/>
+      <w:lvlText w:val=""/>
+      <w:lvlJc w:val="left"/>
+      <w:pPr>
+        <w:ind w:left="6029" w:hanging="360"/>
+      </w:pPr>
+      <w:rPr>
+        <w:rFonts w:ascii="Symbol" w:hAnsi="Symbol" w:hint="default"/>
+      </w:rPr>
+    </w:lvl>
+    <w:lvl w:ilvl="7" w:tplc="04090003" w:tentative="1">
+      <w:start w:val="1"/>
+      <w:numFmt w:val="bullet"/>
+      <w:lvlText w:val="o"/>
+      <w:lvlJc w:val="left"/>
+      <w:pPr>
+        <w:ind w:left="6749" w:hanging="360"/>
+      </w:pPr>
+      <w:rPr>
+        <w:rFonts w:ascii="Courier New" w:hAnsi="Courier New" w:cs="Courier New" w:hint="default"/>
+      </w:rPr>
+    </w:lvl>
+    <w:lvl w:ilvl="8" w:tplc="04090005" w:tentative="1">
+      <w:start w:val="1"/>
+      <w:numFmt w:val="bullet"/>
+      <w:lvlText w:val=""/>
+      <w:lvlJc w:val="left"/>
+      <w:pPr>
+        <w:ind w:left="7469" w:hanging="360"/>
+      </w:pPr>
+      <w:rPr>
+        <w:rFonts w:ascii="Wingdings" w:hAnsi="Wingdings" w:hint="default"/>
+      </w:rPr>
+    </w:lvl>
+  </w:abstractNum>
+  <w:abstractNum w:abstractNumId="44" w15:restartNumberingAfterBreak="0">
     <w:nsid w:val="6B84002F"/>
     <w:multiLevelType w:val="hybridMultilevel"/>
     <w:tmpl w:val="51EEB1CE"/>
@@ -22135,7 +22764,7 @@
       </w:pPr>
     </w:lvl>
   </w:abstractNum>
-  <w:abstractNum w:abstractNumId="44" w15:restartNumberingAfterBreak="0">
+  <w:abstractNum w:abstractNumId="45" w15:restartNumberingAfterBreak="0">
     <w:nsid w:val="6CA729EC"/>
     <w:multiLevelType w:val="hybridMultilevel"/>
     <w:tmpl w:val="FFFFFFFF"/>
@@ -22248,7 +22877,7 @@
       </w:rPr>
     </w:lvl>
   </w:abstractNum>
-  <w:abstractNum w:abstractNumId="45" w15:restartNumberingAfterBreak="0">
+  <w:abstractNum w:abstractNumId="46" w15:restartNumberingAfterBreak="0">
     <w:nsid w:val="6FFE2D06"/>
     <w:multiLevelType w:val="hybridMultilevel"/>
     <w:tmpl w:val="F32EF5BA"/>
@@ -22338,7 +22967,7 @@
       </w:pPr>
     </w:lvl>
   </w:abstractNum>
-  <w:abstractNum w:abstractNumId="46" w15:restartNumberingAfterBreak="0">
+  <w:abstractNum w:abstractNumId="47" w15:restartNumberingAfterBreak="0">
     <w:nsid w:val="79C71CA6"/>
     <w:multiLevelType w:val="multilevel"/>
     <w:tmpl w:val="FFFFFFFF"/>
@@ -22424,7 +23053,7 @@
       </w:pPr>
     </w:lvl>
   </w:abstractNum>
-  <w:abstractNum w:abstractNumId="47" w15:restartNumberingAfterBreak="0">
+  <w:abstractNum w:abstractNumId="48" w15:restartNumberingAfterBreak="0">
     <w:nsid w:val="7A128A68"/>
     <w:multiLevelType w:val="hybridMultilevel"/>
     <w:tmpl w:val="FFFFFFFF"/>
@@ -22541,13 +23170,13 @@
     <w:abstractNumId w:val="27"/>
   </w:num>
   <w:num w:numId="2" w16cid:durableId="413598724">
-    <w:abstractNumId w:val="44"/>
+    <w:abstractNumId w:val="45"/>
   </w:num>
   <w:num w:numId="3" w16cid:durableId="390202833">
     <w:abstractNumId w:val="0"/>
   </w:num>
   <w:num w:numId="4" w16cid:durableId="2068145466">
-    <w:abstractNumId w:val="46"/>
+    <w:abstractNumId w:val="47"/>
   </w:num>
   <w:num w:numId="5" w16cid:durableId="934896870">
     <w:abstractNumId w:val="7"/>
@@ -22568,7 +23197,7 @@
     <w:abstractNumId w:val="24"/>
   </w:num>
   <w:num w:numId="11" w16cid:durableId="1772822540">
-    <w:abstractNumId w:val="43"/>
+    <w:abstractNumId w:val="44"/>
   </w:num>
   <w:num w:numId="12" w16cid:durableId="380710011">
     <w:abstractNumId w:val="2"/>
@@ -22637,7 +23266,7 @@
     <w:abstractNumId w:val="33"/>
   </w:num>
   <w:num w:numId="34" w16cid:durableId="1013385854">
-    <w:abstractNumId w:val="45"/>
+    <w:abstractNumId w:val="46"/>
   </w:num>
   <w:num w:numId="35" w16cid:durableId="1114860021">
     <w:abstractNumId w:val="8"/>
@@ -22652,7 +23281,7 @@
     <w:abstractNumId w:val="6"/>
   </w:num>
   <w:num w:numId="39" w16cid:durableId="588538197">
-    <w:abstractNumId w:val="47"/>
+    <w:abstractNumId w:val="48"/>
   </w:num>
   <w:num w:numId="40" w16cid:durableId="1307666571">
     <w:abstractNumId w:val="14"/>
@@ -22680,6 +23309,9 @@
   </w:num>
   <w:num w:numId="48" w16cid:durableId="1220628173">
     <w:abstractNumId w:val="5"/>
+  </w:num>
+  <w:num w:numId="49" w16cid:durableId="975378970">
+    <w:abstractNumId w:val="43"/>
   </w:num>
 </w:numbering>
 </file>
@@ -24098,18 +24730,6 @@
 </file>
 
 <file path=customXml/item1.xml><?xml version="1.0" encoding="utf-8"?>
-<p:properties xmlns:p="http://schemas.microsoft.com/office/2006/metadata/properties" xmlns:xsi="http://www.w3.org/2001/XMLSchema-instance" xmlns:pc="http://schemas.microsoft.com/office/infopath/2007/PartnerControls">
-  <documentManagement>
-    <MediaLengthInSeconds xmlns="31aac78f-6ed8-4134-ac7e-47c186d487c3" xsi:nil="true"/>
-    <TaxCatchAll xmlns="0d803109-e11b-45d4-a4e8-5bf0740163af" xsi:nil="true"/>
-    <lcf76f155ced4ddcb4097134ff3c332f xmlns="31aac78f-6ed8-4134-ac7e-47c186d487c3">
-      <Terms xmlns="http://schemas.microsoft.com/office/infopath/2007/PartnerControls"/>
-    </lcf76f155ced4ddcb4097134ff3c332f>
-  </documentManagement>
-</p:properties>
-</file>
-
-<file path=customXml/item2.xml><?xml version="1.0" encoding="utf-8"?>
 <ct:contentTypeSchema xmlns:ct="http://schemas.microsoft.com/office/2006/metadata/contentType" xmlns:ma="http://schemas.microsoft.com/office/2006/metadata/properties/metaAttributes" ct:_="" ma:_="" ma:contentTypeName="Document" ma:contentTypeID="0x01010078E5C03F786D684AB79627F2BAF5AB3A" ma:contentTypeVersion="12" ma:contentTypeDescription="Create a new document." ma:contentTypeScope="" ma:versionID="6753d19c26ced2570449d2cfe2fd38cd">
   <xsd:schema xmlns:xsd="http://www.w3.org/2001/XMLSchema" xmlns:xs="http://www.w3.org/2001/XMLSchema" xmlns:p="http://schemas.microsoft.com/office/2006/metadata/properties" xmlns:ns2="31aac78f-6ed8-4134-ac7e-47c186d487c3" xmlns:ns3="0d803109-e11b-45d4-a4e8-5bf0740163af" targetNamespace="http://schemas.microsoft.com/office/2006/metadata/properties" ma:root="true" ma:fieldsID="59531f12ec9f3761682ad3919ac9365f" ns2:_="" ns3:_="">
     <xsd:import namespace="31aac78f-6ed8-4134-ac7e-47c186d487c3"/>
@@ -24326,11 +24946,19 @@
 </ct:contentTypeSchema>
 </file>
 
-<file path=customXml/item3.xml><?xml version="1.0" encoding="utf-8"?>
-<b:Sources xmlns:b="http://schemas.openxmlformats.org/officeDocument/2006/bibliography" xmlns="http://schemas.openxmlformats.org/officeDocument/2006/bibliography" SelectedStyle="\APASixthEditionOfficeOnline.xsl" StyleName="APA" Version="6"/>
+<file path=customXml/item2.xml><?xml version="1.0" encoding="utf-8"?>
+<p:properties xmlns:p="http://schemas.microsoft.com/office/2006/metadata/properties" xmlns:xsi="http://www.w3.org/2001/XMLSchema-instance" xmlns:pc="http://schemas.microsoft.com/office/infopath/2007/PartnerControls">
+  <documentManagement>
+    <MediaLengthInSeconds xmlns="31aac78f-6ed8-4134-ac7e-47c186d487c3" xsi:nil="true"/>
+    <TaxCatchAll xmlns="0d803109-e11b-45d4-a4e8-5bf0740163af" xsi:nil="true"/>
+    <lcf76f155ced4ddcb4097134ff3c332f xmlns="31aac78f-6ed8-4134-ac7e-47c186d487c3">
+      <Terms xmlns="http://schemas.microsoft.com/office/infopath/2007/PartnerControls"/>
+    </lcf76f155ced4ddcb4097134ff3c332f>
+  </documentManagement>
+</p:properties>
 </file>
 
-<file path=customXml/item4.xml><?xml version="1.0" encoding="utf-8"?>
+<file path=customXml/item3.xml><?xml version="1.0" encoding="utf-8"?>
 <?mso-contentType ?>
 <FormTemplates xmlns="http://schemas.microsoft.com/sharepoint/v3/contenttype/forms">
   <Display>DocumentLibraryForm</Display>
@@ -24339,18 +24967,11 @@
 </FormTemplates>
 </file>
 
-<file path=customXml/itemProps1.xml><?xml version="1.0" encoding="utf-8"?>
-<ds:datastoreItem xmlns:ds="http://schemas.openxmlformats.org/officeDocument/2006/customXml" ds:itemID="{E3EB7B42-5740-4129-8D38-92BBA5D17541}">
-  <ds:schemaRefs>
-    <ds:schemaRef ds:uri="http://schemas.microsoft.com/office/2006/metadata/properties"/>
-    <ds:schemaRef ds:uri="http://schemas.microsoft.com/office/infopath/2007/PartnerControls"/>
-    <ds:schemaRef ds:uri="31aac78f-6ed8-4134-ac7e-47c186d487c3"/>
-    <ds:schemaRef ds:uri="0d803109-e11b-45d4-a4e8-5bf0740163af"/>
-  </ds:schemaRefs>
-</ds:datastoreItem>
+<file path=customXml/item4.xml><?xml version="1.0" encoding="utf-8"?>
+<b:Sources xmlns:b="http://schemas.openxmlformats.org/officeDocument/2006/bibliography" xmlns="http://schemas.openxmlformats.org/officeDocument/2006/bibliography" SelectedStyle="\APASixthEditionOfficeOnline.xsl" StyleName="APA" Version="6"/>
 </file>
 
-<file path=customXml/itemProps2.xml><?xml version="1.0" encoding="utf-8"?>
+<file path=customXml/itemProps1.xml><?xml version="1.0" encoding="utf-8"?>
 <ds:datastoreItem xmlns:ds="http://schemas.openxmlformats.org/officeDocument/2006/customXml" ds:itemID="{9810E267-C5E3-4558-AF7B-0057EBCD2571}">
   <ds:schemaRefs>
     <ds:schemaRef ds:uri="http://schemas.microsoft.com/office/2006/metadata/contentType"/>
@@ -24369,18 +24990,29 @@
 </ds:datastoreItem>
 </file>
 
+<file path=customXml/itemProps2.xml><?xml version="1.0" encoding="utf-8"?>
+<ds:datastoreItem xmlns:ds="http://schemas.openxmlformats.org/officeDocument/2006/customXml" ds:itemID="{E3EB7B42-5740-4129-8D38-92BBA5D17541}">
+  <ds:schemaRefs>
+    <ds:schemaRef ds:uri="http://schemas.microsoft.com/office/2006/metadata/properties"/>
+    <ds:schemaRef ds:uri="http://schemas.microsoft.com/office/infopath/2007/PartnerControls"/>
+    <ds:schemaRef ds:uri="31aac78f-6ed8-4134-ac7e-47c186d487c3"/>
+    <ds:schemaRef ds:uri="0d803109-e11b-45d4-a4e8-5bf0740163af"/>
+  </ds:schemaRefs>
+</ds:datastoreItem>
+</file>
+
 <file path=customXml/itemProps3.xml><?xml version="1.0" encoding="utf-8"?>
+<ds:datastoreItem xmlns:ds="http://schemas.openxmlformats.org/officeDocument/2006/customXml" ds:itemID="{A64095F2-78C1-44C0-A2A1-1816EE954539}">
+  <ds:schemaRefs>
+    <ds:schemaRef ds:uri="http://schemas.microsoft.com/sharepoint/v3/contenttype/forms"/>
+  </ds:schemaRefs>
+</ds:datastoreItem>
+</file>
+
+<file path=customXml/itemProps4.xml><?xml version="1.0" encoding="utf-8"?>
 <ds:datastoreItem xmlns:ds="http://schemas.openxmlformats.org/officeDocument/2006/customXml" ds:itemID="{CEF4D3DB-A315-4DC4-ABFF-B7436CE3FECB}">
   <ds:schemaRefs>
     <ds:schemaRef ds:uri="http://schemas.openxmlformats.org/officeDocument/2006/bibliography"/>
   </ds:schemaRefs>
 </ds:datastoreItem>
-</file>
-
-<file path=customXml/itemProps4.xml><?xml version="1.0" encoding="utf-8"?>
-<ds:datastoreItem xmlns:ds="http://schemas.openxmlformats.org/officeDocument/2006/customXml" ds:itemID="{A64095F2-78C1-44C0-A2A1-1816EE954539}">
-  <ds:schemaRefs>
-    <ds:schemaRef ds:uri="http://schemas.microsoft.com/sharepoint/v3/contenttype/forms"/>
-  </ds:schemaRefs>
-</ds:datastoreItem>
 </file>
</xml_diff>

<commit_message>
Update: Schedule Management Plan: documentation/projman/Project Management Plan_MLNSD.docx
</commit_message>
<xml_diff>
--- a/documentation/projman/Project Management Plan_MLNSD.docx
+++ b/documentation/projman/Project Management Plan_MLNSD.docx
@@ -11797,12 +11797,21 @@
           <w:szCs w:val="24"/>
         </w:rPr>
       </w:pPr>
-      <w:r>
-        <w:rPr>
-          <w:sz w:val="24"/>
-          <w:szCs w:val="24"/>
-        </w:rPr>
-        <w:t>Cybersquatters manipulate the reputation and domain of the company and use it to redirect users to a different service and/or platform.</w:t>
+      <w:proofErr w:type="spellStart"/>
+      <w:r>
+        <w:rPr>
+          <w:sz w:val="24"/>
+          <w:szCs w:val="24"/>
+        </w:rPr>
+        <w:t>Cybersquatters</w:t>
+      </w:r>
+      <w:proofErr w:type="spellEnd"/>
+      <w:r>
+        <w:rPr>
+          <w:sz w:val="24"/>
+          <w:szCs w:val="24"/>
+        </w:rPr>
+        <w:t xml:space="preserve"> manipulate the reputation and domain of the company and use it to redirect users to a different service and/or platform.</w:t>
       </w:r>
     </w:p>
     <w:p>
@@ -13144,7 +13153,15 @@
           <w:sz w:val="24"/>
           <w:szCs w:val="24"/>
         </w:rPr>
-        <w:t>The schedule management plan is a roadmap for the process of executing the project. This is important as they provide the status of the project to the project team, sponsor, and stakeholders. The purpose of the schedule management plan is to specify the methodology the project team will employ in putting together the project schedule. The schedule management plan must be identified, analyzed, documented, prioritized, approved, or rejected, and published. This plan will help the team to monitor the progress of the project and manage the changes to the project schedule after being approved.</w:t>
+        <w:t>The schedule management plan is a roadmap for the process of executing the project. This is important as they provide the status of the project to the project team, sponsor, and stakeholders. The purpose of the schedule management plan is to specify the methodology the project team will employ in putting together the project schedule. The schedule management plan must be identified, analyzed, documented, prioritized, approved, or rejected, and published. This plan will help the team to monitor the progress of the project and manage the changes to the project schedule after being approved</w:t>
+      </w:r>
+      <w:r>
+        <w:rPr>
+          <w:rFonts w:cs="Arial"/>
+          <w:sz w:val="24"/>
+          <w:szCs w:val="24"/>
+        </w:rPr>
+        <w:t>.</w:t>
       </w:r>
     </w:p>
     <w:p>
@@ -13185,7 +13202,14 @@
           <w:rFonts w:cs="Arial"/>
           <w:sz w:val="24"/>
         </w:rPr>
-        <w:t>The schedule management plan will be created with the help of the deliverables in the Work Breakdown Structure (WBS). The specific work packages that must be carried out to complete each deliverable will be identified by the activity definition. To determine the order of work packages, an activity sequencing will be used and assigned between project activities. The number of work periods necessary to finish work packages will be determined using activity duration estimation. To finish schedule development, resource estimating will be used to allocate resources to work packages.</w:t>
+        <w:t>The schedule management plan will be created with the help of the deliverables in the Work Breakdown Structure (WBS). The specific work packages that must be carried out to complete each deliverable will be identified by the activity definition. To determine the order of work packages, an activity sequencing will be used and assigned between project activities. The number of work periods necessary to finish work packages will be determined using activity duration estimation. To finish schedule development, resource estimating will be used to allocate resources to work packages</w:t>
+      </w:r>
+      <w:r>
+        <w:rPr>
+          <w:rFonts w:cs="Arial"/>
+          <w:sz w:val="24"/>
+        </w:rPr>
+        <w:t>.</w:t>
       </w:r>
     </w:p>
     <w:p>
@@ -13391,7 +13415,14 @@
           <w:rFonts w:cs="Arial"/>
           <w:sz w:val="24"/>
         </w:rPr>
-        <w:t>Schedule development roles and responsibilities are the following:</w:t>
+        <w:t>Schedule development roles and responsibilities are the following</w:t>
+      </w:r>
+      <w:r>
+        <w:rPr>
+          <w:rFonts w:cs="Arial"/>
+          <w:sz w:val="24"/>
+        </w:rPr>
+        <w:t>:</w:t>
       </w:r>
     </w:p>
     <w:p>
@@ -13422,7 +13453,14 @@
           <w:rFonts w:cs="Arial"/>
           <w:sz w:val="24"/>
         </w:rPr>
-        <w:t>responsible for facilitating and checking the progress of the deliverables. The project manager also supports the team, stakeholder, and project sponsor on validating the proposed schedule.</w:t>
+        <w:t>responsible for facilitating and checking the progress of the deliverables. The project manager also supports the team, stakeholder, and project sponsor on validating the proposed schedule</w:t>
+      </w:r>
+      <w:r>
+        <w:rPr>
+          <w:rFonts w:cs="Arial"/>
+          <w:sz w:val="24"/>
+        </w:rPr>
+        <w:t>.</w:t>
       </w:r>
     </w:p>
     <w:p>
@@ -13520,18 +13558,6 @@
     </w:p>
     <w:p>
       <w:pPr>
-        <w:pStyle w:val="ListParagraph"/>
-        <w:spacing w:line="480" w:lineRule="auto"/>
-        <w:ind w:left="1709"/>
-        <w:rPr>
-          <w:rFonts w:cs="Arial"/>
-          <w:color w:val="008000"/>
-          <w:sz w:val="24"/>
-        </w:rPr>
-      </w:pPr>
-    </w:p>
-    <w:p>
-      <w:pPr>
         <w:pStyle w:val="Heading3"/>
         <w:spacing w:before="0" w:line="480" w:lineRule="auto"/>
         <w:ind w:left="629" w:firstLine="720"/>
@@ -13567,7 +13593,14 @@
           <w:rFonts w:cs="Arial"/>
           <w:sz w:val="24"/>
         </w:rPr>
-        <w:t xml:space="preserve">The project schedule will be reviewed and updated on a twice a week basis with actual start, actual initial completion, and the final completion percentage which will be given and reviewed by the Project Manager. Additionally, the project manager will be responsible for holding meetings for the updates and reviews, submission of schedule change requests, and reports of the schedule status according to the project’s communication plan. </w:t>
+        <w:t>The project schedule will be reviewed and updated on a twice a week basis with actual start, actual initial completion, and the final completion percentage which will be given and reviewed by the Project Manager. Additionally, the project manager will be responsible for holding meetings for the updates and reviews, submission of schedule change requests, and reports of the schedule status according to the project’s communication pla</w:t>
+      </w:r>
+      <w:r>
+        <w:rPr>
+          <w:rFonts w:cs="Arial"/>
+          <w:sz w:val="24"/>
+        </w:rPr>
+        <w:t xml:space="preserve">n. </w:t>
       </w:r>
     </w:p>
     <w:p>
@@ -13711,7 +13744,7 @@
           <w:rFonts w:cs="Arial"/>
           <w:sz w:val="24"/>
         </w:rPr>
-        <w:t xml:space="preserve">If there’s a need for a change in the schedule, the team must hold a meeting with the project manager and identify the proposed changes as they will affect the tasks in progress. While holding the meeting, the team must identify the cause of change and other changes and find a way of taking an alternative action to use for the success of the proposed scheduled plan. </w:t>
+        <w:t xml:space="preserve">If there’s a need for a change in the schedule, the team must hold a meeting with the project manager and identify the proposed changes as they will affect the tasks in progress. While holding the meeting, the team must identify the cause of change and other changes and find a way of taking an alternative action to use for the success of the proposed scheduled plan. Afterwards, the project manager may review the proposed changes and </w:t>
       </w:r>
       <w:r>
         <w:rPr>
@@ -13719,7 +13752,7 @@
           <w:sz w:val="24"/>
         </w:rPr>
         <w:lastRenderedPageBreak/>
-        <w:t>Afterwards, the project manager may review the proposed changes and submit the schedule change request form to the project stakeholders and project sponsor.</w:t>
+        <w:t>submit the schedule change request form to the project stakeholders and project sponsor.</w:t>
       </w:r>
     </w:p>
     <w:p>

</xml_diff>

<commit_message>
Update: Staffing Management Plan documentation/projman/Project Management Plan_MLNSD.docx
</commit_message>
<xml_diff>
--- a/documentation/projman/Project Management Plan_MLNSD.docx
+++ b/documentation/projman/Project Management Plan_MLNSD.docx
@@ -13873,11 +13873,28 @@
     </w:p>
     <w:p>
       <w:pPr>
+        <w:pStyle w:val="Heading3"/>
+        <w:spacing w:before="0" w:line="480" w:lineRule="auto"/>
+        <w:ind w:left="1349" w:firstLine="720"/>
+        <w:jc w:val="both"/>
+        <w:rPr>
+          <w:rFonts w:cs="Arial"/>
+          <w:b/>
+          <w:bCs/>
+        </w:rPr>
+      </w:pPr>
+      <w:r>
+        <w:t>Having a strong project team that will manage and help structure the project is what human resource management strategies are. It is one of the most crucial parts to the success of the project, as it is help assist in establishing the appropriate and qualified people that will work on the project. This strategy includes the roles and responsibilities, communication protocols, and performance management issues.</w:t>
+      </w:r>
+    </w:p>
+    <w:p>
+      <w:pPr>
         <w:tabs>
           <w:tab w:val="left" w:pos="1352"/>
         </w:tabs>
         <w:spacing w:after="0" w:line="480" w:lineRule="auto"/>
         <w:ind w:left="1349"/>
+        <w:jc w:val="both"/>
         <w:rPr>
           <w:sz w:val="24"/>
           <w:szCs w:val="24"/>
@@ -13903,7 +13920,15 @@
           <w:szCs w:val="24"/>
         </w:rPr>
         <w:tab/>
-        <w:t>Video provides a powerful way to help you prove your point. When you click Online Video, you can paste in the embed code for the video you want to add. You can also type a keyword to search online for the video that best fits your document.</w:t>
+        <w:t xml:space="preserve">With the use of this plan, the team can successfully manage the project as it will make sure that all team members are working effectively and understands their role and responsibilities, that communications are open, </w:t>
+      </w:r>
+      <w:r>
+        <w:rPr>
+          <w:sz w:val="24"/>
+          <w:szCs w:val="24"/>
+        </w:rPr>
+        <w:lastRenderedPageBreak/>
+        <w:t>that their performance while working is monitored as their contribution to the success of the project.</w:t>
       </w:r>
     </w:p>
     <w:p>
@@ -13927,6 +13952,72 @@
         <w:t>Roles and Responsibilities</w:t>
       </w:r>
       <w:bookmarkEnd w:id="58"/>
+    </w:p>
+    <w:p>
+      <w:pPr>
+        <w:pStyle w:val="Heading3"/>
+        <w:spacing w:before="0" w:line="480" w:lineRule="auto"/>
+        <w:ind w:left="1349" w:firstLine="720"/>
+        <w:jc w:val="both"/>
+      </w:pPr>
+      <w:r>
+        <w:t xml:space="preserve">For the project to be completed successfully, a strong human resources management strategy is essential of any </w:t>
+      </w:r>
+      <w:r>
+        <w:t>project</w:t>
+      </w:r>
+      <w:r>
+        <w:t xml:space="preserve">. It describes the duties and responsibilities of each member of the project team, stakeholders, making sure that everyone is </w:t>
+      </w:r>
+      <w:r>
+        <w:t xml:space="preserve">aware of their </w:t>
+      </w:r>
+      <w:r>
+        <w:t>contributions and how they fit into the overall picture.</w:t>
+      </w:r>
+    </w:p>
+    <w:p>
+      <w:pPr>
+        <w:pStyle w:val="Heading3"/>
+        <w:spacing w:before="0" w:line="480" w:lineRule="auto"/>
+        <w:ind w:left="1349" w:firstLine="720"/>
+        <w:jc w:val="both"/>
+        <w:rPr>
+          <w:rFonts w:cs="Arial"/>
+          <w:b/>
+          <w:bCs/>
+        </w:rPr>
+      </w:pPr>
+      <w:r>
+        <w:t>T</w:t>
+      </w:r>
+      <w:r>
+        <w:t xml:space="preserve">he strategy also specifies the degree of </w:t>
+      </w:r>
+      <w:r>
+        <w:t xml:space="preserve">authority </w:t>
+      </w:r>
+      <w:r>
+        <w:t xml:space="preserve">and decision-making held by each team member, making </w:t>
+      </w:r>
+      <w:r>
+        <w:t>sure</w:t>
+      </w:r>
+      <w:r>
+        <w:t xml:space="preserve"> that resources are distributed and used efficiently. By distinctly defining the strateg</w:t>
+      </w:r>
+      <w:r>
+        <w:t>y will</w:t>
+      </w:r>
+      <w:r>
+        <w:t xml:space="preserve"> ensure that the appropriate individuals are in the right positions based on their competencies and skill requirements</w:t>
+      </w:r>
+      <w:r>
+        <w:t xml:space="preserve"> to the </w:t>
+      </w:r>
+      <w:r>
+        <w:t>appropriate roles to ensure project success.</w:t>
+      </w:r>
     </w:p>
     <w:p>
       <w:pPr>
@@ -13960,7 +14051,1455 @@
           <w:szCs w:val="24"/>
         </w:rPr>
         <w:tab/>
-        <w:t>Video provides a powerful way to help you prove your point. When you click Online Video, you can paste in the embed code for the video you want to add. You can also type a keyword to search online for the video that best fits your document.</w:t>
+        <w:t>Generally, this plan acts as the success of the project roadmap for the project team to execute and deliver</w:t>
+      </w:r>
+      <w:r>
+        <w:rPr>
+          <w:sz w:val="24"/>
+          <w:szCs w:val="24"/>
+        </w:rPr>
+        <w:t>.</w:t>
+      </w:r>
+    </w:p>
+    <w:tbl>
+      <w:tblPr>
+        <w:tblStyle w:val="GridTable4-Accent3"/>
+        <w:tblW w:w="0" w:type="auto"/>
+        <w:tblLook w:val="04A0" w:firstRow="1" w:lastRow="0" w:firstColumn="1" w:lastColumn="0" w:noHBand="0" w:noVBand="1"/>
+      </w:tblPr>
+      <w:tblGrid>
+        <w:gridCol w:w="1795"/>
+        <w:gridCol w:w="2340"/>
+        <w:gridCol w:w="2877"/>
+        <w:gridCol w:w="2338"/>
+      </w:tblGrid>
+      <w:tr>
+        <w:trPr>
+          <w:cnfStyle w:val="100000000000" w:firstRow="1" w:lastRow="0" w:firstColumn="0" w:lastColumn="0" w:oddVBand="0" w:evenVBand="0" w:oddHBand="0" w:evenHBand="0" w:firstRowFirstColumn="0" w:firstRowLastColumn="0" w:lastRowFirstColumn="0" w:lastRowLastColumn="0"/>
+        </w:trPr>
+        <w:tc>
+          <w:tcPr>
+            <w:cnfStyle w:val="001000000000" w:firstRow="0" w:lastRow="0" w:firstColumn="1" w:lastColumn="0" w:oddVBand="0" w:evenVBand="0" w:oddHBand="0" w:evenHBand="0" w:firstRowFirstColumn="0" w:firstRowLastColumn="0" w:lastRowFirstColumn="0" w:lastRowLastColumn="0"/>
+            <w:tcW w:w="1795" w:type="dxa"/>
+            <w:vAlign w:val="center"/>
+          </w:tcPr>
+          <w:p>
+            <w:pPr>
+              <w:tabs>
+                <w:tab w:val="left" w:pos="1352"/>
+              </w:tabs>
+              <w:spacing w:line="480" w:lineRule="auto"/>
+              <w:jc w:val="center"/>
+              <w:rPr>
+                <w:color w:val="auto"/>
+                <w:sz w:val="24"/>
+                <w:szCs w:val="24"/>
+              </w:rPr>
+            </w:pPr>
+            <w:r>
+              <w:rPr>
+                <w:color w:val="auto"/>
+                <w:sz w:val="24"/>
+                <w:szCs w:val="24"/>
+              </w:rPr>
+              <w:t>Roles</w:t>
+            </w:r>
+          </w:p>
+        </w:tc>
+        <w:tc>
+          <w:tcPr>
+            <w:tcW w:w="2340" w:type="dxa"/>
+            <w:vAlign w:val="center"/>
+          </w:tcPr>
+          <w:p>
+            <w:pPr>
+              <w:tabs>
+                <w:tab w:val="left" w:pos="1352"/>
+              </w:tabs>
+              <w:spacing w:line="480" w:lineRule="auto"/>
+              <w:jc w:val="center"/>
+              <w:cnfStyle w:val="100000000000" w:firstRow="1" w:lastRow="0" w:firstColumn="0" w:lastColumn="0" w:oddVBand="0" w:evenVBand="0" w:oddHBand="0" w:evenHBand="0" w:firstRowFirstColumn="0" w:firstRowLastColumn="0" w:lastRowFirstColumn="0" w:lastRowLastColumn="0"/>
+              <w:rPr>
+                <w:color w:val="auto"/>
+                <w:sz w:val="24"/>
+                <w:szCs w:val="24"/>
+              </w:rPr>
+            </w:pPr>
+            <w:r>
+              <w:rPr>
+                <w:color w:val="auto"/>
+                <w:sz w:val="24"/>
+                <w:szCs w:val="24"/>
+              </w:rPr>
+              <w:t>Authority</w:t>
+            </w:r>
+          </w:p>
+        </w:tc>
+        <w:tc>
+          <w:tcPr>
+            <w:tcW w:w="2877" w:type="dxa"/>
+            <w:vAlign w:val="center"/>
+          </w:tcPr>
+          <w:p>
+            <w:pPr>
+              <w:tabs>
+                <w:tab w:val="left" w:pos="1352"/>
+              </w:tabs>
+              <w:spacing w:line="480" w:lineRule="auto"/>
+              <w:jc w:val="center"/>
+              <w:cnfStyle w:val="100000000000" w:firstRow="1" w:lastRow="0" w:firstColumn="0" w:lastColumn="0" w:oddVBand="0" w:evenVBand="0" w:oddHBand="0" w:evenHBand="0" w:firstRowFirstColumn="0" w:firstRowLastColumn="0" w:lastRowFirstColumn="0" w:lastRowLastColumn="0"/>
+              <w:rPr>
+                <w:color w:val="auto"/>
+                <w:sz w:val="24"/>
+                <w:szCs w:val="24"/>
+              </w:rPr>
+            </w:pPr>
+            <w:r>
+              <w:rPr>
+                <w:color w:val="auto"/>
+                <w:sz w:val="24"/>
+                <w:szCs w:val="24"/>
+              </w:rPr>
+              <w:t>Responsibility</w:t>
+            </w:r>
+          </w:p>
+        </w:tc>
+        <w:tc>
+          <w:tcPr>
+            <w:tcW w:w="2338" w:type="dxa"/>
+            <w:vAlign w:val="center"/>
+          </w:tcPr>
+          <w:p>
+            <w:pPr>
+              <w:tabs>
+                <w:tab w:val="left" w:pos="1352"/>
+              </w:tabs>
+              <w:spacing w:line="480" w:lineRule="auto"/>
+              <w:jc w:val="center"/>
+              <w:cnfStyle w:val="100000000000" w:firstRow="1" w:lastRow="0" w:firstColumn="0" w:lastColumn="0" w:oddVBand="0" w:evenVBand="0" w:oddHBand="0" w:evenHBand="0" w:firstRowFirstColumn="0" w:firstRowLastColumn="0" w:lastRowFirstColumn="0" w:lastRowLastColumn="0"/>
+              <w:rPr>
+                <w:color w:val="auto"/>
+                <w:sz w:val="24"/>
+                <w:szCs w:val="24"/>
+              </w:rPr>
+            </w:pPr>
+            <w:r>
+              <w:rPr>
+                <w:color w:val="auto"/>
+                <w:sz w:val="24"/>
+                <w:szCs w:val="24"/>
+              </w:rPr>
+              <w:t>Competency</w:t>
+            </w:r>
+          </w:p>
+        </w:tc>
+      </w:tr>
+      <w:tr>
+        <w:trPr>
+          <w:cnfStyle w:val="000000100000" w:firstRow="0" w:lastRow="0" w:firstColumn="0" w:lastColumn="0" w:oddVBand="0" w:evenVBand="0" w:oddHBand="1" w:evenHBand="0" w:firstRowFirstColumn="0" w:firstRowLastColumn="0" w:lastRowFirstColumn="0" w:lastRowLastColumn="0"/>
+        </w:trPr>
+        <w:tc>
+          <w:tcPr>
+            <w:cnfStyle w:val="001000000000" w:firstRow="0" w:lastRow="0" w:firstColumn="1" w:lastColumn="0" w:oddVBand="0" w:evenVBand="0" w:oddHBand="0" w:evenHBand="0" w:firstRowFirstColumn="0" w:firstRowLastColumn="0" w:lastRowFirstColumn="0" w:lastRowLastColumn="0"/>
+            <w:tcW w:w="1795" w:type="dxa"/>
+          </w:tcPr>
+          <w:p>
+            <w:pPr>
+              <w:tabs>
+                <w:tab w:val="left" w:pos="1352"/>
+              </w:tabs>
+              <w:spacing w:line="276" w:lineRule="auto"/>
+              <w:jc w:val="center"/>
+              <w:rPr>
+                <w:sz w:val="24"/>
+                <w:szCs w:val="24"/>
+              </w:rPr>
+            </w:pPr>
+            <w:r>
+              <w:rPr>
+                <w:sz w:val="24"/>
+                <w:szCs w:val="24"/>
+              </w:rPr>
+              <w:t>Project Sponsor</w:t>
+            </w:r>
+          </w:p>
+        </w:tc>
+        <w:tc>
+          <w:tcPr>
+            <w:tcW w:w="2340" w:type="dxa"/>
+          </w:tcPr>
+          <w:p>
+            <w:pPr>
+              <w:tabs>
+                <w:tab w:val="left" w:pos="1352"/>
+              </w:tabs>
+              <w:spacing w:line="276" w:lineRule="auto"/>
+              <w:jc w:val="both"/>
+              <w:cnfStyle w:val="000000100000" w:firstRow="0" w:lastRow="0" w:firstColumn="0" w:lastColumn="0" w:oddVBand="0" w:evenVBand="0" w:oddHBand="1" w:evenHBand="0" w:firstRowFirstColumn="0" w:firstRowLastColumn="0" w:lastRowFirstColumn="0" w:lastRowLastColumn="0"/>
+              <w:rPr>
+                <w:sz w:val="24"/>
+                <w:szCs w:val="24"/>
+              </w:rPr>
+            </w:pPr>
+            <w:r>
+              <w:rPr>
+                <w:sz w:val="24"/>
+                <w:szCs w:val="24"/>
+              </w:rPr>
+              <w:t>Approves the needed deliverables and budget of the project.</w:t>
+            </w:r>
+          </w:p>
+          <w:p>
+            <w:pPr>
+              <w:tabs>
+                <w:tab w:val="left" w:pos="1352"/>
+              </w:tabs>
+              <w:spacing w:line="276" w:lineRule="auto"/>
+              <w:jc w:val="both"/>
+              <w:cnfStyle w:val="000000100000" w:firstRow="0" w:lastRow="0" w:firstColumn="0" w:lastColumn="0" w:oddVBand="0" w:evenVBand="0" w:oddHBand="1" w:evenHBand="0" w:firstRowFirstColumn="0" w:firstRowLastColumn="0" w:lastRowFirstColumn="0" w:lastRowLastColumn="0"/>
+              <w:rPr>
+                <w:sz w:val="24"/>
+                <w:szCs w:val="24"/>
+              </w:rPr>
+            </w:pPr>
+            <w:r>
+              <w:rPr>
+                <w:sz w:val="24"/>
+                <w:szCs w:val="24"/>
+              </w:rPr>
+              <w:t xml:space="preserve">Provides feedback and comments on what can be improved. </w:t>
+            </w:r>
+          </w:p>
+          <w:p>
+            <w:pPr>
+              <w:tabs>
+                <w:tab w:val="left" w:pos="1352"/>
+              </w:tabs>
+              <w:spacing w:line="276" w:lineRule="auto"/>
+              <w:jc w:val="both"/>
+              <w:cnfStyle w:val="000000100000" w:firstRow="0" w:lastRow="0" w:firstColumn="0" w:lastColumn="0" w:oddVBand="0" w:evenVBand="0" w:oddHBand="1" w:evenHBand="0" w:firstRowFirstColumn="0" w:firstRowLastColumn="0" w:lastRowFirstColumn="0" w:lastRowLastColumn="0"/>
+              <w:rPr>
+                <w:sz w:val="24"/>
+                <w:szCs w:val="24"/>
+              </w:rPr>
+            </w:pPr>
+            <w:r>
+              <w:rPr>
+                <w:sz w:val="24"/>
+                <w:szCs w:val="24"/>
+              </w:rPr>
+              <w:t>A</w:t>
+            </w:r>
+            <w:r>
+              <w:rPr>
+                <w:sz w:val="24"/>
+                <w:szCs w:val="24"/>
+              </w:rPr>
+              <w:t xml:space="preserve">ble to allot project resources and </w:t>
+            </w:r>
+            <w:r>
+              <w:rPr>
+                <w:sz w:val="24"/>
+                <w:szCs w:val="24"/>
+              </w:rPr>
+              <w:lastRenderedPageBreak/>
+              <w:t xml:space="preserve">consent to project scope changes, </w:t>
+            </w:r>
+          </w:p>
+          <w:p>
+            <w:pPr>
+              <w:tabs>
+                <w:tab w:val="left" w:pos="1352"/>
+              </w:tabs>
+              <w:spacing w:line="276" w:lineRule="auto"/>
+              <w:jc w:val="both"/>
+              <w:cnfStyle w:val="000000100000" w:firstRow="0" w:lastRow="0" w:firstColumn="0" w:lastColumn="0" w:oddVBand="0" w:evenVBand="0" w:oddHBand="1" w:evenHBand="0" w:firstRowFirstColumn="0" w:firstRowLastColumn="0" w:lastRowFirstColumn="0" w:lastRowLastColumn="0"/>
+              <w:rPr>
+                <w:sz w:val="24"/>
+                <w:szCs w:val="24"/>
+              </w:rPr>
+            </w:pPr>
+            <w:r>
+              <w:rPr>
+                <w:sz w:val="24"/>
+                <w:szCs w:val="24"/>
+              </w:rPr>
+              <w:t xml:space="preserve">schedule and </w:t>
+            </w:r>
+            <w:r>
+              <w:rPr>
+                <w:sz w:val="24"/>
+                <w:szCs w:val="24"/>
+              </w:rPr>
+              <w:t>budgeting</w:t>
+            </w:r>
+            <w:r>
+              <w:rPr>
+                <w:sz w:val="24"/>
+                <w:szCs w:val="24"/>
+              </w:rPr>
+              <w:t xml:space="preserve"> plan with significant effects.</w:t>
+            </w:r>
+          </w:p>
+        </w:tc>
+        <w:tc>
+          <w:tcPr>
+            <w:tcW w:w="2877" w:type="dxa"/>
+          </w:tcPr>
+          <w:p>
+            <w:pPr>
+              <w:tabs>
+                <w:tab w:val="left" w:pos="1352"/>
+              </w:tabs>
+              <w:spacing w:line="276" w:lineRule="auto"/>
+              <w:jc w:val="both"/>
+              <w:cnfStyle w:val="000000100000" w:firstRow="0" w:lastRow="0" w:firstColumn="0" w:lastColumn="0" w:oddVBand="0" w:evenVBand="0" w:oddHBand="1" w:evenHBand="0" w:firstRowFirstColumn="0" w:firstRowLastColumn="0" w:lastRowFirstColumn="0" w:lastRowLastColumn="0"/>
+              <w:rPr>
+                <w:sz w:val="24"/>
+                <w:szCs w:val="24"/>
+              </w:rPr>
+            </w:pPr>
+            <w:r>
+              <w:rPr>
+                <w:sz w:val="24"/>
+                <w:szCs w:val="24"/>
+              </w:rPr>
+              <w:lastRenderedPageBreak/>
+              <w:t>E</w:t>
+            </w:r>
+            <w:r>
+              <w:rPr>
+                <w:sz w:val="24"/>
+                <w:szCs w:val="24"/>
+              </w:rPr>
+              <w:t>nsures that the project delivers the anticipated benefits and value and is in line with the organization's strategic goals and objectives.</w:t>
+            </w:r>
+          </w:p>
+          <w:p>
+            <w:pPr>
+              <w:tabs>
+                <w:tab w:val="left" w:pos="1352"/>
+              </w:tabs>
+              <w:spacing w:line="276" w:lineRule="auto"/>
+              <w:jc w:val="both"/>
+              <w:cnfStyle w:val="000000100000" w:firstRow="0" w:lastRow="0" w:firstColumn="0" w:lastColumn="0" w:oddVBand="0" w:evenVBand="0" w:oddHBand="1" w:evenHBand="0" w:firstRowFirstColumn="0" w:firstRowLastColumn="0" w:lastRowFirstColumn="0" w:lastRowLastColumn="0"/>
+              <w:rPr>
+                <w:sz w:val="24"/>
+                <w:szCs w:val="24"/>
+              </w:rPr>
+            </w:pPr>
+            <w:r>
+              <w:rPr>
+                <w:sz w:val="24"/>
+                <w:szCs w:val="24"/>
+              </w:rPr>
+              <w:t>Provide guidance to the project and project manager.</w:t>
+            </w:r>
+          </w:p>
+          <w:p>
+            <w:pPr>
+              <w:tabs>
+                <w:tab w:val="left" w:pos="1352"/>
+              </w:tabs>
+              <w:spacing w:line="276" w:lineRule="auto"/>
+              <w:jc w:val="both"/>
+              <w:cnfStyle w:val="000000100000" w:firstRow="0" w:lastRow="0" w:firstColumn="0" w:lastColumn="0" w:oddVBand="0" w:evenVBand="0" w:oddHBand="1" w:evenHBand="0" w:firstRowFirstColumn="0" w:firstRowLastColumn="0" w:lastRowFirstColumn="0" w:lastRowLastColumn="0"/>
+              <w:rPr>
+                <w:sz w:val="24"/>
+                <w:szCs w:val="24"/>
+              </w:rPr>
+            </w:pPr>
+            <w:r>
+              <w:rPr>
+                <w:sz w:val="24"/>
+                <w:szCs w:val="24"/>
+              </w:rPr>
+              <w:t xml:space="preserve">Communicate with the stakeholder and project </w:t>
+            </w:r>
+            <w:r>
+              <w:rPr>
+                <w:sz w:val="24"/>
+                <w:szCs w:val="24"/>
+              </w:rPr>
+              <w:lastRenderedPageBreak/>
+              <w:t>manager for the progress of the project and team.</w:t>
+            </w:r>
+          </w:p>
+        </w:tc>
+        <w:tc>
+          <w:tcPr>
+            <w:tcW w:w="2338" w:type="dxa"/>
+          </w:tcPr>
+          <w:p>
+            <w:pPr>
+              <w:tabs>
+                <w:tab w:val="left" w:pos="1352"/>
+              </w:tabs>
+              <w:spacing w:line="276" w:lineRule="auto"/>
+              <w:jc w:val="both"/>
+              <w:cnfStyle w:val="000000100000" w:firstRow="0" w:lastRow="0" w:firstColumn="0" w:lastColumn="0" w:oddVBand="0" w:evenVBand="0" w:oddHBand="1" w:evenHBand="0" w:firstRowFirstColumn="0" w:firstRowLastColumn="0" w:lastRowFirstColumn="0" w:lastRowLastColumn="0"/>
+              <w:rPr>
+                <w:sz w:val="24"/>
+                <w:szCs w:val="24"/>
+              </w:rPr>
+            </w:pPr>
+            <w:r>
+              <w:rPr>
+                <w:sz w:val="24"/>
+                <w:szCs w:val="24"/>
+              </w:rPr>
+              <w:lastRenderedPageBreak/>
+              <w:t xml:space="preserve">Communicating effectively with the team. </w:t>
+            </w:r>
+          </w:p>
+          <w:p>
+            <w:pPr>
+              <w:tabs>
+                <w:tab w:val="left" w:pos="1352"/>
+              </w:tabs>
+              <w:spacing w:line="276" w:lineRule="auto"/>
+              <w:jc w:val="both"/>
+              <w:cnfStyle w:val="000000100000" w:firstRow="0" w:lastRow="0" w:firstColumn="0" w:lastColumn="0" w:oddVBand="0" w:evenVBand="0" w:oddHBand="1" w:evenHBand="0" w:firstRowFirstColumn="0" w:firstRowLastColumn="0" w:lastRowFirstColumn="0" w:lastRowLastColumn="0"/>
+              <w:rPr>
+                <w:sz w:val="24"/>
+                <w:szCs w:val="24"/>
+              </w:rPr>
+            </w:pPr>
+            <w:r>
+              <w:rPr>
+                <w:sz w:val="24"/>
+                <w:szCs w:val="24"/>
+              </w:rPr>
+              <w:t>Strong leadership and strategic thinking skills.</w:t>
+            </w:r>
+          </w:p>
+          <w:p>
+            <w:pPr>
+              <w:tabs>
+                <w:tab w:val="left" w:pos="1352"/>
+              </w:tabs>
+              <w:spacing w:line="276" w:lineRule="auto"/>
+              <w:jc w:val="both"/>
+              <w:cnfStyle w:val="000000100000" w:firstRow="0" w:lastRow="0" w:firstColumn="0" w:lastColumn="0" w:oddVBand="0" w:evenVBand="0" w:oddHBand="1" w:evenHBand="0" w:firstRowFirstColumn="0" w:firstRowLastColumn="0" w:lastRowFirstColumn="0" w:lastRowLastColumn="0"/>
+              <w:rPr>
+                <w:sz w:val="24"/>
+                <w:szCs w:val="24"/>
+              </w:rPr>
+            </w:pPr>
+            <w:r>
+              <w:rPr>
+                <w:sz w:val="24"/>
+                <w:szCs w:val="24"/>
+              </w:rPr>
+              <w:t xml:space="preserve"> Understands the team’s goal for the project. </w:t>
+            </w:r>
+          </w:p>
+          <w:p>
+            <w:pPr>
+              <w:tabs>
+                <w:tab w:val="left" w:pos="1352"/>
+              </w:tabs>
+              <w:spacing w:line="276" w:lineRule="auto"/>
+              <w:jc w:val="both"/>
+              <w:cnfStyle w:val="000000100000" w:firstRow="0" w:lastRow="0" w:firstColumn="0" w:lastColumn="0" w:oddVBand="0" w:evenVBand="0" w:oddHBand="1" w:evenHBand="0" w:firstRowFirstColumn="0" w:firstRowLastColumn="0" w:lastRowFirstColumn="0" w:lastRowLastColumn="0"/>
+              <w:rPr>
+                <w:sz w:val="24"/>
+                <w:szCs w:val="24"/>
+              </w:rPr>
+            </w:pPr>
+            <w:r>
+              <w:rPr>
+                <w:sz w:val="24"/>
+                <w:szCs w:val="24"/>
+              </w:rPr>
+              <w:t>Ability to support the project.</w:t>
+            </w:r>
+          </w:p>
+        </w:tc>
+      </w:tr>
+      <w:tr>
+        <w:tc>
+          <w:tcPr>
+            <w:cnfStyle w:val="001000000000" w:firstRow="0" w:lastRow="0" w:firstColumn="1" w:lastColumn="0" w:oddVBand="0" w:evenVBand="0" w:oddHBand="0" w:evenHBand="0" w:firstRowFirstColumn="0" w:firstRowLastColumn="0" w:lastRowFirstColumn="0" w:lastRowLastColumn="0"/>
+            <w:tcW w:w="1795" w:type="dxa"/>
+          </w:tcPr>
+          <w:p>
+            <w:pPr>
+              <w:tabs>
+                <w:tab w:val="left" w:pos="1352"/>
+              </w:tabs>
+              <w:spacing w:line="276" w:lineRule="auto"/>
+              <w:jc w:val="center"/>
+              <w:rPr>
+                <w:sz w:val="24"/>
+                <w:szCs w:val="24"/>
+              </w:rPr>
+            </w:pPr>
+            <w:r>
+              <w:rPr>
+                <w:sz w:val="24"/>
+                <w:szCs w:val="24"/>
+              </w:rPr>
+              <w:t>Project Stakeholder</w:t>
+            </w:r>
+          </w:p>
+        </w:tc>
+        <w:tc>
+          <w:tcPr>
+            <w:tcW w:w="2340" w:type="dxa"/>
+          </w:tcPr>
+          <w:p>
+            <w:pPr>
+              <w:tabs>
+                <w:tab w:val="left" w:pos="1352"/>
+              </w:tabs>
+              <w:spacing w:line="276" w:lineRule="auto"/>
+              <w:jc w:val="both"/>
+              <w:cnfStyle w:val="000000000000" w:firstRow="0" w:lastRow="0" w:firstColumn="0" w:lastColumn="0" w:oddVBand="0" w:evenVBand="0" w:oddHBand="0" w:evenHBand="0" w:firstRowFirstColumn="0" w:firstRowLastColumn="0" w:lastRowFirstColumn="0" w:lastRowLastColumn="0"/>
+              <w:rPr>
+                <w:sz w:val="24"/>
+                <w:szCs w:val="24"/>
+              </w:rPr>
+            </w:pPr>
+            <w:r>
+              <w:rPr>
+                <w:sz w:val="24"/>
+                <w:szCs w:val="24"/>
+              </w:rPr>
+              <w:t xml:space="preserve">Checks the approved changes in the deliverables. Authority to revise an information that will mislead the goals of the project.  </w:t>
+            </w:r>
+          </w:p>
+        </w:tc>
+        <w:tc>
+          <w:tcPr>
+            <w:tcW w:w="2877" w:type="dxa"/>
+          </w:tcPr>
+          <w:p>
+            <w:pPr>
+              <w:tabs>
+                <w:tab w:val="left" w:pos="1352"/>
+              </w:tabs>
+              <w:spacing w:line="276" w:lineRule="auto"/>
+              <w:jc w:val="both"/>
+              <w:cnfStyle w:val="000000000000" w:firstRow="0" w:lastRow="0" w:firstColumn="0" w:lastColumn="0" w:oddVBand="0" w:evenVBand="0" w:oddHBand="0" w:evenHBand="0" w:firstRowFirstColumn="0" w:firstRowLastColumn="0" w:lastRowFirstColumn="0" w:lastRowLastColumn="0"/>
+              <w:rPr>
+                <w:sz w:val="24"/>
+                <w:szCs w:val="24"/>
+              </w:rPr>
+            </w:pPr>
+            <w:r>
+              <w:rPr>
+                <w:sz w:val="24"/>
+                <w:szCs w:val="24"/>
+              </w:rPr>
+              <w:t>Ensures that the deliverables are complete before sending and having it checked by the project sponsor.</w:t>
+            </w:r>
+          </w:p>
+          <w:p>
+            <w:pPr>
+              <w:tabs>
+                <w:tab w:val="left" w:pos="1352"/>
+              </w:tabs>
+              <w:spacing w:line="276" w:lineRule="auto"/>
+              <w:jc w:val="both"/>
+              <w:cnfStyle w:val="000000000000" w:firstRow="0" w:lastRow="0" w:firstColumn="0" w:lastColumn="0" w:oddVBand="0" w:evenVBand="0" w:oddHBand="0" w:evenHBand="0" w:firstRowFirstColumn="0" w:firstRowLastColumn="0" w:lastRowFirstColumn="0" w:lastRowLastColumn="0"/>
+              <w:rPr>
+                <w:sz w:val="24"/>
+                <w:szCs w:val="24"/>
+              </w:rPr>
+            </w:pPr>
+            <w:r>
+              <w:rPr>
+                <w:sz w:val="24"/>
+                <w:szCs w:val="24"/>
+              </w:rPr>
+              <w:t>Organize meetings with the project manager and project team members for the feedbacks of the project sponsor.</w:t>
+            </w:r>
+          </w:p>
+        </w:tc>
+        <w:tc>
+          <w:tcPr>
+            <w:tcW w:w="2338" w:type="dxa"/>
+          </w:tcPr>
+          <w:p>
+            <w:pPr>
+              <w:tabs>
+                <w:tab w:val="left" w:pos="1352"/>
+              </w:tabs>
+              <w:spacing w:line="276" w:lineRule="auto"/>
+              <w:jc w:val="both"/>
+              <w:cnfStyle w:val="000000000000" w:firstRow="0" w:lastRow="0" w:firstColumn="0" w:lastColumn="0" w:oddVBand="0" w:evenVBand="0" w:oddHBand="0" w:evenHBand="0" w:firstRowFirstColumn="0" w:firstRowLastColumn="0" w:lastRowFirstColumn="0" w:lastRowLastColumn="0"/>
+              <w:rPr>
+                <w:sz w:val="24"/>
+                <w:szCs w:val="24"/>
+              </w:rPr>
+            </w:pPr>
+            <w:r>
+              <w:rPr>
+                <w:sz w:val="24"/>
+                <w:szCs w:val="24"/>
+              </w:rPr>
+              <w:t>Strong leadership, communication skills, and project management skills.</w:t>
+            </w:r>
+          </w:p>
+          <w:p>
+            <w:pPr>
+              <w:tabs>
+                <w:tab w:val="left" w:pos="1352"/>
+              </w:tabs>
+              <w:spacing w:line="276" w:lineRule="auto"/>
+              <w:jc w:val="both"/>
+              <w:cnfStyle w:val="000000000000" w:firstRow="0" w:lastRow="0" w:firstColumn="0" w:lastColumn="0" w:oddVBand="0" w:evenVBand="0" w:oddHBand="0" w:evenHBand="0" w:firstRowFirstColumn="0" w:firstRowLastColumn="0" w:lastRowFirstColumn="0" w:lastRowLastColumn="0"/>
+              <w:rPr>
+                <w:sz w:val="24"/>
+                <w:szCs w:val="24"/>
+              </w:rPr>
+            </w:pPr>
+            <w:r>
+              <w:rPr>
+                <w:sz w:val="24"/>
+                <w:szCs w:val="24"/>
+              </w:rPr>
+              <w:t>Knowledge of the company for precise information.</w:t>
+            </w:r>
+          </w:p>
+        </w:tc>
+      </w:tr>
+      <w:tr>
+        <w:trPr>
+          <w:cnfStyle w:val="000000100000" w:firstRow="0" w:lastRow="0" w:firstColumn="0" w:lastColumn="0" w:oddVBand="0" w:evenVBand="0" w:oddHBand="1" w:evenHBand="0" w:firstRowFirstColumn="0" w:firstRowLastColumn="0" w:lastRowFirstColumn="0" w:lastRowLastColumn="0"/>
+        </w:trPr>
+        <w:tc>
+          <w:tcPr>
+            <w:cnfStyle w:val="001000000000" w:firstRow="0" w:lastRow="0" w:firstColumn="1" w:lastColumn="0" w:oddVBand="0" w:evenVBand="0" w:oddHBand="0" w:evenHBand="0" w:firstRowFirstColumn="0" w:firstRowLastColumn="0" w:lastRowFirstColumn="0" w:lastRowLastColumn="0"/>
+            <w:tcW w:w="1795" w:type="dxa"/>
+          </w:tcPr>
+          <w:p>
+            <w:pPr>
+              <w:tabs>
+                <w:tab w:val="left" w:pos="1352"/>
+              </w:tabs>
+              <w:spacing w:line="276" w:lineRule="auto"/>
+              <w:jc w:val="center"/>
+              <w:rPr>
+                <w:sz w:val="24"/>
+                <w:szCs w:val="24"/>
+              </w:rPr>
+            </w:pPr>
+            <w:r>
+              <w:rPr>
+                <w:sz w:val="24"/>
+                <w:szCs w:val="24"/>
+              </w:rPr>
+              <w:t>Project Manager</w:t>
+            </w:r>
+          </w:p>
+        </w:tc>
+        <w:tc>
+          <w:tcPr>
+            <w:tcW w:w="2340" w:type="dxa"/>
+          </w:tcPr>
+          <w:p>
+            <w:pPr>
+              <w:tabs>
+                <w:tab w:val="left" w:pos="1352"/>
+              </w:tabs>
+              <w:spacing w:line="276" w:lineRule="auto"/>
+              <w:jc w:val="both"/>
+              <w:cnfStyle w:val="000000100000" w:firstRow="0" w:lastRow="0" w:firstColumn="0" w:lastColumn="0" w:oddVBand="0" w:evenVBand="0" w:oddHBand="1" w:evenHBand="0" w:firstRowFirstColumn="0" w:firstRowLastColumn="0" w:lastRowFirstColumn="0" w:lastRowLastColumn="0"/>
+              <w:rPr>
+                <w:sz w:val="24"/>
+                <w:szCs w:val="24"/>
+              </w:rPr>
+            </w:pPr>
+            <w:r>
+              <w:rPr>
+                <w:sz w:val="24"/>
+                <w:szCs w:val="24"/>
+              </w:rPr>
+              <w:t>Authority</w:t>
+            </w:r>
+            <w:r>
+              <w:rPr>
+                <w:sz w:val="24"/>
+                <w:szCs w:val="24"/>
+              </w:rPr>
+              <w:t xml:space="preserve"> to make decisions regarding the project.</w:t>
+            </w:r>
+          </w:p>
+          <w:p>
+            <w:pPr>
+              <w:tabs>
+                <w:tab w:val="left" w:pos="1352"/>
+              </w:tabs>
+              <w:spacing w:line="276" w:lineRule="auto"/>
+              <w:jc w:val="both"/>
+              <w:cnfStyle w:val="000000100000" w:firstRow="0" w:lastRow="0" w:firstColumn="0" w:lastColumn="0" w:oddVBand="0" w:evenVBand="0" w:oddHBand="1" w:evenHBand="0" w:firstRowFirstColumn="0" w:firstRowLastColumn="0" w:lastRowFirstColumn="0" w:lastRowLastColumn="0"/>
+              <w:rPr>
+                <w:sz w:val="24"/>
+                <w:szCs w:val="24"/>
+              </w:rPr>
+            </w:pPr>
+            <w:r>
+              <w:rPr>
+                <w:sz w:val="24"/>
+                <w:szCs w:val="24"/>
+              </w:rPr>
+              <w:t>Approve changes to project scope, schedule, and budget that has low change effect.</w:t>
+            </w:r>
+          </w:p>
+        </w:tc>
+        <w:tc>
+          <w:tcPr>
+            <w:tcW w:w="2877" w:type="dxa"/>
+          </w:tcPr>
+          <w:p>
+            <w:pPr>
+              <w:tabs>
+                <w:tab w:val="left" w:pos="1352"/>
+              </w:tabs>
+              <w:spacing w:line="276" w:lineRule="auto"/>
+              <w:jc w:val="both"/>
+              <w:cnfStyle w:val="000000100000" w:firstRow="0" w:lastRow="0" w:firstColumn="0" w:lastColumn="0" w:oddVBand="0" w:evenVBand="0" w:oddHBand="1" w:evenHBand="0" w:firstRowFirstColumn="0" w:firstRowLastColumn="0" w:lastRowFirstColumn="0" w:lastRowLastColumn="0"/>
+              <w:rPr>
+                <w:sz w:val="24"/>
+                <w:szCs w:val="24"/>
+              </w:rPr>
+            </w:pPr>
+            <w:r>
+              <w:rPr>
+                <w:sz w:val="24"/>
+                <w:szCs w:val="24"/>
+              </w:rPr>
+              <w:t>Control and help execute a solution to a problem in the project and monitors the work of the team members.</w:t>
+            </w:r>
+          </w:p>
+        </w:tc>
+        <w:tc>
+          <w:tcPr>
+            <w:tcW w:w="2338" w:type="dxa"/>
+          </w:tcPr>
+          <w:p>
+            <w:pPr>
+              <w:tabs>
+                <w:tab w:val="left" w:pos="1352"/>
+              </w:tabs>
+              <w:spacing w:line="276" w:lineRule="auto"/>
+              <w:jc w:val="both"/>
+              <w:cnfStyle w:val="000000100000" w:firstRow="0" w:lastRow="0" w:firstColumn="0" w:lastColumn="0" w:oddVBand="0" w:evenVBand="0" w:oddHBand="1" w:evenHBand="0" w:firstRowFirstColumn="0" w:firstRowLastColumn="0" w:lastRowFirstColumn="0" w:lastRowLastColumn="0"/>
+              <w:rPr>
+                <w:sz w:val="24"/>
+                <w:szCs w:val="24"/>
+              </w:rPr>
+            </w:pPr>
+            <w:r>
+              <w:rPr>
+                <w:sz w:val="24"/>
+                <w:szCs w:val="24"/>
+              </w:rPr>
+              <w:t>Strong leadership, communication skills, and project management skills. Knowledge of the company for precise information.</w:t>
+            </w:r>
+          </w:p>
+        </w:tc>
+      </w:tr>
+      <w:tr>
+        <w:tc>
+          <w:tcPr>
+            <w:cnfStyle w:val="001000000000" w:firstRow="0" w:lastRow="0" w:firstColumn="1" w:lastColumn="0" w:oddVBand="0" w:evenVBand="0" w:oddHBand="0" w:evenHBand="0" w:firstRowFirstColumn="0" w:firstRowLastColumn="0" w:lastRowFirstColumn="0" w:lastRowLastColumn="0"/>
+            <w:tcW w:w="1795" w:type="dxa"/>
+          </w:tcPr>
+          <w:p>
+            <w:pPr>
+              <w:tabs>
+                <w:tab w:val="left" w:pos="1352"/>
+              </w:tabs>
+              <w:spacing w:line="276" w:lineRule="auto"/>
+              <w:jc w:val="center"/>
+              <w:rPr>
+                <w:b w:val="0"/>
+                <w:bCs w:val="0"/>
+                <w:sz w:val="24"/>
+                <w:szCs w:val="24"/>
+              </w:rPr>
+            </w:pPr>
+            <w:r>
+              <w:rPr>
+                <w:sz w:val="24"/>
+                <w:szCs w:val="24"/>
+              </w:rPr>
+              <w:t>Project Team Leader</w:t>
+            </w:r>
+          </w:p>
+          <w:p>
+            <w:pPr>
+              <w:tabs>
+                <w:tab w:val="left" w:pos="1352"/>
+              </w:tabs>
+              <w:spacing w:line="276" w:lineRule="auto"/>
+              <w:jc w:val="center"/>
+              <w:rPr>
+                <w:sz w:val="24"/>
+                <w:szCs w:val="24"/>
+              </w:rPr>
+            </w:pPr>
+            <w:r>
+              <w:rPr>
+                <w:sz w:val="24"/>
+                <w:szCs w:val="24"/>
+              </w:rPr>
+              <w:t>(Internal User)</w:t>
+            </w:r>
+          </w:p>
+        </w:tc>
+        <w:tc>
+          <w:tcPr>
+            <w:tcW w:w="2340" w:type="dxa"/>
+          </w:tcPr>
+          <w:p>
+            <w:pPr>
+              <w:tabs>
+                <w:tab w:val="left" w:pos="1352"/>
+              </w:tabs>
+              <w:spacing w:line="276" w:lineRule="auto"/>
+              <w:jc w:val="both"/>
+              <w:cnfStyle w:val="000000000000" w:firstRow="0" w:lastRow="0" w:firstColumn="0" w:lastColumn="0" w:oddVBand="0" w:evenVBand="0" w:oddHBand="0" w:evenHBand="0" w:firstRowFirstColumn="0" w:firstRowLastColumn="0" w:lastRowFirstColumn="0" w:lastRowLastColumn="0"/>
+              <w:rPr>
+                <w:sz w:val="24"/>
+                <w:szCs w:val="24"/>
+              </w:rPr>
+            </w:pPr>
+            <w:r>
+              <w:rPr>
+                <w:sz w:val="24"/>
+                <w:szCs w:val="24"/>
+              </w:rPr>
+              <w:t xml:space="preserve">Leads the team members. </w:t>
+            </w:r>
+          </w:p>
+          <w:p>
+            <w:pPr>
+              <w:tabs>
+                <w:tab w:val="left" w:pos="1352"/>
+              </w:tabs>
+              <w:spacing w:line="276" w:lineRule="auto"/>
+              <w:jc w:val="both"/>
+              <w:cnfStyle w:val="000000000000" w:firstRow="0" w:lastRow="0" w:firstColumn="0" w:lastColumn="0" w:oddVBand="0" w:evenVBand="0" w:oddHBand="0" w:evenHBand="0" w:firstRowFirstColumn="0" w:firstRowLastColumn="0" w:lastRowFirstColumn="0" w:lastRowLastColumn="0"/>
+              <w:rPr>
+                <w:sz w:val="24"/>
+                <w:szCs w:val="24"/>
+              </w:rPr>
+            </w:pPr>
+            <w:r>
+              <w:rPr>
+                <w:sz w:val="24"/>
+                <w:szCs w:val="24"/>
+              </w:rPr>
+              <w:t>Authority to call a meeting with the project manager and team members about the project.</w:t>
+            </w:r>
+          </w:p>
+        </w:tc>
+        <w:tc>
+          <w:tcPr>
+            <w:tcW w:w="2877" w:type="dxa"/>
+          </w:tcPr>
+          <w:p>
+            <w:pPr>
+              <w:tabs>
+                <w:tab w:val="left" w:pos="1352"/>
+              </w:tabs>
+              <w:spacing w:line="276" w:lineRule="auto"/>
+              <w:jc w:val="both"/>
+              <w:cnfStyle w:val="000000000000" w:firstRow="0" w:lastRow="0" w:firstColumn="0" w:lastColumn="0" w:oddVBand="0" w:evenVBand="0" w:oddHBand="0" w:evenHBand="0" w:firstRowFirstColumn="0" w:firstRowLastColumn="0" w:lastRowFirstColumn="0" w:lastRowLastColumn="0"/>
+              <w:rPr>
+                <w:sz w:val="24"/>
+                <w:szCs w:val="24"/>
+              </w:rPr>
+            </w:pPr>
+            <w:r>
+              <w:rPr>
+                <w:sz w:val="24"/>
+                <w:szCs w:val="24"/>
+              </w:rPr>
+              <w:t xml:space="preserve">Ensures that the entire project deliverables are complete. </w:t>
+            </w:r>
+          </w:p>
+          <w:p>
+            <w:pPr>
+              <w:tabs>
+                <w:tab w:val="left" w:pos="1352"/>
+              </w:tabs>
+              <w:spacing w:line="276" w:lineRule="auto"/>
+              <w:jc w:val="both"/>
+              <w:cnfStyle w:val="000000000000" w:firstRow="0" w:lastRow="0" w:firstColumn="0" w:lastColumn="0" w:oddVBand="0" w:evenVBand="0" w:oddHBand="0" w:evenHBand="0" w:firstRowFirstColumn="0" w:firstRowLastColumn="0" w:lastRowFirstColumn="0" w:lastRowLastColumn="0"/>
+              <w:rPr>
+                <w:sz w:val="24"/>
+                <w:szCs w:val="24"/>
+              </w:rPr>
+            </w:pPr>
+          </w:p>
+        </w:tc>
+        <w:tc>
+          <w:tcPr>
+            <w:tcW w:w="2338" w:type="dxa"/>
+          </w:tcPr>
+          <w:p>
+            <w:pPr>
+              <w:tabs>
+                <w:tab w:val="left" w:pos="1352"/>
+              </w:tabs>
+              <w:spacing w:line="276" w:lineRule="auto"/>
+              <w:jc w:val="both"/>
+              <w:cnfStyle w:val="000000000000" w:firstRow="0" w:lastRow="0" w:firstColumn="0" w:lastColumn="0" w:oddVBand="0" w:evenVBand="0" w:oddHBand="0" w:evenHBand="0" w:firstRowFirstColumn="0" w:firstRowLastColumn="0" w:lastRowFirstColumn="0" w:lastRowLastColumn="0"/>
+              <w:rPr>
+                <w:sz w:val="24"/>
+                <w:szCs w:val="24"/>
+              </w:rPr>
+            </w:pPr>
+            <w:r>
+              <w:rPr>
+                <w:sz w:val="24"/>
+                <w:szCs w:val="24"/>
+              </w:rPr>
+              <w:t>Strong leadership, communication skills, and project management skills. Knowledge of the company for precise information.</w:t>
+            </w:r>
+          </w:p>
+        </w:tc>
+      </w:tr>
+      <w:tr>
+        <w:trPr>
+          <w:cnfStyle w:val="000000100000" w:firstRow="0" w:lastRow="0" w:firstColumn="0" w:lastColumn="0" w:oddVBand="0" w:evenVBand="0" w:oddHBand="1" w:evenHBand="0" w:firstRowFirstColumn="0" w:firstRowLastColumn="0" w:lastRowFirstColumn="0" w:lastRowLastColumn="0"/>
+        </w:trPr>
+        <w:tc>
+          <w:tcPr>
+            <w:cnfStyle w:val="001000000000" w:firstRow="0" w:lastRow="0" w:firstColumn="1" w:lastColumn="0" w:oddVBand="0" w:evenVBand="0" w:oddHBand="0" w:evenHBand="0" w:firstRowFirstColumn="0" w:firstRowLastColumn="0" w:lastRowFirstColumn="0" w:lastRowLastColumn="0"/>
+            <w:tcW w:w="1795" w:type="dxa"/>
+          </w:tcPr>
+          <w:p>
+            <w:pPr>
+              <w:tabs>
+                <w:tab w:val="left" w:pos="1352"/>
+              </w:tabs>
+              <w:spacing w:line="276" w:lineRule="auto"/>
+              <w:jc w:val="center"/>
+              <w:rPr>
+                <w:b w:val="0"/>
+                <w:bCs w:val="0"/>
+                <w:sz w:val="24"/>
+                <w:szCs w:val="24"/>
+              </w:rPr>
+            </w:pPr>
+            <w:r>
+              <w:rPr>
+                <w:sz w:val="24"/>
+                <w:szCs w:val="24"/>
+              </w:rPr>
+              <w:t>Project Team Members</w:t>
+            </w:r>
+          </w:p>
+          <w:p>
+            <w:pPr>
+              <w:tabs>
+                <w:tab w:val="left" w:pos="1352"/>
+              </w:tabs>
+              <w:spacing w:line="276" w:lineRule="auto"/>
+              <w:jc w:val="center"/>
+              <w:rPr>
+                <w:b w:val="0"/>
+                <w:bCs w:val="0"/>
+                <w:sz w:val="24"/>
+                <w:szCs w:val="24"/>
+              </w:rPr>
+            </w:pPr>
+            <w:r>
+              <w:rPr>
+                <w:sz w:val="24"/>
+                <w:szCs w:val="24"/>
+              </w:rPr>
+              <w:t>(Internal Users)</w:t>
+            </w:r>
+          </w:p>
+          <w:p>
+            <w:pPr>
+              <w:tabs>
+                <w:tab w:val="left" w:pos="1352"/>
+              </w:tabs>
+              <w:spacing w:line="276" w:lineRule="auto"/>
+              <w:jc w:val="center"/>
+              <w:rPr>
+                <w:sz w:val="24"/>
+                <w:szCs w:val="24"/>
+              </w:rPr>
+            </w:pPr>
+            <w:r>
+              <w:rPr>
+                <w:sz w:val="24"/>
+                <w:szCs w:val="24"/>
+              </w:rPr>
+              <w:t xml:space="preserve"> </w:t>
+            </w:r>
+          </w:p>
+        </w:tc>
+        <w:tc>
+          <w:tcPr>
+            <w:tcW w:w="2340" w:type="dxa"/>
+          </w:tcPr>
+          <w:p>
+            <w:pPr>
+              <w:tabs>
+                <w:tab w:val="left" w:pos="1352"/>
+              </w:tabs>
+              <w:spacing w:line="276" w:lineRule="auto"/>
+              <w:jc w:val="both"/>
+              <w:cnfStyle w:val="000000100000" w:firstRow="0" w:lastRow="0" w:firstColumn="0" w:lastColumn="0" w:oddVBand="0" w:evenVBand="0" w:oddHBand="1" w:evenHBand="0" w:firstRowFirstColumn="0" w:firstRowLastColumn="0" w:lastRowFirstColumn="0" w:lastRowLastColumn="0"/>
+              <w:rPr>
+                <w:sz w:val="24"/>
+                <w:szCs w:val="24"/>
+              </w:rPr>
+            </w:pPr>
+            <w:r>
+              <w:rPr>
+                <w:sz w:val="24"/>
+                <w:szCs w:val="24"/>
+              </w:rPr>
+              <w:t>Authority to help the project leader and project manager in deciding the plans on the project.</w:t>
+            </w:r>
+          </w:p>
+        </w:tc>
+        <w:tc>
+          <w:tcPr>
+            <w:tcW w:w="2877" w:type="dxa"/>
+          </w:tcPr>
+          <w:p>
+            <w:pPr>
+              <w:tabs>
+                <w:tab w:val="left" w:pos="1352"/>
+              </w:tabs>
+              <w:spacing w:line="276" w:lineRule="auto"/>
+              <w:jc w:val="both"/>
+              <w:cnfStyle w:val="000000100000" w:firstRow="0" w:lastRow="0" w:firstColumn="0" w:lastColumn="0" w:oddVBand="0" w:evenVBand="0" w:oddHBand="1" w:evenHBand="0" w:firstRowFirstColumn="0" w:firstRowLastColumn="0" w:lastRowFirstColumn="0" w:lastRowLastColumn="0"/>
+              <w:rPr>
+                <w:sz w:val="24"/>
+                <w:szCs w:val="24"/>
+              </w:rPr>
+            </w:pPr>
+            <w:r>
+              <w:rPr>
+                <w:sz w:val="24"/>
+                <w:szCs w:val="24"/>
+              </w:rPr>
+              <w:t>Ensures that the information in the deliverables is complete and connected to the objectives of the project.</w:t>
+            </w:r>
+          </w:p>
+          <w:p>
+            <w:pPr>
+              <w:tabs>
+                <w:tab w:val="left" w:pos="1352"/>
+              </w:tabs>
+              <w:spacing w:line="276" w:lineRule="auto"/>
+              <w:jc w:val="both"/>
+              <w:cnfStyle w:val="000000100000" w:firstRow="0" w:lastRow="0" w:firstColumn="0" w:lastColumn="0" w:oddVBand="0" w:evenVBand="0" w:oddHBand="1" w:evenHBand="0" w:firstRowFirstColumn="0" w:firstRowLastColumn="0" w:lastRowFirstColumn="0" w:lastRowLastColumn="0"/>
+              <w:rPr>
+                <w:sz w:val="24"/>
+                <w:szCs w:val="24"/>
+              </w:rPr>
+            </w:pPr>
+            <w:r>
+              <w:rPr>
+                <w:sz w:val="24"/>
+                <w:szCs w:val="24"/>
+              </w:rPr>
+              <w:t>Ensures that the deliverables are complete within the given timeframe.</w:t>
+            </w:r>
+          </w:p>
+        </w:tc>
+        <w:tc>
+          <w:tcPr>
+            <w:tcW w:w="2338" w:type="dxa"/>
+          </w:tcPr>
+          <w:p>
+            <w:pPr>
+              <w:tabs>
+                <w:tab w:val="left" w:pos="1352"/>
+              </w:tabs>
+              <w:spacing w:line="276" w:lineRule="auto"/>
+              <w:jc w:val="both"/>
+              <w:cnfStyle w:val="000000100000" w:firstRow="0" w:lastRow="0" w:firstColumn="0" w:lastColumn="0" w:oddVBand="0" w:evenVBand="0" w:oddHBand="1" w:evenHBand="0" w:firstRowFirstColumn="0" w:firstRowLastColumn="0" w:lastRowFirstColumn="0" w:lastRowLastColumn="0"/>
+              <w:rPr>
+                <w:sz w:val="24"/>
+                <w:szCs w:val="24"/>
+              </w:rPr>
+            </w:pPr>
+            <w:r>
+              <w:rPr>
+                <w:sz w:val="24"/>
+                <w:szCs w:val="24"/>
+              </w:rPr>
+              <w:t>Strong communication skills, project management skills, and cooperation.</w:t>
+            </w:r>
+          </w:p>
+          <w:p>
+            <w:pPr>
+              <w:tabs>
+                <w:tab w:val="left" w:pos="1352"/>
+              </w:tabs>
+              <w:spacing w:line="276" w:lineRule="auto"/>
+              <w:jc w:val="both"/>
+              <w:cnfStyle w:val="000000100000" w:firstRow="0" w:lastRow="0" w:firstColumn="0" w:lastColumn="0" w:oddVBand="0" w:evenVBand="0" w:oddHBand="1" w:evenHBand="0" w:firstRowFirstColumn="0" w:firstRowLastColumn="0" w:lastRowFirstColumn="0" w:lastRowLastColumn="0"/>
+              <w:rPr>
+                <w:sz w:val="24"/>
+                <w:szCs w:val="24"/>
+              </w:rPr>
+            </w:pPr>
+            <w:r>
+              <w:rPr>
+                <w:sz w:val="24"/>
+                <w:szCs w:val="24"/>
+              </w:rPr>
+              <w:t>Knowledge of the company needs, and information to complete deliverables.</w:t>
+            </w:r>
+          </w:p>
+        </w:tc>
+      </w:tr>
+      <w:tr>
+        <w:tc>
+          <w:tcPr>
+            <w:cnfStyle w:val="001000000000" w:firstRow="0" w:lastRow="0" w:firstColumn="1" w:lastColumn="0" w:oddVBand="0" w:evenVBand="0" w:oddHBand="0" w:evenHBand="0" w:firstRowFirstColumn="0" w:firstRowLastColumn="0" w:lastRowFirstColumn="0" w:lastRowLastColumn="0"/>
+            <w:tcW w:w="1795" w:type="dxa"/>
+          </w:tcPr>
+          <w:p>
+            <w:pPr>
+              <w:tabs>
+                <w:tab w:val="left" w:pos="1352"/>
+              </w:tabs>
+              <w:spacing w:line="276" w:lineRule="auto"/>
+              <w:jc w:val="center"/>
+              <w:rPr>
+                <w:b w:val="0"/>
+                <w:bCs w:val="0"/>
+                <w:sz w:val="24"/>
+                <w:szCs w:val="24"/>
+              </w:rPr>
+            </w:pPr>
+            <w:r>
+              <w:rPr>
+                <w:sz w:val="24"/>
+                <w:szCs w:val="24"/>
+              </w:rPr>
+              <w:lastRenderedPageBreak/>
+              <w:t xml:space="preserve">Customers </w:t>
+            </w:r>
+          </w:p>
+          <w:p>
+            <w:pPr>
+              <w:tabs>
+                <w:tab w:val="left" w:pos="1352"/>
+              </w:tabs>
+              <w:spacing w:line="276" w:lineRule="auto"/>
+              <w:jc w:val="center"/>
+              <w:rPr>
+                <w:sz w:val="24"/>
+                <w:szCs w:val="24"/>
+              </w:rPr>
+            </w:pPr>
+            <w:r>
+              <w:rPr>
+                <w:sz w:val="24"/>
+                <w:szCs w:val="24"/>
+              </w:rPr>
+              <w:t>(External Users)</w:t>
+            </w:r>
+          </w:p>
+        </w:tc>
+        <w:tc>
+          <w:tcPr>
+            <w:tcW w:w="2340" w:type="dxa"/>
+          </w:tcPr>
+          <w:p>
+            <w:pPr>
+              <w:tabs>
+                <w:tab w:val="left" w:pos="1352"/>
+              </w:tabs>
+              <w:spacing w:line="276" w:lineRule="auto"/>
+              <w:jc w:val="both"/>
+              <w:cnfStyle w:val="000000000000" w:firstRow="0" w:lastRow="0" w:firstColumn="0" w:lastColumn="0" w:oddVBand="0" w:evenVBand="0" w:oddHBand="0" w:evenHBand="0" w:firstRowFirstColumn="0" w:firstRowLastColumn="0" w:lastRowFirstColumn="0" w:lastRowLastColumn="0"/>
+              <w:rPr>
+                <w:sz w:val="24"/>
+                <w:szCs w:val="24"/>
+              </w:rPr>
+            </w:pPr>
+            <w:r>
+              <w:rPr>
+                <w:sz w:val="24"/>
+                <w:szCs w:val="24"/>
+              </w:rPr>
+              <w:t>Test the project’s system.</w:t>
+            </w:r>
+          </w:p>
+        </w:tc>
+        <w:tc>
+          <w:tcPr>
+            <w:tcW w:w="2877" w:type="dxa"/>
+          </w:tcPr>
+          <w:p>
+            <w:pPr>
+              <w:tabs>
+                <w:tab w:val="left" w:pos="1352"/>
+              </w:tabs>
+              <w:spacing w:line="276" w:lineRule="auto"/>
+              <w:jc w:val="both"/>
+              <w:cnfStyle w:val="000000000000" w:firstRow="0" w:lastRow="0" w:firstColumn="0" w:lastColumn="0" w:oddVBand="0" w:evenVBand="0" w:oddHBand="0" w:evenHBand="0" w:firstRowFirstColumn="0" w:firstRowLastColumn="0" w:lastRowFirstColumn="0" w:lastRowLastColumn="0"/>
+              <w:rPr>
+                <w:sz w:val="24"/>
+                <w:szCs w:val="24"/>
+              </w:rPr>
+            </w:pPr>
+            <w:r>
+              <w:rPr>
+                <w:sz w:val="24"/>
+                <w:szCs w:val="24"/>
+              </w:rPr>
+              <w:t>Provides feedback on the project’s system.</w:t>
+            </w:r>
+          </w:p>
+          <w:p>
+            <w:pPr>
+              <w:tabs>
+                <w:tab w:val="left" w:pos="1352"/>
+              </w:tabs>
+              <w:spacing w:line="276" w:lineRule="auto"/>
+              <w:jc w:val="both"/>
+              <w:cnfStyle w:val="000000000000" w:firstRow="0" w:lastRow="0" w:firstColumn="0" w:lastColumn="0" w:oddVBand="0" w:evenVBand="0" w:oddHBand="0" w:evenHBand="0" w:firstRowFirstColumn="0" w:firstRowLastColumn="0" w:lastRowFirstColumn="0" w:lastRowLastColumn="0"/>
+              <w:rPr>
+                <w:sz w:val="24"/>
+                <w:szCs w:val="24"/>
+              </w:rPr>
+            </w:pPr>
+            <w:r>
+              <w:rPr>
+                <w:sz w:val="24"/>
+                <w:szCs w:val="24"/>
+              </w:rPr>
+              <w:t>Communicates with the team to help improve the system.</w:t>
+            </w:r>
+          </w:p>
+          <w:p>
+            <w:pPr>
+              <w:tabs>
+                <w:tab w:val="left" w:pos="1352"/>
+              </w:tabs>
+              <w:spacing w:line="276" w:lineRule="auto"/>
+              <w:jc w:val="both"/>
+              <w:cnfStyle w:val="000000000000" w:firstRow="0" w:lastRow="0" w:firstColumn="0" w:lastColumn="0" w:oddVBand="0" w:evenVBand="0" w:oddHBand="0" w:evenHBand="0" w:firstRowFirstColumn="0" w:firstRowLastColumn="0" w:lastRowFirstColumn="0" w:lastRowLastColumn="0"/>
+              <w:rPr>
+                <w:sz w:val="24"/>
+                <w:szCs w:val="24"/>
+              </w:rPr>
+            </w:pPr>
+          </w:p>
+        </w:tc>
+        <w:tc>
+          <w:tcPr>
+            <w:tcW w:w="2338" w:type="dxa"/>
+          </w:tcPr>
+          <w:p>
+            <w:pPr>
+              <w:tabs>
+                <w:tab w:val="left" w:pos="1352"/>
+              </w:tabs>
+              <w:spacing w:line="276" w:lineRule="auto"/>
+              <w:jc w:val="both"/>
+              <w:cnfStyle w:val="000000000000" w:firstRow="0" w:lastRow="0" w:firstColumn="0" w:lastColumn="0" w:oddVBand="0" w:evenVBand="0" w:oddHBand="0" w:evenHBand="0" w:firstRowFirstColumn="0" w:firstRowLastColumn="0" w:lastRowFirstColumn="0" w:lastRowLastColumn="0"/>
+              <w:rPr>
+                <w:sz w:val="24"/>
+                <w:szCs w:val="24"/>
+              </w:rPr>
+            </w:pPr>
+            <w:r>
+              <w:rPr>
+                <w:sz w:val="24"/>
+                <w:szCs w:val="24"/>
+              </w:rPr>
+              <w:t>Communication skills.</w:t>
+            </w:r>
+          </w:p>
+          <w:p>
+            <w:pPr>
+              <w:tabs>
+                <w:tab w:val="left" w:pos="1352"/>
+              </w:tabs>
+              <w:spacing w:line="276" w:lineRule="auto"/>
+              <w:jc w:val="both"/>
+              <w:cnfStyle w:val="000000000000" w:firstRow="0" w:lastRow="0" w:firstColumn="0" w:lastColumn="0" w:oddVBand="0" w:evenVBand="0" w:oddHBand="0" w:evenHBand="0" w:firstRowFirstColumn="0" w:firstRowLastColumn="0" w:lastRowFirstColumn="0" w:lastRowLastColumn="0"/>
+              <w:rPr>
+                <w:sz w:val="24"/>
+                <w:szCs w:val="24"/>
+              </w:rPr>
+            </w:pPr>
+            <w:r>
+              <w:rPr>
+                <w:sz w:val="24"/>
+                <w:szCs w:val="24"/>
+              </w:rPr>
+              <w:t>Knowledge in using an online system.</w:t>
+            </w:r>
+          </w:p>
+        </w:tc>
+      </w:tr>
+      <w:tr>
+        <w:trPr>
+          <w:cnfStyle w:val="000000100000" w:firstRow="0" w:lastRow="0" w:firstColumn="0" w:lastColumn="0" w:oddVBand="0" w:evenVBand="0" w:oddHBand="1" w:evenHBand="0" w:firstRowFirstColumn="0" w:firstRowLastColumn="0" w:lastRowFirstColumn="0" w:lastRowLastColumn="0"/>
+        </w:trPr>
+        <w:tc>
+          <w:tcPr>
+            <w:cnfStyle w:val="001000000000" w:firstRow="0" w:lastRow="0" w:firstColumn="1" w:lastColumn="0" w:oddVBand="0" w:evenVBand="0" w:oddHBand="0" w:evenHBand="0" w:firstRowFirstColumn="0" w:firstRowLastColumn="0" w:lastRowFirstColumn="0" w:lastRowLastColumn="0"/>
+            <w:tcW w:w="1795" w:type="dxa"/>
+          </w:tcPr>
+          <w:p>
+            <w:pPr>
+              <w:tabs>
+                <w:tab w:val="left" w:pos="1352"/>
+              </w:tabs>
+              <w:spacing w:line="276" w:lineRule="auto"/>
+              <w:jc w:val="center"/>
+              <w:rPr>
+                <w:b w:val="0"/>
+                <w:bCs w:val="0"/>
+                <w:sz w:val="24"/>
+                <w:szCs w:val="24"/>
+              </w:rPr>
+            </w:pPr>
+            <w:r>
+              <w:rPr>
+                <w:sz w:val="24"/>
+                <w:szCs w:val="24"/>
+              </w:rPr>
+              <w:t>Client</w:t>
+            </w:r>
+          </w:p>
+          <w:p>
+            <w:pPr>
+              <w:tabs>
+                <w:tab w:val="left" w:pos="1352"/>
+              </w:tabs>
+              <w:spacing w:line="276" w:lineRule="auto"/>
+              <w:jc w:val="center"/>
+              <w:rPr>
+                <w:sz w:val="24"/>
+                <w:szCs w:val="24"/>
+              </w:rPr>
+            </w:pPr>
+            <w:r>
+              <w:rPr>
+                <w:sz w:val="24"/>
+                <w:szCs w:val="24"/>
+              </w:rPr>
+              <w:t>(External User)</w:t>
+            </w:r>
+          </w:p>
+        </w:tc>
+        <w:tc>
+          <w:tcPr>
+            <w:tcW w:w="2340" w:type="dxa"/>
+          </w:tcPr>
+          <w:p>
+            <w:pPr>
+              <w:tabs>
+                <w:tab w:val="left" w:pos="1352"/>
+              </w:tabs>
+              <w:spacing w:line="276" w:lineRule="auto"/>
+              <w:jc w:val="both"/>
+              <w:cnfStyle w:val="000000100000" w:firstRow="0" w:lastRow="0" w:firstColumn="0" w:lastColumn="0" w:oddVBand="0" w:evenVBand="0" w:oddHBand="1" w:evenHBand="0" w:firstRowFirstColumn="0" w:firstRowLastColumn="0" w:lastRowFirstColumn="0" w:lastRowLastColumn="0"/>
+              <w:rPr>
+                <w:sz w:val="24"/>
+                <w:szCs w:val="24"/>
+              </w:rPr>
+            </w:pPr>
+            <w:r>
+              <w:rPr>
+                <w:sz w:val="24"/>
+                <w:szCs w:val="24"/>
+              </w:rPr>
+              <w:t>Company Owner that introduced the project and will test the system.</w:t>
+            </w:r>
+          </w:p>
+        </w:tc>
+        <w:tc>
+          <w:tcPr>
+            <w:tcW w:w="2877" w:type="dxa"/>
+          </w:tcPr>
+          <w:p>
+            <w:pPr>
+              <w:tabs>
+                <w:tab w:val="left" w:pos="1352"/>
+              </w:tabs>
+              <w:spacing w:line="276" w:lineRule="auto"/>
+              <w:jc w:val="both"/>
+              <w:cnfStyle w:val="000000100000" w:firstRow="0" w:lastRow="0" w:firstColumn="0" w:lastColumn="0" w:oddVBand="0" w:evenVBand="0" w:oddHBand="1" w:evenHBand="0" w:firstRowFirstColumn="0" w:firstRowLastColumn="0" w:lastRowFirstColumn="0" w:lastRowLastColumn="0"/>
+              <w:rPr>
+                <w:sz w:val="24"/>
+                <w:szCs w:val="24"/>
+              </w:rPr>
+            </w:pPr>
+            <w:r>
+              <w:rPr>
+                <w:sz w:val="24"/>
+                <w:szCs w:val="24"/>
+              </w:rPr>
+              <w:t xml:space="preserve">Provides feedback on the deliverables and system. Communicates with the project sponsor, project stakeholder, and project manager for updates and progress. </w:t>
+            </w:r>
+          </w:p>
+        </w:tc>
+        <w:tc>
+          <w:tcPr>
+            <w:tcW w:w="2338" w:type="dxa"/>
+          </w:tcPr>
+          <w:p>
+            <w:pPr>
+              <w:keepNext/>
+              <w:tabs>
+                <w:tab w:val="left" w:pos="1352"/>
+              </w:tabs>
+              <w:spacing w:line="276" w:lineRule="auto"/>
+              <w:jc w:val="both"/>
+              <w:cnfStyle w:val="000000100000" w:firstRow="0" w:lastRow="0" w:firstColumn="0" w:lastColumn="0" w:oddVBand="0" w:evenVBand="0" w:oddHBand="1" w:evenHBand="0" w:firstRowFirstColumn="0" w:firstRowLastColumn="0" w:lastRowFirstColumn="0" w:lastRowLastColumn="0"/>
+              <w:rPr>
+                <w:sz w:val="24"/>
+                <w:szCs w:val="24"/>
+              </w:rPr>
+            </w:pPr>
+            <w:r>
+              <w:rPr>
+                <w:sz w:val="24"/>
+                <w:szCs w:val="24"/>
+              </w:rPr>
+              <w:t>Strong leadership, communication skills, and negotiation skills.</w:t>
+            </w:r>
+          </w:p>
+        </w:tc>
+      </w:tr>
+    </w:tbl>
+    <w:p>
+      <w:pPr>
+        <w:pStyle w:val="Caption"/>
+        <w:jc w:val="center"/>
+        <w:rPr>
+          <w:sz w:val="24"/>
+          <w:szCs w:val="24"/>
+        </w:rPr>
+      </w:pPr>
+      <w:r>
+        <w:t xml:space="preserve">Table </w:t>
+      </w:r>
+      <w:fldSimple w:instr=" SEQ Table \* ARABIC ">
+        <w:r>
+          <w:rPr>
+            <w:noProof/>
+          </w:rPr>
+          <w:t>1</w:t>
+        </w:r>
+      </w:fldSimple>
+      <w:r>
+        <w:t>: Staffing Management Plan Roles and Responsibility</w:t>
       </w:r>
     </w:p>
     <w:p>
@@ -13981,7 +15520,6 @@
           <w:b/>
           <w:bCs/>
         </w:rPr>
-        <w:lastRenderedPageBreak/>
         <w:t>Project Organizational Charts</w:t>
       </w:r>
       <w:bookmarkEnd w:id="59"/>
@@ -13993,6 +15531,7 @@
         </w:tabs>
         <w:spacing w:after="0" w:line="480" w:lineRule="auto"/>
         <w:ind w:left="1349"/>
+        <w:jc w:val="both"/>
         <w:rPr>
           <w:sz w:val="24"/>
           <w:szCs w:val="24"/>
@@ -14018,64 +15557,201 @@
           <w:szCs w:val="24"/>
         </w:rPr>
         <w:tab/>
-        <w:t>Video provides a powerful way to help you prove your point. When you click Online Video, you can paste in the embed code for the video you want to add. You can also type a keyword to search online for the video that best fits your document.</w:t>
-      </w:r>
-    </w:p>
-    <w:p>
-      <w:pPr>
-        <w:pStyle w:val="Heading3"/>
-        <w:spacing w:before="0" w:line="480" w:lineRule="auto"/>
-        <w:ind w:left="629" w:firstLine="720"/>
-        <w:rPr>
-          <w:rFonts w:cs="Arial"/>
-          <w:b/>
-          <w:bCs/>
-        </w:rPr>
-      </w:pPr>
-      <w:bookmarkStart w:id="60" w:name="_Toc134094369"/>
-      <w:r>
-        <w:rPr>
-          <w:rFonts w:cs="Arial"/>
-          <w:b/>
-          <w:bCs/>
-        </w:rPr>
-        <w:t>Staffing Management</w:t>
-      </w:r>
-      <w:bookmarkEnd w:id="60"/>
-    </w:p>
-    <w:p>
-      <w:pPr>
+      </w:r>
+      <w:r>
+        <w:rPr>
+          <w:sz w:val="24"/>
+          <w:szCs w:val="24"/>
+        </w:rPr>
+        <w:t>Project organizational chart is a visual representation of the relationship between the team and the key stakeholders. At the top of the chart comes the project sponsor, followed by the project stakeholder as they are responsible for communicating between the project sponsor and the rest of the team, and then followed by the project manager which is responsible for managing the project team, send approval requests for the deliverables, and schedules. The project team members are responsible for completing the deliverables and make sure that there’s progress on the tasks at hand</w:t>
+      </w:r>
+      <w:r>
+        <w:rPr>
+          <w:sz w:val="24"/>
+          <w:szCs w:val="24"/>
+        </w:rPr>
+        <w:t>.</w:t>
+      </w:r>
+    </w:p>
+    <w:p>
+      <w:pPr>
+        <w:keepNext/>
         <w:tabs>
           <w:tab w:val="left" w:pos="1352"/>
         </w:tabs>
         <w:spacing w:after="0" w:line="480" w:lineRule="auto"/>
         <w:ind w:left="1349"/>
-        <w:rPr>
-          <w:sz w:val="24"/>
-          <w:szCs w:val="24"/>
-        </w:rPr>
-      </w:pPr>
-      <w:r>
-        <w:rPr>
-          <w:sz w:val="24"/>
-          <w:szCs w:val="24"/>
-        </w:rPr>
-        <w:tab/>
-      </w:r>
-      <w:r>
-        <w:rPr>
-          <w:sz w:val="24"/>
-          <w:szCs w:val="24"/>
-        </w:rPr>
-        <w:tab/>
-      </w:r>
-      <w:r>
-        <w:rPr>
-          <w:sz w:val="24"/>
-          <w:szCs w:val="24"/>
-        </w:rPr>
-        <w:tab/>
-        <w:t>Video provides a powerful way to help you prove your point. When you click Online Video, you can paste in the embed code for the video you want to add. You can also type a keyword to search online for the video that best fits your document.</w:t>
+        <w:jc w:val="center"/>
+      </w:pPr>
+      <w:r>
+        <w:rPr>
+          <w:noProof/>
+          <w:sz w:val="24"/>
+          <w:szCs w:val="24"/>
+        </w:rPr>
+        <w:lastRenderedPageBreak/>
+        <w:drawing>
+          <wp:inline distT="0" distB="0" distL="0" distR="0" wp14:anchorId="5899D1EC" wp14:editId="57795B93">
+            <wp:extent cx="3764280" cy="2579803"/>
+            <wp:effectExtent l="0" t="0" r="7620" b="0"/>
+            <wp:docPr id="325052379" name="Picture 1"/>
+            <wp:cNvGraphicFramePr>
+              <a:graphicFrameLocks xmlns:a="http://schemas.openxmlformats.org/drawingml/2006/main" noChangeAspect="1"/>
+            </wp:cNvGraphicFramePr>
+            <a:graphic xmlns:a="http://schemas.openxmlformats.org/drawingml/2006/main">
+              <a:graphicData uri="http://schemas.openxmlformats.org/drawingml/2006/picture">
+                <pic:pic xmlns:pic="http://schemas.openxmlformats.org/drawingml/2006/picture">
+                  <pic:nvPicPr>
+                    <pic:cNvPr id="0" name="Picture 2"/>
+                    <pic:cNvPicPr>
+                      <a:picLocks noChangeAspect="1" noChangeArrowheads="1"/>
+                    </pic:cNvPicPr>
+                  </pic:nvPicPr>
+                  <pic:blipFill>
+                    <a:blip r:embed="rId14">
+                      <a:extLst>
+                        <a:ext uri="{28A0092B-C50C-407E-A947-70E740481C1C}">
+                          <a14:useLocalDpi xmlns:a14="http://schemas.microsoft.com/office/drawing/2010/main" val="0"/>
+                        </a:ext>
+                      </a:extLst>
+                    </a:blip>
+                    <a:srcRect/>
+                    <a:stretch>
+                      <a:fillRect/>
+                    </a:stretch>
+                  </pic:blipFill>
+                  <pic:spPr bwMode="auto">
+                    <a:xfrm>
+                      <a:off x="0" y="0"/>
+                      <a:ext cx="3770647" cy="2584167"/>
+                    </a:xfrm>
+                    <a:prstGeom prst="rect">
+                      <a:avLst/>
+                    </a:prstGeom>
+                    <a:noFill/>
+                    <a:ln>
+                      <a:noFill/>
+                    </a:ln>
+                  </pic:spPr>
+                </pic:pic>
+              </a:graphicData>
+            </a:graphic>
+          </wp:inline>
+        </w:drawing>
+      </w:r>
+    </w:p>
+    <w:p>
+      <w:pPr>
+        <w:pStyle w:val="Caption"/>
+        <w:ind w:left="629" w:firstLine="720"/>
+        <w:jc w:val="center"/>
+        <w:rPr>
+          <w:sz w:val="24"/>
+          <w:szCs w:val="24"/>
+        </w:rPr>
+      </w:pPr>
+      <w:r>
+        <w:t xml:space="preserve">Figure </w:t>
+      </w:r>
+      <w:fldSimple w:instr=" SEQ Figure \* ARABIC ">
+        <w:r>
+          <w:rPr>
+            <w:noProof/>
+          </w:rPr>
+          <w:t>1</w:t>
+        </w:r>
+      </w:fldSimple>
+      <w:r>
+        <w:t>: Project Organizational Chart</w:t>
+      </w:r>
+    </w:p>
+    <w:p>
+      <w:pPr>
+        <w:pStyle w:val="Heading3"/>
+        <w:spacing w:before="0" w:line="480" w:lineRule="auto"/>
+        <w:ind w:left="629" w:firstLine="720"/>
+        <w:rPr>
+          <w:rFonts w:cs="Arial"/>
+          <w:b/>
+          <w:bCs/>
+        </w:rPr>
+      </w:pPr>
+      <w:bookmarkStart w:id="60" w:name="_Toc134094369"/>
+      <w:r>
+        <w:rPr>
+          <w:rFonts w:cs="Arial"/>
+          <w:b/>
+          <w:bCs/>
+        </w:rPr>
+        <w:t>Staffing Management</w:t>
+      </w:r>
+      <w:bookmarkEnd w:id="60"/>
+    </w:p>
+    <w:p>
+      <w:pPr>
+        <w:spacing w:line="480" w:lineRule="auto"/>
+        <w:ind w:left="1349" w:firstLine="720"/>
+        <w:jc w:val="both"/>
+      </w:pPr>
+      <w:r>
+        <w:t>Staffing Management is a crucial part of ensuring the success of the project. It shows the plans and process of the project, managing the acquired information, and it also shows the responsibilities and task of the human resources.</w:t>
+      </w:r>
+    </w:p>
+    <w:p>
+      <w:pPr>
+        <w:pStyle w:val="ListParagraph"/>
+        <w:numPr>
+          <w:ilvl w:val="0"/>
+          <w:numId w:val="50"/>
+        </w:numPr>
+        <w:spacing w:line="480" w:lineRule="auto"/>
+        <w:jc w:val="both"/>
+      </w:pPr>
+      <w:r>
+        <w:t>Acquisition must be completed as soon as possible to obtain the skills and knowledge required for the project. This will involve using new employees, outside contractors, and even internal staff as needed to complete the project.</w:t>
+      </w:r>
+    </w:p>
+    <w:p>
+      <w:pPr>
+        <w:pStyle w:val="ListParagraph"/>
+        <w:numPr>
+          <w:ilvl w:val="0"/>
+          <w:numId w:val="50"/>
+        </w:numPr>
+        <w:spacing w:line="480" w:lineRule="auto"/>
+        <w:jc w:val="both"/>
+      </w:pPr>
+      <w:r>
+        <w:t>Prior to anything else, training will be used to reduce errors in the project working environment and to further hone skills for better application in the creation and execution of deliverables appropriately.</w:t>
+      </w:r>
+    </w:p>
+    <w:p>
+      <w:pPr>
+        <w:pStyle w:val="ListParagraph"/>
+        <w:numPr>
+          <w:ilvl w:val="0"/>
+          <w:numId w:val="50"/>
+        </w:numPr>
+        <w:spacing w:line="480" w:lineRule="auto"/>
+        <w:jc w:val="both"/>
+      </w:pPr>
+      <w:r>
+        <w:t>Regular performance evaluations will be done to evaluate the performance of team members and pinpoint potential improvement areas. These evaluations also comment on the team members' performance in achieving the project's goals objectives and expectations.</w:t>
+      </w:r>
+    </w:p>
+    <w:p>
+      <w:pPr>
+        <w:pStyle w:val="ListParagraph"/>
+        <w:numPr>
+          <w:ilvl w:val="0"/>
+          <w:numId w:val="50"/>
+        </w:numPr>
+        <w:spacing w:line="480" w:lineRule="auto"/>
+        <w:jc w:val="both"/>
+      </w:pPr>
+      <w:r>
+        <w:lastRenderedPageBreak/>
+        <w:t>A recognition and incentive program will be put in place to reward and encourage exceptional performance. This could apply to rewards, promotions, and other advantages.</w:t>
       </w:r>
     </w:p>
     <w:p>
@@ -14090,46 +15766,789 @@
           <w:szCs w:val="24"/>
         </w:rPr>
       </w:pPr>
-    </w:p>
-    <w:p>
-      <w:pPr>
-        <w:pStyle w:val="Heading2"/>
-        <w:spacing w:before="0" w:line="480" w:lineRule="auto"/>
-        <w:ind w:firstLine="720"/>
-        <w:rPr>
-          <w:rFonts w:cs="Arial"/>
-        </w:rPr>
-      </w:pPr>
-      <w:bookmarkStart w:id="61" w:name="_Toc134094370"/>
-      <w:r>
-        <w:rPr>
-          <w:rFonts w:cs="Arial"/>
-        </w:rPr>
-        <w:t>Change Management Plan</w:t>
-      </w:r>
-      <w:bookmarkEnd w:id="61"/>
-    </w:p>
-    <w:p>
-      <w:pPr>
-        <w:pStyle w:val="Heading3"/>
-        <w:spacing w:before="0" w:line="480" w:lineRule="auto"/>
-        <w:ind w:left="629" w:firstLine="720"/>
-        <w:rPr>
-          <w:rFonts w:cs="Arial"/>
-          <w:b/>
-          <w:bCs/>
-        </w:rPr>
-      </w:pPr>
-      <w:bookmarkStart w:id="62" w:name="_Toc134094371"/>
-      <w:r>
-        <w:rPr>
-          <w:rFonts w:cs="Arial"/>
-          <w:b/>
-          <w:bCs/>
-        </w:rPr>
-        <w:t>Introduction</w:t>
-      </w:r>
-      <w:bookmarkEnd w:id="62"/>
+      <w:r>
+        <w:t>Regular reviews and updates to the Staffing Management Plan will be made as necessary to Ensure that it continues to be in line with the project's requirements and objectives. It is crucial that the project manager perform a thorough analysis of the project's particular requirements and laws to ascertain whether any extra items need to be added to the management of staffing.</w:t>
+      </w:r>
+    </w:p>
+    <w:tbl>
+      <w:tblPr>
+        <w:tblStyle w:val="GridTable4-Accent3"/>
+        <w:tblpPr w:leftFromText="180" w:rightFromText="180" w:vertAnchor="text" w:horzAnchor="margin" w:tblpX="-275" w:tblpY="223"/>
+        <w:tblW w:w="9900" w:type="dxa"/>
+        <w:tblLayout w:type="fixed"/>
+        <w:tblLook w:val="04A0" w:firstRow="1" w:lastRow="0" w:firstColumn="1" w:lastColumn="0" w:noHBand="0" w:noVBand="1"/>
+      </w:tblPr>
+      <w:tblGrid>
+        <w:gridCol w:w="1615"/>
+        <w:gridCol w:w="1985"/>
+        <w:gridCol w:w="1980"/>
+        <w:gridCol w:w="1052"/>
+        <w:gridCol w:w="1533"/>
+        <w:gridCol w:w="1735"/>
+      </w:tblGrid>
+      <w:tr>
+        <w:trPr>
+          <w:cnfStyle w:val="100000000000" w:firstRow="1" w:lastRow="0" w:firstColumn="0" w:lastColumn="0" w:oddVBand="0" w:evenVBand="0" w:oddHBand="0" w:evenHBand="0" w:firstRowFirstColumn="0" w:firstRowLastColumn="0" w:lastRowFirstColumn="0" w:lastRowLastColumn="0"/>
+        </w:trPr>
+        <w:tc>
+          <w:tcPr>
+            <w:cnfStyle w:val="001000000000" w:firstRow="0" w:lastRow="0" w:firstColumn="1" w:lastColumn="0" w:oddVBand="0" w:evenVBand="0" w:oddHBand="0" w:evenHBand="0" w:firstRowFirstColumn="0" w:firstRowLastColumn="0" w:lastRowFirstColumn="0" w:lastRowLastColumn="0"/>
+            <w:tcW w:w="1615" w:type="dxa"/>
+          </w:tcPr>
+          <w:p>
+            <w:pPr>
+              <w:spacing w:line="480" w:lineRule="auto"/>
+              <w:jc w:val="center"/>
+              <w:rPr>
+                <w:color w:val="auto"/>
+              </w:rPr>
+            </w:pPr>
+            <w:r>
+              <w:rPr>
+                <w:color w:val="auto"/>
+              </w:rPr>
+              <w:t>Role</w:t>
+            </w:r>
+          </w:p>
+        </w:tc>
+        <w:tc>
+          <w:tcPr>
+            <w:tcW w:w="1985" w:type="dxa"/>
+          </w:tcPr>
+          <w:p>
+            <w:pPr>
+              <w:spacing w:line="480" w:lineRule="auto"/>
+              <w:jc w:val="center"/>
+              <w:cnfStyle w:val="100000000000" w:firstRow="1" w:lastRow="0" w:firstColumn="0" w:lastColumn="0" w:oddVBand="0" w:evenVBand="0" w:oddHBand="0" w:evenHBand="0" w:firstRowFirstColumn="0" w:firstRowLastColumn="0" w:lastRowFirstColumn="0" w:lastRowLastColumn="0"/>
+              <w:rPr>
+                <w:color w:val="auto"/>
+              </w:rPr>
+            </w:pPr>
+            <w:r>
+              <w:rPr>
+                <w:color w:val="auto"/>
+              </w:rPr>
+              <w:t>Project Responsibility</w:t>
+            </w:r>
+          </w:p>
+        </w:tc>
+        <w:tc>
+          <w:tcPr>
+            <w:tcW w:w="1980" w:type="dxa"/>
+          </w:tcPr>
+          <w:p>
+            <w:pPr>
+              <w:spacing w:line="480" w:lineRule="auto"/>
+              <w:jc w:val="center"/>
+              <w:cnfStyle w:val="100000000000" w:firstRow="1" w:lastRow="0" w:firstColumn="0" w:lastColumn="0" w:oddVBand="0" w:evenVBand="0" w:oddHBand="0" w:evenHBand="0" w:firstRowFirstColumn="0" w:firstRowLastColumn="0" w:lastRowFirstColumn="0" w:lastRowLastColumn="0"/>
+              <w:rPr>
+                <w:color w:val="auto"/>
+              </w:rPr>
+            </w:pPr>
+            <w:r>
+              <w:rPr>
+                <w:color w:val="auto"/>
+              </w:rPr>
+              <w:t>Skills Required</w:t>
+            </w:r>
+          </w:p>
+        </w:tc>
+        <w:tc>
+          <w:tcPr>
+            <w:tcW w:w="1052" w:type="dxa"/>
+          </w:tcPr>
+          <w:p>
+            <w:pPr>
+              <w:spacing w:line="480" w:lineRule="auto"/>
+              <w:jc w:val="center"/>
+              <w:cnfStyle w:val="100000000000" w:firstRow="1" w:lastRow="0" w:firstColumn="0" w:lastColumn="0" w:oddVBand="0" w:evenVBand="0" w:oddHBand="0" w:evenHBand="0" w:firstRowFirstColumn="0" w:firstRowLastColumn="0" w:lastRowFirstColumn="0" w:lastRowLastColumn="0"/>
+              <w:rPr>
+                <w:color w:val="auto"/>
+              </w:rPr>
+            </w:pPr>
+            <w:r>
+              <w:rPr>
+                <w:color w:val="auto"/>
+              </w:rPr>
+              <w:t>Number of Staff</w:t>
+            </w:r>
+          </w:p>
+        </w:tc>
+        <w:tc>
+          <w:tcPr>
+            <w:tcW w:w="1533" w:type="dxa"/>
+          </w:tcPr>
+          <w:p>
+            <w:pPr>
+              <w:spacing w:line="480" w:lineRule="auto"/>
+              <w:jc w:val="center"/>
+              <w:cnfStyle w:val="100000000000" w:firstRow="1" w:lastRow="0" w:firstColumn="0" w:lastColumn="0" w:oddVBand="0" w:evenVBand="0" w:oddHBand="0" w:evenHBand="0" w:firstRowFirstColumn="0" w:firstRowLastColumn="0" w:lastRowFirstColumn="0" w:lastRowLastColumn="0"/>
+              <w:rPr>
+                <w:color w:val="auto"/>
+              </w:rPr>
+            </w:pPr>
+            <w:r>
+              <w:rPr>
+                <w:color w:val="auto"/>
+              </w:rPr>
+              <w:t>Performance Review</w:t>
+            </w:r>
+          </w:p>
+        </w:tc>
+        <w:tc>
+          <w:tcPr>
+            <w:tcW w:w="1735" w:type="dxa"/>
+          </w:tcPr>
+          <w:p>
+            <w:pPr>
+              <w:spacing w:line="480" w:lineRule="auto"/>
+              <w:jc w:val="center"/>
+              <w:cnfStyle w:val="100000000000" w:firstRow="1" w:lastRow="0" w:firstColumn="0" w:lastColumn="0" w:oddVBand="0" w:evenVBand="0" w:oddHBand="0" w:evenHBand="0" w:firstRowFirstColumn="0" w:firstRowLastColumn="0" w:lastRowFirstColumn="0" w:lastRowLastColumn="0"/>
+              <w:rPr>
+                <w:color w:val="auto"/>
+              </w:rPr>
+            </w:pPr>
+            <w:r>
+              <w:rPr>
+                <w:color w:val="auto"/>
+              </w:rPr>
+              <w:t>Recognition and Rewards</w:t>
+            </w:r>
+          </w:p>
+        </w:tc>
+      </w:tr>
+      <w:tr>
+        <w:trPr>
+          <w:cnfStyle w:val="000000100000" w:firstRow="0" w:lastRow="0" w:firstColumn="0" w:lastColumn="0" w:oddVBand="0" w:evenVBand="0" w:oddHBand="1" w:evenHBand="0" w:firstRowFirstColumn="0" w:firstRowLastColumn="0" w:lastRowFirstColumn="0" w:lastRowLastColumn="0"/>
+        </w:trPr>
+        <w:tc>
+          <w:tcPr>
+            <w:cnfStyle w:val="001000000000" w:firstRow="0" w:lastRow="0" w:firstColumn="1" w:lastColumn="0" w:oddVBand="0" w:evenVBand="0" w:oddHBand="0" w:evenHBand="0" w:firstRowFirstColumn="0" w:firstRowLastColumn="0" w:lastRowFirstColumn="0" w:lastRowLastColumn="0"/>
+            <w:tcW w:w="1615" w:type="dxa"/>
+          </w:tcPr>
+          <w:p>
+            <w:pPr>
+              <w:spacing w:line="276" w:lineRule="auto"/>
+              <w:jc w:val="both"/>
+            </w:pPr>
+            <w:r>
+              <w:t>Project Sponsor</w:t>
+            </w:r>
+          </w:p>
+        </w:tc>
+        <w:tc>
+          <w:tcPr>
+            <w:tcW w:w="1985" w:type="dxa"/>
+          </w:tcPr>
+          <w:p>
+            <w:pPr>
+              <w:tabs>
+                <w:tab w:val="left" w:pos="1352"/>
+              </w:tabs>
+              <w:spacing w:line="276" w:lineRule="auto"/>
+              <w:jc w:val="both"/>
+              <w:cnfStyle w:val="000000100000" w:firstRow="0" w:lastRow="0" w:firstColumn="0" w:lastColumn="0" w:oddVBand="0" w:evenVBand="0" w:oddHBand="1" w:evenHBand="0" w:firstRowFirstColumn="0" w:firstRowLastColumn="0" w:lastRowFirstColumn="0" w:lastRowLastColumn="0"/>
+              <w:rPr>
+                <w:sz w:val="24"/>
+                <w:szCs w:val="24"/>
+              </w:rPr>
+            </w:pPr>
+            <w:r>
+              <w:rPr>
+                <w:sz w:val="24"/>
+                <w:szCs w:val="24"/>
+              </w:rPr>
+              <w:t>Approves the needed deliverables and budget of the project.</w:t>
+            </w:r>
+          </w:p>
+        </w:tc>
+        <w:tc>
+          <w:tcPr>
+            <w:tcW w:w="1980" w:type="dxa"/>
+          </w:tcPr>
+          <w:p>
+            <w:pPr>
+              <w:spacing w:line="276" w:lineRule="auto"/>
+              <w:jc w:val="both"/>
+              <w:cnfStyle w:val="000000100000" w:firstRow="0" w:lastRow="0" w:firstColumn="0" w:lastColumn="0" w:oddVBand="0" w:evenVBand="0" w:oddHBand="1" w:evenHBand="0" w:firstRowFirstColumn="0" w:firstRowLastColumn="0" w:lastRowFirstColumn="0" w:lastRowLastColumn="0"/>
+            </w:pPr>
+            <w:r>
+              <w:rPr>
+                <w:sz w:val="24"/>
+                <w:szCs w:val="24"/>
+              </w:rPr>
+              <w:t>Strong leadership and strategic thinking skills.</w:t>
+            </w:r>
+          </w:p>
+        </w:tc>
+        <w:tc>
+          <w:tcPr>
+            <w:tcW w:w="1052" w:type="dxa"/>
+            <w:vAlign w:val="center"/>
+          </w:tcPr>
+          <w:p>
+            <w:pPr>
+              <w:spacing w:line="276" w:lineRule="auto"/>
+              <w:jc w:val="center"/>
+              <w:cnfStyle w:val="000000100000" w:firstRow="0" w:lastRow="0" w:firstColumn="0" w:lastColumn="0" w:oddVBand="0" w:evenVBand="0" w:oddHBand="1" w:evenHBand="0" w:firstRowFirstColumn="0" w:firstRowLastColumn="0" w:lastRowFirstColumn="0" w:lastRowLastColumn="0"/>
+            </w:pPr>
+            <w:r>
+              <w:t>1</w:t>
+            </w:r>
+          </w:p>
+        </w:tc>
+        <w:tc>
+          <w:tcPr>
+            <w:tcW w:w="1533" w:type="dxa"/>
+            <w:vAlign w:val="center"/>
+          </w:tcPr>
+          <w:p>
+            <w:pPr>
+              <w:spacing w:line="276" w:lineRule="auto"/>
+              <w:jc w:val="center"/>
+              <w:cnfStyle w:val="000000100000" w:firstRow="0" w:lastRow="0" w:firstColumn="0" w:lastColumn="0" w:oddVBand="0" w:evenVBand="0" w:oddHBand="1" w:evenHBand="0" w:firstRowFirstColumn="0" w:firstRowLastColumn="0" w:lastRowFirstColumn="0" w:lastRowLastColumn="0"/>
+            </w:pPr>
+            <w:r>
+              <w:t>Quarterly or as needed</w:t>
+            </w:r>
+          </w:p>
+        </w:tc>
+        <w:tc>
+          <w:tcPr>
+            <w:tcW w:w="1735" w:type="dxa"/>
+            <w:vAlign w:val="center"/>
+          </w:tcPr>
+          <w:p>
+            <w:pPr>
+              <w:spacing w:line="276" w:lineRule="auto"/>
+              <w:jc w:val="center"/>
+              <w:cnfStyle w:val="000000100000" w:firstRow="0" w:lastRow="0" w:firstColumn="0" w:lastColumn="0" w:oddVBand="0" w:evenVBand="0" w:oddHBand="1" w:evenHBand="0" w:firstRowFirstColumn="0" w:firstRowLastColumn="0" w:lastRowFirstColumn="0" w:lastRowLastColumn="0"/>
+            </w:pPr>
+            <w:r>
+              <w:t>Promotion or Bonus</w:t>
+            </w:r>
+          </w:p>
+        </w:tc>
+      </w:tr>
+      <w:tr>
+        <w:tc>
+          <w:tcPr>
+            <w:cnfStyle w:val="001000000000" w:firstRow="0" w:lastRow="0" w:firstColumn="1" w:lastColumn="0" w:oddVBand="0" w:evenVBand="0" w:oddHBand="0" w:evenHBand="0" w:firstRowFirstColumn="0" w:firstRowLastColumn="0" w:lastRowFirstColumn="0" w:lastRowLastColumn="0"/>
+            <w:tcW w:w="1615" w:type="dxa"/>
+          </w:tcPr>
+          <w:p>
+            <w:pPr>
+              <w:spacing w:line="276" w:lineRule="auto"/>
+              <w:jc w:val="both"/>
+            </w:pPr>
+            <w:r>
+              <w:t>Project Stakeholder</w:t>
+            </w:r>
+          </w:p>
+        </w:tc>
+        <w:tc>
+          <w:tcPr>
+            <w:tcW w:w="1985" w:type="dxa"/>
+          </w:tcPr>
+          <w:p>
+            <w:pPr>
+              <w:tabs>
+                <w:tab w:val="left" w:pos="1352"/>
+              </w:tabs>
+              <w:spacing w:line="276" w:lineRule="auto"/>
+              <w:jc w:val="both"/>
+              <w:cnfStyle w:val="000000000000" w:firstRow="0" w:lastRow="0" w:firstColumn="0" w:lastColumn="0" w:oddVBand="0" w:evenVBand="0" w:oddHBand="0" w:evenHBand="0" w:firstRowFirstColumn="0" w:firstRowLastColumn="0" w:lastRowFirstColumn="0" w:lastRowLastColumn="0"/>
+              <w:rPr>
+                <w:sz w:val="24"/>
+                <w:szCs w:val="24"/>
+              </w:rPr>
+            </w:pPr>
+            <w:r>
+              <w:rPr>
+                <w:sz w:val="24"/>
+                <w:szCs w:val="24"/>
+              </w:rPr>
+              <w:t>Organize meetings with the project manager and project team leader for the feedbacks of the project sponsor.</w:t>
+            </w:r>
+          </w:p>
+        </w:tc>
+        <w:tc>
+          <w:tcPr>
+            <w:tcW w:w="1980" w:type="dxa"/>
+          </w:tcPr>
+          <w:p>
+            <w:pPr>
+              <w:spacing w:line="276" w:lineRule="auto"/>
+              <w:jc w:val="both"/>
+              <w:cnfStyle w:val="000000000000" w:firstRow="0" w:lastRow="0" w:firstColumn="0" w:lastColumn="0" w:oddVBand="0" w:evenVBand="0" w:oddHBand="0" w:evenHBand="0" w:firstRowFirstColumn="0" w:firstRowLastColumn="0" w:lastRowFirstColumn="0" w:lastRowLastColumn="0"/>
+              <w:rPr>
+                <w:sz w:val="24"/>
+                <w:szCs w:val="24"/>
+              </w:rPr>
+            </w:pPr>
+            <w:r>
+              <w:rPr>
+                <w:sz w:val="24"/>
+                <w:szCs w:val="24"/>
+              </w:rPr>
+              <w:t>Strong leadership, communication skills, and project management skills.</w:t>
+            </w:r>
+          </w:p>
+        </w:tc>
+        <w:tc>
+          <w:tcPr>
+            <w:tcW w:w="1052" w:type="dxa"/>
+            <w:vAlign w:val="center"/>
+          </w:tcPr>
+          <w:p>
+            <w:pPr>
+              <w:spacing w:line="276" w:lineRule="auto"/>
+              <w:jc w:val="center"/>
+              <w:cnfStyle w:val="000000000000" w:firstRow="0" w:lastRow="0" w:firstColumn="0" w:lastColumn="0" w:oddVBand="0" w:evenVBand="0" w:oddHBand="0" w:evenHBand="0" w:firstRowFirstColumn="0" w:firstRowLastColumn="0" w:lastRowFirstColumn="0" w:lastRowLastColumn="0"/>
+            </w:pPr>
+            <w:r>
+              <w:t>1</w:t>
+            </w:r>
+          </w:p>
+        </w:tc>
+        <w:tc>
+          <w:tcPr>
+            <w:tcW w:w="1533" w:type="dxa"/>
+            <w:vAlign w:val="center"/>
+          </w:tcPr>
+          <w:p>
+            <w:pPr>
+              <w:spacing w:line="276" w:lineRule="auto"/>
+              <w:jc w:val="center"/>
+              <w:cnfStyle w:val="000000000000" w:firstRow="0" w:lastRow="0" w:firstColumn="0" w:lastColumn="0" w:oddVBand="0" w:evenVBand="0" w:oddHBand="0" w:evenHBand="0" w:firstRowFirstColumn="0" w:firstRowLastColumn="0" w:lastRowFirstColumn="0" w:lastRowLastColumn="0"/>
+            </w:pPr>
+            <w:r>
+              <w:t>Monthly or as needed</w:t>
+            </w:r>
+          </w:p>
+        </w:tc>
+        <w:tc>
+          <w:tcPr>
+            <w:tcW w:w="1735" w:type="dxa"/>
+            <w:vAlign w:val="center"/>
+          </w:tcPr>
+          <w:p>
+            <w:pPr>
+              <w:spacing w:line="276" w:lineRule="auto"/>
+              <w:jc w:val="center"/>
+              <w:cnfStyle w:val="000000000000" w:firstRow="0" w:lastRow="0" w:firstColumn="0" w:lastColumn="0" w:oddVBand="0" w:evenVBand="0" w:oddHBand="0" w:evenHBand="0" w:firstRowFirstColumn="0" w:firstRowLastColumn="0" w:lastRowFirstColumn="0" w:lastRowLastColumn="0"/>
+            </w:pPr>
+            <w:r>
+              <w:t>Promotion or Bonus</w:t>
+            </w:r>
+          </w:p>
+        </w:tc>
+      </w:tr>
+      <w:tr>
+        <w:trPr>
+          <w:cnfStyle w:val="000000100000" w:firstRow="0" w:lastRow="0" w:firstColumn="0" w:lastColumn="0" w:oddVBand="0" w:evenVBand="0" w:oddHBand="1" w:evenHBand="0" w:firstRowFirstColumn="0" w:firstRowLastColumn="0" w:lastRowFirstColumn="0" w:lastRowLastColumn="0"/>
+        </w:trPr>
+        <w:tc>
+          <w:tcPr>
+            <w:cnfStyle w:val="001000000000" w:firstRow="0" w:lastRow="0" w:firstColumn="1" w:lastColumn="0" w:oddVBand="0" w:evenVBand="0" w:oddHBand="0" w:evenHBand="0" w:firstRowFirstColumn="0" w:firstRowLastColumn="0" w:lastRowFirstColumn="0" w:lastRowLastColumn="0"/>
+            <w:tcW w:w="1615" w:type="dxa"/>
+          </w:tcPr>
+          <w:p>
+            <w:pPr>
+              <w:spacing w:line="276" w:lineRule="auto"/>
+              <w:jc w:val="both"/>
+            </w:pPr>
+            <w:r>
+              <w:t>Project Manager</w:t>
+            </w:r>
+          </w:p>
+        </w:tc>
+        <w:tc>
+          <w:tcPr>
+            <w:tcW w:w="1985" w:type="dxa"/>
+          </w:tcPr>
+          <w:p>
+            <w:pPr>
+              <w:spacing w:line="276" w:lineRule="auto"/>
+              <w:jc w:val="both"/>
+              <w:cnfStyle w:val="000000100000" w:firstRow="0" w:lastRow="0" w:firstColumn="0" w:lastColumn="0" w:oddVBand="0" w:evenVBand="0" w:oddHBand="1" w:evenHBand="0" w:firstRowFirstColumn="0" w:firstRowLastColumn="0" w:lastRowFirstColumn="0" w:lastRowLastColumn="0"/>
+              <w:rPr>
+                <w:sz w:val="24"/>
+                <w:szCs w:val="24"/>
+              </w:rPr>
+            </w:pPr>
+            <w:r>
+              <w:rPr>
+                <w:sz w:val="24"/>
+                <w:szCs w:val="24"/>
+              </w:rPr>
+              <w:t>Control and help execute a solution to a problem in the project and monitors the work of the team members.</w:t>
+            </w:r>
+          </w:p>
+        </w:tc>
+        <w:tc>
+          <w:tcPr>
+            <w:tcW w:w="1980" w:type="dxa"/>
+          </w:tcPr>
+          <w:p>
+            <w:pPr>
+              <w:tabs>
+                <w:tab w:val="left" w:pos="1352"/>
+              </w:tabs>
+              <w:spacing w:line="276" w:lineRule="auto"/>
+              <w:jc w:val="both"/>
+              <w:cnfStyle w:val="000000100000" w:firstRow="0" w:lastRow="0" w:firstColumn="0" w:lastColumn="0" w:oddVBand="0" w:evenVBand="0" w:oddHBand="1" w:evenHBand="0" w:firstRowFirstColumn="0" w:firstRowLastColumn="0" w:lastRowFirstColumn="0" w:lastRowLastColumn="0"/>
+              <w:rPr>
+                <w:sz w:val="24"/>
+                <w:szCs w:val="24"/>
+              </w:rPr>
+            </w:pPr>
+            <w:r>
+              <w:rPr>
+                <w:sz w:val="24"/>
+                <w:szCs w:val="24"/>
+              </w:rPr>
+              <w:t>Strong leadership, communication skills.</w:t>
+            </w:r>
+          </w:p>
+        </w:tc>
+        <w:tc>
+          <w:tcPr>
+            <w:tcW w:w="1052" w:type="dxa"/>
+            <w:vAlign w:val="center"/>
+          </w:tcPr>
+          <w:p>
+            <w:pPr>
+              <w:spacing w:line="276" w:lineRule="auto"/>
+              <w:jc w:val="center"/>
+              <w:cnfStyle w:val="000000100000" w:firstRow="0" w:lastRow="0" w:firstColumn="0" w:lastColumn="0" w:oddVBand="0" w:evenVBand="0" w:oddHBand="1" w:evenHBand="0" w:firstRowFirstColumn="0" w:firstRowLastColumn="0" w:lastRowFirstColumn="0" w:lastRowLastColumn="0"/>
+            </w:pPr>
+            <w:r>
+              <w:t>1</w:t>
+            </w:r>
+          </w:p>
+        </w:tc>
+        <w:tc>
+          <w:tcPr>
+            <w:tcW w:w="1533" w:type="dxa"/>
+            <w:vAlign w:val="center"/>
+          </w:tcPr>
+          <w:p>
+            <w:pPr>
+              <w:spacing w:line="276" w:lineRule="auto"/>
+              <w:jc w:val="center"/>
+              <w:cnfStyle w:val="000000100000" w:firstRow="0" w:lastRow="0" w:firstColumn="0" w:lastColumn="0" w:oddVBand="0" w:evenVBand="0" w:oddHBand="1" w:evenHBand="0" w:firstRowFirstColumn="0" w:firstRowLastColumn="0" w:lastRowFirstColumn="0" w:lastRowLastColumn="0"/>
+            </w:pPr>
+            <w:r>
+              <w:t>Weekly or as needed</w:t>
+            </w:r>
+          </w:p>
+        </w:tc>
+        <w:tc>
+          <w:tcPr>
+            <w:tcW w:w="1735" w:type="dxa"/>
+            <w:vAlign w:val="center"/>
+          </w:tcPr>
+          <w:p>
+            <w:pPr>
+              <w:spacing w:line="276" w:lineRule="auto"/>
+              <w:jc w:val="center"/>
+              <w:cnfStyle w:val="000000100000" w:firstRow="0" w:lastRow="0" w:firstColumn="0" w:lastColumn="0" w:oddVBand="0" w:evenVBand="0" w:oddHBand="1" w:evenHBand="0" w:firstRowFirstColumn="0" w:firstRowLastColumn="0" w:lastRowFirstColumn="0" w:lastRowLastColumn="0"/>
+            </w:pPr>
+            <w:r>
+              <w:t>Salary Increase</w:t>
+            </w:r>
+          </w:p>
+        </w:tc>
+      </w:tr>
+      <w:tr>
+        <w:tc>
+          <w:tcPr>
+            <w:cnfStyle w:val="001000000000" w:firstRow="0" w:lastRow="0" w:firstColumn="1" w:lastColumn="0" w:oddVBand="0" w:evenVBand="0" w:oddHBand="0" w:evenHBand="0" w:firstRowFirstColumn="0" w:firstRowLastColumn="0" w:lastRowFirstColumn="0" w:lastRowLastColumn="0"/>
+            <w:tcW w:w="1615" w:type="dxa"/>
+          </w:tcPr>
+          <w:p>
+            <w:pPr>
+              <w:spacing w:line="276" w:lineRule="auto"/>
+              <w:jc w:val="both"/>
+            </w:pPr>
+            <w:r>
+              <w:t>Project Team Leader</w:t>
+            </w:r>
+          </w:p>
+        </w:tc>
+        <w:tc>
+          <w:tcPr>
+            <w:tcW w:w="1985" w:type="dxa"/>
+          </w:tcPr>
+          <w:p>
+            <w:pPr>
+              <w:tabs>
+                <w:tab w:val="left" w:pos="1352"/>
+              </w:tabs>
+              <w:spacing w:line="276" w:lineRule="auto"/>
+              <w:jc w:val="both"/>
+              <w:cnfStyle w:val="000000000000" w:firstRow="0" w:lastRow="0" w:firstColumn="0" w:lastColumn="0" w:oddVBand="0" w:evenVBand="0" w:oddHBand="0" w:evenHBand="0" w:firstRowFirstColumn="0" w:firstRowLastColumn="0" w:lastRowFirstColumn="0" w:lastRowLastColumn="0"/>
+              <w:rPr>
+                <w:sz w:val="24"/>
+                <w:szCs w:val="24"/>
+              </w:rPr>
+            </w:pPr>
+            <w:r>
+              <w:rPr>
+                <w:sz w:val="24"/>
+                <w:szCs w:val="24"/>
+              </w:rPr>
+              <w:t xml:space="preserve">Ensures that the entire project </w:t>
+            </w:r>
+            <w:r>
+              <w:rPr>
+                <w:sz w:val="24"/>
+                <w:szCs w:val="24"/>
+              </w:rPr>
+              <w:lastRenderedPageBreak/>
+              <w:t>deliverables are complete.</w:t>
+            </w:r>
+          </w:p>
+          <w:p>
+            <w:pPr>
+              <w:tabs>
+                <w:tab w:val="left" w:pos="1352"/>
+              </w:tabs>
+              <w:spacing w:line="276" w:lineRule="auto"/>
+              <w:jc w:val="both"/>
+              <w:cnfStyle w:val="000000000000" w:firstRow="0" w:lastRow="0" w:firstColumn="0" w:lastColumn="0" w:oddVBand="0" w:evenVBand="0" w:oddHBand="0" w:evenHBand="0" w:firstRowFirstColumn="0" w:firstRowLastColumn="0" w:lastRowFirstColumn="0" w:lastRowLastColumn="0"/>
+              <w:rPr>
+                <w:sz w:val="24"/>
+                <w:szCs w:val="24"/>
+              </w:rPr>
+            </w:pPr>
+            <w:r>
+              <w:rPr>
+                <w:sz w:val="24"/>
+                <w:szCs w:val="24"/>
+              </w:rPr>
+              <w:t xml:space="preserve">Leads the Team members. </w:t>
+            </w:r>
+          </w:p>
+        </w:tc>
+        <w:tc>
+          <w:tcPr>
+            <w:tcW w:w="1980" w:type="dxa"/>
+          </w:tcPr>
+          <w:p>
+            <w:pPr>
+              <w:spacing w:line="276" w:lineRule="auto"/>
+              <w:jc w:val="both"/>
+              <w:cnfStyle w:val="000000000000" w:firstRow="0" w:lastRow="0" w:firstColumn="0" w:lastColumn="0" w:oddVBand="0" w:evenVBand="0" w:oddHBand="0" w:evenHBand="0" w:firstRowFirstColumn="0" w:firstRowLastColumn="0" w:lastRowFirstColumn="0" w:lastRowLastColumn="0"/>
+            </w:pPr>
+            <w:r>
+              <w:lastRenderedPageBreak/>
+              <w:t xml:space="preserve">Strong leadership, </w:t>
+            </w:r>
+            <w:r>
+              <w:lastRenderedPageBreak/>
+              <w:t xml:space="preserve">communication skills. </w:t>
+            </w:r>
+          </w:p>
+        </w:tc>
+        <w:tc>
+          <w:tcPr>
+            <w:tcW w:w="1052" w:type="dxa"/>
+            <w:vAlign w:val="center"/>
+          </w:tcPr>
+          <w:p>
+            <w:pPr>
+              <w:spacing w:line="276" w:lineRule="auto"/>
+              <w:jc w:val="center"/>
+              <w:cnfStyle w:val="000000000000" w:firstRow="0" w:lastRow="0" w:firstColumn="0" w:lastColumn="0" w:oddVBand="0" w:evenVBand="0" w:oddHBand="0" w:evenHBand="0" w:firstRowFirstColumn="0" w:firstRowLastColumn="0" w:lastRowFirstColumn="0" w:lastRowLastColumn="0"/>
+            </w:pPr>
+            <w:r>
+              <w:lastRenderedPageBreak/>
+              <w:t>1</w:t>
+            </w:r>
+          </w:p>
+        </w:tc>
+        <w:tc>
+          <w:tcPr>
+            <w:tcW w:w="1533" w:type="dxa"/>
+            <w:vAlign w:val="center"/>
+          </w:tcPr>
+          <w:p>
+            <w:pPr>
+              <w:spacing w:line="276" w:lineRule="auto"/>
+              <w:jc w:val="center"/>
+              <w:cnfStyle w:val="000000000000" w:firstRow="0" w:lastRow="0" w:firstColumn="0" w:lastColumn="0" w:oddVBand="0" w:evenVBand="0" w:oddHBand="0" w:evenHBand="0" w:firstRowFirstColumn="0" w:firstRowLastColumn="0" w:lastRowFirstColumn="0" w:lastRowLastColumn="0"/>
+            </w:pPr>
+            <w:r>
+              <w:t>Weekly or as needed</w:t>
+            </w:r>
+          </w:p>
+        </w:tc>
+        <w:tc>
+          <w:tcPr>
+            <w:tcW w:w="1735" w:type="dxa"/>
+            <w:vAlign w:val="center"/>
+          </w:tcPr>
+          <w:p>
+            <w:pPr>
+              <w:spacing w:line="276" w:lineRule="auto"/>
+              <w:jc w:val="center"/>
+              <w:cnfStyle w:val="000000000000" w:firstRow="0" w:lastRow="0" w:firstColumn="0" w:lastColumn="0" w:oddVBand="0" w:evenVBand="0" w:oddHBand="0" w:evenHBand="0" w:firstRowFirstColumn="0" w:firstRowLastColumn="0" w:lastRowFirstColumn="0" w:lastRowLastColumn="0"/>
+            </w:pPr>
+            <w:r>
+              <w:t>Salary Increase</w:t>
+            </w:r>
+          </w:p>
+        </w:tc>
+      </w:tr>
+      <w:tr>
+        <w:trPr>
+          <w:cnfStyle w:val="000000100000" w:firstRow="0" w:lastRow="0" w:firstColumn="0" w:lastColumn="0" w:oddVBand="0" w:evenVBand="0" w:oddHBand="1" w:evenHBand="0" w:firstRowFirstColumn="0" w:firstRowLastColumn="0" w:lastRowFirstColumn="0" w:lastRowLastColumn="0"/>
+        </w:trPr>
+        <w:tc>
+          <w:tcPr>
+            <w:cnfStyle w:val="001000000000" w:firstRow="0" w:lastRow="0" w:firstColumn="1" w:lastColumn="0" w:oddVBand="0" w:evenVBand="0" w:oddHBand="0" w:evenHBand="0" w:firstRowFirstColumn="0" w:firstRowLastColumn="0" w:lastRowFirstColumn="0" w:lastRowLastColumn="0"/>
+            <w:tcW w:w="1615" w:type="dxa"/>
+          </w:tcPr>
+          <w:p>
+            <w:pPr>
+              <w:spacing w:line="276" w:lineRule="auto"/>
+              <w:jc w:val="both"/>
+            </w:pPr>
+            <w:r>
+              <w:t>Project Member</w:t>
+            </w:r>
+          </w:p>
+        </w:tc>
+        <w:tc>
+          <w:tcPr>
+            <w:tcW w:w="1985" w:type="dxa"/>
+          </w:tcPr>
+          <w:p>
+            <w:pPr>
+              <w:tabs>
+                <w:tab w:val="left" w:pos="1352"/>
+              </w:tabs>
+              <w:spacing w:line="276" w:lineRule="auto"/>
+              <w:jc w:val="both"/>
+              <w:cnfStyle w:val="000000100000" w:firstRow="0" w:lastRow="0" w:firstColumn="0" w:lastColumn="0" w:oddVBand="0" w:evenVBand="0" w:oddHBand="1" w:evenHBand="0" w:firstRowFirstColumn="0" w:firstRowLastColumn="0" w:lastRowFirstColumn="0" w:lastRowLastColumn="0"/>
+              <w:rPr>
+                <w:sz w:val="24"/>
+                <w:szCs w:val="24"/>
+              </w:rPr>
+            </w:pPr>
+            <w:r>
+              <w:rPr>
+                <w:sz w:val="24"/>
+                <w:szCs w:val="24"/>
+              </w:rPr>
+              <w:t>Ensures that the information in the deliverables is complete and connected to the objectives of the project.</w:t>
+            </w:r>
+          </w:p>
+        </w:tc>
+        <w:tc>
+          <w:tcPr>
+            <w:tcW w:w="1980" w:type="dxa"/>
+          </w:tcPr>
+          <w:p>
+            <w:pPr>
+              <w:tabs>
+                <w:tab w:val="left" w:pos="1352"/>
+              </w:tabs>
+              <w:spacing w:line="276" w:lineRule="auto"/>
+              <w:jc w:val="both"/>
+              <w:cnfStyle w:val="000000100000" w:firstRow="0" w:lastRow="0" w:firstColumn="0" w:lastColumn="0" w:oddVBand="0" w:evenVBand="0" w:oddHBand="1" w:evenHBand="0" w:firstRowFirstColumn="0" w:firstRowLastColumn="0" w:lastRowFirstColumn="0" w:lastRowLastColumn="0"/>
+              <w:rPr>
+                <w:sz w:val="24"/>
+                <w:szCs w:val="24"/>
+              </w:rPr>
+            </w:pPr>
+            <w:r>
+              <w:rPr>
+                <w:sz w:val="24"/>
+                <w:szCs w:val="24"/>
+              </w:rPr>
+              <w:t>Strong communication skills, technical skills, and cooperation.</w:t>
+            </w:r>
+          </w:p>
+          <w:p>
+            <w:pPr>
+              <w:spacing w:line="276" w:lineRule="auto"/>
+              <w:jc w:val="both"/>
+              <w:cnfStyle w:val="000000100000" w:firstRow="0" w:lastRow="0" w:firstColumn="0" w:lastColumn="0" w:oddVBand="0" w:evenVBand="0" w:oddHBand="1" w:evenHBand="0" w:firstRowFirstColumn="0" w:firstRowLastColumn="0" w:lastRowFirstColumn="0" w:lastRowLastColumn="0"/>
+            </w:pPr>
+          </w:p>
+        </w:tc>
+        <w:tc>
+          <w:tcPr>
+            <w:tcW w:w="1052" w:type="dxa"/>
+          </w:tcPr>
+          <w:p>
+            <w:pPr>
+              <w:spacing w:line="276" w:lineRule="auto"/>
+              <w:jc w:val="both"/>
+              <w:cnfStyle w:val="000000100000" w:firstRow="0" w:lastRow="0" w:firstColumn="0" w:lastColumn="0" w:oddVBand="0" w:evenVBand="0" w:oddHBand="1" w:evenHBand="0" w:firstRowFirstColumn="0" w:firstRowLastColumn="0" w:lastRowFirstColumn="0" w:lastRowLastColumn="0"/>
+            </w:pPr>
+            <w:r>
+              <w:t>Depend on the project requirement.</w:t>
+            </w:r>
+          </w:p>
+        </w:tc>
+        <w:tc>
+          <w:tcPr>
+            <w:tcW w:w="1533" w:type="dxa"/>
+            <w:vAlign w:val="center"/>
+          </w:tcPr>
+          <w:p>
+            <w:pPr>
+              <w:spacing w:line="276" w:lineRule="auto"/>
+              <w:jc w:val="center"/>
+              <w:cnfStyle w:val="000000100000" w:firstRow="0" w:lastRow="0" w:firstColumn="0" w:lastColumn="0" w:oddVBand="0" w:evenVBand="0" w:oddHBand="1" w:evenHBand="0" w:firstRowFirstColumn="0" w:firstRowLastColumn="0" w:lastRowFirstColumn="0" w:lastRowLastColumn="0"/>
+            </w:pPr>
+            <w:r>
+              <w:t>Weekly or as needed</w:t>
+            </w:r>
+          </w:p>
+        </w:tc>
+        <w:tc>
+          <w:tcPr>
+            <w:tcW w:w="1735" w:type="dxa"/>
+            <w:vAlign w:val="center"/>
+          </w:tcPr>
+          <w:p>
+            <w:pPr>
+              <w:keepNext/>
+              <w:spacing w:line="276" w:lineRule="auto"/>
+              <w:jc w:val="center"/>
+              <w:cnfStyle w:val="000000100000" w:firstRow="0" w:lastRow="0" w:firstColumn="0" w:lastColumn="0" w:oddVBand="0" w:evenVBand="0" w:oddHBand="1" w:evenHBand="0" w:firstRowFirstColumn="0" w:firstRowLastColumn="0" w:lastRowFirstColumn="0" w:lastRowLastColumn="0"/>
+            </w:pPr>
+            <w:r>
+              <w:t>Salara Increase</w:t>
+            </w:r>
+          </w:p>
+        </w:tc>
+      </w:tr>
+    </w:tbl>
+    <w:p>
+      <w:pPr>
+        <w:pStyle w:val="Caption"/>
+        <w:framePr w:hSpace="180" w:wrap="around" w:vAnchor="text" w:hAnchor="page" w:x="5641" w:y="3613"/>
+      </w:pPr>
+      <w:r>
+        <w:t xml:space="preserve">Table </w:t>
+      </w:r>
+      <w:fldSimple w:instr=" SEQ Table \* ARABIC ">
+        <w:r>
+          <w:rPr>
+            <w:noProof/>
+          </w:rPr>
+          <w:t>2</w:t>
+        </w:r>
+      </w:fldSimple>
+      <w:r>
+        <w:t>: Staffing Management</w:t>
+      </w:r>
     </w:p>
     <w:p>
       <w:pPr>
@@ -14143,28 +16562,24 @@
           <w:szCs w:val="24"/>
         </w:rPr>
       </w:pPr>
-      <w:r>
-        <w:rPr>
-          <w:sz w:val="24"/>
-          <w:szCs w:val="24"/>
-        </w:rPr>
-        <w:tab/>
-      </w:r>
-      <w:r>
-        <w:rPr>
-          <w:sz w:val="24"/>
-          <w:szCs w:val="24"/>
-        </w:rPr>
-        <w:tab/>
-      </w:r>
-      <w:r>
-        <w:rPr>
-          <w:sz w:val="24"/>
-          <w:szCs w:val="24"/>
-        </w:rPr>
-        <w:tab/>
-        <w:t>Video provides a powerful way to help you prove your point. When you click Online Video, you can paste in the embed code for the video you want to add. You can also type a keyword to search online for the video that best fits your document.</w:t>
-      </w:r>
+    </w:p>
+    <w:p>
+      <w:pPr>
+        <w:pStyle w:val="Heading2"/>
+        <w:spacing w:before="0" w:line="480" w:lineRule="auto"/>
+        <w:ind w:firstLine="720"/>
+        <w:rPr>
+          <w:rFonts w:cs="Arial"/>
+        </w:rPr>
+      </w:pPr>
+      <w:bookmarkStart w:id="61" w:name="_Toc134094370"/>
+      <w:r>
+        <w:rPr>
+          <w:rFonts w:cs="Arial"/>
+        </w:rPr>
+        <w:t>Change Management Plan</w:t>
+      </w:r>
+      <w:bookmarkEnd w:id="61"/>
     </w:p>
     <w:p>
       <w:pPr>
@@ -14177,16 +16592,16 @@
           <w:bCs/>
         </w:rPr>
       </w:pPr>
-      <w:bookmarkStart w:id="63" w:name="_Toc134094372"/>
+      <w:bookmarkStart w:id="62" w:name="_Toc134094371"/>
       <w:r>
         <w:rPr>
           <w:rFonts w:cs="Arial"/>
           <w:b/>
           <w:bCs/>
         </w:rPr>
-        <w:t>Change Control Board</w:t>
-      </w:r>
-      <w:bookmarkEnd w:id="63"/>
+        <w:t>Introduction</w:t>
+      </w:r>
+      <w:bookmarkEnd w:id="62"/>
     </w:p>
     <w:p>
       <w:pPr>
@@ -14234,17 +16649,16 @@
           <w:bCs/>
         </w:rPr>
       </w:pPr>
-      <w:bookmarkStart w:id="64" w:name="_Toc134094373"/>
+      <w:bookmarkStart w:id="63" w:name="_Toc134094372"/>
       <w:r>
         <w:rPr>
           <w:rFonts w:cs="Arial"/>
           <w:b/>
           <w:bCs/>
         </w:rPr>
-        <w:lastRenderedPageBreak/>
-        <w:t>Roles and Responsibilities</w:t>
-      </w:r>
-      <w:bookmarkEnd w:id="64"/>
+        <w:t>Change Control Board</w:t>
+      </w:r>
+      <w:bookmarkEnd w:id="63"/>
     </w:p>
     <w:p>
       <w:pPr>
@@ -14292,16 +16706,16 @@
           <w:bCs/>
         </w:rPr>
       </w:pPr>
-      <w:bookmarkStart w:id="65" w:name="_Toc134094374"/>
+      <w:bookmarkStart w:id="64" w:name="_Toc134094373"/>
       <w:r>
         <w:rPr>
           <w:rFonts w:cs="Arial"/>
           <w:b/>
           <w:bCs/>
         </w:rPr>
-        <w:t>Change Control Process</w:t>
-      </w:r>
-      <w:bookmarkEnd w:id="65"/>
+        <w:t>Roles and Responsibilities</w:t>
+      </w:r>
+      <w:bookmarkEnd w:id="64"/>
     </w:p>
     <w:p>
       <w:pPr>
@@ -14340,48 +16754,6 @@
     </w:p>
     <w:p>
       <w:pPr>
-        <w:tabs>
-          <w:tab w:val="left" w:pos="1352"/>
-        </w:tabs>
-        <w:spacing w:after="0" w:line="480" w:lineRule="auto"/>
-        <w:rPr>
-          <w:sz w:val="24"/>
-          <w:szCs w:val="24"/>
-        </w:rPr>
-      </w:pPr>
-    </w:p>
-    <w:p>
-      <w:pPr>
-        <w:pStyle w:val="Heading2"/>
-        <w:spacing w:before="0" w:line="480" w:lineRule="auto"/>
-        <w:ind w:firstLine="720"/>
-        <w:rPr>
-          <w:rFonts w:cs="Arial"/>
-        </w:rPr>
-      </w:pPr>
-      <w:bookmarkStart w:id="66" w:name="_Toc134094375"/>
-      <w:r>
-        <w:rPr>
-          <w:rFonts w:cs="Arial"/>
-        </w:rPr>
-        <w:t>Co</w:t>
-      </w:r>
-      <w:r>
-        <w:rPr>
-          <w:rFonts w:cs="Arial"/>
-        </w:rPr>
-        <w:t>mmunications</w:t>
-      </w:r>
-      <w:r>
-        <w:rPr>
-          <w:rFonts w:cs="Arial"/>
-        </w:rPr>
-        <w:t xml:space="preserve"> Management Plan</w:t>
-      </w:r>
-      <w:bookmarkEnd w:id="66"/>
-    </w:p>
-    <w:p>
-      <w:pPr>
         <w:pStyle w:val="Heading3"/>
         <w:spacing w:before="0" w:line="480" w:lineRule="auto"/>
         <w:ind w:left="629" w:firstLine="720"/>
@@ -14391,16 +16763,17 @@
           <w:bCs/>
         </w:rPr>
       </w:pPr>
-      <w:bookmarkStart w:id="67" w:name="_Toc134094376"/>
+      <w:bookmarkStart w:id="65" w:name="_Toc134094374"/>
       <w:r>
         <w:rPr>
           <w:rFonts w:cs="Arial"/>
           <w:b/>
           <w:bCs/>
         </w:rPr>
-        <w:t>Introduction</w:t>
-      </w:r>
-      <w:bookmarkEnd w:id="67"/>
+        <w:lastRenderedPageBreak/>
+        <w:t>Change Control Process</w:t>
+      </w:r>
+      <w:bookmarkEnd w:id="65"/>
     </w:p>
     <w:p>
       <w:pPr>
@@ -14439,6 +16812,48 @@
     </w:p>
     <w:p>
       <w:pPr>
+        <w:tabs>
+          <w:tab w:val="left" w:pos="1352"/>
+        </w:tabs>
+        <w:spacing w:after="0" w:line="480" w:lineRule="auto"/>
+        <w:rPr>
+          <w:sz w:val="24"/>
+          <w:szCs w:val="24"/>
+        </w:rPr>
+      </w:pPr>
+    </w:p>
+    <w:p>
+      <w:pPr>
+        <w:pStyle w:val="Heading2"/>
+        <w:spacing w:before="0" w:line="480" w:lineRule="auto"/>
+        <w:ind w:firstLine="720"/>
+        <w:rPr>
+          <w:rFonts w:cs="Arial"/>
+        </w:rPr>
+      </w:pPr>
+      <w:bookmarkStart w:id="66" w:name="_Toc134094375"/>
+      <w:r>
+        <w:rPr>
+          <w:rFonts w:cs="Arial"/>
+        </w:rPr>
+        <w:t>Co</w:t>
+      </w:r>
+      <w:r>
+        <w:rPr>
+          <w:rFonts w:cs="Arial"/>
+        </w:rPr>
+        <w:t>mmunications</w:t>
+      </w:r>
+      <w:r>
+        <w:rPr>
+          <w:rFonts w:cs="Arial"/>
+        </w:rPr>
+        <w:t xml:space="preserve"> Management Plan</w:t>
+      </w:r>
+      <w:bookmarkEnd w:id="66"/>
+    </w:p>
+    <w:p>
+      <w:pPr>
         <w:pStyle w:val="Heading3"/>
         <w:spacing w:before="0" w:line="480" w:lineRule="auto"/>
         <w:ind w:left="629" w:firstLine="720"/>
@@ -14448,16 +16863,16 @@
           <w:bCs/>
         </w:rPr>
       </w:pPr>
-      <w:bookmarkStart w:id="68" w:name="_Toc134094377"/>
+      <w:bookmarkStart w:id="67" w:name="_Toc134094376"/>
       <w:r>
         <w:rPr>
           <w:rFonts w:cs="Arial"/>
           <w:b/>
           <w:bCs/>
         </w:rPr>
-        <w:t>Communications Management Approach</w:t>
-      </w:r>
-      <w:bookmarkEnd w:id="68"/>
+        <w:t>Introduction</w:t>
+      </w:r>
+      <w:bookmarkEnd w:id="67"/>
     </w:p>
     <w:p>
       <w:pPr>
@@ -14505,17 +16920,16 @@
           <w:bCs/>
         </w:rPr>
       </w:pPr>
-      <w:bookmarkStart w:id="69" w:name="_Toc134094378"/>
+      <w:bookmarkStart w:id="68" w:name="_Toc134094377"/>
       <w:r>
         <w:rPr>
           <w:rFonts w:cs="Arial"/>
           <w:b/>
           <w:bCs/>
         </w:rPr>
-        <w:lastRenderedPageBreak/>
-        <w:t>Communications Management Constraints</w:t>
-      </w:r>
-      <w:bookmarkEnd w:id="69"/>
+        <w:t>Communications Management Approach</w:t>
+      </w:r>
+      <w:bookmarkEnd w:id="68"/>
     </w:p>
     <w:p>
       <w:pPr>
@@ -14563,16 +16977,16 @@
           <w:bCs/>
         </w:rPr>
       </w:pPr>
-      <w:bookmarkStart w:id="70" w:name="_Toc134094379"/>
+      <w:bookmarkStart w:id="69" w:name="_Toc134094378"/>
       <w:r>
         <w:rPr>
           <w:rFonts w:cs="Arial"/>
           <w:b/>
           <w:bCs/>
         </w:rPr>
-        <w:t>Stakeholder Communication Requirements</w:t>
-      </w:r>
-      <w:bookmarkEnd w:id="70"/>
+        <w:t>Communications Management Constraints</w:t>
+      </w:r>
+      <w:bookmarkEnd w:id="69"/>
     </w:p>
     <w:p>
       <w:pPr>
@@ -14620,16 +17034,17 @@
           <w:bCs/>
         </w:rPr>
       </w:pPr>
-      <w:bookmarkStart w:id="71" w:name="_Toc134094380"/>
+      <w:bookmarkStart w:id="70" w:name="_Toc134094379"/>
       <w:r>
         <w:rPr>
           <w:rFonts w:cs="Arial"/>
           <w:b/>
           <w:bCs/>
         </w:rPr>
-        <w:t>Roles</w:t>
-      </w:r>
-      <w:bookmarkEnd w:id="71"/>
+        <w:lastRenderedPageBreak/>
+        <w:t>Stakeholder Communication Requirements</w:t>
+      </w:r>
+      <w:bookmarkEnd w:id="70"/>
     </w:p>
     <w:p>
       <w:pPr>
@@ -14677,16 +17092,16 @@
           <w:bCs/>
         </w:rPr>
       </w:pPr>
-      <w:bookmarkStart w:id="72" w:name="_Toc134094381"/>
+      <w:bookmarkStart w:id="71" w:name="_Toc134094380"/>
       <w:r>
         <w:rPr>
           <w:rFonts w:cs="Arial"/>
           <w:b/>
           <w:bCs/>
         </w:rPr>
-        <w:t>Project Team Directory</w:t>
-      </w:r>
-      <w:bookmarkEnd w:id="72"/>
+        <w:t>Roles</w:t>
+      </w:r>
+      <w:bookmarkEnd w:id="71"/>
     </w:p>
     <w:p>
       <w:pPr>
@@ -14734,16 +17149,16 @@
           <w:bCs/>
         </w:rPr>
       </w:pPr>
-      <w:bookmarkStart w:id="73" w:name="_Toc134094382"/>
+      <w:bookmarkStart w:id="72" w:name="_Toc134094381"/>
       <w:r>
         <w:rPr>
           <w:rFonts w:cs="Arial"/>
           <w:b/>
           <w:bCs/>
         </w:rPr>
-        <w:t>Communication Methods and Technologies</w:t>
-      </w:r>
-      <w:bookmarkEnd w:id="73"/>
+        <w:t>Project Team Directory</w:t>
+      </w:r>
+      <w:bookmarkEnd w:id="72"/>
     </w:p>
     <w:p>
       <w:pPr>
@@ -14777,15 +17192,7 @@
           <w:szCs w:val="24"/>
         </w:rPr>
         <w:tab/>
-        <w:t xml:space="preserve">Video provides a powerful way to help you prove your point. When you click Online Video, you can paste in the embed code for the video you </w:t>
-      </w:r>
-      <w:r>
-        <w:rPr>
-          <w:sz w:val="24"/>
-          <w:szCs w:val="24"/>
-        </w:rPr>
-        <w:lastRenderedPageBreak/>
-        <w:t>want to add. You can also type a keyword to search online for the video that best fits your document.</w:t>
+        <w:t>Video provides a powerful way to help you prove your point. When you click Online Video, you can paste in the embed code for the video you want to add. You can also type a keyword to search online for the video that best fits your document.</w:t>
       </w:r>
     </w:p>
     <w:p>
@@ -14799,16 +17206,16 @@
           <w:bCs/>
         </w:rPr>
       </w:pPr>
-      <w:bookmarkStart w:id="74" w:name="_Toc134094383"/>
+      <w:bookmarkStart w:id="73" w:name="_Toc134094382"/>
       <w:r>
         <w:rPr>
           <w:rFonts w:cs="Arial"/>
           <w:b/>
           <w:bCs/>
         </w:rPr>
-        <w:t>Communications Matrix</w:t>
-      </w:r>
-      <w:bookmarkEnd w:id="74"/>
+        <w:t>Communication Methods and Technologies</w:t>
+      </w:r>
+      <w:bookmarkEnd w:id="73"/>
     </w:p>
     <w:p>
       <w:pPr>
@@ -14856,16 +17263,16 @@
           <w:bCs/>
         </w:rPr>
       </w:pPr>
-      <w:bookmarkStart w:id="75" w:name="_Toc134094384"/>
+      <w:bookmarkStart w:id="74" w:name="_Toc134094383"/>
       <w:r>
         <w:rPr>
           <w:rFonts w:cs="Arial"/>
           <w:b/>
           <w:bCs/>
         </w:rPr>
-        <w:t>Communication Flowchart</w:t>
-      </w:r>
-      <w:bookmarkEnd w:id="75"/>
+        <w:t>Communications Matrix</w:t>
+      </w:r>
+      <w:bookmarkEnd w:id="74"/>
     </w:p>
     <w:p>
       <w:pPr>
@@ -14899,7 +17306,15 @@
           <w:szCs w:val="24"/>
         </w:rPr>
         <w:tab/>
-        <w:t>Video provides a powerful way to help you prove your point. When you click Online Video, you can paste in the embed code for the video you want to add. You can also type a keyword to search online for the video that best fits your document.</w:t>
+        <w:t xml:space="preserve">Video provides a powerful way to help you prove your point. When you click Online Video, you can paste in the embed code for the video you </w:t>
+      </w:r>
+      <w:r>
+        <w:rPr>
+          <w:sz w:val="24"/>
+          <w:szCs w:val="24"/>
+        </w:rPr>
+        <w:lastRenderedPageBreak/>
+        <w:t>want to add. You can also type a keyword to search online for the video that best fits your document.</w:t>
       </w:r>
     </w:p>
     <w:p>
@@ -14913,16 +17328,16 @@
           <w:bCs/>
         </w:rPr>
       </w:pPr>
-      <w:bookmarkStart w:id="76" w:name="_Toc134094385"/>
+      <w:bookmarkStart w:id="75" w:name="_Toc134094384"/>
       <w:r>
         <w:rPr>
           <w:rFonts w:cs="Arial"/>
           <w:b/>
           <w:bCs/>
         </w:rPr>
-        <w:t>Guidelines for Meetings</w:t>
-      </w:r>
-      <w:bookmarkEnd w:id="76"/>
+        <w:t>Communication Flowchart</w:t>
+      </w:r>
+      <w:bookmarkEnd w:id="75"/>
     </w:p>
     <w:p>
       <w:pPr>
@@ -14970,16 +17385,16 @@
           <w:bCs/>
         </w:rPr>
       </w:pPr>
-      <w:bookmarkStart w:id="77" w:name="_Toc134094386"/>
+      <w:bookmarkStart w:id="76" w:name="_Toc134094385"/>
       <w:r>
         <w:rPr>
           <w:rFonts w:cs="Arial"/>
           <w:b/>
           <w:bCs/>
         </w:rPr>
-        <w:t>Communication Standards</w:t>
-      </w:r>
-      <w:bookmarkEnd w:id="77"/>
+        <w:t>Guidelines for Meetings</w:t>
+      </w:r>
+      <w:bookmarkEnd w:id="76"/>
     </w:p>
     <w:p>
       <w:pPr>
@@ -15027,17 +17442,16 @@
           <w:bCs/>
         </w:rPr>
       </w:pPr>
-      <w:bookmarkStart w:id="78" w:name="_Toc134094387"/>
+      <w:bookmarkStart w:id="77" w:name="_Toc134094386"/>
       <w:r>
         <w:rPr>
           <w:rFonts w:cs="Arial"/>
           <w:b/>
           <w:bCs/>
         </w:rPr>
-        <w:lastRenderedPageBreak/>
         <w:t>Communication Standards</w:t>
       </w:r>
-      <w:bookmarkEnd w:id="78"/>
+      <w:bookmarkEnd w:id="77"/>
     </w:p>
     <w:p>
       <w:pPr>
@@ -15085,16 +17499,16 @@
           <w:bCs/>
         </w:rPr>
       </w:pPr>
-      <w:bookmarkStart w:id="79" w:name="_Toc134094388"/>
+      <w:bookmarkStart w:id="78" w:name="_Toc134094387"/>
       <w:r>
         <w:rPr>
           <w:rFonts w:cs="Arial"/>
           <w:b/>
           <w:bCs/>
         </w:rPr>
-        <w:t>Communication Escalation Process</w:t>
-      </w:r>
-      <w:bookmarkEnd w:id="79"/>
+        <w:t>Communication Standards</w:t>
+      </w:r>
+      <w:bookmarkEnd w:id="78"/>
     </w:p>
     <w:p>
       <w:pPr>
@@ -15142,16 +17556,17 @@
           <w:bCs/>
         </w:rPr>
       </w:pPr>
-      <w:bookmarkStart w:id="80" w:name="_Toc134094389"/>
+      <w:bookmarkStart w:id="79" w:name="_Toc134094388"/>
       <w:r>
         <w:rPr>
           <w:rFonts w:cs="Arial"/>
           <w:b/>
           <w:bCs/>
         </w:rPr>
-        <w:t>Glossary of Communication Terminology</w:t>
-      </w:r>
-      <w:bookmarkEnd w:id="80"/>
+        <w:lastRenderedPageBreak/>
+        <w:t>Communication Escalation Process</w:t>
+      </w:r>
+      <w:bookmarkEnd w:id="79"/>
     </w:p>
     <w:p>
       <w:pPr>
@@ -15190,6 +17605,28 @@
     </w:p>
     <w:p>
       <w:pPr>
+        <w:pStyle w:val="Heading3"/>
+        <w:spacing w:before="0" w:line="480" w:lineRule="auto"/>
+        <w:ind w:left="629" w:firstLine="720"/>
+        <w:rPr>
+          <w:rFonts w:cs="Arial"/>
+          <w:b/>
+          <w:bCs/>
+        </w:rPr>
+      </w:pPr>
+      <w:bookmarkStart w:id="80" w:name="_Toc134094389"/>
+      <w:r>
+        <w:rPr>
+          <w:rFonts w:cs="Arial"/>
+          <w:b/>
+          <w:bCs/>
+        </w:rPr>
+        <w:t>Glossary of Communication Terminology</w:t>
+      </w:r>
+      <w:bookmarkEnd w:id="80"/>
+    </w:p>
+    <w:p>
+      <w:pPr>
         <w:tabs>
           <w:tab w:val="left" w:pos="1352"/>
         </w:tabs>
@@ -15200,46 +17637,28 @@
           <w:szCs w:val="24"/>
         </w:rPr>
       </w:pPr>
-    </w:p>
-    <w:p>
-      <w:pPr>
-        <w:pStyle w:val="Heading2"/>
-        <w:spacing w:before="0" w:line="480" w:lineRule="auto"/>
-        <w:ind w:firstLine="720"/>
-        <w:rPr>
-          <w:rFonts w:cs="Arial"/>
-        </w:rPr>
-      </w:pPr>
-      <w:bookmarkStart w:id="81" w:name="_Toc134094390"/>
-      <w:r>
-        <w:rPr>
-          <w:rFonts w:cs="Arial"/>
-        </w:rPr>
-        <w:t>Quality Management Plan</w:t>
-      </w:r>
-      <w:bookmarkEnd w:id="81"/>
-    </w:p>
-    <w:p>
-      <w:pPr>
-        <w:pStyle w:val="Heading3"/>
-        <w:spacing w:before="0" w:line="480" w:lineRule="auto"/>
-        <w:ind w:left="629" w:firstLine="720"/>
-        <w:rPr>
-          <w:rFonts w:cs="Arial"/>
-          <w:b/>
-          <w:bCs/>
-        </w:rPr>
-      </w:pPr>
-      <w:bookmarkStart w:id="82" w:name="_Toc134094391"/>
-      <w:r>
-        <w:rPr>
-          <w:rFonts w:cs="Arial"/>
-          <w:b/>
-          <w:bCs/>
-        </w:rPr>
-        <w:t>Introduction</w:t>
-      </w:r>
-      <w:bookmarkEnd w:id="82"/>
+      <w:r>
+        <w:rPr>
+          <w:sz w:val="24"/>
+          <w:szCs w:val="24"/>
+        </w:rPr>
+        <w:tab/>
+      </w:r>
+      <w:r>
+        <w:rPr>
+          <w:sz w:val="24"/>
+          <w:szCs w:val="24"/>
+        </w:rPr>
+        <w:tab/>
+      </w:r>
+      <w:r>
+        <w:rPr>
+          <w:sz w:val="24"/>
+          <w:szCs w:val="24"/>
+        </w:rPr>
+        <w:tab/>
+        <w:t>Video provides a powerful way to help you prove your point. When you click Online Video, you can paste in the embed code for the video you want to add. You can also type a keyword to search online for the video that best fits your document.</w:t>
+      </w:r>
     </w:p>
     <w:p>
       <w:pPr>
@@ -15253,28 +17672,24 @@
           <w:szCs w:val="24"/>
         </w:rPr>
       </w:pPr>
-      <w:r>
-        <w:rPr>
-          <w:sz w:val="24"/>
-          <w:szCs w:val="24"/>
-        </w:rPr>
-        <w:tab/>
-      </w:r>
-      <w:r>
-        <w:rPr>
-          <w:sz w:val="24"/>
-          <w:szCs w:val="24"/>
-        </w:rPr>
-        <w:tab/>
-      </w:r>
-      <w:r>
-        <w:rPr>
-          <w:sz w:val="24"/>
-          <w:szCs w:val="24"/>
-        </w:rPr>
-        <w:tab/>
-        <w:t>Video provides a powerful way to help you prove your point. When you click Online Video, you can paste in the embed code for the video you want to add. You can also type a keyword to search online for the video that best fits your document.</w:t>
-      </w:r>
+    </w:p>
+    <w:p>
+      <w:pPr>
+        <w:pStyle w:val="Heading2"/>
+        <w:spacing w:before="0" w:line="480" w:lineRule="auto"/>
+        <w:ind w:firstLine="720"/>
+        <w:rPr>
+          <w:rFonts w:cs="Arial"/>
+        </w:rPr>
+      </w:pPr>
+      <w:bookmarkStart w:id="81" w:name="_Toc134094390"/>
+      <w:r>
+        <w:rPr>
+          <w:rFonts w:cs="Arial"/>
+        </w:rPr>
+        <w:t>Quality Management Plan</w:t>
+      </w:r>
+      <w:bookmarkEnd w:id="81"/>
     </w:p>
     <w:p>
       <w:pPr>
@@ -15287,17 +17702,16 @@
           <w:bCs/>
         </w:rPr>
       </w:pPr>
-      <w:bookmarkStart w:id="83" w:name="_Toc134094392"/>
+      <w:bookmarkStart w:id="82" w:name="_Toc134094391"/>
       <w:r>
         <w:rPr>
           <w:rFonts w:cs="Arial"/>
           <w:b/>
           <w:bCs/>
         </w:rPr>
-        <w:lastRenderedPageBreak/>
-        <w:t>Quality Management Approach</w:t>
-      </w:r>
-      <w:bookmarkEnd w:id="83"/>
+        <w:t>Introduction</w:t>
+      </w:r>
+      <w:bookmarkEnd w:id="82"/>
     </w:p>
     <w:p>
       <w:pPr>
@@ -15345,16 +17759,16 @@
           <w:bCs/>
         </w:rPr>
       </w:pPr>
-      <w:bookmarkStart w:id="84" w:name="_Toc134094393"/>
+      <w:bookmarkStart w:id="83" w:name="_Toc134094392"/>
       <w:r>
         <w:rPr>
           <w:rFonts w:cs="Arial"/>
           <w:b/>
           <w:bCs/>
         </w:rPr>
-        <w:t>Quality Requirements/Standards</w:t>
-      </w:r>
-      <w:bookmarkEnd w:id="84"/>
+        <w:t>Quality Management Approach</w:t>
+      </w:r>
+      <w:bookmarkEnd w:id="83"/>
     </w:p>
     <w:p>
       <w:pPr>
@@ -15402,16 +17816,17 @@
           <w:bCs/>
         </w:rPr>
       </w:pPr>
-      <w:bookmarkStart w:id="85" w:name="_Toc134094394"/>
+      <w:bookmarkStart w:id="84" w:name="_Toc134094393"/>
       <w:r>
         <w:rPr>
           <w:rFonts w:cs="Arial"/>
           <w:b/>
           <w:bCs/>
         </w:rPr>
-        <w:t>Quality Assurance</w:t>
-      </w:r>
-      <w:bookmarkEnd w:id="85"/>
+        <w:lastRenderedPageBreak/>
+        <w:t>Quality Requirements/Standards</w:t>
+      </w:r>
+      <w:bookmarkEnd w:id="84"/>
     </w:p>
     <w:p>
       <w:pPr>
@@ -15459,16 +17874,16 @@
           <w:bCs/>
         </w:rPr>
       </w:pPr>
-      <w:bookmarkStart w:id="86" w:name="_Toc134094395"/>
+      <w:bookmarkStart w:id="85" w:name="_Toc134094394"/>
       <w:r>
         <w:rPr>
           <w:rFonts w:cs="Arial"/>
           <w:b/>
           <w:bCs/>
         </w:rPr>
-        <w:t>Quality Control</w:t>
-      </w:r>
-      <w:bookmarkEnd w:id="86"/>
+        <w:t>Quality Assurance</w:t>
+      </w:r>
+      <w:bookmarkEnd w:id="85"/>
     </w:p>
     <w:p>
       <w:pPr>
@@ -15516,16 +17931,16 @@
           <w:bCs/>
         </w:rPr>
       </w:pPr>
-      <w:bookmarkStart w:id="87" w:name="_Toc134094396"/>
+      <w:bookmarkStart w:id="86" w:name="_Toc134094395"/>
       <w:r>
         <w:rPr>
           <w:rFonts w:cs="Arial"/>
           <w:b/>
           <w:bCs/>
         </w:rPr>
-        <w:t>Quality Control Measurements</w:t>
-      </w:r>
-      <w:bookmarkEnd w:id="87"/>
+        <w:t>Quality Control</w:t>
+      </w:r>
+      <w:bookmarkEnd w:id="86"/>
     </w:p>
     <w:p>
       <w:pPr>
@@ -15559,15 +17974,64 @@
           <w:szCs w:val="24"/>
         </w:rPr>
         <w:tab/>
-        <w:t xml:space="preserve">Video provides a powerful way to help you prove your point. When you click Online Video, you can paste in the embed code for the video you </w:t>
-      </w:r>
-      <w:r>
-        <w:rPr>
-          <w:sz w:val="24"/>
-          <w:szCs w:val="24"/>
-        </w:rPr>
-        <w:lastRenderedPageBreak/>
-        <w:t>want to add. You can also type a keyword to search online for the video that best fits your document.</w:t>
+        <w:t>Video provides a powerful way to help you prove your point. When you click Online Video, you can paste in the embed code for the video you want to add. You can also type a keyword to search online for the video that best fits your document.</w:t>
+      </w:r>
+    </w:p>
+    <w:p>
+      <w:pPr>
+        <w:pStyle w:val="Heading3"/>
+        <w:spacing w:before="0" w:line="480" w:lineRule="auto"/>
+        <w:ind w:left="629" w:firstLine="720"/>
+        <w:rPr>
+          <w:rFonts w:cs="Arial"/>
+          <w:b/>
+          <w:bCs/>
+        </w:rPr>
+      </w:pPr>
+      <w:bookmarkStart w:id="87" w:name="_Toc134094396"/>
+      <w:r>
+        <w:rPr>
+          <w:rFonts w:cs="Arial"/>
+          <w:b/>
+          <w:bCs/>
+        </w:rPr>
+        <w:t>Quality Control Measurements</w:t>
+      </w:r>
+      <w:bookmarkEnd w:id="87"/>
+    </w:p>
+    <w:p>
+      <w:pPr>
+        <w:tabs>
+          <w:tab w:val="left" w:pos="1352"/>
+        </w:tabs>
+        <w:spacing w:after="0" w:line="480" w:lineRule="auto"/>
+        <w:ind w:left="1349"/>
+        <w:rPr>
+          <w:sz w:val="24"/>
+          <w:szCs w:val="24"/>
+        </w:rPr>
+      </w:pPr>
+      <w:r>
+        <w:rPr>
+          <w:sz w:val="24"/>
+          <w:szCs w:val="24"/>
+        </w:rPr>
+        <w:tab/>
+      </w:r>
+      <w:r>
+        <w:rPr>
+          <w:sz w:val="24"/>
+          <w:szCs w:val="24"/>
+        </w:rPr>
+        <w:tab/>
+      </w:r>
+      <w:r>
+        <w:rPr>
+          <w:sz w:val="24"/>
+          <w:szCs w:val="24"/>
+        </w:rPr>
+        <w:tab/>
+        <w:t>Video provides a powerful way to help you prove your point. When you click Online Video, you can paste in the embed code for the video you want to add. You can also type a keyword to search online for the video that best fits your document.</w:t>
       </w:r>
     </w:p>
     <w:p>
@@ -15584,6 +18048,7 @@
         <w:rPr>
           <w:rFonts w:cs="Arial"/>
         </w:rPr>
+        <w:lastRenderedPageBreak/>
         <w:t>Risk Management Plan</w:t>
       </w:r>
       <w:bookmarkEnd w:id="88"/>
@@ -17306,7 +19771,7 @@
             <o:lock v:ext="edit" aspectratio="t"/>
           </v:shapetype>
           <v:shape id="_x0000_i1025" type="#_x0000_t75" alt="Microsoft Office Signature Line..." style="width:194.4pt;height:93.6pt">
-            <v:imagedata r:id="rId14" o:title=""/>
+            <v:imagedata r:id="rId15" o:title=""/>
             <o:lock v:ext="edit" ungrouping="t" rotation="t" cropping="t" verticies="t" text="t" grouping="t"/>
             <o:signatureline v:ext="edit" id="{FBAB6461-0CD7-41CD-BB52-FFE41218D581}" provid="{00000000-0000-0000-0000-000000000000}" o:suggestedsigner="Manuel Villamin Jr." o:suggestedsigner2="Owner of Villamin Wood and Iron Works" issignatureline="t"/>
           </v:shape>
@@ -18005,7 +20470,7 @@
           <w:szCs w:val="24"/>
         </w:rPr>
         <w:sectPr>
-          <w:headerReference w:type="default" r:id="rId15"/>
+          <w:headerReference w:type="default" r:id="rId16"/>
           <w:pgSz w:w="12240" w:h="15840"/>
           <w:pgMar w:top="1440" w:right="1440" w:bottom="1440" w:left="1440" w:header="708" w:footer="708" w:gutter="0"/>
           <w:pgNumType w:start="1"/>
@@ -18028,7 +20493,7 @@
       </w:pPr>
     </w:p>
     <w:sectPr>
-      <w:headerReference w:type="default" r:id="rId16"/>
+      <w:headerReference w:type="default" r:id="rId17"/>
       <w:pgSz w:w="12240" w:h="15840"/>
       <w:pgMar w:top="1440" w:right="1440" w:bottom="1440" w:left="1440" w:header="708" w:footer="708" w:gutter="0"/>
       <w:cols w:space="708"/>
@@ -21812,6 +24277,119 @@
     </w:lvl>
   </w:abstractNum>
   <w:abstractNum w:abstractNumId="35" w15:restartNumberingAfterBreak="0">
+    <w:nsid w:val="54CE2233"/>
+    <w:multiLevelType w:val="hybridMultilevel"/>
+    <w:tmpl w:val="8CC01100"/>
+    <w:lvl w:ilvl="0" w:tplc="04090001">
+      <w:start w:val="1"/>
+      <w:numFmt w:val="bullet"/>
+      <w:lvlText w:val=""/>
+      <w:lvlJc w:val="left"/>
+      <w:pPr>
+        <w:ind w:left="1440" w:hanging="360"/>
+      </w:pPr>
+      <w:rPr>
+        <w:rFonts w:ascii="Symbol" w:hAnsi="Symbol" w:hint="default"/>
+      </w:rPr>
+    </w:lvl>
+    <w:lvl w:ilvl="1" w:tplc="04090003" w:tentative="1">
+      <w:start w:val="1"/>
+      <w:numFmt w:val="bullet"/>
+      <w:lvlText w:val="o"/>
+      <w:lvlJc w:val="left"/>
+      <w:pPr>
+        <w:ind w:left="2160" w:hanging="360"/>
+      </w:pPr>
+      <w:rPr>
+        <w:rFonts w:ascii="Courier New" w:hAnsi="Courier New" w:cs="Courier New" w:hint="default"/>
+      </w:rPr>
+    </w:lvl>
+    <w:lvl w:ilvl="2" w:tplc="04090005" w:tentative="1">
+      <w:start w:val="1"/>
+      <w:numFmt w:val="bullet"/>
+      <w:lvlText w:val=""/>
+      <w:lvlJc w:val="left"/>
+      <w:pPr>
+        <w:ind w:left="2880" w:hanging="360"/>
+      </w:pPr>
+      <w:rPr>
+        <w:rFonts w:ascii="Wingdings" w:hAnsi="Wingdings" w:hint="default"/>
+      </w:rPr>
+    </w:lvl>
+    <w:lvl w:ilvl="3" w:tplc="04090001" w:tentative="1">
+      <w:start w:val="1"/>
+      <w:numFmt w:val="bullet"/>
+      <w:lvlText w:val=""/>
+      <w:lvlJc w:val="left"/>
+      <w:pPr>
+        <w:ind w:left="3600" w:hanging="360"/>
+      </w:pPr>
+      <w:rPr>
+        <w:rFonts w:ascii="Symbol" w:hAnsi="Symbol" w:hint="default"/>
+      </w:rPr>
+    </w:lvl>
+    <w:lvl w:ilvl="4" w:tplc="04090003" w:tentative="1">
+      <w:start w:val="1"/>
+      <w:numFmt w:val="bullet"/>
+      <w:lvlText w:val="o"/>
+      <w:lvlJc w:val="left"/>
+      <w:pPr>
+        <w:ind w:left="4320" w:hanging="360"/>
+      </w:pPr>
+      <w:rPr>
+        <w:rFonts w:ascii="Courier New" w:hAnsi="Courier New" w:cs="Courier New" w:hint="default"/>
+      </w:rPr>
+    </w:lvl>
+    <w:lvl w:ilvl="5" w:tplc="04090005" w:tentative="1">
+      <w:start w:val="1"/>
+      <w:numFmt w:val="bullet"/>
+      <w:lvlText w:val=""/>
+      <w:lvlJc w:val="left"/>
+      <w:pPr>
+        <w:ind w:left="5040" w:hanging="360"/>
+      </w:pPr>
+      <w:rPr>
+        <w:rFonts w:ascii="Wingdings" w:hAnsi="Wingdings" w:hint="default"/>
+      </w:rPr>
+    </w:lvl>
+    <w:lvl w:ilvl="6" w:tplc="04090001" w:tentative="1">
+      <w:start w:val="1"/>
+      <w:numFmt w:val="bullet"/>
+      <w:lvlText w:val=""/>
+      <w:lvlJc w:val="left"/>
+      <w:pPr>
+        <w:ind w:left="5760" w:hanging="360"/>
+      </w:pPr>
+      <w:rPr>
+        <w:rFonts w:ascii="Symbol" w:hAnsi="Symbol" w:hint="default"/>
+      </w:rPr>
+    </w:lvl>
+    <w:lvl w:ilvl="7" w:tplc="04090003" w:tentative="1">
+      <w:start w:val="1"/>
+      <w:numFmt w:val="bullet"/>
+      <w:lvlText w:val="o"/>
+      <w:lvlJc w:val="left"/>
+      <w:pPr>
+        <w:ind w:left="6480" w:hanging="360"/>
+      </w:pPr>
+      <w:rPr>
+        <w:rFonts w:ascii="Courier New" w:hAnsi="Courier New" w:cs="Courier New" w:hint="default"/>
+      </w:rPr>
+    </w:lvl>
+    <w:lvl w:ilvl="8" w:tplc="04090005" w:tentative="1">
+      <w:start w:val="1"/>
+      <w:numFmt w:val="bullet"/>
+      <w:lvlText w:val=""/>
+      <w:lvlJc w:val="left"/>
+      <w:pPr>
+        <w:ind w:left="7200" w:hanging="360"/>
+      </w:pPr>
+      <w:rPr>
+        <w:rFonts w:ascii="Wingdings" w:hAnsi="Wingdings" w:hint="default"/>
+      </w:rPr>
+    </w:lvl>
+  </w:abstractNum>
+  <w:abstractNum w:abstractNumId="36" w15:restartNumberingAfterBreak="0">
     <w:nsid w:val="5601D166"/>
     <w:multiLevelType w:val="hybridMultilevel"/>
     <w:tmpl w:val="B7525C3E"/>
@@ -21924,7 +24502,7 @@
       </w:rPr>
     </w:lvl>
   </w:abstractNum>
-  <w:abstractNum w:abstractNumId="36" w15:restartNumberingAfterBreak="0">
+  <w:abstractNum w:abstractNumId="37" w15:restartNumberingAfterBreak="0">
     <w:nsid w:val="5B5C26C6"/>
     <w:multiLevelType w:val="hybridMultilevel"/>
     <w:tmpl w:val="45B23650"/>
@@ -22013,7 +24591,7 @@
       </w:pPr>
     </w:lvl>
   </w:abstractNum>
-  <w:abstractNum w:abstractNumId="37" w15:restartNumberingAfterBreak="0">
+  <w:abstractNum w:abstractNumId="38" w15:restartNumberingAfterBreak="0">
     <w:nsid w:val="5CDA712F"/>
     <w:multiLevelType w:val="hybridMultilevel"/>
     <w:tmpl w:val="E654E07C"/>
@@ -22126,7 +24704,7 @@
       </w:rPr>
     </w:lvl>
   </w:abstractNum>
-  <w:abstractNum w:abstractNumId="38" w15:restartNumberingAfterBreak="0">
+  <w:abstractNum w:abstractNumId="39" w15:restartNumberingAfterBreak="0">
     <w:nsid w:val="5F648453"/>
     <w:multiLevelType w:val="hybridMultilevel"/>
     <w:tmpl w:val="FFFFFFFF"/>
@@ -22239,7 +24817,7 @@
       </w:rPr>
     </w:lvl>
   </w:abstractNum>
-  <w:abstractNum w:abstractNumId="39" w15:restartNumberingAfterBreak="0">
+  <w:abstractNum w:abstractNumId="40" w15:restartNumberingAfterBreak="0">
     <w:nsid w:val="62220456"/>
     <w:multiLevelType w:val="hybridMultilevel"/>
     <w:tmpl w:val="2E48057E"/>
@@ -22328,7 +24906,7 @@
       </w:pPr>
     </w:lvl>
   </w:abstractNum>
-  <w:abstractNum w:abstractNumId="40" w15:restartNumberingAfterBreak="0">
+  <w:abstractNum w:abstractNumId="41" w15:restartNumberingAfterBreak="0">
     <w:nsid w:val="634465B5"/>
     <w:multiLevelType w:val="hybridMultilevel"/>
     <w:tmpl w:val="5CB87246"/>
@@ -22417,7 +24995,7 @@
       </w:pPr>
     </w:lvl>
   </w:abstractNum>
-  <w:abstractNum w:abstractNumId="41" w15:restartNumberingAfterBreak="0">
+  <w:abstractNum w:abstractNumId="42" w15:restartNumberingAfterBreak="0">
     <w:nsid w:val="63C95E51"/>
     <w:multiLevelType w:val="hybridMultilevel"/>
     <w:tmpl w:val="CB68D63C"/>
@@ -22506,7 +25084,7 @@
       </w:pPr>
     </w:lvl>
   </w:abstractNum>
-  <w:abstractNum w:abstractNumId="42" w15:restartNumberingAfterBreak="0">
+  <w:abstractNum w:abstractNumId="43" w15:restartNumberingAfterBreak="0">
     <w:nsid w:val="66A92889"/>
     <w:multiLevelType w:val="hybridMultilevel"/>
     <w:tmpl w:val="59C2F67C"/>
@@ -22595,7 +25173,7 @@
       </w:pPr>
     </w:lvl>
   </w:abstractNum>
-  <w:abstractNum w:abstractNumId="43" w15:restartNumberingAfterBreak="0">
+  <w:abstractNum w:abstractNumId="44" w15:restartNumberingAfterBreak="0">
     <w:nsid w:val="68960352"/>
     <w:multiLevelType w:val="hybridMultilevel"/>
     <w:tmpl w:val="1C1E02F2"/>
@@ -22708,7 +25286,7 @@
       </w:rPr>
     </w:lvl>
   </w:abstractNum>
-  <w:abstractNum w:abstractNumId="44" w15:restartNumberingAfterBreak="0">
+  <w:abstractNum w:abstractNumId="45" w15:restartNumberingAfterBreak="0">
     <w:nsid w:val="6B84002F"/>
     <w:multiLevelType w:val="hybridMultilevel"/>
     <w:tmpl w:val="51EEB1CE"/>
@@ -22797,7 +25375,7 @@
       </w:pPr>
     </w:lvl>
   </w:abstractNum>
-  <w:abstractNum w:abstractNumId="45" w15:restartNumberingAfterBreak="0">
+  <w:abstractNum w:abstractNumId="46" w15:restartNumberingAfterBreak="0">
     <w:nsid w:val="6CA729EC"/>
     <w:multiLevelType w:val="hybridMultilevel"/>
     <w:tmpl w:val="FFFFFFFF"/>
@@ -22910,7 +25488,7 @@
       </w:rPr>
     </w:lvl>
   </w:abstractNum>
-  <w:abstractNum w:abstractNumId="46" w15:restartNumberingAfterBreak="0">
+  <w:abstractNum w:abstractNumId="47" w15:restartNumberingAfterBreak="0">
     <w:nsid w:val="6FFE2D06"/>
     <w:multiLevelType w:val="hybridMultilevel"/>
     <w:tmpl w:val="F32EF5BA"/>
@@ -23000,7 +25578,7 @@
       </w:pPr>
     </w:lvl>
   </w:abstractNum>
-  <w:abstractNum w:abstractNumId="47" w15:restartNumberingAfterBreak="0">
+  <w:abstractNum w:abstractNumId="48" w15:restartNumberingAfterBreak="0">
     <w:nsid w:val="79C71CA6"/>
     <w:multiLevelType w:val="multilevel"/>
     <w:tmpl w:val="FFFFFFFF"/>
@@ -23086,7 +25664,7 @@
       </w:pPr>
     </w:lvl>
   </w:abstractNum>
-  <w:abstractNum w:abstractNumId="48" w15:restartNumberingAfterBreak="0">
+  <w:abstractNum w:abstractNumId="49" w15:restartNumberingAfterBreak="0">
     <w:nsid w:val="7A128A68"/>
     <w:multiLevelType w:val="hybridMultilevel"/>
     <w:tmpl w:val="FFFFFFFF"/>
@@ -23203,19 +25781,19 @@
     <w:abstractNumId w:val="27"/>
   </w:num>
   <w:num w:numId="2" w16cid:durableId="413598724">
-    <w:abstractNumId w:val="45"/>
+    <w:abstractNumId w:val="46"/>
   </w:num>
   <w:num w:numId="3" w16cid:durableId="390202833">
     <w:abstractNumId w:val="0"/>
   </w:num>
   <w:num w:numId="4" w16cid:durableId="2068145466">
-    <w:abstractNumId w:val="47"/>
+    <w:abstractNumId w:val="48"/>
   </w:num>
   <w:num w:numId="5" w16cid:durableId="934896870">
     <w:abstractNumId w:val="7"/>
   </w:num>
   <w:num w:numId="6" w16cid:durableId="1622765638">
-    <w:abstractNumId w:val="38"/>
+    <w:abstractNumId w:val="39"/>
   </w:num>
   <w:num w:numId="7" w16cid:durableId="1666669342">
     <w:abstractNumId w:val="17"/>
@@ -23224,13 +25802,13 @@
     <w:abstractNumId w:val="29"/>
   </w:num>
   <w:num w:numId="9" w16cid:durableId="1825857352">
-    <w:abstractNumId w:val="40"/>
+    <w:abstractNumId w:val="41"/>
   </w:num>
   <w:num w:numId="10" w16cid:durableId="1076629981">
     <w:abstractNumId w:val="24"/>
   </w:num>
   <w:num w:numId="11" w16cid:durableId="1772822540">
-    <w:abstractNumId w:val="44"/>
+    <w:abstractNumId w:val="45"/>
   </w:num>
   <w:num w:numId="12" w16cid:durableId="380710011">
     <w:abstractNumId w:val="2"/>
@@ -23251,7 +25829,7 @@
     <w:abstractNumId w:val="20"/>
   </w:num>
   <w:num w:numId="18" w16cid:durableId="996766842">
-    <w:abstractNumId w:val="41"/>
+    <w:abstractNumId w:val="42"/>
   </w:num>
   <w:num w:numId="19" w16cid:durableId="2108579932">
     <w:abstractNumId w:val="12"/>
@@ -23260,7 +25838,7 @@
     <w:abstractNumId w:val="23"/>
   </w:num>
   <w:num w:numId="21" w16cid:durableId="1899168868">
-    <w:abstractNumId w:val="36"/>
+    <w:abstractNumId w:val="37"/>
   </w:num>
   <w:num w:numId="22" w16cid:durableId="1936286583">
     <w:abstractNumId w:val="4"/>
@@ -23269,7 +25847,7 @@
     <w:abstractNumId w:val="30"/>
   </w:num>
   <w:num w:numId="24" w16cid:durableId="743989367">
-    <w:abstractNumId w:val="42"/>
+    <w:abstractNumId w:val="43"/>
   </w:num>
   <w:num w:numId="25" w16cid:durableId="2108766205">
     <w:abstractNumId w:val="32"/>
@@ -23281,7 +25859,7 @@
     <w:abstractNumId w:val="16"/>
   </w:num>
   <w:num w:numId="28" w16cid:durableId="144512680">
-    <w:abstractNumId w:val="39"/>
+    <w:abstractNumId w:val="40"/>
   </w:num>
   <w:num w:numId="29" w16cid:durableId="618604765">
     <w:abstractNumId w:val="3"/>
@@ -23299,7 +25877,7 @@
     <w:abstractNumId w:val="33"/>
   </w:num>
   <w:num w:numId="34" w16cid:durableId="1013385854">
-    <w:abstractNumId w:val="46"/>
+    <w:abstractNumId w:val="47"/>
   </w:num>
   <w:num w:numId="35" w16cid:durableId="1114860021">
     <w:abstractNumId w:val="8"/>
@@ -23308,13 +25886,13 @@
     <w:abstractNumId w:val="34"/>
   </w:num>
   <w:num w:numId="37" w16cid:durableId="423694755">
-    <w:abstractNumId w:val="37"/>
+    <w:abstractNumId w:val="38"/>
   </w:num>
   <w:num w:numId="38" w16cid:durableId="1885409928">
     <w:abstractNumId w:val="6"/>
   </w:num>
   <w:num w:numId="39" w16cid:durableId="588538197">
-    <w:abstractNumId w:val="48"/>
+    <w:abstractNumId w:val="49"/>
   </w:num>
   <w:num w:numId="40" w16cid:durableId="1307666571">
     <w:abstractNumId w:val="14"/>
@@ -23332,7 +25910,7 @@
     <w:abstractNumId w:val="25"/>
   </w:num>
   <w:num w:numId="45" w16cid:durableId="859585829">
-    <w:abstractNumId w:val="35"/>
+    <w:abstractNumId w:val="36"/>
   </w:num>
   <w:num w:numId="46" w16cid:durableId="2003116810">
     <w:abstractNumId w:val="26"/>
@@ -23344,7 +25922,10 @@
     <w:abstractNumId w:val="5"/>
   </w:num>
   <w:num w:numId="49" w16cid:durableId="975378970">
-    <w:abstractNumId w:val="43"/>
+    <w:abstractNumId w:val="44"/>
+  </w:num>
+  <w:num w:numId="50" w16cid:durableId="1320230525">
+    <w:abstractNumId w:val="35"/>
   </w:num>
 </w:numbering>
 </file>
@@ -24464,6 +27045,101 @@
       </w:tcPr>
     </w:tblStylePr>
   </w:style>
+  <w:style w:type="table" w:styleId="GridTable4-Accent3">
+    <w:name w:val="Grid Table 4 Accent 3"/>
+    <w:basedOn w:val="TableNormal"/>
+    <w:uiPriority w:val="49"/>
+    <w:rsid w:val="00A876F0"/>
+    <w:pPr>
+      <w:spacing w:after="0" w:line="240" w:lineRule="auto"/>
+    </w:pPr>
+    <w:tblPr>
+      <w:tblStyleRowBandSize w:val="1"/>
+      <w:tblStyleColBandSize w:val="1"/>
+      <w:tblBorders>
+        <w:top w:val="single" w:sz="4" w:space="0" w:color="C9C9C9" w:themeColor="accent3" w:themeTint="99"/>
+        <w:left w:val="single" w:sz="4" w:space="0" w:color="C9C9C9" w:themeColor="accent3" w:themeTint="99"/>
+        <w:bottom w:val="single" w:sz="4" w:space="0" w:color="C9C9C9" w:themeColor="accent3" w:themeTint="99"/>
+        <w:right w:val="single" w:sz="4" w:space="0" w:color="C9C9C9" w:themeColor="accent3" w:themeTint="99"/>
+        <w:insideH w:val="single" w:sz="4" w:space="0" w:color="C9C9C9" w:themeColor="accent3" w:themeTint="99"/>
+        <w:insideV w:val="single" w:sz="4" w:space="0" w:color="C9C9C9" w:themeColor="accent3" w:themeTint="99"/>
+      </w:tblBorders>
+    </w:tblPr>
+    <w:tblStylePr w:type="firstRow">
+      <w:rPr>
+        <w:b/>
+        <w:bCs/>
+        <w:color w:val="FFFFFF" w:themeColor="background1"/>
+      </w:rPr>
+      <w:tblPr/>
+      <w:tcPr>
+        <w:tcBorders>
+          <w:top w:val="single" w:sz="4" w:space="0" w:color="A5A5A5" w:themeColor="accent3"/>
+          <w:left w:val="single" w:sz="4" w:space="0" w:color="A5A5A5" w:themeColor="accent3"/>
+          <w:bottom w:val="single" w:sz="4" w:space="0" w:color="A5A5A5" w:themeColor="accent3"/>
+          <w:right w:val="single" w:sz="4" w:space="0" w:color="A5A5A5" w:themeColor="accent3"/>
+          <w:insideH w:val="nil"/>
+          <w:insideV w:val="nil"/>
+        </w:tcBorders>
+        <w:shd w:val="clear" w:color="auto" w:fill="A5A5A5" w:themeFill="accent3"/>
+      </w:tcPr>
+    </w:tblStylePr>
+    <w:tblStylePr w:type="lastRow">
+      <w:rPr>
+        <w:b/>
+        <w:bCs/>
+      </w:rPr>
+      <w:tblPr/>
+      <w:tcPr>
+        <w:tcBorders>
+          <w:top w:val="double" w:sz="4" w:space="0" w:color="A5A5A5" w:themeColor="accent3"/>
+        </w:tcBorders>
+      </w:tcPr>
+    </w:tblStylePr>
+    <w:tblStylePr w:type="firstCol">
+      <w:rPr>
+        <w:b/>
+        <w:bCs/>
+      </w:rPr>
+    </w:tblStylePr>
+    <w:tblStylePr w:type="lastCol">
+      <w:rPr>
+        <w:b/>
+        <w:bCs/>
+      </w:rPr>
+    </w:tblStylePr>
+    <w:tblStylePr w:type="band1Vert">
+      <w:tblPr/>
+      <w:tcPr>
+        <w:shd w:val="clear" w:color="auto" w:fill="EDEDED" w:themeFill="accent3" w:themeFillTint="33"/>
+      </w:tcPr>
+    </w:tblStylePr>
+    <w:tblStylePr w:type="band1Horz">
+      <w:tblPr/>
+      <w:tcPr>
+        <w:shd w:val="clear" w:color="auto" w:fill="EDEDED" w:themeFill="accent3" w:themeFillTint="33"/>
+      </w:tcPr>
+    </w:tblStylePr>
+  </w:style>
+  <w:style w:type="paragraph" w:styleId="Caption">
+    <w:name w:val="caption"/>
+    <w:basedOn w:val="Normal"/>
+    <w:next w:val="Normal"/>
+    <w:uiPriority w:val="35"/>
+    <w:unhideWhenUsed/>
+    <w:qFormat/>
+    <w:rsid w:val="00A876F0"/>
+    <w:pPr>
+      <w:spacing w:after="200" w:line="240" w:lineRule="auto"/>
+    </w:pPr>
+    <w:rPr>
+      <w:i/>
+      <w:iCs/>
+      <w:color w:val="44546A" w:themeColor="text2"/>
+      <w:sz w:val="18"/>
+      <w:szCs w:val="18"/>
+    </w:rPr>
+  </w:style>
 </w:styles>
 </file>
 
@@ -24980,15 +27656,7 @@
 </file>
 
 <file path=customXml/item2.xml><?xml version="1.0" encoding="utf-8"?>
-<p:properties xmlns:p="http://schemas.microsoft.com/office/2006/metadata/properties" xmlns:xsi="http://www.w3.org/2001/XMLSchema-instance" xmlns:pc="http://schemas.microsoft.com/office/infopath/2007/PartnerControls">
-  <documentManagement>
-    <MediaLengthInSeconds xmlns="31aac78f-6ed8-4134-ac7e-47c186d487c3" xsi:nil="true"/>
-    <TaxCatchAll xmlns="0d803109-e11b-45d4-a4e8-5bf0740163af" xsi:nil="true"/>
-    <lcf76f155ced4ddcb4097134ff3c332f xmlns="31aac78f-6ed8-4134-ac7e-47c186d487c3">
-      <Terms xmlns="http://schemas.microsoft.com/office/infopath/2007/PartnerControls"/>
-    </lcf76f155ced4ddcb4097134ff3c332f>
-  </documentManagement>
-</p:properties>
+<b:Sources xmlns:b="http://schemas.openxmlformats.org/officeDocument/2006/bibliography" xmlns="http://schemas.openxmlformats.org/officeDocument/2006/bibliography" SelectedStyle="\APASixthEditionOfficeOnline.xsl" StyleName="APA" Version="6"/>
 </file>
 
 <file path=customXml/item3.xml><?xml version="1.0" encoding="utf-8"?>
@@ -25001,7 +27669,15 @@
 </file>
 
 <file path=customXml/item4.xml><?xml version="1.0" encoding="utf-8"?>
-<b:Sources xmlns:b="http://schemas.openxmlformats.org/officeDocument/2006/bibliography" xmlns="http://schemas.openxmlformats.org/officeDocument/2006/bibliography" SelectedStyle="\APASixthEditionOfficeOnline.xsl" StyleName="APA" Version="6"/>
+<p:properties xmlns:p="http://schemas.microsoft.com/office/2006/metadata/properties" xmlns:xsi="http://www.w3.org/2001/XMLSchema-instance" xmlns:pc="http://schemas.microsoft.com/office/infopath/2007/PartnerControls">
+  <documentManagement>
+    <MediaLengthInSeconds xmlns="31aac78f-6ed8-4134-ac7e-47c186d487c3" xsi:nil="true"/>
+    <TaxCatchAll xmlns="0d803109-e11b-45d4-a4e8-5bf0740163af" xsi:nil="true"/>
+    <lcf76f155ced4ddcb4097134ff3c332f xmlns="31aac78f-6ed8-4134-ac7e-47c186d487c3">
+      <Terms xmlns="http://schemas.microsoft.com/office/infopath/2007/PartnerControls"/>
+    </lcf76f155ced4ddcb4097134ff3c332f>
+  </documentManagement>
+</p:properties>
 </file>
 
 <file path=customXml/itemProps1.xml><?xml version="1.0" encoding="utf-8"?>
@@ -25024,12 +27700,9 @@
 </file>
 
 <file path=customXml/itemProps2.xml><?xml version="1.0" encoding="utf-8"?>
-<ds:datastoreItem xmlns:ds="http://schemas.openxmlformats.org/officeDocument/2006/customXml" ds:itemID="{E3EB7B42-5740-4129-8D38-92BBA5D17541}">
+<ds:datastoreItem xmlns:ds="http://schemas.openxmlformats.org/officeDocument/2006/customXml" ds:itemID="{CEF4D3DB-A315-4DC4-ABFF-B7436CE3FECB}">
   <ds:schemaRefs>
-    <ds:schemaRef ds:uri="http://schemas.microsoft.com/office/2006/metadata/properties"/>
-    <ds:schemaRef ds:uri="http://schemas.microsoft.com/office/infopath/2007/PartnerControls"/>
-    <ds:schemaRef ds:uri="31aac78f-6ed8-4134-ac7e-47c186d487c3"/>
-    <ds:schemaRef ds:uri="0d803109-e11b-45d4-a4e8-5bf0740163af"/>
+    <ds:schemaRef ds:uri="http://schemas.openxmlformats.org/officeDocument/2006/bibliography"/>
   </ds:schemaRefs>
 </ds:datastoreItem>
 </file>
@@ -25043,9 +27716,12 @@
 </file>
 
 <file path=customXml/itemProps4.xml><?xml version="1.0" encoding="utf-8"?>
-<ds:datastoreItem xmlns:ds="http://schemas.openxmlformats.org/officeDocument/2006/customXml" ds:itemID="{CEF4D3DB-A315-4DC4-ABFF-B7436CE3FECB}">
+<ds:datastoreItem xmlns:ds="http://schemas.openxmlformats.org/officeDocument/2006/customXml" ds:itemID="{E3EB7B42-5740-4129-8D38-92BBA5D17541}">
   <ds:schemaRefs>
-    <ds:schemaRef ds:uri="http://schemas.openxmlformats.org/officeDocument/2006/bibliography"/>
+    <ds:schemaRef ds:uri="http://schemas.microsoft.com/office/2006/metadata/properties"/>
+    <ds:schemaRef ds:uri="http://schemas.microsoft.com/office/infopath/2007/PartnerControls"/>
+    <ds:schemaRef ds:uri="31aac78f-6ed8-4134-ac7e-47c186d487c3"/>
+    <ds:schemaRef ds:uri="0d803109-e11b-45d4-a4e8-5bf0740163af"/>
   </ds:schemaRefs>
 </ds:datastoreItem>
 </file>
</xml_diff>

<commit_message>
Update: Procurement Plan documentation/projman/Project Management Plan_MLNSD.docx
</commit_message>
<xml_diff>
--- a/documentation/projman/Project Management Plan_MLNSD.docx
+++ b/documentation/projman/Project Management Plan_MLNSD.docx
@@ -11797,21 +11797,12 @@
           <w:szCs w:val="24"/>
         </w:rPr>
       </w:pPr>
-      <w:proofErr w:type="spellStart"/>
-      <w:r>
-        <w:rPr>
-          <w:sz w:val="24"/>
-          <w:szCs w:val="24"/>
-        </w:rPr>
-        <w:t>Cybersquatters</w:t>
-      </w:r>
-      <w:proofErr w:type="spellEnd"/>
-      <w:r>
-        <w:rPr>
-          <w:sz w:val="24"/>
-          <w:szCs w:val="24"/>
-        </w:rPr>
-        <w:t xml:space="preserve"> manipulate the reputation and domain of the company and use it to redirect users to a different service and/or platform.</w:t>
+      <w:r>
+        <w:rPr>
+          <w:sz w:val="24"/>
+          <w:szCs w:val="24"/>
+        </w:rPr>
+        <w:t>Cybersquatters manipulate the reputation and domain of the company and use it to redirect users to a different service and/or platform.</w:t>
       </w:r>
     </w:p>
     <w:p>
@@ -18524,7 +18515,6 @@
         <w:rPr>
           <w:rFonts w:cs="Arial"/>
         </w:rPr>
-        <w:lastRenderedPageBreak/>
         <w:t>Procurement Plan</w:t>
       </w:r>
       <w:bookmarkEnd w:id="97"/>
@@ -18550,6 +18540,95 @@
         <w:t>Introduction</w:t>
       </w:r>
       <w:bookmarkEnd w:id="98"/>
+    </w:p>
+    <w:p>
+      <w:pPr>
+        <w:pStyle w:val="paragraph"/>
+        <w:spacing w:before="0" w:beforeAutospacing="0" w:after="0" w:afterAutospacing="0" w:line="480" w:lineRule="auto"/>
+        <w:ind w:left="1349" w:firstLine="720"/>
+        <w:jc w:val="both"/>
+        <w:textAlignment w:val="baseline"/>
+        <w:rPr>
+          <w:rStyle w:val="normaltextrun"/>
+          <w:rFonts w:ascii="Arial" w:eastAsiaTheme="minorEastAsia" w:hAnsi="Arial" w:cs="Arial"/>
+          <w:sz w:val="22"/>
+          <w:szCs w:val="22"/>
+          <w:lang w:val="en-PH" w:eastAsia="ja-JP"/>
+        </w:rPr>
+      </w:pPr>
+      <w:r>
+        <w:rPr>
+          <w:rStyle w:val="normaltextrun"/>
+          <w:rFonts w:ascii="Arial" w:eastAsiaTheme="minorEastAsia" w:hAnsi="Arial" w:cs="Arial"/>
+          <w:sz w:val="22"/>
+          <w:szCs w:val="22"/>
+          <w:lang w:val="en-PH" w:eastAsia="ja-JP"/>
+        </w:rPr>
+        <w:t xml:space="preserve">A procurement plan is a vital component of any organization's strategic planning process, as it outlines the approach and strategy for acquiring goods, </w:t>
+      </w:r>
+      <w:r>
+        <w:rPr>
+          <w:rStyle w:val="normaltextrun"/>
+          <w:rFonts w:ascii="Arial" w:eastAsiaTheme="minorEastAsia" w:hAnsi="Arial" w:cs="Arial"/>
+          <w:sz w:val="22"/>
+          <w:szCs w:val="22"/>
+          <w:lang w:val="en-PH" w:eastAsia="ja-JP"/>
+        </w:rPr>
+        <w:lastRenderedPageBreak/>
+        <w:t>services, or works from external sources. It serves as a roadmap that guides the procurement activities, ensuring that the organization obtains the necessary resources efficiently, effectively, and in compliance with relevant regulations and policies.</w:t>
+      </w:r>
+    </w:p>
+    <w:p>
+      <w:pPr>
+        <w:pStyle w:val="paragraph"/>
+        <w:spacing w:before="0" w:beforeAutospacing="0" w:after="0" w:afterAutospacing="0" w:line="480" w:lineRule="auto"/>
+        <w:ind w:left="1349" w:firstLine="720"/>
+        <w:jc w:val="both"/>
+        <w:textAlignment w:val="baseline"/>
+        <w:rPr>
+          <w:rStyle w:val="normaltextrun"/>
+          <w:rFonts w:ascii="Arial" w:eastAsiaTheme="minorEastAsia" w:hAnsi="Arial" w:cs="Arial"/>
+          <w:sz w:val="22"/>
+          <w:szCs w:val="22"/>
+          <w:lang w:val="en-PH" w:eastAsia="ja-JP"/>
+        </w:rPr>
+      </w:pPr>
+      <w:r>
+        <w:rPr>
+          <w:rStyle w:val="normaltextrun"/>
+          <w:rFonts w:ascii="Arial" w:eastAsiaTheme="minorEastAsia" w:hAnsi="Arial" w:cs="Arial"/>
+          <w:sz w:val="22"/>
+          <w:szCs w:val="22"/>
+          <w:lang w:val="en-PH" w:eastAsia="ja-JP"/>
+        </w:rPr>
+        <w:t>It considers the organization's overall objectives, budgetary constraints, and specific project requirements. The plan outlines the procurement methods, timelines, and responsibilities for each procurement activity. The primary purpose of a procurement plan is to ensure transparency, fairness, and value for money in the procurement process. By having a well-defined plan in place, organizations can mitigate risks, avoid unnecessary delays, and maximize the benefits of their procurement activities.</w:t>
+      </w:r>
+    </w:p>
+    <w:p>
+      <w:pPr>
+        <w:pStyle w:val="paragraph"/>
+        <w:spacing w:before="0" w:beforeAutospacing="0" w:after="0" w:afterAutospacing="0" w:line="480" w:lineRule="auto"/>
+        <w:ind w:left="1349" w:firstLine="720"/>
+        <w:jc w:val="both"/>
+        <w:textAlignment w:val="baseline"/>
+        <w:rPr>
+          <w:rStyle w:val="normaltextrun"/>
+          <w:rFonts w:ascii="Arial" w:eastAsiaTheme="minorEastAsia" w:hAnsi="Arial" w:cs="Arial"/>
+          <w:sz w:val="22"/>
+          <w:szCs w:val="22"/>
+          <w:lang w:val="en-PH" w:eastAsia="ja-JP"/>
+        </w:rPr>
+      </w:pPr>
+      <w:r>
+        <w:rPr>
+          <w:rStyle w:val="normaltextrun"/>
+          <w:rFonts w:ascii="Arial" w:eastAsiaTheme="minorEastAsia" w:hAnsi="Arial" w:cs="Arial"/>
+          <w:sz w:val="22"/>
+          <w:szCs w:val="22"/>
+          <w:lang w:val="en-PH" w:eastAsia="ja-JP"/>
+        </w:rPr>
+        <w:t xml:space="preserve">The procurement plan shows the details of multiple suppliers that can be managed by the company, and the approval process in the contract. The plan also includes the decision criteria, establishment of contract deliverables and schedule of deadlines, which explains the contracts that are coordinated with the project scope, budget, and schedule. </w:t>
+      </w:r>
     </w:p>
     <w:p>
       <w:pPr>
@@ -18558,32 +18637,74 @@
         </w:tabs>
         <w:spacing w:after="0" w:line="480" w:lineRule="auto"/>
         <w:ind w:left="1349"/>
-        <w:rPr>
-          <w:sz w:val="24"/>
-          <w:szCs w:val="24"/>
-        </w:rPr>
-      </w:pPr>
-      <w:r>
-        <w:rPr>
-          <w:sz w:val="24"/>
-          <w:szCs w:val="24"/>
+        <w:jc w:val="both"/>
+        <w:rPr>
+          <w:sz w:val="24"/>
+          <w:szCs w:val="24"/>
+        </w:rPr>
+      </w:pPr>
+      <w:r>
+        <w:rPr>
+          <w:rStyle w:val="normaltextrun"/>
+          <w:rFonts w:cs="Arial"/>
         </w:rPr>
         <w:tab/>
       </w:r>
       <w:r>
         <w:rPr>
-          <w:sz w:val="24"/>
-          <w:szCs w:val="24"/>
+          <w:rStyle w:val="normaltextrun"/>
+          <w:rFonts w:cs="Arial"/>
         </w:rPr>
         <w:tab/>
       </w:r>
       <w:r>
         <w:rPr>
-          <w:sz w:val="24"/>
-          <w:szCs w:val="24"/>
+          <w:rStyle w:val="normaltextrun"/>
+          <w:rFonts w:cs="Arial"/>
         </w:rPr>
         <w:tab/>
-        <w:t>Video provides a powerful way to help you prove your point. When you click Online Video, you can paste in the embed code for the video you want to add. You can also type a keyword to search online for the video that best fits your document.</w:t>
+      </w:r>
+      <w:r>
+        <w:rPr>
+          <w:rStyle w:val="normaltextrun"/>
+          <w:rFonts w:cs="Arial"/>
+        </w:rPr>
+        <w:t xml:space="preserve">Overall, </w:t>
+      </w:r>
+      <w:r>
+        <w:rPr>
+          <w:rStyle w:val="normaltextrun"/>
+          <w:rFonts w:cs="Arial"/>
+        </w:rPr>
+        <w:t>Organizations must have a well-developed procurement strategy in place if they want to accomplish their goals methodically and affordably.</w:t>
+      </w:r>
+      <w:r>
+        <w:rPr>
+          <w:rStyle w:val="normaltextrun"/>
+          <w:rFonts w:cs="Arial"/>
+        </w:rPr>
+        <w:t xml:space="preserve"> </w:t>
+      </w:r>
+      <w:r>
+        <w:rPr>
+          <w:rStyle w:val="normaltextrun"/>
+          <w:rFonts w:cs="Arial"/>
+        </w:rPr>
+        <w:t>Transparency, fairness, and value for money are ensured by the structured framework it provides for the procurement of goods, services, or works.</w:t>
+      </w:r>
+      <w:r>
+        <w:rPr>
+          <w:rStyle w:val="normaltextrun"/>
+          <w:rFonts w:cs="Arial"/>
+        </w:rPr>
+        <w:t xml:space="preserve"> </w:t>
+      </w:r>
+      <w:r>
+        <w:rPr>
+          <w:rStyle w:val="normaltextrun"/>
+          <w:rFonts w:cs="Arial"/>
+        </w:rPr>
+        <w:t>Organizations can streamline their procurement processes, lower risks, and guarantee that the acquisition of goods and services is carried out in a transparent and effective manner by creating a thorough procurement plan.</w:t>
       </w:r>
     </w:p>
     <w:p>
@@ -18604,9 +18725,178 @@
           <w:b/>
           <w:bCs/>
         </w:rPr>
+        <w:lastRenderedPageBreak/>
         <w:t>Procurement Risks</w:t>
       </w:r>
       <w:bookmarkEnd w:id="99"/>
+    </w:p>
+    <w:p>
+      <w:pPr>
+        <w:pStyle w:val="paragraph"/>
+        <w:spacing w:after="0" w:line="480" w:lineRule="auto"/>
+        <w:ind w:left="1349" w:firstLine="720"/>
+        <w:jc w:val="both"/>
+        <w:textAlignment w:val="baseline"/>
+        <w:rPr>
+          <w:rStyle w:val="normaltextrun"/>
+          <w:rFonts w:ascii="Arial" w:eastAsiaTheme="minorEastAsia" w:hAnsi="Arial" w:cs="Arial"/>
+          <w:sz w:val="22"/>
+          <w:szCs w:val="22"/>
+          <w:lang w:val="en-PH" w:eastAsia="ja-JP"/>
+        </w:rPr>
+      </w:pPr>
+      <w:r>
+        <w:rPr>
+          <w:rStyle w:val="normaltextrun"/>
+          <w:rFonts w:ascii="Arial" w:eastAsiaTheme="minorEastAsia" w:hAnsi="Arial" w:cs="Arial"/>
+          <w:sz w:val="22"/>
+          <w:szCs w:val="22"/>
+          <w:lang w:val="en-PH" w:eastAsia="ja-JP"/>
+        </w:rPr>
+        <w:t xml:space="preserve">Procurement risk are potential problems that could issues that could potentially harm the project's success come up during the procurement process. To reduce these risks, it is crucial to recognize them and take proactive measures to address the influence over the project. </w:t>
+      </w:r>
+    </w:p>
+    <w:p>
+      <w:pPr>
+        <w:pStyle w:val="paragraph"/>
+        <w:spacing w:after="0" w:line="480" w:lineRule="auto"/>
+        <w:ind w:left="1349" w:firstLine="720"/>
+        <w:jc w:val="both"/>
+        <w:textAlignment w:val="baseline"/>
+        <w:rPr>
+          <w:rStyle w:val="normaltextrun"/>
+          <w:rFonts w:ascii="Arial" w:eastAsiaTheme="minorEastAsia" w:hAnsi="Arial" w:cs="Arial"/>
+          <w:sz w:val="22"/>
+          <w:szCs w:val="22"/>
+          <w:lang w:val="en-PH" w:eastAsia="ja-JP"/>
+        </w:rPr>
+      </w:pPr>
+      <w:r>
+        <w:rPr>
+          <w:rStyle w:val="normaltextrun"/>
+          <w:rFonts w:ascii="Arial" w:eastAsiaTheme="minorEastAsia" w:hAnsi="Arial" w:cs="Arial"/>
+          <w:sz w:val="22"/>
+          <w:szCs w:val="22"/>
+          <w:lang w:val="en-PH" w:eastAsia="ja-JP"/>
+        </w:rPr>
+        <w:t>The Villamin Wood and Iron Works System project may contain procurement activities that carry risks which are included but not limited to the following:</w:t>
+      </w:r>
+    </w:p>
+    <w:p>
+      <w:pPr>
+        <w:pStyle w:val="paragraph"/>
+        <w:numPr>
+          <w:ilvl w:val="0"/>
+          <w:numId w:val="51"/>
+        </w:numPr>
+        <w:spacing w:after="0" w:line="480" w:lineRule="auto"/>
+        <w:jc w:val="both"/>
+        <w:textAlignment w:val="baseline"/>
+        <w:rPr>
+          <w:rStyle w:val="normaltextrun"/>
+          <w:rFonts w:ascii="Arial" w:eastAsiaTheme="minorEastAsia" w:hAnsi="Arial" w:cs="Arial"/>
+          <w:sz w:val="22"/>
+          <w:szCs w:val="22"/>
+          <w:lang w:val="en-PH" w:eastAsia="ja-JP"/>
+        </w:rPr>
+      </w:pPr>
+      <w:r>
+        <w:rPr>
+          <w:rStyle w:val="normaltextrun"/>
+          <w:rFonts w:ascii="Arial" w:eastAsiaTheme="minorEastAsia" w:hAnsi="Arial" w:cs="Arial"/>
+          <w:sz w:val="22"/>
+          <w:szCs w:val="22"/>
+          <w:lang w:val="en-PH" w:eastAsia="ja-JP"/>
+        </w:rPr>
+        <w:t>Changes to the project's scope, schedule, or budget, which may have an impact on vendor commitments and procurement activities.</w:t>
+      </w:r>
+    </w:p>
+    <w:p>
+      <w:pPr>
+        <w:pStyle w:val="paragraph"/>
+        <w:numPr>
+          <w:ilvl w:val="0"/>
+          <w:numId w:val="51"/>
+        </w:numPr>
+        <w:spacing w:after="0" w:line="480" w:lineRule="auto"/>
+        <w:jc w:val="both"/>
+        <w:textAlignment w:val="baseline"/>
+        <w:rPr>
+          <w:rStyle w:val="normaltextrun"/>
+          <w:rFonts w:ascii="Arial" w:eastAsiaTheme="minorEastAsia" w:hAnsi="Arial" w:cs="Arial"/>
+          <w:sz w:val="22"/>
+          <w:szCs w:val="22"/>
+          <w:lang w:val="en-PH" w:eastAsia="ja-JP"/>
+        </w:rPr>
+      </w:pPr>
+      <w:r>
+        <w:rPr>
+          <w:rStyle w:val="normaltextrun"/>
+          <w:rFonts w:ascii="Arial" w:eastAsiaTheme="minorEastAsia" w:hAnsi="Arial" w:cs="Arial"/>
+          <w:sz w:val="22"/>
+          <w:szCs w:val="22"/>
+          <w:lang w:val="en-PH" w:eastAsia="ja-JP"/>
+        </w:rPr>
+        <w:t>Unclear and insufficient information in the documentation that may leads in misunderstanding between the team and the client.</w:t>
+      </w:r>
+    </w:p>
+    <w:p>
+      <w:pPr>
+        <w:pStyle w:val="paragraph"/>
+        <w:numPr>
+          <w:ilvl w:val="0"/>
+          <w:numId w:val="51"/>
+        </w:numPr>
+        <w:spacing w:after="0" w:line="480" w:lineRule="auto"/>
+        <w:jc w:val="both"/>
+        <w:textAlignment w:val="baseline"/>
+        <w:rPr>
+          <w:rStyle w:val="normaltextrun"/>
+          <w:rFonts w:ascii="Arial" w:eastAsiaTheme="minorEastAsia" w:hAnsi="Arial" w:cs="Arial"/>
+          <w:sz w:val="22"/>
+          <w:szCs w:val="22"/>
+          <w:lang w:val="en-PH" w:eastAsia="ja-JP"/>
+        </w:rPr>
+      </w:pPr>
+      <w:r>
+        <w:rPr>
+          <w:rStyle w:val="normaltextrun"/>
+          <w:rFonts w:ascii="Arial" w:eastAsiaTheme="minorEastAsia" w:hAnsi="Arial" w:cs="Arial"/>
+          <w:sz w:val="22"/>
+          <w:szCs w:val="22"/>
+          <w:lang w:val="en-PH" w:eastAsia="ja-JP"/>
+        </w:rPr>
+        <w:t>Incomplete contract terms or legal issues that will affect the project’s reputations and legal rights.</w:t>
+      </w:r>
+    </w:p>
+    <w:p>
+      <w:pPr>
+        <w:pStyle w:val="paragraph"/>
+        <w:numPr>
+          <w:ilvl w:val="0"/>
+          <w:numId w:val="51"/>
+        </w:numPr>
+        <w:spacing w:after="0" w:line="480" w:lineRule="auto"/>
+        <w:jc w:val="both"/>
+        <w:textAlignment w:val="baseline"/>
+        <w:rPr>
+          <w:rStyle w:val="normaltextrun"/>
+          <w:rFonts w:ascii="Arial" w:eastAsiaTheme="minorEastAsia" w:hAnsi="Arial" w:cs="Arial"/>
+          <w:sz w:val="22"/>
+          <w:szCs w:val="22"/>
+          <w:lang w:val="en-PH" w:eastAsia="ja-JP"/>
+        </w:rPr>
+      </w:pPr>
+      <w:r>
+        <w:rPr>
+          <w:rStyle w:val="normaltextrun"/>
+          <w:rFonts w:ascii="Arial" w:eastAsiaTheme="minorEastAsia" w:hAnsi="Arial" w:cs="Arial"/>
+          <w:sz w:val="22"/>
+          <w:szCs w:val="22"/>
+          <w:lang w:val="en-PH" w:eastAsia="ja-JP"/>
+        </w:rPr>
+        <w:t>Lack of communication and transparency between the team and the vendors, which may lead to misunderstanding.</w:t>
+      </w:r>
     </w:p>
     <w:p>
       <w:pPr>
@@ -18615,32 +18905,53 @@
         </w:tabs>
         <w:spacing w:after="0" w:line="480" w:lineRule="auto"/>
         <w:ind w:left="1349"/>
-        <w:rPr>
-          <w:sz w:val="24"/>
-          <w:szCs w:val="24"/>
-        </w:rPr>
-      </w:pPr>
-      <w:r>
-        <w:rPr>
-          <w:sz w:val="24"/>
-          <w:szCs w:val="24"/>
+        <w:jc w:val="both"/>
+        <w:rPr>
+          <w:rStyle w:val="normaltextrun"/>
+          <w:rFonts w:cs="Arial"/>
+        </w:rPr>
+      </w:pPr>
+      <w:r>
+        <w:rPr>
+          <w:rStyle w:val="normaltextrun"/>
+          <w:rFonts w:cs="Arial"/>
         </w:rPr>
         <w:tab/>
       </w:r>
       <w:r>
         <w:rPr>
-          <w:sz w:val="24"/>
-          <w:szCs w:val="24"/>
+          <w:rStyle w:val="normaltextrun"/>
+          <w:rFonts w:cs="Arial"/>
         </w:rPr>
         <w:tab/>
       </w:r>
       <w:r>
         <w:rPr>
-          <w:sz w:val="24"/>
-          <w:szCs w:val="24"/>
+          <w:rStyle w:val="normaltextrun"/>
+          <w:rFonts w:cs="Arial"/>
         </w:rPr>
         <w:tab/>
-        <w:t>Video provides a powerful way to help you prove your point. When you click Online Video, you can paste in the embed code for the video you want to add. You can also type a keyword to search online for the video that best fits your document.</w:t>
+      </w:r>
+      <w:r>
+        <w:rPr>
+          <w:rStyle w:val="normaltextrun"/>
+          <w:rFonts w:cs="Arial"/>
+        </w:rPr>
+        <w:t xml:space="preserve">To lessen the impact of the risks, this plan will include strategies </w:t>
+      </w:r>
+      <w:r>
+        <w:rPr>
+          <w:rStyle w:val="normaltextrun"/>
+          <w:rFonts w:cs="Arial"/>
+        </w:rPr>
+        <w:t>for identifying, evaluating, and reducing risks. Throughout the course of the project, this plan will be continuously reviewed and updated to make sure that risks are recognized and promptly addressed. Furthermore, we'll put into practice strict processes and procedures for reducing the risks involved in procurement management</w:t>
+      </w:r>
+      <w:r>
+        <w:rPr>
+          <w:rStyle w:val="normaltextrun"/>
+          <w:rFonts w:cs="Arial"/>
+        </w:rPr>
+        <w:t>.</w:t>
       </w:r>
     </w:p>
     <w:p>
@@ -18661,9 +18972,505 @@
           <w:b/>
           <w:bCs/>
         </w:rPr>
+        <w:lastRenderedPageBreak/>
         <w:t>Procurement Risk Management</w:t>
       </w:r>
       <w:bookmarkEnd w:id="100"/>
+    </w:p>
+    <w:p>
+      <w:pPr>
+        <w:pStyle w:val="paragraph"/>
+        <w:numPr>
+          <w:ilvl w:val="0"/>
+          <w:numId w:val="53"/>
+        </w:numPr>
+        <w:spacing w:before="0" w:beforeAutospacing="0" w:after="0" w:afterAutospacing="0" w:line="480" w:lineRule="auto"/>
+        <w:textAlignment w:val="baseline"/>
+        <w:rPr>
+          <w:rStyle w:val="eop"/>
+          <w:rFonts w:ascii="Arial" w:hAnsi="Arial" w:cs="Arial"/>
+        </w:rPr>
+      </w:pPr>
+      <w:r>
+        <w:rPr>
+          <w:rStyle w:val="eop"/>
+          <w:rFonts w:ascii="Arial" w:hAnsi="Arial" w:cs="Arial"/>
+        </w:rPr>
+        <w:t xml:space="preserve">Identification of Procurement Risks </w:t>
+      </w:r>
+    </w:p>
+    <w:p>
+      <w:pPr>
+        <w:pStyle w:val="paragraph"/>
+        <w:spacing w:before="0" w:beforeAutospacing="0" w:after="0" w:afterAutospacing="0" w:line="480" w:lineRule="auto"/>
+        <w:ind w:left="1230" w:firstLine="465"/>
+        <w:textAlignment w:val="baseline"/>
+        <w:rPr>
+          <w:rStyle w:val="eop"/>
+          <w:rFonts w:ascii="Arial" w:hAnsi="Arial" w:cs="Arial"/>
+        </w:rPr>
+      </w:pPr>
+      <w:r>
+        <w:rPr>
+          <w:rStyle w:val="eop"/>
+          <w:rFonts w:ascii="Arial" w:hAnsi="Arial" w:cs="Arial"/>
+        </w:rPr>
+        <w:t>The following are the potential risks of the project:</w:t>
+      </w:r>
+    </w:p>
+    <w:p>
+      <w:pPr>
+        <w:pStyle w:val="paragraph"/>
+        <w:numPr>
+          <w:ilvl w:val="0"/>
+          <w:numId w:val="52"/>
+        </w:numPr>
+        <w:spacing w:before="0" w:beforeAutospacing="0" w:after="0" w:afterAutospacing="0" w:line="480" w:lineRule="auto"/>
+        <w:textAlignment w:val="baseline"/>
+        <w:rPr>
+          <w:rStyle w:val="eop"/>
+          <w:rFonts w:ascii="Arial" w:hAnsi="Arial" w:cs="Arial"/>
+        </w:rPr>
+      </w:pPr>
+      <w:r>
+        <w:rPr>
+          <w:rStyle w:val="eop"/>
+          <w:rFonts w:ascii="Arial" w:hAnsi="Arial" w:cs="Arial"/>
+        </w:rPr>
+        <w:t>Sudden change in cost of goods and services</w:t>
+      </w:r>
+    </w:p>
+    <w:p>
+      <w:pPr>
+        <w:pStyle w:val="paragraph"/>
+        <w:numPr>
+          <w:ilvl w:val="0"/>
+          <w:numId w:val="52"/>
+        </w:numPr>
+        <w:spacing w:before="0" w:beforeAutospacing="0" w:after="0" w:afterAutospacing="0" w:line="480" w:lineRule="auto"/>
+        <w:textAlignment w:val="baseline"/>
+        <w:rPr>
+          <w:rStyle w:val="eop"/>
+          <w:rFonts w:ascii="Arial" w:hAnsi="Arial" w:cs="Arial"/>
+        </w:rPr>
+      </w:pPr>
+      <w:r>
+        <w:rPr>
+          <w:rStyle w:val="eop"/>
+          <w:rFonts w:ascii="Arial" w:hAnsi="Arial" w:cs="Arial"/>
+        </w:rPr>
+        <w:t>Lacking information of contract’s terms and conditions</w:t>
+      </w:r>
+    </w:p>
+    <w:p>
+      <w:pPr>
+        <w:pStyle w:val="paragraph"/>
+        <w:numPr>
+          <w:ilvl w:val="0"/>
+          <w:numId w:val="52"/>
+        </w:numPr>
+        <w:spacing w:before="0" w:beforeAutospacing="0" w:after="0" w:afterAutospacing="0" w:line="480" w:lineRule="auto"/>
+        <w:textAlignment w:val="baseline"/>
+        <w:rPr>
+          <w:rStyle w:val="eop"/>
+          <w:rFonts w:ascii="Arial" w:hAnsi="Arial" w:cs="Arial"/>
+        </w:rPr>
+      </w:pPr>
+      <w:r>
+        <w:rPr>
+          <w:rStyle w:val="eop"/>
+          <w:rFonts w:ascii="Arial" w:hAnsi="Arial" w:cs="Arial"/>
+        </w:rPr>
+        <w:t>Misunderstanding due to misinformation from the team to the vendor about the project</w:t>
+      </w:r>
+    </w:p>
+    <w:p>
+      <w:pPr>
+        <w:pStyle w:val="paragraph"/>
+        <w:numPr>
+          <w:ilvl w:val="0"/>
+          <w:numId w:val="53"/>
+        </w:numPr>
+        <w:spacing w:before="0" w:beforeAutospacing="0" w:after="0" w:afterAutospacing="0" w:line="480" w:lineRule="auto"/>
+        <w:textAlignment w:val="baseline"/>
+        <w:rPr>
+          <w:rStyle w:val="eop"/>
+          <w:rFonts w:ascii="Arial" w:hAnsi="Arial"/>
+        </w:rPr>
+      </w:pPr>
+      <w:r>
+        <w:rPr>
+          <w:rStyle w:val="eop"/>
+          <w:rFonts w:ascii="Arial" w:hAnsi="Arial"/>
+        </w:rPr>
+        <w:t xml:space="preserve">Risk Mitigation Strategies  </w:t>
+      </w:r>
+    </w:p>
+    <w:p>
+      <w:pPr>
+        <w:pStyle w:val="paragraph"/>
+        <w:spacing w:before="0" w:beforeAutospacing="0" w:after="0" w:afterAutospacing="0" w:line="480" w:lineRule="auto"/>
+        <w:ind w:left="1230" w:firstLine="465"/>
+        <w:textAlignment w:val="baseline"/>
+        <w:rPr>
+          <w:rStyle w:val="eop"/>
+          <w:rFonts w:ascii="Arial" w:hAnsi="Arial"/>
+        </w:rPr>
+      </w:pPr>
+      <w:r>
+        <w:rPr>
+          <w:rStyle w:val="eop"/>
+          <w:rFonts w:ascii="Arial" w:hAnsi="Arial"/>
+        </w:rPr>
+        <w:t>The following are the strategies that will be implemented:</w:t>
+      </w:r>
+    </w:p>
+    <w:p>
+      <w:pPr>
+        <w:pStyle w:val="paragraph"/>
+        <w:numPr>
+          <w:ilvl w:val="0"/>
+          <w:numId w:val="54"/>
+        </w:numPr>
+        <w:spacing w:before="0" w:beforeAutospacing="0" w:after="0" w:afterAutospacing="0" w:line="480" w:lineRule="auto"/>
+        <w:textAlignment w:val="baseline"/>
+        <w:rPr>
+          <w:rStyle w:val="eop"/>
+          <w:rFonts w:ascii="Arial" w:hAnsi="Arial"/>
+        </w:rPr>
+      </w:pPr>
+      <w:r>
+        <w:rPr>
+          <w:rStyle w:val="eop"/>
+          <w:rFonts w:ascii="Arial" w:hAnsi="Arial"/>
+        </w:rPr>
+        <w:t>Thoroughly research about the identity of the company supplier and their goods and services.</w:t>
+      </w:r>
+    </w:p>
+    <w:p>
+      <w:pPr>
+        <w:pStyle w:val="paragraph"/>
+        <w:numPr>
+          <w:ilvl w:val="0"/>
+          <w:numId w:val="54"/>
+        </w:numPr>
+        <w:spacing w:before="0" w:beforeAutospacing="0" w:after="0" w:afterAutospacing="0" w:line="480" w:lineRule="auto"/>
+        <w:textAlignment w:val="baseline"/>
+        <w:rPr>
+          <w:rStyle w:val="eop"/>
+          <w:rFonts w:ascii="Arial" w:hAnsi="Arial"/>
+        </w:rPr>
+      </w:pPr>
+      <w:r>
+        <w:rPr>
+          <w:rStyle w:val="eop"/>
+          <w:rFonts w:ascii="Arial" w:hAnsi="Arial"/>
+        </w:rPr>
+        <w:t>Conduct meetings as much as possible for communicating reports to clear confusion about the project.</w:t>
+      </w:r>
+    </w:p>
+    <w:p>
+      <w:pPr>
+        <w:pStyle w:val="paragraph"/>
+        <w:numPr>
+          <w:ilvl w:val="0"/>
+          <w:numId w:val="54"/>
+        </w:numPr>
+        <w:spacing w:before="0" w:beforeAutospacing="0" w:after="0" w:afterAutospacing="0" w:line="480" w:lineRule="auto"/>
+        <w:textAlignment w:val="baseline"/>
+        <w:rPr>
+          <w:rStyle w:val="eop"/>
+          <w:rFonts w:ascii="Arial" w:hAnsi="Arial"/>
+        </w:rPr>
+      </w:pPr>
+      <w:r>
+        <w:rPr>
+          <w:rStyle w:val="eop"/>
+          <w:rFonts w:ascii="Arial" w:hAnsi="Arial"/>
+        </w:rPr>
+        <w:t>Establish a clear and fair contract terms and conditions that will protect the company and the project.</w:t>
+      </w:r>
+    </w:p>
+    <w:p>
+      <w:pPr>
+        <w:pStyle w:val="paragraph"/>
+        <w:numPr>
+          <w:ilvl w:val="0"/>
+          <w:numId w:val="54"/>
+        </w:numPr>
+        <w:spacing w:before="0" w:beforeAutospacing="0" w:after="0" w:afterAutospacing="0" w:line="480" w:lineRule="auto"/>
+        <w:textAlignment w:val="baseline"/>
+        <w:rPr>
+          <w:rStyle w:val="eop"/>
+          <w:rFonts w:ascii="Arial" w:hAnsi="Arial"/>
+        </w:rPr>
+      </w:pPr>
+      <w:r>
+        <w:rPr>
+          <w:rStyle w:val="eop"/>
+          <w:rFonts w:ascii="Arial" w:hAnsi="Arial"/>
+        </w:rPr>
+        <w:t>Regular monitoring throughout the procurement process to ensure that the team will be ready for any emerging risks.</w:t>
+      </w:r>
+    </w:p>
+    <w:p>
+      <w:pPr>
+        <w:pStyle w:val="paragraph"/>
+        <w:numPr>
+          <w:ilvl w:val="0"/>
+          <w:numId w:val="53"/>
+        </w:numPr>
+        <w:spacing w:before="0" w:beforeAutospacing="0" w:after="0" w:afterAutospacing="0" w:line="480" w:lineRule="auto"/>
+        <w:jc w:val="both"/>
+        <w:textAlignment w:val="baseline"/>
+        <w:rPr>
+          <w:rStyle w:val="eop"/>
+          <w:rFonts w:ascii="Arial" w:hAnsi="Arial"/>
+        </w:rPr>
+      </w:pPr>
+      <w:r>
+        <w:rPr>
+          <w:rStyle w:val="eop"/>
+          <w:rFonts w:ascii="Arial" w:hAnsi="Arial"/>
+        </w:rPr>
+        <w:t xml:space="preserve">Assignment of Responsibilities </w:t>
+      </w:r>
+    </w:p>
+    <w:p>
+      <w:pPr>
+        <w:pStyle w:val="paragraph"/>
+        <w:spacing w:before="0" w:beforeAutospacing="0" w:after="0" w:afterAutospacing="0" w:line="480" w:lineRule="auto"/>
+        <w:ind w:left="1349" w:firstLine="465"/>
+        <w:jc w:val="both"/>
+        <w:textAlignment w:val="baseline"/>
+        <w:rPr>
+          <w:rStyle w:val="eop"/>
+          <w:rFonts w:ascii="Arial" w:hAnsi="Arial"/>
+        </w:rPr>
+      </w:pPr>
+      <w:r>
+        <w:rPr>
+          <w:rStyle w:val="eop"/>
+          <w:rFonts w:ascii="Arial" w:hAnsi="Arial"/>
+        </w:rPr>
+        <w:t xml:space="preserve">Villamin Wood and Iron Works System needs a clear roles and responsibilities to help ensure accountability, clarity, and effective coordination. It is essential to clearly communicate the assigned responsibilities to all parties involved and ensure that everyone understands their roles and obligations. Regular communication, coordination, and </w:t>
+      </w:r>
+      <w:r>
+        <w:rPr>
+          <w:rStyle w:val="eop"/>
+          <w:rFonts w:ascii="Arial" w:hAnsi="Arial"/>
+        </w:rPr>
+        <w:lastRenderedPageBreak/>
+        <w:t>collaboration among the responsible parties contribute to the smooth execution of the procurement plan and successful procurement outcomes.</w:t>
+      </w:r>
+    </w:p>
+    <w:p>
+      <w:pPr>
+        <w:pStyle w:val="paragraph"/>
+        <w:numPr>
+          <w:ilvl w:val="0"/>
+          <w:numId w:val="53"/>
+        </w:numPr>
+        <w:spacing w:before="0" w:beforeAutospacing="0" w:after="0" w:afterAutospacing="0" w:line="480" w:lineRule="auto"/>
+        <w:jc w:val="both"/>
+        <w:textAlignment w:val="baseline"/>
+        <w:rPr>
+          <w:rStyle w:val="eop"/>
+          <w:rFonts w:ascii="Arial" w:hAnsi="Arial"/>
+        </w:rPr>
+      </w:pPr>
+      <w:r>
+        <w:rPr>
+          <w:rStyle w:val="eop"/>
+          <w:rFonts w:ascii="Arial" w:hAnsi="Arial"/>
+        </w:rPr>
+        <w:t>Communication and Reporting</w:t>
+      </w:r>
+    </w:p>
+    <w:p>
+      <w:pPr>
+        <w:pStyle w:val="paragraph"/>
+        <w:spacing w:before="0" w:beforeAutospacing="0" w:after="0" w:afterAutospacing="0" w:line="480" w:lineRule="auto"/>
+        <w:ind w:left="1349" w:firstLine="465"/>
+        <w:jc w:val="both"/>
+        <w:textAlignment w:val="baseline"/>
+        <w:rPr>
+          <w:rStyle w:val="eop"/>
+          <w:rFonts w:ascii="Arial" w:hAnsi="Arial"/>
+        </w:rPr>
+      </w:pPr>
+      <w:r>
+        <w:rPr>
+          <w:rStyle w:val="eop"/>
+          <w:rFonts w:ascii="Arial" w:hAnsi="Arial"/>
+        </w:rPr>
+        <w:t xml:space="preserve">Effective communication and reporting play a crucial role in ensuring transparency, coordination, and accountability throughout the procurement process. Regular and clear communication helps stakeholders stay informed, aligned, and engaged. It enables the exchange of critical information, progress updates, and timely resolution of issues. </w:t>
+      </w:r>
+    </w:p>
+    <w:p>
+      <w:pPr>
+        <w:pStyle w:val="paragraph"/>
+        <w:spacing w:before="0" w:beforeAutospacing="0" w:after="0" w:afterAutospacing="0" w:line="480" w:lineRule="auto"/>
+        <w:ind w:left="1349" w:firstLine="465"/>
+        <w:jc w:val="both"/>
+        <w:textAlignment w:val="baseline"/>
+        <w:rPr>
+          <w:rStyle w:val="eop"/>
+          <w:rFonts w:ascii="Arial" w:hAnsi="Arial"/>
+        </w:rPr>
+      </w:pPr>
+      <w:r>
+        <w:rPr>
+          <w:rStyle w:val="eop"/>
+          <w:rFonts w:ascii="Arial" w:hAnsi="Arial"/>
+        </w:rPr>
+        <w:t xml:space="preserve">This ensure that relevant stakeholders are kept informed about procurement activities, supplier selection processes, contract status, and any potential risks or issues. It will promote collaboration, enable timely decision-making, and provide a platform for addressing concerns, feedback, and suggestions. </w:t>
+      </w:r>
+    </w:p>
+    <w:p>
+      <w:pPr>
+        <w:pStyle w:val="paragraph"/>
+        <w:numPr>
+          <w:ilvl w:val="0"/>
+          <w:numId w:val="53"/>
+        </w:numPr>
+        <w:spacing w:before="0" w:beforeAutospacing="0" w:after="0" w:afterAutospacing="0" w:line="480" w:lineRule="auto"/>
+        <w:jc w:val="both"/>
+        <w:textAlignment w:val="baseline"/>
+        <w:rPr>
+          <w:rStyle w:val="eop"/>
+          <w:rFonts w:ascii="Arial" w:hAnsi="Arial"/>
+        </w:rPr>
+      </w:pPr>
+      <w:r>
+        <w:rPr>
+          <w:rStyle w:val="eop"/>
+          <w:rFonts w:ascii="Arial" w:hAnsi="Arial"/>
+        </w:rPr>
+        <w:t>Continuous Improvement</w:t>
+      </w:r>
+    </w:p>
+    <w:p>
+      <w:pPr>
+        <w:pStyle w:val="paragraph"/>
+        <w:spacing w:before="0" w:beforeAutospacing="0" w:after="0" w:afterAutospacing="0" w:line="480" w:lineRule="auto"/>
+        <w:ind w:left="1349" w:firstLine="720"/>
+        <w:jc w:val="both"/>
+        <w:textAlignment w:val="baseline"/>
+        <w:rPr>
+          <w:rStyle w:val="eop"/>
+          <w:rFonts w:ascii="Arial" w:hAnsi="Arial"/>
+        </w:rPr>
+      </w:pPr>
+      <w:r>
+        <w:rPr>
+          <w:rStyle w:val="eop"/>
+          <w:rFonts w:ascii="Arial" w:hAnsi="Arial"/>
+        </w:rPr>
+        <w:t xml:space="preserve">Continuous improvement is a fundamental aspect of the procurement process, driving efficiency, effectiveness, and innovation. Lessons learned from past procurement experiences will be documented and shared to avoid repeating mistakes and capitalize on best practices. </w:t>
+      </w:r>
+    </w:p>
+    <w:p>
+      <w:pPr>
+        <w:pStyle w:val="paragraph"/>
+        <w:spacing w:before="0" w:beforeAutospacing="0" w:after="0" w:afterAutospacing="0" w:line="480" w:lineRule="auto"/>
+        <w:ind w:left="1349" w:firstLine="720"/>
+        <w:jc w:val="both"/>
+        <w:textAlignment w:val="baseline"/>
+        <w:rPr>
+          <w:rFonts w:ascii="Arial" w:hAnsi="Arial"/>
+        </w:rPr>
+      </w:pPr>
+      <w:r>
+        <w:rPr>
+          <w:rStyle w:val="eop"/>
+          <w:rFonts w:ascii="Arial" w:hAnsi="Arial"/>
+        </w:rPr>
+        <w:t>The procurement plan will emphasize the commitment to continuous improvement as an integral part of the procurement lifecycle, ensuring that the organization remains adaptive, responsive, and proactive in meeting evolving needs and achieving excellence.</w:t>
+      </w:r>
+    </w:p>
+    <w:p>
+      <w:pPr>
+        <w:pStyle w:val="Heading3"/>
+        <w:spacing w:before="0" w:line="480" w:lineRule="auto"/>
+        <w:ind w:left="629" w:firstLine="720"/>
+        <w:rPr>
+          <w:rFonts w:cs="Arial"/>
+          <w:b/>
+          <w:bCs/>
+        </w:rPr>
+      </w:pPr>
+      <w:bookmarkStart w:id="101" w:name="_Toc134094410"/>
+      <w:r>
+        <w:rPr>
+          <w:rFonts w:cs="Arial"/>
+          <w:b/>
+          <w:bCs/>
+        </w:rPr>
+        <w:lastRenderedPageBreak/>
+        <w:t>Cost Determination</w:t>
+      </w:r>
+      <w:bookmarkEnd w:id="101"/>
+    </w:p>
+    <w:p>
+      <w:pPr>
+        <w:pStyle w:val="paragraph"/>
+        <w:spacing w:before="0" w:beforeAutospacing="0" w:after="0" w:afterAutospacing="0" w:line="480" w:lineRule="auto"/>
+        <w:ind w:left="1349" w:firstLine="720"/>
+        <w:jc w:val="both"/>
+        <w:textAlignment w:val="baseline"/>
+        <w:rPr>
+          <w:rStyle w:val="eop"/>
+          <w:rFonts w:ascii="Arial" w:hAnsi="Arial"/>
+        </w:rPr>
+      </w:pPr>
+      <w:r>
+        <w:rPr>
+          <w:rStyle w:val="eop"/>
+          <w:rFonts w:ascii="Arial" w:hAnsi="Arial"/>
+        </w:rPr>
+        <w:t>Villamin Wood and Iron Works System’s cost determination is a critical aspect of the procurement process, ensuring that the organization obtains goods or services at the most favorable price while maintaining quality and meeting requirements. When calculating the project's overall cost, it is important to take project management, development, integration, procurement, training, maintenance and support, contingency, and operating expenses into account.</w:t>
+      </w:r>
+    </w:p>
+    <w:p>
+      <w:pPr>
+        <w:pStyle w:val="paragraph"/>
+        <w:spacing w:before="0" w:beforeAutospacing="0" w:after="0" w:afterAutospacing="0" w:line="480" w:lineRule="auto"/>
+        <w:ind w:left="1349" w:firstLine="720"/>
+        <w:jc w:val="both"/>
+        <w:textAlignment w:val="baseline"/>
+        <w:rPr>
+          <w:rStyle w:val="eop"/>
+          <w:rFonts w:ascii="Arial" w:hAnsi="Arial"/>
+        </w:rPr>
+      </w:pPr>
+      <w:r>
+        <w:rPr>
+          <w:rStyle w:val="eop"/>
+          <w:rFonts w:ascii="Arial" w:hAnsi="Arial"/>
+        </w:rPr>
+        <w:t>Project management-related expenses for personnel, hardware, and software are all included. While integration costs cover the price of integrating the system with other programs or third-party applications, development costs cover the cost of creating software, hardware, testing, and quality assurance. The price of purchasing the necessary tools, software, and services to design and put the system into use is included in the procurement costs. The costs associated with training personnel to use the system effectively are also covered.</w:t>
+      </w:r>
+    </w:p>
+    <w:p>
+      <w:pPr>
+        <w:pStyle w:val="paragraph"/>
+        <w:spacing w:before="0" w:beforeAutospacing="0" w:after="0" w:afterAutospacing="0" w:line="480" w:lineRule="auto"/>
+        <w:ind w:left="1349" w:firstLine="720"/>
+        <w:jc w:val="both"/>
+        <w:textAlignment w:val="baseline"/>
+        <w:rPr>
+          <w:rStyle w:val="eop"/>
+          <w:rFonts w:ascii="Arial" w:hAnsi="Arial"/>
+        </w:rPr>
+      </w:pPr>
+      <w:r>
+        <w:rPr>
+          <w:rStyle w:val="eop"/>
+          <w:rFonts w:ascii="Arial" w:hAnsi="Arial"/>
+        </w:rPr>
+        <w:t>This includes conducting thorough cost analysis, considering the total cost of ownership, conducting market research and benchmarking, engaging in effective cost negotiation, and maintaining cost transparency and documentation. By employing these strategies, the procurement team can make informed decisions, optimize cost savings, and achieve value for money while procuring goods and services that meet the organization's needs and quality standards.</w:t>
+      </w:r>
     </w:p>
     <w:p>
       <w:pPr>
@@ -18673,31 +19480,51 @@
         <w:spacing w:after="0" w:line="480" w:lineRule="auto"/>
         <w:ind w:left="1349"/>
         <w:rPr>
-          <w:sz w:val="24"/>
-          <w:szCs w:val="24"/>
-        </w:rPr>
-      </w:pPr>
-      <w:r>
-        <w:rPr>
-          <w:sz w:val="24"/>
-          <w:szCs w:val="24"/>
-        </w:rPr>
+          <w:rStyle w:val="eop"/>
+          <w:rFonts w:eastAsia="Times New Roman" w:cs="Times New Roman"/>
+          <w:lang w:val="en-US" w:eastAsia="en-US"/>
+        </w:rPr>
+      </w:pPr>
+      <w:r>
+        <w:rPr>
+          <w:rStyle w:val="eop"/>
+          <w:rFonts w:eastAsia="Times New Roman" w:cs="Times New Roman"/>
+          <w:sz w:val="24"/>
+          <w:szCs w:val="24"/>
+          <w:lang w:val="en-US" w:eastAsia="en-US"/>
+        </w:rPr>
+        <w:lastRenderedPageBreak/>
         <w:tab/>
       </w:r>
       <w:r>
         <w:rPr>
-          <w:sz w:val="24"/>
-          <w:szCs w:val="24"/>
+          <w:rStyle w:val="eop"/>
+          <w:rFonts w:eastAsia="Times New Roman" w:cs="Times New Roman"/>
+          <w:sz w:val="24"/>
+          <w:szCs w:val="24"/>
+          <w:lang w:val="en-US" w:eastAsia="en-US"/>
         </w:rPr>
         <w:tab/>
       </w:r>
       <w:r>
         <w:rPr>
-          <w:sz w:val="24"/>
-          <w:szCs w:val="24"/>
+          <w:rStyle w:val="eop"/>
+          <w:rFonts w:eastAsia="Times New Roman" w:cs="Times New Roman"/>
+          <w:sz w:val="24"/>
+          <w:szCs w:val="24"/>
+          <w:lang w:val="en-US" w:eastAsia="en-US"/>
         </w:rPr>
         <w:tab/>
-        <w:t>Video provides a powerful way to help you prove your point. When you click Online Video, you can paste in the embed code for the video you want to add. You can also type a keyword to search online for the video that best fits your document.</w:t>
+      </w:r>
+      <w:r>
+        <w:rPr>
+          <w:rStyle w:val="eop"/>
+          <w:rFonts w:eastAsia="Times New Roman" w:cs="Times New Roman"/>
+          <w:sz w:val="24"/>
+          <w:szCs w:val="24"/>
+          <w:lang w:val="en-US" w:eastAsia="en-US"/>
+        </w:rPr>
+        <w:t>Overall, the procurement management plan's cost determination section will have a crucial role in ensuring the completion success of Villamin Wood and Iron Works System project within the given budget constraints.</w:t>
       </w:r>
     </w:p>
     <w:p>
@@ -18711,16 +19538,1219 @@
           <w:bCs/>
         </w:rPr>
       </w:pPr>
-      <w:bookmarkStart w:id="101" w:name="_Toc134094410"/>
+      <w:bookmarkStart w:id="102" w:name="_Toc134094411"/>
       <w:r>
         <w:rPr>
           <w:rFonts w:cs="Arial"/>
           <w:b/>
           <w:bCs/>
         </w:rPr>
-        <w:t>Cost Determination</w:t>
-      </w:r>
-      <w:bookmarkEnd w:id="101"/>
+        <w:t>Procurement Constraints</w:t>
+      </w:r>
+      <w:bookmarkEnd w:id="102"/>
+    </w:p>
+    <w:p>
+      <w:pPr>
+        <w:pStyle w:val="paragraph"/>
+        <w:spacing w:before="0" w:beforeAutospacing="0" w:after="0" w:afterAutospacing="0" w:line="480" w:lineRule="auto"/>
+        <w:ind w:left="1349" w:firstLine="720"/>
+        <w:jc w:val="both"/>
+        <w:textAlignment w:val="baseline"/>
+        <w:rPr>
+          <w:rStyle w:val="eop"/>
+          <w:rFonts w:ascii="Arial" w:hAnsi="Arial" w:cs="Arial"/>
+        </w:rPr>
+      </w:pPr>
+      <w:r>
+        <w:rPr>
+          <w:rStyle w:val="eop"/>
+          <w:rFonts w:ascii="Arial" w:hAnsi="Arial" w:cs="Arial"/>
+        </w:rPr>
+        <w:t>Procurement constraints are inherent limitations and factors that can influence the procurement process and pose challenges to achieving procurement objectives.</w:t>
+      </w:r>
+      <w:r>
+        <w:rPr>
+          <w:rStyle w:val="eop"/>
+          <w:rFonts w:ascii="Arial" w:hAnsi="Arial" w:cs="Arial"/>
+        </w:rPr>
+        <w:t xml:space="preserve"> The following constraints are considered in Villamin Wood and Iron Works System project’s procurement process:</w:t>
+      </w:r>
+    </w:p>
+    <w:p>
+      <w:pPr>
+        <w:pStyle w:val="paragraph"/>
+        <w:numPr>
+          <w:ilvl w:val="0"/>
+          <w:numId w:val="55"/>
+        </w:numPr>
+        <w:spacing w:before="0" w:beforeAutospacing="0" w:after="0" w:afterAutospacing="0" w:line="480" w:lineRule="auto"/>
+        <w:jc w:val="both"/>
+        <w:textAlignment w:val="baseline"/>
+        <w:rPr>
+          <w:rStyle w:val="eop"/>
+          <w:rFonts w:ascii="Arial" w:hAnsi="Arial" w:cs="Arial"/>
+        </w:rPr>
+      </w:pPr>
+      <w:r>
+        <w:rPr>
+          <w:rStyle w:val="eop"/>
+          <w:rFonts w:ascii="Arial" w:hAnsi="Arial" w:cs="Arial"/>
+          <w:b/>
+          <w:bCs/>
+        </w:rPr>
+        <w:t xml:space="preserve">Budget constraint: </w:t>
+      </w:r>
+      <w:r>
+        <w:rPr>
+          <w:rStyle w:val="eop"/>
+          <w:rFonts w:ascii="Arial" w:hAnsi="Arial" w:cs="Arial"/>
+        </w:rPr>
+        <w:t xml:space="preserve">The project was given with a limited financial resource by the client. This requires </w:t>
+      </w:r>
+      <w:r>
+        <w:rPr>
+          <w:rStyle w:val="eop"/>
+          <w:rFonts w:ascii="Arial" w:hAnsi="Arial" w:cs="Arial"/>
+        </w:rPr>
+        <w:t>careful budget planning and cost optimization strategies to ensure procurement objectives are met within the allocated budget.</w:t>
+      </w:r>
+    </w:p>
+    <w:p>
+      <w:pPr>
+        <w:pStyle w:val="paragraph"/>
+        <w:numPr>
+          <w:ilvl w:val="0"/>
+          <w:numId w:val="55"/>
+        </w:numPr>
+        <w:spacing w:after="0" w:line="480" w:lineRule="auto"/>
+        <w:jc w:val="both"/>
+        <w:textAlignment w:val="baseline"/>
+        <w:rPr>
+          <w:rStyle w:val="eop"/>
+          <w:rFonts w:ascii="Arial" w:hAnsi="Arial" w:cs="Arial"/>
+          <w:b/>
+          <w:bCs/>
+        </w:rPr>
+      </w:pPr>
+      <w:r>
+        <w:rPr>
+          <w:rStyle w:val="eop"/>
+          <w:rFonts w:ascii="Arial" w:hAnsi="Arial" w:cs="Arial"/>
+          <w:b/>
+          <w:bCs/>
+        </w:rPr>
+        <w:t xml:space="preserve">Schedule constraints: </w:t>
+      </w:r>
+      <w:r>
+        <w:rPr>
+          <w:rStyle w:val="eop"/>
+          <w:rFonts w:ascii="Arial" w:hAnsi="Arial" w:cs="Arial"/>
+        </w:rPr>
+        <w:t>The project has a strict deadline, so procurement tasks must be finished promptly to keep the project on schedule. Any delays in the procurement process could affect the project's overall schedule and cause it to take longer to complete.</w:t>
+      </w:r>
+    </w:p>
+    <w:p>
+      <w:pPr>
+        <w:pStyle w:val="paragraph"/>
+        <w:numPr>
+          <w:ilvl w:val="0"/>
+          <w:numId w:val="55"/>
+        </w:numPr>
+        <w:spacing w:after="0" w:line="480" w:lineRule="auto"/>
+        <w:jc w:val="both"/>
+        <w:textAlignment w:val="baseline"/>
+        <w:rPr>
+          <w:rStyle w:val="eop"/>
+          <w:rFonts w:ascii="Arial" w:hAnsi="Arial" w:cs="Arial"/>
+          <w:b/>
+          <w:bCs/>
+        </w:rPr>
+      </w:pPr>
+      <w:r>
+        <w:rPr>
+          <w:rStyle w:val="eop"/>
+          <w:rFonts w:ascii="Arial" w:hAnsi="Arial" w:cs="Arial"/>
+          <w:b/>
+          <w:bCs/>
+        </w:rPr>
+        <w:t xml:space="preserve">Technology constraints: </w:t>
+      </w:r>
+      <w:r>
+        <w:rPr>
+          <w:rStyle w:val="eop"/>
+          <w:rFonts w:ascii="Arial" w:hAnsi="Arial" w:cs="Arial"/>
+        </w:rPr>
+        <w:t>Villamin Wood and Iron Works</w:t>
+      </w:r>
+      <w:r>
+        <w:rPr>
+          <w:rStyle w:val="eop"/>
+          <w:rFonts w:ascii="Arial" w:hAnsi="Arial" w:cs="Arial"/>
+        </w:rPr>
+        <w:t xml:space="preserve"> System requires technical needs and features that will allow customers to view products and services, to be able to order and pay their products. Additionally, it must have a user-friendly interface that is simple to navigate and open to users with different levels of technical proficiency.</w:t>
+      </w:r>
+    </w:p>
+    <w:p>
+      <w:pPr>
+        <w:pStyle w:val="paragraph"/>
+        <w:numPr>
+          <w:ilvl w:val="0"/>
+          <w:numId w:val="55"/>
+        </w:numPr>
+        <w:spacing w:after="0" w:line="480" w:lineRule="auto"/>
+        <w:jc w:val="both"/>
+        <w:textAlignment w:val="baseline"/>
+        <w:rPr>
+          <w:rStyle w:val="eop"/>
+          <w:rFonts w:ascii="Arial" w:hAnsi="Arial" w:cs="Arial"/>
+        </w:rPr>
+      </w:pPr>
+      <w:r>
+        <w:rPr>
+          <w:rStyle w:val="eop"/>
+          <w:rFonts w:ascii="Arial" w:hAnsi="Arial" w:cs="Arial"/>
+          <w:b/>
+          <w:bCs/>
+        </w:rPr>
+        <w:lastRenderedPageBreak/>
+        <w:t xml:space="preserve">Resource constraints: </w:t>
+      </w:r>
+      <w:r>
+        <w:rPr>
+          <w:rStyle w:val="eop"/>
+          <w:rFonts w:ascii="Arial" w:hAnsi="Arial" w:cs="Arial"/>
+        </w:rPr>
+        <w:t>To ensure that procurement activities can be completed effectively and efficiently, the procurement process must consider the availability of internal resources, such as personnel.</w:t>
+      </w:r>
+    </w:p>
+    <w:p>
+      <w:pPr>
+        <w:pStyle w:val="paragraph"/>
+        <w:spacing w:after="0" w:line="480" w:lineRule="auto"/>
+        <w:ind w:left="1800" w:firstLine="360"/>
+        <w:jc w:val="both"/>
+        <w:textAlignment w:val="baseline"/>
+        <w:rPr>
+          <w:rFonts w:ascii="Arial" w:hAnsi="Arial" w:cs="Arial"/>
+        </w:rPr>
+      </w:pPr>
+      <w:r>
+        <w:rPr>
+          <w:rStyle w:val="eop"/>
+          <w:rFonts w:ascii="Arial" w:hAnsi="Arial" w:cs="Arial"/>
+        </w:rPr>
+        <w:t>By recognizing and proactively addressing these constraints, organizations can navigate the procurement landscape more efficiently and effectively, leading to better decision-making, cost optimization, and overall procurement success.</w:t>
+      </w:r>
+    </w:p>
+    <w:p>
+      <w:pPr>
+        <w:pStyle w:val="Heading3"/>
+        <w:spacing w:before="0" w:line="480" w:lineRule="auto"/>
+        <w:ind w:left="629" w:firstLine="720"/>
+        <w:rPr>
+          <w:rFonts w:cs="Arial"/>
+          <w:b/>
+          <w:bCs/>
+        </w:rPr>
+      </w:pPr>
+      <w:bookmarkStart w:id="103" w:name="_Toc134094412"/>
+      <w:r>
+        <w:rPr>
+          <w:rFonts w:cs="Arial"/>
+          <w:b/>
+          <w:bCs/>
+        </w:rPr>
+        <w:t>Contract Approval Process</w:t>
+      </w:r>
+      <w:bookmarkEnd w:id="103"/>
+    </w:p>
+    <w:p>
+      <w:pPr>
+        <w:pStyle w:val="paragraph"/>
+        <w:spacing w:before="0" w:beforeAutospacing="0" w:after="0" w:afterAutospacing="0" w:line="480" w:lineRule="auto"/>
+        <w:ind w:left="1080" w:firstLine="720"/>
+        <w:jc w:val="both"/>
+        <w:textAlignment w:val="baseline"/>
+        <w:rPr>
+          <w:rStyle w:val="eop"/>
+          <w:rFonts w:ascii="Arial" w:hAnsi="Arial" w:cs="Arial"/>
+        </w:rPr>
+      </w:pPr>
+      <w:r>
+        <w:rPr>
+          <w:rStyle w:val="eop"/>
+          <w:rFonts w:ascii="Arial" w:hAnsi="Arial" w:cs="Arial"/>
+        </w:rPr>
+        <w:t>The contract approval process is a critical step in the procurement lifecycle, ensuring that contracts are reviewed, authorized, and executed in accordance with established policies and procedures.</w:t>
+      </w:r>
+      <w:r>
+        <w:rPr>
+          <w:rStyle w:val="eop"/>
+          <w:rFonts w:ascii="Arial" w:hAnsi="Arial" w:cs="Arial"/>
+        </w:rPr>
+        <w:t xml:space="preserve"> These procedures include the following:</w:t>
+      </w:r>
+    </w:p>
+    <w:p>
+      <w:pPr>
+        <w:pStyle w:val="paragraph"/>
+        <w:numPr>
+          <w:ilvl w:val="0"/>
+          <w:numId w:val="56"/>
+        </w:numPr>
+        <w:spacing w:before="0" w:beforeAutospacing="0" w:after="0" w:afterAutospacing="0" w:line="480" w:lineRule="auto"/>
+        <w:jc w:val="both"/>
+        <w:textAlignment w:val="baseline"/>
+        <w:rPr>
+          <w:rStyle w:val="eop"/>
+          <w:rFonts w:ascii="Arial" w:hAnsi="Arial" w:cs="Arial"/>
+        </w:rPr>
+      </w:pPr>
+      <w:r>
+        <w:rPr>
+          <w:rStyle w:val="eop"/>
+          <w:rFonts w:ascii="Arial" w:hAnsi="Arial" w:cs="Arial"/>
+          <w:b/>
+          <w:bCs/>
+        </w:rPr>
+        <w:t>Contract Initiation:</w:t>
+      </w:r>
+      <w:r>
+        <w:rPr>
+          <w:rStyle w:val="eop"/>
+          <w:rFonts w:ascii="Arial" w:hAnsi="Arial" w:cs="Arial"/>
+        </w:rPr>
+        <w:t xml:space="preserve"> </w:t>
+      </w:r>
+      <w:r>
+        <w:rPr>
+          <w:rStyle w:val="eop"/>
+          <w:rFonts w:ascii="Arial" w:hAnsi="Arial" w:cs="Arial"/>
+        </w:rPr>
+        <w:t xml:space="preserve">The procurement process will be </w:t>
+      </w:r>
+      <w:r>
+        <w:rPr>
+          <w:rStyle w:val="eop"/>
+          <w:rFonts w:ascii="Arial" w:hAnsi="Arial" w:cs="Arial"/>
+        </w:rPr>
+        <w:t>initiated</w:t>
+      </w:r>
+      <w:r>
+        <w:rPr>
+          <w:rStyle w:val="eop"/>
+          <w:rFonts w:ascii="Arial" w:hAnsi="Arial" w:cs="Arial"/>
+        </w:rPr>
+        <w:t xml:space="preserve"> by the project manager by sending a Workday request for procurement to the procurement officer.</w:t>
+      </w:r>
+    </w:p>
+    <w:p>
+      <w:pPr>
+        <w:pStyle w:val="paragraph"/>
+        <w:numPr>
+          <w:ilvl w:val="0"/>
+          <w:numId w:val="56"/>
+        </w:numPr>
+        <w:spacing w:before="0" w:beforeAutospacing="0" w:after="0" w:afterAutospacing="0" w:line="480" w:lineRule="auto"/>
+        <w:jc w:val="both"/>
+        <w:textAlignment w:val="baseline"/>
+        <w:rPr>
+          <w:rStyle w:val="eop"/>
+          <w:rFonts w:ascii="Arial" w:hAnsi="Arial" w:cs="Arial"/>
+        </w:rPr>
+      </w:pPr>
+      <w:r>
+        <w:rPr>
+          <w:rStyle w:val="eop"/>
+          <w:rFonts w:ascii="Arial" w:hAnsi="Arial" w:cs="Arial"/>
+          <w:b/>
+          <w:bCs/>
+        </w:rPr>
+        <w:t>Contract Planning:</w:t>
+      </w:r>
+      <w:r>
+        <w:rPr>
+          <w:rStyle w:val="eop"/>
+          <w:rFonts w:ascii="Arial" w:hAnsi="Arial" w:cs="Arial"/>
+        </w:rPr>
+        <w:t xml:space="preserve"> </w:t>
+      </w:r>
+      <w:r>
+        <w:rPr>
+          <w:rStyle w:val="eop"/>
+          <w:rFonts w:ascii="Arial" w:hAnsi="Arial" w:cs="Arial"/>
+        </w:rPr>
+        <w:t>A procurement plan that specifies the kind of contract to be used, the evaluation standards, and the deadlines for procurement activities will be created by the procurement officer.</w:t>
+      </w:r>
+    </w:p>
+    <w:p>
+      <w:pPr>
+        <w:pStyle w:val="paragraph"/>
+        <w:numPr>
+          <w:ilvl w:val="0"/>
+          <w:numId w:val="56"/>
+        </w:numPr>
+        <w:spacing w:after="0" w:line="480" w:lineRule="auto"/>
+        <w:jc w:val="both"/>
+        <w:textAlignment w:val="baseline"/>
+        <w:rPr>
+          <w:rStyle w:val="eop"/>
+          <w:rFonts w:ascii="Arial" w:hAnsi="Arial" w:cs="Arial"/>
+        </w:rPr>
+      </w:pPr>
+      <w:r>
+        <w:rPr>
+          <w:rStyle w:val="eop"/>
+          <w:rFonts w:ascii="Arial" w:hAnsi="Arial" w:cs="Arial"/>
+          <w:b/>
+          <w:bCs/>
+        </w:rPr>
+        <w:t>Contract Development</w:t>
+      </w:r>
+      <w:r>
+        <w:rPr>
+          <w:rStyle w:val="eop"/>
+          <w:rFonts w:ascii="Arial" w:hAnsi="Arial" w:cs="Arial"/>
+        </w:rPr>
+        <w:t xml:space="preserve">: </w:t>
+      </w:r>
+      <w:r>
+        <w:rPr>
+          <w:rStyle w:val="eop"/>
+          <w:rFonts w:ascii="Arial" w:hAnsi="Arial" w:cs="Arial"/>
+        </w:rPr>
+        <w:t xml:space="preserve">The procurement officer will create the contract documents, such as the Terms and conditions, a pricing schedule, and a Statement of Work (SOW) after the procurement plan has been approved. </w:t>
+      </w:r>
+    </w:p>
+    <w:p>
+      <w:pPr>
+        <w:pStyle w:val="paragraph"/>
+        <w:numPr>
+          <w:ilvl w:val="0"/>
+          <w:numId w:val="56"/>
+        </w:numPr>
+        <w:spacing w:after="0" w:line="480" w:lineRule="auto"/>
+        <w:jc w:val="both"/>
+        <w:textAlignment w:val="baseline"/>
+        <w:rPr>
+          <w:rStyle w:val="eop"/>
+          <w:rFonts w:ascii="Arial" w:hAnsi="Arial" w:cs="Arial"/>
+        </w:rPr>
+      </w:pPr>
+      <w:r>
+        <w:rPr>
+          <w:rStyle w:val="eop"/>
+          <w:rFonts w:ascii="Arial" w:hAnsi="Arial" w:cs="Arial"/>
+          <w:b/>
+          <w:bCs/>
+        </w:rPr>
+        <w:lastRenderedPageBreak/>
+        <w:t>Contract Review:</w:t>
+      </w:r>
+      <w:r>
+        <w:rPr>
+          <w:rStyle w:val="eop"/>
+          <w:rFonts w:ascii="Arial" w:hAnsi="Arial" w:cs="Arial"/>
+        </w:rPr>
+        <w:t xml:space="preserve"> </w:t>
+      </w:r>
+      <w:r>
+        <w:rPr>
+          <w:rStyle w:val="eop"/>
+          <w:rFonts w:ascii="Arial" w:hAnsi="Arial" w:cs="Arial"/>
+        </w:rPr>
+        <w:t>The legal department will examine the contract documents to make sure they adhere to all relevant laws and rules.</w:t>
+      </w:r>
+    </w:p>
+    <w:p>
+      <w:pPr>
+        <w:pStyle w:val="paragraph"/>
+        <w:numPr>
+          <w:ilvl w:val="0"/>
+          <w:numId w:val="56"/>
+        </w:numPr>
+        <w:spacing w:after="0" w:line="480" w:lineRule="auto"/>
+        <w:jc w:val="both"/>
+        <w:textAlignment w:val="baseline"/>
+        <w:rPr>
+          <w:rStyle w:val="eop"/>
+          <w:rFonts w:ascii="Arial" w:hAnsi="Arial" w:cs="Arial"/>
+        </w:rPr>
+      </w:pPr>
+      <w:r>
+        <w:rPr>
+          <w:rStyle w:val="eop"/>
+          <w:rFonts w:ascii="Arial" w:hAnsi="Arial" w:cs="Arial"/>
+          <w:b/>
+          <w:bCs/>
+        </w:rPr>
+        <w:t>Contract Approval:</w:t>
+      </w:r>
+      <w:r>
+        <w:rPr>
+          <w:rStyle w:val="eop"/>
+          <w:rFonts w:ascii="Arial" w:hAnsi="Arial" w:cs="Arial"/>
+        </w:rPr>
+        <w:t xml:space="preserve"> </w:t>
+      </w:r>
+      <w:r>
+        <w:rPr>
+          <w:rStyle w:val="eop"/>
+          <w:rFonts w:ascii="Arial" w:hAnsi="Arial" w:cs="Arial"/>
+        </w:rPr>
+        <w:t xml:space="preserve">The Contract Review Committee will be asked to approve the contract documents. The Committee will </w:t>
+      </w:r>
+      <w:r>
+        <w:rPr>
+          <w:rStyle w:val="eop"/>
+          <w:rFonts w:ascii="Arial" w:hAnsi="Arial" w:cs="Arial"/>
+        </w:rPr>
+        <w:t xml:space="preserve">then </w:t>
+      </w:r>
+      <w:r>
+        <w:rPr>
+          <w:rStyle w:val="eop"/>
+          <w:rFonts w:ascii="Arial" w:hAnsi="Arial" w:cs="Arial"/>
+        </w:rPr>
+        <w:t>assess the contract documentation and provide the Project Manager with a recommendation.</w:t>
+      </w:r>
+    </w:p>
+    <w:p>
+      <w:pPr>
+        <w:pStyle w:val="paragraph"/>
+        <w:numPr>
+          <w:ilvl w:val="0"/>
+          <w:numId w:val="56"/>
+        </w:numPr>
+        <w:spacing w:after="0" w:line="480" w:lineRule="auto"/>
+        <w:jc w:val="both"/>
+        <w:textAlignment w:val="baseline"/>
+        <w:rPr>
+          <w:rStyle w:val="eop"/>
+          <w:rFonts w:ascii="Arial" w:hAnsi="Arial" w:cs="Arial"/>
+        </w:rPr>
+      </w:pPr>
+      <w:r>
+        <w:rPr>
+          <w:rStyle w:val="eop"/>
+          <w:rFonts w:ascii="Arial" w:hAnsi="Arial" w:cs="Arial"/>
+          <w:b/>
+          <w:bCs/>
+        </w:rPr>
+        <w:t>Contract Execution:</w:t>
+      </w:r>
+      <w:r>
+        <w:rPr>
+          <w:rStyle w:val="eop"/>
+          <w:rFonts w:ascii="Arial" w:hAnsi="Arial" w:cs="Arial"/>
+        </w:rPr>
+        <w:t xml:space="preserve"> </w:t>
+      </w:r>
+      <w:r>
+        <w:rPr>
+          <w:rStyle w:val="eop"/>
+          <w:rFonts w:ascii="Arial" w:hAnsi="Arial" w:cs="Arial"/>
+        </w:rPr>
+        <w:t>The Procurement Officer will execute the contract and issue a purchase order during the Workday after it has been approved.</w:t>
+      </w:r>
+    </w:p>
+    <w:p>
+      <w:pPr>
+        <w:pStyle w:val="paragraph"/>
+        <w:numPr>
+          <w:ilvl w:val="0"/>
+          <w:numId w:val="56"/>
+        </w:numPr>
+        <w:spacing w:after="0" w:line="480" w:lineRule="auto"/>
+        <w:jc w:val="both"/>
+        <w:textAlignment w:val="baseline"/>
+        <w:rPr>
+          <w:rStyle w:val="eop"/>
+          <w:rFonts w:ascii="Arial" w:hAnsi="Arial" w:cs="Arial"/>
+        </w:rPr>
+      </w:pPr>
+      <w:r>
+        <w:rPr>
+          <w:rStyle w:val="eop"/>
+          <w:rFonts w:ascii="Arial" w:hAnsi="Arial" w:cs="Arial"/>
+          <w:b/>
+          <w:bCs/>
+        </w:rPr>
+        <w:t>Contract Monitoring:</w:t>
+      </w:r>
+      <w:r>
+        <w:rPr>
+          <w:rStyle w:val="eop"/>
+          <w:rFonts w:ascii="Arial" w:hAnsi="Arial" w:cs="Arial"/>
+        </w:rPr>
+        <w:t xml:space="preserve"> </w:t>
+      </w:r>
+      <w:r>
+        <w:rPr>
+          <w:rStyle w:val="eop"/>
+          <w:rFonts w:ascii="Arial" w:hAnsi="Arial" w:cs="Arial"/>
+        </w:rPr>
+        <w:t xml:space="preserve">To make sure the vendor is observing the terms of the contract, the project manager will </w:t>
+      </w:r>
+      <w:r>
+        <w:rPr>
+          <w:rStyle w:val="eop"/>
+          <w:rFonts w:ascii="Arial" w:hAnsi="Arial" w:cs="Arial"/>
+        </w:rPr>
+        <w:t>monitor</w:t>
+      </w:r>
+      <w:r>
+        <w:rPr>
+          <w:rStyle w:val="eop"/>
+          <w:rFonts w:ascii="Arial" w:hAnsi="Arial" w:cs="Arial"/>
+        </w:rPr>
+        <w:t xml:space="preserve"> their performance. Additionally, the procurement officer will keep an eye on the agreement to make sure that all deliverables are fulfilled, and payments are made in accordance with the contract's terms. </w:t>
+      </w:r>
+    </w:p>
+    <w:p>
+      <w:pPr>
+        <w:pStyle w:val="paragraph"/>
+        <w:spacing w:after="0" w:line="480" w:lineRule="auto"/>
+        <w:ind w:left="1440" w:firstLine="720"/>
+        <w:jc w:val="both"/>
+        <w:textAlignment w:val="baseline"/>
+        <w:rPr>
+          <w:rFonts w:ascii="Arial" w:hAnsi="Arial" w:cs="Arial"/>
+        </w:rPr>
+      </w:pPr>
+      <w:r>
+        <w:rPr>
+          <w:rStyle w:val="eop"/>
+          <w:rFonts w:ascii="Arial" w:hAnsi="Arial" w:cs="Arial"/>
+        </w:rPr>
+        <w:t>Overall, by establishing a clear and structured contract approval process, organizations can enhance transparency, accountability, and efficiency in their procurement activities, minimizing potential legal and financial risks while fostering effective supplier relationships.</w:t>
+      </w:r>
+    </w:p>
+    <w:p>
+      <w:pPr>
+        <w:pStyle w:val="Heading3"/>
+        <w:spacing w:before="0" w:line="480" w:lineRule="auto"/>
+        <w:ind w:left="629" w:firstLine="720"/>
+        <w:rPr>
+          <w:rFonts w:cs="Arial"/>
+          <w:b/>
+          <w:bCs/>
+        </w:rPr>
+      </w:pPr>
+      <w:bookmarkStart w:id="104" w:name="_Toc134094413"/>
+      <w:r>
+        <w:rPr>
+          <w:rFonts w:cs="Arial"/>
+          <w:b/>
+          <w:bCs/>
+        </w:rPr>
+        <w:t>Decision Criteria</w:t>
+      </w:r>
+      <w:bookmarkEnd w:id="104"/>
+    </w:p>
+    <w:p>
+      <w:pPr>
+        <w:pStyle w:val="paragraph"/>
+        <w:spacing w:after="0" w:line="480" w:lineRule="auto"/>
+        <w:ind w:left="1349" w:firstLine="629"/>
+        <w:jc w:val="both"/>
+        <w:textAlignment w:val="baseline"/>
+        <w:rPr>
+          <w:rFonts w:ascii="Arial" w:hAnsi="Arial" w:cs="Arial"/>
+        </w:rPr>
+      </w:pPr>
+      <w:r>
+        <w:rPr>
+          <w:rFonts w:ascii="Arial" w:hAnsi="Arial" w:cs="Arial"/>
+        </w:rPr>
+        <w:t>Decision criteria are a set of predefined factors and considerations used to evaluate and make informed decisions in the procurement process.</w:t>
+      </w:r>
+      <w:r>
+        <w:rPr>
+          <w:rFonts w:ascii="Arial" w:hAnsi="Arial" w:cs="Arial"/>
+        </w:rPr>
+        <w:t xml:space="preserve"> </w:t>
+      </w:r>
+      <w:r>
+        <w:rPr>
+          <w:rFonts w:ascii="Arial" w:hAnsi="Arial" w:cs="Arial"/>
+        </w:rPr>
+        <w:lastRenderedPageBreak/>
+        <w:t xml:space="preserve">The following are </w:t>
+      </w:r>
+      <w:r>
+        <w:rPr>
+          <w:rFonts w:ascii="Arial" w:hAnsi="Arial" w:cs="Arial"/>
+        </w:rPr>
+        <w:t>the</w:t>
+      </w:r>
+      <w:r>
+        <w:rPr>
+          <w:rFonts w:ascii="Arial" w:hAnsi="Arial" w:cs="Arial"/>
+        </w:rPr>
+        <w:t xml:space="preserve"> criteria </w:t>
+      </w:r>
+      <w:r>
+        <w:rPr>
+          <w:rFonts w:ascii="Arial" w:hAnsi="Arial" w:cs="Arial"/>
+        </w:rPr>
+        <w:t>for the Villamin</w:t>
+      </w:r>
+      <w:r>
+        <w:rPr>
+          <w:rFonts w:ascii="Arial" w:hAnsi="Arial" w:cs="Arial"/>
+        </w:rPr>
+        <w:t xml:space="preserve"> Wood and Iron Works System project that will be used by the contract review board: </w:t>
+      </w:r>
+    </w:p>
+    <w:p>
+      <w:pPr>
+        <w:pStyle w:val="paragraph"/>
+        <w:numPr>
+          <w:ilvl w:val="0"/>
+          <w:numId w:val="58"/>
+        </w:numPr>
+        <w:spacing w:after="0" w:line="480" w:lineRule="auto"/>
+        <w:jc w:val="both"/>
+        <w:textAlignment w:val="baseline"/>
+        <w:rPr>
+          <w:rFonts w:ascii="Arial" w:hAnsi="Arial" w:cs="Arial"/>
+        </w:rPr>
+      </w:pPr>
+      <w:r>
+        <w:rPr>
+          <w:rFonts w:ascii="Arial" w:hAnsi="Arial" w:cs="Arial"/>
+          <w:b/>
+          <w:bCs/>
+        </w:rPr>
+        <w:t xml:space="preserve">Schedule: </w:t>
+      </w:r>
+      <w:r>
+        <w:rPr>
+          <w:rFonts w:ascii="Arial" w:hAnsi="Arial" w:cs="Arial"/>
+        </w:rPr>
+        <w:t>The vendor must show they can complete the project on time and meet all deliverables, including important deadlines and milestones.</w:t>
+      </w:r>
+    </w:p>
+    <w:p>
+      <w:pPr>
+        <w:pStyle w:val="paragraph"/>
+        <w:numPr>
+          <w:ilvl w:val="0"/>
+          <w:numId w:val="58"/>
+        </w:numPr>
+        <w:spacing w:after="0" w:line="480" w:lineRule="auto"/>
+        <w:jc w:val="both"/>
+        <w:textAlignment w:val="baseline"/>
+        <w:rPr>
+          <w:rFonts w:ascii="Arial" w:hAnsi="Arial" w:cs="Arial"/>
+        </w:rPr>
+      </w:pPr>
+      <w:r>
+        <w:rPr>
+          <w:rFonts w:ascii="Arial" w:hAnsi="Arial" w:cs="Arial"/>
+          <w:b/>
+          <w:bCs/>
+        </w:rPr>
+        <w:t>Business Needs:</w:t>
+      </w:r>
+      <w:r>
+        <w:rPr>
+          <w:rFonts w:ascii="Arial" w:hAnsi="Arial" w:cs="Arial"/>
+        </w:rPr>
+        <w:t xml:space="preserve"> The project must be aligned with the company’s business needs, such as increasing operational effectiveness, enhancing customer experience, or an increase in revenue.</w:t>
+      </w:r>
+    </w:p>
+    <w:p>
+      <w:pPr>
+        <w:pStyle w:val="paragraph"/>
+        <w:numPr>
+          <w:ilvl w:val="0"/>
+          <w:numId w:val="58"/>
+        </w:numPr>
+        <w:spacing w:after="0" w:line="480" w:lineRule="auto"/>
+        <w:jc w:val="both"/>
+        <w:textAlignment w:val="baseline"/>
+        <w:rPr>
+          <w:rFonts w:ascii="Arial" w:hAnsi="Arial" w:cs="Arial"/>
+        </w:rPr>
+      </w:pPr>
+      <w:r>
+        <w:rPr>
+          <w:rFonts w:ascii="Arial" w:hAnsi="Arial" w:cs="Arial"/>
+          <w:b/>
+          <w:bCs/>
+        </w:rPr>
+        <w:t xml:space="preserve">Pricing: </w:t>
+      </w:r>
+      <w:r>
+        <w:rPr>
+          <w:rFonts w:ascii="Arial" w:hAnsi="Arial" w:cs="Arial"/>
+        </w:rPr>
+        <w:t>During the decision-making process, the cost of the vendor's suggested solution will be considered. The vendor's pricing should be competitive and reasonable in light of the market analysis and additional proposals received.</w:t>
+      </w:r>
+    </w:p>
+    <w:p>
+      <w:pPr>
+        <w:pStyle w:val="paragraph"/>
+        <w:numPr>
+          <w:ilvl w:val="0"/>
+          <w:numId w:val="58"/>
+        </w:numPr>
+        <w:spacing w:after="0" w:line="480" w:lineRule="auto"/>
+        <w:jc w:val="both"/>
+        <w:textAlignment w:val="baseline"/>
+        <w:rPr>
+          <w:rFonts w:ascii="Arial" w:hAnsi="Arial" w:cs="Arial"/>
+        </w:rPr>
+      </w:pPr>
+      <w:r>
+        <w:rPr>
+          <w:rFonts w:ascii="Arial" w:hAnsi="Arial" w:cs="Arial"/>
+          <w:b/>
+          <w:bCs/>
+        </w:rPr>
+        <w:t xml:space="preserve">Risk Management: </w:t>
+      </w:r>
+      <w:r>
+        <w:rPr>
+          <w:rFonts w:ascii="Arial" w:hAnsi="Arial" w:cs="Arial"/>
+        </w:rPr>
+        <w:t>The vendor must show that they have a solid grasp of potential risks and mitigation techniques. This includes identifying potential risks associated with project and procurement.</w:t>
+      </w:r>
+    </w:p>
+    <w:p>
+      <w:pPr>
+        <w:pStyle w:val="paragraph"/>
+        <w:numPr>
+          <w:ilvl w:val="0"/>
+          <w:numId w:val="58"/>
+        </w:numPr>
+        <w:spacing w:after="0" w:line="480" w:lineRule="auto"/>
+        <w:jc w:val="both"/>
+        <w:textAlignment w:val="baseline"/>
+        <w:rPr>
+          <w:rFonts w:ascii="Arial" w:hAnsi="Arial" w:cs="Arial"/>
+        </w:rPr>
+      </w:pPr>
+      <w:r>
+        <w:rPr>
+          <w:rFonts w:ascii="Arial" w:hAnsi="Arial" w:cs="Arial"/>
+          <w:b/>
+          <w:bCs/>
+        </w:rPr>
+        <w:t xml:space="preserve">Technical Requirements: </w:t>
+      </w:r>
+      <w:r>
+        <w:rPr>
+          <w:rFonts w:ascii="Arial" w:hAnsi="Arial" w:cs="Arial"/>
+        </w:rPr>
+        <w:t>The system must adhere to the organization's technical specifications, which may include compatibility with current systems, security protocols, and industry-specific standards.</w:t>
+      </w:r>
+    </w:p>
+    <w:p>
+      <w:pPr>
+        <w:pStyle w:val="paragraph"/>
+        <w:numPr>
+          <w:ilvl w:val="0"/>
+          <w:numId w:val="58"/>
+        </w:numPr>
+        <w:spacing w:after="0" w:line="480" w:lineRule="auto"/>
+        <w:jc w:val="both"/>
+        <w:textAlignment w:val="baseline"/>
+        <w:rPr>
+          <w:rFonts w:ascii="Arial" w:hAnsi="Arial" w:cs="Arial"/>
+        </w:rPr>
+      </w:pPr>
+      <w:r>
+        <w:rPr>
+          <w:rFonts w:ascii="Arial" w:hAnsi="Arial" w:cs="Arial"/>
+          <w:b/>
+          <w:bCs/>
+        </w:rPr>
+        <w:t xml:space="preserve">Compliance: </w:t>
+      </w:r>
+      <w:r>
+        <w:rPr>
+          <w:rFonts w:ascii="Arial" w:hAnsi="Arial" w:cs="Arial"/>
+        </w:rPr>
+        <w:t>The vendor must comply with all applicable laws, rules, and agreements, including those relating to intellectual property rights, data privacy, and security.</w:t>
+      </w:r>
+    </w:p>
+    <w:p>
+      <w:pPr>
+        <w:pStyle w:val="paragraph"/>
+        <w:spacing w:after="0" w:line="480" w:lineRule="auto"/>
+        <w:ind w:left="1709"/>
+        <w:jc w:val="both"/>
+        <w:textAlignment w:val="baseline"/>
+        <w:rPr>
+          <w:rFonts w:ascii="Arial" w:hAnsi="Arial" w:cs="Arial"/>
+        </w:rPr>
+      </w:pPr>
+      <w:r>
+        <w:rPr>
+          <w:rFonts w:ascii="Arial" w:hAnsi="Arial" w:cs="Arial"/>
+        </w:rPr>
+        <w:lastRenderedPageBreak/>
+        <w:t>The use of clear and well-defined decision criteria promotes consistency, transparency, and accountability in the procurement decision-making process, enabling organizations to make informed choices that yield favorable outcomes</w:t>
+      </w:r>
+      <w:r>
+        <w:rPr>
+          <w:rFonts w:ascii="Arial" w:hAnsi="Arial" w:cs="Arial"/>
+        </w:rPr>
+        <w:t>.</w:t>
+      </w:r>
+    </w:p>
+    <w:p>
+      <w:pPr>
+        <w:pStyle w:val="Heading3"/>
+        <w:spacing w:before="0" w:line="480" w:lineRule="auto"/>
+        <w:ind w:left="629" w:firstLine="720"/>
+        <w:rPr>
+          <w:rFonts w:cs="Arial"/>
+          <w:b/>
+          <w:bCs/>
+        </w:rPr>
+      </w:pPr>
+      <w:bookmarkStart w:id="105" w:name="_Toc134094414"/>
+      <w:r>
+        <w:rPr>
+          <w:rFonts w:cs="Arial"/>
+          <w:b/>
+          <w:bCs/>
+        </w:rPr>
+        <w:t>Performance Metrics for Procurement Activities</w:t>
+      </w:r>
+      <w:bookmarkEnd w:id="105"/>
+    </w:p>
+    <w:p>
+      <w:pPr>
+        <w:pStyle w:val="paragraph"/>
+        <w:spacing w:before="0" w:beforeAutospacing="0" w:after="0" w:afterAutospacing="0" w:line="480" w:lineRule="auto"/>
+        <w:ind w:left="1080" w:firstLine="720"/>
+        <w:jc w:val="both"/>
+        <w:textAlignment w:val="baseline"/>
+        <w:rPr>
+          <w:rStyle w:val="eop"/>
+          <w:rFonts w:ascii="Arial" w:hAnsi="Arial" w:cs="Arial"/>
+        </w:rPr>
+      </w:pPr>
+      <w:r>
+        <w:rPr>
+          <w:rStyle w:val="eop"/>
+          <w:rFonts w:ascii="Arial" w:hAnsi="Arial" w:cs="Arial"/>
+        </w:rPr>
+        <w:t xml:space="preserve">The following performance metrics will be used by Villamin Wood and Iron Works System project for procurement activities: </w:t>
+      </w:r>
+    </w:p>
+    <w:p>
+      <w:pPr>
+        <w:pStyle w:val="paragraph"/>
+        <w:numPr>
+          <w:ilvl w:val="0"/>
+          <w:numId w:val="59"/>
+        </w:numPr>
+        <w:spacing w:before="0" w:beforeAutospacing="0" w:after="0" w:afterAutospacing="0" w:line="480" w:lineRule="auto"/>
+        <w:jc w:val="both"/>
+        <w:textAlignment w:val="baseline"/>
+        <w:rPr>
+          <w:rStyle w:val="eop"/>
+          <w:rFonts w:ascii="Arial" w:hAnsi="Arial" w:cs="Arial"/>
+        </w:rPr>
+      </w:pPr>
+      <w:r>
+        <w:rPr>
+          <w:rStyle w:val="eop"/>
+          <w:rFonts w:ascii="Arial" w:hAnsi="Arial" w:cs="Arial"/>
+        </w:rPr>
+        <w:t>Vendor Performance Rating</w:t>
+      </w:r>
+    </w:p>
+    <w:p>
+      <w:pPr>
+        <w:pStyle w:val="paragraph"/>
+        <w:spacing w:before="0" w:beforeAutospacing="0" w:after="0" w:afterAutospacing="0" w:line="480" w:lineRule="auto"/>
+        <w:ind w:left="1800" w:firstLine="720"/>
+        <w:jc w:val="both"/>
+        <w:textAlignment w:val="baseline"/>
+        <w:rPr>
+          <w:rStyle w:val="eop"/>
+          <w:rFonts w:ascii="Arial" w:hAnsi="Arial" w:cs="Arial"/>
+        </w:rPr>
+      </w:pPr>
+      <w:r>
+        <w:rPr>
+          <w:rStyle w:val="eop"/>
+          <w:rFonts w:ascii="Arial" w:hAnsi="Arial" w:cs="Arial"/>
+        </w:rPr>
+        <w:t>The rating is calculated by giving points to various factors, including the caliber of the good or service, responsiveness, and communication. A rating scale of 1 to 5, with 5 being the best, can be created by averaging the total score.</w:t>
+      </w:r>
+    </w:p>
+    <w:p>
+      <w:pPr>
+        <w:pStyle w:val="paragraph"/>
+        <w:numPr>
+          <w:ilvl w:val="0"/>
+          <w:numId w:val="59"/>
+        </w:numPr>
+        <w:spacing w:before="0" w:beforeAutospacing="0" w:after="0" w:afterAutospacing="0" w:line="480" w:lineRule="auto"/>
+        <w:jc w:val="both"/>
+        <w:textAlignment w:val="baseline"/>
+        <w:rPr>
+          <w:rStyle w:val="eop"/>
+          <w:rFonts w:ascii="Arial" w:hAnsi="Arial" w:cs="Arial"/>
+        </w:rPr>
+      </w:pPr>
+      <w:r>
+        <w:rPr>
+          <w:rStyle w:val="eop"/>
+          <w:rFonts w:ascii="Arial" w:hAnsi="Arial" w:cs="Arial"/>
+        </w:rPr>
+        <w:t>Customer Satisfaction</w:t>
+      </w:r>
+    </w:p>
+    <w:p>
+      <w:pPr>
+        <w:pStyle w:val="paragraph"/>
+        <w:spacing w:before="0" w:beforeAutospacing="0" w:after="0" w:afterAutospacing="0" w:line="480" w:lineRule="auto"/>
+        <w:ind w:left="1800" w:firstLine="720"/>
+        <w:jc w:val="both"/>
+        <w:textAlignment w:val="baseline"/>
+        <w:rPr>
+          <w:rStyle w:val="eop"/>
+          <w:rFonts w:ascii="Arial" w:hAnsi="Arial" w:cs="Arial"/>
+        </w:rPr>
+      </w:pPr>
+      <w:r>
+        <w:rPr>
+          <w:rStyle w:val="eop"/>
+          <w:rFonts w:ascii="Arial" w:hAnsi="Arial" w:cs="Arial"/>
+        </w:rPr>
+        <w:t>Customer satisfaction with the purchasing process, including receptivity, communication, and product and service delivery.</w:t>
+      </w:r>
+    </w:p>
+    <w:p>
+      <w:pPr>
+        <w:pStyle w:val="paragraph"/>
+        <w:numPr>
+          <w:ilvl w:val="0"/>
+          <w:numId w:val="59"/>
+        </w:numPr>
+        <w:spacing w:before="0" w:beforeAutospacing="0" w:after="0" w:afterAutospacing="0" w:line="480" w:lineRule="auto"/>
+        <w:jc w:val="both"/>
+        <w:textAlignment w:val="baseline"/>
+        <w:rPr>
+          <w:rStyle w:val="eop"/>
+          <w:rFonts w:ascii="Arial" w:hAnsi="Arial" w:cs="Arial"/>
+        </w:rPr>
+      </w:pPr>
+      <w:r>
+        <w:rPr>
+          <w:rStyle w:val="eop"/>
+          <w:rFonts w:ascii="Arial" w:hAnsi="Arial" w:cs="Arial"/>
+        </w:rPr>
+        <w:t>Procurement Cycle Time</w:t>
+      </w:r>
+    </w:p>
+    <w:p>
+      <w:pPr>
+        <w:pStyle w:val="paragraph"/>
+        <w:spacing w:before="0" w:beforeAutospacing="0" w:after="0" w:afterAutospacing="0" w:line="480" w:lineRule="auto"/>
+        <w:ind w:left="1800" w:firstLine="720"/>
+        <w:jc w:val="both"/>
+        <w:textAlignment w:val="baseline"/>
+        <w:rPr>
+          <w:rStyle w:val="eop"/>
+          <w:rFonts w:ascii="Arial" w:hAnsi="Arial" w:cs="Arial"/>
+        </w:rPr>
+      </w:pPr>
+      <w:r>
+        <w:rPr>
+          <w:rStyle w:val="eop"/>
+          <w:rFonts w:ascii="Arial" w:hAnsi="Arial" w:cs="Arial"/>
+        </w:rPr>
+        <w:t>The length of time needed to complete the procurement process from need identification to the issuance of a purchase order or contract.</w:t>
+      </w:r>
+    </w:p>
+    <w:p>
+      <w:pPr>
+        <w:pStyle w:val="paragraph"/>
+        <w:numPr>
+          <w:ilvl w:val="0"/>
+          <w:numId w:val="59"/>
+        </w:numPr>
+        <w:spacing w:before="0" w:beforeAutospacing="0" w:after="0" w:afterAutospacing="0" w:line="480" w:lineRule="auto"/>
+        <w:jc w:val="both"/>
+        <w:textAlignment w:val="baseline"/>
+        <w:rPr>
+          <w:rStyle w:val="eop"/>
+          <w:rFonts w:ascii="Arial" w:hAnsi="Arial" w:cs="Arial"/>
+        </w:rPr>
+      </w:pPr>
+      <w:r>
+        <w:rPr>
+          <w:rStyle w:val="eop"/>
+          <w:rFonts w:ascii="Arial" w:hAnsi="Arial" w:cs="Arial"/>
+        </w:rPr>
+        <w:t>Cost Variance</w:t>
+      </w:r>
+    </w:p>
+    <w:p>
+      <w:pPr>
+        <w:pStyle w:val="paragraph"/>
+        <w:spacing w:before="0" w:beforeAutospacing="0" w:after="0" w:afterAutospacing="0" w:line="480" w:lineRule="auto"/>
+        <w:ind w:left="1800" w:firstLine="720"/>
+        <w:jc w:val="both"/>
+        <w:textAlignment w:val="baseline"/>
+        <w:rPr>
+          <w:rStyle w:val="eop"/>
+          <w:rFonts w:ascii="Arial" w:hAnsi="Arial" w:cs="Arial"/>
+        </w:rPr>
+      </w:pPr>
+      <w:r>
+        <w:rPr>
+          <w:rStyle w:val="eop"/>
+          <w:rFonts w:ascii="Arial" w:hAnsi="Arial" w:cs="Arial"/>
+        </w:rPr>
+        <w:t>This metric contrasts actual and anticipated costs associated with procurement. To calculate, divide the result by the planned costs after deducting the actual costs.</w:t>
+      </w:r>
+    </w:p>
+    <w:p>
+      <w:pPr>
+        <w:pStyle w:val="paragraph"/>
+        <w:numPr>
+          <w:ilvl w:val="0"/>
+          <w:numId w:val="59"/>
+        </w:numPr>
+        <w:spacing w:before="0" w:beforeAutospacing="0" w:after="0" w:afterAutospacing="0" w:line="480" w:lineRule="auto"/>
+        <w:jc w:val="both"/>
+        <w:textAlignment w:val="baseline"/>
+        <w:rPr>
+          <w:rStyle w:val="eop"/>
+          <w:rFonts w:ascii="Arial" w:hAnsi="Arial" w:cs="Arial"/>
+        </w:rPr>
+      </w:pPr>
+      <w:r>
+        <w:rPr>
+          <w:rStyle w:val="eop"/>
+          <w:rFonts w:ascii="Arial" w:hAnsi="Arial" w:cs="Arial"/>
+        </w:rPr>
+        <w:t>Contract Management</w:t>
+      </w:r>
+    </w:p>
+    <w:p>
+      <w:pPr>
+        <w:pStyle w:val="paragraph"/>
+        <w:spacing w:before="0" w:beforeAutospacing="0" w:after="0" w:afterAutospacing="0" w:line="480" w:lineRule="auto"/>
+        <w:ind w:left="1800" w:firstLine="720"/>
+        <w:jc w:val="both"/>
+        <w:textAlignment w:val="baseline"/>
+        <w:rPr>
+          <w:rFonts w:ascii="Arial" w:hAnsi="Arial" w:cs="Arial"/>
+        </w:rPr>
+      </w:pPr>
+      <w:r>
+        <w:rPr>
+          <w:rFonts w:ascii="Arial" w:hAnsi="Arial" w:cs="Arial"/>
+        </w:rPr>
+        <w:lastRenderedPageBreak/>
+        <w:t>T</w:t>
+      </w:r>
+      <w:r>
+        <w:rPr>
+          <w:rFonts w:ascii="Arial" w:hAnsi="Arial" w:cs="Arial"/>
+        </w:rPr>
+        <w:t>he success of contract management procedures like contract extensions, modifications, and supplier performance evaluation.</w:t>
+      </w:r>
+    </w:p>
+    <w:p>
+      <w:pPr>
+        <w:pStyle w:val="paragraph"/>
+        <w:spacing w:before="0" w:beforeAutospacing="0" w:after="0" w:afterAutospacing="0" w:line="480" w:lineRule="auto"/>
+        <w:ind w:left="1800" w:firstLine="720"/>
+        <w:jc w:val="both"/>
+        <w:textAlignment w:val="baseline"/>
+        <w:rPr>
+          <w:rFonts w:ascii="Arial" w:hAnsi="Arial" w:cs="Arial"/>
+        </w:rPr>
+      </w:pPr>
+    </w:p>
+    <w:p>
+      <w:pPr>
+        <w:pStyle w:val="paragraph"/>
+        <w:spacing w:before="0" w:beforeAutospacing="0" w:after="0" w:afterAutospacing="0" w:line="480" w:lineRule="auto"/>
+        <w:ind w:left="1800" w:firstLine="720"/>
+        <w:jc w:val="both"/>
+        <w:textAlignment w:val="baseline"/>
+        <w:rPr>
+          <w:rFonts w:ascii="Arial" w:hAnsi="Arial" w:cs="Arial"/>
+        </w:rPr>
+      </w:pPr>
+      <w:r>
+        <w:rPr>
+          <w:rFonts w:ascii="Arial" w:hAnsi="Arial" w:cs="Arial"/>
+        </w:rPr>
+        <w:t>By establishing and monitoring performance metrics, organizations can track their procurement performance, identify areas for improvement, and make data-driven decisions to optimize procurement activities. Performance metrics enable organizations to gauge the value and impact of their procurement efforts, drive continuous improvement, and ensure alignment with strategic objectives</w:t>
+      </w:r>
+      <w:r>
+        <w:rPr>
+          <w:rFonts w:ascii="Arial" w:hAnsi="Arial" w:cs="Arial"/>
+        </w:rPr>
+        <w:t>.</w:t>
+      </w:r>
+    </w:p>
+    <w:p>
+      <w:pPr>
+        <w:tabs>
+          <w:tab w:val="left" w:pos="1352"/>
+        </w:tabs>
+        <w:spacing w:after="0" w:line="480" w:lineRule="auto"/>
+        <w:rPr>
+          <w:sz w:val="24"/>
+          <w:szCs w:val="24"/>
+        </w:rPr>
+      </w:pPr>
+    </w:p>
+    <w:p>
+      <w:pPr>
+        <w:pStyle w:val="Heading2"/>
+        <w:spacing w:before="0" w:line="480" w:lineRule="auto"/>
+        <w:ind w:firstLine="720"/>
+        <w:rPr>
+          <w:rFonts w:cs="Arial"/>
+        </w:rPr>
+      </w:pPr>
+      <w:bookmarkStart w:id="106" w:name="_Toc134094415"/>
+      <w:r>
+        <w:rPr>
+          <w:rFonts w:cs="Arial"/>
+        </w:rPr>
+        <w:t>Implementation Plan</w:t>
+      </w:r>
+      <w:bookmarkEnd w:id="106"/>
+    </w:p>
+    <w:p>
+      <w:pPr>
+        <w:pStyle w:val="Heading3"/>
+        <w:spacing w:before="0" w:line="480" w:lineRule="auto"/>
+        <w:ind w:left="629" w:firstLine="720"/>
+        <w:rPr>
+          <w:rFonts w:cs="Arial"/>
+          <w:b/>
+          <w:bCs/>
+        </w:rPr>
+      </w:pPr>
+      <w:bookmarkStart w:id="107" w:name="_Toc134094416"/>
+      <w:r>
+        <w:rPr>
+          <w:rFonts w:cs="Arial"/>
+          <w:b/>
+          <w:bCs/>
+        </w:rPr>
+        <w:t>Executive Summary</w:t>
+      </w:r>
+      <w:bookmarkEnd w:id="107"/>
     </w:p>
     <w:p>
       <w:pPr>
@@ -18768,17 +20798,16 @@
           <w:bCs/>
         </w:rPr>
       </w:pPr>
-      <w:bookmarkStart w:id="102" w:name="_Toc134094411"/>
+      <w:bookmarkStart w:id="108" w:name="_Toc134094417"/>
       <w:r>
         <w:rPr>
           <w:rFonts w:cs="Arial"/>
           <w:b/>
           <w:bCs/>
         </w:rPr>
-        <w:lastRenderedPageBreak/>
-        <w:t>Procurement Constraints</w:t>
-      </w:r>
-      <w:bookmarkEnd w:id="102"/>
+        <w:t>Transition Approach</w:t>
+      </w:r>
+      <w:bookmarkEnd w:id="108"/>
     </w:p>
     <w:p>
       <w:pPr>
@@ -18826,16 +20855,17 @@
           <w:bCs/>
         </w:rPr>
       </w:pPr>
-      <w:bookmarkStart w:id="103" w:name="_Toc134094412"/>
+      <w:bookmarkStart w:id="109" w:name="_Toc134094418"/>
       <w:r>
         <w:rPr>
           <w:rFonts w:cs="Arial"/>
           <w:b/>
           <w:bCs/>
         </w:rPr>
-        <w:t>Contract Approval Process</w:t>
-      </w:r>
-      <w:bookmarkEnd w:id="103"/>
+        <w:lastRenderedPageBreak/>
+        <w:t>Transition Team Organization</w:t>
+      </w:r>
+      <w:bookmarkEnd w:id="109"/>
     </w:p>
     <w:p>
       <w:pPr>
@@ -18883,16 +20913,16 @@
           <w:bCs/>
         </w:rPr>
       </w:pPr>
-      <w:bookmarkStart w:id="104" w:name="_Toc134094413"/>
+      <w:bookmarkStart w:id="110" w:name="_Toc134094419"/>
       <w:r>
         <w:rPr>
           <w:rFonts w:cs="Arial"/>
           <w:b/>
           <w:bCs/>
         </w:rPr>
-        <w:t>Decision Criteria</w:t>
-      </w:r>
-      <w:bookmarkEnd w:id="104"/>
+        <w:t>Workforce Transition</w:t>
+      </w:r>
+      <w:bookmarkEnd w:id="110"/>
     </w:p>
     <w:p>
       <w:pPr>
@@ -18940,16 +20970,16 @@
           <w:bCs/>
         </w:rPr>
       </w:pPr>
-      <w:bookmarkStart w:id="105" w:name="_Toc134094414"/>
+      <w:bookmarkStart w:id="111" w:name="_Toc134094420"/>
       <w:r>
         <w:rPr>
           <w:rFonts w:cs="Arial"/>
           <w:b/>
           <w:bCs/>
         </w:rPr>
-        <w:t>Performance Metrics for Procurement Activities</w:t>
-      </w:r>
-      <w:bookmarkEnd w:id="105"/>
+        <w:t>Workforce Execution During Transition</w:t>
+      </w:r>
+      <w:bookmarkEnd w:id="111"/>
     </w:p>
     <w:p>
       <w:pPr>
@@ -18988,37 +21018,6 @@
     </w:p>
     <w:p>
       <w:pPr>
-        <w:tabs>
-          <w:tab w:val="left" w:pos="1352"/>
-        </w:tabs>
-        <w:spacing w:after="0" w:line="480" w:lineRule="auto"/>
-        <w:rPr>
-          <w:sz w:val="24"/>
-          <w:szCs w:val="24"/>
-        </w:rPr>
-      </w:pPr>
-    </w:p>
-    <w:p>
-      <w:pPr>
-        <w:pStyle w:val="Heading2"/>
-        <w:spacing w:before="0" w:line="480" w:lineRule="auto"/>
-        <w:ind w:firstLine="720"/>
-        <w:rPr>
-          <w:rFonts w:cs="Arial"/>
-        </w:rPr>
-      </w:pPr>
-      <w:bookmarkStart w:id="106" w:name="_Toc134094415"/>
-      <w:r>
-        <w:rPr>
-          <w:rFonts w:cs="Arial"/>
-        </w:rPr>
-        <w:lastRenderedPageBreak/>
-        <w:t>Implementation Plan</w:t>
-      </w:r>
-      <w:bookmarkEnd w:id="106"/>
-    </w:p>
-    <w:p>
-      <w:pPr>
         <w:pStyle w:val="Heading3"/>
         <w:spacing w:before="0" w:line="480" w:lineRule="auto"/>
         <w:ind w:left="629" w:firstLine="720"/>
@@ -19028,16 +21027,24 @@
           <w:bCs/>
         </w:rPr>
       </w:pPr>
-      <w:bookmarkStart w:id="107" w:name="_Toc134094416"/>
+      <w:bookmarkStart w:id="112" w:name="_Toc134094421"/>
       <w:r>
         <w:rPr>
           <w:rFonts w:cs="Arial"/>
           <w:b/>
           <w:bCs/>
         </w:rPr>
-        <w:t>Executive Summary</w:t>
-      </w:r>
-      <w:bookmarkEnd w:id="107"/>
+        <w:t>Subcont</w:t>
+      </w:r>
+      <w:r>
+        <w:rPr>
+          <w:rFonts w:cs="Arial"/>
+          <w:b/>
+          <w:bCs/>
+        </w:rPr>
+        <w:t>racts</w:t>
+      </w:r>
+      <w:bookmarkEnd w:id="112"/>
     </w:p>
     <w:p>
       <w:pPr>
@@ -19085,16 +21092,16 @@
           <w:bCs/>
         </w:rPr>
       </w:pPr>
-      <w:bookmarkStart w:id="108" w:name="_Toc134094417"/>
+      <w:bookmarkStart w:id="113" w:name="_Toc134094422"/>
       <w:r>
         <w:rPr>
           <w:rFonts w:cs="Arial"/>
           <w:b/>
           <w:bCs/>
         </w:rPr>
-        <w:t>Transition Approach</w:t>
-      </w:r>
-      <w:bookmarkEnd w:id="108"/>
+        <w:t>Property Transition</w:t>
+      </w:r>
+      <w:bookmarkEnd w:id="113"/>
     </w:p>
     <w:p>
       <w:pPr>
@@ -19128,301 +21135,15 @@
           <w:szCs w:val="24"/>
         </w:rPr>
         <w:tab/>
-        <w:t>Video provides a powerful way to help you prove your point. When you click Online Video, you can paste in the embed code for the video you want to add. You can also type a keyword to search online for the video that best fits your document.</w:t>
-      </w:r>
-    </w:p>
-    <w:p>
-      <w:pPr>
-        <w:pStyle w:val="Heading3"/>
-        <w:spacing w:before="0" w:line="480" w:lineRule="auto"/>
-        <w:ind w:left="629" w:firstLine="720"/>
-        <w:rPr>
-          <w:rFonts w:cs="Arial"/>
-          <w:b/>
-          <w:bCs/>
-        </w:rPr>
-      </w:pPr>
-      <w:bookmarkStart w:id="109" w:name="_Toc134094418"/>
-      <w:r>
-        <w:rPr>
-          <w:rFonts w:cs="Arial"/>
-          <w:b/>
-          <w:bCs/>
-        </w:rPr>
-        <w:t>Transition Team Organization</w:t>
-      </w:r>
-      <w:bookmarkEnd w:id="109"/>
-    </w:p>
-    <w:p>
-      <w:pPr>
-        <w:tabs>
-          <w:tab w:val="left" w:pos="1352"/>
-        </w:tabs>
-        <w:spacing w:after="0" w:line="480" w:lineRule="auto"/>
-        <w:ind w:left="1349"/>
-        <w:rPr>
-          <w:sz w:val="24"/>
-          <w:szCs w:val="24"/>
-        </w:rPr>
-      </w:pPr>
-      <w:r>
-        <w:rPr>
-          <w:sz w:val="24"/>
-          <w:szCs w:val="24"/>
-        </w:rPr>
-        <w:tab/>
-      </w:r>
-      <w:r>
-        <w:rPr>
-          <w:sz w:val="24"/>
-          <w:szCs w:val="24"/>
-        </w:rPr>
-        <w:tab/>
-      </w:r>
-      <w:r>
-        <w:rPr>
-          <w:sz w:val="24"/>
-          <w:szCs w:val="24"/>
-        </w:rPr>
-        <w:tab/>
-        <w:t>Video provides a powerful way to help you prove your point. When you click Online Video, you can paste in the embed code for the video you want to add. You can also type a keyword to search online for the video that best fits your document.</w:t>
-      </w:r>
-    </w:p>
-    <w:p>
-      <w:pPr>
-        <w:pStyle w:val="Heading3"/>
-        <w:spacing w:before="0" w:line="480" w:lineRule="auto"/>
-        <w:ind w:left="629" w:firstLine="720"/>
-        <w:rPr>
-          <w:rFonts w:cs="Arial"/>
-          <w:b/>
-          <w:bCs/>
-        </w:rPr>
-      </w:pPr>
-      <w:bookmarkStart w:id="110" w:name="_Toc134094419"/>
-      <w:r>
-        <w:rPr>
-          <w:rFonts w:cs="Arial"/>
-          <w:b/>
-          <w:bCs/>
-        </w:rPr>
-        <w:t>Workforce Transition</w:t>
-      </w:r>
-      <w:bookmarkEnd w:id="110"/>
-    </w:p>
-    <w:p>
-      <w:pPr>
-        <w:tabs>
-          <w:tab w:val="left" w:pos="1352"/>
-        </w:tabs>
-        <w:spacing w:after="0" w:line="480" w:lineRule="auto"/>
-        <w:ind w:left="1349"/>
-        <w:rPr>
-          <w:sz w:val="24"/>
-          <w:szCs w:val="24"/>
-        </w:rPr>
-      </w:pPr>
-      <w:r>
-        <w:rPr>
-          <w:sz w:val="24"/>
-          <w:szCs w:val="24"/>
-        </w:rPr>
-        <w:tab/>
-      </w:r>
-      <w:r>
-        <w:rPr>
-          <w:sz w:val="24"/>
-          <w:szCs w:val="24"/>
-        </w:rPr>
-        <w:tab/>
-      </w:r>
-      <w:r>
-        <w:rPr>
-          <w:sz w:val="24"/>
-          <w:szCs w:val="24"/>
-        </w:rPr>
-        <w:tab/>
-        <w:t>Video provides a powerful way to help you prove your point. When you click Online Video, you can paste in the embed code for the video you want to add. You can also type a keyword to search online for the video that best fits your document.</w:t>
-      </w:r>
-    </w:p>
-    <w:p>
-      <w:pPr>
-        <w:pStyle w:val="Heading3"/>
-        <w:spacing w:before="0" w:line="480" w:lineRule="auto"/>
-        <w:ind w:left="629" w:firstLine="720"/>
-        <w:rPr>
-          <w:rFonts w:cs="Arial"/>
-          <w:b/>
-          <w:bCs/>
-        </w:rPr>
-      </w:pPr>
-      <w:bookmarkStart w:id="111" w:name="_Toc134094420"/>
-      <w:r>
-        <w:rPr>
-          <w:rFonts w:cs="Arial"/>
-          <w:b/>
-          <w:bCs/>
+        <w:t xml:space="preserve">Video provides a powerful way to help you prove your point. When you click Online Video, you can paste in the embed code for the video you </w:t>
+      </w:r>
+      <w:r>
+        <w:rPr>
+          <w:sz w:val="24"/>
+          <w:szCs w:val="24"/>
         </w:rPr>
         <w:lastRenderedPageBreak/>
-        <w:t>Workforce Execution During Transition</w:t>
-      </w:r>
-      <w:bookmarkEnd w:id="111"/>
-    </w:p>
-    <w:p>
-      <w:pPr>
-        <w:tabs>
-          <w:tab w:val="left" w:pos="1352"/>
-        </w:tabs>
-        <w:spacing w:after="0" w:line="480" w:lineRule="auto"/>
-        <w:ind w:left="1349"/>
-        <w:rPr>
-          <w:sz w:val="24"/>
-          <w:szCs w:val="24"/>
-        </w:rPr>
-      </w:pPr>
-      <w:r>
-        <w:rPr>
-          <w:sz w:val="24"/>
-          <w:szCs w:val="24"/>
-        </w:rPr>
-        <w:tab/>
-      </w:r>
-      <w:r>
-        <w:rPr>
-          <w:sz w:val="24"/>
-          <w:szCs w:val="24"/>
-        </w:rPr>
-        <w:tab/>
-      </w:r>
-      <w:r>
-        <w:rPr>
-          <w:sz w:val="24"/>
-          <w:szCs w:val="24"/>
-        </w:rPr>
-        <w:tab/>
-        <w:t>Video provides a powerful way to help you prove your point. When you click Online Video, you can paste in the embed code for the video you want to add. You can also type a keyword to search online for the video that best fits your document.</w:t>
-      </w:r>
-    </w:p>
-    <w:p>
-      <w:pPr>
-        <w:pStyle w:val="Heading3"/>
-        <w:spacing w:before="0" w:line="480" w:lineRule="auto"/>
-        <w:ind w:left="629" w:firstLine="720"/>
-        <w:rPr>
-          <w:rFonts w:cs="Arial"/>
-          <w:b/>
-          <w:bCs/>
-        </w:rPr>
-      </w:pPr>
-      <w:bookmarkStart w:id="112" w:name="_Toc134094421"/>
-      <w:r>
-        <w:rPr>
-          <w:rFonts w:cs="Arial"/>
-          <w:b/>
-          <w:bCs/>
-        </w:rPr>
-        <w:t>Subcont</w:t>
-      </w:r>
-      <w:r>
-        <w:rPr>
-          <w:rFonts w:cs="Arial"/>
-          <w:b/>
-          <w:bCs/>
-        </w:rPr>
-        <w:t>racts</w:t>
-      </w:r>
-      <w:bookmarkEnd w:id="112"/>
-    </w:p>
-    <w:p>
-      <w:pPr>
-        <w:tabs>
-          <w:tab w:val="left" w:pos="1352"/>
-        </w:tabs>
-        <w:spacing w:after="0" w:line="480" w:lineRule="auto"/>
-        <w:ind w:left="1349"/>
-        <w:rPr>
-          <w:sz w:val="24"/>
-          <w:szCs w:val="24"/>
-        </w:rPr>
-      </w:pPr>
-      <w:r>
-        <w:rPr>
-          <w:sz w:val="24"/>
-          <w:szCs w:val="24"/>
-        </w:rPr>
-        <w:tab/>
-      </w:r>
-      <w:r>
-        <w:rPr>
-          <w:sz w:val="24"/>
-          <w:szCs w:val="24"/>
-        </w:rPr>
-        <w:tab/>
-      </w:r>
-      <w:r>
-        <w:rPr>
-          <w:sz w:val="24"/>
-          <w:szCs w:val="24"/>
-        </w:rPr>
-        <w:tab/>
-        <w:t>Video provides a powerful way to help you prove your point. When you click Online Video, you can paste in the embed code for the video you want to add. You can also type a keyword to search online for the video that best fits your document.</w:t>
-      </w:r>
-    </w:p>
-    <w:p>
-      <w:pPr>
-        <w:pStyle w:val="Heading3"/>
-        <w:spacing w:before="0" w:line="480" w:lineRule="auto"/>
-        <w:ind w:left="629" w:firstLine="720"/>
-        <w:rPr>
-          <w:rFonts w:cs="Arial"/>
-          <w:b/>
-          <w:bCs/>
-        </w:rPr>
-      </w:pPr>
-      <w:bookmarkStart w:id="113" w:name="_Toc134094422"/>
-      <w:r>
-        <w:rPr>
-          <w:rFonts w:cs="Arial"/>
-          <w:b/>
-          <w:bCs/>
-        </w:rPr>
-        <w:t>Property Transition</w:t>
-      </w:r>
-      <w:bookmarkEnd w:id="113"/>
-    </w:p>
-    <w:p>
-      <w:pPr>
-        <w:tabs>
-          <w:tab w:val="left" w:pos="1352"/>
-        </w:tabs>
-        <w:spacing w:after="0" w:line="480" w:lineRule="auto"/>
-        <w:ind w:left="1349"/>
-        <w:rPr>
-          <w:sz w:val="24"/>
-          <w:szCs w:val="24"/>
-        </w:rPr>
-      </w:pPr>
-      <w:r>
-        <w:rPr>
-          <w:sz w:val="24"/>
-          <w:szCs w:val="24"/>
-        </w:rPr>
-        <w:tab/>
-      </w:r>
-      <w:r>
-        <w:rPr>
-          <w:sz w:val="24"/>
-          <w:szCs w:val="24"/>
-        </w:rPr>
-        <w:tab/>
-      </w:r>
-      <w:r>
-        <w:rPr>
-          <w:sz w:val="24"/>
-          <w:szCs w:val="24"/>
-        </w:rPr>
-        <w:tab/>
-        <w:t>Video provides a powerful way to help you prove your point. When you click Online Video, you can paste in the embed code for the video you want to add. You can also type a keyword to search online for the video that best fits your document.</w:t>
+        <w:t>want to add. You can also type a keyword to search online for the video that best fits your document.</w:t>
       </w:r>
     </w:p>
     <w:p>
@@ -19500,11 +21221,7 @@
         <w:ind w:left="2160" w:firstLine="720"/>
       </w:pPr>
       <w:r>
-        <w:t xml:space="preserve">Video provides a powerful way to help you prove your point. When you click Online Video, you can paste in the embed code for the video </w:t>
-      </w:r>
-      <w:r>
-        <w:lastRenderedPageBreak/>
-        <w:t>you want to add. You can also type a keyword to search online for the video that best fits your document.</w:t>
+        <w:t>Video provides a powerful way to help you prove your point. When you click Online Video, you can paste in the embed code for the video you want to add. You can also type a keyword to search online for the video that best fits your document.</w:t>
       </w:r>
     </w:p>
     <w:p>
@@ -19621,7 +21338,11 @@
         <w:ind w:left="2160" w:firstLine="720"/>
       </w:pPr>
       <w:r>
-        <w:t>Video provides a powerful way to help you prove your point. When you click Online Video, you can paste in the embed code for the video you want to add. You can also type a keyword to search online for the video that best fits your document.</w:t>
+        <w:t xml:space="preserve">Video provides a powerful way to help you prove your point. When you click Online Video, you can paste in the embed code for the video </w:t>
+      </w:r>
+      <w:r>
+        <w:lastRenderedPageBreak/>
+        <w:t>you want to add. You can also type a keyword to search online for the video that best fits your document.</w:t>
       </w:r>
     </w:p>
     <w:p>
@@ -19699,11 +21420,7 @@
         <w:ind w:left="2160" w:firstLine="720"/>
       </w:pPr>
       <w:r>
-        <w:t xml:space="preserve">Video provides a powerful way to help you prove your point. When you click Online Video, you can paste in the embed code for the video </w:t>
-      </w:r>
-      <w:r>
-        <w:lastRenderedPageBreak/>
-        <w:t>you want to add. You can also type a keyword to search online for the video that best fits your document.</w:t>
+        <w:t>Video provides a powerful way to help you prove your point. When you click Online Video, you can paste in the embed code for the video you want to add. You can also type a keyword to search online for the video that best fits your document.</w:t>
       </w:r>
     </w:p>
     <w:p>
@@ -19770,7 +21487,7 @@
             <v:path o:extrusionok="f" gradientshapeok="t" o:connecttype="rect"/>
             <o:lock v:ext="edit" aspectratio="t"/>
           </v:shapetype>
-          <v:shape id="_x0000_i1025" type="#_x0000_t75" alt="Microsoft Office Signature Line..." style="width:194.4pt;height:93.6pt">
+          <v:shape id="_x0000_i1025" type="#_x0000_t75" alt="Microsoft Office Signature Line..." style="width:194.25pt;height:93.75pt">
             <v:imagedata r:id="rId15" o:title=""/>
             <o:lock v:ext="edit" ungrouping="t" rotation="t" cropping="t" verticies="t" text="t" grouping="t"/>
             <o:signatureline v:ext="edit" id="{FBAB6461-0CD7-41CD-BB52-FFE41218D581}" provid="{00000000-0000-0000-0000-000000000000}" o:suggestedsigner="Manuel Villamin Jr." o:suggestedsigner2="Owner of Villamin Wood and Iron Works" issignatureline="t"/>
@@ -19801,6 +21518,7 @@
       </w:pPr>
       <w:bookmarkStart w:id="115" w:name="_Toc134094424"/>
       <w:r>
+        <w:lastRenderedPageBreak/>
         <w:t>Appendices</w:t>
       </w:r>
       <w:bookmarkEnd w:id="115"/>
@@ -19891,7 +21609,6 @@
         <w:rPr>
           <w:rFonts w:cs="Arial"/>
         </w:rPr>
-        <w:lastRenderedPageBreak/>
         <w:t>System Requirement Specifications</w:t>
       </w:r>
       <w:bookmarkEnd w:id="118"/>
@@ -20011,6 +21728,7 @@
         <w:rPr>
           <w:rFonts w:cs="Arial"/>
         </w:rPr>
+        <w:lastRenderedPageBreak/>
         <w:t>WBS Detailed Schedule</w:t>
       </w:r>
       <w:bookmarkEnd w:id="121"/>
@@ -20419,7 +22137,6 @@
         <w:rPr>
           <w:rFonts w:cs="Arial"/>
         </w:rPr>
-        <w:lastRenderedPageBreak/>
         <w:t>WBS Detailed Cost Estimates</w:t>
       </w:r>
       <w:bookmarkEnd w:id="122"/>
@@ -21944,6 +23661,95 @@
     </w:lvl>
   </w:abstractNum>
   <w:abstractNum w:abstractNumId="12" w15:restartNumberingAfterBreak="0">
+    <w:nsid w:val="18BE5ECC"/>
+    <w:multiLevelType w:val="hybridMultilevel"/>
+    <w:tmpl w:val="BB123BE8"/>
+    <w:lvl w:ilvl="0" w:tplc="0409000F">
+      <w:start w:val="1"/>
+      <w:numFmt w:val="decimal"/>
+      <w:lvlText w:val="%1."/>
+      <w:lvlJc w:val="left"/>
+      <w:pPr>
+        <w:ind w:left="2160" w:hanging="360"/>
+      </w:pPr>
+      <w:rPr>
+        <w:rFonts w:hint="default"/>
+      </w:rPr>
+    </w:lvl>
+    <w:lvl w:ilvl="1" w:tplc="04090019" w:tentative="1">
+      <w:start w:val="1"/>
+      <w:numFmt w:val="lowerLetter"/>
+      <w:lvlText w:val="%2."/>
+      <w:lvlJc w:val="left"/>
+      <w:pPr>
+        <w:ind w:left="2880" w:hanging="360"/>
+      </w:pPr>
+    </w:lvl>
+    <w:lvl w:ilvl="2" w:tplc="0409001B" w:tentative="1">
+      <w:start w:val="1"/>
+      <w:numFmt w:val="lowerRoman"/>
+      <w:lvlText w:val="%3."/>
+      <w:lvlJc w:val="right"/>
+      <w:pPr>
+        <w:ind w:left="3600" w:hanging="180"/>
+      </w:pPr>
+    </w:lvl>
+    <w:lvl w:ilvl="3" w:tplc="0409000F" w:tentative="1">
+      <w:start w:val="1"/>
+      <w:numFmt w:val="decimal"/>
+      <w:lvlText w:val="%4."/>
+      <w:lvlJc w:val="left"/>
+      <w:pPr>
+        <w:ind w:left="4320" w:hanging="360"/>
+      </w:pPr>
+    </w:lvl>
+    <w:lvl w:ilvl="4" w:tplc="04090019" w:tentative="1">
+      <w:start w:val="1"/>
+      <w:numFmt w:val="lowerLetter"/>
+      <w:lvlText w:val="%5."/>
+      <w:lvlJc w:val="left"/>
+      <w:pPr>
+        <w:ind w:left="5040" w:hanging="360"/>
+      </w:pPr>
+    </w:lvl>
+    <w:lvl w:ilvl="5" w:tplc="0409001B" w:tentative="1">
+      <w:start w:val="1"/>
+      <w:numFmt w:val="lowerRoman"/>
+      <w:lvlText w:val="%6."/>
+      <w:lvlJc w:val="right"/>
+      <w:pPr>
+        <w:ind w:left="5760" w:hanging="180"/>
+      </w:pPr>
+    </w:lvl>
+    <w:lvl w:ilvl="6" w:tplc="0409000F" w:tentative="1">
+      <w:start w:val="1"/>
+      <w:numFmt w:val="decimal"/>
+      <w:lvlText w:val="%7."/>
+      <w:lvlJc w:val="left"/>
+      <w:pPr>
+        <w:ind w:left="6480" w:hanging="360"/>
+      </w:pPr>
+    </w:lvl>
+    <w:lvl w:ilvl="7" w:tplc="04090019" w:tentative="1">
+      <w:start w:val="1"/>
+      <w:numFmt w:val="lowerLetter"/>
+      <w:lvlText w:val="%8."/>
+      <w:lvlJc w:val="left"/>
+      <w:pPr>
+        <w:ind w:left="7200" w:hanging="360"/>
+      </w:pPr>
+    </w:lvl>
+    <w:lvl w:ilvl="8" w:tplc="0409001B" w:tentative="1">
+      <w:start w:val="1"/>
+      <w:numFmt w:val="lowerRoman"/>
+      <w:lvlText w:val="%9."/>
+      <w:lvlJc w:val="right"/>
+      <w:pPr>
+        <w:ind w:left="7920" w:hanging="180"/>
+      </w:pPr>
+    </w:lvl>
+  </w:abstractNum>
+  <w:abstractNum w:abstractNumId="13" w15:restartNumberingAfterBreak="0">
     <w:nsid w:val="19B27A61"/>
     <w:multiLevelType w:val="hybridMultilevel"/>
     <w:tmpl w:val="216EC0D8"/>
@@ -22032,7 +23838,7 @@
       </w:pPr>
     </w:lvl>
   </w:abstractNum>
-  <w:abstractNum w:abstractNumId="13" w15:restartNumberingAfterBreak="0">
+  <w:abstractNum w:abstractNumId="14" w15:restartNumberingAfterBreak="0">
     <w:nsid w:val="19D942F0"/>
     <w:multiLevelType w:val="hybridMultilevel"/>
     <w:tmpl w:val="E098BE66"/>
@@ -22121,7 +23927,7 @@
       </w:pPr>
     </w:lvl>
   </w:abstractNum>
-  <w:abstractNum w:abstractNumId="14" w15:restartNumberingAfterBreak="0">
+  <w:abstractNum w:abstractNumId="15" w15:restartNumberingAfterBreak="0">
     <w:nsid w:val="2065545D"/>
     <w:multiLevelType w:val="hybridMultilevel"/>
     <w:tmpl w:val="CD502AB0"/>
@@ -22234,7 +24040,7 @@
       </w:rPr>
     </w:lvl>
   </w:abstractNum>
-  <w:abstractNum w:abstractNumId="15" w15:restartNumberingAfterBreak="0">
+  <w:abstractNum w:abstractNumId="16" w15:restartNumberingAfterBreak="0">
     <w:nsid w:val="233AEC8A"/>
     <w:multiLevelType w:val="hybridMultilevel"/>
     <w:tmpl w:val="CF14EC72"/>
@@ -22347,7 +24153,7 @@
       </w:rPr>
     </w:lvl>
   </w:abstractNum>
-  <w:abstractNum w:abstractNumId="16" w15:restartNumberingAfterBreak="0">
+  <w:abstractNum w:abstractNumId="17" w15:restartNumberingAfterBreak="0">
     <w:nsid w:val="26762932"/>
     <w:multiLevelType w:val="hybridMultilevel"/>
     <w:tmpl w:val="B704C1E8"/>
@@ -22436,7 +24242,7 @@
       </w:pPr>
     </w:lvl>
   </w:abstractNum>
-  <w:abstractNum w:abstractNumId="17" w15:restartNumberingAfterBreak="0">
+  <w:abstractNum w:abstractNumId="18" w15:restartNumberingAfterBreak="0">
     <w:nsid w:val="280BE863"/>
     <w:multiLevelType w:val="hybridMultilevel"/>
     <w:tmpl w:val="FFFFFFFF"/>
@@ -22549,7 +24355,7 @@
       </w:rPr>
     </w:lvl>
   </w:abstractNum>
-  <w:abstractNum w:abstractNumId="18" w15:restartNumberingAfterBreak="0">
+  <w:abstractNum w:abstractNumId="19" w15:restartNumberingAfterBreak="0">
     <w:nsid w:val="289F06C1"/>
     <w:multiLevelType w:val="hybridMultilevel"/>
     <w:tmpl w:val="6EA64450"/>
@@ -22635,7 +24441,7 @@
       </w:pPr>
     </w:lvl>
   </w:abstractNum>
-  <w:abstractNum w:abstractNumId="19" w15:restartNumberingAfterBreak="0">
+  <w:abstractNum w:abstractNumId="20" w15:restartNumberingAfterBreak="0">
     <w:nsid w:val="2BBBE43A"/>
     <w:multiLevelType w:val="hybridMultilevel"/>
     <w:tmpl w:val="3A8EB08C"/>
@@ -22748,7 +24554,120 @@
       </w:rPr>
     </w:lvl>
   </w:abstractNum>
-  <w:abstractNum w:abstractNumId="20" w15:restartNumberingAfterBreak="0">
+  <w:abstractNum w:abstractNumId="21" w15:restartNumberingAfterBreak="0">
+    <w:nsid w:val="2D4565B6"/>
+    <w:multiLevelType w:val="hybridMultilevel"/>
+    <w:tmpl w:val="97E223F0"/>
+    <w:lvl w:ilvl="0" w:tplc="04090001">
+      <w:start w:val="1"/>
+      <w:numFmt w:val="bullet"/>
+      <w:lvlText w:val=""/>
+      <w:lvlJc w:val="left"/>
+      <w:pPr>
+        <w:ind w:left="1800" w:hanging="360"/>
+      </w:pPr>
+      <w:rPr>
+        <w:rFonts w:ascii="Symbol" w:hAnsi="Symbol" w:hint="default"/>
+      </w:rPr>
+    </w:lvl>
+    <w:lvl w:ilvl="1" w:tplc="04090003" w:tentative="1">
+      <w:start w:val="1"/>
+      <w:numFmt w:val="bullet"/>
+      <w:lvlText w:val="o"/>
+      <w:lvlJc w:val="left"/>
+      <w:pPr>
+        <w:ind w:left="2520" w:hanging="360"/>
+      </w:pPr>
+      <w:rPr>
+        <w:rFonts w:ascii="Courier New" w:hAnsi="Courier New" w:cs="Courier New" w:hint="default"/>
+      </w:rPr>
+    </w:lvl>
+    <w:lvl w:ilvl="2" w:tplc="04090005" w:tentative="1">
+      <w:start w:val="1"/>
+      <w:numFmt w:val="bullet"/>
+      <w:lvlText w:val=""/>
+      <w:lvlJc w:val="left"/>
+      <w:pPr>
+        <w:ind w:left="3240" w:hanging="360"/>
+      </w:pPr>
+      <w:rPr>
+        <w:rFonts w:ascii="Wingdings" w:hAnsi="Wingdings" w:hint="default"/>
+      </w:rPr>
+    </w:lvl>
+    <w:lvl w:ilvl="3" w:tplc="04090001" w:tentative="1">
+      <w:start w:val="1"/>
+      <w:numFmt w:val="bullet"/>
+      <w:lvlText w:val=""/>
+      <w:lvlJc w:val="left"/>
+      <w:pPr>
+        <w:ind w:left="3960" w:hanging="360"/>
+      </w:pPr>
+      <w:rPr>
+        <w:rFonts w:ascii="Symbol" w:hAnsi="Symbol" w:hint="default"/>
+      </w:rPr>
+    </w:lvl>
+    <w:lvl w:ilvl="4" w:tplc="04090003" w:tentative="1">
+      <w:start w:val="1"/>
+      <w:numFmt w:val="bullet"/>
+      <w:lvlText w:val="o"/>
+      <w:lvlJc w:val="left"/>
+      <w:pPr>
+        <w:ind w:left="4680" w:hanging="360"/>
+      </w:pPr>
+      <w:rPr>
+        <w:rFonts w:ascii="Courier New" w:hAnsi="Courier New" w:cs="Courier New" w:hint="default"/>
+      </w:rPr>
+    </w:lvl>
+    <w:lvl w:ilvl="5" w:tplc="04090005" w:tentative="1">
+      <w:start w:val="1"/>
+      <w:numFmt w:val="bullet"/>
+      <w:lvlText w:val=""/>
+      <w:lvlJc w:val="left"/>
+      <w:pPr>
+        <w:ind w:left="5400" w:hanging="360"/>
+      </w:pPr>
+      <w:rPr>
+        <w:rFonts w:ascii="Wingdings" w:hAnsi="Wingdings" w:hint="default"/>
+      </w:rPr>
+    </w:lvl>
+    <w:lvl w:ilvl="6" w:tplc="04090001" w:tentative="1">
+      <w:start w:val="1"/>
+      <w:numFmt w:val="bullet"/>
+      <w:lvlText w:val=""/>
+      <w:lvlJc w:val="left"/>
+      <w:pPr>
+        <w:ind w:left="6120" w:hanging="360"/>
+      </w:pPr>
+      <w:rPr>
+        <w:rFonts w:ascii="Symbol" w:hAnsi="Symbol" w:hint="default"/>
+      </w:rPr>
+    </w:lvl>
+    <w:lvl w:ilvl="7" w:tplc="04090003" w:tentative="1">
+      <w:start w:val="1"/>
+      <w:numFmt w:val="bullet"/>
+      <w:lvlText w:val="o"/>
+      <w:lvlJc w:val="left"/>
+      <w:pPr>
+        <w:ind w:left="6840" w:hanging="360"/>
+      </w:pPr>
+      <w:rPr>
+        <w:rFonts w:ascii="Courier New" w:hAnsi="Courier New" w:cs="Courier New" w:hint="default"/>
+      </w:rPr>
+    </w:lvl>
+    <w:lvl w:ilvl="8" w:tplc="04090005" w:tentative="1">
+      <w:start w:val="1"/>
+      <w:numFmt w:val="bullet"/>
+      <w:lvlText w:val=""/>
+      <w:lvlJc w:val="left"/>
+      <w:pPr>
+        <w:ind w:left="7560" w:hanging="360"/>
+      </w:pPr>
+      <w:rPr>
+        <w:rFonts w:ascii="Wingdings" w:hAnsi="Wingdings" w:hint="default"/>
+      </w:rPr>
+    </w:lvl>
+  </w:abstractNum>
+  <w:abstractNum w:abstractNumId="22" w15:restartNumberingAfterBreak="0">
     <w:nsid w:val="2D71165B"/>
     <w:multiLevelType w:val="hybridMultilevel"/>
     <w:tmpl w:val="983E2A62"/>
@@ -22840,7 +24759,7 @@
       </w:pPr>
     </w:lvl>
   </w:abstractNum>
-  <w:abstractNum w:abstractNumId="21" w15:restartNumberingAfterBreak="0">
+  <w:abstractNum w:abstractNumId="23" w15:restartNumberingAfterBreak="0">
     <w:nsid w:val="2E676A28"/>
     <w:multiLevelType w:val="hybridMultilevel"/>
     <w:tmpl w:val="399092D2"/>
@@ -22929,7 +24848,7 @@
       </w:pPr>
     </w:lvl>
   </w:abstractNum>
-  <w:abstractNum w:abstractNumId="22" w15:restartNumberingAfterBreak="0">
+  <w:abstractNum w:abstractNumId="24" w15:restartNumberingAfterBreak="0">
     <w:nsid w:val="30C03CFA"/>
     <w:multiLevelType w:val="hybridMultilevel"/>
     <w:tmpl w:val="861A3C2C"/>
@@ -23042,7 +24961,7 @@
       </w:rPr>
     </w:lvl>
   </w:abstractNum>
-  <w:abstractNum w:abstractNumId="23" w15:restartNumberingAfterBreak="0">
+  <w:abstractNum w:abstractNumId="25" w15:restartNumberingAfterBreak="0">
     <w:nsid w:val="31C76BCD"/>
     <w:multiLevelType w:val="hybridMultilevel"/>
     <w:tmpl w:val="216EC0D8"/>
@@ -23131,7 +25050,7 @@
       </w:pPr>
     </w:lvl>
   </w:abstractNum>
-  <w:abstractNum w:abstractNumId="24" w15:restartNumberingAfterBreak="0">
+  <w:abstractNum w:abstractNumId="26" w15:restartNumberingAfterBreak="0">
     <w:nsid w:val="33336E93"/>
     <w:multiLevelType w:val="hybridMultilevel"/>
     <w:tmpl w:val="148232D8"/>
@@ -23217,7 +25136,7 @@
       </w:pPr>
     </w:lvl>
   </w:abstractNum>
-  <w:abstractNum w:abstractNumId="25" w15:restartNumberingAfterBreak="0">
+  <w:abstractNum w:abstractNumId="27" w15:restartNumberingAfterBreak="0">
     <w:nsid w:val="356F9A6E"/>
     <w:multiLevelType w:val="hybridMultilevel"/>
     <w:tmpl w:val="8E40CF18"/>
@@ -23330,7 +25249,7 @@
       </w:rPr>
     </w:lvl>
   </w:abstractNum>
-  <w:abstractNum w:abstractNumId="26" w15:restartNumberingAfterBreak="0">
+  <w:abstractNum w:abstractNumId="28" w15:restartNumberingAfterBreak="0">
     <w:nsid w:val="35F2BB8D"/>
     <w:multiLevelType w:val="hybridMultilevel"/>
     <w:tmpl w:val="76B2F9BC"/>
@@ -23443,7 +25362,7 @@
       </w:rPr>
     </w:lvl>
   </w:abstractNum>
-  <w:abstractNum w:abstractNumId="27" w15:restartNumberingAfterBreak="0">
+  <w:abstractNum w:abstractNumId="29" w15:restartNumberingAfterBreak="0">
     <w:nsid w:val="38289A83"/>
     <w:multiLevelType w:val="hybridMultilevel"/>
     <w:tmpl w:val="FFFFFFFF"/>
@@ -23556,7 +25475,209 @@
       </w:rPr>
     </w:lvl>
   </w:abstractNum>
-  <w:abstractNum w:abstractNumId="28" w15:restartNumberingAfterBreak="0">
+  <w:abstractNum w:abstractNumId="30" w15:restartNumberingAfterBreak="0">
+    <w:nsid w:val="39622D57"/>
+    <w:multiLevelType w:val="hybridMultilevel"/>
+    <w:tmpl w:val="195C6644"/>
+    <w:lvl w:ilvl="0" w:tplc="B90A4114">
+      <w:start w:val="1"/>
+      <w:numFmt w:val="decimal"/>
+      <w:lvlText w:val="%1."/>
+      <w:lvlJc w:val="left"/>
+      <w:pPr>
+        <w:ind w:left="2160" w:hanging="360"/>
+      </w:pPr>
+      <w:rPr>
+        <w:rFonts w:hint="default"/>
+      </w:rPr>
+    </w:lvl>
+    <w:lvl w:ilvl="1" w:tplc="04090019" w:tentative="1">
+      <w:start w:val="1"/>
+      <w:numFmt w:val="lowerLetter"/>
+      <w:lvlText w:val="%2."/>
+      <w:lvlJc w:val="left"/>
+      <w:pPr>
+        <w:ind w:left="2880" w:hanging="360"/>
+      </w:pPr>
+    </w:lvl>
+    <w:lvl w:ilvl="2" w:tplc="0409001B" w:tentative="1">
+      <w:start w:val="1"/>
+      <w:numFmt w:val="lowerRoman"/>
+      <w:lvlText w:val="%3."/>
+      <w:lvlJc w:val="right"/>
+      <w:pPr>
+        <w:ind w:left="3600" w:hanging="180"/>
+      </w:pPr>
+    </w:lvl>
+    <w:lvl w:ilvl="3" w:tplc="0409000F" w:tentative="1">
+      <w:start w:val="1"/>
+      <w:numFmt w:val="decimal"/>
+      <w:lvlText w:val="%4."/>
+      <w:lvlJc w:val="left"/>
+      <w:pPr>
+        <w:ind w:left="4320" w:hanging="360"/>
+      </w:pPr>
+    </w:lvl>
+    <w:lvl w:ilvl="4" w:tplc="04090019" w:tentative="1">
+      <w:start w:val="1"/>
+      <w:numFmt w:val="lowerLetter"/>
+      <w:lvlText w:val="%5."/>
+      <w:lvlJc w:val="left"/>
+      <w:pPr>
+        <w:ind w:left="5040" w:hanging="360"/>
+      </w:pPr>
+    </w:lvl>
+    <w:lvl w:ilvl="5" w:tplc="0409001B" w:tentative="1">
+      <w:start w:val="1"/>
+      <w:numFmt w:val="lowerRoman"/>
+      <w:lvlText w:val="%6."/>
+      <w:lvlJc w:val="right"/>
+      <w:pPr>
+        <w:ind w:left="5760" w:hanging="180"/>
+      </w:pPr>
+    </w:lvl>
+    <w:lvl w:ilvl="6" w:tplc="0409000F" w:tentative="1">
+      <w:start w:val="1"/>
+      <w:numFmt w:val="decimal"/>
+      <w:lvlText w:val="%7."/>
+      <w:lvlJc w:val="left"/>
+      <w:pPr>
+        <w:ind w:left="6480" w:hanging="360"/>
+      </w:pPr>
+    </w:lvl>
+    <w:lvl w:ilvl="7" w:tplc="04090019" w:tentative="1">
+      <w:start w:val="1"/>
+      <w:numFmt w:val="lowerLetter"/>
+      <w:lvlText w:val="%8."/>
+      <w:lvlJc w:val="left"/>
+      <w:pPr>
+        <w:ind w:left="7200" w:hanging="360"/>
+      </w:pPr>
+    </w:lvl>
+    <w:lvl w:ilvl="8" w:tplc="0409001B" w:tentative="1">
+      <w:start w:val="1"/>
+      <w:numFmt w:val="lowerRoman"/>
+      <w:lvlText w:val="%9."/>
+      <w:lvlJc w:val="right"/>
+      <w:pPr>
+        <w:ind w:left="7920" w:hanging="180"/>
+      </w:pPr>
+    </w:lvl>
+  </w:abstractNum>
+  <w:abstractNum w:abstractNumId="31" w15:restartNumberingAfterBreak="0">
+    <w:nsid w:val="43A66F1D"/>
+    <w:multiLevelType w:val="hybridMultilevel"/>
+    <w:tmpl w:val="044876A0"/>
+    <w:lvl w:ilvl="0" w:tplc="04090001">
+      <w:start w:val="1"/>
+      <w:numFmt w:val="bullet"/>
+      <w:lvlText w:val=""/>
+      <w:lvlJc w:val="left"/>
+      <w:pPr>
+        <w:ind w:left="2055" w:hanging="360"/>
+      </w:pPr>
+      <w:rPr>
+        <w:rFonts w:ascii="Symbol" w:hAnsi="Symbol" w:hint="default"/>
+      </w:rPr>
+    </w:lvl>
+    <w:lvl w:ilvl="1" w:tplc="04090003" w:tentative="1">
+      <w:start w:val="1"/>
+      <w:numFmt w:val="bullet"/>
+      <w:lvlText w:val="o"/>
+      <w:lvlJc w:val="left"/>
+      <w:pPr>
+        <w:ind w:left="2775" w:hanging="360"/>
+      </w:pPr>
+      <w:rPr>
+        <w:rFonts w:ascii="Courier New" w:hAnsi="Courier New" w:cs="Courier New" w:hint="default"/>
+      </w:rPr>
+    </w:lvl>
+    <w:lvl w:ilvl="2" w:tplc="04090005" w:tentative="1">
+      <w:start w:val="1"/>
+      <w:numFmt w:val="bullet"/>
+      <w:lvlText w:val=""/>
+      <w:lvlJc w:val="left"/>
+      <w:pPr>
+        <w:ind w:left="3495" w:hanging="360"/>
+      </w:pPr>
+      <w:rPr>
+        <w:rFonts w:ascii="Wingdings" w:hAnsi="Wingdings" w:hint="default"/>
+      </w:rPr>
+    </w:lvl>
+    <w:lvl w:ilvl="3" w:tplc="04090001" w:tentative="1">
+      <w:start w:val="1"/>
+      <w:numFmt w:val="bullet"/>
+      <w:lvlText w:val=""/>
+      <w:lvlJc w:val="left"/>
+      <w:pPr>
+        <w:ind w:left="4215" w:hanging="360"/>
+      </w:pPr>
+      <w:rPr>
+        <w:rFonts w:ascii="Symbol" w:hAnsi="Symbol" w:hint="default"/>
+      </w:rPr>
+    </w:lvl>
+    <w:lvl w:ilvl="4" w:tplc="04090003" w:tentative="1">
+      <w:start w:val="1"/>
+      <w:numFmt w:val="bullet"/>
+      <w:lvlText w:val="o"/>
+      <w:lvlJc w:val="left"/>
+      <w:pPr>
+        <w:ind w:left="4935" w:hanging="360"/>
+      </w:pPr>
+      <w:rPr>
+        <w:rFonts w:ascii="Courier New" w:hAnsi="Courier New" w:cs="Courier New" w:hint="default"/>
+      </w:rPr>
+    </w:lvl>
+    <w:lvl w:ilvl="5" w:tplc="04090005" w:tentative="1">
+      <w:start w:val="1"/>
+      <w:numFmt w:val="bullet"/>
+      <w:lvlText w:val=""/>
+      <w:lvlJc w:val="left"/>
+      <w:pPr>
+        <w:ind w:left="5655" w:hanging="360"/>
+      </w:pPr>
+      <w:rPr>
+        <w:rFonts w:ascii="Wingdings" w:hAnsi="Wingdings" w:hint="default"/>
+      </w:rPr>
+    </w:lvl>
+    <w:lvl w:ilvl="6" w:tplc="04090001" w:tentative="1">
+      <w:start w:val="1"/>
+      <w:numFmt w:val="bullet"/>
+      <w:lvlText w:val=""/>
+      <w:lvlJc w:val="left"/>
+      <w:pPr>
+        <w:ind w:left="6375" w:hanging="360"/>
+      </w:pPr>
+      <w:rPr>
+        <w:rFonts w:ascii="Symbol" w:hAnsi="Symbol" w:hint="default"/>
+      </w:rPr>
+    </w:lvl>
+    <w:lvl w:ilvl="7" w:tplc="04090003" w:tentative="1">
+      <w:start w:val="1"/>
+      <w:numFmt w:val="bullet"/>
+      <w:lvlText w:val="o"/>
+      <w:lvlJc w:val="left"/>
+      <w:pPr>
+        <w:ind w:left="7095" w:hanging="360"/>
+      </w:pPr>
+      <w:rPr>
+        <w:rFonts w:ascii="Courier New" w:hAnsi="Courier New" w:cs="Courier New" w:hint="default"/>
+      </w:rPr>
+    </w:lvl>
+    <w:lvl w:ilvl="8" w:tplc="04090005" w:tentative="1">
+      <w:start w:val="1"/>
+      <w:numFmt w:val="bullet"/>
+      <w:lvlText w:val=""/>
+      <w:lvlJc w:val="left"/>
+      <w:pPr>
+        <w:ind w:left="7815" w:hanging="360"/>
+      </w:pPr>
+      <w:rPr>
+        <w:rFonts w:ascii="Wingdings" w:hAnsi="Wingdings" w:hint="default"/>
+      </w:rPr>
+    </w:lvl>
+  </w:abstractNum>
+  <w:abstractNum w:abstractNumId="32" w15:restartNumberingAfterBreak="0">
     <w:nsid w:val="44475E9E"/>
     <w:multiLevelType w:val="hybridMultilevel"/>
     <w:tmpl w:val="6E342776"/>
@@ -23669,7 +25790,7 @@
       </w:rPr>
     </w:lvl>
   </w:abstractNum>
-  <w:abstractNum w:abstractNumId="29" w15:restartNumberingAfterBreak="0">
+  <w:abstractNum w:abstractNumId="33" w15:restartNumberingAfterBreak="0">
     <w:nsid w:val="494E5AF9"/>
     <w:multiLevelType w:val="hybridMultilevel"/>
     <w:tmpl w:val="FFFFFFFF"/>
@@ -23782,7 +25903,7 @@
       </w:rPr>
     </w:lvl>
   </w:abstractNum>
-  <w:abstractNum w:abstractNumId="30" w15:restartNumberingAfterBreak="0">
+  <w:abstractNum w:abstractNumId="34" w15:restartNumberingAfterBreak="0">
     <w:nsid w:val="4D0C1B21"/>
     <w:multiLevelType w:val="hybridMultilevel"/>
     <w:tmpl w:val="E9587218"/>
@@ -23895,7 +26016,7 @@
       </w:rPr>
     </w:lvl>
   </w:abstractNum>
-  <w:abstractNum w:abstractNumId="31" w15:restartNumberingAfterBreak="0">
+  <w:abstractNum w:abstractNumId="35" w15:restartNumberingAfterBreak="0">
     <w:nsid w:val="4D7D02D3"/>
     <w:multiLevelType w:val="hybridMultilevel"/>
     <w:tmpl w:val="53CE930E"/>
@@ -23984,7 +26105,7 @@
       </w:pPr>
     </w:lvl>
   </w:abstractNum>
-  <w:abstractNum w:abstractNumId="32" w15:restartNumberingAfterBreak="0">
+  <w:abstractNum w:abstractNumId="36" w15:restartNumberingAfterBreak="0">
     <w:nsid w:val="52363152"/>
     <w:multiLevelType w:val="hybridMultilevel"/>
     <w:tmpl w:val="57941E3E"/>
@@ -24073,7 +26194,7 @@
       </w:pPr>
     </w:lvl>
   </w:abstractNum>
-  <w:abstractNum w:abstractNumId="33" w15:restartNumberingAfterBreak="0">
+  <w:abstractNum w:abstractNumId="37" w15:restartNumberingAfterBreak="0">
     <w:nsid w:val="541A2766"/>
     <w:multiLevelType w:val="hybridMultilevel"/>
     <w:tmpl w:val="2F7CF206"/>
@@ -24163,7 +26284,7 @@
       </w:pPr>
     </w:lvl>
   </w:abstractNum>
-  <w:abstractNum w:abstractNumId="34" w15:restartNumberingAfterBreak="0">
+  <w:abstractNum w:abstractNumId="38" w15:restartNumberingAfterBreak="0">
     <w:nsid w:val="54CA1F16"/>
     <w:multiLevelType w:val="hybridMultilevel"/>
     <w:tmpl w:val="A2946FEA"/>
@@ -24276,7 +26397,7 @@
       </w:rPr>
     </w:lvl>
   </w:abstractNum>
-  <w:abstractNum w:abstractNumId="35" w15:restartNumberingAfterBreak="0">
+  <w:abstractNum w:abstractNumId="39" w15:restartNumberingAfterBreak="0">
     <w:nsid w:val="54CE2233"/>
     <w:multiLevelType w:val="hybridMultilevel"/>
     <w:tmpl w:val="8CC01100"/>
@@ -24389,7 +26510,7 @@
       </w:rPr>
     </w:lvl>
   </w:abstractNum>
-  <w:abstractNum w:abstractNumId="36" w15:restartNumberingAfterBreak="0">
+  <w:abstractNum w:abstractNumId="40" w15:restartNumberingAfterBreak="0">
     <w:nsid w:val="5601D166"/>
     <w:multiLevelType w:val="hybridMultilevel"/>
     <w:tmpl w:val="B7525C3E"/>
@@ -24502,7 +26623,7 @@
       </w:rPr>
     </w:lvl>
   </w:abstractNum>
-  <w:abstractNum w:abstractNumId="37" w15:restartNumberingAfterBreak="0">
+  <w:abstractNum w:abstractNumId="41" w15:restartNumberingAfterBreak="0">
     <w:nsid w:val="5B5C26C6"/>
     <w:multiLevelType w:val="hybridMultilevel"/>
     <w:tmpl w:val="45B23650"/>
@@ -24591,7 +26712,7 @@
       </w:pPr>
     </w:lvl>
   </w:abstractNum>
-  <w:abstractNum w:abstractNumId="38" w15:restartNumberingAfterBreak="0">
+  <w:abstractNum w:abstractNumId="42" w15:restartNumberingAfterBreak="0">
     <w:nsid w:val="5CDA712F"/>
     <w:multiLevelType w:val="hybridMultilevel"/>
     <w:tmpl w:val="E654E07C"/>
@@ -24704,7 +26825,7 @@
       </w:rPr>
     </w:lvl>
   </w:abstractNum>
-  <w:abstractNum w:abstractNumId="39" w15:restartNumberingAfterBreak="0">
+  <w:abstractNum w:abstractNumId="43" w15:restartNumberingAfterBreak="0">
     <w:nsid w:val="5F648453"/>
     <w:multiLevelType w:val="hybridMultilevel"/>
     <w:tmpl w:val="FFFFFFFF"/>
@@ -24817,7 +26938,7 @@
       </w:rPr>
     </w:lvl>
   </w:abstractNum>
-  <w:abstractNum w:abstractNumId="40" w15:restartNumberingAfterBreak="0">
+  <w:abstractNum w:abstractNumId="44" w15:restartNumberingAfterBreak="0">
     <w:nsid w:val="62220456"/>
     <w:multiLevelType w:val="hybridMultilevel"/>
     <w:tmpl w:val="2E48057E"/>
@@ -24906,7 +27027,96 @@
       </w:pPr>
     </w:lvl>
   </w:abstractNum>
-  <w:abstractNum w:abstractNumId="41" w15:restartNumberingAfterBreak="0">
+  <w:abstractNum w:abstractNumId="45" w15:restartNumberingAfterBreak="0">
+    <w:nsid w:val="62AE769E"/>
+    <w:multiLevelType w:val="hybridMultilevel"/>
+    <w:tmpl w:val="970406CC"/>
+    <w:lvl w:ilvl="0" w:tplc="40B4C07A">
+      <w:start w:val="1"/>
+      <w:numFmt w:val="decimal"/>
+      <w:lvlText w:val="%1."/>
+      <w:lvlJc w:val="left"/>
+      <w:pPr>
+        <w:ind w:left="1800" w:hanging="360"/>
+      </w:pPr>
+      <w:rPr>
+        <w:rFonts w:hint="default"/>
+      </w:rPr>
+    </w:lvl>
+    <w:lvl w:ilvl="1" w:tplc="04090019" w:tentative="1">
+      <w:start w:val="1"/>
+      <w:numFmt w:val="lowerLetter"/>
+      <w:lvlText w:val="%2."/>
+      <w:lvlJc w:val="left"/>
+      <w:pPr>
+        <w:ind w:left="2520" w:hanging="360"/>
+      </w:pPr>
+    </w:lvl>
+    <w:lvl w:ilvl="2" w:tplc="0409001B" w:tentative="1">
+      <w:start w:val="1"/>
+      <w:numFmt w:val="lowerRoman"/>
+      <w:lvlText w:val="%3."/>
+      <w:lvlJc w:val="right"/>
+      <w:pPr>
+        <w:ind w:left="3240" w:hanging="180"/>
+      </w:pPr>
+    </w:lvl>
+    <w:lvl w:ilvl="3" w:tplc="0409000F" w:tentative="1">
+      <w:start w:val="1"/>
+      <w:numFmt w:val="decimal"/>
+      <w:lvlText w:val="%4."/>
+      <w:lvlJc w:val="left"/>
+      <w:pPr>
+        <w:ind w:left="3960" w:hanging="360"/>
+      </w:pPr>
+    </w:lvl>
+    <w:lvl w:ilvl="4" w:tplc="04090019" w:tentative="1">
+      <w:start w:val="1"/>
+      <w:numFmt w:val="lowerLetter"/>
+      <w:lvlText w:val="%5."/>
+      <w:lvlJc w:val="left"/>
+      <w:pPr>
+        <w:ind w:left="4680" w:hanging="360"/>
+      </w:pPr>
+    </w:lvl>
+    <w:lvl w:ilvl="5" w:tplc="0409001B" w:tentative="1">
+      <w:start w:val="1"/>
+      <w:numFmt w:val="lowerRoman"/>
+      <w:lvlText w:val="%6."/>
+      <w:lvlJc w:val="right"/>
+      <w:pPr>
+        <w:ind w:left="5400" w:hanging="180"/>
+      </w:pPr>
+    </w:lvl>
+    <w:lvl w:ilvl="6" w:tplc="0409000F" w:tentative="1">
+      <w:start w:val="1"/>
+      <w:numFmt w:val="decimal"/>
+      <w:lvlText w:val="%7."/>
+      <w:lvlJc w:val="left"/>
+      <w:pPr>
+        <w:ind w:left="6120" w:hanging="360"/>
+      </w:pPr>
+    </w:lvl>
+    <w:lvl w:ilvl="7" w:tplc="04090019" w:tentative="1">
+      <w:start w:val="1"/>
+      <w:numFmt w:val="lowerLetter"/>
+      <w:lvlText w:val="%8."/>
+      <w:lvlJc w:val="left"/>
+      <w:pPr>
+        <w:ind w:left="6840" w:hanging="360"/>
+      </w:pPr>
+    </w:lvl>
+    <w:lvl w:ilvl="8" w:tplc="0409001B" w:tentative="1">
+      <w:start w:val="1"/>
+      <w:numFmt w:val="lowerRoman"/>
+      <w:lvlText w:val="%9."/>
+      <w:lvlJc w:val="right"/>
+      <w:pPr>
+        <w:ind w:left="7560" w:hanging="180"/>
+      </w:pPr>
+    </w:lvl>
+  </w:abstractNum>
+  <w:abstractNum w:abstractNumId="46" w15:restartNumberingAfterBreak="0">
     <w:nsid w:val="634465B5"/>
     <w:multiLevelType w:val="hybridMultilevel"/>
     <w:tmpl w:val="5CB87246"/>
@@ -24995,7 +27205,7 @@
       </w:pPr>
     </w:lvl>
   </w:abstractNum>
-  <w:abstractNum w:abstractNumId="42" w15:restartNumberingAfterBreak="0">
+  <w:abstractNum w:abstractNumId="47" w15:restartNumberingAfterBreak="0">
     <w:nsid w:val="63C95E51"/>
     <w:multiLevelType w:val="hybridMultilevel"/>
     <w:tmpl w:val="CB68D63C"/>
@@ -25084,7 +27294,7 @@
       </w:pPr>
     </w:lvl>
   </w:abstractNum>
-  <w:abstractNum w:abstractNumId="43" w15:restartNumberingAfterBreak="0">
+  <w:abstractNum w:abstractNumId="48" w15:restartNumberingAfterBreak="0">
     <w:nsid w:val="66A92889"/>
     <w:multiLevelType w:val="hybridMultilevel"/>
     <w:tmpl w:val="59C2F67C"/>
@@ -25173,7 +27383,7 @@
       </w:pPr>
     </w:lvl>
   </w:abstractNum>
-  <w:abstractNum w:abstractNumId="44" w15:restartNumberingAfterBreak="0">
+  <w:abstractNum w:abstractNumId="49" w15:restartNumberingAfterBreak="0">
     <w:nsid w:val="68960352"/>
     <w:multiLevelType w:val="hybridMultilevel"/>
     <w:tmpl w:val="1C1E02F2"/>
@@ -25286,7 +27496,96 @@
       </w:rPr>
     </w:lvl>
   </w:abstractNum>
-  <w:abstractNum w:abstractNumId="45" w15:restartNumberingAfterBreak="0">
+  <w:abstractNum w:abstractNumId="50" w15:restartNumberingAfterBreak="0">
+    <w:nsid w:val="6AE658BD"/>
+    <w:multiLevelType w:val="hybridMultilevel"/>
+    <w:tmpl w:val="81A89B42"/>
+    <w:lvl w:ilvl="0" w:tplc="37D8DA7C">
+      <w:start w:val="1"/>
+      <w:numFmt w:val="decimal"/>
+      <w:lvlText w:val="%1."/>
+      <w:lvlJc w:val="left"/>
+      <w:pPr>
+        <w:ind w:left="1709" w:hanging="360"/>
+      </w:pPr>
+      <w:rPr>
+        <w:rFonts w:hint="default"/>
+      </w:rPr>
+    </w:lvl>
+    <w:lvl w:ilvl="1" w:tplc="04090019" w:tentative="1">
+      <w:start w:val="1"/>
+      <w:numFmt w:val="lowerLetter"/>
+      <w:lvlText w:val="%2."/>
+      <w:lvlJc w:val="left"/>
+      <w:pPr>
+        <w:ind w:left="2429" w:hanging="360"/>
+      </w:pPr>
+    </w:lvl>
+    <w:lvl w:ilvl="2" w:tplc="0409001B" w:tentative="1">
+      <w:start w:val="1"/>
+      <w:numFmt w:val="lowerRoman"/>
+      <w:lvlText w:val="%3."/>
+      <w:lvlJc w:val="right"/>
+      <w:pPr>
+        <w:ind w:left="3149" w:hanging="180"/>
+      </w:pPr>
+    </w:lvl>
+    <w:lvl w:ilvl="3" w:tplc="0409000F" w:tentative="1">
+      <w:start w:val="1"/>
+      <w:numFmt w:val="decimal"/>
+      <w:lvlText w:val="%4."/>
+      <w:lvlJc w:val="left"/>
+      <w:pPr>
+        <w:ind w:left="3869" w:hanging="360"/>
+      </w:pPr>
+    </w:lvl>
+    <w:lvl w:ilvl="4" w:tplc="04090019" w:tentative="1">
+      <w:start w:val="1"/>
+      <w:numFmt w:val="lowerLetter"/>
+      <w:lvlText w:val="%5."/>
+      <w:lvlJc w:val="left"/>
+      <w:pPr>
+        <w:ind w:left="4589" w:hanging="360"/>
+      </w:pPr>
+    </w:lvl>
+    <w:lvl w:ilvl="5" w:tplc="0409001B" w:tentative="1">
+      <w:start w:val="1"/>
+      <w:numFmt w:val="lowerRoman"/>
+      <w:lvlText w:val="%6."/>
+      <w:lvlJc w:val="right"/>
+      <w:pPr>
+        <w:ind w:left="5309" w:hanging="180"/>
+      </w:pPr>
+    </w:lvl>
+    <w:lvl w:ilvl="6" w:tplc="0409000F" w:tentative="1">
+      <w:start w:val="1"/>
+      <w:numFmt w:val="decimal"/>
+      <w:lvlText w:val="%7."/>
+      <w:lvlJc w:val="left"/>
+      <w:pPr>
+        <w:ind w:left="6029" w:hanging="360"/>
+      </w:pPr>
+    </w:lvl>
+    <w:lvl w:ilvl="7" w:tplc="04090019" w:tentative="1">
+      <w:start w:val="1"/>
+      <w:numFmt w:val="lowerLetter"/>
+      <w:lvlText w:val="%8."/>
+      <w:lvlJc w:val="left"/>
+      <w:pPr>
+        <w:ind w:left="6749" w:hanging="360"/>
+      </w:pPr>
+    </w:lvl>
+    <w:lvl w:ilvl="8" w:tplc="0409001B" w:tentative="1">
+      <w:start w:val="1"/>
+      <w:numFmt w:val="lowerRoman"/>
+      <w:lvlText w:val="%9."/>
+      <w:lvlJc w:val="right"/>
+      <w:pPr>
+        <w:ind w:left="7469" w:hanging="180"/>
+      </w:pPr>
+    </w:lvl>
+  </w:abstractNum>
+  <w:abstractNum w:abstractNumId="51" w15:restartNumberingAfterBreak="0">
     <w:nsid w:val="6B84002F"/>
     <w:multiLevelType w:val="hybridMultilevel"/>
     <w:tmpl w:val="51EEB1CE"/>
@@ -25375,7 +27674,7 @@
       </w:pPr>
     </w:lvl>
   </w:abstractNum>
-  <w:abstractNum w:abstractNumId="46" w15:restartNumberingAfterBreak="0">
+  <w:abstractNum w:abstractNumId="52" w15:restartNumberingAfterBreak="0">
     <w:nsid w:val="6CA729EC"/>
     <w:multiLevelType w:val="hybridMultilevel"/>
     <w:tmpl w:val="FFFFFFFF"/>
@@ -25488,7 +27787,7 @@
       </w:rPr>
     </w:lvl>
   </w:abstractNum>
-  <w:abstractNum w:abstractNumId="47" w15:restartNumberingAfterBreak="0">
+  <w:abstractNum w:abstractNumId="53" w15:restartNumberingAfterBreak="0">
     <w:nsid w:val="6FFE2D06"/>
     <w:multiLevelType w:val="hybridMultilevel"/>
     <w:tmpl w:val="F32EF5BA"/>
@@ -25578,7 +27877,7 @@
       </w:pPr>
     </w:lvl>
   </w:abstractNum>
-  <w:abstractNum w:abstractNumId="48" w15:restartNumberingAfterBreak="0">
+  <w:abstractNum w:abstractNumId="54" w15:restartNumberingAfterBreak="0">
     <w:nsid w:val="79C71CA6"/>
     <w:multiLevelType w:val="multilevel"/>
     <w:tmpl w:val="FFFFFFFF"/>
@@ -25664,7 +27963,120 @@
       </w:pPr>
     </w:lvl>
   </w:abstractNum>
-  <w:abstractNum w:abstractNumId="49" w15:restartNumberingAfterBreak="0">
+  <w:abstractNum w:abstractNumId="55" w15:restartNumberingAfterBreak="0">
+    <w:nsid w:val="7A001B1D"/>
+    <w:multiLevelType w:val="hybridMultilevel"/>
+    <w:tmpl w:val="D780C872"/>
+    <w:lvl w:ilvl="0" w:tplc="04090001">
+      <w:start w:val="1"/>
+      <w:numFmt w:val="bullet"/>
+      <w:lvlText w:val=""/>
+      <w:lvlJc w:val="left"/>
+      <w:pPr>
+        <w:ind w:left="4320" w:hanging="360"/>
+      </w:pPr>
+      <w:rPr>
+        <w:rFonts w:ascii="Symbol" w:hAnsi="Symbol" w:hint="default"/>
+      </w:rPr>
+    </w:lvl>
+    <w:lvl w:ilvl="1" w:tplc="04090003" w:tentative="1">
+      <w:start w:val="1"/>
+      <w:numFmt w:val="bullet"/>
+      <w:lvlText w:val="o"/>
+      <w:lvlJc w:val="left"/>
+      <w:pPr>
+        <w:ind w:left="5040" w:hanging="360"/>
+      </w:pPr>
+      <w:rPr>
+        <w:rFonts w:ascii="Courier New" w:hAnsi="Courier New" w:cs="Courier New" w:hint="default"/>
+      </w:rPr>
+    </w:lvl>
+    <w:lvl w:ilvl="2" w:tplc="04090005" w:tentative="1">
+      <w:start w:val="1"/>
+      <w:numFmt w:val="bullet"/>
+      <w:lvlText w:val=""/>
+      <w:lvlJc w:val="left"/>
+      <w:pPr>
+        <w:ind w:left="5760" w:hanging="360"/>
+      </w:pPr>
+      <w:rPr>
+        <w:rFonts w:ascii="Wingdings" w:hAnsi="Wingdings" w:hint="default"/>
+      </w:rPr>
+    </w:lvl>
+    <w:lvl w:ilvl="3" w:tplc="04090001" w:tentative="1">
+      <w:start w:val="1"/>
+      <w:numFmt w:val="bullet"/>
+      <w:lvlText w:val=""/>
+      <w:lvlJc w:val="left"/>
+      <w:pPr>
+        <w:ind w:left="6480" w:hanging="360"/>
+      </w:pPr>
+      <w:rPr>
+        <w:rFonts w:ascii="Symbol" w:hAnsi="Symbol" w:hint="default"/>
+      </w:rPr>
+    </w:lvl>
+    <w:lvl w:ilvl="4" w:tplc="04090003" w:tentative="1">
+      <w:start w:val="1"/>
+      <w:numFmt w:val="bullet"/>
+      <w:lvlText w:val="o"/>
+      <w:lvlJc w:val="left"/>
+      <w:pPr>
+        <w:ind w:left="7200" w:hanging="360"/>
+      </w:pPr>
+      <w:rPr>
+        <w:rFonts w:ascii="Courier New" w:hAnsi="Courier New" w:cs="Courier New" w:hint="default"/>
+      </w:rPr>
+    </w:lvl>
+    <w:lvl w:ilvl="5" w:tplc="04090005" w:tentative="1">
+      <w:start w:val="1"/>
+      <w:numFmt w:val="bullet"/>
+      <w:lvlText w:val=""/>
+      <w:lvlJc w:val="left"/>
+      <w:pPr>
+        <w:ind w:left="7920" w:hanging="360"/>
+      </w:pPr>
+      <w:rPr>
+        <w:rFonts w:ascii="Wingdings" w:hAnsi="Wingdings" w:hint="default"/>
+      </w:rPr>
+    </w:lvl>
+    <w:lvl w:ilvl="6" w:tplc="04090001" w:tentative="1">
+      <w:start w:val="1"/>
+      <w:numFmt w:val="bullet"/>
+      <w:lvlText w:val=""/>
+      <w:lvlJc w:val="left"/>
+      <w:pPr>
+        <w:ind w:left="8640" w:hanging="360"/>
+      </w:pPr>
+      <w:rPr>
+        <w:rFonts w:ascii="Symbol" w:hAnsi="Symbol" w:hint="default"/>
+      </w:rPr>
+    </w:lvl>
+    <w:lvl w:ilvl="7" w:tplc="04090003" w:tentative="1">
+      <w:start w:val="1"/>
+      <w:numFmt w:val="bullet"/>
+      <w:lvlText w:val="o"/>
+      <w:lvlJc w:val="left"/>
+      <w:pPr>
+        <w:ind w:left="9360" w:hanging="360"/>
+      </w:pPr>
+      <w:rPr>
+        <w:rFonts w:ascii="Courier New" w:hAnsi="Courier New" w:cs="Courier New" w:hint="default"/>
+      </w:rPr>
+    </w:lvl>
+    <w:lvl w:ilvl="8" w:tplc="04090005" w:tentative="1">
+      <w:start w:val="1"/>
+      <w:numFmt w:val="bullet"/>
+      <w:lvlText w:val=""/>
+      <w:lvlJc w:val="left"/>
+      <w:pPr>
+        <w:ind w:left="10080" w:hanging="360"/>
+      </w:pPr>
+      <w:rPr>
+        <w:rFonts w:ascii="Wingdings" w:hAnsi="Wingdings" w:hint="default"/>
+      </w:rPr>
+    </w:lvl>
+  </w:abstractNum>
+  <w:abstractNum w:abstractNumId="56" w15:restartNumberingAfterBreak="0">
     <w:nsid w:val="7A128A68"/>
     <w:multiLevelType w:val="hybridMultilevel"/>
     <w:tmpl w:val="FFFFFFFF"/>
@@ -25777,38 +28189,264 @@
       </w:rPr>
     </w:lvl>
   </w:abstractNum>
+  <w:abstractNum w:abstractNumId="57" w15:restartNumberingAfterBreak="0">
+    <w:nsid w:val="7A2B1F76"/>
+    <w:multiLevelType w:val="hybridMultilevel"/>
+    <w:tmpl w:val="2FC855CA"/>
+    <w:lvl w:ilvl="0" w:tplc="04090001">
+      <w:start w:val="1"/>
+      <w:numFmt w:val="bullet"/>
+      <w:lvlText w:val=""/>
+      <w:lvlJc w:val="left"/>
+      <w:pPr>
+        <w:ind w:left="2055" w:hanging="360"/>
+      </w:pPr>
+      <w:rPr>
+        <w:rFonts w:ascii="Symbol" w:hAnsi="Symbol" w:hint="default"/>
+      </w:rPr>
+    </w:lvl>
+    <w:lvl w:ilvl="1" w:tplc="04090003" w:tentative="1">
+      <w:start w:val="1"/>
+      <w:numFmt w:val="bullet"/>
+      <w:lvlText w:val="o"/>
+      <w:lvlJc w:val="left"/>
+      <w:pPr>
+        <w:ind w:left="2775" w:hanging="360"/>
+      </w:pPr>
+      <w:rPr>
+        <w:rFonts w:ascii="Courier New" w:hAnsi="Courier New" w:cs="Courier New" w:hint="default"/>
+      </w:rPr>
+    </w:lvl>
+    <w:lvl w:ilvl="2" w:tplc="04090005" w:tentative="1">
+      <w:start w:val="1"/>
+      <w:numFmt w:val="bullet"/>
+      <w:lvlText w:val=""/>
+      <w:lvlJc w:val="left"/>
+      <w:pPr>
+        <w:ind w:left="3495" w:hanging="360"/>
+      </w:pPr>
+      <w:rPr>
+        <w:rFonts w:ascii="Wingdings" w:hAnsi="Wingdings" w:hint="default"/>
+      </w:rPr>
+    </w:lvl>
+    <w:lvl w:ilvl="3" w:tplc="04090001" w:tentative="1">
+      <w:start w:val="1"/>
+      <w:numFmt w:val="bullet"/>
+      <w:lvlText w:val=""/>
+      <w:lvlJc w:val="left"/>
+      <w:pPr>
+        <w:ind w:left="4215" w:hanging="360"/>
+      </w:pPr>
+      <w:rPr>
+        <w:rFonts w:ascii="Symbol" w:hAnsi="Symbol" w:hint="default"/>
+      </w:rPr>
+    </w:lvl>
+    <w:lvl w:ilvl="4" w:tplc="04090003" w:tentative="1">
+      <w:start w:val="1"/>
+      <w:numFmt w:val="bullet"/>
+      <w:lvlText w:val="o"/>
+      <w:lvlJc w:val="left"/>
+      <w:pPr>
+        <w:ind w:left="4935" w:hanging="360"/>
+      </w:pPr>
+      <w:rPr>
+        <w:rFonts w:ascii="Courier New" w:hAnsi="Courier New" w:cs="Courier New" w:hint="default"/>
+      </w:rPr>
+    </w:lvl>
+    <w:lvl w:ilvl="5" w:tplc="04090005" w:tentative="1">
+      <w:start w:val="1"/>
+      <w:numFmt w:val="bullet"/>
+      <w:lvlText w:val=""/>
+      <w:lvlJc w:val="left"/>
+      <w:pPr>
+        <w:ind w:left="5655" w:hanging="360"/>
+      </w:pPr>
+      <w:rPr>
+        <w:rFonts w:ascii="Wingdings" w:hAnsi="Wingdings" w:hint="default"/>
+      </w:rPr>
+    </w:lvl>
+    <w:lvl w:ilvl="6" w:tplc="04090001" w:tentative="1">
+      <w:start w:val="1"/>
+      <w:numFmt w:val="bullet"/>
+      <w:lvlText w:val=""/>
+      <w:lvlJc w:val="left"/>
+      <w:pPr>
+        <w:ind w:left="6375" w:hanging="360"/>
+      </w:pPr>
+      <w:rPr>
+        <w:rFonts w:ascii="Symbol" w:hAnsi="Symbol" w:hint="default"/>
+      </w:rPr>
+    </w:lvl>
+    <w:lvl w:ilvl="7" w:tplc="04090003" w:tentative="1">
+      <w:start w:val="1"/>
+      <w:numFmt w:val="bullet"/>
+      <w:lvlText w:val="o"/>
+      <w:lvlJc w:val="left"/>
+      <w:pPr>
+        <w:ind w:left="7095" w:hanging="360"/>
+      </w:pPr>
+      <w:rPr>
+        <w:rFonts w:ascii="Courier New" w:hAnsi="Courier New" w:cs="Courier New" w:hint="default"/>
+      </w:rPr>
+    </w:lvl>
+    <w:lvl w:ilvl="8" w:tplc="04090005" w:tentative="1">
+      <w:start w:val="1"/>
+      <w:numFmt w:val="bullet"/>
+      <w:lvlText w:val=""/>
+      <w:lvlJc w:val="left"/>
+      <w:pPr>
+        <w:ind w:left="7815" w:hanging="360"/>
+      </w:pPr>
+      <w:rPr>
+        <w:rFonts w:ascii="Wingdings" w:hAnsi="Wingdings" w:hint="default"/>
+      </w:rPr>
+    </w:lvl>
+  </w:abstractNum>
+  <w:abstractNum w:abstractNumId="58" w15:restartNumberingAfterBreak="0">
+    <w:nsid w:val="7FC04008"/>
+    <w:multiLevelType w:val="hybridMultilevel"/>
+    <w:tmpl w:val="7C56646C"/>
+    <w:lvl w:ilvl="0" w:tplc="04090001">
+      <w:start w:val="1"/>
+      <w:numFmt w:val="bullet"/>
+      <w:lvlText w:val=""/>
+      <w:lvlJc w:val="left"/>
+      <w:pPr>
+        <w:ind w:left="2069" w:hanging="360"/>
+      </w:pPr>
+      <w:rPr>
+        <w:rFonts w:ascii="Symbol" w:hAnsi="Symbol" w:hint="default"/>
+      </w:rPr>
+    </w:lvl>
+    <w:lvl w:ilvl="1" w:tplc="04090003" w:tentative="1">
+      <w:start w:val="1"/>
+      <w:numFmt w:val="bullet"/>
+      <w:lvlText w:val="o"/>
+      <w:lvlJc w:val="left"/>
+      <w:pPr>
+        <w:ind w:left="2789" w:hanging="360"/>
+      </w:pPr>
+      <w:rPr>
+        <w:rFonts w:ascii="Courier New" w:hAnsi="Courier New" w:cs="Courier New" w:hint="default"/>
+      </w:rPr>
+    </w:lvl>
+    <w:lvl w:ilvl="2" w:tplc="04090005" w:tentative="1">
+      <w:start w:val="1"/>
+      <w:numFmt w:val="bullet"/>
+      <w:lvlText w:val=""/>
+      <w:lvlJc w:val="left"/>
+      <w:pPr>
+        <w:ind w:left="3509" w:hanging="360"/>
+      </w:pPr>
+      <w:rPr>
+        <w:rFonts w:ascii="Wingdings" w:hAnsi="Wingdings" w:hint="default"/>
+      </w:rPr>
+    </w:lvl>
+    <w:lvl w:ilvl="3" w:tplc="04090001" w:tentative="1">
+      <w:start w:val="1"/>
+      <w:numFmt w:val="bullet"/>
+      <w:lvlText w:val=""/>
+      <w:lvlJc w:val="left"/>
+      <w:pPr>
+        <w:ind w:left="4229" w:hanging="360"/>
+      </w:pPr>
+      <w:rPr>
+        <w:rFonts w:ascii="Symbol" w:hAnsi="Symbol" w:hint="default"/>
+      </w:rPr>
+    </w:lvl>
+    <w:lvl w:ilvl="4" w:tplc="04090003" w:tentative="1">
+      <w:start w:val="1"/>
+      <w:numFmt w:val="bullet"/>
+      <w:lvlText w:val="o"/>
+      <w:lvlJc w:val="left"/>
+      <w:pPr>
+        <w:ind w:left="4949" w:hanging="360"/>
+      </w:pPr>
+      <w:rPr>
+        <w:rFonts w:ascii="Courier New" w:hAnsi="Courier New" w:cs="Courier New" w:hint="default"/>
+      </w:rPr>
+    </w:lvl>
+    <w:lvl w:ilvl="5" w:tplc="04090005" w:tentative="1">
+      <w:start w:val="1"/>
+      <w:numFmt w:val="bullet"/>
+      <w:lvlText w:val=""/>
+      <w:lvlJc w:val="left"/>
+      <w:pPr>
+        <w:ind w:left="5669" w:hanging="360"/>
+      </w:pPr>
+      <w:rPr>
+        <w:rFonts w:ascii="Wingdings" w:hAnsi="Wingdings" w:hint="default"/>
+      </w:rPr>
+    </w:lvl>
+    <w:lvl w:ilvl="6" w:tplc="04090001" w:tentative="1">
+      <w:start w:val="1"/>
+      <w:numFmt w:val="bullet"/>
+      <w:lvlText w:val=""/>
+      <w:lvlJc w:val="left"/>
+      <w:pPr>
+        <w:ind w:left="6389" w:hanging="360"/>
+      </w:pPr>
+      <w:rPr>
+        <w:rFonts w:ascii="Symbol" w:hAnsi="Symbol" w:hint="default"/>
+      </w:rPr>
+    </w:lvl>
+    <w:lvl w:ilvl="7" w:tplc="04090003" w:tentative="1">
+      <w:start w:val="1"/>
+      <w:numFmt w:val="bullet"/>
+      <w:lvlText w:val="o"/>
+      <w:lvlJc w:val="left"/>
+      <w:pPr>
+        <w:ind w:left="7109" w:hanging="360"/>
+      </w:pPr>
+      <w:rPr>
+        <w:rFonts w:ascii="Courier New" w:hAnsi="Courier New" w:cs="Courier New" w:hint="default"/>
+      </w:rPr>
+    </w:lvl>
+    <w:lvl w:ilvl="8" w:tplc="04090005" w:tentative="1">
+      <w:start w:val="1"/>
+      <w:numFmt w:val="bullet"/>
+      <w:lvlText w:val=""/>
+      <w:lvlJc w:val="left"/>
+      <w:pPr>
+        <w:ind w:left="7829" w:hanging="360"/>
+      </w:pPr>
+      <w:rPr>
+        <w:rFonts w:ascii="Wingdings" w:hAnsi="Wingdings" w:hint="default"/>
+      </w:rPr>
+    </w:lvl>
+  </w:abstractNum>
   <w:num w:numId="1" w16cid:durableId="1131368144">
-    <w:abstractNumId w:val="27"/>
+    <w:abstractNumId w:val="29"/>
   </w:num>
   <w:num w:numId="2" w16cid:durableId="413598724">
-    <w:abstractNumId w:val="46"/>
+    <w:abstractNumId w:val="52"/>
   </w:num>
   <w:num w:numId="3" w16cid:durableId="390202833">
     <w:abstractNumId w:val="0"/>
   </w:num>
   <w:num w:numId="4" w16cid:durableId="2068145466">
-    <w:abstractNumId w:val="48"/>
+    <w:abstractNumId w:val="54"/>
   </w:num>
   <w:num w:numId="5" w16cid:durableId="934896870">
     <w:abstractNumId w:val="7"/>
   </w:num>
   <w:num w:numId="6" w16cid:durableId="1622765638">
-    <w:abstractNumId w:val="39"/>
+    <w:abstractNumId w:val="43"/>
   </w:num>
   <w:num w:numId="7" w16cid:durableId="1666669342">
-    <w:abstractNumId w:val="17"/>
+    <w:abstractNumId w:val="18"/>
   </w:num>
   <w:num w:numId="8" w16cid:durableId="1387952349">
-    <w:abstractNumId w:val="29"/>
+    <w:abstractNumId w:val="33"/>
   </w:num>
   <w:num w:numId="9" w16cid:durableId="1825857352">
-    <w:abstractNumId w:val="41"/>
+    <w:abstractNumId w:val="46"/>
   </w:num>
   <w:num w:numId="10" w16cid:durableId="1076629981">
-    <w:abstractNumId w:val="24"/>
+    <w:abstractNumId w:val="26"/>
   </w:num>
   <w:num w:numId="11" w16cid:durableId="1772822540">
-    <w:abstractNumId w:val="45"/>
+    <w:abstractNumId w:val="51"/>
   </w:num>
   <w:num w:numId="12" w16cid:durableId="380710011">
     <w:abstractNumId w:val="2"/>
@@ -25823,109 +28461,136 @@
     <w:abstractNumId w:val="10"/>
   </w:num>
   <w:num w:numId="16" w16cid:durableId="1433209558">
+    <w:abstractNumId w:val="14"/>
+  </w:num>
+  <w:num w:numId="17" w16cid:durableId="845487077">
+    <w:abstractNumId w:val="22"/>
+  </w:num>
+  <w:num w:numId="18" w16cid:durableId="996766842">
+    <w:abstractNumId w:val="47"/>
+  </w:num>
+  <w:num w:numId="19" w16cid:durableId="2108579932">
     <w:abstractNumId w:val="13"/>
   </w:num>
-  <w:num w:numId="17" w16cid:durableId="845487077">
-    <w:abstractNumId w:val="20"/>
-  </w:num>
-  <w:num w:numId="18" w16cid:durableId="996766842">
-    <w:abstractNumId w:val="42"/>
-  </w:num>
-  <w:num w:numId="19" w16cid:durableId="2108579932">
-    <w:abstractNumId w:val="12"/>
-  </w:num>
   <w:num w:numId="20" w16cid:durableId="433214891">
-    <w:abstractNumId w:val="23"/>
+    <w:abstractNumId w:val="25"/>
   </w:num>
   <w:num w:numId="21" w16cid:durableId="1899168868">
-    <w:abstractNumId w:val="37"/>
+    <w:abstractNumId w:val="41"/>
   </w:num>
   <w:num w:numId="22" w16cid:durableId="1936286583">
     <w:abstractNumId w:val="4"/>
   </w:num>
   <w:num w:numId="23" w16cid:durableId="807239570">
-    <w:abstractNumId w:val="30"/>
+    <w:abstractNumId w:val="34"/>
   </w:num>
   <w:num w:numId="24" w16cid:durableId="743989367">
-    <w:abstractNumId w:val="43"/>
+    <w:abstractNumId w:val="48"/>
   </w:num>
   <w:num w:numId="25" w16cid:durableId="2108766205">
-    <w:abstractNumId w:val="32"/>
+    <w:abstractNumId w:val="36"/>
   </w:num>
   <w:num w:numId="26" w16cid:durableId="1417168447">
-    <w:abstractNumId w:val="18"/>
+    <w:abstractNumId w:val="19"/>
   </w:num>
   <w:num w:numId="27" w16cid:durableId="2142527811">
-    <w:abstractNumId w:val="16"/>
+    <w:abstractNumId w:val="17"/>
   </w:num>
   <w:num w:numId="28" w16cid:durableId="144512680">
-    <w:abstractNumId w:val="40"/>
+    <w:abstractNumId w:val="44"/>
   </w:num>
   <w:num w:numId="29" w16cid:durableId="618604765">
     <w:abstractNumId w:val="3"/>
   </w:num>
   <w:num w:numId="30" w16cid:durableId="880629022">
-    <w:abstractNumId w:val="21"/>
+    <w:abstractNumId w:val="23"/>
   </w:num>
   <w:num w:numId="31" w16cid:durableId="685251058">
     <w:abstractNumId w:val="11"/>
   </w:num>
   <w:num w:numId="32" w16cid:durableId="1618829924">
-    <w:abstractNumId w:val="31"/>
+    <w:abstractNumId w:val="35"/>
   </w:num>
   <w:num w:numId="33" w16cid:durableId="1123383779">
-    <w:abstractNumId w:val="33"/>
+    <w:abstractNumId w:val="37"/>
   </w:num>
   <w:num w:numId="34" w16cid:durableId="1013385854">
-    <w:abstractNumId w:val="47"/>
+    <w:abstractNumId w:val="53"/>
   </w:num>
   <w:num w:numId="35" w16cid:durableId="1114860021">
     <w:abstractNumId w:val="8"/>
   </w:num>
   <w:num w:numId="36" w16cid:durableId="1936359338">
-    <w:abstractNumId w:val="34"/>
+    <w:abstractNumId w:val="38"/>
   </w:num>
   <w:num w:numId="37" w16cid:durableId="423694755">
-    <w:abstractNumId w:val="38"/>
+    <w:abstractNumId w:val="42"/>
   </w:num>
   <w:num w:numId="38" w16cid:durableId="1885409928">
     <w:abstractNumId w:val="6"/>
   </w:num>
   <w:num w:numId="39" w16cid:durableId="588538197">
-    <w:abstractNumId w:val="49"/>
+    <w:abstractNumId w:val="56"/>
   </w:num>
   <w:num w:numId="40" w16cid:durableId="1307666571">
-    <w:abstractNumId w:val="14"/>
+    <w:abstractNumId w:val="15"/>
   </w:num>
   <w:num w:numId="41" w16cid:durableId="1782340702">
-    <w:abstractNumId w:val="22"/>
+    <w:abstractNumId w:val="24"/>
   </w:num>
   <w:num w:numId="42" w16cid:durableId="1310213370">
-    <w:abstractNumId w:val="19"/>
+    <w:abstractNumId w:val="20"/>
   </w:num>
   <w:num w:numId="43" w16cid:durableId="1520192310">
-    <w:abstractNumId w:val="15"/>
+    <w:abstractNumId w:val="16"/>
   </w:num>
   <w:num w:numId="44" w16cid:durableId="146944934">
-    <w:abstractNumId w:val="25"/>
+    <w:abstractNumId w:val="27"/>
   </w:num>
   <w:num w:numId="45" w16cid:durableId="859585829">
-    <w:abstractNumId w:val="36"/>
+    <w:abstractNumId w:val="40"/>
   </w:num>
   <w:num w:numId="46" w16cid:durableId="2003116810">
-    <w:abstractNumId w:val="26"/>
+    <w:abstractNumId w:val="28"/>
   </w:num>
   <w:num w:numId="47" w16cid:durableId="1719627401">
-    <w:abstractNumId w:val="28"/>
+    <w:abstractNumId w:val="32"/>
   </w:num>
   <w:num w:numId="48" w16cid:durableId="1220628173">
     <w:abstractNumId w:val="5"/>
   </w:num>
   <w:num w:numId="49" w16cid:durableId="975378970">
-    <w:abstractNumId w:val="44"/>
+    <w:abstractNumId w:val="49"/>
   </w:num>
   <w:num w:numId="50" w16cid:durableId="1320230525">
-    <w:abstractNumId w:val="35"/>
+    <w:abstractNumId w:val="39"/>
+  </w:num>
+  <w:num w:numId="51" w16cid:durableId="683480773">
+    <w:abstractNumId w:val="12"/>
+  </w:num>
+  <w:num w:numId="52" w16cid:durableId="1831100064">
+    <w:abstractNumId w:val="31"/>
+  </w:num>
+  <w:num w:numId="53" w16cid:durableId="1897667967">
+    <w:abstractNumId w:val="50"/>
+  </w:num>
+  <w:num w:numId="54" w16cid:durableId="1396902717">
+    <w:abstractNumId w:val="57"/>
+  </w:num>
+  <w:num w:numId="55" w16cid:durableId="1038512930">
+    <w:abstractNumId w:val="45"/>
+  </w:num>
+  <w:num w:numId="56" w16cid:durableId="2088261114">
+    <w:abstractNumId w:val="21"/>
+  </w:num>
+  <w:num w:numId="57" w16cid:durableId="1450080683">
+    <w:abstractNumId w:val="55"/>
+  </w:num>
+  <w:num w:numId="58" w16cid:durableId="1633095076">
+    <w:abstractNumId w:val="58"/>
+  </w:num>
+  <w:num w:numId="59" w16cid:durableId="225994954">
+    <w:abstractNumId w:val="30"/>
   </w:num>
 </w:numbering>
 </file>
@@ -27140,6 +29805,25 @@
       <w:szCs w:val="18"/>
     </w:rPr>
   </w:style>
+  <w:style w:type="paragraph" w:customStyle="1" w:styleId="paragraph">
+    <w:name w:val="paragraph"/>
+    <w:basedOn w:val="Normal"/>
+    <w:rsid w:val="00EF14EC"/>
+    <w:pPr>
+      <w:spacing w:before="100" w:beforeAutospacing="1" w:after="100" w:afterAutospacing="1" w:line="240" w:lineRule="auto"/>
+    </w:pPr>
+    <w:rPr>
+      <w:rFonts w:ascii="Times New Roman" w:eastAsia="Times New Roman" w:hAnsi="Times New Roman" w:cs="Times New Roman"/>
+      <w:sz w:val="24"/>
+      <w:szCs w:val="24"/>
+      <w:lang w:val="en-US" w:eastAsia="en-US"/>
+    </w:rPr>
+  </w:style>
+  <w:style w:type="character" w:customStyle="1" w:styleId="eop">
+    <w:name w:val="eop"/>
+    <w:basedOn w:val="DefaultParagraphFont"/>
+    <w:rsid w:val="00701506"/>
+  </w:style>
 </w:styles>
 </file>
 
@@ -27439,6 +30123,31 @@
 </file>
 
 <file path=customXml/item1.xml><?xml version="1.0" encoding="utf-8"?>
+<p:properties xmlns:p="http://schemas.microsoft.com/office/2006/metadata/properties" xmlns:xsi="http://www.w3.org/2001/XMLSchema-instance" xmlns:pc="http://schemas.microsoft.com/office/infopath/2007/PartnerControls">
+  <documentManagement>
+    <MediaLengthInSeconds xmlns="31aac78f-6ed8-4134-ac7e-47c186d487c3" xsi:nil="true"/>
+    <TaxCatchAll xmlns="0d803109-e11b-45d4-a4e8-5bf0740163af" xsi:nil="true"/>
+    <lcf76f155ced4ddcb4097134ff3c332f xmlns="31aac78f-6ed8-4134-ac7e-47c186d487c3">
+      <Terms xmlns="http://schemas.microsoft.com/office/infopath/2007/PartnerControls"/>
+    </lcf76f155ced4ddcb4097134ff3c332f>
+  </documentManagement>
+</p:properties>
+</file>
+
+<file path=customXml/item2.xml><?xml version="1.0" encoding="utf-8"?>
+<?mso-contentType ?>
+<FormTemplates xmlns="http://schemas.microsoft.com/sharepoint/v3/contenttype/forms">
+  <Display>DocumentLibraryForm</Display>
+  <Edit>DocumentLibraryForm</Edit>
+  <New>DocumentLibraryForm</New>
+</FormTemplates>
+</file>
+
+<file path=customXml/item3.xml><?xml version="1.0" encoding="utf-8"?>
+<b:Sources xmlns:b="http://schemas.openxmlformats.org/officeDocument/2006/bibliography" xmlns="http://schemas.openxmlformats.org/officeDocument/2006/bibliography" SelectedStyle="\APASixthEditionOfficeOnline.xsl" StyleName="APA" Version="6"/>
+</file>
+
+<file path=customXml/item4.xml><?xml version="1.0" encoding="utf-8"?>
 <ct:contentTypeSchema xmlns:ct="http://schemas.microsoft.com/office/2006/metadata/contentType" xmlns:ma="http://schemas.microsoft.com/office/2006/metadata/properties/metaAttributes" ct:_="" ma:_="" ma:contentTypeName="Document" ma:contentTypeID="0x01010078E5C03F786D684AB79627F2BAF5AB3A" ma:contentTypeVersion="12" ma:contentTypeDescription="Create a new document." ma:contentTypeScope="" ma:versionID="6753d19c26ced2570449d2cfe2fd38cd">
   <xsd:schema xmlns:xsd="http://www.w3.org/2001/XMLSchema" xmlns:xs="http://www.w3.org/2001/XMLSchema" xmlns:p="http://schemas.microsoft.com/office/2006/metadata/properties" xmlns:ns2="31aac78f-6ed8-4134-ac7e-47c186d487c3" xmlns:ns3="0d803109-e11b-45d4-a4e8-5bf0740163af" targetNamespace="http://schemas.microsoft.com/office/2006/metadata/properties" ma:root="true" ma:fieldsID="59531f12ec9f3761682ad3919ac9365f" ns2:_="" ns3:_="">
     <xsd:import namespace="31aac78f-6ed8-4134-ac7e-47c186d487c3"/>
@@ -27655,32 +30364,34 @@
 </ct:contentTypeSchema>
 </file>
 
-<file path=customXml/item2.xml><?xml version="1.0" encoding="utf-8"?>
-<b:Sources xmlns:b="http://schemas.openxmlformats.org/officeDocument/2006/bibliography" xmlns="http://schemas.openxmlformats.org/officeDocument/2006/bibliography" SelectedStyle="\APASixthEditionOfficeOnline.xsl" StyleName="APA" Version="6"/>
+<file path=customXml/itemProps1.xml><?xml version="1.0" encoding="utf-8"?>
+<ds:datastoreItem xmlns:ds="http://schemas.openxmlformats.org/officeDocument/2006/customXml" ds:itemID="{E3EB7B42-5740-4129-8D38-92BBA5D17541}">
+  <ds:schemaRefs>
+    <ds:schemaRef ds:uri="http://schemas.microsoft.com/office/2006/metadata/properties"/>
+    <ds:schemaRef ds:uri="http://schemas.microsoft.com/office/infopath/2007/PartnerControls"/>
+    <ds:schemaRef ds:uri="31aac78f-6ed8-4134-ac7e-47c186d487c3"/>
+    <ds:schemaRef ds:uri="0d803109-e11b-45d4-a4e8-5bf0740163af"/>
+  </ds:schemaRefs>
+</ds:datastoreItem>
 </file>
 
-<file path=customXml/item3.xml><?xml version="1.0" encoding="utf-8"?>
-<?mso-contentType ?>
-<FormTemplates xmlns="http://schemas.microsoft.com/sharepoint/v3/contenttype/forms">
-  <Display>DocumentLibraryForm</Display>
-  <Edit>DocumentLibraryForm</Edit>
-  <New>DocumentLibraryForm</New>
-</FormTemplates>
+<file path=customXml/itemProps2.xml><?xml version="1.0" encoding="utf-8"?>
+<ds:datastoreItem xmlns:ds="http://schemas.openxmlformats.org/officeDocument/2006/customXml" ds:itemID="{A64095F2-78C1-44C0-A2A1-1816EE954539}">
+  <ds:schemaRefs>
+    <ds:schemaRef ds:uri="http://schemas.microsoft.com/sharepoint/v3/contenttype/forms"/>
+  </ds:schemaRefs>
+</ds:datastoreItem>
 </file>
 
-<file path=customXml/item4.xml><?xml version="1.0" encoding="utf-8"?>
-<p:properties xmlns:p="http://schemas.microsoft.com/office/2006/metadata/properties" xmlns:xsi="http://www.w3.org/2001/XMLSchema-instance" xmlns:pc="http://schemas.microsoft.com/office/infopath/2007/PartnerControls">
-  <documentManagement>
-    <MediaLengthInSeconds xmlns="31aac78f-6ed8-4134-ac7e-47c186d487c3" xsi:nil="true"/>
-    <TaxCatchAll xmlns="0d803109-e11b-45d4-a4e8-5bf0740163af" xsi:nil="true"/>
-    <lcf76f155ced4ddcb4097134ff3c332f xmlns="31aac78f-6ed8-4134-ac7e-47c186d487c3">
-      <Terms xmlns="http://schemas.microsoft.com/office/infopath/2007/PartnerControls"/>
-    </lcf76f155ced4ddcb4097134ff3c332f>
-  </documentManagement>
-</p:properties>
+<file path=customXml/itemProps3.xml><?xml version="1.0" encoding="utf-8"?>
+<ds:datastoreItem xmlns:ds="http://schemas.openxmlformats.org/officeDocument/2006/customXml" ds:itemID="{CEF4D3DB-A315-4DC4-ABFF-B7436CE3FECB}">
+  <ds:schemaRefs>
+    <ds:schemaRef ds:uri="http://schemas.openxmlformats.org/officeDocument/2006/bibliography"/>
+  </ds:schemaRefs>
+</ds:datastoreItem>
 </file>
 
-<file path=customXml/itemProps1.xml><?xml version="1.0" encoding="utf-8"?>
+<file path=customXml/itemProps4.xml><?xml version="1.0" encoding="utf-8"?>
 <ds:datastoreItem xmlns:ds="http://schemas.openxmlformats.org/officeDocument/2006/customXml" ds:itemID="{9810E267-C5E3-4558-AF7B-0057EBCD2571}">
   <ds:schemaRefs>
     <ds:schemaRef ds:uri="http://schemas.microsoft.com/office/2006/metadata/contentType"/>
@@ -27697,31 +30408,4 @@
     <ds:schemaRef ds:uri="http://schemas.microsoft.com/internal/obd"/>
   </ds:schemaRefs>
 </ds:datastoreItem>
-</file>
-
-<file path=customXml/itemProps2.xml><?xml version="1.0" encoding="utf-8"?>
-<ds:datastoreItem xmlns:ds="http://schemas.openxmlformats.org/officeDocument/2006/customXml" ds:itemID="{CEF4D3DB-A315-4DC4-ABFF-B7436CE3FECB}">
-  <ds:schemaRefs>
-    <ds:schemaRef ds:uri="http://schemas.openxmlformats.org/officeDocument/2006/bibliography"/>
-  </ds:schemaRefs>
-</ds:datastoreItem>
-</file>
-
-<file path=customXml/itemProps3.xml><?xml version="1.0" encoding="utf-8"?>
-<ds:datastoreItem xmlns:ds="http://schemas.openxmlformats.org/officeDocument/2006/customXml" ds:itemID="{A64095F2-78C1-44C0-A2A1-1816EE954539}">
-  <ds:schemaRefs>
-    <ds:schemaRef ds:uri="http://schemas.microsoft.com/sharepoint/v3/contenttype/forms"/>
-  </ds:schemaRefs>
-</ds:datastoreItem>
-</file>
-
-<file path=customXml/itemProps4.xml><?xml version="1.0" encoding="utf-8"?>
-<ds:datastoreItem xmlns:ds="http://schemas.openxmlformats.org/officeDocument/2006/customXml" ds:itemID="{E3EB7B42-5740-4129-8D38-92BBA5D17541}">
-  <ds:schemaRefs>
-    <ds:schemaRef ds:uri="http://schemas.microsoft.com/office/2006/metadata/properties"/>
-    <ds:schemaRef ds:uri="http://schemas.microsoft.com/office/infopath/2007/PartnerControls"/>
-    <ds:schemaRef ds:uri="31aac78f-6ed8-4134-ac7e-47c186d487c3"/>
-    <ds:schemaRef ds:uri="0d803109-e11b-45d4-a4e8-5bf0740163af"/>
-  </ds:schemaRefs>
-</ds:datastoreItem>
 </file>
</xml_diff>

<commit_message>
Update documentation/projman/Project Management Plan_MLNSD.docx
</commit_message>
<xml_diff>
--- a/documentation/projman/Project Management Plan_MLNSD.docx
+++ b/documentation/projman/Project Management Plan_MLNSD.docx
@@ -1,6 +1,6 @@
 
 <file path=word/document.xml><?xml version="1.0" encoding="utf-8"?>
-<w:document xmlns:wpc="http://schemas.microsoft.com/office/word/2010/wordprocessingCanvas" xmlns:cx="http://schemas.microsoft.com/office/drawing/2014/chartex" xmlns:cx1="http://schemas.microsoft.com/office/drawing/2015/9/8/chartex" xmlns:cx2="http://schemas.microsoft.com/office/drawing/2015/10/21/chartex" xmlns:cx3="http://schemas.microsoft.com/office/drawing/2016/5/9/chartex" xmlns:cx4="http://schemas.microsoft.com/office/drawing/2016/5/10/chartex" xmlns:cx5="http://schemas.microsoft.com/office/drawing/2016/5/11/chartex" xmlns:cx6="http://schemas.microsoft.com/office/drawing/2016/5/12/chartex" xmlns:cx7="http://schemas.microsoft.com/office/drawing/2016/5/13/chartex" xmlns:cx8="http://schemas.microsoft.com/office/drawing/2016/5/14/chartex" xmlns:mc="http://schemas.openxmlformats.org/markup-compatibility/2006" xmlns:aink="http://schemas.microsoft.com/office/drawing/2016/ink" xmlns:am3d="http://schemas.microsoft.com/office/drawing/2017/model3d" xmlns:o="urn:schemas-microsoft-com:office:office" xmlns:oel="http://schemas.microsoft.com/office/2019/extlst" xmlns:r="http://schemas.openxmlformats.org/officeDocument/2006/relationships" xmlns:m="http://schemas.openxmlformats.org/officeDocument/2006/math" xmlns:v="urn:schemas-microsoft-com:vml" xmlns:wp14="http://schemas.microsoft.com/office/word/2010/wordprocessingDrawing" xmlns:wp="http://schemas.openxmlformats.org/drawingml/2006/wordprocessingDrawing" xmlns:w10="urn:schemas-microsoft-com:office:word" xmlns:w="http://schemas.openxmlformats.org/wordprocessingml/2006/main" xmlns:w14="http://schemas.microsoft.com/office/word/2010/wordml" xmlns:w15="http://schemas.microsoft.com/office/word/2012/wordml" xmlns:w16cex="http://schemas.microsoft.com/office/word/2018/wordml/cex" xmlns:w16cid="http://schemas.microsoft.com/office/word/2016/wordml/cid" xmlns:w16="http://schemas.microsoft.com/office/word/2018/wordml" xmlns:w16sdtdh="http://schemas.microsoft.com/office/word/2020/wordml/sdtdatahash" xmlns:w16se="http://schemas.microsoft.com/office/word/2015/wordml/symex" xmlns:wpg="http://schemas.microsoft.com/office/word/2010/wordprocessingGroup" xmlns:wpi="http://schemas.microsoft.com/office/word/2010/wordprocessingInk" xmlns:wne="http://schemas.microsoft.com/office/word/2006/wordml" xmlns:wps="http://schemas.microsoft.com/office/word/2010/wordprocessingShape" mc:Ignorable="w14 w15 w16se w16cid w16 w16cex w16sdtdh wp14">
+<w:document xmlns:wpc="http://schemas.microsoft.com/office/word/2010/wordprocessingCanvas" xmlns:cx="http://schemas.microsoft.com/office/drawing/2014/chartex" xmlns:cx1="http://schemas.microsoft.com/office/drawing/2015/9/8/chartex" xmlns:cx2="http://schemas.microsoft.com/office/drawing/2015/10/21/chartex" xmlns:cx3="http://schemas.microsoft.com/office/drawing/2016/5/9/chartex" xmlns:cx4="http://schemas.microsoft.com/office/drawing/2016/5/10/chartex" xmlns:cx5="http://schemas.microsoft.com/office/drawing/2016/5/11/chartex" xmlns:cx6="http://schemas.microsoft.com/office/drawing/2016/5/12/chartex" xmlns:cx7="http://schemas.microsoft.com/office/drawing/2016/5/13/chartex" xmlns:cx8="http://schemas.microsoft.com/office/drawing/2016/5/14/chartex" xmlns:mc="http://schemas.openxmlformats.org/markup-compatibility/2006" xmlns:aink="http://schemas.microsoft.com/office/drawing/2016/ink" xmlns:am3d="http://schemas.microsoft.com/office/drawing/2017/model3d" xmlns:o="urn:schemas-microsoft-com:office:office" xmlns:oel="http://schemas.microsoft.com/office/2019/extlst" xmlns:r="http://schemas.openxmlformats.org/officeDocument/2006/relationships" xmlns:m="http://schemas.openxmlformats.org/officeDocument/2006/math" xmlns:v="urn:schemas-microsoft-com:vml" xmlns:wp14="http://schemas.microsoft.com/office/word/2010/wordprocessingDrawing" xmlns:wp="http://schemas.openxmlformats.org/drawingml/2006/wordprocessingDrawing" xmlns:w10="urn:schemas-microsoft-com:office:word" xmlns:w="http://schemas.openxmlformats.org/wordprocessingml/2006/main" xmlns:w14="http://schemas.microsoft.com/office/word/2010/wordml" xmlns:w15="http://schemas.microsoft.com/office/word/2012/wordml" xmlns:w16cex="http://schemas.microsoft.com/office/word/2018/wordml/cex" xmlns:w16cid="http://schemas.microsoft.com/office/word/2016/wordml/cid" xmlns:w16="http://schemas.microsoft.com/office/word/2018/wordml" xmlns:w16du="http://schemas.microsoft.com/office/word/2023/wordml/word16du" xmlns:w16sdtdh="http://schemas.microsoft.com/office/word/2020/wordml/sdtdatahash" xmlns:w16se="http://schemas.microsoft.com/office/word/2015/wordml/symex" xmlns:wpg="http://schemas.microsoft.com/office/word/2010/wordprocessingGroup" xmlns:wpi="http://schemas.microsoft.com/office/word/2010/wordprocessingInk" xmlns:wne="http://schemas.microsoft.com/office/word/2006/wordml" xmlns:wps="http://schemas.microsoft.com/office/word/2010/wordprocessingShape" mc:Ignorable="w14 w15 w16se w16cid w16 w16cex w16sdtdh wp14">
   <w:body>
     <w:p>
       <w:pPr>
@@ -9373,18 +9373,6 @@
         </w:sectPr>
       </w:pPr>
     </w:p>
-    <w:p>
-      <w:pPr>
-        <w:pStyle w:val="Heading1"/>
-        <w:spacing w:before="0" w:line="480" w:lineRule="auto"/>
-      </w:pPr>
-      <w:bookmarkStart w:id="0" w:name="_Toc134094309"/>
-      <w:r>
-        <w:lastRenderedPageBreak/>
-        <w:t>Company Profile</w:t>
-      </w:r>
-      <w:bookmarkEnd w:id="0"/>
-    </w:p>
     <w:tbl>
       <w:tblPr>
         <w:tblStyle w:val="TableGrid"/>
@@ -9396,64 +9384,339 @@
         <w:gridCol w:w="4675"/>
       </w:tblGrid>
       <w:tr>
-        <w:trPr>
-          <w:trHeight w:val="482"/>
-        </w:trPr>
         <w:tc>
           <w:tcPr>
             <w:tcW w:w="4675" w:type="dxa"/>
-            <w:vAlign w:val="center"/>
           </w:tcPr>
           <w:p>
             <w:pPr>
               <w:rPr>
-                <w:rFonts w:cs="Arial"/>
                 <w:b/>
                 <w:bCs/>
                 <w:sz w:val="24"/>
                 <w:szCs w:val="24"/>
               </w:rPr>
             </w:pPr>
-            <w:r>
-              <w:rPr>
-                <w:rFonts w:cs="Arial"/>
+            <w:bookmarkStart w:id="0" w:name="_Toc134094310"/>
+            <w:r>
+              <w:rPr>
                 <w:b/>
                 <w:bCs/>
                 <w:sz w:val="24"/>
                 <w:szCs w:val="24"/>
               </w:rPr>
-              <w:t>Registered Name</w:t>
+              <w:lastRenderedPageBreak/>
+              <w:t>Registered Name:</w:t>
             </w:r>
           </w:p>
         </w:tc>
         <w:tc>
           <w:tcPr>
             <w:tcW w:w="4675" w:type="dxa"/>
-            <w:vAlign w:val="center"/>
           </w:tcPr>
           <w:p>
             <w:pPr>
               <w:rPr>
-                <w:sz w:val="28"/>
-                <w:szCs w:val="28"/>
+                <w:sz w:val="24"/>
+                <w:szCs w:val="24"/>
+              </w:rPr>
+            </w:pPr>
+            <w:r>
+              <w:rPr>
+                <w:sz w:val="24"/>
+                <w:szCs w:val="24"/>
+              </w:rPr>
+              <w:t>VILLAMIN WOOD &amp; IRON WORKS</w:t>
+            </w:r>
+          </w:p>
+        </w:tc>
+      </w:tr>
+      <w:tr>
+        <w:tc>
+          <w:tcPr>
+            <w:tcW w:w="4675" w:type="dxa"/>
+          </w:tcPr>
+          <w:p>
+            <w:pPr>
+              <w:rPr>
+                <w:b/>
+                <w:bCs/>
+                <w:sz w:val="24"/>
+                <w:szCs w:val="24"/>
+              </w:rPr>
+            </w:pPr>
+            <w:r>
+              <w:rPr>
+                <w:b/>
+                <w:bCs/>
+                <w:sz w:val="24"/>
+                <w:szCs w:val="24"/>
+              </w:rPr>
+              <w:t>Company Logo:</w:t>
+            </w:r>
+          </w:p>
+        </w:tc>
+        <w:tc>
+          <w:tcPr>
+            <w:tcW w:w="4675" w:type="dxa"/>
+          </w:tcPr>
+          <w:p>
+            <w:pPr>
+              <w:rPr>
+                <w:sz w:val="24"/>
+                <w:szCs w:val="24"/>
+              </w:rPr>
+            </w:pPr>
+            <w:r>
+              <w:rPr>
+                <w:noProof/>
+                <w:sz w:val="24"/>
+                <w:szCs w:val="24"/>
+              </w:rPr>
+              <w:drawing>
+                <wp:inline distT="0" distB="0" distL="0" distR="0" wp14:anchorId="0D2E8F37" wp14:editId="4E38EDAC">
+                  <wp:extent cx="2621973" cy="532799"/>
+                  <wp:effectExtent l="38100" t="38100" r="102235" b="95885"/>
+                  <wp:docPr id="2012900795" name="Picture 1"/>
+                  <wp:cNvGraphicFramePr>
+                    <a:graphicFrameLocks xmlns:a="http://schemas.openxmlformats.org/drawingml/2006/main" noChangeAspect="1"/>
+                  </wp:cNvGraphicFramePr>
+                  <a:graphic xmlns:a="http://schemas.openxmlformats.org/drawingml/2006/main">
+                    <a:graphicData uri="http://schemas.openxmlformats.org/drawingml/2006/picture">
+                      <pic:pic xmlns:pic="http://schemas.openxmlformats.org/drawingml/2006/picture">
+                        <pic:nvPicPr>
+                          <pic:cNvPr id="2012900795" name="Picture 2012900795"/>
+                          <pic:cNvPicPr/>
+                        </pic:nvPicPr>
+                        <pic:blipFill>
+                          <a:blip r:embed="rId14" cstate="print">
+                            <a:extLst>
+                              <a:ext uri="{28A0092B-C50C-407E-A947-70E740481C1C}">
+                                <a14:useLocalDpi xmlns:a14="http://schemas.microsoft.com/office/drawing/2010/main" val="0"/>
+                              </a:ext>
+                            </a:extLst>
+                          </a:blip>
+                          <a:stretch>
+                            <a:fillRect/>
+                          </a:stretch>
+                        </pic:blipFill>
+                        <pic:spPr>
+                          <a:xfrm>
+                            <a:off x="0" y="0"/>
+                            <a:ext cx="2661655" cy="540863"/>
+                          </a:xfrm>
+                          <a:prstGeom prst="rect">
+                            <a:avLst/>
+                          </a:prstGeom>
+                          <a:ln w="3175" cap="sq">
+                            <a:solidFill>
+                              <a:srgbClr val="000000"/>
+                            </a:solidFill>
+                            <a:prstDash val="solid"/>
+                            <a:miter lim="800000"/>
+                          </a:ln>
+                          <a:effectLst>
+                            <a:outerShdw blurRad="50800" dist="38100" dir="2700000" algn="tl" rotWithShape="0">
+                              <a:srgbClr val="000000">
+                                <a:alpha val="43000"/>
+                              </a:srgbClr>
+                            </a:outerShdw>
+                          </a:effectLst>
+                        </pic:spPr>
+                      </pic:pic>
+                    </a:graphicData>
+                  </a:graphic>
+                </wp:inline>
+              </w:drawing>
+            </w:r>
+          </w:p>
+        </w:tc>
+      </w:tr>
+      <w:tr>
+        <w:tc>
+          <w:tcPr>
+            <w:tcW w:w="4675" w:type="dxa"/>
+          </w:tcPr>
+          <w:p>
+            <w:pPr>
+              <w:rPr>
+                <w:b/>
+                <w:bCs/>
+                <w:sz w:val="24"/>
+                <w:szCs w:val="24"/>
+              </w:rPr>
+            </w:pPr>
+            <w:r>
+              <w:rPr>
+                <w:b/>
+                <w:bCs/>
+                <w:sz w:val="24"/>
+                <w:szCs w:val="24"/>
+              </w:rPr>
+              <w:t>Address:</w:t>
+            </w:r>
+          </w:p>
+        </w:tc>
+        <w:tc>
+          <w:tcPr>
+            <w:tcW w:w="4675" w:type="dxa"/>
+          </w:tcPr>
+          <w:p>
+            <w:pPr>
+              <w:rPr>
+                <w:sz w:val="24"/>
+                <w:szCs w:val="24"/>
+              </w:rPr>
+            </w:pPr>
+            <w:r>
+              <w:rPr>
+                <w:sz w:val="24"/>
+                <w:szCs w:val="24"/>
+                <w:lang w:val="en-US"/>
+              </w:rPr>
+              <w:t>G367+F29, MRT Ave</w:t>
+            </w:r>
+            <w:r>
+              <w:rPr>
+                <w:sz w:val="24"/>
+                <w:szCs w:val="24"/>
+              </w:rPr>
+              <w:t> </w:t>
+            </w:r>
+          </w:p>
+          <w:p>
+            <w:pPr>
+              <w:rPr>
+                <w:sz w:val="24"/>
+                <w:szCs w:val="24"/>
+              </w:rPr>
+            </w:pPr>
+            <w:r>
+              <w:rPr>
+                <w:sz w:val="24"/>
+                <w:szCs w:val="24"/>
+                <w:lang w:val="en-US"/>
+              </w:rPr>
+              <w:t>Taguig, 1632</w:t>
+            </w:r>
+            <w:r>
+              <w:rPr>
+                <w:sz w:val="24"/>
+                <w:szCs w:val="24"/>
+              </w:rPr>
+              <w:t> </w:t>
+            </w:r>
+          </w:p>
+        </w:tc>
+      </w:tr>
+      <w:tr>
+        <w:tc>
+          <w:tcPr>
+            <w:tcW w:w="4675" w:type="dxa"/>
+          </w:tcPr>
+          <w:p>
+            <w:pPr>
+              <w:rPr>
+                <w:b/>
+                <w:bCs/>
+                <w:sz w:val="24"/>
+                <w:szCs w:val="24"/>
+              </w:rPr>
+            </w:pPr>
+            <w:r>
+              <w:rPr>
+                <w:b/>
+                <w:bCs/>
+                <w:sz w:val="24"/>
+                <w:szCs w:val="24"/>
+              </w:rPr>
+              <w:t>Telephone Numbers:</w:t>
+            </w:r>
+          </w:p>
+        </w:tc>
+        <w:tc>
+          <w:tcPr>
+            <w:tcW w:w="4675" w:type="dxa"/>
+          </w:tcPr>
+          <w:p>
+            <w:pPr>
+              <w:rPr>
+                <w:sz w:val="24"/>
+                <w:szCs w:val="24"/>
+              </w:rPr>
+            </w:pPr>
+            <w:r>
+              <w:rPr>
+                <w:sz w:val="24"/>
+                <w:szCs w:val="24"/>
+              </w:rPr>
+              <w:t>8425-7962</w:t>
+            </w:r>
+          </w:p>
+          <w:p>
+            <w:pPr>
+              <w:rPr>
+                <w:sz w:val="24"/>
+                <w:szCs w:val="24"/>
+              </w:rPr>
+            </w:pPr>
+            <w:r>
+              <w:rPr>
+                <w:sz w:val="24"/>
+                <w:szCs w:val="24"/>
+              </w:rPr>
+              <w:t>8425-7906</w:t>
+            </w:r>
+          </w:p>
+        </w:tc>
+      </w:tr>
+      <w:tr>
+        <w:tc>
+          <w:tcPr>
+            <w:tcW w:w="4675" w:type="dxa"/>
+          </w:tcPr>
+          <w:p>
+            <w:pPr>
+              <w:rPr>
+                <w:b/>
+                <w:bCs/>
+                <w:sz w:val="24"/>
+                <w:szCs w:val="24"/>
+              </w:rPr>
+            </w:pPr>
+            <w:r>
+              <w:rPr>
+                <w:b/>
+                <w:bCs/>
+                <w:sz w:val="24"/>
+                <w:szCs w:val="24"/>
+              </w:rPr>
+              <w:t>Fax Number:</w:t>
+            </w:r>
+          </w:p>
+        </w:tc>
+        <w:tc>
+          <w:tcPr>
+            <w:tcW w:w="4675" w:type="dxa"/>
+          </w:tcPr>
+          <w:p>
+            <w:pPr>
+              <w:rPr>
+                <w:sz w:val="24"/>
+                <w:szCs w:val="24"/>
               </w:rPr>
             </w:pPr>
           </w:p>
         </w:tc>
       </w:tr>
       <w:tr>
-        <w:trPr>
-          <w:trHeight w:val="418"/>
-        </w:trPr>
         <w:tc>
           <w:tcPr>
             <w:tcW w:w="4675" w:type="dxa"/>
-            <w:vAlign w:val="center"/>
           </w:tcPr>
           <w:p>
             <w:pPr>
               <w:rPr>
-                <w:rFonts w:cs="Arial"/>
                 <w:b/>
                 <w:bCs/>
                 <w:sz w:val="24"/>
@@ -9462,44 +9725,44 @@
             </w:pPr>
             <w:r>
               <w:rPr>
-                <w:rFonts w:cs="Arial"/>
                 <w:b/>
                 <w:bCs/>
                 <w:sz w:val="24"/>
                 <w:szCs w:val="24"/>
               </w:rPr>
-              <w:t>Company Logo</w:t>
+              <w:t>Line of Business:</w:t>
             </w:r>
           </w:p>
         </w:tc>
         <w:tc>
           <w:tcPr>
             <w:tcW w:w="4675" w:type="dxa"/>
-            <w:vAlign w:val="center"/>
           </w:tcPr>
           <w:p>
             <w:pPr>
               <w:rPr>
-                <w:sz w:val="28"/>
-                <w:szCs w:val="28"/>
+                <w:sz w:val="24"/>
+                <w:szCs w:val="24"/>
               </w:rPr>
             </w:pPr>
+            <w:r>
+              <w:rPr>
+                <w:sz w:val="24"/>
+                <w:szCs w:val="24"/>
+              </w:rPr>
+              <w:t>Carpentry Manufacturer</w:t>
+            </w:r>
           </w:p>
         </w:tc>
       </w:tr>
       <w:tr>
-        <w:trPr>
-          <w:trHeight w:val="423"/>
-        </w:trPr>
         <w:tc>
           <w:tcPr>
             <w:tcW w:w="4675" w:type="dxa"/>
-            <w:vAlign w:val="center"/>
           </w:tcPr>
           <w:p>
             <w:pPr>
               <w:rPr>
-                <w:rFonts w:cs="Arial"/>
                 <w:b/>
                 <w:bCs/>
                 <w:sz w:val="24"/>
@@ -9508,44 +9771,44 @@
             </w:pPr>
             <w:r>
               <w:rPr>
-                <w:rFonts w:cs="Arial"/>
                 <w:b/>
                 <w:bCs/>
                 <w:sz w:val="24"/>
                 <w:szCs w:val="24"/>
               </w:rPr>
-              <w:t>Address</w:t>
+              <w:t>Type of Customers:</w:t>
             </w:r>
           </w:p>
         </w:tc>
         <w:tc>
           <w:tcPr>
             <w:tcW w:w="4675" w:type="dxa"/>
-            <w:vAlign w:val="center"/>
           </w:tcPr>
           <w:p>
             <w:pPr>
               <w:rPr>
-                <w:sz w:val="28"/>
-                <w:szCs w:val="28"/>
+                <w:sz w:val="24"/>
+                <w:szCs w:val="24"/>
               </w:rPr>
             </w:pPr>
+            <w:r>
+              <w:rPr>
+                <w:sz w:val="24"/>
+                <w:szCs w:val="24"/>
+              </w:rPr>
+              <w:t>Builders, Contractors, Architects, Engineers, and Landlords</w:t>
+            </w:r>
           </w:p>
         </w:tc>
       </w:tr>
       <w:tr>
-        <w:trPr>
-          <w:trHeight w:val="414"/>
-        </w:trPr>
         <w:tc>
           <w:tcPr>
             <w:tcW w:w="4675" w:type="dxa"/>
-            <w:vAlign w:val="center"/>
           </w:tcPr>
           <w:p>
             <w:pPr>
               <w:rPr>
-                <w:rFonts w:cs="Arial"/>
                 <w:b/>
                 <w:bCs/>
                 <w:sz w:val="24"/>
@@ -9554,44 +9817,61 @@
             </w:pPr>
             <w:r>
               <w:rPr>
-                <w:rFonts w:cs="Arial"/>
                 <w:b/>
                 <w:bCs/>
                 <w:sz w:val="24"/>
                 <w:szCs w:val="24"/>
               </w:rPr>
-              <w:t>Telephone Number</w:t>
+              <w:t>Date of Registration:</w:t>
             </w:r>
           </w:p>
         </w:tc>
         <w:tc>
           <w:tcPr>
             <w:tcW w:w="4675" w:type="dxa"/>
-            <w:vAlign w:val="center"/>
           </w:tcPr>
           <w:p>
             <w:pPr>
               <w:rPr>
-                <w:sz w:val="28"/>
-                <w:szCs w:val="28"/>
+                <w:sz w:val="24"/>
+                <w:szCs w:val="24"/>
               </w:rPr>
             </w:pPr>
+            <w:r>
+              <w:rPr>
+                <w:sz w:val="24"/>
+                <w:szCs w:val="24"/>
+              </w:rPr>
+              <w:t>2000 (Bureau of Internal Revenue)</w:t>
+            </w:r>
+          </w:p>
+          <w:p>
+            <w:pPr>
+              <w:rPr>
+                <w:color w:val="0563C1" w:themeColor="hyperlink"/>
+                <w:sz w:val="24"/>
+                <w:szCs w:val="24"/>
+                <w:u w:val="single"/>
+              </w:rPr>
+            </w:pPr>
+            <w:r>
+              <w:rPr>
+                <w:sz w:val="24"/>
+                <w:szCs w:val="24"/>
+              </w:rPr>
+              <w:t>2010 (Social Security System)</w:t>
+            </w:r>
           </w:p>
         </w:tc>
       </w:tr>
       <w:tr>
-        <w:trPr>
-          <w:trHeight w:val="407"/>
-        </w:trPr>
         <w:tc>
           <w:tcPr>
             <w:tcW w:w="4675" w:type="dxa"/>
-            <w:vAlign w:val="center"/>
           </w:tcPr>
           <w:p>
             <w:pPr>
               <w:rPr>
-                <w:rFonts w:cs="Arial"/>
                 <w:b/>
                 <w:bCs/>
                 <w:sz w:val="24"/>
@@ -9600,44 +9880,44 @@
             </w:pPr>
             <w:r>
               <w:rPr>
-                <w:rFonts w:cs="Arial"/>
                 <w:b/>
                 <w:bCs/>
                 <w:sz w:val="24"/>
                 <w:szCs w:val="24"/>
               </w:rPr>
-              <w:t>Fax Number</w:t>
+              <w:t>Business Owner:</w:t>
             </w:r>
           </w:p>
         </w:tc>
         <w:tc>
           <w:tcPr>
             <w:tcW w:w="4675" w:type="dxa"/>
-            <w:vAlign w:val="center"/>
           </w:tcPr>
           <w:p>
             <w:pPr>
               <w:rPr>
-                <w:sz w:val="28"/>
-                <w:szCs w:val="28"/>
+                <w:sz w:val="24"/>
+                <w:szCs w:val="24"/>
               </w:rPr>
             </w:pPr>
+            <w:r>
+              <w:rPr>
+                <w:sz w:val="24"/>
+                <w:szCs w:val="24"/>
+              </w:rPr>
+              <w:t>Manuel Villamin</w:t>
+            </w:r>
           </w:p>
         </w:tc>
       </w:tr>
       <w:tr>
-        <w:trPr>
-          <w:trHeight w:val="427"/>
-        </w:trPr>
         <w:tc>
           <w:tcPr>
             <w:tcW w:w="4675" w:type="dxa"/>
-            <w:vAlign w:val="center"/>
           </w:tcPr>
           <w:p>
             <w:pPr>
               <w:rPr>
-                <w:rFonts w:cs="Arial"/>
                 <w:b/>
                 <w:bCs/>
                 <w:sz w:val="24"/>
@@ -9646,304 +9926,256 @@
             </w:pPr>
             <w:r>
               <w:rPr>
-                <w:rFonts w:cs="Arial"/>
                 <w:b/>
                 <w:bCs/>
                 <w:sz w:val="24"/>
                 <w:szCs w:val="24"/>
               </w:rPr>
-              <w:t>Line of Business</w:t>
+              <w:t>Number of Employees:</w:t>
             </w:r>
           </w:p>
         </w:tc>
         <w:tc>
           <w:tcPr>
             <w:tcW w:w="4675" w:type="dxa"/>
-            <w:vAlign w:val="center"/>
           </w:tcPr>
           <w:p>
             <w:pPr>
               <w:rPr>
-                <w:sz w:val="28"/>
-                <w:szCs w:val="28"/>
-              </w:rPr>
-            </w:pPr>
-          </w:p>
-        </w:tc>
-      </w:tr>
-      <w:tr>
-        <w:trPr>
-          <w:trHeight w:val="405"/>
-        </w:trPr>
-        <w:tc>
-          <w:tcPr>
-            <w:tcW w:w="4675" w:type="dxa"/>
-            <w:vAlign w:val="center"/>
-          </w:tcPr>
-          <w:p>
-            <w:pPr>
-              <w:rPr>
-                <w:rFonts w:cs="Arial"/>
-                <w:b/>
-                <w:bCs/>
                 <w:sz w:val="24"/>
                 <w:szCs w:val="24"/>
               </w:rPr>
             </w:pPr>
             <w:r>
               <w:rPr>
-                <w:rFonts w:cs="Arial"/>
-                <w:b/>
-                <w:bCs/>
                 <w:sz w:val="24"/>
                 <w:szCs w:val="24"/>
               </w:rPr>
-              <w:t>Type of Customers</w:t>
-            </w:r>
-          </w:p>
-        </w:tc>
-        <w:tc>
-          <w:tcPr>
-            <w:tcW w:w="4675" w:type="dxa"/>
-            <w:vAlign w:val="center"/>
-          </w:tcPr>
-          <w:p>
-            <w:pPr>
-              <w:rPr>
-                <w:sz w:val="28"/>
-                <w:szCs w:val="28"/>
-              </w:rPr>
-            </w:pPr>
-          </w:p>
-        </w:tc>
-      </w:tr>
-      <w:tr>
-        <w:trPr>
-          <w:trHeight w:val="424"/>
-        </w:trPr>
-        <w:tc>
-          <w:tcPr>
-            <w:tcW w:w="4675" w:type="dxa"/>
-            <w:vAlign w:val="center"/>
-          </w:tcPr>
-          <w:p>
-            <w:pPr>
-              <w:rPr>
-                <w:rFonts w:cs="Arial"/>
-                <w:b/>
-                <w:bCs/>
-                <w:sz w:val="24"/>
-                <w:szCs w:val="24"/>
-              </w:rPr>
-            </w:pPr>
-            <w:r>
-              <w:rPr>
-                <w:rFonts w:cs="Arial"/>
-                <w:b/>
-                <w:bCs/>
-                <w:sz w:val="24"/>
-                <w:szCs w:val="24"/>
-              </w:rPr>
-              <w:t>Date of Registration</w:t>
-            </w:r>
-          </w:p>
-        </w:tc>
-        <w:tc>
-          <w:tcPr>
-            <w:tcW w:w="4675" w:type="dxa"/>
-            <w:vAlign w:val="center"/>
-          </w:tcPr>
-          <w:p>
-            <w:pPr>
-              <w:rPr>
-                <w:sz w:val="28"/>
-                <w:szCs w:val="28"/>
-              </w:rPr>
-            </w:pPr>
-          </w:p>
-        </w:tc>
-      </w:tr>
-      <w:tr>
-        <w:trPr>
-          <w:trHeight w:val="402"/>
-        </w:trPr>
-        <w:tc>
-          <w:tcPr>
-            <w:tcW w:w="4675" w:type="dxa"/>
-            <w:vAlign w:val="center"/>
-          </w:tcPr>
-          <w:p>
-            <w:pPr>
-              <w:rPr>
-                <w:rFonts w:cs="Arial"/>
-                <w:b/>
-                <w:bCs/>
-                <w:sz w:val="24"/>
-                <w:szCs w:val="24"/>
-              </w:rPr>
-            </w:pPr>
-            <w:r>
-              <w:rPr>
-                <w:rFonts w:cs="Arial"/>
-                <w:b/>
-                <w:bCs/>
-                <w:sz w:val="24"/>
-                <w:szCs w:val="24"/>
-              </w:rPr>
-              <w:t>President</w:t>
-            </w:r>
-          </w:p>
-        </w:tc>
-        <w:tc>
-          <w:tcPr>
-            <w:tcW w:w="4675" w:type="dxa"/>
-            <w:vAlign w:val="center"/>
-          </w:tcPr>
-          <w:p>
-            <w:pPr>
-              <w:rPr>
-                <w:sz w:val="28"/>
-                <w:szCs w:val="28"/>
-              </w:rPr>
-            </w:pPr>
-          </w:p>
-        </w:tc>
-      </w:tr>
-      <w:tr>
-        <w:trPr>
-          <w:trHeight w:val="463"/>
-        </w:trPr>
-        <w:tc>
-          <w:tcPr>
-            <w:tcW w:w="4675" w:type="dxa"/>
-            <w:vAlign w:val="center"/>
-          </w:tcPr>
-          <w:p>
-            <w:pPr>
-              <w:rPr>
-                <w:rFonts w:cs="Arial"/>
-                <w:b/>
-                <w:bCs/>
-                <w:sz w:val="24"/>
-                <w:szCs w:val="24"/>
-              </w:rPr>
-            </w:pPr>
-            <w:r>
-              <w:rPr>
-                <w:rFonts w:cs="Arial"/>
-                <w:b/>
-                <w:bCs/>
-                <w:sz w:val="24"/>
-                <w:szCs w:val="24"/>
-              </w:rPr>
-              <w:t>Number of Employees</w:t>
-            </w:r>
-          </w:p>
-        </w:tc>
-        <w:tc>
-          <w:tcPr>
-            <w:tcW w:w="4675" w:type="dxa"/>
-            <w:vAlign w:val="center"/>
-          </w:tcPr>
-          <w:p>
-            <w:pPr>
-              <w:rPr>
-                <w:sz w:val="28"/>
-                <w:szCs w:val="28"/>
-              </w:rPr>
-            </w:pPr>
+              <w:t>12</w:t>
+            </w:r>
           </w:p>
         </w:tc>
       </w:tr>
     </w:tbl>
     <w:p>
       <w:pPr>
-        <w:rPr>
-          <w:sz w:val="28"/>
-          <w:szCs w:val="28"/>
-        </w:rPr>
-      </w:pPr>
-    </w:p>
-    <w:p>
-      <w:pPr>
-        <w:rPr>
-          <w:sz w:val="24"/>
-          <w:szCs w:val="24"/>
-        </w:rPr>
-      </w:pPr>
-      <w:r>
-        <w:rPr>
-          <w:sz w:val="24"/>
-          <w:szCs w:val="24"/>
-        </w:rPr>
-        <w:t>Video provides a powerful way to help you prove your point. When you click Online Video, you can paste in the embed code for the video you want to add. You can also type a keyword to search online for the video that best fits your document.</w:t>
-      </w:r>
-    </w:p>
-    <w:p>
-      <w:pPr>
-        <w:rPr>
-          <w:sz w:val="24"/>
-          <w:szCs w:val="24"/>
-        </w:rPr>
-      </w:pPr>
-      <w:r>
-        <w:rPr>
-          <w:sz w:val="24"/>
-          <w:szCs w:val="24"/>
-        </w:rPr>
-        <w:t>To make your document look professionally produced, Word provides header, footer, cover page, and text box designs that complement each other. For example, you can add a matching cover page, header, and sidebar. Click Insert and then choose the elements you want from the different galleries.</w:t>
-      </w:r>
-    </w:p>
-    <w:p>
-      <w:pPr>
-        <w:rPr>
-          <w:sz w:val="24"/>
-          <w:szCs w:val="24"/>
-        </w:rPr>
-      </w:pPr>
-      <w:r>
-        <w:rPr>
-          <w:sz w:val="24"/>
-          <w:szCs w:val="24"/>
-        </w:rPr>
-        <w:t>Themes and styles also help keep your document coordinated. When you click Design and choose a new Theme, the pictures, charts, and SmartArt graphics change to match your new theme. When you apply styles, your headings change to match the new theme.</w:t>
-      </w:r>
-    </w:p>
-    <w:p>
-      <w:pPr>
-        <w:rPr>
-          <w:sz w:val="24"/>
-          <w:szCs w:val="24"/>
-        </w:rPr>
-      </w:pPr>
-      <w:r>
-        <w:rPr>
-          <w:sz w:val="24"/>
-          <w:szCs w:val="24"/>
-        </w:rPr>
-        <w:t>Save time in Word with new buttons that show up where you need them. To change the way a picture fits in your document, click it and a button for layout options appears next to it. When you work on a table, click where you want to add a row or a column, and then click the plus sign.</w:t>
-      </w:r>
-    </w:p>
-    <w:p>
-      <w:pPr>
-        <w:rPr>
-          <w:sz w:val="24"/>
-          <w:szCs w:val="24"/>
-        </w:rPr>
-      </w:pPr>
-      <w:r>
-        <w:rPr>
-          <w:sz w:val="24"/>
-          <w:szCs w:val="24"/>
-        </w:rPr>
-        <w:t>Reading is easier, too, in the new Reading view. You can collapse parts of the document and focus on the text you want. If you need to stop reading before you reach the end, Word remembers where you left off - even on another device.</w:t>
-      </w:r>
-    </w:p>
-    <w:p>
-      <w:pPr>
-        <w:rPr>
-          <w:sz w:val="28"/>
-          <w:szCs w:val="28"/>
+        <w:jc w:val="both"/>
+        <w:rPr>
+          <w:sz w:val="24"/>
+          <w:szCs w:val="24"/>
+        </w:rPr>
+      </w:pPr>
+    </w:p>
+    <w:p>
+      <w:pPr>
+        <w:ind w:firstLine="720"/>
+        <w:jc w:val="both"/>
+        <w:rPr>
+          <w:sz w:val="24"/>
+          <w:szCs w:val="24"/>
+        </w:rPr>
+      </w:pPr>
+      <w:r>
+        <w:rPr>
+          <w:sz w:val="24"/>
+          <w:szCs w:val="24"/>
+        </w:rPr>
+        <w:t xml:space="preserve">Villamin Wood &amp; Iron Works is a Company and a provider of high-quality customized solutions in the field of woodworking, ironworking, glass fabrication, and aluminum works. With a commitment to innovation, precision craftsmanship, and exceptional customer service, we have established ourselves as a trusted name in the industry. Our company specializes in the design, customizing products, manufacturing, and installation of a wide range of products, catering to both residential and commercial clients. </w:t>
+      </w:r>
+    </w:p>
+    <w:p>
+      <w:pPr>
+        <w:ind w:firstLine="720"/>
+        <w:jc w:val="both"/>
+        <w:rPr>
+          <w:sz w:val="24"/>
+          <w:szCs w:val="24"/>
+        </w:rPr>
+      </w:pPr>
+    </w:p>
+    <w:p>
+      <w:pPr>
+        <w:ind w:firstLine="720"/>
+        <w:jc w:val="both"/>
+        <w:rPr>
+          <w:sz w:val="24"/>
+          <w:szCs w:val="24"/>
+        </w:rPr>
+      </w:pPr>
+      <w:r>
+        <w:rPr>
+          <w:sz w:val="24"/>
+          <w:szCs w:val="24"/>
+        </w:rPr>
+        <w:t>Mission:</w:t>
+      </w:r>
+    </w:p>
+    <w:p>
+      <w:pPr>
+        <w:ind w:firstLine="720"/>
+        <w:jc w:val="both"/>
+        <w:rPr>
+          <w:sz w:val="24"/>
+          <w:szCs w:val="24"/>
+        </w:rPr>
+      </w:pPr>
+      <w:r>
+        <w:rPr>
+          <w:sz w:val="24"/>
+          <w:szCs w:val="24"/>
+        </w:rPr>
+        <w:t>Our mission is to deliver superior craftsmanship and innovative solutions in the fields of woodworks, ironworks, glass fabrication, and aluminum works. We aim to exceed customer expectations by providing customized, durable, and aesthetically pleasing products that enhance the functionality and visual appeal of any space. Through our commitment to excellence, we strive to become the preferred choice for clients seeking premium manufacturing services.</w:t>
+      </w:r>
+    </w:p>
+    <w:p>
+      <w:pPr>
+        <w:ind w:firstLine="720"/>
+        <w:jc w:val="both"/>
+        <w:rPr>
+          <w:sz w:val="24"/>
+          <w:szCs w:val="24"/>
+        </w:rPr>
+      </w:pPr>
+    </w:p>
+    <w:p>
+      <w:pPr>
+        <w:ind w:firstLine="720"/>
+        <w:jc w:val="both"/>
+        <w:rPr>
+          <w:sz w:val="24"/>
+          <w:szCs w:val="24"/>
+        </w:rPr>
+      </w:pPr>
+      <w:r>
+        <w:rPr>
+          <w:sz w:val="24"/>
+          <w:szCs w:val="24"/>
+        </w:rPr>
+        <w:t>Product Offerings:</w:t>
+      </w:r>
+    </w:p>
+    <w:p>
+      <w:pPr>
+        <w:numPr>
+          <w:ilvl w:val="0"/>
+          <w:numId w:val="60"/>
+        </w:numPr>
+        <w:jc w:val="both"/>
+        <w:rPr>
+          <w:sz w:val="24"/>
+          <w:szCs w:val="24"/>
+        </w:rPr>
+      </w:pPr>
+      <w:r>
+        <w:rPr>
+          <w:sz w:val="24"/>
+          <w:szCs w:val="24"/>
+        </w:rPr>
+        <w:t xml:space="preserve">Woodworks: We offer a comprehensive range of wood-based products, including custom furniture, cabinetry, kitchenware, and architectural woodwork. Our skilled craftsmen work with various wood species, traditional techniques to create products that are built to last. Traditional woodworking techniques offer unique </w:t>
+      </w:r>
+      <w:r>
+        <w:rPr>
+          <w:sz w:val="24"/>
+          <w:szCs w:val="24"/>
+        </w:rPr>
+        <w:lastRenderedPageBreak/>
+        <w:t>qualities that appeal to those who value craftsmanship, sustainability, and the preservation of cultural heritage.</w:t>
+      </w:r>
+    </w:p>
+    <w:p>
+      <w:pPr>
+        <w:numPr>
+          <w:ilvl w:val="0"/>
+          <w:numId w:val="60"/>
+        </w:numPr>
+        <w:jc w:val="both"/>
+        <w:rPr>
+          <w:sz w:val="24"/>
+          <w:szCs w:val="24"/>
+        </w:rPr>
+      </w:pPr>
+      <w:r>
+        <w:rPr>
+          <w:sz w:val="24"/>
+          <w:szCs w:val="24"/>
+        </w:rPr>
+        <w:t>Ironworks: Our ironwork division specializes in the design and fabrication of high-quality wrought iron gates, fences, railings, window frames, and staircases. We blend traditional blacksmithing methods with contemporary design principles to produce durable, visually appealing ironwork that adds elegance and security to residential and commercial properties.</w:t>
+      </w:r>
+    </w:p>
+    <w:p>
+      <w:pPr>
+        <w:numPr>
+          <w:ilvl w:val="0"/>
+          <w:numId w:val="60"/>
+        </w:numPr>
+        <w:jc w:val="both"/>
+        <w:rPr>
+          <w:sz w:val="24"/>
+          <w:szCs w:val="24"/>
+        </w:rPr>
+      </w:pPr>
+      <w:r>
+        <w:rPr>
+          <w:sz w:val="24"/>
+          <w:szCs w:val="24"/>
+        </w:rPr>
+        <w:t>Glass Fabrication: With our state-of-the-art glass fabrication facilities, we offer a wide range of customized glass solutions. These include glass doors, windows, partitions, shower enclosures, and mirrors. Our skilled artisans work with precision, ensuring flawless cutting, edging, tempering, and laminating to deliver exceptional glass products that enhance both aesthetics and functionality.</w:t>
+      </w:r>
+    </w:p>
+    <w:p>
+      <w:pPr>
+        <w:numPr>
+          <w:ilvl w:val="0"/>
+          <w:numId w:val="60"/>
+        </w:numPr>
+        <w:jc w:val="both"/>
+        <w:rPr>
+          <w:sz w:val="24"/>
+          <w:szCs w:val="24"/>
+        </w:rPr>
+      </w:pPr>
+      <w:r>
+        <w:rPr>
+          <w:sz w:val="24"/>
+          <w:szCs w:val="24"/>
+        </w:rPr>
+        <w:t>Aluminum Works: Our aluminum works division specializes in the design, fabrication, and installation of aluminum-based solutions, including windows, doors, curtain walls, and façade systems. We offer an extensive selection of finishes and profiles, ensuring durability, energy efficiency, and architectural appeal for both residential and commercial projects.</w:t>
+      </w:r>
+    </w:p>
+    <w:p>
+      <w:pPr>
+        <w:ind w:firstLine="720"/>
+        <w:jc w:val="both"/>
+        <w:rPr>
+          <w:sz w:val="24"/>
+          <w:szCs w:val="24"/>
+        </w:rPr>
+      </w:pPr>
+    </w:p>
+    <w:p>
+      <w:pPr>
+        <w:ind w:firstLine="720"/>
+        <w:jc w:val="both"/>
+        <w:rPr>
+          <w:sz w:val="24"/>
+          <w:szCs w:val="24"/>
+        </w:rPr>
+      </w:pPr>
+      <w:r>
+        <w:rPr>
+          <w:sz w:val="24"/>
+          <w:szCs w:val="24"/>
+        </w:rPr>
+        <w:t>Clientele: We serve a diverse range of clients, including homeowners, architects, interior designers, contractors, developers, and businesses across various industries. Our commitment to understanding and meeting our clients' unique requirements has earned us a loyal customer base and numerous successful collaborations.</w:t>
+      </w:r>
+    </w:p>
+    <w:p>
+      <w:pPr>
+        <w:ind w:firstLine="720"/>
+        <w:jc w:val="both"/>
+        <w:rPr>
+          <w:sz w:val="24"/>
+          <w:szCs w:val="24"/>
         </w:rPr>
       </w:pPr>
     </w:p>
@@ -9952,12 +10184,10 @@
         <w:pStyle w:val="Heading1"/>
         <w:spacing w:before="0" w:line="480" w:lineRule="auto"/>
       </w:pPr>
-      <w:bookmarkStart w:id="1" w:name="_Toc134094310"/>
-      <w:r>
-        <w:lastRenderedPageBreak/>
+      <w:r>
         <w:t>Business Case</w:t>
       </w:r>
-      <w:bookmarkEnd w:id="1"/>
+      <w:bookmarkEnd w:id="0"/>
     </w:p>
     <w:p>
       <w:pPr>
@@ -9965,11 +10195,11 @@
         <w:spacing w:before="0" w:line="480" w:lineRule="auto"/>
         <w:ind w:firstLine="720"/>
       </w:pPr>
-      <w:bookmarkStart w:id="2" w:name="_Toc134094311"/>
+      <w:bookmarkStart w:id="1" w:name="_Toc134094311"/>
       <w:r>
         <w:t>Problem Definition</w:t>
       </w:r>
-      <w:bookmarkEnd w:id="2"/>
+      <w:bookmarkEnd w:id="1"/>
     </w:p>
     <w:p>
       <w:pPr>
@@ -10000,7 +10230,7 @@
           <w:bCs/>
         </w:rPr>
       </w:pPr>
-      <w:bookmarkStart w:id="3" w:name="_Toc134094312"/>
+      <w:bookmarkStart w:id="2" w:name="_Toc134094312"/>
       <w:r>
         <w:rPr>
           <w:rFonts w:cs="Arial"/>
@@ -10009,7 +10239,7 @@
         </w:rPr>
         <w:t>Problem Statement</w:t>
       </w:r>
-      <w:bookmarkEnd w:id="3"/>
+      <w:bookmarkEnd w:id="2"/>
     </w:p>
     <w:p>
       <w:pPr>
@@ -10049,7 +10279,15 @@
           <w:sz w:val="24"/>
           <w:szCs w:val="24"/>
         </w:rPr>
-        <w:t>Video provides a powerful way to help you prove your point. When you click Online Video, you can paste in the embed code for the video you want to add. You can also type a keyword to search online for the video that best fits your document.</w:t>
+        <w:t xml:space="preserve">Video provides a powerful way to help you prove your point. When you click Online Video, you can paste in the embed code for the video you </w:t>
+      </w:r>
+      <w:r>
+        <w:rPr>
+          <w:sz w:val="24"/>
+          <w:szCs w:val="24"/>
+        </w:rPr>
+        <w:lastRenderedPageBreak/>
+        <w:t>want to add. You can also type a keyword to search online for the video that best fits your document.</w:t>
       </w:r>
     </w:p>
     <w:p>
@@ -10184,12 +10422,11 @@
         <w:spacing w:before="0" w:line="480" w:lineRule="auto"/>
         <w:ind w:firstLine="720"/>
       </w:pPr>
-      <w:bookmarkStart w:id="4" w:name="_Toc134094313"/>
-      <w:r>
-        <w:lastRenderedPageBreak/>
+      <w:bookmarkStart w:id="3" w:name="_Toc134094313"/>
+      <w:r>
         <w:t>Project Overview</w:t>
       </w:r>
-      <w:bookmarkEnd w:id="4"/>
+      <w:bookmarkEnd w:id="3"/>
     </w:p>
     <w:p>
       <w:pPr>
@@ -10281,7 +10518,15 @@
           <w:szCs w:val="24"/>
         </w:rPr>
         <w:tab/>
-        <w:t>Video provides a powerful way to help you prove your point. When you click Online Video, you can paste in the embed code for the video you want to add. You can also type a keyword to search online for the video that best fits your document.</w:t>
+        <w:t xml:space="preserve">Video provides a powerful way to help you prove your point. When you click Online Video, you can paste in the embed code for the video you </w:t>
+      </w:r>
+      <w:r>
+        <w:rPr>
+          <w:sz w:val="24"/>
+          <w:szCs w:val="24"/>
+        </w:rPr>
+        <w:lastRenderedPageBreak/>
+        <w:t>want to add. You can also type a keyword to search online for the video that best fits your document.</w:t>
       </w:r>
     </w:p>
     <w:p>
@@ -10295,7 +10540,7 @@
           <w:bCs/>
         </w:rPr>
       </w:pPr>
-      <w:bookmarkStart w:id="5" w:name="_Toc134094314"/>
+      <w:bookmarkStart w:id="4" w:name="_Toc134094314"/>
       <w:r>
         <w:rPr>
           <w:rFonts w:cs="Arial"/>
@@ -10304,7 +10549,7 @@
         </w:rPr>
         <w:t>Goals and Objectives</w:t>
       </w:r>
-      <w:bookmarkEnd w:id="5"/>
+      <w:bookmarkEnd w:id="4"/>
     </w:p>
     <w:p>
       <w:pPr>
@@ -10352,7 +10597,7 @@
           <w:bCs/>
         </w:rPr>
       </w:pPr>
-      <w:bookmarkStart w:id="6" w:name="_Toc134094315"/>
+      <w:bookmarkStart w:id="5" w:name="_Toc134094315"/>
       <w:r>
         <w:rPr>
           <w:rFonts w:cs="Arial"/>
@@ -10361,7 +10606,7 @@
         </w:rPr>
         <w:t>Project Performance</w:t>
       </w:r>
-      <w:bookmarkEnd w:id="6"/>
+      <w:bookmarkEnd w:id="5"/>
     </w:p>
     <w:p>
       <w:pPr>
@@ -10409,17 +10654,16 @@
           <w:bCs/>
         </w:rPr>
       </w:pPr>
-      <w:bookmarkStart w:id="7" w:name="_Toc134094316"/>
+      <w:bookmarkStart w:id="6" w:name="_Toc134094316"/>
       <w:r>
         <w:rPr>
           <w:rFonts w:cs="Arial"/>
           <w:b/>
           <w:bCs/>
         </w:rPr>
-        <w:lastRenderedPageBreak/>
         <w:t>Project Assumptions</w:t>
       </w:r>
-      <w:bookmarkEnd w:id="7"/>
+      <w:bookmarkEnd w:id="6"/>
     </w:p>
     <w:p>
       <w:pPr>
@@ -10467,7 +10711,7 @@
           <w:bCs/>
         </w:rPr>
       </w:pPr>
-      <w:bookmarkStart w:id="8" w:name="_Toc134094317"/>
+      <w:bookmarkStart w:id="7" w:name="_Toc134094317"/>
       <w:r>
         <w:rPr>
           <w:rFonts w:cs="Arial"/>
@@ -10476,7 +10720,7 @@
         </w:rPr>
         <w:t>Project Constraints</w:t>
       </w:r>
-      <w:bookmarkEnd w:id="8"/>
+      <w:bookmarkEnd w:id="7"/>
     </w:p>
     <w:p>
       <w:pPr>
@@ -10537,16 +10781,17 @@
           <w:bCs/>
         </w:rPr>
       </w:pPr>
-      <w:bookmarkStart w:id="9" w:name="_Toc134094318"/>
+      <w:bookmarkStart w:id="8" w:name="_Toc134094318"/>
       <w:r>
         <w:rPr>
           <w:rFonts w:cs="Arial"/>
           <w:b/>
           <w:bCs/>
         </w:rPr>
+        <w:lastRenderedPageBreak/>
         <w:t>Major Project Milestones</w:t>
       </w:r>
-      <w:bookmarkEnd w:id="9"/>
+      <w:bookmarkEnd w:id="8"/>
     </w:p>
     <w:p>
       <w:pPr>
@@ -10602,11 +10847,11 @@
         <w:spacing w:before="0" w:line="480" w:lineRule="auto"/>
         <w:ind w:firstLine="720"/>
       </w:pPr>
-      <w:bookmarkStart w:id="10" w:name="_Toc134094319"/>
+      <w:bookmarkStart w:id="9" w:name="_Toc134094319"/>
       <w:r>
         <w:t>Strategic Alignment</w:t>
       </w:r>
-      <w:bookmarkEnd w:id="10"/>
+      <w:bookmarkEnd w:id="9"/>
     </w:p>
     <w:p>
       <w:pPr>
@@ -10641,15 +10886,7 @@
           <w:sz w:val="24"/>
           <w:szCs w:val="24"/>
         </w:rPr>
-        <w:t xml:space="preserve">To make your document look professionally produced, Word provides header, footer, cover page, and text box designs that complement each other. For </w:t>
-      </w:r>
-      <w:r>
-        <w:rPr>
-          <w:sz w:val="24"/>
-          <w:szCs w:val="24"/>
-        </w:rPr>
-        <w:lastRenderedPageBreak/>
-        <w:t>example, you can add a matching cover page, header, and sidebar. Click Insert and then choose the elements you want from the different galleries.</w:t>
+        <w:t>To make your document look professionally produced, Word provides header, footer, cover page, and text box designs that complement each other. For example, you can add a matching cover page, header, and sidebar. Click Insert and then choose the elements you want from the different galleries.</w:t>
       </w:r>
     </w:p>
     <w:p>
@@ -10669,11 +10906,11 @@
         <w:spacing w:before="0" w:line="480" w:lineRule="auto"/>
         <w:ind w:firstLine="720"/>
       </w:pPr>
-      <w:bookmarkStart w:id="11" w:name="_Toc134094320"/>
+      <w:bookmarkStart w:id="10" w:name="_Toc134094320"/>
       <w:r>
         <w:t>Cost and Benefit Analysis</w:t>
       </w:r>
-      <w:bookmarkEnd w:id="11"/>
+      <w:bookmarkEnd w:id="10"/>
     </w:p>
     <w:p>
       <w:pPr>
@@ -10728,11 +10965,11 @@
         <w:pStyle w:val="Heading1"/>
         <w:spacing w:before="0" w:line="480" w:lineRule="auto"/>
       </w:pPr>
-      <w:bookmarkStart w:id="12" w:name="_Toc134094321"/>
+      <w:bookmarkStart w:id="11" w:name="_Toc134094321"/>
       <w:r>
         <w:t>Project Charter</w:t>
       </w:r>
-      <w:bookmarkEnd w:id="12"/>
+      <w:bookmarkEnd w:id="11"/>
     </w:p>
     <w:p>
       <w:pPr>
@@ -10743,14 +10980,14 @@
           <w:rFonts w:cs="Arial"/>
         </w:rPr>
       </w:pPr>
-      <w:bookmarkStart w:id="13" w:name="_Toc134094322"/>
+      <w:bookmarkStart w:id="12" w:name="_Toc134094322"/>
       <w:r>
         <w:rPr>
           <w:rFonts w:cs="Arial"/>
         </w:rPr>
         <w:t>Project Purpose/Justification</w:t>
       </w:r>
-      <w:bookmarkEnd w:id="13"/>
+      <w:bookmarkEnd w:id="12"/>
     </w:p>
     <w:p>
       <w:pPr>
@@ -10781,7 +11018,7 @@
           <w:bCs/>
         </w:rPr>
       </w:pPr>
-      <w:bookmarkStart w:id="14" w:name="_Toc134094323"/>
+      <w:bookmarkStart w:id="13" w:name="_Toc134094323"/>
       <w:r>
         <w:rPr>
           <w:rFonts w:cs="Arial"/>
@@ -10790,7 +11027,7 @@
         </w:rPr>
         <w:t>Business Need</w:t>
       </w:r>
-      <w:bookmarkEnd w:id="14"/>
+      <w:bookmarkEnd w:id="13"/>
     </w:p>
     <w:p>
       <w:pPr>
@@ -10830,15 +11067,7 @@
           <w:sz w:val="24"/>
           <w:szCs w:val="24"/>
         </w:rPr>
-        <w:t xml:space="preserve">The Villamin Wood &amp; Iron Works System has been created to help the company increase their sales and customer reach to take back the loss in income from the sudden temporary closing of shop due to the pandemic. Also, to enhance the conveniency of their customers. In this approach, it will eliminate unnecessary expenses of the company. The cost to make the </w:t>
-      </w:r>
-      <w:r>
-        <w:rPr>
-          <w:sz w:val="24"/>
-          <w:szCs w:val="24"/>
-        </w:rPr>
-        <w:lastRenderedPageBreak/>
-        <w:t>system successful will be covered by the company owner, recovered by the system's anticipated results</w:t>
+        <w:t>The Villamin Wood &amp; Iron Works System has been created to help the company increase their sales and customer reach to take back the loss in income from the sudden temporary closing of shop due to the pandemic. Also, to enhance the conveniency of their customers. In this approach, it will eliminate unnecessary expenses of the company. The cost to make the system successful will be covered by the company owner, recovered by the system's anticipated results</w:t>
       </w:r>
       <w:r>
         <w:rPr>
@@ -10859,7 +11088,7 @@
           <w:bCs/>
         </w:rPr>
       </w:pPr>
-      <w:bookmarkStart w:id="15" w:name="_Toc134094324"/>
+      <w:bookmarkStart w:id="14" w:name="_Toc134094324"/>
       <w:r>
         <w:rPr>
           <w:rFonts w:cs="Arial"/>
@@ -10868,7 +11097,7 @@
         </w:rPr>
         <w:t>Business Objectives</w:t>
       </w:r>
-      <w:bookmarkEnd w:id="15"/>
+      <w:bookmarkEnd w:id="14"/>
     </w:p>
     <w:p>
       <w:pPr>
@@ -10955,7 +11184,15 @@
           <w:sz w:val="24"/>
           <w:szCs w:val="24"/>
         </w:rPr>
-        <w:t>Our company will set quality and troubleshooting goals to identify areas for improvement within our products. With this, we will be able to give constant enhancements and upgrades based on the demands of our clients.</w:t>
+        <w:t xml:space="preserve">Our company will set quality and troubleshooting goals to identify areas for improvement within our products. With this, we will be able to give </w:t>
+      </w:r>
+      <w:r>
+        <w:rPr>
+          <w:sz w:val="24"/>
+          <w:szCs w:val="24"/>
+        </w:rPr>
+        <w:lastRenderedPageBreak/>
+        <w:t>constant enhancements and upgrades based on the demands of our clients.</w:t>
       </w:r>
     </w:p>
     <w:p>
@@ -10967,14 +11204,14 @@
           <w:rFonts w:cs="Arial"/>
         </w:rPr>
       </w:pPr>
-      <w:bookmarkStart w:id="16" w:name="_Toc134094325"/>
+      <w:bookmarkStart w:id="15" w:name="_Toc134094325"/>
       <w:r>
         <w:rPr>
           <w:rFonts w:cs="Arial"/>
         </w:rPr>
         <w:t>Project Description</w:t>
       </w:r>
-      <w:bookmarkEnd w:id="16"/>
+      <w:bookmarkEnd w:id="15"/>
     </w:p>
     <w:p>
       <w:pPr>
@@ -10985,7 +11222,7 @@
           <w:szCs w:val="24"/>
         </w:rPr>
       </w:pPr>
-      <w:bookmarkStart w:id="17" w:name="_Toc134094326"/>
+      <w:bookmarkStart w:id="16" w:name="_Toc134094326"/>
       <w:r>
         <w:rPr>
           <w:sz w:val="24"/>
@@ -11013,7 +11250,7 @@
         </w:rPr>
         <w:t>Project Objectives</w:t>
       </w:r>
-      <w:bookmarkEnd w:id="17"/>
+      <w:bookmarkEnd w:id="16"/>
     </w:p>
     <w:p>
       <w:pPr>
@@ -11047,15 +11284,7 @@
           <w:szCs w:val="24"/>
         </w:rPr>
         <w:tab/>
-        <w:t xml:space="preserve">Video provides a powerful way to help you prove your point. When you click Online Video, you can paste in the embed code for the video you </w:t>
-      </w:r>
-      <w:r>
-        <w:rPr>
-          <w:sz w:val="24"/>
-          <w:szCs w:val="24"/>
-        </w:rPr>
-        <w:lastRenderedPageBreak/>
-        <w:t>want to add. You can also type a keyword to search online for the video that best fits your document.</w:t>
+        <w:t>Video provides a powerful way to help you prove your point. When you click Online Video, you can paste in the embed code for the video you want to add. You can also type a keyword to search online for the video that best fits your document.</w:t>
       </w:r>
     </w:p>
     <w:p>
@@ -11069,7 +11298,7 @@
           <w:bCs/>
         </w:rPr>
       </w:pPr>
-      <w:bookmarkStart w:id="18" w:name="_Toc134094327"/>
+      <w:bookmarkStart w:id="17" w:name="_Toc134094327"/>
       <w:r>
         <w:rPr>
           <w:rFonts w:cs="Arial"/>
@@ -11078,7 +11307,7 @@
         </w:rPr>
         <w:t>Success Criteria</w:t>
       </w:r>
-      <w:bookmarkEnd w:id="18"/>
+      <w:bookmarkEnd w:id="17"/>
     </w:p>
     <w:p>
       <w:pPr>
@@ -11126,7 +11355,7 @@
           <w:bCs/>
         </w:rPr>
       </w:pPr>
-      <w:bookmarkStart w:id="19" w:name="_Toc134094328"/>
+      <w:bookmarkStart w:id="18" w:name="_Toc134094328"/>
       <w:r>
         <w:rPr>
           <w:rFonts w:cs="Arial"/>
@@ -11135,7 +11364,7 @@
         </w:rPr>
         <w:t>Requirements</w:t>
       </w:r>
-      <w:bookmarkEnd w:id="19"/>
+      <w:bookmarkEnd w:id="18"/>
     </w:p>
     <w:p>
       <w:pPr>
@@ -11169,7 +11398,15 @@
           <w:szCs w:val="24"/>
         </w:rPr>
         <w:tab/>
-        <w:t>Video provides a powerful way to help you prove your point. When you click Online Video, you can paste in the embed code for the video you want to add. You can also type a keyword to search online for the video that best fits your document.</w:t>
+        <w:t xml:space="preserve">Video provides a powerful way to help you prove your point. When you click Online Video, you can paste in the embed code for the video you </w:t>
+      </w:r>
+      <w:r>
+        <w:rPr>
+          <w:sz w:val="24"/>
+          <w:szCs w:val="24"/>
+        </w:rPr>
+        <w:lastRenderedPageBreak/>
+        <w:t>want to add. You can also type a keyword to search online for the video that best fits your document.</w:t>
       </w:r>
     </w:p>
     <w:p>
@@ -11183,7 +11420,7 @@
           <w:bCs/>
         </w:rPr>
       </w:pPr>
-      <w:bookmarkStart w:id="20" w:name="_Toc134094329"/>
+      <w:bookmarkStart w:id="19" w:name="_Toc134094329"/>
       <w:r>
         <w:rPr>
           <w:rFonts w:cs="Arial"/>
@@ -11192,14 +11429,14 @@
         </w:rPr>
         <w:t>Constraints</w:t>
       </w:r>
-      <w:bookmarkEnd w:id="20"/>
+      <w:bookmarkEnd w:id="19"/>
     </w:p>
     <w:p>
       <w:pPr>
         <w:spacing w:after="0" w:line="480" w:lineRule="auto"/>
         <w:ind w:left="1349" w:firstLine="720"/>
       </w:pPr>
-      <w:bookmarkStart w:id="21" w:name="_Toc134094330"/>
+      <w:bookmarkStart w:id="20" w:name="_Toc134094330"/>
       <w:r>
         <w:rPr>
           <w:sz w:val="24"/>
@@ -11343,7 +11580,7 @@
         </w:rPr>
         <w:t>Assumptions</w:t>
       </w:r>
-      <w:bookmarkEnd w:id="21"/>
+      <w:bookmarkEnd w:id="20"/>
     </w:p>
     <w:p>
       <w:pPr>
@@ -11362,7 +11599,7 @@
           <w:szCs w:val="24"/>
         </w:rPr>
       </w:pPr>
-      <w:bookmarkStart w:id="22" w:name="_Toc134094331"/>
+      <w:bookmarkStart w:id="21" w:name="_Toc134094331"/>
       <w:r>
         <w:rPr>
           <w:rFonts w:eastAsia="Arial" w:cs="Arial"/>
@@ -11370,7 +11607,6 @@
           <w:sz w:val="24"/>
           <w:szCs w:val="24"/>
         </w:rPr>
-        <w:lastRenderedPageBreak/>
         <w:t>There will be communication between the team and the company if there are complications occur upon deployment.</w:t>
       </w:r>
     </w:p>
@@ -11422,7 +11658,7 @@
         </w:rPr>
         <w:t>Preliminary Scope Statement</w:t>
       </w:r>
-      <w:bookmarkEnd w:id="22"/>
+      <w:bookmarkEnd w:id="21"/>
     </w:p>
     <w:p>
       <w:pPr>
@@ -11464,14 +11700,14 @@
           <w:rFonts w:cs="Arial"/>
         </w:rPr>
       </w:pPr>
-      <w:bookmarkStart w:id="23" w:name="_Toc134094332"/>
+      <w:bookmarkStart w:id="22" w:name="_Toc134094332"/>
       <w:r>
         <w:rPr>
           <w:rFonts w:cs="Arial"/>
         </w:rPr>
         <w:t>Risks</w:t>
       </w:r>
-      <w:bookmarkEnd w:id="23"/>
+      <w:bookmarkEnd w:id="22"/>
     </w:p>
     <w:p>
       <w:pPr>
@@ -11612,7 +11848,6 @@
           <w:sz w:val="24"/>
           <w:szCs w:val="24"/>
         </w:rPr>
-        <w:lastRenderedPageBreak/>
         <w:t>Not only will customers suffer from the system's malfunction caused by external factors, but the company's workforce will not be able to complete the tasks required to fulfill the needed output.</w:t>
       </w:r>
     </w:p>
@@ -11707,7 +11942,17 @@
           <w:sz w:val="24"/>
           <w:szCs w:val="24"/>
         </w:rPr>
-        <w:t>Data breach is a process of hackers collecting data without any form of authorization from the product owners. The data can be used to damage the company and its stakeholder's reputation for the benefit of the infiltrator.</w:t>
+        <w:t xml:space="preserve">Data breach is a process of hackers collecting data without any form of authorization from the product owners. The data can be used to damage </w:t>
+      </w:r>
+      <w:r>
+        <w:rPr>
+          <w:rFonts w:eastAsia="Arial" w:cs="Arial"/>
+          <w:color w:val="000000" w:themeColor="text1"/>
+          <w:sz w:val="24"/>
+          <w:szCs w:val="24"/>
+        </w:rPr>
+        <w:lastRenderedPageBreak/>
+        <w:t>the company and its stakeholder's reputation for the benefit of the infiltrator.</w:t>
       </w:r>
     </w:p>
     <w:p>
@@ -11797,12 +12042,21 @@
           <w:szCs w:val="24"/>
         </w:rPr>
       </w:pPr>
-      <w:r>
-        <w:rPr>
-          <w:sz w:val="24"/>
-          <w:szCs w:val="24"/>
-        </w:rPr>
-        <w:t>Cybersquatters manipulate the reputation and domain of the company and use it to redirect users to a different service and/or platform.</w:t>
+      <w:proofErr w:type="spellStart"/>
+      <w:r>
+        <w:rPr>
+          <w:sz w:val="24"/>
+          <w:szCs w:val="24"/>
+        </w:rPr>
+        <w:t>Cybersquatters</w:t>
+      </w:r>
+      <w:proofErr w:type="spellEnd"/>
+      <w:r>
+        <w:rPr>
+          <w:sz w:val="24"/>
+          <w:szCs w:val="24"/>
+        </w:rPr>
+        <w:t xml:space="preserve"> manipulate the reputation and domain of the company and use it to redirect users to a different service and/or platform.</w:t>
       </w:r>
     </w:p>
     <w:p>
@@ -11821,17 +12075,7 @@
           <w:sz w:val="24"/>
           <w:szCs w:val="24"/>
         </w:rPr>
-        <w:t xml:space="preserve">With the listed risks, the team will collaborate with the stakeholders and ensure that the foreseen risks will be tended to. In preparation to reinforce the project based on the risks listed, the team will create solutions that are aligned with the project budget </w:t>
-      </w:r>
-      <w:r>
-        <w:rPr>
-          <w:rFonts w:eastAsia="Yu Mincho" w:cs="Arial"/>
-          <w:color w:val="000000" w:themeColor="text1"/>
-          <w:sz w:val="24"/>
-          <w:szCs w:val="24"/>
-        </w:rPr>
-        <w:lastRenderedPageBreak/>
-        <w:t>and constraints. If the risks were to affect the system, the team will ensure this is handled with immediate response.</w:t>
+        <w:t>With the listed risks, the team will collaborate with the stakeholders and ensure that the foreseen risks will be tended to. In preparation to reinforce the project based on the risks listed, the team will create solutions that are aligned with the project budget and constraints. If the risks were to affect the system, the team will ensure this is handled with immediate response.</w:t>
       </w:r>
     </w:p>
     <w:p>
@@ -11843,7 +12087,7 @@
           <w:rFonts w:cs="Arial"/>
         </w:rPr>
       </w:pPr>
-      <w:bookmarkStart w:id="24" w:name="_Toc134094333"/>
+      <w:bookmarkStart w:id="23" w:name="_Toc134094333"/>
       <w:r>
         <w:rPr>
           <w:rFonts w:cs="Arial"/>
@@ -11856,7 +12100,7 @@
         </w:rPr>
         <w:t>Key Deliverables</w:t>
       </w:r>
-      <w:bookmarkEnd w:id="24"/>
+      <w:bookmarkEnd w:id="23"/>
     </w:p>
     <w:p>
       <w:pPr>
@@ -11885,14 +12129,14 @@
           <w:rFonts w:cs="Arial"/>
         </w:rPr>
       </w:pPr>
-      <w:bookmarkStart w:id="25" w:name="_Toc134094334"/>
+      <w:bookmarkStart w:id="24" w:name="_Toc134094334"/>
       <w:r>
         <w:rPr>
           <w:rFonts w:cs="Arial"/>
         </w:rPr>
         <w:t>Summary Milestone Schedule</w:t>
       </w:r>
-      <w:bookmarkEnd w:id="25"/>
+      <w:bookmarkEnd w:id="24"/>
     </w:p>
     <w:p>
       <w:pPr>
@@ -11921,14 +12165,15 @@
           <w:rFonts w:cs="Arial"/>
         </w:rPr>
       </w:pPr>
-      <w:bookmarkStart w:id="26" w:name="_Toc134094335"/>
+      <w:bookmarkStart w:id="25" w:name="_Toc134094335"/>
       <w:r>
         <w:rPr>
           <w:rFonts w:cs="Arial"/>
         </w:rPr>
+        <w:lastRenderedPageBreak/>
         <w:t>Budget Summary</w:t>
       </w:r>
-      <w:bookmarkEnd w:id="26"/>
+      <w:bookmarkEnd w:id="25"/>
     </w:p>
     <w:p>
       <w:pPr>
@@ -11957,7 +12202,7 @@
           <w:rFonts w:cs="Arial"/>
         </w:rPr>
       </w:pPr>
-      <w:bookmarkStart w:id="27" w:name="_Toc134094336"/>
+      <w:bookmarkStart w:id="26" w:name="_Toc134094336"/>
       <w:r>
         <w:rPr>
           <w:rFonts w:cs="Arial"/>
@@ -11970,7 +12215,7 @@
         </w:rPr>
         <w:t>Approval Requirements</w:t>
       </w:r>
-      <w:bookmarkEnd w:id="27"/>
+      <w:bookmarkEnd w:id="26"/>
     </w:p>
     <w:p>
       <w:pPr>
@@ -12006,14 +12251,14 @@
         <w:pStyle w:val="Heading1"/>
         <w:spacing w:before="0" w:line="480" w:lineRule="auto"/>
       </w:pPr>
-      <w:bookmarkStart w:id="28" w:name="_Toc134094337"/>
+      <w:bookmarkStart w:id="27" w:name="_Toc134094337"/>
       <w:r>
         <w:t xml:space="preserve">Project </w:t>
       </w:r>
       <w:r>
         <w:t>Management Approach</w:t>
       </w:r>
-      <w:bookmarkEnd w:id="28"/>
+      <w:bookmarkEnd w:id="27"/>
     </w:p>
     <w:p>
       <w:pPr>
@@ -12037,15 +12282,14 @@
         <w:pStyle w:val="Heading1"/>
         <w:spacing w:before="0" w:line="480" w:lineRule="auto"/>
       </w:pPr>
-      <w:bookmarkStart w:id="29" w:name="_Toc134094338"/>
-      <w:r>
-        <w:lastRenderedPageBreak/>
+      <w:bookmarkStart w:id="28" w:name="_Toc134094338"/>
+      <w:r>
         <w:t xml:space="preserve">Project </w:t>
       </w:r>
       <w:r>
         <w:t>Technical Approach</w:t>
       </w:r>
-      <w:bookmarkEnd w:id="29"/>
+      <w:bookmarkEnd w:id="28"/>
     </w:p>
     <w:p>
       <w:pPr>
@@ -12072,14 +12316,14 @@
           <w:rFonts w:cs="Arial"/>
         </w:rPr>
       </w:pPr>
-      <w:bookmarkStart w:id="30" w:name="_Toc134094339"/>
+      <w:bookmarkStart w:id="29" w:name="_Toc134094339"/>
       <w:r>
         <w:rPr>
           <w:rFonts w:cs="Arial"/>
         </w:rPr>
         <w:t>Product Development Methodology</w:t>
       </w:r>
-      <w:bookmarkEnd w:id="30"/>
+      <w:bookmarkEnd w:id="29"/>
     </w:p>
     <w:p>
       <w:pPr>
@@ -12108,14 +12352,15 @@
           <w:rFonts w:cs="Arial"/>
         </w:rPr>
       </w:pPr>
-      <w:bookmarkStart w:id="31" w:name="_Toc134094340"/>
+      <w:bookmarkStart w:id="30" w:name="_Toc134094340"/>
       <w:r>
         <w:rPr>
           <w:rFonts w:cs="Arial"/>
         </w:rPr>
+        <w:lastRenderedPageBreak/>
         <w:t>Technical Architecture</w:t>
       </w:r>
-      <w:bookmarkEnd w:id="31"/>
+      <w:bookmarkEnd w:id="30"/>
     </w:p>
     <w:p>
       <w:pPr>
@@ -12151,14 +12396,14 @@
         <w:pStyle w:val="Heading1"/>
         <w:spacing w:before="0" w:line="480" w:lineRule="auto"/>
       </w:pPr>
-      <w:bookmarkStart w:id="32" w:name="_Toc134094341"/>
+      <w:bookmarkStart w:id="31" w:name="_Toc134094341"/>
       <w:r>
         <w:t>Project Management Plan</w:t>
       </w:r>
       <w:r>
         <w:t>s</w:t>
       </w:r>
-      <w:bookmarkEnd w:id="32"/>
+      <w:bookmarkEnd w:id="31"/>
     </w:p>
     <w:p>
       <w:pPr>
@@ -12169,14 +12414,14 @@
           <w:rFonts w:cs="Arial"/>
         </w:rPr>
       </w:pPr>
-      <w:bookmarkStart w:id="33" w:name="_Toc134094342"/>
+      <w:bookmarkStart w:id="32" w:name="_Toc134094342"/>
       <w:r>
         <w:rPr>
           <w:rFonts w:cs="Arial"/>
         </w:rPr>
         <w:t>Stakeholders Strategy Management Plan</w:t>
       </w:r>
-      <w:bookmarkEnd w:id="33"/>
+      <w:bookmarkEnd w:id="32"/>
     </w:p>
     <w:p>
       <w:pPr>
@@ -12189,7 +12434,7 @@
           <w:bCs/>
         </w:rPr>
       </w:pPr>
-      <w:bookmarkStart w:id="34" w:name="_Toc134094343"/>
+      <w:bookmarkStart w:id="33" w:name="_Toc134094343"/>
       <w:r>
         <w:rPr>
           <w:rFonts w:cs="Arial"/>
@@ -12198,7 +12443,7 @@
         </w:rPr>
         <w:t>Introduction</w:t>
       </w:r>
-      <w:bookmarkEnd w:id="34"/>
+      <w:bookmarkEnd w:id="33"/>
     </w:p>
     <w:p>
       <w:pPr>
@@ -12246,7 +12491,7 @@
           <w:bCs/>
         </w:rPr>
       </w:pPr>
-      <w:bookmarkStart w:id="35" w:name="_Toc134094344"/>
+      <w:bookmarkStart w:id="34" w:name="_Toc134094344"/>
       <w:r>
         <w:rPr>
           <w:rFonts w:cs="Arial"/>
@@ -12255,7 +12500,7 @@
         </w:rPr>
         <w:t>Identify Stakeholders</w:t>
       </w:r>
-      <w:bookmarkEnd w:id="35"/>
+      <w:bookmarkEnd w:id="34"/>
     </w:p>
     <w:p>
       <w:pPr>
@@ -12289,15 +12534,7 @@
           <w:szCs w:val="24"/>
         </w:rPr>
         <w:tab/>
-        <w:t xml:space="preserve">Video provides a powerful way to help you prove your point. When you click Online Video, you can paste in the embed code for the video you </w:t>
-      </w:r>
-      <w:r>
-        <w:rPr>
-          <w:sz w:val="24"/>
-          <w:szCs w:val="24"/>
-        </w:rPr>
-        <w:lastRenderedPageBreak/>
-        <w:t>want to add. You can also type a keyword to search online for the video that best fits your document.</w:t>
+        <w:t>Video provides a powerful way to help you prove your point. When you click Online Video, you can paste in the embed code for the video you want to add. You can also type a keyword to search online for the video that best fits your document.</w:t>
       </w:r>
     </w:p>
     <w:p>
@@ -12311,7 +12548,7 @@
           <w:bCs/>
         </w:rPr>
       </w:pPr>
-      <w:bookmarkStart w:id="36" w:name="_Toc134094345"/>
+      <w:bookmarkStart w:id="35" w:name="_Toc134094345"/>
       <w:r>
         <w:rPr>
           <w:rFonts w:cs="Arial"/>
@@ -12320,7 +12557,7 @@
         </w:rPr>
         <w:t>Key Stakeholders</w:t>
       </w:r>
-      <w:bookmarkEnd w:id="36"/>
+      <w:bookmarkEnd w:id="35"/>
     </w:p>
     <w:p>
       <w:pPr>
@@ -12368,16 +12605,17 @@
           <w:bCs/>
         </w:rPr>
       </w:pPr>
-      <w:bookmarkStart w:id="37" w:name="_Toc134094346"/>
+      <w:bookmarkStart w:id="36" w:name="_Toc134094346"/>
       <w:r>
         <w:rPr>
           <w:rFonts w:cs="Arial"/>
           <w:b/>
           <w:bCs/>
         </w:rPr>
+        <w:lastRenderedPageBreak/>
         <w:t>Stakeholder Analysis</w:t>
       </w:r>
-      <w:bookmarkEnd w:id="37"/>
+      <w:bookmarkEnd w:id="36"/>
     </w:p>
     <w:p>
       <w:pPr>
@@ -12436,14 +12674,14 @@
           <w:rFonts w:cs="Arial"/>
         </w:rPr>
       </w:pPr>
-      <w:bookmarkStart w:id="38" w:name="_Toc134094347"/>
+      <w:bookmarkStart w:id="37" w:name="_Toc134094347"/>
       <w:r>
         <w:rPr>
           <w:rFonts w:cs="Arial"/>
         </w:rPr>
         <w:t>Scope Management Plan</w:t>
       </w:r>
-      <w:bookmarkEnd w:id="38"/>
+      <w:bookmarkEnd w:id="37"/>
     </w:p>
     <w:p>
       <w:pPr>
@@ -12456,7 +12694,7 @@
           <w:bCs/>
         </w:rPr>
       </w:pPr>
-      <w:bookmarkStart w:id="39" w:name="_Toc134094348"/>
+      <w:bookmarkStart w:id="38" w:name="_Toc134094348"/>
       <w:r>
         <w:rPr>
           <w:rFonts w:cs="Arial"/>
@@ -12465,7 +12703,7 @@
         </w:rPr>
         <w:t>Introduction</w:t>
       </w:r>
-      <w:bookmarkEnd w:id="39"/>
+      <w:bookmarkEnd w:id="38"/>
     </w:p>
     <w:p>
       <w:pPr>
@@ -12513,7 +12751,7 @@
           <w:bCs/>
         </w:rPr>
       </w:pPr>
-      <w:bookmarkStart w:id="40" w:name="_Toc134094349"/>
+      <w:bookmarkStart w:id="39" w:name="_Toc134094349"/>
       <w:r>
         <w:rPr>
           <w:rFonts w:cs="Arial"/>
@@ -12522,7 +12760,7 @@
         </w:rPr>
         <w:t>Scope Management Approach</w:t>
       </w:r>
-      <w:bookmarkEnd w:id="40"/>
+      <w:bookmarkEnd w:id="39"/>
     </w:p>
     <w:p>
       <w:pPr>
@@ -12556,15 +12794,7 @@
           <w:szCs w:val="24"/>
         </w:rPr>
         <w:tab/>
-        <w:t xml:space="preserve">Video provides a powerful way to help you prove your point. When you click Online Video, you can paste in the embed code for the video you </w:t>
-      </w:r>
-      <w:r>
-        <w:rPr>
-          <w:sz w:val="24"/>
-          <w:szCs w:val="24"/>
-        </w:rPr>
-        <w:lastRenderedPageBreak/>
-        <w:t>want to add. You can also type a keyword to search online for the video that best fits your document.</w:t>
+        <w:t>Video provides a powerful way to help you prove your point. When you click Online Video, you can paste in the embed code for the video you want to add. You can also type a keyword to search online for the video that best fits your document.</w:t>
       </w:r>
     </w:p>
     <w:p>
@@ -12578,7 +12808,7 @@
           <w:bCs/>
         </w:rPr>
       </w:pPr>
-      <w:bookmarkStart w:id="41" w:name="_Toc134094350"/>
+      <w:bookmarkStart w:id="40" w:name="_Toc134094350"/>
       <w:r>
         <w:rPr>
           <w:rFonts w:cs="Arial"/>
@@ -12587,7 +12817,7 @@
         </w:rPr>
         <w:t>Roles and Responsibilities</w:t>
       </w:r>
-      <w:bookmarkEnd w:id="41"/>
+      <w:bookmarkEnd w:id="40"/>
     </w:p>
     <w:p>
       <w:pPr>
@@ -12635,16 +12865,17 @@
           <w:bCs/>
         </w:rPr>
       </w:pPr>
-      <w:bookmarkStart w:id="42" w:name="_Toc134094351"/>
+      <w:bookmarkStart w:id="41" w:name="_Toc134094351"/>
       <w:r>
         <w:rPr>
           <w:rFonts w:cs="Arial"/>
           <w:b/>
           <w:bCs/>
         </w:rPr>
+        <w:lastRenderedPageBreak/>
         <w:t>Scope Definition</w:t>
       </w:r>
-      <w:bookmarkEnd w:id="42"/>
+      <w:bookmarkEnd w:id="41"/>
     </w:p>
     <w:p>
       <w:pPr>
@@ -12692,7 +12923,7 @@
           <w:bCs/>
         </w:rPr>
       </w:pPr>
-      <w:bookmarkStart w:id="43" w:name="_Toc134094352"/>
+      <w:bookmarkStart w:id="42" w:name="_Toc134094352"/>
       <w:r>
         <w:rPr>
           <w:rFonts w:cs="Arial"/>
@@ -12701,7 +12932,7 @@
         </w:rPr>
         <w:t>Project Scope Statement</w:t>
       </w:r>
-      <w:bookmarkEnd w:id="43"/>
+      <w:bookmarkEnd w:id="42"/>
     </w:p>
     <w:p>
       <w:pPr>
@@ -12749,7 +12980,7 @@
           <w:bCs/>
         </w:rPr>
       </w:pPr>
-      <w:bookmarkStart w:id="44" w:name="_Toc134094353"/>
+      <w:bookmarkStart w:id="43" w:name="_Toc134094353"/>
       <w:r>
         <w:rPr>
           <w:rFonts w:cs="Arial"/>
@@ -12758,7 +12989,7 @@
         </w:rPr>
         <w:t>Work Breakdown Structure</w:t>
       </w:r>
-      <w:bookmarkEnd w:id="44"/>
+      <w:bookmarkEnd w:id="43"/>
     </w:p>
     <w:p>
       <w:pPr>
@@ -12806,17 +13037,16 @@
           <w:bCs/>
         </w:rPr>
       </w:pPr>
-      <w:bookmarkStart w:id="45" w:name="_Toc134094354"/>
+      <w:bookmarkStart w:id="44" w:name="_Toc134094354"/>
       <w:r>
         <w:rPr>
           <w:rFonts w:cs="Arial"/>
           <w:b/>
           <w:bCs/>
         </w:rPr>
-        <w:lastRenderedPageBreak/>
         <w:t>Scope Verification</w:t>
       </w:r>
-      <w:bookmarkEnd w:id="45"/>
+      <w:bookmarkEnd w:id="44"/>
     </w:p>
     <w:p>
       <w:pPr>
@@ -12864,7 +13094,7 @@
           <w:bCs/>
         </w:rPr>
       </w:pPr>
-      <w:bookmarkStart w:id="46" w:name="_Toc134094355"/>
+      <w:bookmarkStart w:id="45" w:name="_Toc134094355"/>
       <w:r>
         <w:rPr>
           <w:rFonts w:cs="Arial"/>
@@ -12873,7 +13103,7 @@
         </w:rPr>
         <w:t>Scope Control</w:t>
       </w:r>
-      <w:bookmarkEnd w:id="46"/>
+      <w:bookmarkEnd w:id="45"/>
     </w:p>
     <w:p>
       <w:pPr>
@@ -12907,7 +13137,15 @@
           <w:szCs w:val="24"/>
         </w:rPr>
         <w:tab/>
-        <w:t>Video provides a powerful way to help you prove your point. When you click Online Video, you can paste in the embed code for the video you want to add. You can also type a keyword to search online for the video that best fits your document.</w:t>
+        <w:t xml:space="preserve">Video provides a powerful way to help you prove your point. When you click Online Video, you can paste in the embed code for the video you </w:t>
+      </w:r>
+      <w:r>
+        <w:rPr>
+          <w:sz w:val="24"/>
+          <w:szCs w:val="24"/>
+        </w:rPr>
+        <w:lastRenderedPageBreak/>
+        <w:t>want to add. You can also type a keyword to search online for the video that best fits your document.</w:t>
       </w:r>
     </w:p>
     <w:p>
@@ -12932,14 +13170,14 @@
           <w:rFonts w:cs="Arial"/>
         </w:rPr>
       </w:pPr>
-      <w:bookmarkStart w:id="47" w:name="_Toc134094356"/>
+      <w:bookmarkStart w:id="46" w:name="_Toc134094356"/>
       <w:r>
         <w:rPr>
           <w:rFonts w:cs="Arial"/>
         </w:rPr>
         <w:t>Cost Management Plan</w:t>
       </w:r>
-      <w:bookmarkEnd w:id="47"/>
+      <w:bookmarkEnd w:id="46"/>
     </w:p>
     <w:p>
       <w:pPr>
@@ -12952,7 +13190,7 @@
           <w:bCs/>
         </w:rPr>
       </w:pPr>
-      <w:bookmarkStart w:id="48" w:name="_Toc134094357"/>
+      <w:bookmarkStart w:id="47" w:name="_Toc134094357"/>
       <w:r>
         <w:rPr>
           <w:rFonts w:cs="Arial"/>
@@ -12961,7 +13199,7 @@
         </w:rPr>
         <w:t>Cost Management Approach</w:t>
       </w:r>
-      <w:bookmarkEnd w:id="48"/>
+      <w:bookmarkEnd w:id="47"/>
     </w:p>
     <w:p>
       <w:pPr>
@@ -13009,7 +13247,7 @@
           <w:bCs/>
         </w:rPr>
       </w:pPr>
-      <w:bookmarkStart w:id="49" w:name="_Toc134094358"/>
+      <w:bookmarkStart w:id="48" w:name="_Toc134094358"/>
       <w:r>
         <w:rPr>
           <w:rFonts w:cs="Arial"/>
@@ -13018,7 +13256,7 @@
         </w:rPr>
         <w:t>Measuring Project Costs</w:t>
       </w:r>
-      <w:bookmarkEnd w:id="49"/>
+      <w:bookmarkEnd w:id="48"/>
     </w:p>
     <w:p>
       <w:pPr>
@@ -13064,12 +13302,11 @@
           <w:rFonts w:cs="Arial"/>
         </w:rPr>
       </w:pPr>
-      <w:bookmarkStart w:id="50" w:name="_Toc134094359"/>
+      <w:bookmarkStart w:id="49" w:name="_Toc134094359"/>
       <w:r>
         <w:rPr>
           <w:rFonts w:cs="Arial"/>
         </w:rPr>
-        <w:lastRenderedPageBreak/>
         <w:t>Schedule</w:t>
       </w:r>
       <w:r>
@@ -13078,7 +13315,7 @@
         </w:rPr>
         <w:t xml:space="preserve"> Management Plan</w:t>
       </w:r>
-      <w:bookmarkEnd w:id="50"/>
+      <w:bookmarkEnd w:id="49"/>
     </w:p>
     <w:p>
       <w:pPr>
@@ -13091,7 +13328,7 @@
           <w:bCs/>
         </w:rPr>
       </w:pPr>
-      <w:bookmarkStart w:id="51" w:name="_Toc134094360"/>
+      <w:bookmarkStart w:id="50" w:name="_Toc134094360"/>
       <w:r>
         <w:rPr>
           <w:rFonts w:cs="Arial"/>
@@ -13100,7 +13337,7 @@
         </w:rPr>
         <w:t>Introduction</w:t>
       </w:r>
-      <w:bookmarkEnd w:id="51"/>
+      <w:bookmarkEnd w:id="50"/>
     </w:p>
     <w:p>
       <w:pPr>
@@ -13137,14 +13374,23 @@
         </w:rPr>
         <w:tab/>
       </w:r>
-      <w:bookmarkStart w:id="52" w:name="_Toc134094361"/>
+      <w:bookmarkStart w:id="51" w:name="_Toc134094361"/>
       <w:r>
         <w:rPr>
           <w:rFonts w:cs="Arial"/>
           <w:sz w:val="24"/>
           <w:szCs w:val="24"/>
         </w:rPr>
-        <w:t>The schedule management plan is a roadmap for the process of executing the project. This is important as they provide the status of the project to the project team, sponsor, and stakeholders. The purpose of the schedule management plan is to specify the methodology the project team will employ in putting together the project schedule. The schedule management plan must be identified, analyzed, documented, prioritized, approved, or rejected, and published. This plan will help the team to monitor the progress of the project and manage the changes to the project schedule after being approved</w:t>
+        <w:t xml:space="preserve">The schedule management plan is a roadmap for the process of executing the project. This is important as they provide the status of the project to the project team, sponsor, and stakeholders. The purpose of the schedule management plan is to specify the methodology the project team will employ in putting together the project schedule. The schedule management plan must be identified, analyzed, documented, prioritized, approved, or rejected, and published. This plan will help the team to monitor </w:t>
+      </w:r>
+      <w:r>
+        <w:rPr>
+          <w:rFonts w:cs="Arial"/>
+          <w:sz w:val="24"/>
+          <w:szCs w:val="24"/>
+        </w:rPr>
+        <w:lastRenderedPageBreak/>
+        <w:t>the progress of the project and manage the changes to the project schedule after being approved</w:t>
       </w:r>
       <w:r>
         <w:rPr>
@@ -13176,7 +13422,7 @@
         </w:rPr>
         <w:t>Schedule Management Approach</w:t>
       </w:r>
-      <w:bookmarkEnd w:id="52"/>
+      <w:bookmarkEnd w:id="51"/>
     </w:p>
     <w:p>
       <w:pPr>
@@ -13218,15 +13464,7 @@
           <w:rFonts w:cs="Arial"/>
           <w:sz w:val="24"/>
         </w:rPr>
-        <w:t xml:space="preserve">Once an initial schedule has been done, the project team and stakeholders will review the task and must agree on the proposed work </w:t>
-      </w:r>
-      <w:r>
-        <w:rPr>
-          <w:rFonts w:cs="Arial"/>
-          <w:sz w:val="24"/>
-        </w:rPr>
-        <w:lastRenderedPageBreak/>
-        <w:t xml:space="preserve">package assignments, duration, and schedule. Afterwards, the project team will have it reviewed by the project sponsor for the approval and have the schedule baselined. </w:t>
+        <w:t xml:space="preserve">Once an initial schedule has been done, the project team and stakeholders will review the task and must agree on the proposed work package assignments, duration, and schedule. Afterwards, the project team will have it reviewed by the project sponsor for the approval and have the schedule baselined. </w:t>
       </w:r>
     </w:p>
     <w:p>
@@ -13354,6 +13592,7 @@
           <w:rFonts w:cs="Arial"/>
           <w:sz w:val="24"/>
         </w:rPr>
+        <w:lastRenderedPageBreak/>
         <w:t>Roles and responsibilities approval</w:t>
       </w:r>
     </w:p>
@@ -13536,7 +13775,6 @@
           <w:bCs/>
           <w:sz w:val="24"/>
         </w:rPr>
-        <w:lastRenderedPageBreak/>
         <w:t xml:space="preserve">Project Sponsor - </w:t>
       </w:r>
       <w:r>
@@ -13558,7 +13796,7 @@
           <w:bCs/>
         </w:rPr>
       </w:pPr>
-      <w:bookmarkStart w:id="53" w:name="_Toc134094362"/>
+      <w:bookmarkStart w:id="52" w:name="_Toc134094362"/>
       <w:r>
         <w:rPr>
           <w:rFonts w:cs="Arial"/>
@@ -13567,7 +13805,7 @@
         </w:rPr>
         <w:t>Schedule Control</w:t>
       </w:r>
-      <w:bookmarkEnd w:id="53"/>
+      <w:bookmarkEnd w:id="52"/>
     </w:p>
     <w:p>
       <w:pPr>
@@ -13609,6 +13847,7 @@
           <w:rFonts w:cs="Arial"/>
           <w:sz w:val="24"/>
         </w:rPr>
+        <w:lastRenderedPageBreak/>
         <w:t>The project team will be responsible for participating in the meetings for updates and reviews, reporting any changes of actual start and actual initial completion to the project manager.</w:t>
       </w:r>
     </w:p>
@@ -13685,7 +13924,7 @@
           <w:bCs/>
         </w:rPr>
       </w:pPr>
-      <w:bookmarkStart w:id="54" w:name="_Toc134094363"/>
+      <w:bookmarkStart w:id="53" w:name="_Toc134094363"/>
       <w:r>
         <w:rPr>
           <w:rFonts w:cs="Arial"/>
@@ -13694,7 +13933,7 @@
         </w:rPr>
         <w:t>Schedule Changes and Thresholds</w:t>
       </w:r>
-      <w:bookmarkEnd w:id="54"/>
+      <w:bookmarkEnd w:id="53"/>
     </w:p>
     <w:p>
       <w:pPr>
@@ -13735,15 +13974,7 @@
           <w:rFonts w:cs="Arial"/>
           <w:sz w:val="24"/>
         </w:rPr>
-        <w:t xml:space="preserve">If there’s a need for a change in the schedule, the team must hold a meeting with the project manager and identify the proposed changes as they will affect the tasks in progress. While holding the meeting, the team must identify the cause of change and other changes and find a way of taking an alternative action to use for the success of the proposed scheduled plan. Afterwards, the project manager may review the proposed changes and </w:t>
-      </w:r>
-      <w:r>
-        <w:rPr>
-          <w:rFonts w:cs="Arial"/>
-          <w:sz w:val="24"/>
-        </w:rPr>
-        <w:lastRenderedPageBreak/>
-        <w:t>submit the schedule change request form to the project stakeholders and project sponsor.</w:t>
+        <w:t>If there’s a need for a change in the schedule, the team must hold a meeting with the project manager and identify the proposed changes as they will affect the tasks in progress. While holding the meeting, the team must identify the cause of change and other changes and find a way of taking an alternative action to use for the success of the proposed scheduled plan. Afterwards, the project manager may review the proposed changes and submit the schedule change request form to the project stakeholders and project sponsor.</w:t>
       </w:r>
     </w:p>
     <w:p>
@@ -13757,7 +13988,7 @@
           <w:bCs/>
         </w:rPr>
       </w:pPr>
-      <w:bookmarkStart w:id="55" w:name="_Toc134094364"/>
+      <w:bookmarkStart w:id="54" w:name="_Toc134094364"/>
       <w:r>
         <w:rPr>
           <w:rFonts w:cs="Arial"/>
@@ -13766,7 +13997,7 @@
         </w:rPr>
         <w:t>Scope Change</w:t>
       </w:r>
-      <w:bookmarkEnd w:id="55"/>
+      <w:bookmarkEnd w:id="54"/>
     </w:p>
     <w:p>
       <w:pPr>
@@ -13807,7 +14038,15 @@
           <w:rFonts w:cs="Arial"/>
           <w:sz w:val="24"/>
         </w:rPr>
-        <w:t>The project team will need to assess the impact of any changes to the project scope that have been approved by the project sponsor on the current schedule. The project manager may request that the schedule be re-baselined to consider any changes that must be made as part of the new project scope if it is determined that the scope change will significantly affect the current project schedule. This request must be reviewed and approved by the project sponsor before the schedule can be re-baselined.</w:t>
+        <w:t xml:space="preserve">The project team will need to assess the impact of any changes to the project scope that have been approved by the project sponsor on the current schedule. The project manager may request that the schedule be re-baselined to consider any changes that must be made as part of the new project scope if it is determined that the scope change will significantly affect </w:t>
+      </w:r>
+      <w:r>
+        <w:rPr>
+          <w:rFonts w:cs="Arial"/>
+          <w:sz w:val="24"/>
+        </w:rPr>
+        <w:lastRenderedPageBreak/>
+        <w:t>the current project schedule. This request must be reviewed and approved by the project sponsor before the schedule can be re-baselined.</w:t>
       </w:r>
     </w:p>
     <w:p>
@@ -13831,14 +14070,14 @@
           <w:rFonts w:cs="Arial"/>
         </w:rPr>
       </w:pPr>
-      <w:bookmarkStart w:id="56" w:name="_Toc134094365"/>
+      <w:bookmarkStart w:id="55" w:name="_Toc134094365"/>
       <w:r>
         <w:rPr>
           <w:rFonts w:cs="Arial"/>
         </w:rPr>
         <w:t>Staffing Management Plan</w:t>
       </w:r>
-      <w:bookmarkEnd w:id="56"/>
+      <w:bookmarkEnd w:id="55"/>
     </w:p>
     <w:p>
       <w:pPr>
@@ -13851,7 +14090,7 @@
           <w:bCs/>
         </w:rPr>
       </w:pPr>
-      <w:bookmarkStart w:id="57" w:name="_Toc134094366"/>
+      <w:bookmarkStart w:id="56" w:name="_Toc134094366"/>
       <w:r>
         <w:rPr>
           <w:rFonts w:cs="Arial"/>
@@ -13860,7 +14099,7 @@
         </w:rPr>
         <w:t>Introduction</w:t>
       </w:r>
-      <w:bookmarkEnd w:id="57"/>
+      <w:bookmarkEnd w:id="56"/>
     </w:p>
     <w:p>
       <w:pPr>
@@ -13911,15 +14150,7 @@
           <w:szCs w:val="24"/>
         </w:rPr>
         <w:tab/>
-        <w:t xml:space="preserve">With the use of this plan, the team can successfully manage the project as it will make sure that all team members are working effectively and understands their role and responsibilities, that communications are open, </w:t>
-      </w:r>
-      <w:r>
-        <w:rPr>
-          <w:sz w:val="24"/>
-          <w:szCs w:val="24"/>
-        </w:rPr>
-        <w:lastRenderedPageBreak/>
-        <w:t>that their performance while working is monitored as their contribution to the success of the project.</w:t>
+        <w:t>With the use of this plan, the team can successfully manage the project as it will make sure that all team members are working effectively and understands their role and responsibilities, that communications are open, that their performance while working is monitored as their contribution to the success of the project.</w:t>
       </w:r>
     </w:p>
     <w:p>
@@ -13933,16 +14164,17 @@
           <w:bCs/>
         </w:rPr>
       </w:pPr>
-      <w:bookmarkStart w:id="58" w:name="_Toc134094367"/>
+      <w:bookmarkStart w:id="57" w:name="_Toc134094367"/>
       <w:r>
         <w:rPr>
           <w:rFonts w:cs="Arial"/>
           <w:b/>
           <w:bCs/>
         </w:rPr>
+        <w:lastRenderedPageBreak/>
         <w:t>Roles and Responsibilities</w:t>
       </w:r>
-      <w:bookmarkEnd w:id="58"/>
+      <w:bookmarkEnd w:id="57"/>
     </w:p>
     <w:p>
       <w:pPr>
@@ -14286,15 +14518,7 @@
                 <w:sz w:val="24"/>
                 <w:szCs w:val="24"/>
               </w:rPr>
-              <w:t xml:space="preserve">ble to allot project resources and </w:t>
-            </w:r>
-            <w:r>
-              <w:rPr>
-                <w:sz w:val="24"/>
-                <w:szCs w:val="24"/>
-              </w:rPr>
-              <w:lastRenderedPageBreak/>
-              <w:t xml:space="preserve">consent to project scope changes, </w:t>
+              <w:t xml:space="preserve">ble to allot project resources and consent to project scope changes, </w:t>
             </w:r>
           </w:p>
           <w:p>
@@ -14315,6 +14539,7 @@
                 <w:sz w:val="24"/>
                 <w:szCs w:val="24"/>
               </w:rPr>
+              <w:lastRenderedPageBreak/>
               <w:t xml:space="preserve">schedule and </w:t>
             </w:r>
             <w:r>
@@ -14405,15 +14630,7 @@
                 <w:sz w:val="24"/>
                 <w:szCs w:val="24"/>
               </w:rPr>
-              <w:t xml:space="preserve">Communicate with the stakeholder and project </w:t>
-            </w:r>
-            <w:r>
-              <w:rPr>
-                <w:sz w:val="24"/>
-                <w:szCs w:val="24"/>
-              </w:rPr>
-              <w:lastRenderedPageBreak/>
-              <w:t>manager for the progress of the project and team.</w:t>
+              <w:t>Communicate with the stakeholder and project manager for the progress of the project and team.</w:t>
             </w:r>
           </w:p>
         </w:tc>
@@ -14439,7 +14656,6 @@
                 <w:sz w:val="24"/>
                 <w:szCs w:val="24"/>
               </w:rPr>
-              <w:lastRenderedPageBreak/>
               <w:t xml:space="preserve">Communicating effectively with the team. </w:t>
             </w:r>
           </w:p>
@@ -15176,7 +15392,6 @@
                 <w:sz w:val="24"/>
                 <w:szCs w:val="24"/>
               </w:rPr>
-              <w:lastRenderedPageBreak/>
               <w:t xml:space="preserve">Customers </w:t>
             </w:r>
           </w:p>
@@ -15197,6 +15412,7 @@
                 <w:sz w:val="24"/>
                 <w:szCs w:val="24"/>
               </w:rPr>
+              <w:lastRenderedPageBreak/>
               <w:t>(External Users)</w:t>
             </w:r>
           </w:p>
@@ -15223,6 +15439,7 @@
                 <w:sz w:val="24"/>
                 <w:szCs w:val="24"/>
               </w:rPr>
+              <w:lastRenderedPageBreak/>
               <w:t>Test the project’s system.</w:t>
             </w:r>
           </w:p>
@@ -15270,6 +15487,7 @@
                 <w:sz w:val="24"/>
                 <w:szCs w:val="24"/>
               </w:rPr>
+              <w:lastRenderedPageBreak/>
               <w:t>Communicates with the team to help improve the system.</w:t>
             </w:r>
           </w:p>
@@ -15310,6 +15528,7 @@
                 <w:sz w:val="24"/>
                 <w:szCs w:val="24"/>
               </w:rPr>
+              <w:lastRenderedPageBreak/>
               <w:t>Communication skills.</w:t>
             </w:r>
           </w:p>
@@ -15331,6 +15550,7 @@
                 <w:sz w:val="24"/>
                 <w:szCs w:val="24"/>
               </w:rPr>
+              <w:lastRenderedPageBreak/>
               <w:t>Knowledge in using an online system.</w:t>
             </w:r>
           </w:p>
@@ -15364,6 +15584,7 @@
                 <w:sz w:val="24"/>
                 <w:szCs w:val="24"/>
               </w:rPr>
+              <w:lastRenderedPageBreak/>
               <w:t>Client</w:t>
             </w:r>
           </w:p>
@@ -15504,7 +15725,7 @@
           <w:bCs/>
         </w:rPr>
       </w:pPr>
-      <w:bookmarkStart w:id="59" w:name="_Toc134094368"/>
+      <w:bookmarkStart w:id="58" w:name="_Toc134094368"/>
       <w:r>
         <w:rPr>
           <w:rFonts w:cs="Arial"/>
@@ -15513,7 +15734,7 @@
         </w:rPr>
         <w:t>Project Organizational Charts</w:t>
       </w:r>
-      <w:bookmarkEnd w:id="59"/>
+      <w:bookmarkEnd w:id="58"/>
     </w:p>
     <w:p>
       <w:pPr>
@@ -15599,7 +15820,7 @@
                     </pic:cNvPicPr>
                   </pic:nvPicPr>
                   <pic:blipFill>
-                    <a:blip r:embed="rId14">
+                    <a:blip r:embed="rId15">
                       <a:extLst>
                         <a:ext uri="{28A0092B-C50C-407E-A947-70E740481C1C}">
                           <a14:useLocalDpi xmlns:a14="http://schemas.microsoft.com/office/drawing/2010/main" val="0"/>
@@ -15667,7 +15888,7 @@
           <w:bCs/>
         </w:rPr>
       </w:pPr>
-      <w:bookmarkStart w:id="60" w:name="_Toc134094369"/>
+      <w:bookmarkStart w:id="59" w:name="_Toc134094369"/>
       <w:r>
         <w:rPr>
           <w:rFonts w:cs="Arial"/>
@@ -15676,7 +15897,7 @@
         </w:rPr>
         <w:t>Staffing Management</w:t>
       </w:r>
-      <w:bookmarkEnd w:id="60"/>
+      <w:bookmarkEnd w:id="59"/>
     </w:p>
     <w:p>
       <w:pPr>
@@ -16563,14 +16784,14 @@
           <w:rFonts w:cs="Arial"/>
         </w:rPr>
       </w:pPr>
-      <w:bookmarkStart w:id="61" w:name="_Toc134094370"/>
+      <w:bookmarkStart w:id="60" w:name="_Toc134094370"/>
       <w:r>
         <w:rPr>
           <w:rFonts w:cs="Arial"/>
         </w:rPr>
         <w:t>Change Management Plan</w:t>
       </w:r>
-      <w:bookmarkEnd w:id="61"/>
+      <w:bookmarkEnd w:id="60"/>
     </w:p>
     <w:p>
       <w:pPr>
@@ -16583,7 +16804,7 @@
           <w:bCs/>
         </w:rPr>
       </w:pPr>
-      <w:bookmarkStart w:id="62" w:name="_Toc134094371"/>
+      <w:bookmarkStart w:id="61" w:name="_Toc134094371"/>
       <w:r>
         <w:rPr>
           <w:rFonts w:cs="Arial"/>
@@ -16592,7 +16813,7 @@
         </w:rPr>
         <w:t>Introduction</w:t>
       </w:r>
-      <w:bookmarkEnd w:id="62"/>
+      <w:bookmarkEnd w:id="61"/>
     </w:p>
     <w:p>
       <w:pPr>
@@ -16640,7 +16861,7 @@
           <w:bCs/>
         </w:rPr>
       </w:pPr>
-      <w:bookmarkStart w:id="63" w:name="_Toc134094372"/>
+      <w:bookmarkStart w:id="62" w:name="_Toc134094372"/>
       <w:r>
         <w:rPr>
           <w:rFonts w:cs="Arial"/>
@@ -16649,7 +16870,7 @@
         </w:rPr>
         <w:t>Change Control Board</w:t>
       </w:r>
-      <w:bookmarkEnd w:id="63"/>
+      <w:bookmarkEnd w:id="62"/>
     </w:p>
     <w:p>
       <w:pPr>
@@ -16697,7 +16918,7 @@
           <w:bCs/>
         </w:rPr>
       </w:pPr>
-      <w:bookmarkStart w:id="64" w:name="_Toc134094373"/>
+      <w:bookmarkStart w:id="63" w:name="_Toc134094373"/>
       <w:r>
         <w:rPr>
           <w:rFonts w:cs="Arial"/>
@@ -16706,7 +16927,7 @@
         </w:rPr>
         <w:t>Roles and Responsibilities</w:t>
       </w:r>
-      <w:bookmarkEnd w:id="64"/>
+      <w:bookmarkEnd w:id="63"/>
     </w:p>
     <w:p>
       <w:pPr>
@@ -16754,7 +16975,7 @@
           <w:bCs/>
         </w:rPr>
       </w:pPr>
-      <w:bookmarkStart w:id="65" w:name="_Toc134094374"/>
+      <w:bookmarkStart w:id="64" w:name="_Toc134094374"/>
       <w:r>
         <w:rPr>
           <w:rFonts w:cs="Arial"/>
@@ -16764,7 +16985,7 @@
         <w:lastRenderedPageBreak/>
         <w:t>Change Control Process</w:t>
       </w:r>
-      <w:bookmarkEnd w:id="65"/>
+      <w:bookmarkEnd w:id="64"/>
     </w:p>
     <w:p>
       <w:pPr>
@@ -16822,7 +17043,7 @@
           <w:rFonts w:cs="Arial"/>
         </w:rPr>
       </w:pPr>
-      <w:bookmarkStart w:id="66" w:name="_Toc134094375"/>
+      <w:bookmarkStart w:id="65" w:name="_Toc134094375"/>
       <w:r>
         <w:rPr>
           <w:rFonts w:cs="Arial"/>
@@ -16841,7 +17062,7 @@
         </w:rPr>
         <w:t xml:space="preserve"> Management Plan</w:t>
       </w:r>
-      <w:bookmarkEnd w:id="66"/>
+      <w:bookmarkEnd w:id="65"/>
     </w:p>
     <w:p>
       <w:pPr>
@@ -16854,7 +17075,7 @@
           <w:bCs/>
         </w:rPr>
       </w:pPr>
-      <w:bookmarkStart w:id="67" w:name="_Toc134094376"/>
+      <w:bookmarkStart w:id="66" w:name="_Toc134094376"/>
       <w:r>
         <w:rPr>
           <w:rFonts w:cs="Arial"/>
@@ -16863,7 +17084,7 @@
         </w:rPr>
         <w:t>Introduction</w:t>
       </w:r>
-      <w:bookmarkEnd w:id="67"/>
+      <w:bookmarkEnd w:id="66"/>
     </w:p>
     <w:p>
       <w:pPr>
@@ -16911,7 +17132,7 @@
           <w:bCs/>
         </w:rPr>
       </w:pPr>
-      <w:bookmarkStart w:id="68" w:name="_Toc134094377"/>
+      <w:bookmarkStart w:id="67" w:name="_Toc134094377"/>
       <w:r>
         <w:rPr>
           <w:rFonts w:cs="Arial"/>
@@ -16920,7 +17141,7 @@
         </w:rPr>
         <w:t>Communications Management Approach</w:t>
       </w:r>
-      <w:bookmarkEnd w:id="68"/>
+      <w:bookmarkEnd w:id="67"/>
     </w:p>
     <w:p>
       <w:pPr>
@@ -16968,7 +17189,7 @@
           <w:bCs/>
         </w:rPr>
       </w:pPr>
-      <w:bookmarkStart w:id="69" w:name="_Toc134094378"/>
+      <w:bookmarkStart w:id="68" w:name="_Toc134094378"/>
       <w:r>
         <w:rPr>
           <w:rFonts w:cs="Arial"/>
@@ -16977,7 +17198,7 @@
         </w:rPr>
         <w:t>Communications Management Constraints</w:t>
       </w:r>
-      <w:bookmarkEnd w:id="69"/>
+      <w:bookmarkEnd w:id="68"/>
     </w:p>
     <w:p>
       <w:pPr>
@@ -17025,7 +17246,7 @@
           <w:bCs/>
         </w:rPr>
       </w:pPr>
-      <w:bookmarkStart w:id="70" w:name="_Toc134094379"/>
+      <w:bookmarkStart w:id="69" w:name="_Toc134094379"/>
       <w:r>
         <w:rPr>
           <w:rFonts w:cs="Arial"/>
@@ -17035,7 +17256,7 @@
         <w:lastRenderedPageBreak/>
         <w:t>Stakeholder Communication Requirements</w:t>
       </w:r>
-      <w:bookmarkEnd w:id="70"/>
+      <w:bookmarkEnd w:id="69"/>
     </w:p>
     <w:p>
       <w:pPr>
@@ -17083,7 +17304,7 @@
           <w:bCs/>
         </w:rPr>
       </w:pPr>
-      <w:bookmarkStart w:id="71" w:name="_Toc134094380"/>
+      <w:bookmarkStart w:id="70" w:name="_Toc134094380"/>
       <w:r>
         <w:rPr>
           <w:rFonts w:cs="Arial"/>
@@ -17092,7 +17313,7 @@
         </w:rPr>
         <w:t>Roles</w:t>
       </w:r>
-      <w:bookmarkEnd w:id="71"/>
+      <w:bookmarkEnd w:id="70"/>
     </w:p>
     <w:p>
       <w:pPr>
@@ -17140,7 +17361,7 @@
           <w:bCs/>
         </w:rPr>
       </w:pPr>
-      <w:bookmarkStart w:id="72" w:name="_Toc134094381"/>
+      <w:bookmarkStart w:id="71" w:name="_Toc134094381"/>
       <w:r>
         <w:rPr>
           <w:rFonts w:cs="Arial"/>
@@ -17149,7 +17370,7 @@
         </w:rPr>
         <w:t>Project Team Directory</w:t>
       </w:r>
-      <w:bookmarkEnd w:id="72"/>
+      <w:bookmarkEnd w:id="71"/>
     </w:p>
     <w:p>
       <w:pPr>
@@ -17197,7 +17418,7 @@
           <w:bCs/>
         </w:rPr>
       </w:pPr>
-      <w:bookmarkStart w:id="73" w:name="_Toc134094382"/>
+      <w:bookmarkStart w:id="72" w:name="_Toc134094382"/>
       <w:r>
         <w:rPr>
           <w:rFonts w:cs="Arial"/>
@@ -17206,7 +17427,7 @@
         </w:rPr>
         <w:t>Communication Methods and Technologies</w:t>
       </w:r>
-      <w:bookmarkEnd w:id="73"/>
+      <w:bookmarkEnd w:id="72"/>
     </w:p>
     <w:p>
       <w:pPr>
@@ -17254,7 +17475,7 @@
           <w:bCs/>
         </w:rPr>
       </w:pPr>
-      <w:bookmarkStart w:id="74" w:name="_Toc134094383"/>
+      <w:bookmarkStart w:id="73" w:name="_Toc134094383"/>
       <w:r>
         <w:rPr>
           <w:rFonts w:cs="Arial"/>
@@ -17263,7 +17484,7 @@
         </w:rPr>
         <w:t>Communications Matrix</w:t>
       </w:r>
-      <w:bookmarkEnd w:id="74"/>
+      <w:bookmarkEnd w:id="73"/>
     </w:p>
     <w:p>
       <w:pPr>
@@ -17319,7 +17540,7 @@
           <w:bCs/>
         </w:rPr>
       </w:pPr>
-      <w:bookmarkStart w:id="75" w:name="_Toc134094384"/>
+      <w:bookmarkStart w:id="74" w:name="_Toc134094384"/>
       <w:r>
         <w:rPr>
           <w:rFonts w:cs="Arial"/>
@@ -17328,7 +17549,7 @@
         </w:rPr>
         <w:t>Communication Flowchart</w:t>
       </w:r>
-      <w:bookmarkEnd w:id="75"/>
+      <w:bookmarkEnd w:id="74"/>
     </w:p>
     <w:p>
       <w:pPr>
@@ -17376,7 +17597,7 @@
           <w:bCs/>
         </w:rPr>
       </w:pPr>
-      <w:bookmarkStart w:id="76" w:name="_Toc134094385"/>
+      <w:bookmarkStart w:id="75" w:name="_Toc134094385"/>
       <w:r>
         <w:rPr>
           <w:rFonts w:cs="Arial"/>
@@ -17385,7 +17606,7 @@
         </w:rPr>
         <w:t>Guidelines for Meetings</w:t>
       </w:r>
-      <w:bookmarkEnd w:id="76"/>
+      <w:bookmarkEnd w:id="75"/>
     </w:p>
     <w:p>
       <w:pPr>
@@ -17433,7 +17654,7 @@
           <w:bCs/>
         </w:rPr>
       </w:pPr>
-      <w:bookmarkStart w:id="77" w:name="_Toc134094386"/>
+      <w:bookmarkStart w:id="76" w:name="_Toc134094386"/>
       <w:r>
         <w:rPr>
           <w:rFonts w:cs="Arial"/>
@@ -17442,7 +17663,7 @@
         </w:rPr>
         <w:t>Communication Standards</w:t>
       </w:r>
-      <w:bookmarkEnd w:id="77"/>
+      <w:bookmarkEnd w:id="76"/>
     </w:p>
     <w:p>
       <w:pPr>
@@ -17490,7 +17711,7 @@
           <w:bCs/>
         </w:rPr>
       </w:pPr>
-      <w:bookmarkStart w:id="78" w:name="_Toc134094387"/>
+      <w:bookmarkStart w:id="77" w:name="_Toc134094387"/>
       <w:r>
         <w:rPr>
           <w:rFonts w:cs="Arial"/>
@@ -17499,7 +17720,7 @@
         </w:rPr>
         <w:t>Communication Standards</w:t>
       </w:r>
-      <w:bookmarkEnd w:id="78"/>
+      <w:bookmarkEnd w:id="77"/>
     </w:p>
     <w:p>
       <w:pPr>
@@ -17547,7 +17768,7 @@
           <w:bCs/>
         </w:rPr>
       </w:pPr>
-      <w:bookmarkStart w:id="79" w:name="_Toc134094388"/>
+      <w:bookmarkStart w:id="78" w:name="_Toc134094388"/>
       <w:r>
         <w:rPr>
           <w:rFonts w:cs="Arial"/>
@@ -17557,7 +17778,7 @@
         <w:lastRenderedPageBreak/>
         <w:t>Communication Escalation Process</w:t>
       </w:r>
-      <w:bookmarkEnd w:id="79"/>
+      <w:bookmarkEnd w:id="78"/>
     </w:p>
     <w:p>
       <w:pPr>
@@ -17605,7 +17826,7 @@
           <w:bCs/>
         </w:rPr>
       </w:pPr>
-      <w:bookmarkStart w:id="80" w:name="_Toc134094389"/>
+      <w:bookmarkStart w:id="79" w:name="_Toc134094389"/>
       <w:r>
         <w:rPr>
           <w:rFonts w:cs="Arial"/>
@@ -17614,7 +17835,7 @@
         </w:rPr>
         <w:t>Glossary of Communication Terminology</w:t>
       </w:r>
-      <w:bookmarkEnd w:id="80"/>
+      <w:bookmarkEnd w:id="79"/>
     </w:p>
     <w:p>
       <w:pPr>
@@ -17673,14 +17894,14 @@
           <w:rFonts w:cs="Arial"/>
         </w:rPr>
       </w:pPr>
-      <w:bookmarkStart w:id="81" w:name="_Toc134094390"/>
+      <w:bookmarkStart w:id="80" w:name="_Toc134094390"/>
       <w:r>
         <w:rPr>
           <w:rFonts w:cs="Arial"/>
         </w:rPr>
         <w:t>Quality Management Plan</w:t>
       </w:r>
-      <w:bookmarkEnd w:id="81"/>
+      <w:bookmarkEnd w:id="80"/>
     </w:p>
     <w:p>
       <w:pPr>
@@ -17693,7 +17914,7 @@
           <w:bCs/>
         </w:rPr>
       </w:pPr>
-      <w:bookmarkStart w:id="82" w:name="_Toc134094391"/>
+      <w:bookmarkStart w:id="81" w:name="_Toc134094391"/>
       <w:r>
         <w:rPr>
           <w:rFonts w:cs="Arial"/>
@@ -17702,7 +17923,7 @@
         </w:rPr>
         <w:t>Introduction</w:t>
       </w:r>
-      <w:bookmarkEnd w:id="82"/>
+      <w:bookmarkEnd w:id="81"/>
     </w:p>
     <w:p>
       <w:pPr>
@@ -17750,7 +17971,7 @@
           <w:bCs/>
         </w:rPr>
       </w:pPr>
-      <w:bookmarkStart w:id="83" w:name="_Toc134094392"/>
+      <w:bookmarkStart w:id="82" w:name="_Toc134094392"/>
       <w:r>
         <w:rPr>
           <w:rFonts w:cs="Arial"/>
@@ -17759,7 +17980,7 @@
         </w:rPr>
         <w:t>Quality Management Approach</w:t>
       </w:r>
-      <w:bookmarkEnd w:id="83"/>
+      <w:bookmarkEnd w:id="82"/>
     </w:p>
     <w:p>
       <w:pPr>
@@ -17807,7 +18028,7 @@
           <w:bCs/>
         </w:rPr>
       </w:pPr>
-      <w:bookmarkStart w:id="84" w:name="_Toc134094393"/>
+      <w:bookmarkStart w:id="83" w:name="_Toc134094393"/>
       <w:r>
         <w:rPr>
           <w:rFonts w:cs="Arial"/>
@@ -17817,7 +18038,7 @@
         <w:lastRenderedPageBreak/>
         <w:t>Quality Requirements/Standards</w:t>
       </w:r>
-      <w:bookmarkEnd w:id="84"/>
+      <w:bookmarkEnd w:id="83"/>
     </w:p>
     <w:p>
       <w:pPr>
@@ -17865,7 +18086,7 @@
           <w:bCs/>
         </w:rPr>
       </w:pPr>
-      <w:bookmarkStart w:id="85" w:name="_Toc134094394"/>
+      <w:bookmarkStart w:id="84" w:name="_Toc134094394"/>
       <w:r>
         <w:rPr>
           <w:rFonts w:cs="Arial"/>
@@ -17874,7 +18095,7 @@
         </w:rPr>
         <w:t>Quality Assurance</w:t>
       </w:r>
-      <w:bookmarkEnd w:id="85"/>
+      <w:bookmarkEnd w:id="84"/>
     </w:p>
     <w:p>
       <w:pPr>
@@ -17922,7 +18143,7 @@
           <w:bCs/>
         </w:rPr>
       </w:pPr>
-      <w:bookmarkStart w:id="86" w:name="_Toc134094395"/>
+      <w:bookmarkStart w:id="85" w:name="_Toc134094395"/>
       <w:r>
         <w:rPr>
           <w:rFonts w:cs="Arial"/>
@@ -17931,7 +18152,7 @@
         </w:rPr>
         <w:t>Quality Control</w:t>
       </w:r>
-      <w:bookmarkEnd w:id="86"/>
+      <w:bookmarkEnd w:id="85"/>
     </w:p>
     <w:p>
       <w:pPr>
@@ -17979,7 +18200,7 @@
           <w:bCs/>
         </w:rPr>
       </w:pPr>
-      <w:bookmarkStart w:id="87" w:name="_Toc134094396"/>
+      <w:bookmarkStart w:id="86" w:name="_Toc134094396"/>
       <w:r>
         <w:rPr>
           <w:rFonts w:cs="Arial"/>
@@ -17988,7 +18209,7 @@
         </w:rPr>
         <w:t>Quality Control Measurements</w:t>
       </w:r>
-      <w:bookmarkEnd w:id="87"/>
+      <w:bookmarkEnd w:id="86"/>
     </w:p>
     <w:p>
       <w:pPr>
@@ -18034,7 +18255,7 @@
           <w:rFonts w:cs="Arial"/>
         </w:rPr>
       </w:pPr>
-      <w:bookmarkStart w:id="88" w:name="_Toc134094397"/>
+      <w:bookmarkStart w:id="87" w:name="_Toc134094397"/>
       <w:r>
         <w:rPr>
           <w:rFonts w:cs="Arial"/>
@@ -18042,7 +18263,7 @@
         <w:lastRenderedPageBreak/>
         <w:t>Risk Management Plan</w:t>
       </w:r>
-      <w:bookmarkEnd w:id="88"/>
+      <w:bookmarkEnd w:id="87"/>
     </w:p>
     <w:p>
       <w:pPr>
@@ -18055,7 +18276,7 @@
           <w:bCs/>
         </w:rPr>
       </w:pPr>
-      <w:bookmarkStart w:id="89" w:name="_Toc134094398"/>
+      <w:bookmarkStart w:id="88" w:name="_Toc134094398"/>
       <w:r>
         <w:rPr>
           <w:rFonts w:cs="Arial"/>
@@ -18064,7 +18285,7 @@
         </w:rPr>
         <w:t>Introduction</w:t>
       </w:r>
-      <w:bookmarkEnd w:id="89"/>
+      <w:bookmarkEnd w:id="88"/>
     </w:p>
     <w:p>
       <w:pPr>
@@ -18112,7 +18333,7 @@
           <w:bCs/>
         </w:rPr>
       </w:pPr>
-      <w:bookmarkStart w:id="90" w:name="_Toc134094399"/>
+      <w:bookmarkStart w:id="89" w:name="_Toc134094399"/>
       <w:r>
         <w:rPr>
           <w:rFonts w:cs="Arial"/>
@@ -18121,7 +18342,7 @@
         </w:rPr>
         <w:t>Top 3 Risks</w:t>
       </w:r>
-      <w:bookmarkEnd w:id="90"/>
+      <w:bookmarkEnd w:id="89"/>
     </w:p>
     <w:p>
       <w:pPr>
@@ -18169,7 +18390,7 @@
           <w:bCs/>
         </w:rPr>
       </w:pPr>
-      <w:bookmarkStart w:id="91" w:name="_Toc134094400"/>
+      <w:bookmarkStart w:id="90" w:name="_Toc134094400"/>
       <w:r>
         <w:rPr>
           <w:rFonts w:cs="Arial"/>
@@ -18178,7 +18399,7 @@
         </w:rPr>
         <w:t>Risk Management Approach</w:t>
       </w:r>
-      <w:bookmarkEnd w:id="91"/>
+      <w:bookmarkEnd w:id="90"/>
     </w:p>
     <w:p>
       <w:pPr>
@@ -18226,7 +18447,7 @@
           <w:bCs/>
         </w:rPr>
       </w:pPr>
-      <w:bookmarkStart w:id="92" w:name="_Toc134094401"/>
+      <w:bookmarkStart w:id="91" w:name="_Toc134094401"/>
       <w:r>
         <w:rPr>
           <w:rFonts w:cs="Arial"/>
@@ -18235,7 +18456,7 @@
         </w:rPr>
         <w:t>Risk Identification</w:t>
       </w:r>
-      <w:bookmarkEnd w:id="92"/>
+      <w:bookmarkEnd w:id="91"/>
     </w:p>
     <w:p>
       <w:pPr>
@@ -18283,7 +18504,7 @@
           <w:bCs/>
         </w:rPr>
       </w:pPr>
-      <w:bookmarkStart w:id="93" w:name="_Toc134094402"/>
+      <w:bookmarkStart w:id="92" w:name="_Toc134094402"/>
       <w:r>
         <w:rPr>
           <w:rFonts w:cs="Arial"/>
@@ -18293,7 +18514,7 @@
         <w:lastRenderedPageBreak/>
         <w:t>Risk Qualification and Prioritization</w:t>
       </w:r>
-      <w:bookmarkEnd w:id="93"/>
+      <w:bookmarkEnd w:id="92"/>
     </w:p>
     <w:p>
       <w:pPr>
@@ -18341,7 +18562,7 @@
           <w:bCs/>
         </w:rPr>
       </w:pPr>
-      <w:bookmarkStart w:id="94" w:name="_Toc134094403"/>
+      <w:bookmarkStart w:id="93" w:name="_Toc134094403"/>
       <w:r>
         <w:rPr>
           <w:rFonts w:cs="Arial"/>
@@ -18350,7 +18571,7 @@
         </w:rPr>
         <w:t>Risk Monitoring</w:t>
       </w:r>
-      <w:bookmarkEnd w:id="94"/>
+      <w:bookmarkEnd w:id="93"/>
     </w:p>
     <w:p>
       <w:pPr>
@@ -18398,7 +18619,7 @@
           <w:bCs/>
         </w:rPr>
       </w:pPr>
-      <w:bookmarkStart w:id="95" w:name="_Toc134094404"/>
+      <w:bookmarkStart w:id="94" w:name="_Toc134094404"/>
       <w:r>
         <w:rPr>
           <w:rFonts w:cs="Arial"/>
@@ -18407,7 +18628,7 @@
         </w:rPr>
         <w:t>Risk Mitigation and Avoidance</w:t>
       </w:r>
-      <w:bookmarkEnd w:id="95"/>
+      <w:bookmarkEnd w:id="94"/>
     </w:p>
     <w:p>
       <w:pPr>
@@ -18455,7 +18676,7 @@
           <w:bCs/>
         </w:rPr>
       </w:pPr>
-      <w:bookmarkStart w:id="96" w:name="_Toc134094405"/>
+      <w:bookmarkStart w:id="95" w:name="_Toc134094405"/>
       <w:r>
         <w:rPr>
           <w:rFonts w:cs="Arial"/>
@@ -18464,7 +18685,7 @@
         </w:rPr>
         <w:t>Risk Register</w:t>
       </w:r>
-      <w:bookmarkEnd w:id="96"/>
+      <w:bookmarkEnd w:id="95"/>
     </w:p>
     <w:p>
       <w:pPr>
@@ -18510,14 +18731,14 @@
           <w:rFonts w:cs="Arial"/>
         </w:rPr>
       </w:pPr>
-      <w:bookmarkStart w:id="97" w:name="_Toc134094406"/>
+      <w:bookmarkStart w:id="96" w:name="_Toc134094406"/>
       <w:r>
         <w:rPr>
           <w:rFonts w:cs="Arial"/>
         </w:rPr>
         <w:t>Procurement Plan</w:t>
       </w:r>
-      <w:bookmarkEnd w:id="97"/>
+      <w:bookmarkEnd w:id="96"/>
     </w:p>
     <w:p>
       <w:pPr>
@@ -18530,7 +18751,7 @@
           <w:bCs/>
         </w:rPr>
       </w:pPr>
-      <w:bookmarkStart w:id="98" w:name="_Toc134094407"/>
+      <w:bookmarkStart w:id="97" w:name="_Toc134094407"/>
       <w:r>
         <w:rPr>
           <w:rFonts w:cs="Arial"/>
@@ -18539,7 +18760,7 @@
         </w:rPr>
         <w:t>Introduction</w:t>
       </w:r>
-      <w:bookmarkEnd w:id="98"/>
+      <w:bookmarkEnd w:id="97"/>
     </w:p>
     <w:p>
       <w:pPr>
@@ -18663,12 +18884,6 @@
           <w:rFonts w:cs="Arial"/>
         </w:rPr>
         <w:tab/>
-      </w:r>
-      <w:r>
-        <w:rPr>
-          <w:rStyle w:val="normaltextrun"/>
-          <w:rFonts w:cs="Arial"/>
-        </w:rPr>
         <w:t xml:space="preserve">Overall, </w:t>
       </w:r>
       <w:r>
@@ -18718,7 +18933,7 @@
           <w:bCs/>
         </w:rPr>
       </w:pPr>
-      <w:bookmarkStart w:id="99" w:name="_Toc134094408"/>
+      <w:bookmarkStart w:id="98" w:name="_Toc134094408"/>
       <w:r>
         <w:rPr>
           <w:rFonts w:cs="Arial"/>
@@ -18728,7 +18943,7 @@
         <w:lastRenderedPageBreak/>
         <w:t>Procurement Risks</w:t>
       </w:r>
-      <w:bookmarkEnd w:id="99"/>
+      <w:bookmarkEnd w:id="98"/>
     </w:p>
     <w:p>
       <w:pPr>
@@ -18931,12 +19146,6 @@
           <w:rFonts w:cs="Arial"/>
         </w:rPr>
         <w:tab/>
-      </w:r>
-      <w:r>
-        <w:rPr>
-          <w:rStyle w:val="normaltextrun"/>
-          <w:rFonts w:cs="Arial"/>
-        </w:rPr>
         <w:t xml:space="preserve">To lessen the impact of the risks, this plan will include strategies </w:t>
       </w:r>
       <w:r>
@@ -18965,7 +19174,7 @@
           <w:bCs/>
         </w:rPr>
       </w:pPr>
-      <w:bookmarkStart w:id="100" w:name="_Toc134094409"/>
+      <w:bookmarkStart w:id="99" w:name="_Toc134094409"/>
       <w:r>
         <w:rPr>
           <w:rFonts w:cs="Arial"/>
@@ -18975,7 +19184,7 @@
         <w:lastRenderedPageBreak/>
         <w:t>Procurement Risk Management</w:t>
       </w:r>
-      <w:bookmarkEnd w:id="100"/>
+      <w:bookmarkEnd w:id="99"/>
     </w:p>
     <w:p>
       <w:pPr>
@@ -19400,7 +19609,7 @@
           <w:bCs/>
         </w:rPr>
       </w:pPr>
-      <w:bookmarkStart w:id="101" w:name="_Toc134094410"/>
+      <w:bookmarkStart w:id="100" w:name="_Toc134094410"/>
       <w:r>
         <w:rPr>
           <w:rFonts w:cs="Arial"/>
@@ -19410,7 +19619,7 @@
         <w:lastRenderedPageBreak/>
         <w:t>Cost Determination</w:t>
       </w:r>
-      <w:bookmarkEnd w:id="101"/>
+      <w:bookmarkEnd w:id="100"/>
     </w:p>
     <w:p>
       <w:pPr>
@@ -19538,7 +19747,7 @@
           <w:bCs/>
         </w:rPr>
       </w:pPr>
-      <w:bookmarkStart w:id="102" w:name="_Toc134094411"/>
+      <w:bookmarkStart w:id="101" w:name="_Toc134094411"/>
       <w:r>
         <w:rPr>
           <w:rFonts w:cs="Arial"/>
@@ -19547,7 +19756,7 @@
         </w:rPr>
         <w:t>Procurement Constraints</w:t>
       </w:r>
-      <w:bookmarkEnd w:id="102"/>
+      <w:bookmarkEnd w:id="101"/>
     </w:p>
     <w:p>
       <w:pPr>
@@ -19753,7 +19962,7 @@
           <w:bCs/>
         </w:rPr>
       </w:pPr>
-      <w:bookmarkStart w:id="103" w:name="_Toc134094412"/>
+      <w:bookmarkStart w:id="102" w:name="_Toc134094412"/>
       <w:r>
         <w:rPr>
           <w:rFonts w:cs="Arial"/>
@@ -19762,7 +19971,7 @@
         </w:rPr>
         <w:t>Contract Approval Process</w:t>
       </w:r>
-      <w:bookmarkEnd w:id="103"/>
+      <w:bookmarkEnd w:id="102"/>
     </w:p>
     <w:p>
       <w:pPr>
@@ -20137,7 +20346,7 @@
           <w:bCs/>
         </w:rPr>
       </w:pPr>
-      <w:bookmarkStart w:id="104" w:name="_Toc134094413"/>
+      <w:bookmarkStart w:id="103" w:name="_Toc134094413"/>
       <w:r>
         <w:rPr>
           <w:rFonts w:cs="Arial"/>
@@ -20146,7 +20355,7 @@
         </w:rPr>
         <w:t>Decision Criteria</w:t>
       </w:r>
-      <w:bookmarkEnd w:id="104"/>
+      <w:bookmarkEnd w:id="103"/>
     </w:p>
     <w:p>
       <w:pPr>
@@ -20176,31 +20385,7 @@
           <w:rFonts w:ascii="Arial" w:hAnsi="Arial" w:cs="Arial"/>
         </w:rPr>
         <w:lastRenderedPageBreak/>
-        <w:t xml:space="preserve">The following are </w:t>
-      </w:r>
-      <w:r>
-        <w:rPr>
-          <w:rFonts w:ascii="Arial" w:hAnsi="Arial" w:cs="Arial"/>
-        </w:rPr>
-        <w:t>the</w:t>
-      </w:r>
-      <w:r>
-        <w:rPr>
-          <w:rFonts w:ascii="Arial" w:hAnsi="Arial" w:cs="Arial"/>
-        </w:rPr>
-        <w:t xml:space="preserve"> criteria </w:t>
-      </w:r>
-      <w:r>
-        <w:rPr>
-          <w:rFonts w:ascii="Arial" w:hAnsi="Arial" w:cs="Arial"/>
-        </w:rPr>
-        <w:t>for the Villamin</w:t>
-      </w:r>
-      <w:r>
-        <w:rPr>
-          <w:rFonts w:ascii="Arial" w:hAnsi="Arial" w:cs="Arial"/>
-        </w:rPr>
-        <w:t xml:space="preserve"> Wood and Iron Works System project that will be used by the contract review board: </w:t>
+        <w:t xml:space="preserve">The following are the criteria for the Villamin Wood and Iron Works System project that will be used by the contract review board: </w:t>
       </w:r>
     </w:p>
     <w:p>
@@ -20413,7 +20598,7 @@
           <w:bCs/>
         </w:rPr>
       </w:pPr>
-      <w:bookmarkStart w:id="105" w:name="_Toc134094414"/>
+      <w:bookmarkStart w:id="104" w:name="_Toc134094414"/>
       <w:r>
         <w:rPr>
           <w:rFonts w:cs="Arial"/>
@@ -20422,7 +20607,7 @@
         </w:rPr>
         <w:t>Performance Metrics for Procurement Activities</w:t>
       </w:r>
-      <w:bookmarkEnd w:id="105"/>
+      <w:bookmarkEnd w:id="104"/>
     </w:p>
     <w:p>
       <w:pPr>
@@ -20721,14 +20906,14 @@
           <w:rFonts w:cs="Arial"/>
         </w:rPr>
       </w:pPr>
-      <w:bookmarkStart w:id="106" w:name="_Toc134094415"/>
+      <w:bookmarkStart w:id="105" w:name="_Toc134094415"/>
       <w:r>
         <w:rPr>
           <w:rFonts w:cs="Arial"/>
         </w:rPr>
         <w:t>Implementation Plan</w:t>
       </w:r>
-      <w:bookmarkEnd w:id="106"/>
+      <w:bookmarkEnd w:id="105"/>
     </w:p>
     <w:p>
       <w:pPr>
@@ -20741,7 +20926,7 @@
           <w:bCs/>
         </w:rPr>
       </w:pPr>
-      <w:bookmarkStart w:id="107" w:name="_Toc134094416"/>
+      <w:bookmarkStart w:id="106" w:name="_Toc134094416"/>
       <w:r>
         <w:rPr>
           <w:rFonts w:cs="Arial"/>
@@ -20750,7 +20935,7 @@
         </w:rPr>
         <w:t>Executive Summary</w:t>
       </w:r>
-      <w:bookmarkEnd w:id="107"/>
+      <w:bookmarkEnd w:id="106"/>
     </w:p>
     <w:p>
       <w:pPr>
@@ -20798,7 +20983,7 @@
           <w:bCs/>
         </w:rPr>
       </w:pPr>
-      <w:bookmarkStart w:id="108" w:name="_Toc134094417"/>
+      <w:bookmarkStart w:id="107" w:name="_Toc134094417"/>
       <w:r>
         <w:rPr>
           <w:rFonts w:cs="Arial"/>
@@ -20807,7 +20992,7 @@
         </w:rPr>
         <w:t>Transition Approach</w:t>
       </w:r>
-      <w:bookmarkEnd w:id="108"/>
+      <w:bookmarkEnd w:id="107"/>
     </w:p>
     <w:p>
       <w:pPr>
@@ -20855,7 +21040,7 @@
           <w:bCs/>
         </w:rPr>
       </w:pPr>
-      <w:bookmarkStart w:id="109" w:name="_Toc134094418"/>
+      <w:bookmarkStart w:id="108" w:name="_Toc134094418"/>
       <w:r>
         <w:rPr>
           <w:rFonts w:cs="Arial"/>
@@ -20865,7 +21050,7 @@
         <w:lastRenderedPageBreak/>
         <w:t>Transition Team Organization</w:t>
       </w:r>
-      <w:bookmarkEnd w:id="109"/>
+      <w:bookmarkEnd w:id="108"/>
     </w:p>
     <w:p>
       <w:pPr>
@@ -20913,7 +21098,7 @@
           <w:bCs/>
         </w:rPr>
       </w:pPr>
-      <w:bookmarkStart w:id="110" w:name="_Toc134094419"/>
+      <w:bookmarkStart w:id="109" w:name="_Toc134094419"/>
       <w:r>
         <w:rPr>
           <w:rFonts w:cs="Arial"/>
@@ -20922,7 +21107,7 @@
         </w:rPr>
         <w:t>Workforce Transition</w:t>
       </w:r>
-      <w:bookmarkEnd w:id="110"/>
+      <w:bookmarkEnd w:id="109"/>
     </w:p>
     <w:p>
       <w:pPr>
@@ -20970,7 +21155,7 @@
           <w:bCs/>
         </w:rPr>
       </w:pPr>
-      <w:bookmarkStart w:id="111" w:name="_Toc134094420"/>
+      <w:bookmarkStart w:id="110" w:name="_Toc134094420"/>
       <w:r>
         <w:rPr>
           <w:rFonts w:cs="Arial"/>
@@ -20979,7 +21164,7 @@
         </w:rPr>
         <w:t>Workforce Execution During Transition</w:t>
       </w:r>
-      <w:bookmarkEnd w:id="111"/>
+      <w:bookmarkEnd w:id="110"/>
     </w:p>
     <w:p>
       <w:pPr>
@@ -21027,7 +21212,7 @@
           <w:bCs/>
         </w:rPr>
       </w:pPr>
-      <w:bookmarkStart w:id="112" w:name="_Toc134094421"/>
+      <w:bookmarkStart w:id="111" w:name="_Toc134094421"/>
       <w:r>
         <w:rPr>
           <w:rFonts w:cs="Arial"/>
@@ -21044,7 +21229,7 @@
         </w:rPr>
         <w:t>racts</w:t>
       </w:r>
-      <w:bookmarkEnd w:id="112"/>
+      <w:bookmarkEnd w:id="111"/>
     </w:p>
     <w:p>
       <w:pPr>
@@ -21092,7 +21277,7 @@
           <w:bCs/>
         </w:rPr>
       </w:pPr>
-      <w:bookmarkStart w:id="113" w:name="_Toc134094422"/>
+      <w:bookmarkStart w:id="112" w:name="_Toc134094422"/>
       <w:r>
         <w:rPr>
           <w:rFonts w:cs="Arial"/>
@@ -21101,7 +21286,7 @@
         </w:rPr>
         <w:t>Property Transition</w:t>
       </w:r>
-      <w:bookmarkEnd w:id="113"/>
+      <w:bookmarkEnd w:id="112"/>
     </w:p>
     <w:p>
       <w:pPr>
@@ -21440,11 +21625,11 @@
         <w:pStyle w:val="Heading1"/>
         <w:spacing w:before="0" w:line="480" w:lineRule="auto"/>
       </w:pPr>
-      <w:bookmarkStart w:id="114" w:name="_Toc134094423"/>
+      <w:bookmarkStart w:id="113" w:name="_Toc134094423"/>
       <w:r>
         <w:t>Sponsor Acceptance</w:t>
       </w:r>
-      <w:bookmarkEnd w:id="114"/>
+      <w:bookmarkEnd w:id="113"/>
     </w:p>
     <w:p>
       <w:r>
@@ -21487,8 +21672,8 @@
             <v:path o:extrusionok="f" gradientshapeok="t" o:connecttype="rect"/>
             <o:lock v:ext="edit" aspectratio="t"/>
           </v:shapetype>
-          <v:shape id="_x0000_i1025" type="#_x0000_t75" alt="Microsoft Office Signature Line..." style="width:194.25pt;height:93.75pt">
-            <v:imagedata r:id="rId15" o:title=""/>
+          <v:shape id="_x0000_i1025" type="#_x0000_t75" alt="Microsoft Office Signature Line..." style="width:194.4pt;height:93.6pt">
+            <v:imagedata r:id="rId16" o:title=""/>
             <o:lock v:ext="edit" ungrouping="t" rotation="t" cropping="t" verticies="t" text="t" grouping="t"/>
             <o:signatureline v:ext="edit" id="{FBAB6461-0CD7-41CD-BB52-FFE41218D581}" provid="{00000000-0000-0000-0000-000000000000}" o:suggestedsigner="Manuel Villamin Jr." o:suggestedsigner2="Owner of Villamin Wood and Iron Works" issignatureline="t"/>
           </v:shape>
@@ -21516,12 +21701,12 @@
         <w:pStyle w:val="Heading1"/>
         <w:spacing w:before="0" w:line="480" w:lineRule="auto"/>
       </w:pPr>
-      <w:bookmarkStart w:id="115" w:name="_Toc134094424"/>
+      <w:bookmarkStart w:id="114" w:name="_Toc134094424"/>
       <w:r>
         <w:lastRenderedPageBreak/>
         <w:t>Appendices</w:t>
       </w:r>
-      <w:bookmarkEnd w:id="115"/>
+      <w:bookmarkEnd w:id="114"/>
     </w:p>
     <w:p>
       <w:pPr>
@@ -21532,14 +21717,14 @@
           <w:rFonts w:cs="Arial"/>
         </w:rPr>
       </w:pPr>
-      <w:bookmarkStart w:id="116" w:name="_Toc134094425"/>
+      <w:bookmarkStart w:id="115" w:name="_Toc134094425"/>
       <w:r>
         <w:rPr>
           <w:rFonts w:cs="Arial"/>
         </w:rPr>
         <w:t>Project Cost and Benefit Analysis</w:t>
       </w:r>
-      <w:bookmarkEnd w:id="116"/>
+      <w:bookmarkEnd w:id="115"/>
     </w:p>
     <w:p>
       <w:pPr>
@@ -21568,14 +21753,14 @@
           <w:rFonts w:cs="Arial"/>
         </w:rPr>
       </w:pPr>
-      <w:bookmarkStart w:id="117" w:name="_Toc134094426"/>
+      <w:bookmarkStart w:id="116" w:name="_Toc134094426"/>
       <w:r>
         <w:rPr>
           <w:rFonts w:cs="Arial"/>
         </w:rPr>
         <w:t>Project Methodology</w:t>
       </w:r>
-      <w:bookmarkEnd w:id="117"/>
+      <w:bookmarkEnd w:id="116"/>
     </w:p>
     <w:p>
       <w:pPr>
@@ -21604,14 +21789,14 @@
           <w:rFonts w:cs="Arial"/>
         </w:rPr>
       </w:pPr>
-      <w:bookmarkStart w:id="118" w:name="_Toc134094427"/>
+      <w:bookmarkStart w:id="117" w:name="_Toc134094427"/>
       <w:r>
         <w:rPr>
           <w:rFonts w:cs="Arial"/>
         </w:rPr>
         <w:t>System Requirement Specifications</w:t>
       </w:r>
-      <w:bookmarkEnd w:id="118"/>
+      <w:bookmarkEnd w:id="117"/>
     </w:p>
     <w:p>
       <w:pPr>
@@ -21640,14 +21825,14 @@
           <w:rFonts w:cs="Arial"/>
         </w:rPr>
       </w:pPr>
-      <w:bookmarkStart w:id="119" w:name="_Toc134094428"/>
+      <w:bookmarkStart w:id="118" w:name="_Toc134094428"/>
       <w:r>
         <w:rPr>
           <w:rFonts w:cs="Arial"/>
         </w:rPr>
         <w:t>Development Tools Specifications</w:t>
       </w:r>
-      <w:bookmarkEnd w:id="119"/>
+      <w:bookmarkEnd w:id="118"/>
     </w:p>
     <w:p>
       <w:pPr>
@@ -21676,14 +21861,14 @@
           <w:rFonts w:cs="Arial"/>
         </w:rPr>
       </w:pPr>
-      <w:bookmarkStart w:id="120" w:name="_Toc134094429"/>
+      <w:bookmarkStart w:id="119" w:name="_Toc134094429"/>
       <w:r>
         <w:rPr>
           <w:rFonts w:cs="Arial"/>
         </w:rPr>
         <w:t>WBS Dictionary</w:t>
       </w:r>
-      <w:bookmarkEnd w:id="120"/>
+      <w:bookmarkEnd w:id="119"/>
     </w:p>
     <w:p>
       <w:pPr>
@@ -21723,7 +21908,7 @@
           <w:rFonts w:cs="Arial"/>
         </w:rPr>
       </w:pPr>
-      <w:bookmarkStart w:id="121" w:name="_Toc134094430"/>
+      <w:bookmarkStart w:id="120" w:name="_Toc134094430"/>
       <w:r>
         <w:rPr>
           <w:rFonts w:cs="Arial"/>
@@ -21731,7 +21916,7 @@
         <w:lastRenderedPageBreak/>
         <w:t>WBS Detailed Schedule</w:t>
       </w:r>
-      <w:bookmarkEnd w:id="121"/>
+      <w:bookmarkEnd w:id="120"/>
     </w:p>
     <w:tbl>
       <w:tblPr>
@@ -22132,14 +22317,14 @@
           <w:rFonts w:cs="Arial"/>
         </w:rPr>
       </w:pPr>
-      <w:bookmarkStart w:id="122" w:name="_Toc134094431"/>
+      <w:bookmarkStart w:id="121" w:name="_Toc134094431"/>
       <w:r>
         <w:rPr>
           <w:rFonts w:cs="Arial"/>
         </w:rPr>
         <w:t>WBS Detailed Cost Estimates</w:t>
       </w:r>
-      <w:bookmarkEnd w:id="122"/>
+      <w:bookmarkEnd w:id="121"/>
     </w:p>
     <w:p>
       <w:pPr>
@@ -22168,14 +22353,14 @@
           <w:rFonts w:cs="Arial"/>
         </w:rPr>
       </w:pPr>
-      <w:bookmarkStart w:id="123" w:name="_Toc134094432"/>
+      <w:bookmarkStart w:id="122" w:name="_Toc134094432"/>
       <w:r>
         <w:rPr>
           <w:rFonts w:cs="Arial"/>
         </w:rPr>
         <w:t>WBS Handle Time</w:t>
       </w:r>
-      <w:bookmarkEnd w:id="123"/>
+      <w:bookmarkEnd w:id="122"/>
     </w:p>
     <w:p>
       <w:pPr>
@@ -22187,7 +22372,7 @@
           <w:szCs w:val="24"/>
         </w:rPr>
         <w:sectPr>
-          <w:headerReference w:type="default" r:id="rId16"/>
+          <w:headerReference w:type="default" r:id="rId17"/>
           <w:pgSz w:w="12240" w:h="15840"/>
           <w:pgMar w:top="1440" w:right="1440" w:bottom="1440" w:left="1440" w:header="708" w:footer="708" w:gutter="0"/>
           <w:pgNumType w:start="1"/>
@@ -22210,7 +22395,7 @@
       </w:pPr>
     </w:p>
     <w:sectPr>
-      <w:headerReference w:type="default" r:id="rId17"/>
+      <w:headerReference w:type="default" r:id="rId18"/>
       <w:pgSz w:w="12240" w:h="15840"/>
       <w:pgMar w:top="1440" w:right="1440" w:bottom="1440" w:left="1440" w:header="708" w:footer="708" w:gutter="0"/>
       <w:cols w:space="708"/>
@@ -22221,7 +22406,7 @@
 </file>
 
 <file path=word/endnotes.xml><?xml version="1.0" encoding="utf-8"?>
-<w:endnotes xmlns:wpc="http://schemas.microsoft.com/office/word/2010/wordprocessingCanvas" xmlns:cx="http://schemas.microsoft.com/office/drawing/2014/chartex" xmlns:cx1="http://schemas.microsoft.com/office/drawing/2015/9/8/chartex" xmlns:cx2="http://schemas.microsoft.com/office/drawing/2015/10/21/chartex" xmlns:cx3="http://schemas.microsoft.com/office/drawing/2016/5/9/chartex" xmlns:cx4="http://schemas.microsoft.com/office/drawing/2016/5/10/chartex" xmlns:cx5="http://schemas.microsoft.com/office/drawing/2016/5/11/chartex" xmlns:cx6="http://schemas.microsoft.com/office/drawing/2016/5/12/chartex" xmlns:cx7="http://schemas.microsoft.com/office/drawing/2016/5/13/chartex" xmlns:cx8="http://schemas.microsoft.com/office/drawing/2016/5/14/chartex" xmlns:mc="http://schemas.openxmlformats.org/markup-compatibility/2006" xmlns:aink="http://schemas.microsoft.com/office/drawing/2016/ink" xmlns:am3d="http://schemas.microsoft.com/office/drawing/2017/model3d" xmlns:o="urn:schemas-microsoft-com:office:office" xmlns:oel="http://schemas.microsoft.com/office/2019/extlst" xmlns:r="http://schemas.openxmlformats.org/officeDocument/2006/relationships" xmlns:m="http://schemas.openxmlformats.org/officeDocument/2006/math" xmlns:v="urn:schemas-microsoft-com:vml" xmlns:wp14="http://schemas.microsoft.com/office/word/2010/wordprocessingDrawing" xmlns:wp="http://schemas.openxmlformats.org/drawingml/2006/wordprocessingDrawing" xmlns:w10="urn:schemas-microsoft-com:office:word" xmlns:w="http://schemas.openxmlformats.org/wordprocessingml/2006/main" xmlns:w14="http://schemas.microsoft.com/office/word/2010/wordml" xmlns:w15="http://schemas.microsoft.com/office/word/2012/wordml" xmlns:w16cex="http://schemas.microsoft.com/office/word/2018/wordml/cex" xmlns:w16cid="http://schemas.microsoft.com/office/word/2016/wordml/cid" xmlns:w16="http://schemas.microsoft.com/office/word/2018/wordml" xmlns:w16sdtdh="http://schemas.microsoft.com/office/word/2020/wordml/sdtdatahash" xmlns:w16se="http://schemas.microsoft.com/office/word/2015/wordml/symex" xmlns:wpg="http://schemas.microsoft.com/office/word/2010/wordprocessingGroup" xmlns:wpi="http://schemas.microsoft.com/office/word/2010/wordprocessingInk" xmlns:wne="http://schemas.microsoft.com/office/word/2006/wordml" xmlns:wps="http://schemas.microsoft.com/office/word/2010/wordprocessingShape" mc:Ignorable="w14 w15 w16se w16cid w16 w16cex w16sdtdh wp14">
+<w:endnotes xmlns:wpc="http://schemas.microsoft.com/office/word/2010/wordprocessingCanvas" xmlns:cx="http://schemas.microsoft.com/office/drawing/2014/chartex" xmlns:cx1="http://schemas.microsoft.com/office/drawing/2015/9/8/chartex" xmlns:cx2="http://schemas.microsoft.com/office/drawing/2015/10/21/chartex" xmlns:cx3="http://schemas.microsoft.com/office/drawing/2016/5/9/chartex" xmlns:cx4="http://schemas.microsoft.com/office/drawing/2016/5/10/chartex" xmlns:cx5="http://schemas.microsoft.com/office/drawing/2016/5/11/chartex" xmlns:cx6="http://schemas.microsoft.com/office/drawing/2016/5/12/chartex" xmlns:cx7="http://schemas.microsoft.com/office/drawing/2016/5/13/chartex" xmlns:cx8="http://schemas.microsoft.com/office/drawing/2016/5/14/chartex" xmlns:mc="http://schemas.openxmlformats.org/markup-compatibility/2006" xmlns:aink="http://schemas.microsoft.com/office/drawing/2016/ink" xmlns:am3d="http://schemas.microsoft.com/office/drawing/2017/model3d" xmlns:o="urn:schemas-microsoft-com:office:office" xmlns:oel="http://schemas.microsoft.com/office/2019/extlst" xmlns:r="http://schemas.openxmlformats.org/officeDocument/2006/relationships" xmlns:m="http://schemas.openxmlformats.org/officeDocument/2006/math" xmlns:v="urn:schemas-microsoft-com:vml" xmlns:wp14="http://schemas.microsoft.com/office/word/2010/wordprocessingDrawing" xmlns:wp="http://schemas.openxmlformats.org/drawingml/2006/wordprocessingDrawing" xmlns:w10="urn:schemas-microsoft-com:office:word" xmlns:w="http://schemas.openxmlformats.org/wordprocessingml/2006/main" xmlns:w14="http://schemas.microsoft.com/office/word/2010/wordml" xmlns:w15="http://schemas.microsoft.com/office/word/2012/wordml" xmlns:w16cex="http://schemas.microsoft.com/office/word/2018/wordml/cex" xmlns:w16cid="http://schemas.microsoft.com/office/word/2016/wordml/cid" xmlns:w16="http://schemas.microsoft.com/office/word/2018/wordml" xmlns:w16du="http://schemas.microsoft.com/office/word/2023/wordml/word16du" xmlns:w16sdtdh="http://schemas.microsoft.com/office/word/2020/wordml/sdtdatahash" xmlns:w16se="http://schemas.microsoft.com/office/word/2015/wordml/symex" xmlns:wpg="http://schemas.microsoft.com/office/word/2010/wordprocessingGroup" xmlns:wpi="http://schemas.microsoft.com/office/word/2010/wordprocessingInk" xmlns:wne="http://schemas.microsoft.com/office/word/2006/wordml" xmlns:wps="http://schemas.microsoft.com/office/word/2010/wordprocessingShape" mc:Ignorable="w14 w15 w16se w16cid w16 w16cex w16sdtdh wp14">
   <w:endnote w:type="separator" w:id="-1">
     <w:p>
       <w:pPr>
@@ -22253,7 +22438,7 @@
 </file>
 
 <file path=word/footer1.xml><?xml version="1.0" encoding="utf-8"?>
-<w:ftr xmlns:wpc="http://schemas.microsoft.com/office/word/2010/wordprocessingCanvas" xmlns:cx="http://schemas.microsoft.com/office/drawing/2014/chartex" xmlns:cx1="http://schemas.microsoft.com/office/drawing/2015/9/8/chartex" xmlns:cx2="http://schemas.microsoft.com/office/drawing/2015/10/21/chartex" xmlns:cx3="http://schemas.microsoft.com/office/drawing/2016/5/9/chartex" xmlns:cx4="http://schemas.microsoft.com/office/drawing/2016/5/10/chartex" xmlns:cx5="http://schemas.microsoft.com/office/drawing/2016/5/11/chartex" xmlns:cx6="http://schemas.microsoft.com/office/drawing/2016/5/12/chartex" xmlns:cx7="http://schemas.microsoft.com/office/drawing/2016/5/13/chartex" xmlns:cx8="http://schemas.microsoft.com/office/drawing/2016/5/14/chartex" xmlns:mc="http://schemas.openxmlformats.org/markup-compatibility/2006" xmlns:aink="http://schemas.microsoft.com/office/drawing/2016/ink" xmlns:am3d="http://schemas.microsoft.com/office/drawing/2017/model3d" xmlns:o="urn:schemas-microsoft-com:office:office" xmlns:oel="http://schemas.microsoft.com/office/2019/extlst" xmlns:r="http://schemas.openxmlformats.org/officeDocument/2006/relationships" xmlns:m="http://schemas.openxmlformats.org/officeDocument/2006/math" xmlns:v="urn:schemas-microsoft-com:vml" xmlns:wp14="http://schemas.microsoft.com/office/word/2010/wordprocessingDrawing" xmlns:wp="http://schemas.openxmlformats.org/drawingml/2006/wordprocessingDrawing" xmlns:w10="urn:schemas-microsoft-com:office:word" xmlns:w="http://schemas.openxmlformats.org/wordprocessingml/2006/main" xmlns:w14="http://schemas.microsoft.com/office/word/2010/wordml" xmlns:w15="http://schemas.microsoft.com/office/word/2012/wordml" xmlns:w16cex="http://schemas.microsoft.com/office/word/2018/wordml/cex" xmlns:w16cid="http://schemas.microsoft.com/office/word/2016/wordml/cid" xmlns:w16="http://schemas.microsoft.com/office/word/2018/wordml" xmlns:w16sdtdh="http://schemas.microsoft.com/office/word/2020/wordml/sdtdatahash" xmlns:w16se="http://schemas.microsoft.com/office/word/2015/wordml/symex" xmlns:wpg="http://schemas.microsoft.com/office/word/2010/wordprocessingGroup" xmlns:wpi="http://schemas.microsoft.com/office/word/2010/wordprocessingInk" xmlns:wne="http://schemas.microsoft.com/office/word/2006/wordml" xmlns:wps="http://schemas.microsoft.com/office/word/2010/wordprocessingShape" mc:Ignorable="w14 w15 w16se w16cid w16 w16cex w16sdtdh wp14">
+<w:ftr xmlns:wpc="http://schemas.microsoft.com/office/word/2010/wordprocessingCanvas" xmlns:cx="http://schemas.microsoft.com/office/drawing/2014/chartex" xmlns:cx1="http://schemas.microsoft.com/office/drawing/2015/9/8/chartex" xmlns:cx2="http://schemas.microsoft.com/office/drawing/2015/10/21/chartex" xmlns:cx3="http://schemas.microsoft.com/office/drawing/2016/5/9/chartex" xmlns:cx4="http://schemas.microsoft.com/office/drawing/2016/5/10/chartex" xmlns:cx5="http://schemas.microsoft.com/office/drawing/2016/5/11/chartex" xmlns:cx6="http://schemas.microsoft.com/office/drawing/2016/5/12/chartex" xmlns:cx7="http://schemas.microsoft.com/office/drawing/2016/5/13/chartex" xmlns:cx8="http://schemas.microsoft.com/office/drawing/2016/5/14/chartex" xmlns:mc="http://schemas.openxmlformats.org/markup-compatibility/2006" xmlns:aink="http://schemas.microsoft.com/office/drawing/2016/ink" xmlns:am3d="http://schemas.microsoft.com/office/drawing/2017/model3d" xmlns:o="urn:schemas-microsoft-com:office:office" xmlns:oel="http://schemas.microsoft.com/office/2019/extlst" xmlns:r="http://schemas.openxmlformats.org/officeDocument/2006/relationships" xmlns:m="http://schemas.openxmlformats.org/officeDocument/2006/math" xmlns:v="urn:schemas-microsoft-com:vml" xmlns:wp14="http://schemas.microsoft.com/office/word/2010/wordprocessingDrawing" xmlns:wp="http://schemas.openxmlformats.org/drawingml/2006/wordprocessingDrawing" xmlns:w10="urn:schemas-microsoft-com:office:word" xmlns:w="http://schemas.openxmlformats.org/wordprocessingml/2006/main" xmlns:w14="http://schemas.microsoft.com/office/word/2010/wordml" xmlns:w15="http://schemas.microsoft.com/office/word/2012/wordml" xmlns:w16cex="http://schemas.microsoft.com/office/word/2018/wordml/cex" xmlns:w16cid="http://schemas.microsoft.com/office/word/2016/wordml/cid" xmlns:w16="http://schemas.microsoft.com/office/word/2018/wordml" xmlns:w16du="http://schemas.microsoft.com/office/word/2023/wordml/word16du" xmlns:w16sdtdh="http://schemas.microsoft.com/office/word/2020/wordml/sdtdatahash" xmlns:w16se="http://schemas.microsoft.com/office/word/2015/wordml/symex" xmlns:wpg="http://schemas.microsoft.com/office/word/2010/wordprocessingGroup" xmlns:wpi="http://schemas.microsoft.com/office/word/2010/wordprocessingInk" xmlns:wne="http://schemas.microsoft.com/office/word/2006/wordml" xmlns:wps="http://schemas.microsoft.com/office/word/2010/wordprocessingShape" mc:Ignorable="w14 w15 w16se w16cid w16 w16cex w16sdtdh wp14">
   <w:sdt>
     <w:sdtPr>
       <w:id w:val="-886952484"/>
@@ -22306,7 +22491,7 @@
 </file>
 
 <file path=word/footnotes.xml><?xml version="1.0" encoding="utf-8"?>
-<w:footnotes xmlns:wpc="http://schemas.microsoft.com/office/word/2010/wordprocessingCanvas" xmlns:cx="http://schemas.microsoft.com/office/drawing/2014/chartex" xmlns:cx1="http://schemas.microsoft.com/office/drawing/2015/9/8/chartex" xmlns:cx2="http://schemas.microsoft.com/office/drawing/2015/10/21/chartex" xmlns:cx3="http://schemas.microsoft.com/office/drawing/2016/5/9/chartex" xmlns:cx4="http://schemas.microsoft.com/office/drawing/2016/5/10/chartex" xmlns:cx5="http://schemas.microsoft.com/office/drawing/2016/5/11/chartex" xmlns:cx6="http://schemas.microsoft.com/office/drawing/2016/5/12/chartex" xmlns:cx7="http://schemas.microsoft.com/office/drawing/2016/5/13/chartex" xmlns:cx8="http://schemas.microsoft.com/office/drawing/2016/5/14/chartex" xmlns:mc="http://schemas.openxmlformats.org/markup-compatibility/2006" xmlns:aink="http://schemas.microsoft.com/office/drawing/2016/ink" xmlns:am3d="http://schemas.microsoft.com/office/drawing/2017/model3d" xmlns:o="urn:schemas-microsoft-com:office:office" xmlns:oel="http://schemas.microsoft.com/office/2019/extlst" xmlns:r="http://schemas.openxmlformats.org/officeDocument/2006/relationships" xmlns:m="http://schemas.openxmlformats.org/officeDocument/2006/math" xmlns:v="urn:schemas-microsoft-com:vml" xmlns:wp14="http://schemas.microsoft.com/office/word/2010/wordprocessingDrawing" xmlns:wp="http://schemas.openxmlformats.org/drawingml/2006/wordprocessingDrawing" xmlns:w10="urn:schemas-microsoft-com:office:word" xmlns:w="http://schemas.openxmlformats.org/wordprocessingml/2006/main" xmlns:w14="http://schemas.microsoft.com/office/word/2010/wordml" xmlns:w15="http://schemas.microsoft.com/office/word/2012/wordml" xmlns:w16cex="http://schemas.microsoft.com/office/word/2018/wordml/cex" xmlns:w16cid="http://schemas.microsoft.com/office/word/2016/wordml/cid" xmlns:w16="http://schemas.microsoft.com/office/word/2018/wordml" xmlns:w16sdtdh="http://schemas.microsoft.com/office/word/2020/wordml/sdtdatahash" xmlns:w16se="http://schemas.microsoft.com/office/word/2015/wordml/symex" xmlns:wpg="http://schemas.microsoft.com/office/word/2010/wordprocessingGroup" xmlns:wpi="http://schemas.microsoft.com/office/word/2010/wordprocessingInk" xmlns:wne="http://schemas.microsoft.com/office/word/2006/wordml" xmlns:wps="http://schemas.microsoft.com/office/word/2010/wordprocessingShape" mc:Ignorable="w14 w15 w16se w16cid w16 w16cex w16sdtdh wp14">
+<w:footnotes xmlns:wpc="http://schemas.microsoft.com/office/word/2010/wordprocessingCanvas" xmlns:cx="http://schemas.microsoft.com/office/drawing/2014/chartex" xmlns:cx1="http://schemas.microsoft.com/office/drawing/2015/9/8/chartex" xmlns:cx2="http://schemas.microsoft.com/office/drawing/2015/10/21/chartex" xmlns:cx3="http://schemas.microsoft.com/office/drawing/2016/5/9/chartex" xmlns:cx4="http://schemas.microsoft.com/office/drawing/2016/5/10/chartex" xmlns:cx5="http://schemas.microsoft.com/office/drawing/2016/5/11/chartex" xmlns:cx6="http://schemas.microsoft.com/office/drawing/2016/5/12/chartex" xmlns:cx7="http://schemas.microsoft.com/office/drawing/2016/5/13/chartex" xmlns:cx8="http://schemas.microsoft.com/office/drawing/2016/5/14/chartex" xmlns:mc="http://schemas.openxmlformats.org/markup-compatibility/2006" xmlns:aink="http://schemas.microsoft.com/office/drawing/2016/ink" xmlns:am3d="http://schemas.microsoft.com/office/drawing/2017/model3d" xmlns:o="urn:schemas-microsoft-com:office:office" xmlns:oel="http://schemas.microsoft.com/office/2019/extlst" xmlns:r="http://schemas.openxmlformats.org/officeDocument/2006/relationships" xmlns:m="http://schemas.openxmlformats.org/officeDocument/2006/math" xmlns:v="urn:schemas-microsoft-com:vml" xmlns:wp14="http://schemas.microsoft.com/office/word/2010/wordprocessingDrawing" xmlns:wp="http://schemas.openxmlformats.org/drawingml/2006/wordprocessingDrawing" xmlns:w10="urn:schemas-microsoft-com:office:word" xmlns:w="http://schemas.openxmlformats.org/wordprocessingml/2006/main" xmlns:w14="http://schemas.microsoft.com/office/word/2010/wordml" xmlns:w15="http://schemas.microsoft.com/office/word/2012/wordml" xmlns:w16cex="http://schemas.microsoft.com/office/word/2018/wordml/cex" xmlns:w16cid="http://schemas.microsoft.com/office/word/2016/wordml/cid" xmlns:w16="http://schemas.microsoft.com/office/word/2018/wordml" xmlns:w16du="http://schemas.microsoft.com/office/word/2023/wordml/word16du" xmlns:w16sdtdh="http://schemas.microsoft.com/office/word/2020/wordml/sdtdatahash" xmlns:w16se="http://schemas.microsoft.com/office/word/2015/wordml/symex" xmlns:wpg="http://schemas.microsoft.com/office/word/2010/wordprocessingGroup" xmlns:wpi="http://schemas.microsoft.com/office/word/2010/wordprocessingInk" xmlns:wne="http://schemas.microsoft.com/office/word/2006/wordml" xmlns:wps="http://schemas.microsoft.com/office/word/2010/wordprocessingShape" mc:Ignorable="w14 w15 w16se w16cid w16 w16cex w16sdtdh wp14">
   <w:footnote w:type="separator" w:id="-1">
     <w:p>
       <w:pPr>
@@ -22338,7 +22523,7 @@
 </file>
 
 <file path=word/header1.xml><?xml version="1.0" encoding="utf-8"?>
-<w:hdr xmlns:wpc="http://schemas.microsoft.com/office/word/2010/wordprocessingCanvas" xmlns:cx="http://schemas.microsoft.com/office/drawing/2014/chartex" xmlns:cx1="http://schemas.microsoft.com/office/drawing/2015/9/8/chartex" xmlns:cx2="http://schemas.microsoft.com/office/drawing/2015/10/21/chartex" xmlns:cx3="http://schemas.microsoft.com/office/drawing/2016/5/9/chartex" xmlns:cx4="http://schemas.microsoft.com/office/drawing/2016/5/10/chartex" xmlns:cx5="http://schemas.microsoft.com/office/drawing/2016/5/11/chartex" xmlns:cx6="http://schemas.microsoft.com/office/drawing/2016/5/12/chartex" xmlns:cx7="http://schemas.microsoft.com/office/drawing/2016/5/13/chartex" xmlns:cx8="http://schemas.microsoft.com/office/drawing/2016/5/14/chartex" xmlns:mc="http://schemas.openxmlformats.org/markup-compatibility/2006" xmlns:aink="http://schemas.microsoft.com/office/drawing/2016/ink" xmlns:am3d="http://schemas.microsoft.com/office/drawing/2017/model3d" xmlns:o="urn:schemas-microsoft-com:office:office" xmlns:oel="http://schemas.microsoft.com/office/2019/extlst" xmlns:r="http://schemas.openxmlformats.org/officeDocument/2006/relationships" xmlns:m="http://schemas.openxmlformats.org/officeDocument/2006/math" xmlns:v="urn:schemas-microsoft-com:vml" xmlns:wp14="http://schemas.microsoft.com/office/word/2010/wordprocessingDrawing" xmlns:wp="http://schemas.openxmlformats.org/drawingml/2006/wordprocessingDrawing" xmlns:w10="urn:schemas-microsoft-com:office:word" xmlns:w="http://schemas.openxmlformats.org/wordprocessingml/2006/main" xmlns:w14="http://schemas.microsoft.com/office/word/2010/wordml" xmlns:w15="http://schemas.microsoft.com/office/word/2012/wordml" xmlns:w16cex="http://schemas.microsoft.com/office/word/2018/wordml/cex" xmlns:w16cid="http://schemas.microsoft.com/office/word/2016/wordml/cid" xmlns:w16="http://schemas.microsoft.com/office/word/2018/wordml" xmlns:w16sdtdh="http://schemas.microsoft.com/office/word/2020/wordml/sdtdatahash" xmlns:w16se="http://schemas.microsoft.com/office/word/2015/wordml/symex" xmlns:wpg="http://schemas.microsoft.com/office/word/2010/wordprocessingGroup" xmlns:wpi="http://schemas.microsoft.com/office/word/2010/wordprocessingInk" xmlns:wne="http://schemas.microsoft.com/office/word/2006/wordml" xmlns:wps="http://schemas.microsoft.com/office/word/2010/wordprocessingShape" mc:Ignorable="w14 w15 w16se w16cid w16 w16cex w16sdtdh wp14">
+<w:hdr xmlns:wpc="http://schemas.microsoft.com/office/word/2010/wordprocessingCanvas" xmlns:cx="http://schemas.microsoft.com/office/drawing/2014/chartex" xmlns:cx1="http://schemas.microsoft.com/office/drawing/2015/9/8/chartex" xmlns:cx2="http://schemas.microsoft.com/office/drawing/2015/10/21/chartex" xmlns:cx3="http://schemas.microsoft.com/office/drawing/2016/5/9/chartex" xmlns:cx4="http://schemas.microsoft.com/office/drawing/2016/5/10/chartex" xmlns:cx5="http://schemas.microsoft.com/office/drawing/2016/5/11/chartex" xmlns:cx6="http://schemas.microsoft.com/office/drawing/2016/5/12/chartex" xmlns:cx7="http://schemas.microsoft.com/office/drawing/2016/5/13/chartex" xmlns:cx8="http://schemas.microsoft.com/office/drawing/2016/5/14/chartex" xmlns:mc="http://schemas.openxmlformats.org/markup-compatibility/2006" xmlns:aink="http://schemas.microsoft.com/office/drawing/2016/ink" xmlns:am3d="http://schemas.microsoft.com/office/drawing/2017/model3d" xmlns:o="urn:schemas-microsoft-com:office:office" xmlns:oel="http://schemas.microsoft.com/office/2019/extlst" xmlns:r="http://schemas.openxmlformats.org/officeDocument/2006/relationships" xmlns:m="http://schemas.openxmlformats.org/officeDocument/2006/math" xmlns:v="urn:schemas-microsoft-com:vml" xmlns:wp14="http://schemas.microsoft.com/office/word/2010/wordprocessingDrawing" xmlns:wp="http://schemas.openxmlformats.org/drawingml/2006/wordprocessingDrawing" xmlns:w10="urn:schemas-microsoft-com:office:word" xmlns:w="http://schemas.openxmlformats.org/wordprocessingml/2006/main" xmlns:w14="http://schemas.microsoft.com/office/word/2010/wordml" xmlns:w15="http://schemas.microsoft.com/office/word/2012/wordml" xmlns:w16cex="http://schemas.microsoft.com/office/word/2018/wordml/cex" xmlns:w16cid="http://schemas.microsoft.com/office/word/2016/wordml/cid" xmlns:w16="http://schemas.microsoft.com/office/word/2018/wordml" xmlns:w16du="http://schemas.microsoft.com/office/word/2023/wordml/word16du" xmlns:w16sdtdh="http://schemas.microsoft.com/office/word/2020/wordml/sdtdatahash" xmlns:w16se="http://schemas.microsoft.com/office/word/2015/wordml/symex" xmlns:wpg="http://schemas.microsoft.com/office/word/2010/wordprocessingGroup" xmlns:wpi="http://schemas.microsoft.com/office/word/2010/wordprocessingInk" xmlns:wne="http://schemas.microsoft.com/office/word/2006/wordml" xmlns:wps="http://schemas.microsoft.com/office/word/2010/wordprocessingShape" mc:Ignorable="w14 w15 w16se w16cid w16 w16cex w16sdtdh wp14">
   <w:sdt>
     <w:sdtPr>
       <w:id w:val="857315326"/>
@@ -22370,7 +22555,7 @@
 </file>
 
 <file path=word/header2.xml><?xml version="1.0" encoding="utf-8"?>
-<w:hdr xmlns:wpc="http://schemas.microsoft.com/office/word/2010/wordprocessingCanvas" xmlns:cx="http://schemas.microsoft.com/office/drawing/2014/chartex" xmlns:cx1="http://schemas.microsoft.com/office/drawing/2015/9/8/chartex" xmlns:cx2="http://schemas.microsoft.com/office/drawing/2015/10/21/chartex" xmlns:cx3="http://schemas.microsoft.com/office/drawing/2016/5/9/chartex" xmlns:cx4="http://schemas.microsoft.com/office/drawing/2016/5/10/chartex" xmlns:cx5="http://schemas.microsoft.com/office/drawing/2016/5/11/chartex" xmlns:cx6="http://schemas.microsoft.com/office/drawing/2016/5/12/chartex" xmlns:cx7="http://schemas.microsoft.com/office/drawing/2016/5/13/chartex" xmlns:cx8="http://schemas.microsoft.com/office/drawing/2016/5/14/chartex" xmlns:mc="http://schemas.openxmlformats.org/markup-compatibility/2006" xmlns:aink="http://schemas.microsoft.com/office/drawing/2016/ink" xmlns:am3d="http://schemas.microsoft.com/office/drawing/2017/model3d" xmlns:o="urn:schemas-microsoft-com:office:office" xmlns:oel="http://schemas.microsoft.com/office/2019/extlst" xmlns:r="http://schemas.openxmlformats.org/officeDocument/2006/relationships" xmlns:m="http://schemas.openxmlformats.org/officeDocument/2006/math" xmlns:v="urn:schemas-microsoft-com:vml" xmlns:wp14="http://schemas.microsoft.com/office/word/2010/wordprocessingDrawing" xmlns:wp="http://schemas.openxmlformats.org/drawingml/2006/wordprocessingDrawing" xmlns:w10="urn:schemas-microsoft-com:office:word" xmlns:w="http://schemas.openxmlformats.org/wordprocessingml/2006/main" xmlns:w14="http://schemas.microsoft.com/office/word/2010/wordml" xmlns:w15="http://schemas.microsoft.com/office/word/2012/wordml" xmlns:w16cex="http://schemas.microsoft.com/office/word/2018/wordml/cex" xmlns:w16cid="http://schemas.microsoft.com/office/word/2016/wordml/cid" xmlns:w16="http://schemas.microsoft.com/office/word/2018/wordml" xmlns:w16sdtdh="http://schemas.microsoft.com/office/word/2020/wordml/sdtdatahash" xmlns:w16se="http://schemas.microsoft.com/office/word/2015/wordml/symex" xmlns:wpg="http://schemas.microsoft.com/office/word/2010/wordprocessingGroup" xmlns:wpi="http://schemas.microsoft.com/office/word/2010/wordprocessingInk" xmlns:wne="http://schemas.microsoft.com/office/word/2006/wordml" xmlns:wps="http://schemas.microsoft.com/office/word/2010/wordprocessingShape" mc:Ignorable="w14 w15 w16se w16cid w16 w16cex w16sdtdh wp14">
+<w:hdr xmlns:wpc="http://schemas.microsoft.com/office/word/2010/wordprocessingCanvas" xmlns:cx="http://schemas.microsoft.com/office/drawing/2014/chartex" xmlns:cx1="http://schemas.microsoft.com/office/drawing/2015/9/8/chartex" xmlns:cx2="http://schemas.microsoft.com/office/drawing/2015/10/21/chartex" xmlns:cx3="http://schemas.microsoft.com/office/drawing/2016/5/9/chartex" xmlns:cx4="http://schemas.microsoft.com/office/drawing/2016/5/10/chartex" xmlns:cx5="http://schemas.microsoft.com/office/drawing/2016/5/11/chartex" xmlns:cx6="http://schemas.microsoft.com/office/drawing/2016/5/12/chartex" xmlns:cx7="http://schemas.microsoft.com/office/drawing/2016/5/13/chartex" xmlns:cx8="http://schemas.microsoft.com/office/drawing/2016/5/14/chartex" xmlns:mc="http://schemas.openxmlformats.org/markup-compatibility/2006" xmlns:aink="http://schemas.microsoft.com/office/drawing/2016/ink" xmlns:am3d="http://schemas.microsoft.com/office/drawing/2017/model3d" xmlns:o="urn:schemas-microsoft-com:office:office" xmlns:oel="http://schemas.microsoft.com/office/2019/extlst" xmlns:r="http://schemas.openxmlformats.org/officeDocument/2006/relationships" xmlns:m="http://schemas.openxmlformats.org/officeDocument/2006/math" xmlns:v="urn:schemas-microsoft-com:vml" xmlns:wp14="http://schemas.microsoft.com/office/word/2010/wordprocessingDrawing" xmlns:wp="http://schemas.openxmlformats.org/drawingml/2006/wordprocessingDrawing" xmlns:w10="urn:schemas-microsoft-com:office:word" xmlns:w="http://schemas.openxmlformats.org/wordprocessingml/2006/main" xmlns:w14="http://schemas.microsoft.com/office/word/2010/wordml" xmlns:w15="http://schemas.microsoft.com/office/word/2012/wordml" xmlns:w16cex="http://schemas.microsoft.com/office/word/2018/wordml/cex" xmlns:w16cid="http://schemas.microsoft.com/office/word/2016/wordml/cid" xmlns:w16="http://schemas.microsoft.com/office/word/2018/wordml" xmlns:w16du="http://schemas.microsoft.com/office/word/2023/wordml/word16du" xmlns:w16sdtdh="http://schemas.microsoft.com/office/word/2020/wordml/sdtdatahash" xmlns:w16se="http://schemas.microsoft.com/office/word/2015/wordml/symex" xmlns:wpg="http://schemas.microsoft.com/office/word/2010/wordprocessingGroup" xmlns:wpi="http://schemas.microsoft.com/office/word/2010/wordprocessingInk" xmlns:wne="http://schemas.microsoft.com/office/word/2006/wordml" xmlns:wps="http://schemas.microsoft.com/office/word/2010/wordprocessingShape" mc:Ignorable="w14 w15 w16se w16cid w16 w16cex w16sdtdh wp14">
   <w:sdt>
     <w:sdtPr>
       <w:id w:val="86660003"/>
@@ -22405,7 +22590,7 @@
 </file>
 
 <file path=word/header3.xml><?xml version="1.0" encoding="utf-8"?>
-<w:hdr xmlns:wpc="http://schemas.microsoft.com/office/word/2010/wordprocessingCanvas" xmlns:cx="http://schemas.microsoft.com/office/drawing/2014/chartex" xmlns:cx1="http://schemas.microsoft.com/office/drawing/2015/9/8/chartex" xmlns:cx2="http://schemas.microsoft.com/office/drawing/2015/10/21/chartex" xmlns:cx3="http://schemas.microsoft.com/office/drawing/2016/5/9/chartex" xmlns:cx4="http://schemas.microsoft.com/office/drawing/2016/5/10/chartex" xmlns:cx5="http://schemas.microsoft.com/office/drawing/2016/5/11/chartex" xmlns:cx6="http://schemas.microsoft.com/office/drawing/2016/5/12/chartex" xmlns:cx7="http://schemas.microsoft.com/office/drawing/2016/5/13/chartex" xmlns:cx8="http://schemas.microsoft.com/office/drawing/2016/5/14/chartex" xmlns:mc="http://schemas.openxmlformats.org/markup-compatibility/2006" xmlns:aink="http://schemas.microsoft.com/office/drawing/2016/ink" xmlns:am3d="http://schemas.microsoft.com/office/drawing/2017/model3d" xmlns:o="urn:schemas-microsoft-com:office:office" xmlns:oel="http://schemas.microsoft.com/office/2019/extlst" xmlns:r="http://schemas.openxmlformats.org/officeDocument/2006/relationships" xmlns:m="http://schemas.openxmlformats.org/officeDocument/2006/math" xmlns:v="urn:schemas-microsoft-com:vml" xmlns:wp14="http://schemas.microsoft.com/office/word/2010/wordprocessingDrawing" xmlns:wp="http://schemas.openxmlformats.org/drawingml/2006/wordprocessingDrawing" xmlns:w10="urn:schemas-microsoft-com:office:word" xmlns:w="http://schemas.openxmlformats.org/wordprocessingml/2006/main" xmlns:w14="http://schemas.microsoft.com/office/word/2010/wordml" xmlns:w15="http://schemas.microsoft.com/office/word/2012/wordml" xmlns:w16cex="http://schemas.microsoft.com/office/word/2018/wordml/cex" xmlns:w16cid="http://schemas.microsoft.com/office/word/2016/wordml/cid" xmlns:w16="http://schemas.microsoft.com/office/word/2018/wordml" xmlns:w16sdtdh="http://schemas.microsoft.com/office/word/2020/wordml/sdtdatahash" xmlns:w16se="http://schemas.microsoft.com/office/word/2015/wordml/symex" xmlns:wpg="http://schemas.microsoft.com/office/word/2010/wordprocessingGroup" xmlns:wpi="http://schemas.microsoft.com/office/word/2010/wordprocessingInk" xmlns:wne="http://schemas.microsoft.com/office/word/2006/wordml" xmlns:wps="http://schemas.microsoft.com/office/word/2010/wordprocessingShape" mc:Ignorable="w14 w15 w16se w16cid w16 w16cex w16sdtdh wp14">
+<w:hdr xmlns:wpc="http://schemas.microsoft.com/office/word/2010/wordprocessingCanvas" xmlns:cx="http://schemas.microsoft.com/office/drawing/2014/chartex" xmlns:cx1="http://schemas.microsoft.com/office/drawing/2015/9/8/chartex" xmlns:cx2="http://schemas.microsoft.com/office/drawing/2015/10/21/chartex" xmlns:cx3="http://schemas.microsoft.com/office/drawing/2016/5/9/chartex" xmlns:cx4="http://schemas.microsoft.com/office/drawing/2016/5/10/chartex" xmlns:cx5="http://schemas.microsoft.com/office/drawing/2016/5/11/chartex" xmlns:cx6="http://schemas.microsoft.com/office/drawing/2016/5/12/chartex" xmlns:cx7="http://schemas.microsoft.com/office/drawing/2016/5/13/chartex" xmlns:cx8="http://schemas.microsoft.com/office/drawing/2016/5/14/chartex" xmlns:mc="http://schemas.openxmlformats.org/markup-compatibility/2006" xmlns:aink="http://schemas.microsoft.com/office/drawing/2016/ink" xmlns:am3d="http://schemas.microsoft.com/office/drawing/2017/model3d" xmlns:o="urn:schemas-microsoft-com:office:office" xmlns:oel="http://schemas.microsoft.com/office/2019/extlst" xmlns:r="http://schemas.openxmlformats.org/officeDocument/2006/relationships" xmlns:m="http://schemas.openxmlformats.org/officeDocument/2006/math" xmlns:v="urn:schemas-microsoft-com:vml" xmlns:wp14="http://schemas.microsoft.com/office/word/2010/wordprocessingDrawing" xmlns:wp="http://schemas.openxmlformats.org/drawingml/2006/wordprocessingDrawing" xmlns:w10="urn:schemas-microsoft-com:office:word" xmlns:w="http://schemas.openxmlformats.org/wordprocessingml/2006/main" xmlns:w14="http://schemas.microsoft.com/office/word/2010/wordml" xmlns:w15="http://schemas.microsoft.com/office/word/2012/wordml" xmlns:w16cex="http://schemas.microsoft.com/office/word/2018/wordml/cex" xmlns:w16cid="http://schemas.microsoft.com/office/word/2016/wordml/cid" xmlns:w16="http://schemas.microsoft.com/office/word/2018/wordml" xmlns:w16du="http://schemas.microsoft.com/office/word/2023/wordml/word16du" xmlns:w16sdtdh="http://schemas.microsoft.com/office/word/2020/wordml/sdtdatahash" xmlns:w16se="http://schemas.microsoft.com/office/word/2015/wordml/symex" xmlns:wpg="http://schemas.microsoft.com/office/word/2010/wordprocessingGroup" xmlns:wpi="http://schemas.microsoft.com/office/word/2010/wordprocessingInk" xmlns:wne="http://schemas.microsoft.com/office/word/2006/wordml" xmlns:wps="http://schemas.microsoft.com/office/word/2010/wordprocessingShape" mc:Ignorable="w14 w15 w16se w16cid w16 w16cex w16sdtdh wp14">
   <w:p>
     <w:pPr>
       <w:pStyle w:val="Header"/>
@@ -22421,7 +22606,7 @@
 </file>
 
 <file path=word/header4.xml><?xml version="1.0" encoding="utf-8"?>
-<w:hdr xmlns:wpc="http://schemas.microsoft.com/office/word/2010/wordprocessingCanvas" xmlns:cx="http://schemas.microsoft.com/office/drawing/2014/chartex" xmlns:cx1="http://schemas.microsoft.com/office/drawing/2015/9/8/chartex" xmlns:cx2="http://schemas.microsoft.com/office/drawing/2015/10/21/chartex" xmlns:cx3="http://schemas.microsoft.com/office/drawing/2016/5/9/chartex" xmlns:cx4="http://schemas.microsoft.com/office/drawing/2016/5/10/chartex" xmlns:cx5="http://schemas.microsoft.com/office/drawing/2016/5/11/chartex" xmlns:cx6="http://schemas.microsoft.com/office/drawing/2016/5/12/chartex" xmlns:cx7="http://schemas.microsoft.com/office/drawing/2016/5/13/chartex" xmlns:cx8="http://schemas.microsoft.com/office/drawing/2016/5/14/chartex" xmlns:mc="http://schemas.openxmlformats.org/markup-compatibility/2006" xmlns:aink="http://schemas.microsoft.com/office/drawing/2016/ink" xmlns:am3d="http://schemas.microsoft.com/office/drawing/2017/model3d" xmlns:o="urn:schemas-microsoft-com:office:office" xmlns:oel="http://schemas.microsoft.com/office/2019/extlst" xmlns:r="http://schemas.openxmlformats.org/officeDocument/2006/relationships" xmlns:m="http://schemas.openxmlformats.org/officeDocument/2006/math" xmlns:v="urn:schemas-microsoft-com:vml" xmlns:wp14="http://schemas.microsoft.com/office/word/2010/wordprocessingDrawing" xmlns:wp="http://schemas.openxmlformats.org/drawingml/2006/wordprocessingDrawing" xmlns:w10="urn:schemas-microsoft-com:office:word" xmlns:w="http://schemas.openxmlformats.org/wordprocessingml/2006/main" xmlns:w14="http://schemas.microsoft.com/office/word/2010/wordml" xmlns:w15="http://schemas.microsoft.com/office/word/2012/wordml" xmlns:w16cex="http://schemas.microsoft.com/office/word/2018/wordml/cex" xmlns:w16cid="http://schemas.microsoft.com/office/word/2016/wordml/cid" xmlns:w16="http://schemas.microsoft.com/office/word/2018/wordml" xmlns:w16sdtdh="http://schemas.microsoft.com/office/word/2020/wordml/sdtdatahash" xmlns:w16se="http://schemas.microsoft.com/office/word/2015/wordml/symex" xmlns:wpg="http://schemas.microsoft.com/office/word/2010/wordprocessingGroup" xmlns:wpi="http://schemas.microsoft.com/office/word/2010/wordprocessingInk" xmlns:wne="http://schemas.microsoft.com/office/word/2006/wordml" xmlns:wps="http://schemas.microsoft.com/office/word/2010/wordprocessingShape" mc:Ignorable="w14 w15 w16se w16cid w16 w16cex w16sdtdh wp14">
+<w:hdr xmlns:wpc="http://schemas.microsoft.com/office/word/2010/wordprocessingCanvas" xmlns:cx="http://schemas.microsoft.com/office/drawing/2014/chartex" xmlns:cx1="http://schemas.microsoft.com/office/drawing/2015/9/8/chartex" xmlns:cx2="http://schemas.microsoft.com/office/drawing/2015/10/21/chartex" xmlns:cx3="http://schemas.microsoft.com/office/drawing/2016/5/9/chartex" xmlns:cx4="http://schemas.microsoft.com/office/drawing/2016/5/10/chartex" xmlns:cx5="http://schemas.microsoft.com/office/drawing/2016/5/11/chartex" xmlns:cx6="http://schemas.microsoft.com/office/drawing/2016/5/12/chartex" xmlns:cx7="http://schemas.microsoft.com/office/drawing/2016/5/13/chartex" xmlns:cx8="http://schemas.microsoft.com/office/drawing/2016/5/14/chartex" xmlns:mc="http://schemas.openxmlformats.org/markup-compatibility/2006" xmlns:aink="http://schemas.microsoft.com/office/drawing/2016/ink" xmlns:am3d="http://schemas.microsoft.com/office/drawing/2017/model3d" xmlns:o="urn:schemas-microsoft-com:office:office" xmlns:oel="http://schemas.microsoft.com/office/2019/extlst" xmlns:r="http://schemas.openxmlformats.org/officeDocument/2006/relationships" xmlns:m="http://schemas.openxmlformats.org/officeDocument/2006/math" xmlns:v="urn:schemas-microsoft-com:vml" xmlns:wp14="http://schemas.microsoft.com/office/word/2010/wordprocessingDrawing" xmlns:wp="http://schemas.openxmlformats.org/drawingml/2006/wordprocessingDrawing" xmlns:w10="urn:schemas-microsoft-com:office:word" xmlns:w="http://schemas.openxmlformats.org/wordprocessingml/2006/main" xmlns:w14="http://schemas.microsoft.com/office/word/2010/wordml" xmlns:w15="http://schemas.microsoft.com/office/word/2012/wordml" xmlns:w16cex="http://schemas.microsoft.com/office/word/2018/wordml/cex" xmlns:w16cid="http://schemas.microsoft.com/office/word/2016/wordml/cid" xmlns:w16="http://schemas.microsoft.com/office/word/2018/wordml" xmlns:w16du="http://schemas.microsoft.com/office/word/2023/wordml/word16du" xmlns:w16sdtdh="http://schemas.microsoft.com/office/word/2020/wordml/sdtdatahash" xmlns:w16se="http://schemas.microsoft.com/office/word/2015/wordml/symex" xmlns:wpg="http://schemas.microsoft.com/office/word/2010/wordprocessingGroup" xmlns:wpi="http://schemas.microsoft.com/office/word/2010/wordprocessingInk" xmlns:wne="http://schemas.microsoft.com/office/word/2006/wordml" xmlns:wps="http://schemas.microsoft.com/office/word/2010/wordprocessingShape" mc:Ignorable="w14 w15 w16se w16cid w16 w16cex w16sdtdh wp14">
   <w:sdt>
     <w:sdtPr>
       <w:id w:val="-1103337501"/>
@@ -22493,7 +22678,7 @@
 </file>
 
 <file path=word/numbering.xml><?xml version="1.0" encoding="utf-8"?>
-<w:numbering xmlns:wpc="http://schemas.microsoft.com/office/word/2010/wordprocessingCanvas" xmlns:cx="http://schemas.microsoft.com/office/drawing/2014/chartex" xmlns:cx1="http://schemas.microsoft.com/office/drawing/2015/9/8/chartex" xmlns:cx2="http://schemas.microsoft.com/office/drawing/2015/10/21/chartex" xmlns:cx3="http://schemas.microsoft.com/office/drawing/2016/5/9/chartex" xmlns:cx4="http://schemas.microsoft.com/office/drawing/2016/5/10/chartex" xmlns:cx5="http://schemas.microsoft.com/office/drawing/2016/5/11/chartex" xmlns:cx6="http://schemas.microsoft.com/office/drawing/2016/5/12/chartex" xmlns:cx7="http://schemas.microsoft.com/office/drawing/2016/5/13/chartex" xmlns:cx8="http://schemas.microsoft.com/office/drawing/2016/5/14/chartex" xmlns:mc="http://schemas.openxmlformats.org/markup-compatibility/2006" xmlns:aink="http://schemas.microsoft.com/office/drawing/2016/ink" xmlns:am3d="http://schemas.microsoft.com/office/drawing/2017/model3d" xmlns:o="urn:schemas-microsoft-com:office:office" xmlns:oel="http://schemas.microsoft.com/office/2019/extlst" xmlns:r="http://schemas.openxmlformats.org/officeDocument/2006/relationships" xmlns:m="http://schemas.openxmlformats.org/officeDocument/2006/math" xmlns:v="urn:schemas-microsoft-com:vml" xmlns:wp14="http://schemas.microsoft.com/office/word/2010/wordprocessingDrawing" xmlns:wp="http://schemas.openxmlformats.org/drawingml/2006/wordprocessingDrawing" xmlns:w10="urn:schemas-microsoft-com:office:word" xmlns:w="http://schemas.openxmlformats.org/wordprocessingml/2006/main" xmlns:w14="http://schemas.microsoft.com/office/word/2010/wordml" xmlns:w15="http://schemas.microsoft.com/office/word/2012/wordml" xmlns:w16cex="http://schemas.microsoft.com/office/word/2018/wordml/cex" xmlns:w16cid="http://schemas.microsoft.com/office/word/2016/wordml/cid" xmlns:w16="http://schemas.microsoft.com/office/word/2018/wordml" xmlns:w16sdtdh="http://schemas.microsoft.com/office/word/2020/wordml/sdtdatahash" xmlns:w16se="http://schemas.microsoft.com/office/word/2015/wordml/symex" xmlns:wpg="http://schemas.microsoft.com/office/word/2010/wordprocessingGroup" xmlns:wpi="http://schemas.microsoft.com/office/word/2010/wordprocessingInk" xmlns:wne="http://schemas.microsoft.com/office/word/2006/wordml" xmlns:wps="http://schemas.microsoft.com/office/word/2010/wordprocessingShape" mc:Ignorable="w14 w15 w16se w16cid w16 w16cex w16sdtdh wp14">
+<w:numbering xmlns:wpc="http://schemas.microsoft.com/office/word/2010/wordprocessingCanvas" xmlns:cx="http://schemas.microsoft.com/office/drawing/2014/chartex" xmlns:cx1="http://schemas.microsoft.com/office/drawing/2015/9/8/chartex" xmlns:cx2="http://schemas.microsoft.com/office/drawing/2015/10/21/chartex" xmlns:cx3="http://schemas.microsoft.com/office/drawing/2016/5/9/chartex" xmlns:cx4="http://schemas.microsoft.com/office/drawing/2016/5/10/chartex" xmlns:cx5="http://schemas.microsoft.com/office/drawing/2016/5/11/chartex" xmlns:cx6="http://schemas.microsoft.com/office/drawing/2016/5/12/chartex" xmlns:cx7="http://schemas.microsoft.com/office/drawing/2016/5/13/chartex" xmlns:cx8="http://schemas.microsoft.com/office/drawing/2016/5/14/chartex" xmlns:mc="http://schemas.openxmlformats.org/markup-compatibility/2006" xmlns:aink="http://schemas.microsoft.com/office/drawing/2016/ink" xmlns:am3d="http://schemas.microsoft.com/office/drawing/2017/model3d" xmlns:o="urn:schemas-microsoft-com:office:office" xmlns:oel="http://schemas.microsoft.com/office/2019/extlst" xmlns:r="http://schemas.openxmlformats.org/officeDocument/2006/relationships" xmlns:m="http://schemas.openxmlformats.org/officeDocument/2006/math" xmlns:v="urn:schemas-microsoft-com:vml" xmlns:wp14="http://schemas.microsoft.com/office/word/2010/wordprocessingDrawing" xmlns:wp="http://schemas.openxmlformats.org/drawingml/2006/wordprocessingDrawing" xmlns:w10="urn:schemas-microsoft-com:office:word" xmlns:w="http://schemas.openxmlformats.org/wordprocessingml/2006/main" xmlns:w14="http://schemas.microsoft.com/office/word/2010/wordml" xmlns:w15="http://schemas.microsoft.com/office/word/2012/wordml" xmlns:w16cex="http://schemas.microsoft.com/office/word/2018/wordml/cex" xmlns:w16cid="http://schemas.microsoft.com/office/word/2016/wordml/cid" xmlns:w16="http://schemas.microsoft.com/office/word/2018/wordml" xmlns:w16du="http://schemas.microsoft.com/office/word/2023/wordml/word16du" xmlns:w16sdtdh="http://schemas.microsoft.com/office/word/2020/wordml/sdtdatahash" xmlns:w16se="http://schemas.microsoft.com/office/word/2015/wordml/symex" xmlns:wpg="http://schemas.microsoft.com/office/word/2010/wordprocessingGroup" xmlns:wpi="http://schemas.microsoft.com/office/word/2010/wordprocessingInk" xmlns:wne="http://schemas.microsoft.com/office/word/2006/wordml" xmlns:wps="http://schemas.microsoft.com/office/word/2010/wordprocessingShape" mc:Ignorable="w14 w15 w16se w16cid w16 w16cex w16sdtdh wp14">
   <w:abstractNum w:abstractNumId="0" w15:restartNumberingAfterBreak="0">
     <w:nsid w:val="000C5F31"/>
     <w:multiLevelType w:val="hybridMultilevel"/>
@@ -27878,6 +28063,119 @@
     </w:lvl>
   </w:abstractNum>
   <w:abstractNum w:abstractNumId="54" w15:restartNumberingAfterBreak="0">
+    <w:nsid w:val="772D5357"/>
+    <w:multiLevelType w:val="multilevel"/>
+    <w:tmpl w:val="DE4C908C"/>
+    <w:lvl w:ilvl="0">
+      <w:start w:val="1"/>
+      <w:numFmt w:val="decimal"/>
+      <w:lvlText w:val="%1."/>
+      <w:lvlJc w:val="left"/>
+      <w:pPr>
+        <w:tabs>
+          <w:tab w:val="num" w:pos="720"/>
+        </w:tabs>
+        <w:ind w:left="720" w:hanging="360"/>
+      </w:pPr>
+    </w:lvl>
+    <w:lvl w:ilvl="1" w:tentative="1">
+      <w:start w:val="1"/>
+      <w:numFmt w:val="decimal"/>
+      <w:lvlText w:val="%2."/>
+      <w:lvlJc w:val="left"/>
+      <w:pPr>
+        <w:tabs>
+          <w:tab w:val="num" w:pos="1440"/>
+        </w:tabs>
+        <w:ind w:left="1440" w:hanging="360"/>
+      </w:pPr>
+    </w:lvl>
+    <w:lvl w:ilvl="2" w:tentative="1">
+      <w:start w:val="1"/>
+      <w:numFmt w:val="decimal"/>
+      <w:lvlText w:val="%3."/>
+      <w:lvlJc w:val="left"/>
+      <w:pPr>
+        <w:tabs>
+          <w:tab w:val="num" w:pos="2160"/>
+        </w:tabs>
+        <w:ind w:left="2160" w:hanging="360"/>
+      </w:pPr>
+    </w:lvl>
+    <w:lvl w:ilvl="3" w:tentative="1">
+      <w:start w:val="1"/>
+      <w:numFmt w:val="decimal"/>
+      <w:lvlText w:val="%4."/>
+      <w:lvlJc w:val="left"/>
+      <w:pPr>
+        <w:tabs>
+          <w:tab w:val="num" w:pos="2880"/>
+        </w:tabs>
+        <w:ind w:left="2880" w:hanging="360"/>
+      </w:pPr>
+    </w:lvl>
+    <w:lvl w:ilvl="4" w:tentative="1">
+      <w:start w:val="1"/>
+      <w:numFmt w:val="decimal"/>
+      <w:lvlText w:val="%5."/>
+      <w:lvlJc w:val="left"/>
+      <w:pPr>
+        <w:tabs>
+          <w:tab w:val="num" w:pos="3600"/>
+        </w:tabs>
+        <w:ind w:left="3600" w:hanging="360"/>
+      </w:pPr>
+    </w:lvl>
+    <w:lvl w:ilvl="5" w:tentative="1">
+      <w:start w:val="1"/>
+      <w:numFmt w:val="decimal"/>
+      <w:lvlText w:val="%6."/>
+      <w:lvlJc w:val="left"/>
+      <w:pPr>
+        <w:tabs>
+          <w:tab w:val="num" w:pos="4320"/>
+        </w:tabs>
+        <w:ind w:left="4320" w:hanging="360"/>
+      </w:pPr>
+    </w:lvl>
+    <w:lvl w:ilvl="6" w:tentative="1">
+      <w:start w:val="1"/>
+      <w:numFmt w:val="decimal"/>
+      <w:lvlText w:val="%7."/>
+      <w:lvlJc w:val="left"/>
+      <w:pPr>
+        <w:tabs>
+          <w:tab w:val="num" w:pos="5040"/>
+        </w:tabs>
+        <w:ind w:left="5040" w:hanging="360"/>
+      </w:pPr>
+    </w:lvl>
+    <w:lvl w:ilvl="7" w:tentative="1">
+      <w:start w:val="1"/>
+      <w:numFmt w:val="decimal"/>
+      <w:lvlText w:val="%8."/>
+      <w:lvlJc w:val="left"/>
+      <w:pPr>
+        <w:tabs>
+          <w:tab w:val="num" w:pos="5760"/>
+        </w:tabs>
+        <w:ind w:left="5760" w:hanging="360"/>
+      </w:pPr>
+    </w:lvl>
+    <w:lvl w:ilvl="8" w:tentative="1">
+      <w:start w:val="1"/>
+      <w:numFmt w:val="decimal"/>
+      <w:lvlText w:val="%9."/>
+      <w:lvlJc w:val="left"/>
+      <w:pPr>
+        <w:tabs>
+          <w:tab w:val="num" w:pos="6480"/>
+        </w:tabs>
+        <w:ind w:left="6480" w:hanging="360"/>
+      </w:pPr>
+    </w:lvl>
+  </w:abstractNum>
+  <w:abstractNum w:abstractNumId="55" w15:restartNumberingAfterBreak="0">
     <w:nsid w:val="79C71CA6"/>
     <w:multiLevelType w:val="multilevel"/>
     <w:tmpl w:val="FFFFFFFF"/>
@@ -27963,7 +28261,7 @@
       </w:pPr>
     </w:lvl>
   </w:abstractNum>
-  <w:abstractNum w:abstractNumId="55" w15:restartNumberingAfterBreak="0">
+  <w:abstractNum w:abstractNumId="56" w15:restartNumberingAfterBreak="0">
     <w:nsid w:val="7A001B1D"/>
     <w:multiLevelType w:val="hybridMultilevel"/>
     <w:tmpl w:val="D780C872"/>
@@ -28076,7 +28374,7 @@
       </w:rPr>
     </w:lvl>
   </w:abstractNum>
-  <w:abstractNum w:abstractNumId="56" w15:restartNumberingAfterBreak="0">
+  <w:abstractNum w:abstractNumId="57" w15:restartNumberingAfterBreak="0">
     <w:nsid w:val="7A128A68"/>
     <w:multiLevelType w:val="hybridMultilevel"/>
     <w:tmpl w:val="FFFFFFFF"/>
@@ -28189,7 +28487,7 @@
       </w:rPr>
     </w:lvl>
   </w:abstractNum>
-  <w:abstractNum w:abstractNumId="57" w15:restartNumberingAfterBreak="0">
+  <w:abstractNum w:abstractNumId="58" w15:restartNumberingAfterBreak="0">
     <w:nsid w:val="7A2B1F76"/>
     <w:multiLevelType w:val="hybridMultilevel"/>
     <w:tmpl w:val="2FC855CA"/>
@@ -28302,7 +28600,7 @@
       </w:rPr>
     </w:lvl>
   </w:abstractNum>
-  <w:abstractNum w:abstractNumId="58" w15:restartNumberingAfterBreak="0">
+  <w:abstractNum w:abstractNumId="59" w15:restartNumberingAfterBreak="0">
     <w:nsid w:val="7FC04008"/>
     <w:multiLevelType w:val="hybridMultilevel"/>
     <w:tmpl w:val="7C56646C"/>
@@ -28425,7 +28723,7 @@
     <w:abstractNumId w:val="0"/>
   </w:num>
   <w:num w:numId="4" w16cid:durableId="2068145466">
-    <w:abstractNumId w:val="54"/>
+    <w:abstractNumId w:val="55"/>
   </w:num>
   <w:num w:numId="5" w16cid:durableId="934896870">
     <w:abstractNumId w:val="7"/>
@@ -28530,7 +28828,7 @@
     <w:abstractNumId w:val="6"/>
   </w:num>
   <w:num w:numId="39" w16cid:durableId="588538197">
-    <w:abstractNumId w:val="56"/>
+    <w:abstractNumId w:val="57"/>
   </w:num>
   <w:num w:numId="40" w16cid:durableId="1307666571">
     <w:abstractNumId w:val="15"/>
@@ -28575,7 +28873,7 @@
     <w:abstractNumId w:val="50"/>
   </w:num>
   <w:num w:numId="54" w16cid:durableId="1396902717">
-    <w:abstractNumId w:val="57"/>
+    <w:abstractNumId w:val="58"/>
   </w:num>
   <w:num w:numId="55" w16cid:durableId="1038512930">
     <w:abstractNumId w:val="45"/>
@@ -28584,13 +28882,16 @@
     <w:abstractNumId w:val="21"/>
   </w:num>
   <w:num w:numId="57" w16cid:durableId="1450080683">
-    <w:abstractNumId w:val="55"/>
+    <w:abstractNumId w:val="56"/>
   </w:num>
   <w:num w:numId="58" w16cid:durableId="1633095076">
-    <w:abstractNumId w:val="58"/>
+    <w:abstractNumId w:val="59"/>
   </w:num>
   <w:num w:numId="59" w16cid:durableId="225994954">
     <w:abstractNumId w:val="30"/>
+  </w:num>
+  <w:num w:numId="60" w16cid:durableId="440298803">
+    <w:abstractNumId w:val="54"/>
   </w:num>
 </w:numbering>
 </file>
@@ -30123,6 +30424,15 @@
 </file>
 
 <file path=customXml/item1.xml><?xml version="1.0" encoding="utf-8"?>
+<?mso-contentType ?>
+<FormTemplates xmlns="http://schemas.microsoft.com/sharepoint/v3/contenttype/forms">
+  <Display>DocumentLibraryForm</Display>
+  <Edit>DocumentLibraryForm</Edit>
+  <New>DocumentLibraryForm</New>
+</FormTemplates>
+</file>
+
+<file path=customXml/item2.xml><?xml version="1.0" encoding="utf-8"?>
 <p:properties xmlns:p="http://schemas.microsoft.com/office/2006/metadata/properties" xmlns:xsi="http://www.w3.org/2001/XMLSchema-instance" xmlns:pc="http://schemas.microsoft.com/office/infopath/2007/PartnerControls">
   <documentManagement>
     <MediaLengthInSeconds xmlns="31aac78f-6ed8-4134-ac7e-47c186d487c3" xsi:nil="true"/>
@@ -30134,20 +30444,7 @@
 </p:properties>
 </file>
 
-<file path=customXml/item2.xml><?xml version="1.0" encoding="utf-8"?>
-<?mso-contentType ?>
-<FormTemplates xmlns="http://schemas.microsoft.com/sharepoint/v3/contenttype/forms">
-  <Display>DocumentLibraryForm</Display>
-  <Edit>DocumentLibraryForm</Edit>
-  <New>DocumentLibraryForm</New>
-</FormTemplates>
-</file>
-
 <file path=customXml/item3.xml><?xml version="1.0" encoding="utf-8"?>
-<b:Sources xmlns:b="http://schemas.openxmlformats.org/officeDocument/2006/bibliography" xmlns="http://schemas.openxmlformats.org/officeDocument/2006/bibliography" SelectedStyle="\APASixthEditionOfficeOnline.xsl" StyleName="APA" Version="6"/>
-</file>
-
-<file path=customXml/item4.xml><?xml version="1.0" encoding="utf-8"?>
 <ct:contentTypeSchema xmlns:ct="http://schemas.microsoft.com/office/2006/metadata/contentType" xmlns:ma="http://schemas.microsoft.com/office/2006/metadata/properties/metaAttributes" ct:_="" ma:_="" ma:contentTypeName="Document" ma:contentTypeID="0x01010078E5C03F786D684AB79627F2BAF5AB3A" ma:contentTypeVersion="12" ma:contentTypeDescription="Create a new document." ma:contentTypeScope="" ma:versionID="6753d19c26ced2570449d2cfe2fd38cd">
   <xsd:schema xmlns:xsd="http://www.w3.org/2001/XMLSchema" xmlns:xs="http://www.w3.org/2001/XMLSchema" xmlns:p="http://schemas.microsoft.com/office/2006/metadata/properties" xmlns:ns2="31aac78f-6ed8-4134-ac7e-47c186d487c3" xmlns:ns3="0d803109-e11b-45d4-a4e8-5bf0740163af" targetNamespace="http://schemas.microsoft.com/office/2006/metadata/properties" ma:root="true" ma:fieldsID="59531f12ec9f3761682ad3919ac9365f" ns2:_="" ns3:_="">
     <xsd:import namespace="31aac78f-6ed8-4134-ac7e-47c186d487c3"/>
@@ -30364,7 +30661,19 @@
 </ct:contentTypeSchema>
 </file>
 
+<file path=customXml/item4.xml><?xml version="1.0" encoding="utf-8"?>
+<b:Sources xmlns:b="http://schemas.openxmlformats.org/officeDocument/2006/bibliography" xmlns="http://schemas.openxmlformats.org/officeDocument/2006/bibliography" SelectedStyle="\APASixthEditionOfficeOnline.xsl" StyleName="APA" Version="6"/>
+</file>
+
 <file path=customXml/itemProps1.xml><?xml version="1.0" encoding="utf-8"?>
+<ds:datastoreItem xmlns:ds="http://schemas.openxmlformats.org/officeDocument/2006/customXml" ds:itemID="{A64095F2-78C1-44C0-A2A1-1816EE954539}">
+  <ds:schemaRefs>
+    <ds:schemaRef ds:uri="http://schemas.microsoft.com/sharepoint/v3/contenttype/forms"/>
+  </ds:schemaRefs>
+</ds:datastoreItem>
+</file>
+
+<file path=customXml/itemProps2.xml><?xml version="1.0" encoding="utf-8"?>
 <ds:datastoreItem xmlns:ds="http://schemas.openxmlformats.org/officeDocument/2006/customXml" ds:itemID="{E3EB7B42-5740-4129-8D38-92BBA5D17541}">
   <ds:schemaRefs>
     <ds:schemaRef ds:uri="http://schemas.microsoft.com/office/2006/metadata/properties"/>
@@ -30375,23 +30684,7 @@
 </ds:datastoreItem>
 </file>
 
-<file path=customXml/itemProps2.xml><?xml version="1.0" encoding="utf-8"?>
-<ds:datastoreItem xmlns:ds="http://schemas.openxmlformats.org/officeDocument/2006/customXml" ds:itemID="{A64095F2-78C1-44C0-A2A1-1816EE954539}">
-  <ds:schemaRefs>
-    <ds:schemaRef ds:uri="http://schemas.microsoft.com/sharepoint/v3/contenttype/forms"/>
-  </ds:schemaRefs>
-</ds:datastoreItem>
-</file>
-
 <file path=customXml/itemProps3.xml><?xml version="1.0" encoding="utf-8"?>
-<ds:datastoreItem xmlns:ds="http://schemas.openxmlformats.org/officeDocument/2006/customXml" ds:itemID="{CEF4D3DB-A315-4DC4-ABFF-B7436CE3FECB}">
-  <ds:schemaRefs>
-    <ds:schemaRef ds:uri="http://schemas.openxmlformats.org/officeDocument/2006/bibliography"/>
-  </ds:schemaRefs>
-</ds:datastoreItem>
-</file>
-
-<file path=customXml/itemProps4.xml><?xml version="1.0" encoding="utf-8"?>
 <ds:datastoreItem xmlns:ds="http://schemas.openxmlformats.org/officeDocument/2006/customXml" ds:itemID="{9810E267-C5E3-4558-AF7B-0057EBCD2571}">
   <ds:schemaRefs>
     <ds:schemaRef ds:uri="http://schemas.microsoft.com/office/2006/metadata/contentType"/>
@@ -30408,4 +30701,12 @@
     <ds:schemaRef ds:uri="http://schemas.microsoft.com/internal/obd"/>
   </ds:schemaRefs>
 </ds:datastoreItem>
+</file>
+
+<file path=customXml/itemProps4.xml><?xml version="1.0" encoding="utf-8"?>
+<ds:datastoreItem xmlns:ds="http://schemas.openxmlformats.org/officeDocument/2006/customXml" ds:itemID="{CEF4D3DB-A315-4DC4-ABFF-B7436CE3FECB}">
+  <ds:schemaRefs>
+    <ds:schemaRef ds:uri="http://schemas.openxmlformats.org/officeDocument/2006/bibliography"/>
+  </ds:schemaRefs>
+</ds:datastoreItem>
 </file>
</xml_diff>

<commit_message>
add parts to Project Management Plan_MLNSD.docx
</commit_message>
<xml_diff>
--- a/documentation/projman/Project Management Plan_MLNSD.docx
+++ b/documentation/projman/Project Management Plan_MLNSD.docx
@@ -17118,30 +17118,14 @@
           <w:szCs w:val="24"/>
         </w:rPr>
         <w:tab/>
-        <w:t>Video provides a powerful way to help you prove your point. When you click Online Video, you can paste in the embed code for the video you want to add. You can also type a keyword to search online for the video that best fits your document.</w:t>
-      </w:r>
-    </w:p>
-    <w:p>
-      <w:pPr>
-        <w:pStyle w:val="Heading3"/>
-        <w:spacing w:before="0" w:line="480" w:lineRule="auto"/>
-        <w:ind w:left="629" w:firstLine="720"/>
-        <w:rPr>
-          <w:rFonts w:cs="Arial"/>
-          <w:b/>
-          <w:bCs/>
-        </w:rPr>
-      </w:pPr>
-      <w:bookmarkStart w:id="67" w:name="_Toc134094377"/>
-      <w:r>
-        <w:rPr>
-          <w:rFonts w:cs="Arial"/>
-          <w:b/>
-          <w:bCs/>
-        </w:rPr>
-        <w:t>Communications Management Approach</w:t>
-      </w:r>
-      <w:bookmarkEnd w:id="67"/>
+      </w:r>
+      <w:r>
+        <w:rPr>
+          <w:sz w:val="24"/>
+          <w:szCs w:val="24"/>
+        </w:rPr>
+        <w:t>This is an important component of the project as the communications management plan outlines how the team will operate to fulfill the system, it outlines the strategy of the communication for the team and stakeholders.</w:t>
+      </w:r>
     </w:p>
     <w:p>
       <w:pPr>
@@ -17160,22 +17144,7 @@
           <w:sz w:val="24"/>
           <w:szCs w:val="24"/>
         </w:rPr>
-        <w:tab/>
-      </w:r>
-      <w:r>
-        <w:rPr>
-          <w:sz w:val="24"/>
-          <w:szCs w:val="24"/>
-        </w:rPr>
-        <w:tab/>
-      </w:r>
-      <w:r>
-        <w:rPr>
-          <w:sz w:val="24"/>
-          <w:szCs w:val="24"/>
-        </w:rPr>
-        <w:tab/>
-        <w:t>Video provides a powerful way to help you prove your point. When you click Online Video, you can paste in the embed code for the video you want to add. You can also type a keyword to search online for the video that best fits your document.</w:t>
+        <w:t>The plan will discuss the type of information which will be communicated throughout the development which includes project updates, discussing progress report, risks, and issues with the project.  The plan also specifies the communication needs of all parties involved and what the approach will be in order for the communication process to go accordingly.</w:t>
       </w:r>
     </w:p>
     <w:p>
@@ -17189,16 +17158,16 @@
           <w:bCs/>
         </w:rPr>
       </w:pPr>
-      <w:bookmarkStart w:id="68" w:name="_Toc134094378"/>
+      <w:bookmarkStart w:id="67" w:name="_Toc134094377"/>
       <w:r>
         <w:rPr>
           <w:rFonts w:cs="Arial"/>
           <w:b/>
           <w:bCs/>
         </w:rPr>
-        <w:t>Communications Management Constraints</w:t>
-      </w:r>
-      <w:bookmarkEnd w:id="68"/>
+        <w:t>Communications Management Approach</w:t>
+      </w:r>
+      <w:bookmarkEnd w:id="67"/>
     </w:p>
     <w:p>
       <w:pPr>
@@ -17232,31 +17201,15 @@
           <w:szCs w:val="24"/>
         </w:rPr>
         <w:tab/>
-        <w:t>Video provides a powerful way to help you prove your point. When you click Online Video, you can paste in the embed code for the video you want to add. You can also type a keyword to search online for the video that best fits your document.</w:t>
-      </w:r>
-    </w:p>
-    <w:p>
-      <w:pPr>
-        <w:pStyle w:val="Heading3"/>
-        <w:spacing w:before="0" w:line="480" w:lineRule="auto"/>
-        <w:ind w:left="629" w:firstLine="720"/>
-        <w:rPr>
-          <w:rFonts w:cs="Arial"/>
-          <w:b/>
-          <w:bCs/>
-        </w:rPr>
-      </w:pPr>
-      <w:bookmarkStart w:id="69" w:name="_Toc134094379"/>
-      <w:r>
-        <w:rPr>
-          <w:rFonts w:cs="Arial"/>
-          <w:b/>
-          <w:bCs/>
-        </w:rPr>
-        <w:lastRenderedPageBreak/>
-        <w:t>Stakeholder Communication Requirements</w:t>
-      </w:r>
-      <w:bookmarkEnd w:id="69"/>
+      </w:r>
+      <w:bookmarkStart w:id="68" w:name="_Toc134094378"/>
+      <w:r>
+        <w:rPr>
+          <w:sz w:val="24"/>
+          <w:szCs w:val="24"/>
+        </w:rPr>
+        <w:t>The project manager is the one responsible for holding regular meetings with the project team and discuss the updates being made. These meetings will be held to ensure that everyone is aware of the progress of the project. The team should also establish a way to address any conflicts or issues that arise by communicating clearly.</w:t>
+      </w:r>
     </w:p>
     <w:p>
       <w:pPr>
@@ -17270,50 +17223,6 @@
           <w:szCs w:val="24"/>
         </w:rPr>
       </w:pPr>
-      <w:r>
-        <w:rPr>
-          <w:sz w:val="24"/>
-          <w:szCs w:val="24"/>
-        </w:rPr>
-        <w:tab/>
-      </w:r>
-      <w:r>
-        <w:rPr>
-          <w:sz w:val="24"/>
-          <w:szCs w:val="24"/>
-        </w:rPr>
-        <w:tab/>
-      </w:r>
-      <w:r>
-        <w:rPr>
-          <w:sz w:val="24"/>
-          <w:szCs w:val="24"/>
-        </w:rPr>
-        <w:tab/>
-        <w:t>Video provides a powerful way to help you prove your point. When you click Online Video, you can paste in the embed code for the video you want to add. You can also type a keyword to search online for the video that best fits your document.</w:t>
-      </w:r>
-    </w:p>
-    <w:p>
-      <w:pPr>
-        <w:pStyle w:val="Heading3"/>
-        <w:spacing w:before="0" w:line="480" w:lineRule="auto"/>
-        <w:ind w:left="629" w:firstLine="720"/>
-        <w:rPr>
-          <w:rFonts w:cs="Arial"/>
-          <w:b/>
-          <w:bCs/>
-        </w:rPr>
-      </w:pPr>
-      <w:bookmarkStart w:id="70" w:name="_Toc134094380"/>
-      <w:r>
-        <w:rPr>
-          <w:rFonts w:cs="Arial"/>
-          <w:b/>
-          <w:bCs/>
-        </w:rPr>
-        <w:t>Roles</w:t>
-      </w:r>
-      <w:bookmarkEnd w:id="70"/>
     </w:p>
     <w:p>
       <w:pPr>
@@ -17323,54 +17232,20 @@
         <w:spacing w:after="0" w:line="480" w:lineRule="auto"/>
         <w:ind w:left="1349"/>
         <w:rPr>
-          <w:sz w:val="24"/>
-          <w:szCs w:val="24"/>
-        </w:rPr>
-      </w:pPr>
-      <w:r>
-        <w:rPr>
-          <w:sz w:val="24"/>
-          <w:szCs w:val="24"/>
-        </w:rPr>
-        <w:tab/>
-      </w:r>
-      <w:r>
-        <w:rPr>
-          <w:sz w:val="24"/>
-          <w:szCs w:val="24"/>
-        </w:rPr>
-        <w:tab/>
-      </w:r>
-      <w:r>
-        <w:rPr>
-          <w:sz w:val="24"/>
-          <w:szCs w:val="24"/>
-        </w:rPr>
-        <w:tab/>
-        <w:t>Video provides a powerful way to help you prove your point. When you click Online Video, you can paste in the embed code for the video you want to add. You can also type a keyword to search online for the video that best fits your document.</w:t>
-      </w:r>
-    </w:p>
-    <w:p>
-      <w:pPr>
-        <w:pStyle w:val="Heading3"/>
-        <w:spacing w:before="0" w:line="480" w:lineRule="auto"/>
-        <w:ind w:left="629" w:firstLine="720"/>
-        <w:rPr>
           <w:rFonts w:cs="Arial"/>
           <w:b/>
           <w:bCs/>
         </w:rPr>
       </w:pPr>
-      <w:bookmarkStart w:id="71" w:name="_Toc134094381"/>
       <w:r>
         <w:rPr>
           <w:rFonts w:cs="Arial"/>
           <w:b/>
           <w:bCs/>
         </w:rPr>
-        <w:t>Project Team Directory</w:t>
-      </w:r>
-      <w:bookmarkEnd w:id="71"/>
+        <w:t>Communications Management Constraints</w:t>
+      </w:r>
+      <w:bookmarkEnd w:id="68"/>
     </w:p>
     <w:p>
       <w:pPr>
@@ -17418,16 +17293,16 @@
           <w:bCs/>
         </w:rPr>
       </w:pPr>
-      <w:bookmarkStart w:id="72" w:name="_Toc134094382"/>
+      <w:bookmarkStart w:id="69" w:name="_Toc134094379"/>
       <w:r>
         <w:rPr>
           <w:rFonts w:cs="Arial"/>
           <w:b/>
           <w:bCs/>
         </w:rPr>
-        <w:t>Communication Methods and Technologies</w:t>
-      </w:r>
-      <w:bookmarkEnd w:id="72"/>
+        <w:t>Stakeholder Communication Requirements</w:t>
+      </w:r>
+      <w:bookmarkEnd w:id="69"/>
     </w:p>
     <w:p>
       <w:pPr>
@@ -17475,16 +17350,16 @@
           <w:bCs/>
         </w:rPr>
       </w:pPr>
-      <w:bookmarkStart w:id="73" w:name="_Toc134094383"/>
+      <w:bookmarkStart w:id="70" w:name="_Toc134094380"/>
       <w:r>
         <w:rPr>
           <w:rFonts w:cs="Arial"/>
           <w:b/>
           <w:bCs/>
         </w:rPr>
-        <w:t>Communications Matrix</w:t>
-      </w:r>
-      <w:bookmarkEnd w:id="73"/>
+        <w:t>Roles</w:t>
+      </w:r>
+      <w:bookmarkEnd w:id="70"/>
     </w:p>
     <w:p>
       <w:pPr>
@@ -17518,15 +17393,7 @@
           <w:szCs w:val="24"/>
         </w:rPr>
         <w:tab/>
-        <w:t xml:space="preserve">Video provides a powerful way to help you prove your point. When you click Online Video, you can paste in the embed code for the video you </w:t>
-      </w:r>
-      <w:r>
-        <w:rPr>
-          <w:sz w:val="24"/>
-          <w:szCs w:val="24"/>
-        </w:rPr>
-        <w:lastRenderedPageBreak/>
-        <w:t>want to add. You can also type a keyword to search online for the video that best fits your document.</w:t>
+        <w:t>Video provides a powerful way to help you prove your point. When you click Online Video, you can paste in the embed code for the video you want to add. You can also type a keyword to search online for the video that best fits your document.</w:t>
       </w:r>
     </w:p>
     <w:p>
@@ -17540,16 +17407,16 @@
           <w:bCs/>
         </w:rPr>
       </w:pPr>
-      <w:bookmarkStart w:id="74" w:name="_Toc134094384"/>
+      <w:bookmarkStart w:id="71" w:name="_Toc134094381"/>
       <w:r>
         <w:rPr>
           <w:rFonts w:cs="Arial"/>
           <w:b/>
           <w:bCs/>
         </w:rPr>
-        <w:t>Communication Flowchart</w:t>
-      </w:r>
-      <w:bookmarkEnd w:id="74"/>
+        <w:t>Project Team Directory</w:t>
+      </w:r>
+      <w:bookmarkEnd w:id="71"/>
     </w:p>
     <w:p>
       <w:pPr>
@@ -17597,16 +17464,16 @@
           <w:bCs/>
         </w:rPr>
       </w:pPr>
-      <w:bookmarkStart w:id="75" w:name="_Toc134094385"/>
+      <w:bookmarkStart w:id="72" w:name="_Toc134094382"/>
       <w:r>
         <w:rPr>
           <w:rFonts w:cs="Arial"/>
           <w:b/>
           <w:bCs/>
         </w:rPr>
-        <w:t>Guidelines for Meetings</w:t>
-      </w:r>
-      <w:bookmarkEnd w:id="75"/>
+        <w:t>Communication Methods and Technologies</w:t>
+      </w:r>
+      <w:bookmarkEnd w:id="72"/>
     </w:p>
     <w:p>
       <w:pPr>
@@ -17640,7 +17507,15 @@
           <w:szCs w:val="24"/>
         </w:rPr>
         <w:tab/>
-        <w:t>Video provides a powerful way to help you prove your point. When you click Online Video, you can paste in the embed code for the video you want to add. You can also type a keyword to search online for the video that best fits your document.</w:t>
+        <w:t xml:space="preserve">Video provides a powerful way to help you prove your point. When you click Online Video, you can paste in the embed code for the video you </w:t>
+      </w:r>
+      <w:r>
+        <w:rPr>
+          <w:sz w:val="24"/>
+          <w:szCs w:val="24"/>
+        </w:rPr>
+        <w:lastRenderedPageBreak/>
+        <w:t>want to add. You can also type a keyword to search online for the video that best fits your document.</w:t>
       </w:r>
     </w:p>
     <w:p>
@@ -17654,16 +17529,16 @@
           <w:bCs/>
         </w:rPr>
       </w:pPr>
-      <w:bookmarkStart w:id="76" w:name="_Toc134094386"/>
+      <w:bookmarkStart w:id="73" w:name="_Toc134094383"/>
       <w:r>
         <w:rPr>
           <w:rFonts w:cs="Arial"/>
           <w:b/>
           <w:bCs/>
         </w:rPr>
-        <w:t>Communication Standards</w:t>
-      </w:r>
-      <w:bookmarkEnd w:id="76"/>
+        <w:t>Communications Matrix</w:t>
+      </w:r>
+      <w:bookmarkEnd w:id="73"/>
     </w:p>
     <w:p>
       <w:pPr>
@@ -17711,16 +17586,16 @@
           <w:bCs/>
         </w:rPr>
       </w:pPr>
-      <w:bookmarkStart w:id="77" w:name="_Toc134094387"/>
+      <w:bookmarkStart w:id="74" w:name="_Toc134094384"/>
       <w:r>
         <w:rPr>
           <w:rFonts w:cs="Arial"/>
           <w:b/>
           <w:bCs/>
         </w:rPr>
-        <w:t>Communication Standards</w:t>
-      </w:r>
-      <w:bookmarkEnd w:id="77"/>
+        <w:t>Communication Flowchart</w:t>
+      </w:r>
+      <w:bookmarkEnd w:id="74"/>
     </w:p>
     <w:p>
       <w:pPr>
@@ -17768,17 +17643,16 @@
           <w:bCs/>
         </w:rPr>
       </w:pPr>
-      <w:bookmarkStart w:id="78" w:name="_Toc134094388"/>
+      <w:bookmarkStart w:id="75" w:name="_Toc134094385"/>
       <w:r>
         <w:rPr>
           <w:rFonts w:cs="Arial"/>
           <w:b/>
           <w:bCs/>
         </w:rPr>
-        <w:lastRenderedPageBreak/>
-        <w:t>Communication Escalation Process</w:t>
-      </w:r>
-      <w:bookmarkEnd w:id="78"/>
+        <w:t>Guidelines for Meetings</w:t>
+      </w:r>
+      <w:bookmarkEnd w:id="75"/>
     </w:p>
     <w:p>
       <w:pPr>
@@ -17826,16 +17700,16 @@
           <w:bCs/>
         </w:rPr>
       </w:pPr>
-      <w:bookmarkStart w:id="79" w:name="_Toc134094389"/>
+      <w:bookmarkStart w:id="76" w:name="_Toc134094386"/>
       <w:r>
         <w:rPr>
           <w:rFonts w:cs="Arial"/>
           <w:b/>
           <w:bCs/>
         </w:rPr>
-        <w:t>Glossary of Communication Terminology</w:t>
-      </w:r>
-      <w:bookmarkEnd w:id="79"/>
+        <w:t>Communication Standards</w:t>
+      </w:r>
+      <w:bookmarkEnd w:id="76"/>
     </w:p>
     <w:p>
       <w:pPr>
@@ -17874,6 +17748,29 @@
     </w:p>
     <w:p>
       <w:pPr>
+        <w:pStyle w:val="Heading3"/>
+        <w:spacing w:before="0" w:line="480" w:lineRule="auto"/>
+        <w:ind w:left="629" w:firstLine="720"/>
+        <w:rPr>
+          <w:rFonts w:cs="Arial"/>
+          <w:b/>
+          <w:bCs/>
+        </w:rPr>
+      </w:pPr>
+      <w:bookmarkStart w:id="77" w:name="_Toc134094387"/>
+      <w:r>
+        <w:rPr>
+          <w:rFonts w:cs="Arial"/>
+          <w:b/>
+          <w:bCs/>
+        </w:rPr>
+        <w:lastRenderedPageBreak/>
+        <w:t>Communication Standards</w:t>
+      </w:r>
+      <w:bookmarkEnd w:id="77"/>
+    </w:p>
+    <w:p>
+      <w:pPr>
         <w:tabs>
           <w:tab w:val="left" w:pos="1352"/>
         </w:tabs>
@@ -17884,24 +17781,28 @@
           <w:szCs w:val="24"/>
         </w:rPr>
       </w:pPr>
-    </w:p>
-    <w:p>
-      <w:pPr>
-        <w:pStyle w:val="Heading2"/>
-        <w:spacing w:before="0" w:line="480" w:lineRule="auto"/>
-        <w:ind w:firstLine="720"/>
-        <w:rPr>
-          <w:rFonts w:cs="Arial"/>
-        </w:rPr>
-      </w:pPr>
-      <w:bookmarkStart w:id="80" w:name="_Toc134094390"/>
-      <w:r>
-        <w:rPr>
-          <w:rFonts w:cs="Arial"/>
-        </w:rPr>
-        <w:t>Quality Management Plan</w:t>
-      </w:r>
-      <w:bookmarkEnd w:id="80"/>
+      <w:r>
+        <w:rPr>
+          <w:sz w:val="24"/>
+          <w:szCs w:val="24"/>
+        </w:rPr>
+        <w:tab/>
+      </w:r>
+      <w:r>
+        <w:rPr>
+          <w:sz w:val="24"/>
+          <w:szCs w:val="24"/>
+        </w:rPr>
+        <w:tab/>
+      </w:r>
+      <w:r>
+        <w:rPr>
+          <w:sz w:val="24"/>
+          <w:szCs w:val="24"/>
+        </w:rPr>
+        <w:tab/>
+        <w:t>Video provides a powerful way to help you prove your point. When you click Online Video, you can paste in the embed code for the video you want to add. You can also type a keyword to search online for the video that best fits your document.</w:t>
+      </w:r>
     </w:p>
     <w:p>
       <w:pPr>
@@ -17914,16 +17815,16 @@
           <w:bCs/>
         </w:rPr>
       </w:pPr>
-      <w:bookmarkStart w:id="81" w:name="_Toc134094391"/>
+      <w:bookmarkStart w:id="78" w:name="_Toc134094388"/>
       <w:r>
         <w:rPr>
           <w:rFonts w:cs="Arial"/>
           <w:b/>
           <w:bCs/>
         </w:rPr>
-        <w:t>Introduction</w:t>
-      </w:r>
-      <w:bookmarkEnd w:id="81"/>
+        <w:t>Communication Escalation Process</w:t>
+      </w:r>
+      <w:bookmarkEnd w:id="78"/>
     </w:p>
     <w:p>
       <w:pPr>
@@ -17971,16 +17872,16 @@
           <w:bCs/>
         </w:rPr>
       </w:pPr>
-      <w:bookmarkStart w:id="82" w:name="_Toc134094392"/>
+      <w:bookmarkStart w:id="79" w:name="_Toc134094389"/>
       <w:r>
         <w:rPr>
           <w:rFonts w:cs="Arial"/>
           <w:b/>
           <w:bCs/>
         </w:rPr>
-        <w:t>Quality Management Approach</w:t>
-      </w:r>
-      <w:bookmarkEnd w:id="82"/>
+        <w:t>Glossary of Communication Terminology</w:t>
+      </w:r>
+      <w:bookmarkEnd w:id="79"/>
     </w:p>
     <w:p>
       <w:pPr>
@@ -18019,29 +17920,6 @@
     </w:p>
     <w:p>
       <w:pPr>
-        <w:pStyle w:val="Heading3"/>
-        <w:spacing w:before="0" w:line="480" w:lineRule="auto"/>
-        <w:ind w:left="629" w:firstLine="720"/>
-        <w:rPr>
-          <w:rFonts w:cs="Arial"/>
-          <w:b/>
-          <w:bCs/>
-        </w:rPr>
-      </w:pPr>
-      <w:bookmarkStart w:id="83" w:name="_Toc134094393"/>
-      <w:r>
-        <w:rPr>
-          <w:rFonts w:cs="Arial"/>
-          <w:b/>
-          <w:bCs/>
-        </w:rPr>
-        <w:lastRenderedPageBreak/>
-        <w:t>Quality Requirements/Standards</w:t>
-      </w:r>
-      <w:bookmarkEnd w:id="83"/>
-    </w:p>
-    <w:p>
-      <w:pPr>
         <w:tabs>
           <w:tab w:val="left" w:pos="1352"/>
         </w:tabs>
@@ -18052,28 +17930,24 @@
           <w:szCs w:val="24"/>
         </w:rPr>
       </w:pPr>
-      <w:r>
-        <w:rPr>
-          <w:sz w:val="24"/>
-          <w:szCs w:val="24"/>
-        </w:rPr>
-        <w:tab/>
-      </w:r>
-      <w:r>
-        <w:rPr>
-          <w:sz w:val="24"/>
-          <w:szCs w:val="24"/>
-        </w:rPr>
-        <w:tab/>
-      </w:r>
-      <w:r>
-        <w:rPr>
-          <w:sz w:val="24"/>
-          <w:szCs w:val="24"/>
-        </w:rPr>
-        <w:tab/>
-        <w:t>Video provides a powerful way to help you prove your point. When you click Online Video, you can paste in the embed code for the video you want to add. You can also type a keyword to search online for the video that best fits your document.</w:t>
-      </w:r>
+    </w:p>
+    <w:p>
+      <w:pPr>
+        <w:pStyle w:val="Heading2"/>
+        <w:spacing w:before="0" w:line="480" w:lineRule="auto"/>
+        <w:ind w:firstLine="720"/>
+        <w:rPr>
+          <w:rFonts w:cs="Arial"/>
+        </w:rPr>
+      </w:pPr>
+      <w:bookmarkStart w:id="80" w:name="_Toc134094390"/>
+      <w:r>
+        <w:rPr>
+          <w:rFonts w:cs="Arial"/>
+        </w:rPr>
+        <w:t>Quality Management Plan</w:t>
+      </w:r>
+      <w:bookmarkEnd w:id="80"/>
     </w:p>
     <w:p>
       <w:pPr>
@@ -18086,16 +17960,16 @@
           <w:bCs/>
         </w:rPr>
       </w:pPr>
-      <w:bookmarkStart w:id="84" w:name="_Toc134094394"/>
+      <w:bookmarkStart w:id="81" w:name="_Toc134094391"/>
       <w:r>
         <w:rPr>
           <w:rFonts w:cs="Arial"/>
           <w:b/>
           <w:bCs/>
         </w:rPr>
-        <w:t>Quality Assurance</w:t>
-      </w:r>
-      <w:bookmarkEnd w:id="84"/>
+        <w:t>Introduction</w:t>
+      </w:r>
+      <w:bookmarkEnd w:id="81"/>
     </w:p>
     <w:p>
       <w:pPr>
@@ -18143,16 +18017,17 @@
           <w:bCs/>
         </w:rPr>
       </w:pPr>
-      <w:bookmarkStart w:id="85" w:name="_Toc134094395"/>
+      <w:bookmarkStart w:id="82" w:name="_Toc134094392"/>
       <w:r>
         <w:rPr>
           <w:rFonts w:cs="Arial"/>
           <w:b/>
           <w:bCs/>
         </w:rPr>
-        <w:t>Quality Control</w:t>
-      </w:r>
-      <w:bookmarkEnd w:id="85"/>
+        <w:lastRenderedPageBreak/>
+        <w:t>Quality Management Approach</w:t>
+      </w:r>
+      <w:bookmarkEnd w:id="82"/>
     </w:p>
     <w:p>
       <w:pPr>
@@ -18200,16 +18075,16 @@
           <w:bCs/>
         </w:rPr>
       </w:pPr>
-      <w:bookmarkStart w:id="86" w:name="_Toc134094396"/>
+      <w:bookmarkStart w:id="83" w:name="_Toc134094393"/>
       <w:r>
         <w:rPr>
           <w:rFonts w:cs="Arial"/>
           <w:b/>
           <w:bCs/>
         </w:rPr>
-        <w:t>Quality Control Measurements</w:t>
-      </w:r>
-      <w:bookmarkEnd w:id="86"/>
+        <w:t>Quality Requirements/Standards</w:t>
+      </w:r>
+      <w:bookmarkEnd w:id="83"/>
     </w:p>
     <w:p>
       <w:pPr>
@@ -18248,6 +18123,185 @@
     </w:p>
     <w:p>
       <w:pPr>
+        <w:pStyle w:val="Heading3"/>
+        <w:spacing w:before="0" w:line="480" w:lineRule="auto"/>
+        <w:ind w:left="629" w:firstLine="720"/>
+        <w:rPr>
+          <w:rFonts w:cs="Arial"/>
+          <w:b/>
+          <w:bCs/>
+        </w:rPr>
+      </w:pPr>
+      <w:bookmarkStart w:id="84" w:name="_Toc134094394"/>
+      <w:r>
+        <w:rPr>
+          <w:rFonts w:cs="Arial"/>
+          <w:b/>
+          <w:bCs/>
+        </w:rPr>
+        <w:t>Quality Assurance</w:t>
+      </w:r>
+      <w:bookmarkEnd w:id="84"/>
+    </w:p>
+    <w:p>
+      <w:pPr>
+        <w:tabs>
+          <w:tab w:val="left" w:pos="1352"/>
+        </w:tabs>
+        <w:spacing w:after="0" w:line="480" w:lineRule="auto"/>
+        <w:ind w:left="1349"/>
+        <w:rPr>
+          <w:sz w:val="24"/>
+          <w:szCs w:val="24"/>
+        </w:rPr>
+      </w:pPr>
+      <w:r>
+        <w:rPr>
+          <w:sz w:val="24"/>
+          <w:szCs w:val="24"/>
+        </w:rPr>
+        <w:tab/>
+      </w:r>
+      <w:r>
+        <w:rPr>
+          <w:sz w:val="24"/>
+          <w:szCs w:val="24"/>
+        </w:rPr>
+        <w:tab/>
+      </w:r>
+      <w:r>
+        <w:rPr>
+          <w:sz w:val="24"/>
+          <w:szCs w:val="24"/>
+        </w:rPr>
+        <w:tab/>
+        <w:t>Video provides a powerful way to help you prove your point. When you click Online Video, you can paste in the embed code for the video you want to add. You can also type a keyword to search online for the video that best fits your document.</w:t>
+      </w:r>
+    </w:p>
+    <w:p>
+      <w:pPr>
+        <w:pStyle w:val="Heading3"/>
+        <w:spacing w:before="0" w:line="480" w:lineRule="auto"/>
+        <w:ind w:left="629" w:firstLine="720"/>
+        <w:rPr>
+          <w:rFonts w:cs="Arial"/>
+          <w:b/>
+          <w:bCs/>
+        </w:rPr>
+      </w:pPr>
+      <w:bookmarkStart w:id="85" w:name="_Toc134094395"/>
+      <w:r>
+        <w:rPr>
+          <w:rFonts w:cs="Arial"/>
+          <w:b/>
+          <w:bCs/>
+        </w:rPr>
+        <w:t>Quality Control</w:t>
+      </w:r>
+      <w:bookmarkEnd w:id="85"/>
+    </w:p>
+    <w:p>
+      <w:pPr>
+        <w:tabs>
+          <w:tab w:val="left" w:pos="1352"/>
+        </w:tabs>
+        <w:spacing w:after="0" w:line="480" w:lineRule="auto"/>
+        <w:ind w:left="1349"/>
+        <w:rPr>
+          <w:sz w:val="24"/>
+          <w:szCs w:val="24"/>
+        </w:rPr>
+      </w:pPr>
+      <w:r>
+        <w:rPr>
+          <w:sz w:val="24"/>
+          <w:szCs w:val="24"/>
+        </w:rPr>
+        <w:tab/>
+      </w:r>
+      <w:r>
+        <w:rPr>
+          <w:sz w:val="24"/>
+          <w:szCs w:val="24"/>
+        </w:rPr>
+        <w:tab/>
+      </w:r>
+      <w:r>
+        <w:rPr>
+          <w:sz w:val="24"/>
+          <w:szCs w:val="24"/>
+        </w:rPr>
+        <w:tab/>
+        <w:t>Video provides a powerful way to help you prove your point. When you click Online Video, you can paste in the embed code for the video you want to add. You can also type a keyword to search online for the video that best fits your document.</w:t>
+      </w:r>
+    </w:p>
+    <w:p>
+      <w:pPr>
+        <w:pStyle w:val="Heading3"/>
+        <w:spacing w:before="0" w:line="480" w:lineRule="auto"/>
+        <w:ind w:left="629" w:firstLine="720"/>
+        <w:rPr>
+          <w:rFonts w:cs="Arial"/>
+          <w:b/>
+          <w:bCs/>
+        </w:rPr>
+      </w:pPr>
+      <w:bookmarkStart w:id="86" w:name="_Toc134094396"/>
+      <w:r>
+        <w:rPr>
+          <w:rFonts w:cs="Arial"/>
+          <w:b/>
+          <w:bCs/>
+        </w:rPr>
+        <w:t>Quality Control Measurements</w:t>
+      </w:r>
+      <w:bookmarkEnd w:id="86"/>
+    </w:p>
+    <w:p>
+      <w:pPr>
+        <w:tabs>
+          <w:tab w:val="left" w:pos="1352"/>
+        </w:tabs>
+        <w:spacing w:after="0" w:line="480" w:lineRule="auto"/>
+        <w:ind w:left="1349"/>
+        <w:rPr>
+          <w:sz w:val="24"/>
+          <w:szCs w:val="24"/>
+        </w:rPr>
+      </w:pPr>
+      <w:r>
+        <w:rPr>
+          <w:sz w:val="24"/>
+          <w:szCs w:val="24"/>
+        </w:rPr>
+        <w:tab/>
+      </w:r>
+      <w:r>
+        <w:rPr>
+          <w:sz w:val="24"/>
+          <w:szCs w:val="24"/>
+        </w:rPr>
+        <w:tab/>
+      </w:r>
+      <w:r>
+        <w:rPr>
+          <w:sz w:val="24"/>
+          <w:szCs w:val="24"/>
+        </w:rPr>
+        <w:tab/>
+        <w:t xml:space="preserve">Video provides a powerful way to help you prove your point. When you click Online Video, you can paste in the embed code for the video you </w:t>
+      </w:r>
+      <w:r>
+        <w:rPr>
+          <w:sz w:val="24"/>
+          <w:szCs w:val="24"/>
+        </w:rPr>
+        <w:lastRenderedPageBreak/>
+        <w:t>want to add. You can also type a keyword to search online for the video that best fits your document.</w:t>
+      </w:r>
+    </w:p>
+    <w:p>
+      <w:pPr>
         <w:pStyle w:val="Heading2"/>
         <w:spacing w:before="0" w:line="480" w:lineRule="auto"/>
         <w:ind w:firstLine="720"/>
@@ -18260,7 +18314,6 @@
         <w:rPr>
           <w:rFonts w:cs="Arial"/>
         </w:rPr>
-        <w:lastRenderedPageBreak/>
         <w:t>Risk Management Plan</w:t>
       </w:r>
       <w:bookmarkEnd w:id="87"/>
@@ -21672,7 +21725,7 @@
             <v:path o:extrusionok="f" gradientshapeok="t" o:connecttype="rect"/>
             <o:lock v:ext="edit" aspectratio="t"/>
           </v:shapetype>
-          <v:shape id="_x0000_i1025" type="#_x0000_t75" alt="Microsoft Office Signature Line..." style="width:194.4pt;height:93.6pt">
+          <v:shape id="_x0000_i1025" type="#_x0000_t75" alt="Microsoft Office Signature Line..." style="width:194.7pt;height:93.3pt">
             <v:imagedata r:id="rId16" o:title=""/>
             <o:lock v:ext="edit" ungrouping="t" rotation="t" cropping="t" verticies="t" text="t" grouping="t"/>
             <o:signatureline v:ext="edit" id="{FBAB6461-0CD7-41CD-BB52-FFE41218D581}" provid="{00000000-0000-0000-0000-000000000000}" o:suggestedsigner="Manuel Villamin Jr." o:suggestedsigner2="Owner of Villamin Wood and Iron Works" issignatureline="t"/>
@@ -30424,27 +30477,10 @@
 </file>
 
 <file path=customXml/item1.xml><?xml version="1.0" encoding="utf-8"?>
-<?mso-contentType ?>
-<FormTemplates xmlns="http://schemas.microsoft.com/sharepoint/v3/contenttype/forms">
-  <Display>DocumentLibraryForm</Display>
-  <Edit>DocumentLibraryForm</Edit>
-  <New>DocumentLibraryForm</New>
-</FormTemplates>
+<b:Sources xmlns:b="http://schemas.openxmlformats.org/officeDocument/2006/bibliography" xmlns="http://schemas.openxmlformats.org/officeDocument/2006/bibliography" SelectedStyle="\APASixthEditionOfficeOnline.xsl" StyleName="APA" Version="6"/>
 </file>
 
 <file path=customXml/item2.xml><?xml version="1.0" encoding="utf-8"?>
-<p:properties xmlns:p="http://schemas.microsoft.com/office/2006/metadata/properties" xmlns:xsi="http://www.w3.org/2001/XMLSchema-instance" xmlns:pc="http://schemas.microsoft.com/office/infopath/2007/PartnerControls">
-  <documentManagement>
-    <MediaLengthInSeconds xmlns="31aac78f-6ed8-4134-ac7e-47c186d487c3" xsi:nil="true"/>
-    <TaxCatchAll xmlns="0d803109-e11b-45d4-a4e8-5bf0740163af" xsi:nil="true"/>
-    <lcf76f155ced4ddcb4097134ff3c332f xmlns="31aac78f-6ed8-4134-ac7e-47c186d487c3">
-      <Terms xmlns="http://schemas.microsoft.com/office/infopath/2007/PartnerControls"/>
-    </lcf76f155ced4ddcb4097134ff3c332f>
-  </documentManagement>
-</p:properties>
-</file>
-
-<file path=customXml/item3.xml><?xml version="1.0" encoding="utf-8"?>
 <ct:contentTypeSchema xmlns:ct="http://schemas.microsoft.com/office/2006/metadata/contentType" xmlns:ma="http://schemas.microsoft.com/office/2006/metadata/properties/metaAttributes" ct:_="" ma:_="" ma:contentTypeName="Document" ma:contentTypeID="0x01010078E5C03F786D684AB79627F2BAF5AB3A" ma:contentTypeVersion="12" ma:contentTypeDescription="Create a new document." ma:contentTypeScope="" ma:versionID="6753d19c26ced2570449d2cfe2fd38cd">
   <xsd:schema xmlns:xsd="http://www.w3.org/2001/XMLSchema" xmlns:xs="http://www.w3.org/2001/XMLSchema" xmlns:p="http://schemas.microsoft.com/office/2006/metadata/properties" xmlns:ns2="31aac78f-6ed8-4134-ac7e-47c186d487c3" xmlns:ns3="0d803109-e11b-45d4-a4e8-5bf0740163af" targetNamespace="http://schemas.microsoft.com/office/2006/metadata/properties" ma:root="true" ma:fieldsID="59531f12ec9f3761682ad3919ac9365f" ns2:_="" ns3:_="">
     <xsd:import namespace="31aac78f-6ed8-4134-ac7e-47c186d487c3"/>
@@ -30661,30 +30697,36 @@
 </ct:contentTypeSchema>
 </file>
 
+<file path=customXml/item3.xml><?xml version="1.0" encoding="utf-8"?>
+<p:properties xmlns:p="http://schemas.microsoft.com/office/2006/metadata/properties" xmlns:xsi="http://www.w3.org/2001/XMLSchema-instance" xmlns:pc="http://schemas.microsoft.com/office/infopath/2007/PartnerControls">
+  <documentManagement>
+    <MediaLengthInSeconds xmlns="31aac78f-6ed8-4134-ac7e-47c186d487c3" xsi:nil="true"/>
+    <TaxCatchAll xmlns="0d803109-e11b-45d4-a4e8-5bf0740163af" xsi:nil="true"/>
+    <lcf76f155ced4ddcb4097134ff3c332f xmlns="31aac78f-6ed8-4134-ac7e-47c186d487c3">
+      <Terms xmlns="http://schemas.microsoft.com/office/infopath/2007/PartnerControls"/>
+    </lcf76f155ced4ddcb4097134ff3c332f>
+  </documentManagement>
+</p:properties>
+</file>
+
 <file path=customXml/item4.xml><?xml version="1.0" encoding="utf-8"?>
-<b:Sources xmlns:b="http://schemas.openxmlformats.org/officeDocument/2006/bibliography" xmlns="http://schemas.openxmlformats.org/officeDocument/2006/bibliography" SelectedStyle="\APASixthEditionOfficeOnline.xsl" StyleName="APA" Version="6"/>
+<?mso-contentType ?>
+<FormTemplates xmlns="http://schemas.microsoft.com/sharepoint/v3/contenttype/forms">
+  <Display>DocumentLibraryForm</Display>
+  <Edit>DocumentLibraryForm</Edit>
+  <New>DocumentLibraryForm</New>
+</FormTemplates>
 </file>
 
 <file path=customXml/itemProps1.xml><?xml version="1.0" encoding="utf-8"?>
-<ds:datastoreItem xmlns:ds="http://schemas.openxmlformats.org/officeDocument/2006/customXml" ds:itemID="{A64095F2-78C1-44C0-A2A1-1816EE954539}">
+<ds:datastoreItem xmlns:ds="http://schemas.openxmlformats.org/officeDocument/2006/customXml" ds:itemID="{CEF4D3DB-A315-4DC4-ABFF-B7436CE3FECB}">
   <ds:schemaRefs>
-    <ds:schemaRef ds:uri="http://schemas.microsoft.com/sharepoint/v3/contenttype/forms"/>
+    <ds:schemaRef ds:uri="http://schemas.openxmlformats.org/officeDocument/2006/bibliography"/>
   </ds:schemaRefs>
 </ds:datastoreItem>
 </file>
 
 <file path=customXml/itemProps2.xml><?xml version="1.0" encoding="utf-8"?>
-<ds:datastoreItem xmlns:ds="http://schemas.openxmlformats.org/officeDocument/2006/customXml" ds:itemID="{E3EB7B42-5740-4129-8D38-92BBA5D17541}">
-  <ds:schemaRefs>
-    <ds:schemaRef ds:uri="http://schemas.microsoft.com/office/2006/metadata/properties"/>
-    <ds:schemaRef ds:uri="http://schemas.microsoft.com/office/infopath/2007/PartnerControls"/>
-    <ds:schemaRef ds:uri="31aac78f-6ed8-4134-ac7e-47c186d487c3"/>
-    <ds:schemaRef ds:uri="0d803109-e11b-45d4-a4e8-5bf0740163af"/>
-  </ds:schemaRefs>
-</ds:datastoreItem>
-</file>
-
-<file path=customXml/itemProps3.xml><?xml version="1.0" encoding="utf-8"?>
 <ds:datastoreItem xmlns:ds="http://schemas.openxmlformats.org/officeDocument/2006/customXml" ds:itemID="{9810E267-C5E3-4558-AF7B-0057EBCD2571}">
   <ds:schemaRefs>
     <ds:schemaRef ds:uri="http://schemas.microsoft.com/office/2006/metadata/contentType"/>
@@ -30703,10 +30745,21 @@
 </ds:datastoreItem>
 </file>
 
+<file path=customXml/itemProps3.xml><?xml version="1.0" encoding="utf-8"?>
+<ds:datastoreItem xmlns:ds="http://schemas.openxmlformats.org/officeDocument/2006/customXml" ds:itemID="{E3EB7B42-5740-4129-8D38-92BBA5D17541}">
+  <ds:schemaRefs>
+    <ds:schemaRef ds:uri="http://schemas.microsoft.com/office/2006/metadata/properties"/>
+    <ds:schemaRef ds:uri="http://schemas.microsoft.com/office/infopath/2007/PartnerControls"/>
+    <ds:schemaRef ds:uri="31aac78f-6ed8-4134-ac7e-47c186d487c3"/>
+    <ds:schemaRef ds:uri="0d803109-e11b-45d4-a4e8-5bf0740163af"/>
+  </ds:schemaRefs>
+</ds:datastoreItem>
+</file>
+
 <file path=customXml/itemProps4.xml><?xml version="1.0" encoding="utf-8"?>
-<ds:datastoreItem xmlns:ds="http://schemas.openxmlformats.org/officeDocument/2006/customXml" ds:itemID="{CEF4D3DB-A315-4DC4-ABFF-B7436CE3FECB}">
+<ds:datastoreItem xmlns:ds="http://schemas.openxmlformats.org/officeDocument/2006/customXml" ds:itemID="{A64095F2-78C1-44C0-A2A1-1816EE954539}">
   <ds:schemaRefs>
-    <ds:schemaRef ds:uri="http://schemas.openxmlformats.org/officeDocument/2006/bibliography"/>
+    <ds:schemaRef ds:uri="http://schemas.microsoft.com/sharepoint/v3/contenttype/forms"/>
   </ds:schemaRefs>
 </ds:datastoreItem>
 </file>
</xml_diff>

<commit_message>
added parts of risk management plan to Project Management Plan_MLNSD.docx
</commit_message>
<xml_diff>
--- a/documentation/projman/Project Management Plan_MLNSD.docx
+++ b/documentation/projman/Project Management Plan_MLNSD.docx
@@ -19257,544 +19257,14 @@
           <w:szCs w:val="24"/>
         </w:rPr>
         <w:tab/>
-        <w:t>Video provides a powerful way to help you prove your point. When you click Online Video, you can paste in the embed code for the video you want to add. You can also type a keyword to search online for the video that best fits your document.</w:t>
-      </w:r>
-    </w:p>
-    <w:p>
-      <w:pPr>
-        <w:pStyle w:val="Heading3"/>
-        <w:spacing w:before="0" w:line="480" w:lineRule="auto"/>
-        <w:ind w:left="629" w:firstLine="720"/>
-        <w:rPr>
-          <w:rFonts w:cs="Arial"/>
-          <w:b/>
-          <w:bCs/>
-        </w:rPr>
-      </w:pPr>
+      </w:r>
       <w:bookmarkStart w:id="89" w:name="_Toc134094399"/>
       <w:r>
         <w:rPr>
-          <w:rFonts w:cs="Arial"/>
-          <w:b/>
-          <w:bCs/>
-        </w:rPr>
-        <w:lastRenderedPageBreak/>
-        <w:t>Top 3 Risks</w:t>
-      </w:r>
-      <w:bookmarkEnd w:id="89"/>
-    </w:p>
-    <w:p>
-      <w:pPr>
-        <w:tabs>
-          <w:tab w:val="left" w:pos="1352"/>
-        </w:tabs>
-        <w:spacing w:after="0" w:line="480" w:lineRule="auto"/>
-        <w:ind w:left="1349"/>
-        <w:rPr>
-          <w:sz w:val="24"/>
-          <w:szCs w:val="24"/>
-        </w:rPr>
-      </w:pPr>
-      <w:r>
-        <w:rPr>
           <w:sz w:val="24"/>
           <w:szCs w:val="24"/>
         </w:rPr>
         <w:tab/>
-      </w:r>
-      <w:r>
-        <w:rPr>
-          <w:sz w:val="24"/>
-          <w:szCs w:val="24"/>
-        </w:rPr>
-        <w:tab/>
-      </w:r>
-      <w:r>
-        <w:rPr>
-          <w:sz w:val="24"/>
-          <w:szCs w:val="24"/>
-        </w:rPr>
-        <w:tab/>
-        <w:t>Video provides a powerful way to help you prove your point. When you click Online Video, you can paste in the embed code for the video you want to add. You can also type a keyword to search online for the video that best fits your document.</w:t>
-      </w:r>
-    </w:p>
-    <w:p>
-      <w:pPr>
-        <w:pStyle w:val="Heading3"/>
-        <w:spacing w:before="0" w:line="480" w:lineRule="auto"/>
-        <w:ind w:left="629" w:firstLine="720"/>
-        <w:rPr>
-          <w:rFonts w:cs="Arial"/>
-          <w:b/>
-          <w:bCs/>
-        </w:rPr>
-      </w:pPr>
-      <w:bookmarkStart w:id="90" w:name="_Toc134094400"/>
-      <w:r>
-        <w:rPr>
-          <w:rFonts w:cs="Arial"/>
-          <w:b/>
-          <w:bCs/>
-        </w:rPr>
-        <w:t>Risk Management Approach</w:t>
-      </w:r>
-      <w:bookmarkEnd w:id="90"/>
-    </w:p>
-    <w:p>
-      <w:pPr>
-        <w:tabs>
-          <w:tab w:val="left" w:pos="1352"/>
-        </w:tabs>
-        <w:spacing w:after="0" w:line="480" w:lineRule="auto"/>
-        <w:ind w:left="1349"/>
-        <w:rPr>
-          <w:sz w:val="24"/>
-          <w:szCs w:val="24"/>
-        </w:rPr>
-      </w:pPr>
-      <w:r>
-        <w:rPr>
-          <w:sz w:val="24"/>
-          <w:szCs w:val="24"/>
-        </w:rPr>
-        <w:tab/>
-      </w:r>
-      <w:r>
-        <w:rPr>
-          <w:sz w:val="24"/>
-          <w:szCs w:val="24"/>
-        </w:rPr>
-        <w:tab/>
-      </w:r>
-      <w:r>
-        <w:rPr>
-          <w:sz w:val="24"/>
-          <w:szCs w:val="24"/>
-        </w:rPr>
-        <w:tab/>
-        <w:t>Video provides a powerful way to help you prove your point. When you click Online Video, you can paste in the embed code for the video you want to add. You can also type a keyword to search online for the video that best fits your document.</w:t>
-      </w:r>
-    </w:p>
-    <w:p>
-      <w:pPr>
-        <w:pStyle w:val="Heading3"/>
-        <w:spacing w:before="0" w:line="480" w:lineRule="auto"/>
-        <w:ind w:left="629" w:firstLine="720"/>
-        <w:rPr>
-          <w:rFonts w:cs="Arial"/>
-          <w:b/>
-          <w:bCs/>
-        </w:rPr>
-      </w:pPr>
-      <w:bookmarkStart w:id="91" w:name="_Toc134094401"/>
-      <w:r>
-        <w:rPr>
-          <w:rFonts w:cs="Arial"/>
-          <w:b/>
-          <w:bCs/>
-        </w:rPr>
-        <w:t>Risk Identification</w:t>
-      </w:r>
-      <w:bookmarkEnd w:id="91"/>
-    </w:p>
-    <w:p>
-      <w:pPr>
-        <w:tabs>
-          <w:tab w:val="left" w:pos="1352"/>
-        </w:tabs>
-        <w:spacing w:after="0" w:line="480" w:lineRule="auto"/>
-        <w:ind w:left="1349"/>
-        <w:rPr>
-          <w:sz w:val="24"/>
-          <w:szCs w:val="24"/>
-        </w:rPr>
-      </w:pPr>
-      <w:r>
-        <w:rPr>
-          <w:sz w:val="24"/>
-          <w:szCs w:val="24"/>
-        </w:rPr>
-        <w:tab/>
-      </w:r>
-      <w:r>
-        <w:rPr>
-          <w:sz w:val="24"/>
-          <w:szCs w:val="24"/>
-        </w:rPr>
-        <w:tab/>
-      </w:r>
-      <w:r>
-        <w:rPr>
-          <w:sz w:val="24"/>
-          <w:szCs w:val="24"/>
-        </w:rPr>
-        <w:tab/>
-        <w:t>Video provides a powerful way to help you prove your point. When you click Online Video, you can paste in the embed code for the video you want to add. You can also type a keyword to search online for the video that best fits your document.</w:t>
-      </w:r>
-    </w:p>
-    <w:p>
-      <w:pPr>
-        <w:pStyle w:val="Heading3"/>
-        <w:spacing w:before="0" w:line="480" w:lineRule="auto"/>
-        <w:ind w:left="629" w:firstLine="720"/>
-        <w:rPr>
-          <w:rFonts w:cs="Arial"/>
-          <w:b/>
-          <w:bCs/>
-        </w:rPr>
-      </w:pPr>
-      <w:bookmarkStart w:id="92" w:name="_Toc134094402"/>
-      <w:r>
-        <w:rPr>
-          <w:rFonts w:cs="Arial"/>
-          <w:b/>
-          <w:bCs/>
-        </w:rPr>
-        <w:t>Risk Qualification and Prioritization</w:t>
-      </w:r>
-      <w:bookmarkEnd w:id="92"/>
-    </w:p>
-    <w:p>
-      <w:pPr>
-        <w:tabs>
-          <w:tab w:val="left" w:pos="1352"/>
-        </w:tabs>
-        <w:spacing w:after="0" w:line="480" w:lineRule="auto"/>
-        <w:ind w:left="1349"/>
-        <w:rPr>
-          <w:sz w:val="24"/>
-          <w:szCs w:val="24"/>
-        </w:rPr>
-      </w:pPr>
-      <w:r>
-        <w:rPr>
-          <w:sz w:val="24"/>
-          <w:szCs w:val="24"/>
-        </w:rPr>
-        <w:tab/>
-      </w:r>
-      <w:r>
-        <w:rPr>
-          <w:sz w:val="24"/>
-          <w:szCs w:val="24"/>
-        </w:rPr>
-        <w:tab/>
-      </w:r>
-      <w:r>
-        <w:rPr>
-          <w:sz w:val="24"/>
-          <w:szCs w:val="24"/>
-        </w:rPr>
-        <w:tab/>
-        <w:t>Video provides a powerful way to help you prove your point. When you click Online Video, you can paste in the embed code for the video you want to add. You can also type a keyword to search online for the video that best fits your document.</w:t>
-      </w:r>
-    </w:p>
-    <w:p>
-      <w:pPr>
-        <w:pStyle w:val="Heading3"/>
-        <w:spacing w:before="0" w:line="480" w:lineRule="auto"/>
-        <w:ind w:left="629" w:firstLine="720"/>
-        <w:rPr>
-          <w:rFonts w:cs="Arial"/>
-          <w:b/>
-          <w:bCs/>
-        </w:rPr>
-      </w:pPr>
-      <w:bookmarkStart w:id="93" w:name="_Toc134094403"/>
-      <w:r>
-        <w:rPr>
-          <w:rFonts w:cs="Arial"/>
-          <w:b/>
-          <w:bCs/>
-        </w:rPr>
-        <w:t>Risk Monitoring</w:t>
-      </w:r>
-      <w:bookmarkEnd w:id="93"/>
-    </w:p>
-    <w:p>
-      <w:pPr>
-        <w:tabs>
-          <w:tab w:val="left" w:pos="1352"/>
-        </w:tabs>
-        <w:spacing w:after="0" w:line="480" w:lineRule="auto"/>
-        <w:ind w:left="1349"/>
-        <w:rPr>
-          <w:sz w:val="24"/>
-          <w:szCs w:val="24"/>
-        </w:rPr>
-      </w:pPr>
-      <w:r>
-        <w:rPr>
-          <w:sz w:val="24"/>
-          <w:szCs w:val="24"/>
-        </w:rPr>
-        <w:tab/>
-      </w:r>
-      <w:r>
-        <w:rPr>
-          <w:sz w:val="24"/>
-          <w:szCs w:val="24"/>
-        </w:rPr>
-        <w:tab/>
-      </w:r>
-      <w:r>
-        <w:rPr>
-          <w:sz w:val="24"/>
-          <w:szCs w:val="24"/>
-        </w:rPr>
-        <w:tab/>
-        <w:t xml:space="preserve">Video provides a powerful way to help you prove your point. When you click Online Video, you can paste in the embed code for the video you </w:t>
-      </w:r>
-      <w:r>
-        <w:rPr>
-          <w:sz w:val="24"/>
-          <w:szCs w:val="24"/>
-        </w:rPr>
-        <w:lastRenderedPageBreak/>
-        <w:t>want to add. You can also type a keyword to search online for the video that best fits your document.</w:t>
-      </w:r>
-    </w:p>
-    <w:p>
-      <w:pPr>
-        <w:pStyle w:val="Heading3"/>
-        <w:spacing w:before="0" w:line="480" w:lineRule="auto"/>
-        <w:ind w:left="629" w:firstLine="720"/>
-        <w:rPr>
-          <w:rFonts w:cs="Arial"/>
-          <w:b/>
-          <w:bCs/>
-        </w:rPr>
-      </w:pPr>
-      <w:bookmarkStart w:id="94" w:name="_Toc134094404"/>
-      <w:r>
-        <w:rPr>
-          <w:rFonts w:cs="Arial"/>
-          <w:b/>
-          <w:bCs/>
-        </w:rPr>
-        <w:t>Risk Mitigation and Avoidance</w:t>
-      </w:r>
-      <w:bookmarkEnd w:id="94"/>
-    </w:p>
-    <w:p>
-      <w:pPr>
-        <w:tabs>
-          <w:tab w:val="left" w:pos="1352"/>
-        </w:tabs>
-        <w:spacing w:after="0" w:line="480" w:lineRule="auto"/>
-        <w:ind w:left="1349"/>
-        <w:rPr>
-          <w:sz w:val="24"/>
-          <w:szCs w:val="24"/>
-        </w:rPr>
-      </w:pPr>
-      <w:r>
-        <w:rPr>
-          <w:sz w:val="24"/>
-          <w:szCs w:val="24"/>
-        </w:rPr>
-        <w:tab/>
-      </w:r>
-      <w:r>
-        <w:rPr>
-          <w:sz w:val="24"/>
-          <w:szCs w:val="24"/>
-        </w:rPr>
-        <w:tab/>
-      </w:r>
-      <w:r>
-        <w:rPr>
-          <w:sz w:val="24"/>
-          <w:szCs w:val="24"/>
-        </w:rPr>
-        <w:tab/>
-        <w:t>Video provides a powerful way to help you prove your point. When you click Online Video, you can paste in the embed code for the video you want to add. You can also type a keyword to search online for the video that best fits your document.</w:t>
-      </w:r>
-    </w:p>
-    <w:p>
-      <w:pPr>
-        <w:pStyle w:val="Heading3"/>
-        <w:spacing w:before="0" w:line="480" w:lineRule="auto"/>
-        <w:ind w:left="629" w:firstLine="720"/>
-        <w:rPr>
-          <w:rFonts w:cs="Arial"/>
-          <w:b/>
-          <w:bCs/>
-        </w:rPr>
-      </w:pPr>
-      <w:bookmarkStart w:id="95" w:name="_Toc134094405"/>
-      <w:r>
-        <w:rPr>
-          <w:rFonts w:cs="Arial"/>
-          <w:b/>
-          <w:bCs/>
-        </w:rPr>
-        <w:t>Risk Register</w:t>
-      </w:r>
-      <w:bookmarkEnd w:id="95"/>
-    </w:p>
-    <w:p>
-      <w:pPr>
-        <w:tabs>
-          <w:tab w:val="left" w:pos="1352"/>
-        </w:tabs>
-        <w:spacing w:after="0" w:line="480" w:lineRule="auto"/>
-        <w:ind w:left="1349"/>
-        <w:rPr>
-          <w:sz w:val="24"/>
-          <w:szCs w:val="24"/>
-        </w:rPr>
-      </w:pPr>
-      <w:r>
-        <w:rPr>
-          <w:sz w:val="24"/>
-          <w:szCs w:val="24"/>
-        </w:rPr>
-        <w:tab/>
-      </w:r>
-      <w:r>
-        <w:rPr>
-          <w:sz w:val="24"/>
-          <w:szCs w:val="24"/>
-        </w:rPr>
-        <w:tab/>
-      </w:r>
-      <w:r>
-        <w:rPr>
-          <w:sz w:val="24"/>
-          <w:szCs w:val="24"/>
-        </w:rPr>
-        <w:tab/>
-        <w:t>Video provides a powerful way to help you prove your point. When you click Online Video, you can paste in the embed code for the video you want to add. You can also type a keyword to search online for the video that best fits your document.</w:t>
-      </w:r>
-    </w:p>
-    <w:p>
-      <w:pPr>
-        <w:pStyle w:val="Heading2"/>
-        <w:spacing w:before="0" w:line="480" w:lineRule="auto"/>
-        <w:ind w:firstLine="720"/>
-        <w:rPr>
-          <w:rFonts w:cs="Arial"/>
-        </w:rPr>
-      </w:pPr>
-      <w:bookmarkStart w:id="96" w:name="_Toc134094406"/>
-      <w:r>
-        <w:rPr>
-          <w:rFonts w:cs="Arial"/>
-        </w:rPr>
-        <w:t>Procurement Plan</w:t>
-      </w:r>
-      <w:bookmarkEnd w:id="96"/>
-    </w:p>
-    <w:p>
-      <w:pPr>
-        <w:pStyle w:val="Heading3"/>
-        <w:spacing w:before="0" w:line="480" w:lineRule="auto"/>
-        <w:ind w:left="629" w:firstLine="720"/>
-        <w:rPr>
-          <w:rFonts w:cs="Arial"/>
-          <w:b/>
-          <w:bCs/>
-        </w:rPr>
-      </w:pPr>
-      <w:bookmarkStart w:id="97" w:name="_Toc134094407"/>
-      <w:r>
-        <w:rPr>
-          <w:rFonts w:cs="Arial"/>
-          <w:b/>
-          <w:bCs/>
-        </w:rPr>
-        <w:t>Introduction</w:t>
-      </w:r>
-      <w:bookmarkEnd w:id="97"/>
-    </w:p>
-    <w:p>
-      <w:pPr>
-        <w:pStyle w:val="paragraph"/>
-        <w:spacing w:before="0" w:beforeAutospacing="0" w:after="0" w:afterAutospacing="0" w:line="480" w:lineRule="auto"/>
-        <w:ind w:left="1349" w:firstLine="720"/>
-        <w:jc w:val="both"/>
-        <w:textAlignment w:val="baseline"/>
-        <w:rPr>
-          <w:rStyle w:val="normaltextrun"/>
-          <w:rFonts w:ascii="Arial" w:eastAsiaTheme="minorEastAsia" w:hAnsi="Arial" w:cs="Arial"/>
-          <w:sz w:val="22"/>
-          <w:szCs w:val="22"/>
-          <w:lang w:val="en-PH" w:eastAsia="ja-JP"/>
-        </w:rPr>
-      </w:pPr>
-      <w:r>
-        <w:rPr>
-          <w:rStyle w:val="normaltextrun"/>
-          <w:rFonts w:ascii="Arial" w:eastAsiaTheme="minorEastAsia" w:hAnsi="Arial" w:cs="Arial"/>
-          <w:sz w:val="22"/>
-          <w:szCs w:val="22"/>
-          <w:lang w:val="en-PH" w:eastAsia="ja-JP"/>
-        </w:rPr>
-        <w:t>A procurement plan is a vital component of any organization's strategic planning process, as it outlines the approach and strategy for acquiring goods, services, or works from external sources. It serves as a roadmap that guides the procurement activities, ensuring that the organization obtains the necessary resources efficiently, effectively, and in compliance with relevant regulations and policies.</w:t>
-      </w:r>
-    </w:p>
-    <w:p>
-      <w:pPr>
-        <w:pStyle w:val="paragraph"/>
-        <w:spacing w:before="0" w:beforeAutospacing="0" w:after="0" w:afterAutospacing="0" w:line="480" w:lineRule="auto"/>
-        <w:ind w:left="1349" w:firstLine="720"/>
-        <w:jc w:val="both"/>
-        <w:textAlignment w:val="baseline"/>
-        <w:rPr>
-          <w:rStyle w:val="normaltextrun"/>
-          <w:rFonts w:ascii="Arial" w:eastAsiaTheme="minorEastAsia" w:hAnsi="Arial" w:cs="Arial"/>
-          <w:sz w:val="22"/>
-          <w:szCs w:val="22"/>
-          <w:lang w:val="en-PH" w:eastAsia="ja-JP"/>
-        </w:rPr>
-      </w:pPr>
-      <w:r>
-        <w:rPr>
-          <w:rStyle w:val="normaltextrun"/>
-          <w:rFonts w:ascii="Arial" w:eastAsiaTheme="minorEastAsia" w:hAnsi="Arial" w:cs="Arial"/>
-          <w:sz w:val="22"/>
-          <w:szCs w:val="22"/>
-          <w:lang w:val="en-PH" w:eastAsia="ja-JP"/>
-        </w:rPr>
-        <w:t xml:space="preserve">It considers the organization's overall objectives, budgetary constraints, and specific project requirements. The plan outlines the procurement methods, timelines, and responsibilities for each procurement activity. The primary purpose of a procurement plan is to ensure transparency, fairness, and value for money in </w:t>
-      </w:r>
-      <w:r>
-        <w:rPr>
-          <w:rStyle w:val="normaltextrun"/>
-          <w:rFonts w:ascii="Arial" w:eastAsiaTheme="minorEastAsia" w:hAnsi="Arial" w:cs="Arial"/>
-          <w:sz w:val="22"/>
-          <w:szCs w:val="22"/>
-          <w:lang w:val="en-PH" w:eastAsia="ja-JP"/>
-        </w:rPr>
-        <w:lastRenderedPageBreak/>
-        <w:t>the procurement process. By having a well-defined plan in place, organizations can mitigate risks, avoid unnecessary delays, and maximize the benefits of their procurement activities.</w:t>
-      </w:r>
-    </w:p>
-    <w:p>
-      <w:pPr>
-        <w:pStyle w:val="paragraph"/>
-        <w:spacing w:before="0" w:beforeAutospacing="0" w:after="0" w:afterAutospacing="0" w:line="480" w:lineRule="auto"/>
-        <w:ind w:left="1349" w:firstLine="720"/>
-        <w:jc w:val="both"/>
-        <w:textAlignment w:val="baseline"/>
-        <w:rPr>
-          <w:rStyle w:val="normaltextrun"/>
-          <w:rFonts w:ascii="Arial" w:eastAsiaTheme="minorEastAsia" w:hAnsi="Arial" w:cs="Arial"/>
-          <w:sz w:val="22"/>
-          <w:szCs w:val="22"/>
-          <w:lang w:val="en-PH" w:eastAsia="ja-JP"/>
-        </w:rPr>
-      </w:pPr>
-      <w:r>
-        <w:rPr>
-          <w:rStyle w:val="normaltextrun"/>
-          <w:rFonts w:ascii="Arial" w:eastAsiaTheme="minorEastAsia" w:hAnsi="Arial" w:cs="Arial"/>
-          <w:sz w:val="22"/>
-          <w:szCs w:val="22"/>
-          <w:lang w:val="en-PH" w:eastAsia="ja-JP"/>
-        </w:rPr>
-        <w:t xml:space="preserve">The procurement plan shows the details of multiple suppliers that can be managed by the company, and the approval process in the contract. The plan also includes the decision criteria, establishment of contract deliverables and schedule of deadlines, which explains the contracts that are coordinated with the project scope, budget, and schedule. </w:t>
       </w:r>
     </w:p>
     <w:p>
@@ -19812,60 +19282,274 @@
       </w:pPr>
       <w:r>
         <w:rPr>
-          <w:rStyle w:val="normaltextrun"/>
+          <w:sz w:val="24"/>
+          <w:szCs w:val="24"/>
+        </w:rPr>
+        <w:tab/>
+        <w:t xml:space="preserve">In this project, the risk management plan aims to breakdown and identify the potential risks that might be there for the project. That is why the risk management plan is being developed </w:t>
+      </w:r>
+      <w:proofErr w:type="gramStart"/>
+      <w:r>
+        <w:rPr>
+          <w:sz w:val="24"/>
+          <w:szCs w:val="24"/>
+        </w:rPr>
+        <w:t>as a way to</w:t>
+      </w:r>
+      <w:proofErr w:type="gramEnd"/>
+      <w:r>
+        <w:rPr>
+          <w:sz w:val="24"/>
+          <w:szCs w:val="24"/>
+        </w:rPr>
+        <w:t xml:space="preserve"> response to those potential risks and also manage those risks by ensuring that the project team can mitigate it as we achieve the project’s objectives.</w:t>
+      </w:r>
+    </w:p>
+    <w:p>
+      <w:pPr>
+        <w:tabs>
+          <w:tab w:val="left" w:pos="1352"/>
+        </w:tabs>
+        <w:spacing w:after="0" w:line="480" w:lineRule="auto"/>
+        <w:ind w:left="1349"/>
+        <w:jc w:val="both"/>
+        <w:rPr>
+          <w:sz w:val="24"/>
+          <w:szCs w:val="24"/>
+        </w:rPr>
+      </w:pPr>
+    </w:p>
+    <w:p>
+      <w:pPr>
+        <w:tabs>
+          <w:tab w:val="left" w:pos="1352"/>
+        </w:tabs>
+        <w:spacing w:after="0" w:line="480" w:lineRule="auto"/>
+        <w:ind w:left="1349"/>
+        <w:jc w:val="both"/>
+        <w:rPr>
+          <w:sz w:val="24"/>
+          <w:szCs w:val="24"/>
+        </w:rPr>
+      </w:pPr>
+      <w:r>
+        <w:rPr>
+          <w:sz w:val="24"/>
+          <w:szCs w:val="24"/>
+        </w:rPr>
+        <w:t>The risk management plan includes an overview of the risk management process, showing the roles and responsibilities of the project team and the risk assessment approach. It is key to be able to identify all the potential risks and as a team be able to develop resolutions for it.</w:t>
+      </w:r>
+    </w:p>
+    <w:p>
+      <w:pPr>
+        <w:tabs>
+          <w:tab w:val="left" w:pos="1352"/>
+        </w:tabs>
+        <w:spacing w:after="0" w:line="480" w:lineRule="auto"/>
+        <w:ind w:left="1349"/>
+        <w:rPr>
           <w:rFonts w:cs="Arial"/>
+          <w:b/>
+          <w:bCs/>
+        </w:rPr>
+      </w:pPr>
+      <w:r>
+        <w:rPr>
+          <w:rFonts w:cs="Arial"/>
+          <w:b/>
+          <w:bCs/>
+        </w:rPr>
+        <w:t>Top 3 Risks</w:t>
+      </w:r>
+      <w:bookmarkEnd w:id="89"/>
+    </w:p>
+    <w:p>
+      <w:pPr>
+        <w:tabs>
+          <w:tab w:val="left" w:pos="1352"/>
+        </w:tabs>
+        <w:spacing w:after="0" w:line="480" w:lineRule="auto"/>
+        <w:ind w:left="1349"/>
+        <w:jc w:val="both"/>
+        <w:rPr>
+          <w:sz w:val="24"/>
+          <w:szCs w:val="24"/>
+        </w:rPr>
+      </w:pPr>
+      <w:r>
+        <w:rPr>
+          <w:sz w:val="24"/>
+          <w:szCs w:val="24"/>
         </w:rPr>
         <w:tab/>
       </w:r>
       <w:r>
         <w:rPr>
-          <w:rStyle w:val="normaltextrun"/>
+          <w:sz w:val="24"/>
+          <w:szCs w:val="24"/>
+        </w:rPr>
+        <w:tab/>
+      </w:r>
+      <w:r>
+        <w:rPr>
+          <w:sz w:val="24"/>
+          <w:szCs w:val="24"/>
+        </w:rPr>
+        <w:tab/>
+      </w:r>
+      <w:bookmarkStart w:id="90" w:name="_Toc134094400"/>
+      <w:r>
+        <w:rPr>
+          <w:sz w:val="24"/>
+          <w:szCs w:val="24"/>
+        </w:rPr>
+        <w:t>The project’s top three risks are:</w:t>
+      </w:r>
+    </w:p>
+    <w:p>
+      <w:pPr>
+        <w:tabs>
+          <w:tab w:val="left" w:pos="1352"/>
+        </w:tabs>
+        <w:spacing w:after="0" w:line="480" w:lineRule="auto"/>
+        <w:ind w:left="1349"/>
+        <w:jc w:val="both"/>
+        <w:rPr>
+          <w:sz w:val="24"/>
+          <w:szCs w:val="24"/>
+        </w:rPr>
+      </w:pPr>
+      <w:r>
+        <w:rPr>
+          <w:sz w:val="24"/>
+          <w:szCs w:val="24"/>
+        </w:rPr>
+        <w:t>1.</w:t>
+      </w:r>
+      <w:r>
+        <w:rPr>
+          <w:sz w:val="24"/>
+          <w:szCs w:val="24"/>
+        </w:rPr>
+        <w:tab/>
+        <w:t xml:space="preserve">Technical risks which may occur due to delays in development of the project or technical issues. This may result in issues with the budget and delay in the project timeline as well. </w:t>
+      </w:r>
+    </w:p>
+    <w:p>
+      <w:pPr>
+        <w:tabs>
+          <w:tab w:val="left" w:pos="1352"/>
+        </w:tabs>
+        <w:spacing w:after="0" w:line="480" w:lineRule="auto"/>
+        <w:ind w:left="1349"/>
+        <w:jc w:val="both"/>
+        <w:rPr>
+          <w:sz w:val="24"/>
+          <w:szCs w:val="24"/>
+        </w:rPr>
+      </w:pPr>
+      <w:r>
+        <w:rPr>
+          <w:sz w:val="24"/>
+          <w:szCs w:val="24"/>
+        </w:rPr>
+        <w:t>2.</w:t>
+      </w:r>
+      <w:r>
+        <w:rPr>
+          <w:sz w:val="24"/>
+          <w:szCs w:val="24"/>
+        </w:rPr>
+        <w:tab/>
+        <w:t xml:space="preserve">Resource risks which may occur when there are insufficient resources which may be needed for further development. </w:t>
+      </w:r>
+    </w:p>
+    <w:p>
+      <w:pPr>
+        <w:tabs>
+          <w:tab w:val="left" w:pos="1352"/>
+        </w:tabs>
+        <w:spacing w:after="0" w:line="480" w:lineRule="auto"/>
+        <w:ind w:left="1349"/>
+        <w:jc w:val="both"/>
+        <w:rPr>
+          <w:sz w:val="24"/>
+          <w:szCs w:val="24"/>
+        </w:rPr>
+      </w:pPr>
+      <w:r>
+        <w:rPr>
+          <w:sz w:val="24"/>
+          <w:szCs w:val="24"/>
+        </w:rPr>
+        <w:t>3.</w:t>
+      </w:r>
+      <w:r>
+        <w:rPr>
+          <w:sz w:val="24"/>
+          <w:szCs w:val="24"/>
+        </w:rPr>
+        <w:tab/>
+        <w:t>Security Risks which may occur when there is a data breach or any other form of hacking of the system.</w:t>
+      </w:r>
+    </w:p>
+    <w:p>
+      <w:pPr>
+        <w:tabs>
+          <w:tab w:val="left" w:pos="1352"/>
+        </w:tabs>
+        <w:spacing w:after="0" w:line="480" w:lineRule="auto"/>
+        <w:ind w:left="1349"/>
+        <w:jc w:val="both"/>
+        <w:rPr>
           <w:rFonts w:cs="Arial"/>
+          <w:b/>
+          <w:bCs/>
+        </w:rPr>
+      </w:pPr>
+      <w:r>
+        <w:rPr>
+          <w:rFonts w:cs="Arial"/>
+          <w:b/>
+          <w:bCs/>
+        </w:rPr>
+        <w:t>Risk Management Approach</w:t>
+      </w:r>
+      <w:bookmarkEnd w:id="90"/>
+    </w:p>
+    <w:p>
+      <w:pPr>
+        <w:tabs>
+          <w:tab w:val="left" w:pos="1352"/>
+        </w:tabs>
+        <w:spacing w:after="0" w:line="480" w:lineRule="auto"/>
+        <w:ind w:left="1349"/>
+        <w:rPr>
+          <w:sz w:val="24"/>
+          <w:szCs w:val="24"/>
+        </w:rPr>
+      </w:pPr>
+      <w:r>
+        <w:rPr>
+          <w:sz w:val="24"/>
+          <w:szCs w:val="24"/>
         </w:rPr>
         <w:tab/>
       </w:r>
       <w:r>
         <w:rPr>
-          <w:rStyle w:val="normaltextrun"/>
-          <w:rFonts w:cs="Arial"/>
+          <w:sz w:val="24"/>
+          <w:szCs w:val="24"/>
         </w:rPr>
         <w:tab/>
-        <w:t xml:space="preserve">Overall, </w:t>
-      </w:r>
-      <w:r>
-        <w:rPr>
-          <w:rStyle w:val="normaltextrun"/>
-          <w:rFonts w:cs="Arial"/>
-        </w:rPr>
-        <w:t>Organizations must have a well-developed procurement strategy in place if they want to accomplish their goals methodically and affordably.</w:t>
-      </w:r>
-      <w:r>
-        <w:rPr>
-          <w:rStyle w:val="normaltextrun"/>
-          <w:rFonts w:cs="Arial"/>
-        </w:rPr>
-        <w:t xml:space="preserve"> </w:t>
-      </w:r>
-      <w:r>
-        <w:rPr>
-          <w:rStyle w:val="normaltextrun"/>
-          <w:rFonts w:cs="Arial"/>
-        </w:rPr>
-        <w:t>Transparency, fairness, and value for money are ensured by the structured framework it provides for the procurement of goods, services, or works.</w:t>
-      </w:r>
-      <w:r>
-        <w:rPr>
-          <w:rStyle w:val="normaltextrun"/>
-          <w:rFonts w:cs="Arial"/>
-        </w:rPr>
-        <w:t xml:space="preserve"> </w:t>
-      </w:r>
-      <w:r>
-        <w:rPr>
-          <w:rStyle w:val="normaltextrun"/>
-          <w:rFonts w:cs="Arial"/>
-        </w:rPr>
-        <w:t>Organizations can streamline their procurement processes, lower risks, and guarantee that the acquisition of goods and services is carried out in a transparent and effective manner by creating a thorough procurement plan.</w:t>
+      </w:r>
+      <w:r>
+        <w:rPr>
+          <w:sz w:val="24"/>
+          <w:szCs w:val="24"/>
+        </w:rPr>
+        <w:tab/>
+        <w:t>Video provides a powerful way to help you prove your point. When you click Online Video, you can paste in the embed code for the video you want to add. You can also type a keyword to search online for the video that best fits your document.</w:t>
       </w:r>
     </w:p>
     <w:p>
@@ -19879,13 +19563,500 @@
           <w:bCs/>
         </w:rPr>
       </w:pPr>
-      <w:bookmarkStart w:id="98" w:name="_Toc134094408"/>
+      <w:bookmarkStart w:id="91" w:name="_Toc134094401"/>
       <w:r>
         <w:rPr>
           <w:rFonts w:cs="Arial"/>
           <w:b/>
           <w:bCs/>
         </w:rPr>
+        <w:t>Risk Identification</w:t>
+      </w:r>
+      <w:bookmarkEnd w:id="91"/>
+    </w:p>
+    <w:p>
+      <w:pPr>
+        <w:tabs>
+          <w:tab w:val="left" w:pos="1352"/>
+        </w:tabs>
+        <w:spacing w:after="0" w:line="480" w:lineRule="auto"/>
+        <w:ind w:left="1349"/>
+        <w:rPr>
+          <w:sz w:val="24"/>
+          <w:szCs w:val="24"/>
+        </w:rPr>
+      </w:pPr>
+      <w:r>
+        <w:rPr>
+          <w:sz w:val="24"/>
+          <w:szCs w:val="24"/>
+        </w:rPr>
+        <w:tab/>
+      </w:r>
+      <w:r>
+        <w:rPr>
+          <w:sz w:val="24"/>
+          <w:szCs w:val="24"/>
+        </w:rPr>
+        <w:tab/>
+      </w:r>
+      <w:r>
+        <w:rPr>
+          <w:sz w:val="24"/>
+          <w:szCs w:val="24"/>
+        </w:rPr>
+        <w:tab/>
+        <w:t>Video provides a powerful way to help you prove your point. When you click Online Video, you can paste in the embed code for the video you want to add. You can also type a keyword to search online for the video that best fits your document.</w:t>
+      </w:r>
+    </w:p>
+    <w:p>
+      <w:pPr>
+        <w:pStyle w:val="Heading3"/>
+        <w:spacing w:before="0" w:line="480" w:lineRule="auto"/>
+        <w:ind w:left="629" w:firstLine="720"/>
+        <w:rPr>
+          <w:rFonts w:cs="Arial"/>
+          <w:b/>
+          <w:bCs/>
+        </w:rPr>
+      </w:pPr>
+      <w:bookmarkStart w:id="92" w:name="_Toc134094402"/>
+      <w:r>
+        <w:rPr>
+          <w:rFonts w:cs="Arial"/>
+          <w:b/>
+          <w:bCs/>
+        </w:rPr>
+        <w:lastRenderedPageBreak/>
+        <w:t>Risk Qualification and Prioritization</w:t>
+      </w:r>
+      <w:bookmarkEnd w:id="92"/>
+    </w:p>
+    <w:p>
+      <w:pPr>
+        <w:tabs>
+          <w:tab w:val="left" w:pos="1352"/>
+        </w:tabs>
+        <w:spacing w:after="0" w:line="480" w:lineRule="auto"/>
+        <w:ind w:left="1349"/>
+        <w:rPr>
+          <w:sz w:val="24"/>
+          <w:szCs w:val="24"/>
+        </w:rPr>
+      </w:pPr>
+      <w:r>
+        <w:rPr>
+          <w:sz w:val="24"/>
+          <w:szCs w:val="24"/>
+        </w:rPr>
+        <w:tab/>
+      </w:r>
+      <w:r>
+        <w:rPr>
+          <w:sz w:val="24"/>
+          <w:szCs w:val="24"/>
+        </w:rPr>
+        <w:tab/>
+      </w:r>
+      <w:r>
+        <w:rPr>
+          <w:sz w:val="24"/>
+          <w:szCs w:val="24"/>
+        </w:rPr>
+        <w:tab/>
+        <w:t>Video provides a powerful way to help you prove your point. When you click Online Video, you can paste in the embed code for the video you want to add. You can also type a keyword to search online for the video that best fits your document.</w:t>
+      </w:r>
+    </w:p>
+    <w:p>
+      <w:pPr>
+        <w:pStyle w:val="Heading3"/>
+        <w:spacing w:before="0" w:line="480" w:lineRule="auto"/>
+        <w:ind w:left="629" w:firstLine="720"/>
+        <w:rPr>
+          <w:rFonts w:cs="Arial"/>
+          <w:b/>
+          <w:bCs/>
+        </w:rPr>
+      </w:pPr>
+      <w:bookmarkStart w:id="93" w:name="_Toc134094403"/>
+      <w:r>
+        <w:rPr>
+          <w:rFonts w:cs="Arial"/>
+          <w:b/>
+          <w:bCs/>
+        </w:rPr>
+        <w:t>Risk Monitoring</w:t>
+      </w:r>
+      <w:bookmarkEnd w:id="93"/>
+    </w:p>
+    <w:p>
+      <w:pPr>
+        <w:tabs>
+          <w:tab w:val="left" w:pos="1352"/>
+        </w:tabs>
+        <w:spacing w:after="0" w:line="480" w:lineRule="auto"/>
+        <w:ind w:left="1349"/>
+        <w:rPr>
+          <w:sz w:val="24"/>
+          <w:szCs w:val="24"/>
+        </w:rPr>
+      </w:pPr>
+      <w:r>
+        <w:rPr>
+          <w:sz w:val="24"/>
+          <w:szCs w:val="24"/>
+        </w:rPr>
+        <w:tab/>
+      </w:r>
+      <w:r>
+        <w:rPr>
+          <w:sz w:val="24"/>
+          <w:szCs w:val="24"/>
+        </w:rPr>
+        <w:tab/>
+      </w:r>
+      <w:r>
+        <w:rPr>
+          <w:sz w:val="24"/>
+          <w:szCs w:val="24"/>
+        </w:rPr>
+        <w:tab/>
+        <w:t>Video provides a powerful way to help you prove your point. When you click Online Video, you can paste in the embed code for the video you want to add. You can also type a keyword to search online for the video that best fits your document.</w:t>
+      </w:r>
+    </w:p>
+    <w:p>
+      <w:pPr>
+        <w:pStyle w:val="Heading3"/>
+        <w:spacing w:before="0" w:line="480" w:lineRule="auto"/>
+        <w:ind w:left="629" w:firstLine="720"/>
+        <w:rPr>
+          <w:rFonts w:cs="Arial"/>
+          <w:b/>
+          <w:bCs/>
+        </w:rPr>
+      </w:pPr>
+      <w:bookmarkStart w:id="94" w:name="_Toc134094404"/>
+      <w:r>
+        <w:rPr>
+          <w:rFonts w:cs="Arial"/>
+          <w:b/>
+          <w:bCs/>
+        </w:rPr>
+        <w:t>Risk Mitigation and Avoidance</w:t>
+      </w:r>
+      <w:bookmarkEnd w:id="94"/>
+    </w:p>
+    <w:p>
+      <w:pPr>
+        <w:tabs>
+          <w:tab w:val="left" w:pos="1352"/>
+        </w:tabs>
+        <w:spacing w:after="0" w:line="480" w:lineRule="auto"/>
+        <w:ind w:left="1349"/>
+        <w:rPr>
+          <w:sz w:val="24"/>
+          <w:szCs w:val="24"/>
+        </w:rPr>
+      </w:pPr>
+      <w:r>
+        <w:rPr>
+          <w:sz w:val="24"/>
+          <w:szCs w:val="24"/>
+        </w:rPr>
+        <w:tab/>
+      </w:r>
+      <w:r>
+        <w:rPr>
+          <w:sz w:val="24"/>
+          <w:szCs w:val="24"/>
+        </w:rPr>
+        <w:tab/>
+      </w:r>
+      <w:r>
+        <w:rPr>
+          <w:sz w:val="24"/>
+          <w:szCs w:val="24"/>
+        </w:rPr>
+        <w:tab/>
+        <w:t>Video provides a powerful way to help you prove your point. When you click Online Video, you can paste in the embed code for the video you want to add. You can also type a keyword to search online for the video that best fits your document.</w:t>
+      </w:r>
+    </w:p>
+    <w:p>
+      <w:pPr>
+        <w:pStyle w:val="Heading3"/>
+        <w:spacing w:before="0" w:line="480" w:lineRule="auto"/>
+        <w:ind w:left="629" w:firstLine="720"/>
+        <w:rPr>
+          <w:rFonts w:cs="Arial"/>
+          <w:b/>
+          <w:bCs/>
+        </w:rPr>
+      </w:pPr>
+      <w:bookmarkStart w:id="95" w:name="_Toc134094405"/>
+      <w:r>
+        <w:rPr>
+          <w:rFonts w:cs="Arial"/>
+          <w:b/>
+          <w:bCs/>
+        </w:rPr>
+        <w:t>Risk Register</w:t>
+      </w:r>
+      <w:bookmarkEnd w:id="95"/>
+    </w:p>
+    <w:p>
+      <w:pPr>
+        <w:tabs>
+          <w:tab w:val="left" w:pos="1352"/>
+        </w:tabs>
+        <w:spacing w:after="0" w:line="480" w:lineRule="auto"/>
+        <w:ind w:left="1349"/>
+        <w:rPr>
+          <w:sz w:val="24"/>
+          <w:szCs w:val="24"/>
+        </w:rPr>
+      </w:pPr>
+      <w:r>
+        <w:rPr>
+          <w:sz w:val="24"/>
+          <w:szCs w:val="24"/>
+        </w:rPr>
+        <w:tab/>
+      </w:r>
+      <w:r>
+        <w:rPr>
+          <w:sz w:val="24"/>
+          <w:szCs w:val="24"/>
+        </w:rPr>
+        <w:tab/>
+      </w:r>
+      <w:r>
+        <w:rPr>
+          <w:sz w:val="24"/>
+          <w:szCs w:val="24"/>
+        </w:rPr>
+        <w:tab/>
+        <w:t>Video provides a powerful way to help you prove your point. When you click Online Video, you can paste in the embed code for the video you want to add. You can also type a keyword to search online for the video that best fits your document.</w:t>
+      </w:r>
+    </w:p>
+    <w:p>
+      <w:pPr>
+        <w:pStyle w:val="Heading2"/>
+        <w:spacing w:before="0" w:line="480" w:lineRule="auto"/>
+        <w:ind w:firstLine="720"/>
+        <w:rPr>
+          <w:rFonts w:cs="Arial"/>
+        </w:rPr>
+      </w:pPr>
+      <w:bookmarkStart w:id="96" w:name="_Toc134094406"/>
+      <w:r>
+        <w:rPr>
+          <w:rFonts w:cs="Arial"/>
+        </w:rPr>
+        <w:t>Procurement Plan</w:t>
+      </w:r>
+      <w:bookmarkEnd w:id="96"/>
+    </w:p>
+    <w:p>
+      <w:pPr>
+        <w:pStyle w:val="Heading3"/>
+        <w:spacing w:before="0" w:line="480" w:lineRule="auto"/>
+        <w:ind w:left="629" w:firstLine="720"/>
+        <w:rPr>
+          <w:rFonts w:cs="Arial"/>
+          <w:b/>
+          <w:bCs/>
+        </w:rPr>
+      </w:pPr>
+      <w:bookmarkStart w:id="97" w:name="_Toc134094407"/>
+      <w:r>
+        <w:rPr>
+          <w:rFonts w:cs="Arial"/>
+          <w:b/>
+          <w:bCs/>
+        </w:rPr>
+        <w:t>Introduction</w:t>
+      </w:r>
+      <w:bookmarkEnd w:id="97"/>
+    </w:p>
+    <w:p>
+      <w:pPr>
+        <w:pStyle w:val="paragraph"/>
+        <w:spacing w:before="0" w:beforeAutospacing="0" w:after="0" w:afterAutospacing="0" w:line="480" w:lineRule="auto"/>
+        <w:ind w:left="1349" w:firstLine="720"/>
+        <w:jc w:val="both"/>
+        <w:textAlignment w:val="baseline"/>
+        <w:rPr>
+          <w:rStyle w:val="normaltextrun"/>
+          <w:rFonts w:ascii="Arial" w:eastAsiaTheme="minorEastAsia" w:hAnsi="Arial" w:cs="Arial"/>
+          <w:sz w:val="22"/>
+          <w:szCs w:val="22"/>
+          <w:lang w:val="en-PH" w:eastAsia="ja-JP"/>
+        </w:rPr>
+      </w:pPr>
+      <w:r>
+        <w:rPr>
+          <w:rStyle w:val="normaltextrun"/>
+          <w:rFonts w:ascii="Arial" w:eastAsiaTheme="minorEastAsia" w:hAnsi="Arial" w:cs="Arial"/>
+          <w:sz w:val="22"/>
+          <w:szCs w:val="22"/>
+          <w:lang w:val="en-PH" w:eastAsia="ja-JP"/>
+        </w:rPr>
+        <w:t xml:space="preserve">A procurement plan is a vital component of any organization's strategic planning process, as it outlines the approach and strategy for acquiring goods, </w:t>
+      </w:r>
+      <w:r>
+        <w:rPr>
+          <w:rStyle w:val="normaltextrun"/>
+          <w:rFonts w:ascii="Arial" w:eastAsiaTheme="minorEastAsia" w:hAnsi="Arial" w:cs="Arial"/>
+          <w:sz w:val="22"/>
+          <w:szCs w:val="22"/>
+          <w:lang w:val="en-PH" w:eastAsia="ja-JP"/>
+        </w:rPr>
+        <w:lastRenderedPageBreak/>
+        <w:t>services, or works from external sources. It serves as a roadmap that guides the procurement activities, ensuring that the organization obtains the necessary resources efficiently, effectively, and in compliance with relevant regulations and policies.</w:t>
+      </w:r>
+    </w:p>
+    <w:p>
+      <w:pPr>
+        <w:pStyle w:val="paragraph"/>
+        <w:spacing w:before="0" w:beforeAutospacing="0" w:after="0" w:afterAutospacing="0" w:line="480" w:lineRule="auto"/>
+        <w:ind w:left="1349" w:firstLine="720"/>
+        <w:jc w:val="both"/>
+        <w:textAlignment w:val="baseline"/>
+        <w:rPr>
+          <w:rStyle w:val="normaltextrun"/>
+          <w:rFonts w:ascii="Arial" w:eastAsiaTheme="minorEastAsia" w:hAnsi="Arial" w:cs="Arial"/>
+          <w:sz w:val="22"/>
+          <w:szCs w:val="22"/>
+          <w:lang w:val="en-PH" w:eastAsia="ja-JP"/>
+        </w:rPr>
+      </w:pPr>
+      <w:r>
+        <w:rPr>
+          <w:rStyle w:val="normaltextrun"/>
+          <w:rFonts w:ascii="Arial" w:eastAsiaTheme="minorEastAsia" w:hAnsi="Arial" w:cs="Arial"/>
+          <w:sz w:val="22"/>
+          <w:szCs w:val="22"/>
+          <w:lang w:val="en-PH" w:eastAsia="ja-JP"/>
+        </w:rPr>
+        <w:t>It considers the organization's overall objectives, budgetary constraints, and specific project requirements. The plan outlines the procurement methods, timelines, and responsibilities for each procurement activity. The primary purpose of a procurement plan is to ensure transparency, fairness, and value for money in the procurement process. By having a well-defined plan in place, organizations can mitigate risks, avoid unnecessary delays, and maximize the benefits of their procurement activities.</w:t>
+      </w:r>
+    </w:p>
+    <w:p>
+      <w:pPr>
+        <w:pStyle w:val="paragraph"/>
+        <w:spacing w:before="0" w:beforeAutospacing="0" w:after="0" w:afterAutospacing="0" w:line="480" w:lineRule="auto"/>
+        <w:ind w:left="1349" w:firstLine="720"/>
+        <w:jc w:val="both"/>
+        <w:textAlignment w:val="baseline"/>
+        <w:rPr>
+          <w:rStyle w:val="normaltextrun"/>
+          <w:rFonts w:ascii="Arial" w:eastAsiaTheme="minorEastAsia" w:hAnsi="Arial" w:cs="Arial"/>
+          <w:sz w:val="22"/>
+          <w:szCs w:val="22"/>
+          <w:lang w:val="en-PH" w:eastAsia="ja-JP"/>
+        </w:rPr>
+      </w:pPr>
+      <w:r>
+        <w:rPr>
+          <w:rStyle w:val="normaltextrun"/>
+          <w:rFonts w:ascii="Arial" w:eastAsiaTheme="minorEastAsia" w:hAnsi="Arial" w:cs="Arial"/>
+          <w:sz w:val="22"/>
+          <w:szCs w:val="22"/>
+          <w:lang w:val="en-PH" w:eastAsia="ja-JP"/>
+        </w:rPr>
+        <w:t xml:space="preserve">The procurement plan shows the details of multiple suppliers that can be managed by the company, and the approval process in the contract. The plan also includes the decision criteria, establishment of contract deliverables and schedule of deadlines, which explains the contracts that are coordinated with the project scope, budget, and schedule. </w:t>
+      </w:r>
+    </w:p>
+    <w:p>
+      <w:pPr>
+        <w:tabs>
+          <w:tab w:val="left" w:pos="1352"/>
+        </w:tabs>
+        <w:spacing w:after="0" w:line="480" w:lineRule="auto"/>
+        <w:ind w:left="1349"/>
+        <w:jc w:val="both"/>
+        <w:rPr>
+          <w:sz w:val="24"/>
+          <w:szCs w:val="24"/>
+        </w:rPr>
+      </w:pPr>
+      <w:r>
+        <w:rPr>
+          <w:rStyle w:val="normaltextrun"/>
+          <w:rFonts w:cs="Arial"/>
+        </w:rPr>
+        <w:tab/>
+      </w:r>
+      <w:r>
+        <w:rPr>
+          <w:rStyle w:val="normaltextrun"/>
+          <w:rFonts w:cs="Arial"/>
+        </w:rPr>
+        <w:tab/>
+      </w:r>
+      <w:r>
+        <w:rPr>
+          <w:rStyle w:val="normaltextrun"/>
+          <w:rFonts w:cs="Arial"/>
+        </w:rPr>
+        <w:tab/>
+        <w:t xml:space="preserve">Overall, </w:t>
+      </w:r>
+      <w:r>
+        <w:rPr>
+          <w:rStyle w:val="normaltextrun"/>
+          <w:rFonts w:cs="Arial"/>
+        </w:rPr>
+        <w:t>Organizations must have a well-developed procurement strategy in place if they want to accomplish their goals methodically and affordably.</w:t>
+      </w:r>
+      <w:r>
+        <w:rPr>
+          <w:rStyle w:val="normaltextrun"/>
+          <w:rFonts w:cs="Arial"/>
+        </w:rPr>
+        <w:t xml:space="preserve"> </w:t>
+      </w:r>
+      <w:r>
+        <w:rPr>
+          <w:rStyle w:val="normaltextrun"/>
+          <w:rFonts w:cs="Arial"/>
+        </w:rPr>
+        <w:t>Transparency, fairness, and value for money are ensured by the structured framework it provides for the procurement of goods, services, or works.</w:t>
+      </w:r>
+      <w:r>
+        <w:rPr>
+          <w:rStyle w:val="normaltextrun"/>
+          <w:rFonts w:cs="Arial"/>
+        </w:rPr>
+        <w:t xml:space="preserve"> </w:t>
+      </w:r>
+      <w:r>
+        <w:rPr>
+          <w:rStyle w:val="normaltextrun"/>
+          <w:rFonts w:cs="Arial"/>
+        </w:rPr>
+        <w:t>Organizations can streamline their procurement processes, lower risks, and guarantee that the acquisition of goods and services is carried out in a transparent and effective manner by creating a thorough procurement plan.</w:t>
+      </w:r>
+    </w:p>
+    <w:p>
+      <w:pPr>
+        <w:pStyle w:val="Heading3"/>
+        <w:spacing w:before="0" w:line="480" w:lineRule="auto"/>
+        <w:ind w:left="629" w:firstLine="720"/>
+        <w:rPr>
+          <w:rFonts w:cs="Arial"/>
+          <w:b/>
+          <w:bCs/>
+        </w:rPr>
+      </w:pPr>
+      <w:bookmarkStart w:id="98" w:name="_Toc134094408"/>
+      <w:r>
+        <w:rPr>
+          <w:rFonts w:cs="Arial"/>
+          <w:b/>
+          <w:bCs/>
+        </w:rPr>
+        <w:lastRenderedPageBreak/>
         <w:t>Procurement Risks</w:t>
       </w:r>
       <w:bookmarkEnd w:id="98"/>
@@ -19968,7 +20139,6 @@
           <w:szCs w:val="22"/>
           <w:lang w:val="en-PH" w:eastAsia="ja-JP"/>
         </w:rPr>
-        <w:lastRenderedPageBreak/>
         <w:t>Changes to the project's scope, schedule, or budget, which may have an impact on vendor commitments and procurement activities.</w:t>
       </w:r>
     </w:p>
@@ -20127,6 +20297,7 @@
           <w:b/>
           <w:bCs/>
         </w:rPr>
+        <w:lastRenderedPageBreak/>
         <w:t>Procurement Risk Management</w:t>
       </w:r>
       <w:bookmarkEnd w:id="99"/>
@@ -20298,7 +20469,6 @@
           <w:rStyle w:val="eop"/>
           <w:rFonts w:ascii="Arial" w:hAnsi="Arial"/>
         </w:rPr>
-        <w:lastRenderedPageBreak/>
         <w:t xml:space="preserve">Thoroughly </w:t>
       </w:r>
       <w:proofErr w:type="gramStart"/>
@@ -20440,7 +20610,15 @@
           <w:rStyle w:val="eop"/>
           <w:rFonts w:ascii="Arial" w:hAnsi="Arial"/>
         </w:rPr>
-        <w:t>Villamin Wood and Iron Works System needs a clear roles and responsibilities to help ensure accountability, clarity, and effective coordination. It is essential to clearly communicate the assigned responsibilities to all parties involved and ensure that everyone understands their roles and obligations. Regular communication, coordination, and collaboration among the responsible parties contribute to the smooth execution of the procurement plan and successful procurement outcomes.</w:t>
+        <w:t xml:space="preserve">Villamin Wood and Iron Works System needs a clear roles and responsibilities to help ensure accountability, clarity, and effective coordination. It is essential to clearly communicate the assigned responsibilities to all parties involved and ensure that everyone understands their roles and obligations. Regular communication, coordination, and </w:t>
+      </w:r>
+      <w:r>
+        <w:rPr>
+          <w:rStyle w:val="eop"/>
+          <w:rFonts w:ascii="Arial" w:hAnsi="Arial"/>
+        </w:rPr>
+        <w:lastRenderedPageBreak/>
+        <w:t>collaboration among the responsible parties contribute to the smooth execution of the procurement plan and successful procurement outcomes.</w:t>
       </w:r>
     </w:p>
     <w:p>
@@ -20503,7 +20681,6 @@
           <w:rStyle w:val="eop"/>
           <w:rFonts w:ascii="Arial" w:hAnsi="Arial"/>
         </w:rPr>
-        <w:lastRenderedPageBreak/>
         <w:t xml:space="preserve">This </w:t>
       </w:r>
       <w:proofErr w:type="gramStart"/>
@@ -20603,6 +20780,7 @@
           <w:b/>
           <w:bCs/>
         </w:rPr>
+        <w:lastRenderedPageBreak/>
         <w:t>Cost Determination</w:t>
       </w:r>
       <w:bookmarkEnd w:id="100"/>
@@ -20644,7 +20822,6 @@
           <w:rStyle w:val="eop"/>
           <w:rFonts w:ascii="Arial" w:hAnsi="Arial"/>
         </w:rPr>
-        <w:lastRenderedPageBreak/>
         <w:t>Project management-related expenses for personnel, hardware, and software are all included. While integration costs cover the price of integrating the system with other programs or third-party applications, development costs cover the cost of creating software, hardware, testing, and quality assurance. The price of purchasing the necessary tools, software, and services to design and put the system into use is included in the procurement costs. The costs associated with training personnel to use the system effectively are also covered.</w:t>
       </w:r>
     </w:p>
@@ -20689,6 +20866,7 @@
           <w:szCs w:val="24"/>
           <w:lang w:val="en-US" w:eastAsia="en-US"/>
         </w:rPr>
+        <w:lastRenderedPageBreak/>
         <w:tab/>
       </w:r>
       <w:r>
@@ -20761,15 +20939,7 @@
           <w:rStyle w:val="eop"/>
           <w:rFonts w:ascii="Arial" w:hAnsi="Arial" w:cs="Arial"/>
         </w:rPr>
-        <w:t xml:space="preserve">Procurement constraints are inherent limitations and factors that can influence the procurement process and pose challenges to achieving </w:t>
-      </w:r>
-      <w:r>
-        <w:rPr>
-          <w:rStyle w:val="eop"/>
-          <w:rFonts w:ascii="Arial" w:hAnsi="Arial" w:cs="Arial"/>
-        </w:rPr>
-        <w:lastRenderedPageBreak/>
-        <w:t>procurement objectives.</w:t>
+        <w:t>Procurement constraints are inherent limitations and factors that can influence the procurement process and pose challenges to achieving procurement objectives.</w:t>
       </w:r>
       <w:r>
         <w:rPr>
@@ -20931,6 +21101,7 @@
           <w:b/>
           <w:bCs/>
         </w:rPr>
+        <w:lastRenderedPageBreak/>
         <w:t xml:space="preserve">Resource constraints: </w:t>
       </w:r>
       <w:r>
@@ -20978,7 +21149,6 @@
           <w:b/>
           <w:bCs/>
         </w:rPr>
-        <w:lastRenderedPageBreak/>
         <w:t>Contract Approval Process</w:t>
       </w:r>
       <w:bookmarkEnd w:id="102"/>
@@ -21163,6 +21333,7 @@
           <w:b/>
           <w:bCs/>
         </w:rPr>
+        <w:lastRenderedPageBreak/>
         <w:t>Contract Review:</w:t>
       </w:r>
       <w:r>
@@ -21255,7 +21426,6 @@
           <w:b/>
           <w:bCs/>
         </w:rPr>
-        <w:lastRenderedPageBreak/>
         <w:t>Contract Execution:</w:t>
       </w:r>
       <w:r>
@@ -21388,7 +21558,14 @@
         <w:rPr>
           <w:rFonts w:ascii="Arial" w:hAnsi="Arial" w:cs="Arial"/>
         </w:rPr>
-        <w:t xml:space="preserve"> The following are the criteria for the Villamin Wood and Iron Works System project that will be used by the contract review board: </w:t>
+        <w:t xml:space="preserve"> </w:t>
+      </w:r>
+      <w:r>
+        <w:rPr>
+          <w:rFonts w:ascii="Arial" w:hAnsi="Arial" w:cs="Arial"/>
+        </w:rPr>
+        <w:lastRenderedPageBreak/>
+        <w:t xml:space="preserve">The following are the criteria for the Villamin Wood and Iron Works System project that will be used by the contract review board: </w:t>
       </w:r>
     </w:p>
     <w:p>
@@ -21440,7 +21617,6 @@
           <w:b/>
           <w:bCs/>
         </w:rPr>
-        <w:lastRenderedPageBreak/>
         <w:t>Business Needs:</w:t>
       </w:r>
       <w:r>
@@ -21609,6 +21785,7 @@
         <w:rPr>
           <w:rFonts w:ascii="Arial" w:hAnsi="Arial" w:cs="Arial"/>
         </w:rPr>
+        <w:lastRenderedPageBreak/>
         <w:t>The use of clear and well-defined decision criteria promotes consistency, transparency, and accountability in the procurement decision-making process, enabling organizations to make informed choices that yield favorable outcomes</w:t>
       </w:r>
       <w:r>
@@ -21636,7 +21813,6 @@
           <w:b/>
           <w:bCs/>
         </w:rPr>
-        <w:lastRenderedPageBreak/>
         <w:t>Performance Metrics for Procurement Activities</w:t>
       </w:r>
       <w:bookmarkEnd w:id="104"/>
@@ -21871,6 +22047,7 @@
         <w:rPr>
           <w:rFonts w:ascii="Arial" w:hAnsi="Arial" w:cs="Arial"/>
         </w:rPr>
+        <w:lastRenderedPageBreak/>
         <w:t>T</w:t>
       </w:r>
       <w:r>
@@ -21907,7 +22084,6 @@
         <w:rPr>
           <w:rFonts w:ascii="Arial" w:hAnsi="Arial" w:cs="Arial"/>
         </w:rPr>
-        <w:lastRenderedPageBreak/>
         <w:t>By establishing and monitoring performance metrics, organizations can track their procurement performance, identify areas for improvement, and make data-driven decisions to optimize procurement activities. Performance metrics enable organizations to gauge the value and impact of their procurement efforts, drive continuous improvement, and ensure alignment with strategic objectives</w:t>
       </w:r>
       <w:r>
@@ -22079,6 +22255,7 @@
           <w:b/>
           <w:bCs/>
         </w:rPr>
+        <w:lastRenderedPageBreak/>
         <w:t>Transition Team Organization</w:t>
       </w:r>
       <w:bookmarkEnd w:id="108"/>
@@ -22115,15 +22292,7 @@
           <w:szCs w:val="24"/>
         </w:rPr>
         <w:tab/>
-        <w:t xml:space="preserve">Video provides a powerful way to help you prove your point. When you click Online Video, you can paste in the embed code for the video you </w:t>
-      </w:r>
-      <w:r>
-        <w:rPr>
-          <w:sz w:val="24"/>
-          <w:szCs w:val="24"/>
-        </w:rPr>
-        <w:lastRenderedPageBreak/>
-        <w:t>want to add. You can also type a keyword to search online for the video that best fits your document.</w:t>
+        <w:t>Video provides a powerful way to help you prove your point. When you click Online Video, you can paste in the embed code for the video you want to add. You can also type a keyword to search online for the video that best fits your document.</w:t>
       </w:r>
     </w:p>
     <w:p>
@@ -22359,7 +22528,15 @@
           <w:szCs w:val="24"/>
         </w:rPr>
         <w:tab/>
-        <w:t>Video provides a powerful way to help you prove your point. When you click Online Video, you can paste in the embed code for the video you want to add. You can also type a keyword to search online for the video that best fits your document.</w:t>
+        <w:t xml:space="preserve">Video provides a powerful way to help you prove your point. When you click Online Video, you can paste in the embed code for the video you </w:t>
+      </w:r>
+      <w:r>
+        <w:rPr>
+          <w:sz w:val="24"/>
+          <w:szCs w:val="24"/>
+        </w:rPr>
+        <w:lastRenderedPageBreak/>
+        <w:t>want to add. You can also type a keyword to search online for the video that best fits your document.</w:t>
       </w:r>
     </w:p>
     <w:p>
@@ -22389,7 +22566,6 @@
           <w:sz w:val="24"/>
           <w:szCs w:val="24"/>
         </w:rPr>
-        <w:lastRenderedPageBreak/>
         <w:t>Government Furnished Equipment (GFE)</w:t>
       </w:r>
     </w:p>
@@ -22555,7 +22731,11 @@
         <w:ind w:left="2160" w:firstLine="720"/>
       </w:pPr>
       <w:r>
-        <w:t>Video provides a powerful way to help you prove your point. When you click Online Video, you can paste in the embed code for the video you want to add. You can also type a keyword to search online for the video that best fits your document.</w:t>
+        <w:t xml:space="preserve">Video provides a powerful way to help you prove your point. When you click Online Video, you can paste in the embed code for the video </w:t>
+      </w:r>
+      <w:r>
+        <w:lastRenderedPageBreak/>
+        <w:t>you want to add. You can also type a keyword to search online for the video that best fits your document.</w:t>
       </w:r>
     </w:p>
     <w:p>
@@ -22585,7 +22765,6 @@
           <w:sz w:val="24"/>
           <w:szCs w:val="24"/>
         </w:rPr>
-        <w:lastRenderedPageBreak/>
         <w:t>Schedule</w:t>
       </w:r>
     </w:p>
@@ -22701,7 +22880,7 @@
             <v:path o:extrusionok="f" gradientshapeok="t" o:connecttype="rect"/>
             <o:lock v:ext="edit" aspectratio="t"/>
           </v:shapetype>
-          <v:shape id="_x0000_i1025" type="#_x0000_t75" alt="Microsoft Office Signature Line..." style="width:194.7pt;height:93.3pt">
+          <v:shape id="_x0000_i1025" type="#_x0000_t75" alt="Microsoft Office Signature Line..." style="width:194.8pt;height:93.2pt">
             <v:imagedata r:id="rId16" o:title=""/>
             <o:lock v:ext="edit" ungrouping="t" rotation="t" cropping="t" verticies="t" text="t" grouping="t"/>
             <o:signatureline v:ext="edit" id="{FBAB6461-0CD7-41CD-BB52-FFE41218D581}" provid="{00000000-0000-0000-0000-000000000000}" o:suggestedsigner="Manuel Villamin Jr." o:suggestedsigner2="Owner of Villamin Wood and Iron Works" issignatureline="t"/>
@@ -31651,18 +31830,6 @@
 </file>
 
 <file path=customXml/item1.xml><?xml version="1.0" encoding="utf-8"?>
-<p:properties xmlns:p="http://schemas.microsoft.com/office/2006/metadata/properties" xmlns:xsi="http://www.w3.org/2001/XMLSchema-instance" xmlns:pc="http://schemas.microsoft.com/office/infopath/2007/PartnerControls">
-  <documentManagement>
-    <MediaLengthInSeconds xmlns="31aac78f-6ed8-4134-ac7e-47c186d487c3" xsi:nil="true"/>
-    <TaxCatchAll xmlns="0d803109-e11b-45d4-a4e8-5bf0740163af" xsi:nil="true"/>
-    <lcf76f155ced4ddcb4097134ff3c332f xmlns="31aac78f-6ed8-4134-ac7e-47c186d487c3">
-      <Terms xmlns="http://schemas.microsoft.com/office/infopath/2007/PartnerControls"/>
-    </lcf76f155ced4ddcb4097134ff3c332f>
-  </documentManagement>
-</p:properties>
-</file>
-
-<file path=customXml/item2.xml><?xml version="1.0" encoding="utf-8"?>
 <ct:contentTypeSchema xmlns:ct="http://schemas.microsoft.com/office/2006/metadata/contentType" xmlns:ma="http://schemas.microsoft.com/office/2006/metadata/properties/metaAttributes" ct:_="" ma:_="" ma:contentTypeName="Document" ma:contentTypeID="0x01010078E5C03F786D684AB79627F2BAF5AB3A" ma:contentTypeVersion="12" ma:contentTypeDescription="Create a new document." ma:contentTypeScope="" ma:versionID="6753d19c26ced2570449d2cfe2fd38cd">
   <xsd:schema xmlns:xsd="http://www.w3.org/2001/XMLSchema" xmlns:xs="http://www.w3.org/2001/XMLSchema" xmlns:p="http://schemas.microsoft.com/office/2006/metadata/properties" xmlns:ns2="31aac78f-6ed8-4134-ac7e-47c186d487c3" xmlns:ns3="0d803109-e11b-45d4-a4e8-5bf0740163af" targetNamespace="http://schemas.microsoft.com/office/2006/metadata/properties" ma:root="true" ma:fieldsID="59531f12ec9f3761682ad3919ac9365f" ns2:_="" ns3:_="">
     <xsd:import namespace="31aac78f-6ed8-4134-ac7e-47c186d487c3"/>
@@ -31879,11 +32046,19 @@
 </ct:contentTypeSchema>
 </file>
 
-<file path=customXml/item3.xml><?xml version="1.0" encoding="utf-8"?>
-<b:Sources xmlns:b="http://schemas.openxmlformats.org/officeDocument/2006/bibliography" xmlns="http://schemas.openxmlformats.org/officeDocument/2006/bibliography" SelectedStyle="\APASixthEditionOfficeOnline.xsl" StyleName="APA" Version="6"/>
+<file path=customXml/item2.xml><?xml version="1.0" encoding="utf-8"?>
+<p:properties xmlns:p="http://schemas.microsoft.com/office/2006/metadata/properties" xmlns:xsi="http://www.w3.org/2001/XMLSchema-instance" xmlns:pc="http://schemas.microsoft.com/office/infopath/2007/PartnerControls">
+  <documentManagement>
+    <MediaLengthInSeconds xmlns="31aac78f-6ed8-4134-ac7e-47c186d487c3" xsi:nil="true"/>
+    <TaxCatchAll xmlns="0d803109-e11b-45d4-a4e8-5bf0740163af" xsi:nil="true"/>
+    <lcf76f155ced4ddcb4097134ff3c332f xmlns="31aac78f-6ed8-4134-ac7e-47c186d487c3">
+      <Terms xmlns="http://schemas.microsoft.com/office/infopath/2007/PartnerControls"/>
+    </lcf76f155ced4ddcb4097134ff3c332f>
+  </documentManagement>
+</p:properties>
 </file>
 
-<file path=customXml/item4.xml><?xml version="1.0" encoding="utf-8"?>
+<file path=customXml/item3.xml><?xml version="1.0" encoding="utf-8"?>
 <?mso-contentType ?>
 <FormTemplates xmlns="http://schemas.microsoft.com/sharepoint/v3/contenttype/forms">
   <Display>DocumentLibraryForm</Display>
@@ -31892,18 +32067,11 @@
 </FormTemplates>
 </file>
 
-<file path=customXml/itemProps1.xml><?xml version="1.0" encoding="utf-8"?>
-<ds:datastoreItem xmlns:ds="http://schemas.openxmlformats.org/officeDocument/2006/customXml" ds:itemID="{E3EB7B42-5740-4129-8D38-92BBA5D17541}">
-  <ds:schemaRefs>
-    <ds:schemaRef ds:uri="http://schemas.microsoft.com/office/2006/metadata/properties"/>
-    <ds:schemaRef ds:uri="http://schemas.microsoft.com/office/infopath/2007/PartnerControls"/>
-    <ds:schemaRef ds:uri="31aac78f-6ed8-4134-ac7e-47c186d487c3"/>
-    <ds:schemaRef ds:uri="0d803109-e11b-45d4-a4e8-5bf0740163af"/>
-  </ds:schemaRefs>
-</ds:datastoreItem>
+<file path=customXml/item4.xml><?xml version="1.0" encoding="utf-8"?>
+<b:Sources xmlns:b="http://schemas.openxmlformats.org/officeDocument/2006/bibliography" xmlns="http://schemas.openxmlformats.org/officeDocument/2006/bibliography" SelectedStyle="\APASixthEditionOfficeOnline.xsl" StyleName="APA" Version="6"/>
 </file>
 
-<file path=customXml/itemProps2.xml><?xml version="1.0" encoding="utf-8"?>
+<file path=customXml/itemProps1.xml><?xml version="1.0" encoding="utf-8"?>
 <ds:datastoreItem xmlns:ds="http://schemas.openxmlformats.org/officeDocument/2006/customXml" ds:itemID="{9810E267-C5E3-4558-AF7B-0057EBCD2571}">
   <ds:schemaRefs>
     <ds:schemaRef ds:uri="http://schemas.microsoft.com/office/2006/metadata/contentType"/>
@@ -31922,18 +32090,29 @@
 </ds:datastoreItem>
 </file>
 
+<file path=customXml/itemProps2.xml><?xml version="1.0" encoding="utf-8"?>
+<ds:datastoreItem xmlns:ds="http://schemas.openxmlformats.org/officeDocument/2006/customXml" ds:itemID="{E3EB7B42-5740-4129-8D38-92BBA5D17541}">
+  <ds:schemaRefs>
+    <ds:schemaRef ds:uri="http://schemas.microsoft.com/office/2006/metadata/properties"/>
+    <ds:schemaRef ds:uri="http://schemas.microsoft.com/office/infopath/2007/PartnerControls"/>
+    <ds:schemaRef ds:uri="31aac78f-6ed8-4134-ac7e-47c186d487c3"/>
+    <ds:schemaRef ds:uri="0d803109-e11b-45d4-a4e8-5bf0740163af"/>
+  </ds:schemaRefs>
+</ds:datastoreItem>
+</file>
+
 <file path=customXml/itemProps3.xml><?xml version="1.0" encoding="utf-8"?>
+<ds:datastoreItem xmlns:ds="http://schemas.openxmlformats.org/officeDocument/2006/customXml" ds:itemID="{A64095F2-78C1-44C0-A2A1-1816EE954539}">
+  <ds:schemaRefs>
+    <ds:schemaRef ds:uri="http://schemas.microsoft.com/sharepoint/v3/contenttype/forms"/>
+  </ds:schemaRefs>
+</ds:datastoreItem>
+</file>
+
+<file path=customXml/itemProps4.xml><?xml version="1.0" encoding="utf-8"?>
 <ds:datastoreItem xmlns:ds="http://schemas.openxmlformats.org/officeDocument/2006/customXml" ds:itemID="{CEF4D3DB-A315-4DC4-ABFF-B7436CE3FECB}">
   <ds:schemaRefs>
     <ds:schemaRef ds:uri="http://schemas.openxmlformats.org/officeDocument/2006/bibliography"/>
   </ds:schemaRefs>
 </ds:datastoreItem>
-</file>
-
-<file path=customXml/itemProps4.xml><?xml version="1.0" encoding="utf-8"?>
-<ds:datastoreItem xmlns:ds="http://schemas.openxmlformats.org/officeDocument/2006/customXml" ds:itemID="{A64095F2-78C1-44C0-A2A1-1816EE954539}">
-  <ds:schemaRefs>
-    <ds:schemaRef ds:uri="http://schemas.microsoft.com/sharepoint/v3/contenttype/forms"/>
-  </ds:schemaRefs>
-</ds:datastoreItem>
 </file>
</xml_diff>

<commit_message>
updated Project Management Plan_MLNSD.docx
</commit_message>
<xml_diff>
--- a/documentation/projman/Project Management Plan_MLNSD.docx
+++ b/documentation/projman/Project Management Plan_MLNSD.docx
@@ -12042,21 +12042,12 @@
           <w:szCs w:val="24"/>
         </w:rPr>
       </w:pPr>
-      <w:proofErr w:type="spellStart"/>
-      <w:r>
-        <w:rPr>
-          <w:sz w:val="24"/>
-          <w:szCs w:val="24"/>
-        </w:rPr>
-        <w:t>Cybersquatters</w:t>
-      </w:r>
-      <w:proofErr w:type="spellEnd"/>
-      <w:r>
-        <w:rPr>
-          <w:sz w:val="24"/>
-          <w:szCs w:val="24"/>
-        </w:rPr>
-        <w:t xml:space="preserve"> manipulate the reputation and domain of the company and use it to redirect users to a different service and/or platform.</w:t>
+      <w:r>
+        <w:rPr>
+          <w:sz w:val="24"/>
+          <w:szCs w:val="24"/>
+        </w:rPr>
+        <w:t>Cybersquatters manipulate the reputation and domain of the company and use it to redirect users to a different service and/or platform.</w:t>
       </w:r>
     </w:p>
     <w:p>
@@ -15702,27 +15693,14 @@
       <w:r>
         <w:t xml:space="preserve">Table </w:t>
       </w:r>
-      <w:r>
-        <w:fldChar w:fldCharType="begin"/>
-      </w:r>
-      <w:r>
-        <w:instrText xml:space="preserve"> SEQ Table \* ARABIC </w:instrText>
-      </w:r>
-      <w:r>
-        <w:fldChar w:fldCharType="separate"/>
-      </w:r>
-      <w:r>
-        <w:rPr>
-          <w:noProof/>
-        </w:rPr>
-        <w:t>1</w:t>
-      </w:r>
-      <w:r>
-        <w:rPr>
-          <w:noProof/>
-        </w:rPr>
-        <w:fldChar w:fldCharType="end"/>
-      </w:r>
+      <w:fldSimple w:instr=" SEQ Table \* ARABIC ">
+        <w:r>
+          <w:rPr>
+            <w:noProof/>
+          </w:rPr>
+          <w:t>1</w:t>
+        </w:r>
+      </w:fldSimple>
       <w:r>
         <w:t>: Staffing Management Plan Roles and Responsibility</w:t>
       </w:r>
@@ -15878,27 +15856,14 @@
       <w:r>
         <w:t xml:space="preserve">Figure </w:t>
       </w:r>
-      <w:r>
-        <w:fldChar w:fldCharType="begin"/>
-      </w:r>
-      <w:r>
-        <w:instrText xml:space="preserve"> SEQ Figure \* ARABIC </w:instrText>
-      </w:r>
-      <w:r>
-        <w:fldChar w:fldCharType="separate"/>
-      </w:r>
-      <w:r>
-        <w:rPr>
-          <w:noProof/>
-        </w:rPr>
-        <w:t>1</w:t>
-      </w:r>
-      <w:r>
-        <w:rPr>
-          <w:noProof/>
-        </w:rPr>
-        <w:fldChar w:fldCharType="end"/>
-      </w:r>
+      <w:fldSimple w:instr=" SEQ Figure \* ARABIC ">
+        <w:r>
+          <w:rPr>
+            <w:noProof/>
+          </w:rPr>
+          <w:t>1</w:t>
+        </w:r>
+      </w:fldSimple>
       <w:r>
         <w:t>: Project Organizational Chart</w:t>
       </w:r>
@@ -16776,27 +16741,14 @@
       <w:r>
         <w:t xml:space="preserve">Table </w:t>
       </w:r>
-      <w:r>
-        <w:fldChar w:fldCharType="begin"/>
-      </w:r>
-      <w:r>
-        <w:instrText xml:space="preserve"> SEQ Table \* ARABIC </w:instrText>
-      </w:r>
-      <w:r>
-        <w:fldChar w:fldCharType="separate"/>
-      </w:r>
-      <w:r>
-        <w:rPr>
-          <w:noProof/>
-        </w:rPr>
-        <w:t>2</w:t>
-      </w:r>
-      <w:r>
-        <w:rPr>
-          <w:noProof/>
-        </w:rPr>
-        <w:fldChar w:fldCharType="end"/>
-      </w:r>
+      <w:fldSimple w:instr=" SEQ Table \* ARABIC ">
+        <w:r>
+          <w:rPr>
+            <w:noProof/>
+          </w:rPr>
+          <w:t>2</w:t>
+        </w:r>
+      </w:fldSimple>
       <w:r>
         <w:t>: Staffing Management</w:t>
       </w:r>
@@ -17183,23 +17135,7 @@
           <w:sz w:val="24"/>
           <w:szCs w:val="24"/>
         </w:rPr>
-        <w:t xml:space="preserve">The plan will discuss the type of information which will be communicated throughout the development which includes project updates, discussing progress report, risks, and issues with the project.  The plan also specifies the communication needs of all parties involved and what the approach will be </w:t>
-      </w:r>
-      <w:proofErr w:type="gramStart"/>
-      <w:r>
-        <w:rPr>
-          <w:sz w:val="24"/>
-          <w:szCs w:val="24"/>
-        </w:rPr>
-        <w:t>in order for</w:t>
-      </w:r>
-      <w:proofErr w:type="gramEnd"/>
-      <w:r>
-        <w:rPr>
-          <w:sz w:val="24"/>
-          <w:szCs w:val="24"/>
-        </w:rPr>
-        <w:t xml:space="preserve"> the communication process to go accordingly.</w:t>
+        <w:t>The plan will discuss the type of information which will be communicated throughout the development which includes project updates, discussing progress report, risks, and issues with the project.  The plan also specifies the communication needs of all parties involved and what the approach will be in order for the communication process to go accordingly.</w:t>
       </w:r>
     </w:p>
     <w:p>
@@ -17342,23 +17278,7 @@
           <w:sz w:val="24"/>
           <w:szCs w:val="24"/>
         </w:rPr>
-        <w:t xml:space="preserve">The Communications Management Constraints for the project are crucial to the overall project management plan because these constraints help in defining the limitations which may impact the communication processes and strategies created for the project. The team will look to develop solutions with the help of identifying the constraints </w:t>
-      </w:r>
-      <w:proofErr w:type="gramStart"/>
-      <w:r>
-        <w:rPr>
-          <w:sz w:val="24"/>
-          <w:szCs w:val="24"/>
-        </w:rPr>
-        <w:t>in order to</w:t>
-      </w:r>
-      <w:proofErr w:type="gramEnd"/>
-      <w:r>
-        <w:rPr>
-          <w:sz w:val="24"/>
-          <w:szCs w:val="24"/>
-        </w:rPr>
-        <w:t xml:space="preserve"> mitigate potential challenges. This section will provide an overview of the constraints that may impact the project’s communication strategies and processes. These constraints are the following:</w:t>
+        <w:t>The Communications Management Constraints for the project are crucial to the overall project management plan because these constraints help in defining the limitations which may impact the communication processes and strategies created for the project. The team will look to develop solutions with the help of identifying the constraints in order to mitigate potential challenges. This section will provide an overview of the constraints that may impact the project’s communication strategies and processes. These constraints are the following:</w:t>
       </w:r>
     </w:p>
     <w:p>
@@ -17387,23 +17307,7 @@
           <w:szCs w:val="24"/>
         </w:rPr>
         <w:tab/>
-        <w:t xml:space="preserve">Availability of team members: Some team members may have other work or responsibilities </w:t>
-      </w:r>
-      <w:proofErr w:type="gramStart"/>
-      <w:r>
-        <w:rPr>
-          <w:sz w:val="24"/>
-          <w:szCs w:val="24"/>
-        </w:rPr>
-        <w:t>at the moment</w:t>
-      </w:r>
-      <w:proofErr w:type="gramEnd"/>
-      <w:r>
-        <w:rPr>
-          <w:sz w:val="24"/>
-          <w:szCs w:val="24"/>
-        </w:rPr>
-        <w:t xml:space="preserve"> making them unavailable to communicate.</w:t>
+        <w:t>Availability of team members: Some team members may have other work or responsibilities at the moment making them unavailable to communicate.</w:t>
       </w:r>
     </w:p>
     <w:p>
@@ -17461,25 +17365,7 @@
           <w:szCs w:val="24"/>
         </w:rPr>
         <w:tab/>
-        <w:t xml:space="preserve">Time conflicts:  The provided deadlines may </w:t>
-      </w:r>
-      <w:proofErr w:type="spellStart"/>
-      <w:proofErr w:type="gramStart"/>
-      <w:r>
-        <w:rPr>
-          <w:sz w:val="24"/>
-          <w:szCs w:val="24"/>
-        </w:rPr>
-        <w:t>provided</w:t>
-      </w:r>
-      <w:proofErr w:type="spellEnd"/>
-      <w:proofErr w:type="gramEnd"/>
-      <w:r>
-        <w:rPr>
-          <w:sz w:val="24"/>
-          <w:szCs w:val="24"/>
-        </w:rPr>
-        <w:t xml:space="preserve"> challenges in completing requirements and could result in conflicts with conducting regular meetings.</w:t>
+        <w:t>Time conflicts:  The provided deadlines may provided challenges in completing requirements and could result in conflicts with conducting regular meetings.</w:t>
       </w:r>
     </w:p>
     <w:p>
@@ -17738,39 +17624,7 @@
           <w:sz w:val="24"/>
           <w:szCs w:val="24"/>
         </w:rPr>
-        <w:t xml:space="preserve">The </w:t>
-      </w:r>
-      <w:proofErr w:type="spellStart"/>
-      <w:r>
-        <w:rPr>
-          <w:sz w:val="24"/>
-          <w:szCs w:val="24"/>
-        </w:rPr>
-        <w:t>Villamin</w:t>
-      </w:r>
-      <w:proofErr w:type="spellEnd"/>
-      <w:r>
-        <w:rPr>
-          <w:sz w:val="24"/>
-          <w:szCs w:val="24"/>
-        </w:rPr>
-        <w:t xml:space="preserve"> Wood and Ironworks System requires understanding from the team of the communication methods and technologies </w:t>
-      </w:r>
-      <w:proofErr w:type="gramStart"/>
-      <w:r>
-        <w:rPr>
-          <w:sz w:val="24"/>
-          <w:szCs w:val="24"/>
-        </w:rPr>
-        <w:t>in order to</w:t>
-      </w:r>
-      <w:proofErr w:type="gramEnd"/>
-      <w:r>
-        <w:rPr>
-          <w:sz w:val="24"/>
-          <w:szCs w:val="24"/>
-        </w:rPr>
-        <w:t xml:space="preserve"> effectively communicate with the stakeholders. It is essential to consider different factors and limitations in ensuring that the stakeholders will receive the information they need at the right time and in an efficient manner. This includes delivering project updates, progress reports, and other relevant information. Some factors to consider are the location of the stakeholders, level of technical expertise of the stakeholders which should be considered to factor how the team should communicate. Also, the budget and resources available.</w:t>
+        <w:t>The Villamin Wood and Ironworks System requires understanding from the team of the communication methods and technologies in order to effectively communicate with the stakeholders. It is essential to consider different factors and limitations in ensuring that the stakeholders will receive the information they need at the right time and in an efficient manner. This includes delivering project updates, progress reports, and other relevant information. Some factors to consider are the location of the stakeholders, level of technical expertise of the stakeholders which should be considered to factor how the team should communicate. Also, the budget and resources available.</w:t>
       </w:r>
     </w:p>
     <w:p>
@@ -19286,23 +19140,7 @@
           <w:szCs w:val="24"/>
         </w:rPr>
         <w:tab/>
-        <w:t xml:space="preserve">In this project, the risk management plan aims to breakdown and identify the potential risks that might be there for the project. That is why the risk management plan is being developed </w:t>
-      </w:r>
-      <w:proofErr w:type="gramStart"/>
-      <w:r>
-        <w:rPr>
-          <w:sz w:val="24"/>
-          <w:szCs w:val="24"/>
-        </w:rPr>
-        <w:t>as a way to</w:t>
-      </w:r>
-      <w:proofErr w:type="gramEnd"/>
-      <w:r>
-        <w:rPr>
-          <w:sz w:val="24"/>
-          <w:szCs w:val="24"/>
-        </w:rPr>
-        <w:t xml:space="preserve"> response to those potential risks and also manage those risks by ensuring that the project team can mitigate it as we achieve the project’s objectives.</w:t>
+        <w:t>In this project, the risk management plan aims to breakdown and identify the potential risks that might be there for the project. That is why the risk management plan is being developed as a way to response to those potential risks and also manage those risks by ensuring that the project team can mitigate it as we achieve the project’s objectives.</w:t>
       </w:r>
     </w:p>
     <w:p>
@@ -20061,23 +19899,7 @@
           <w:sz w:val="24"/>
           <w:szCs w:val="24"/>
         </w:rPr>
-        <w:t xml:space="preserve">Furthermore, it should be noted that not only the risk manager should pay attention to any risks around the project, but the entire project team should also remain aware of the identified risks and the potential they </w:t>
-      </w:r>
-      <w:proofErr w:type="gramStart"/>
-      <w:r>
-        <w:rPr>
-          <w:sz w:val="24"/>
-          <w:szCs w:val="24"/>
-        </w:rPr>
-        <w:t>have to</w:t>
-      </w:r>
-      <w:proofErr w:type="gramEnd"/>
-      <w:r>
-        <w:rPr>
-          <w:sz w:val="24"/>
-          <w:szCs w:val="24"/>
-        </w:rPr>
-        <w:t xml:space="preserve"> impact the project which is why everyone is encouraged to help and notify the project manager or risk manager in case new risks occur.</w:t>
+        <w:t>Furthermore, it should be noted that not only the risk manager should pay attention to any risks around the project, but the entire project team should also remain aware of the identified risks and the potential they have to impact the project which is why everyone is encouraged to help and notify the project manager or risk manager in case new risks occur.</w:t>
       </w:r>
     </w:p>
     <w:p>
@@ -20165,23 +19987,7 @@
           <w:szCs w:val="24"/>
         </w:rPr>
         <w:lastRenderedPageBreak/>
-        <w:t xml:space="preserve">stakeholders to put mitigation techniques in place </w:t>
-      </w:r>
-      <w:proofErr w:type="gramStart"/>
-      <w:r>
-        <w:rPr>
-          <w:sz w:val="24"/>
-          <w:szCs w:val="24"/>
-        </w:rPr>
-        <w:t>in order to</w:t>
-      </w:r>
-      <w:proofErr w:type="gramEnd"/>
-      <w:r>
-        <w:rPr>
-          <w:sz w:val="24"/>
-          <w:szCs w:val="24"/>
-        </w:rPr>
-        <w:t xml:space="preserve"> mitigate the risks.</w:t>
+        <w:t>stakeholders to put mitigation techniques in place in order to mitigate the risks.</w:t>
       </w:r>
     </w:p>
     <w:p>
@@ -20211,15 +20017,13 @@
           <w:szCs w:val="24"/>
         </w:rPr>
       </w:pPr>
-      <w:proofErr w:type="gramStart"/>
-      <w:r>
-        <w:rPr>
-          <w:sz w:val="24"/>
-          <w:szCs w:val="24"/>
-        </w:rPr>
-        <w:t>In order to</w:t>
-      </w:r>
-      <w:proofErr w:type="gramEnd"/>
+      <w:r>
+        <w:rPr>
+          <w:sz w:val="24"/>
+          <w:szCs w:val="24"/>
+        </w:rPr>
+        <w:t>To</w:t>
+      </w:r>
       <w:r>
         <w:rPr>
           <w:sz w:val="24"/>
@@ -20254,23 +20058,7 @@
           <w:szCs w:val="24"/>
         </w:rPr>
         <w:tab/>
-        <w:t xml:space="preserve">Resource Allocation: Guaranteeing that the project has all the required resources is crucial for the project to be successful and efficient which is why resource allocation is important to ensure that the resources are available to the team </w:t>
-      </w:r>
-      <w:proofErr w:type="gramStart"/>
-      <w:r>
-        <w:rPr>
-          <w:sz w:val="24"/>
-          <w:szCs w:val="24"/>
-        </w:rPr>
-        <w:t>in order to</w:t>
-      </w:r>
-      <w:proofErr w:type="gramEnd"/>
-      <w:r>
-        <w:rPr>
-          <w:sz w:val="24"/>
-          <w:szCs w:val="24"/>
-        </w:rPr>
-        <w:t xml:space="preserve"> finish the project. </w:t>
+        <w:t xml:space="preserve">Resource Allocation: Guaranteeing that the project has all the required resources is crucial for the project to be successful and efficient which is why resource allocation is important to ensure that the resources are available to the team in order to finish the project. </w:t>
       </w:r>
     </w:p>
     <w:p>
@@ -20301,15 +20089,13 @@
         <w:tab/>
         <w:t xml:space="preserve">Risk Assessment: The team needs to analyze potential risks effectively </w:t>
       </w:r>
-      <w:proofErr w:type="gramStart"/>
-      <w:r>
-        <w:rPr>
-          <w:sz w:val="24"/>
-          <w:szCs w:val="24"/>
-        </w:rPr>
-        <w:t>in order to</w:t>
-      </w:r>
-      <w:proofErr w:type="gramEnd"/>
+      <w:r>
+        <w:rPr>
+          <w:sz w:val="24"/>
+          <w:szCs w:val="24"/>
+        </w:rPr>
+        <w:t>to</w:t>
+      </w:r>
       <w:r>
         <w:rPr>
           <w:sz w:val="24"/>
@@ -20346,15 +20132,13 @@
         <w:tab/>
         <w:t xml:space="preserve">Contingency Planning: </w:t>
       </w:r>
-      <w:proofErr w:type="gramStart"/>
-      <w:r>
-        <w:rPr>
-          <w:sz w:val="24"/>
-          <w:szCs w:val="24"/>
-        </w:rPr>
-        <w:t>In order to</w:t>
-      </w:r>
-      <w:proofErr w:type="gramEnd"/>
+      <w:r>
+        <w:rPr>
+          <w:sz w:val="24"/>
+          <w:szCs w:val="24"/>
+        </w:rPr>
+        <w:t>To</w:t>
+      </w:r>
       <w:r>
         <w:rPr>
           <w:sz w:val="24"/>
@@ -20391,15 +20175,13 @@
         <w:tab/>
         <w:t xml:space="preserve">Communication: It is important for the entire team to be able to communicate clearly and prevent misunderstandings as it has the potential to create risks. Having clear communication between the project team, clients, and stakeholders can help minimize </w:t>
       </w:r>
-      <w:proofErr w:type="gramStart"/>
-      <w:r>
-        <w:rPr>
-          <w:sz w:val="24"/>
-          <w:szCs w:val="24"/>
-        </w:rPr>
-        <w:t>this risks</w:t>
-      </w:r>
-      <w:proofErr w:type="gramEnd"/>
+      <w:r>
+        <w:rPr>
+          <w:sz w:val="24"/>
+          <w:szCs w:val="24"/>
+        </w:rPr>
+        <w:t>these risks</w:t>
+      </w:r>
       <w:r>
         <w:rPr>
           <w:sz w:val="24"/>
@@ -21108,23 +20890,7 @@
           <w:rStyle w:val="eop"/>
           <w:rFonts w:ascii="Arial" w:hAnsi="Arial"/>
         </w:rPr>
-        <w:t xml:space="preserve">Thoroughly </w:t>
-      </w:r>
-      <w:proofErr w:type="gramStart"/>
-      <w:r>
-        <w:rPr>
-          <w:rStyle w:val="eop"/>
-          <w:rFonts w:ascii="Arial" w:hAnsi="Arial"/>
-        </w:rPr>
-        <w:t>research about</w:t>
-      </w:r>
-      <w:proofErr w:type="gramEnd"/>
-      <w:r>
-        <w:rPr>
-          <w:rStyle w:val="eop"/>
-          <w:rFonts w:ascii="Arial" w:hAnsi="Arial"/>
-        </w:rPr>
-        <w:t xml:space="preserve"> the identity of the company supplier and their goods and services.</w:t>
+        <w:t>Thoroughly research about the identity of the company supplier and their goods and services.</w:t>
       </w:r>
     </w:p>
     <w:p>
@@ -21168,23 +20934,7 @@
           <w:rStyle w:val="eop"/>
           <w:rFonts w:ascii="Arial" w:hAnsi="Arial"/>
         </w:rPr>
-        <w:t xml:space="preserve">Establish </w:t>
-      </w:r>
-      <w:proofErr w:type="gramStart"/>
-      <w:r>
-        <w:rPr>
-          <w:rStyle w:val="eop"/>
-          <w:rFonts w:ascii="Arial" w:hAnsi="Arial"/>
-        </w:rPr>
-        <w:t>a clear</w:t>
-      </w:r>
-      <w:proofErr w:type="gramEnd"/>
-      <w:r>
-        <w:rPr>
-          <w:rStyle w:val="eop"/>
-          <w:rFonts w:ascii="Arial" w:hAnsi="Arial"/>
-        </w:rPr>
-        <w:t xml:space="preserve"> and fair contract terms and conditions that will protect the company and the project.</w:t>
+        <w:t>Establish a clear and fair contract terms and conditions that will protect the company and the project.</w:t>
       </w:r>
     </w:p>
     <w:p>
@@ -21320,23 +21070,7 @@
           <w:rStyle w:val="eop"/>
           <w:rFonts w:ascii="Arial" w:hAnsi="Arial"/>
         </w:rPr>
-        <w:t xml:space="preserve">This </w:t>
-      </w:r>
-      <w:proofErr w:type="gramStart"/>
-      <w:r>
-        <w:rPr>
-          <w:rStyle w:val="eop"/>
-          <w:rFonts w:ascii="Arial" w:hAnsi="Arial"/>
-        </w:rPr>
-        <w:t>ensure</w:t>
-      </w:r>
-      <w:proofErr w:type="gramEnd"/>
-      <w:r>
-        <w:rPr>
-          <w:rStyle w:val="eop"/>
-          <w:rFonts w:ascii="Arial" w:hAnsi="Arial"/>
-        </w:rPr>
-        <w:t xml:space="preserve"> that relevant stakeholders are kept informed about procurement activities, supplier selection processes, contract status, and any potential risks or issues. It will promote collaboration, enable timely decision-making, and provide a platform for addressing concerns, feedback, and suggestions. </w:t>
+        <w:t xml:space="preserve">This ensure that relevant stakeholders are kept informed about procurement activities, supplier selection processes, contract status, and any potential risks or issues. It will promote collaboration, enable timely decision-making, and provide a platform for addressing concerns, feedback, and suggestions. </w:t>
       </w:r>
     </w:p>
     <w:p>
@@ -21713,23 +21447,7 @@
           <w:rStyle w:val="eop"/>
           <w:rFonts w:ascii="Arial" w:hAnsi="Arial" w:cs="Arial"/>
         </w:rPr>
-        <w:t xml:space="preserve"> System requires technical needs and features that will allow customers to view products and services, to be able to order and </w:t>
-      </w:r>
-      <w:proofErr w:type="gramStart"/>
-      <w:r>
-        <w:rPr>
-          <w:rStyle w:val="eop"/>
-          <w:rFonts w:ascii="Arial" w:hAnsi="Arial" w:cs="Arial"/>
-        </w:rPr>
-        <w:t>pay</w:t>
-      </w:r>
-      <w:proofErr w:type="gramEnd"/>
-      <w:r>
-        <w:rPr>
-          <w:rStyle w:val="eop"/>
-          <w:rFonts w:ascii="Arial" w:hAnsi="Arial" w:cs="Arial"/>
-        </w:rPr>
-        <w:t xml:space="preserve"> their products. </w:t>
+        <w:t xml:space="preserve"> System requires technical needs and features that will allow customers to view products and services, to be able to order and pay their products. </w:t>
       </w:r>
       <w:r>
         <w:rPr>
@@ -22313,21 +22031,7 @@
         <w:rPr>
           <w:rFonts w:ascii="Arial" w:hAnsi="Arial" w:cs="Arial"/>
         </w:rPr>
-        <w:t xml:space="preserve">During the decision-making process, the cost of the vendor's suggested solution will be considered. The vendor's pricing should be competitive and reasonable </w:t>
-      </w:r>
-      <w:proofErr w:type="gramStart"/>
-      <w:r>
-        <w:rPr>
-          <w:rFonts w:ascii="Arial" w:hAnsi="Arial" w:cs="Arial"/>
-        </w:rPr>
-        <w:t>in light of</w:t>
-      </w:r>
-      <w:proofErr w:type="gramEnd"/>
-      <w:r>
-        <w:rPr>
-          <w:rFonts w:ascii="Arial" w:hAnsi="Arial" w:cs="Arial"/>
-        </w:rPr>
-        <w:t xml:space="preserve"> the market analysis and additional proposals received.</w:t>
+        <w:t>During the decision-making process, the cost of the vendor's suggested solution will be considered. The vendor's pricing should be competitive and reasonable in light of the market analysis and additional proposals received.</w:t>
       </w:r>
     </w:p>
     <w:p>
@@ -22356,21 +22060,7 @@
         <w:rPr>
           <w:rFonts w:ascii="Arial" w:hAnsi="Arial" w:cs="Arial"/>
         </w:rPr>
-        <w:t xml:space="preserve">The vendor must show that they have a solid grasp of potential risks and mitigation techniques. This includes identifying potential risks associated with </w:t>
-      </w:r>
-      <w:proofErr w:type="gramStart"/>
-      <w:r>
-        <w:rPr>
-          <w:rFonts w:ascii="Arial" w:hAnsi="Arial" w:cs="Arial"/>
-        </w:rPr>
-        <w:t>project</w:t>
-      </w:r>
-      <w:proofErr w:type="gramEnd"/>
-      <w:r>
-        <w:rPr>
-          <w:rFonts w:ascii="Arial" w:hAnsi="Arial" w:cs="Arial"/>
-        </w:rPr>
-        <w:t xml:space="preserve"> and procurement.</w:t>
+        <w:t>The vendor must show that they have a solid grasp of potential risks and mitigation techniques. This includes identifying potential risks associated with project and procurement.</w:t>
       </w:r>
     </w:p>
     <w:p>
@@ -32495,6 +32185,27 @@
 </file>
 
 <file path=customXml/item2.xml><?xml version="1.0" encoding="utf-8"?>
+<?mso-contentType ?>
+<FormTemplates xmlns="http://schemas.microsoft.com/sharepoint/v3/contenttype/forms">
+  <Display>DocumentLibraryForm</Display>
+  <Edit>DocumentLibraryForm</Edit>
+  <New>DocumentLibraryForm</New>
+</FormTemplates>
+</file>
+
+<file path=customXml/item3.xml><?xml version="1.0" encoding="utf-8"?>
+<p:properties xmlns:p="http://schemas.microsoft.com/office/2006/metadata/properties" xmlns:xsi="http://www.w3.org/2001/XMLSchema-instance" xmlns:pc="http://schemas.microsoft.com/office/infopath/2007/PartnerControls">
+  <documentManagement>
+    <MediaLengthInSeconds xmlns="31aac78f-6ed8-4134-ac7e-47c186d487c3" xsi:nil="true"/>
+    <TaxCatchAll xmlns="0d803109-e11b-45d4-a4e8-5bf0740163af" xsi:nil="true"/>
+    <lcf76f155ced4ddcb4097134ff3c332f xmlns="31aac78f-6ed8-4134-ac7e-47c186d487c3">
+      <Terms xmlns="http://schemas.microsoft.com/office/infopath/2007/PartnerControls"/>
+    </lcf76f155ced4ddcb4097134ff3c332f>
+  </documentManagement>
+</p:properties>
+</file>
+
+<file path=customXml/item4.xml><?xml version="1.0" encoding="utf-8"?>
 <ct:contentTypeSchema xmlns:ct="http://schemas.microsoft.com/office/2006/metadata/contentType" xmlns:ma="http://schemas.microsoft.com/office/2006/metadata/properties/metaAttributes" ct:_="" ma:_="" ma:contentTypeName="Document" ma:contentTypeID="0x01010078E5C03F786D684AB79627F2BAF5AB3A" ma:contentTypeVersion="12" ma:contentTypeDescription="Create a new document." ma:contentTypeScope="" ma:versionID="6753d19c26ced2570449d2cfe2fd38cd">
   <xsd:schema xmlns:xsd="http://www.w3.org/2001/XMLSchema" xmlns:xs="http://www.w3.org/2001/XMLSchema" xmlns:p="http://schemas.microsoft.com/office/2006/metadata/properties" xmlns:ns2="31aac78f-6ed8-4134-ac7e-47c186d487c3" xmlns:ns3="0d803109-e11b-45d4-a4e8-5bf0740163af" targetNamespace="http://schemas.microsoft.com/office/2006/metadata/properties" ma:root="true" ma:fieldsID="59531f12ec9f3761682ad3919ac9365f" ns2:_="" ns3:_="">
     <xsd:import namespace="31aac78f-6ed8-4134-ac7e-47c186d487c3"/>
@@ -32711,27 +32422,6 @@
 </ct:contentTypeSchema>
 </file>
 
-<file path=customXml/item3.xml><?xml version="1.0" encoding="utf-8"?>
-<p:properties xmlns:p="http://schemas.microsoft.com/office/2006/metadata/properties" xmlns:xsi="http://www.w3.org/2001/XMLSchema-instance" xmlns:pc="http://schemas.microsoft.com/office/infopath/2007/PartnerControls">
-  <documentManagement>
-    <MediaLengthInSeconds xmlns="31aac78f-6ed8-4134-ac7e-47c186d487c3" xsi:nil="true"/>
-    <TaxCatchAll xmlns="0d803109-e11b-45d4-a4e8-5bf0740163af" xsi:nil="true"/>
-    <lcf76f155ced4ddcb4097134ff3c332f xmlns="31aac78f-6ed8-4134-ac7e-47c186d487c3">
-      <Terms xmlns="http://schemas.microsoft.com/office/infopath/2007/PartnerControls"/>
-    </lcf76f155ced4ddcb4097134ff3c332f>
-  </documentManagement>
-</p:properties>
-</file>
-
-<file path=customXml/item4.xml><?xml version="1.0" encoding="utf-8"?>
-<?mso-contentType ?>
-<FormTemplates xmlns="http://schemas.microsoft.com/sharepoint/v3/contenttype/forms">
-  <Display>DocumentLibraryForm</Display>
-  <Edit>DocumentLibraryForm</Edit>
-  <New>DocumentLibraryForm</New>
-</FormTemplates>
-</file>
-
 <file path=customXml/itemProps1.xml><?xml version="1.0" encoding="utf-8"?>
 <ds:datastoreItem xmlns:ds="http://schemas.openxmlformats.org/officeDocument/2006/customXml" ds:itemID="{CEF4D3DB-A315-4DC4-ABFF-B7436CE3FECB}">
   <ds:schemaRefs>
@@ -32741,6 +32431,25 @@
 </file>
 
 <file path=customXml/itemProps2.xml><?xml version="1.0" encoding="utf-8"?>
+<ds:datastoreItem xmlns:ds="http://schemas.openxmlformats.org/officeDocument/2006/customXml" ds:itemID="{A64095F2-78C1-44C0-A2A1-1816EE954539}">
+  <ds:schemaRefs>
+    <ds:schemaRef ds:uri="http://schemas.microsoft.com/sharepoint/v3/contenttype/forms"/>
+  </ds:schemaRefs>
+</ds:datastoreItem>
+</file>
+
+<file path=customXml/itemProps3.xml><?xml version="1.0" encoding="utf-8"?>
+<ds:datastoreItem xmlns:ds="http://schemas.openxmlformats.org/officeDocument/2006/customXml" ds:itemID="{E3EB7B42-5740-4129-8D38-92BBA5D17541}">
+  <ds:schemaRefs>
+    <ds:schemaRef ds:uri="http://schemas.microsoft.com/office/2006/metadata/properties"/>
+    <ds:schemaRef ds:uri="http://schemas.microsoft.com/office/infopath/2007/PartnerControls"/>
+    <ds:schemaRef ds:uri="31aac78f-6ed8-4134-ac7e-47c186d487c3"/>
+    <ds:schemaRef ds:uri="0d803109-e11b-45d4-a4e8-5bf0740163af"/>
+  </ds:schemaRefs>
+</ds:datastoreItem>
+</file>
+
+<file path=customXml/itemProps4.xml><?xml version="1.0" encoding="utf-8"?>
 <ds:datastoreItem xmlns:ds="http://schemas.openxmlformats.org/officeDocument/2006/customXml" ds:itemID="{9810E267-C5E3-4558-AF7B-0057EBCD2571}">
   <ds:schemaRefs>
     <ds:schemaRef ds:uri="http://schemas.microsoft.com/office/2006/metadata/contentType"/>
@@ -32757,23 +32466,4 @@
     <ds:schemaRef ds:uri="http://schemas.microsoft.com/internal/obd"/>
   </ds:schemaRefs>
 </ds:datastoreItem>
-</file>
-
-<file path=customXml/itemProps3.xml><?xml version="1.0" encoding="utf-8"?>
-<ds:datastoreItem xmlns:ds="http://schemas.openxmlformats.org/officeDocument/2006/customXml" ds:itemID="{E3EB7B42-5740-4129-8D38-92BBA5D17541}">
-  <ds:schemaRefs>
-    <ds:schemaRef ds:uri="http://schemas.microsoft.com/office/2006/metadata/properties"/>
-    <ds:schemaRef ds:uri="http://schemas.microsoft.com/office/infopath/2007/PartnerControls"/>
-    <ds:schemaRef ds:uri="31aac78f-6ed8-4134-ac7e-47c186d487c3"/>
-    <ds:schemaRef ds:uri="0d803109-e11b-45d4-a4e8-5bf0740163af"/>
-  </ds:schemaRefs>
-</ds:datastoreItem>
-</file>
-
-<file path=customXml/itemProps4.xml><?xml version="1.0" encoding="utf-8"?>
-<ds:datastoreItem xmlns:ds="http://schemas.openxmlformats.org/officeDocument/2006/customXml" ds:itemID="{A64095F2-78C1-44C0-A2A1-1816EE954539}">
-  <ds:schemaRefs>
-    <ds:schemaRef ds:uri="http://schemas.microsoft.com/sharepoint/v3/contenttype/forms"/>
-  </ds:schemaRefs>
-</ds:datastoreItem>
 </file>
</xml_diff>

<commit_message>
added risk register to Project Management Plan_MLNSD.docx
</commit_message>
<xml_diff>
--- a/documentation/projman/Project Management Plan_MLNSD.docx
+++ b/documentation/projman/Project Management Plan_MLNSD.docx
@@ -19710,81 +19710,23 @@
     </w:p>
     <w:p>
       <w:pPr>
-        <w:tabs>
-          <w:tab w:val="left" w:pos="1352"/>
-        </w:tabs>
-        <w:spacing w:after="0" w:line="480" w:lineRule="auto"/>
-        <w:ind w:left="1349"/>
+        <w:pStyle w:val="Heading3"/>
+        <w:spacing w:before="0" w:line="480" w:lineRule="auto"/>
+        <w:ind w:left="629" w:firstLine="720"/>
         <w:rPr>
           <w:rFonts w:cs="Arial"/>
           <w:b/>
           <w:bCs/>
         </w:rPr>
       </w:pPr>
+      <w:bookmarkStart w:id="93" w:name="_Toc134094403"/>
+      <w:bookmarkEnd w:id="92"/>
       <w:r>
         <w:rPr>
           <w:rFonts w:cs="Arial"/>
           <w:b/>
           <w:bCs/>
         </w:rPr>
-        <w:t>Risk Qualification and Prioritization</w:t>
-      </w:r>
-      <w:bookmarkEnd w:id="92"/>
-    </w:p>
-    <w:p>
-      <w:pPr>
-        <w:tabs>
-          <w:tab w:val="left" w:pos="1352"/>
-        </w:tabs>
-        <w:spacing w:after="0" w:line="480" w:lineRule="auto"/>
-        <w:ind w:left="1349"/>
-        <w:rPr>
-          <w:sz w:val="24"/>
-          <w:szCs w:val="24"/>
-        </w:rPr>
-      </w:pPr>
-      <w:r>
-        <w:rPr>
-          <w:sz w:val="24"/>
-          <w:szCs w:val="24"/>
-        </w:rPr>
-        <w:tab/>
-      </w:r>
-      <w:r>
-        <w:rPr>
-          <w:sz w:val="24"/>
-          <w:szCs w:val="24"/>
-        </w:rPr>
-        <w:tab/>
-      </w:r>
-      <w:r>
-        <w:rPr>
-          <w:sz w:val="24"/>
-          <w:szCs w:val="24"/>
-        </w:rPr>
-        <w:tab/>
-        <w:t>Video provides a powerful way to help you prove your point. When you click Online Video, you can paste in the embed code for the video you want to add. You can also type a keyword to search online for the video that best fits your document.</w:t>
-      </w:r>
-    </w:p>
-    <w:p>
-      <w:pPr>
-        <w:pStyle w:val="Heading3"/>
-        <w:spacing w:before="0" w:line="480" w:lineRule="auto"/>
-        <w:ind w:left="629" w:firstLine="720"/>
-        <w:rPr>
-          <w:rFonts w:cs="Arial"/>
-          <w:b/>
-          <w:bCs/>
-        </w:rPr>
-      </w:pPr>
-      <w:bookmarkStart w:id="93" w:name="_Toc134094403"/>
-      <w:r>
-        <w:rPr>
-          <w:rFonts w:cs="Arial"/>
-          <w:b/>
-          <w:bCs/>
-        </w:rPr>
-        <w:lastRenderedPageBreak/>
         <w:t>Risk Monitoring</w:t>
       </w:r>
       <w:bookmarkEnd w:id="93"/>
@@ -19829,7 +19771,15 @@
           <w:szCs w:val="24"/>
         </w:rPr>
         <w:tab/>
-        <w:t>Risks will always be present especially during the project’s life cycle which is why it is important to continuously monitor those risks and document the entire process which includes identifying the conditions which may trigger certain risks.</w:t>
+        <w:t xml:space="preserve">Risks will always be present especially during the project’s life cycle which is why it is important to continuously monitor those risks and </w:t>
+      </w:r>
+      <w:r>
+        <w:rPr>
+          <w:sz w:val="24"/>
+          <w:szCs w:val="24"/>
+        </w:rPr>
+        <w:lastRenderedPageBreak/>
+        <w:t>document the entire process which includes identifying the conditions which may trigger certain risks.</w:t>
       </w:r>
     </w:p>
     <w:p>
@@ -19979,15 +19929,7 @@
           <w:szCs w:val="24"/>
         </w:rPr>
         <w:tab/>
-        <w:t xml:space="preserve">The risk management plan will be created by the team based on the criteria created rating the risks based on their impact and importance. In preparation for those risks, the project team will work alongside with </w:t>
-      </w:r>
-      <w:r>
-        <w:rPr>
-          <w:sz w:val="24"/>
-          <w:szCs w:val="24"/>
-        </w:rPr>
-        <w:lastRenderedPageBreak/>
-        <w:t>stakeholders to put mitigation techniques in place in order to mitigate the risks.</w:t>
+        <w:t>The risk management plan will be created by the team based on the criteria created rating the risks based on their impact and importance. In preparation for those risks, the project team will work alongside with stakeholders to put mitigation techniques in place in order to mitigate the risks.</w:t>
       </w:r>
     </w:p>
     <w:p>
@@ -20022,6 +19964,7 @@
           <w:sz w:val="24"/>
           <w:szCs w:val="24"/>
         </w:rPr>
+        <w:lastRenderedPageBreak/>
         <w:t>To</w:t>
       </w:r>
       <w:r>
@@ -20220,6 +20163,7 @@
         </w:tabs>
         <w:spacing w:after="0" w:line="480" w:lineRule="auto"/>
         <w:ind w:left="1349"/>
+        <w:jc w:val="both"/>
         <w:rPr>
           <w:sz w:val="24"/>
           <w:szCs w:val="24"/>
@@ -20245,134 +20189,1139 @@
           <w:szCs w:val="24"/>
         </w:rPr>
         <w:tab/>
-        <w:t xml:space="preserve">Video provides a powerful way to help you prove your point. When you click Online Video, you can paste in the embed code for the video you </w:t>
-      </w:r>
-      <w:r>
-        <w:rPr>
-          <w:sz w:val="24"/>
-          <w:szCs w:val="24"/>
-        </w:rPr>
-        <w:lastRenderedPageBreak/>
-        <w:t>want to add. You can also type a keyword to search online for the video that best fits your document.</w:t>
-      </w:r>
-    </w:p>
-    <w:p>
-      <w:pPr>
-        <w:pStyle w:val="Heading2"/>
-        <w:spacing w:before="0" w:line="480" w:lineRule="auto"/>
-        <w:ind w:firstLine="720"/>
-        <w:rPr>
-          <w:rFonts w:cs="Arial"/>
-        </w:rPr>
-      </w:pPr>
+      </w:r>
       <w:bookmarkStart w:id="96" w:name="_Toc134094406"/>
       <w:r>
         <w:rPr>
-          <w:rFonts w:cs="Arial"/>
-        </w:rPr>
-        <w:t>Procurement Plan</w:t>
-      </w:r>
-      <w:bookmarkEnd w:id="96"/>
-    </w:p>
-    <w:p>
-      <w:pPr>
-        <w:pStyle w:val="Heading3"/>
-        <w:spacing w:before="0" w:line="480" w:lineRule="auto"/>
-        <w:ind w:left="629" w:firstLine="720"/>
-        <w:rPr>
-          <w:rFonts w:cs="Arial"/>
-          <w:b/>
-          <w:bCs/>
-        </w:rPr>
-      </w:pPr>
-      <w:bookmarkStart w:id="97" w:name="_Toc134094407"/>
-      <w:r>
-        <w:rPr>
-          <w:rFonts w:cs="Arial"/>
-          <w:b/>
-          <w:bCs/>
-        </w:rPr>
-        <w:t>Introduction</w:t>
-      </w:r>
-      <w:bookmarkEnd w:id="97"/>
-    </w:p>
-    <w:p>
-      <w:pPr>
-        <w:pStyle w:val="paragraph"/>
-        <w:spacing w:before="0" w:beforeAutospacing="0" w:after="0" w:afterAutospacing="0" w:line="480" w:lineRule="auto"/>
-        <w:ind w:left="1349" w:firstLine="720"/>
-        <w:jc w:val="both"/>
-        <w:textAlignment w:val="baseline"/>
-        <w:rPr>
-          <w:rStyle w:val="normaltextrun"/>
-          <w:rFonts w:ascii="Arial" w:eastAsiaTheme="minorEastAsia" w:hAnsi="Arial" w:cs="Arial"/>
-          <w:sz w:val="22"/>
-          <w:szCs w:val="22"/>
-          <w:lang w:val="en-PH" w:eastAsia="ja-JP"/>
-        </w:rPr>
-      </w:pPr>
-      <w:r>
-        <w:rPr>
-          <w:rStyle w:val="normaltextrun"/>
-          <w:rFonts w:ascii="Arial" w:eastAsiaTheme="minorEastAsia" w:hAnsi="Arial" w:cs="Arial"/>
-          <w:sz w:val="22"/>
-          <w:szCs w:val="22"/>
-          <w:lang w:val="en-PH" w:eastAsia="ja-JP"/>
-        </w:rPr>
-        <w:t>A procurement plan is a vital component of any organization's strategic planning process, as it outlines the approach and strategy for acquiring goods, services, or works from external sources. It serves as a roadmap that guides the procurement activities, ensuring that the organization obtains the necessary resources efficiently, effectively, and in compliance with relevant regulations and policies.</w:t>
-      </w:r>
-    </w:p>
-    <w:p>
-      <w:pPr>
-        <w:pStyle w:val="paragraph"/>
-        <w:spacing w:before="0" w:beforeAutospacing="0" w:after="0" w:afterAutospacing="0" w:line="480" w:lineRule="auto"/>
-        <w:ind w:left="1349" w:firstLine="720"/>
-        <w:jc w:val="both"/>
-        <w:textAlignment w:val="baseline"/>
-        <w:rPr>
-          <w:rStyle w:val="normaltextrun"/>
-          <w:rFonts w:ascii="Arial" w:eastAsiaTheme="minorEastAsia" w:hAnsi="Arial" w:cs="Arial"/>
-          <w:sz w:val="22"/>
-          <w:szCs w:val="22"/>
-          <w:lang w:val="en-PH" w:eastAsia="ja-JP"/>
-        </w:rPr>
-      </w:pPr>
-      <w:r>
-        <w:rPr>
-          <w:rStyle w:val="normaltextrun"/>
-          <w:rFonts w:ascii="Arial" w:eastAsiaTheme="minorEastAsia" w:hAnsi="Arial" w:cs="Arial"/>
-          <w:sz w:val="22"/>
-          <w:szCs w:val="22"/>
-          <w:lang w:val="en-PH" w:eastAsia="ja-JP"/>
-        </w:rPr>
-        <w:t>It considers the organization's overall objectives, budgetary constraints, and specific project requirements. The plan outlines the procurement methods, timelines, and responsibilities for each procurement activity. The primary purpose of a procurement plan is to ensure transparency, fairness, and value for money in the procurement process. By having a well-defined plan in place, organizations can mitigate risks, avoid unnecessary delays, and maximize the benefits of their procurement activities.</w:t>
-      </w:r>
-    </w:p>
-    <w:p>
-      <w:pPr>
-        <w:pStyle w:val="paragraph"/>
-        <w:spacing w:before="0" w:beforeAutospacing="0" w:after="0" w:afterAutospacing="0" w:line="480" w:lineRule="auto"/>
-        <w:ind w:left="1349" w:firstLine="720"/>
-        <w:jc w:val="both"/>
-        <w:textAlignment w:val="baseline"/>
-        <w:rPr>
-          <w:rStyle w:val="normaltextrun"/>
-          <w:rFonts w:ascii="Arial" w:eastAsiaTheme="minorEastAsia" w:hAnsi="Arial" w:cs="Arial"/>
-          <w:sz w:val="22"/>
-          <w:szCs w:val="22"/>
-          <w:lang w:val="en-PH" w:eastAsia="ja-JP"/>
-        </w:rPr>
-      </w:pPr>
-      <w:r>
-        <w:rPr>
-          <w:rStyle w:val="normaltextrun"/>
-          <w:rFonts w:ascii="Arial" w:eastAsiaTheme="minorEastAsia" w:hAnsi="Arial" w:cs="Arial"/>
-          <w:sz w:val="22"/>
-          <w:szCs w:val="22"/>
-          <w:lang w:val="en-PH" w:eastAsia="ja-JP"/>
-        </w:rPr>
-        <w:t xml:space="preserve">The procurement plan shows the details of multiple suppliers that can be managed by the company, and the approval process in the contract. The plan also includes the decision criteria, establishment of contract deliverables and schedule of deadlines, which explains the contracts that are coordinated with the project scope, budget, and schedule. </w:t>
-      </w:r>
+          <w:sz w:val="24"/>
+          <w:szCs w:val="24"/>
+        </w:rPr>
+        <w:t xml:space="preserve">The risk register includes a thorough explanation of each risk and its potential effects, as well as the mitigation steps taken. The risk register will be maintained up to date throughout the project to make sure that it reflects the project’s current condition. </w:t>
+      </w:r>
+    </w:p>
+    <w:tbl>
+      <w:tblPr>
+        <w:tblStyle w:val="TableGrid"/>
+        <w:tblW w:w="9918" w:type="dxa"/>
+        <w:tblLook w:val="04A0" w:firstRow="1" w:lastRow="0" w:firstColumn="1" w:lastColumn="0" w:noHBand="0" w:noVBand="1"/>
+      </w:tblPr>
+      <w:tblGrid>
+        <w:gridCol w:w="644"/>
+        <w:gridCol w:w="730"/>
+        <w:gridCol w:w="1407"/>
+        <w:gridCol w:w="1367"/>
+        <w:gridCol w:w="1377"/>
+        <w:gridCol w:w="2026"/>
+        <w:gridCol w:w="1244"/>
+        <w:gridCol w:w="877"/>
+        <w:gridCol w:w="937"/>
+      </w:tblGrid>
+      <w:tr>
+        <w:tc>
+          <w:tcPr>
+            <w:tcW w:w="572" w:type="dxa"/>
+            <w:shd w:val="clear" w:color="auto" w:fill="44546A" w:themeFill="text2"/>
+          </w:tcPr>
+          <w:p>
+            <w:pPr>
+              <w:rPr>
+                <w:color w:val="FFFFFF" w:themeColor="background1"/>
+              </w:rPr>
+            </w:pPr>
+            <w:r>
+              <w:rPr>
+                <w:color w:val="FFFFFF" w:themeColor="background1"/>
+              </w:rPr>
+              <w:t>Risk ID</w:t>
+            </w:r>
+          </w:p>
+        </w:tc>
+        <w:tc>
+          <w:tcPr>
+            <w:tcW w:w="657" w:type="dxa"/>
+            <w:shd w:val="clear" w:color="auto" w:fill="44546A" w:themeFill="text2"/>
+          </w:tcPr>
+          <w:p>
+            <w:pPr>
+              <w:rPr>
+                <w:color w:val="FFFFFF" w:themeColor="background1"/>
+              </w:rPr>
+            </w:pPr>
+            <w:r>
+              <w:rPr>
+                <w:color w:val="FFFFFF" w:themeColor="background1"/>
+              </w:rPr>
+              <w:t xml:space="preserve">Risk Rank </w:t>
+            </w:r>
+          </w:p>
+        </w:tc>
+        <w:tc>
+          <w:tcPr>
+            <w:tcW w:w="886" w:type="dxa"/>
+            <w:shd w:val="clear" w:color="auto" w:fill="44546A" w:themeFill="text2"/>
+          </w:tcPr>
+          <w:p>
+            <w:pPr>
+              <w:rPr>
+                <w:color w:val="FFFFFF" w:themeColor="background1"/>
+              </w:rPr>
+            </w:pPr>
+            <w:r>
+              <w:rPr>
+                <w:color w:val="FFFFFF" w:themeColor="background1"/>
+              </w:rPr>
+              <w:t xml:space="preserve">Risk </w:t>
+            </w:r>
+          </w:p>
+        </w:tc>
+        <w:tc>
+          <w:tcPr>
+            <w:tcW w:w="1255" w:type="dxa"/>
+            <w:shd w:val="clear" w:color="auto" w:fill="44546A" w:themeFill="text2"/>
+          </w:tcPr>
+          <w:p>
+            <w:pPr>
+              <w:rPr>
+                <w:color w:val="FFFFFF" w:themeColor="background1"/>
+              </w:rPr>
+            </w:pPr>
+            <w:r>
+              <w:rPr>
+                <w:color w:val="FFFFFF" w:themeColor="background1"/>
+              </w:rPr>
+              <w:t>Description</w:t>
+            </w:r>
+          </w:p>
+        </w:tc>
+        <w:tc>
+          <w:tcPr>
+            <w:tcW w:w="1269" w:type="dxa"/>
+            <w:shd w:val="clear" w:color="auto" w:fill="44546A" w:themeFill="text2"/>
+          </w:tcPr>
+          <w:p>
+            <w:pPr>
+              <w:rPr>
+                <w:color w:val="FFFFFF" w:themeColor="background1"/>
+              </w:rPr>
+            </w:pPr>
+            <w:r>
+              <w:rPr>
+                <w:color w:val="FFFFFF" w:themeColor="background1"/>
+              </w:rPr>
+              <w:t>Category</w:t>
+            </w:r>
+          </w:p>
+        </w:tc>
+        <w:tc>
+          <w:tcPr>
+            <w:tcW w:w="1930" w:type="dxa"/>
+            <w:shd w:val="clear" w:color="auto" w:fill="44546A" w:themeFill="text2"/>
+          </w:tcPr>
+          <w:p>
+            <w:pPr>
+              <w:rPr>
+                <w:color w:val="FFFFFF" w:themeColor="background1"/>
+              </w:rPr>
+            </w:pPr>
+            <w:r>
+              <w:rPr>
+                <w:color w:val="FFFFFF" w:themeColor="background1"/>
+              </w:rPr>
+              <w:t>Destination/Owner</w:t>
+            </w:r>
+          </w:p>
+        </w:tc>
+        <w:tc>
+          <w:tcPr>
+            <w:tcW w:w="1181" w:type="dxa"/>
+            <w:shd w:val="clear" w:color="auto" w:fill="44546A" w:themeFill="text2"/>
+          </w:tcPr>
+          <w:p>
+            <w:pPr>
+              <w:rPr>
+                <w:color w:val="FFFFFF" w:themeColor="background1"/>
+              </w:rPr>
+            </w:pPr>
+            <w:r>
+              <w:rPr>
+                <w:color w:val="FFFFFF" w:themeColor="background1"/>
+              </w:rPr>
+              <w:t>Probability</w:t>
+            </w:r>
+          </w:p>
+        </w:tc>
+        <w:tc>
+          <w:tcPr>
+            <w:tcW w:w="835" w:type="dxa"/>
+            <w:shd w:val="clear" w:color="auto" w:fill="44546A" w:themeFill="text2"/>
+          </w:tcPr>
+          <w:p>
+            <w:pPr>
+              <w:rPr>
+                <w:color w:val="FFFFFF" w:themeColor="background1"/>
+              </w:rPr>
+            </w:pPr>
+            <w:r>
+              <w:rPr>
+                <w:color w:val="FFFFFF" w:themeColor="background1"/>
+              </w:rPr>
+              <w:t>Impact</w:t>
+            </w:r>
+          </w:p>
+        </w:tc>
+        <w:tc>
+          <w:tcPr>
+            <w:tcW w:w="1333" w:type="dxa"/>
+            <w:shd w:val="clear" w:color="auto" w:fill="44546A" w:themeFill="text2"/>
+          </w:tcPr>
+          <w:p>
+            <w:pPr>
+              <w:rPr>
+                <w:color w:val="FFFFFF" w:themeColor="background1"/>
+              </w:rPr>
+            </w:pPr>
+            <w:r>
+              <w:rPr>
+                <w:color w:val="FFFFFF" w:themeColor="background1"/>
+              </w:rPr>
+              <w:t>Status</w:t>
+            </w:r>
+          </w:p>
+        </w:tc>
+      </w:tr>
+      <w:tr>
+        <w:tc>
+          <w:tcPr>
+            <w:tcW w:w="572" w:type="dxa"/>
+          </w:tcPr>
+          <w:p>
+            <w:pPr>
+              <w:rPr>
+                <w:sz w:val="18"/>
+                <w:szCs w:val="18"/>
+              </w:rPr>
+            </w:pPr>
+            <w:r>
+              <w:rPr>
+                <w:sz w:val="18"/>
+                <w:szCs w:val="18"/>
+              </w:rPr>
+              <w:lastRenderedPageBreak/>
+              <w:t>RID 001</w:t>
+            </w:r>
+          </w:p>
+        </w:tc>
+        <w:tc>
+          <w:tcPr>
+            <w:tcW w:w="657" w:type="dxa"/>
+          </w:tcPr>
+          <w:p>
+            <w:pPr>
+              <w:rPr>
+                <w:sz w:val="18"/>
+                <w:szCs w:val="18"/>
+              </w:rPr>
+            </w:pPr>
+            <w:r>
+              <w:rPr>
+                <w:sz w:val="18"/>
+                <w:szCs w:val="18"/>
+              </w:rPr>
+              <w:t>1</w:t>
+            </w:r>
+          </w:p>
+        </w:tc>
+        <w:tc>
+          <w:tcPr>
+            <w:tcW w:w="886" w:type="dxa"/>
+          </w:tcPr>
+          <w:p>
+            <w:pPr>
+              <w:rPr>
+                <w:sz w:val="18"/>
+                <w:szCs w:val="18"/>
+              </w:rPr>
+            </w:pPr>
+            <w:r>
+              <w:rPr>
+                <w:sz w:val="18"/>
+                <w:szCs w:val="18"/>
+              </w:rPr>
+              <w:t>Technical Risks</w:t>
+            </w:r>
+          </w:p>
+        </w:tc>
+        <w:tc>
+          <w:tcPr>
+            <w:tcW w:w="1255" w:type="dxa"/>
+          </w:tcPr>
+          <w:p>
+            <w:pPr>
+              <w:rPr>
+                <w:sz w:val="18"/>
+                <w:szCs w:val="18"/>
+              </w:rPr>
+            </w:pPr>
+            <w:r>
+              <w:rPr>
+                <w:sz w:val="18"/>
+                <w:szCs w:val="18"/>
+              </w:rPr>
+              <w:t>There is a risk that delays in development which leads to the risk of not finishing the project on time and other errors caused by the conflict.</w:t>
+            </w:r>
+          </w:p>
+        </w:tc>
+        <w:tc>
+          <w:tcPr>
+            <w:tcW w:w="1269" w:type="dxa"/>
+          </w:tcPr>
+          <w:p>
+            <w:pPr>
+              <w:rPr>
+                <w:sz w:val="18"/>
+                <w:szCs w:val="18"/>
+              </w:rPr>
+            </w:pPr>
+            <w:r>
+              <w:rPr>
+                <w:sz w:val="18"/>
+                <w:szCs w:val="18"/>
+              </w:rPr>
+              <w:t>Technology</w:t>
+            </w:r>
+          </w:p>
+        </w:tc>
+        <w:tc>
+          <w:tcPr>
+            <w:tcW w:w="1930" w:type="dxa"/>
+          </w:tcPr>
+          <w:p>
+            <w:pPr>
+              <w:rPr>
+                <w:sz w:val="18"/>
+                <w:szCs w:val="18"/>
+              </w:rPr>
+            </w:pPr>
+            <w:r>
+              <w:rPr>
+                <w:sz w:val="18"/>
+                <w:szCs w:val="18"/>
+              </w:rPr>
+              <w:t>Project Manager</w:t>
+            </w:r>
+          </w:p>
+        </w:tc>
+        <w:tc>
+          <w:tcPr>
+            <w:tcW w:w="1181" w:type="dxa"/>
+          </w:tcPr>
+          <w:p>
+            <w:pPr>
+              <w:rPr>
+                <w:sz w:val="18"/>
+                <w:szCs w:val="18"/>
+              </w:rPr>
+            </w:pPr>
+            <w:r>
+              <w:rPr>
+                <w:sz w:val="18"/>
+                <w:szCs w:val="18"/>
+              </w:rPr>
+              <w:t>High</w:t>
+            </w:r>
+          </w:p>
+        </w:tc>
+        <w:tc>
+          <w:tcPr>
+            <w:tcW w:w="835" w:type="dxa"/>
+          </w:tcPr>
+          <w:p>
+            <w:pPr>
+              <w:rPr>
+                <w:sz w:val="18"/>
+                <w:szCs w:val="18"/>
+              </w:rPr>
+            </w:pPr>
+            <w:r>
+              <w:rPr>
+                <w:sz w:val="18"/>
+                <w:szCs w:val="18"/>
+              </w:rPr>
+              <w:t>High</w:t>
+            </w:r>
+          </w:p>
+        </w:tc>
+        <w:tc>
+          <w:tcPr>
+            <w:tcW w:w="1333" w:type="dxa"/>
+          </w:tcPr>
+          <w:p>
+            <w:pPr>
+              <w:rPr>
+                <w:sz w:val="18"/>
+                <w:szCs w:val="18"/>
+              </w:rPr>
+            </w:pPr>
+            <w:r>
+              <w:rPr>
+                <w:sz w:val="18"/>
+                <w:szCs w:val="18"/>
+              </w:rPr>
+              <w:t>In Progress</w:t>
+            </w:r>
+          </w:p>
+        </w:tc>
+      </w:tr>
+      <w:tr>
+        <w:tc>
+          <w:tcPr>
+            <w:tcW w:w="572" w:type="dxa"/>
+          </w:tcPr>
+          <w:p>
+            <w:pPr>
+              <w:rPr>
+                <w:sz w:val="18"/>
+                <w:szCs w:val="18"/>
+              </w:rPr>
+            </w:pPr>
+            <w:r>
+              <w:rPr>
+                <w:sz w:val="18"/>
+                <w:szCs w:val="18"/>
+              </w:rPr>
+              <w:t>RID 002</w:t>
+            </w:r>
+          </w:p>
+        </w:tc>
+        <w:tc>
+          <w:tcPr>
+            <w:tcW w:w="657" w:type="dxa"/>
+          </w:tcPr>
+          <w:p>
+            <w:pPr>
+              <w:rPr>
+                <w:sz w:val="18"/>
+                <w:szCs w:val="18"/>
+              </w:rPr>
+            </w:pPr>
+            <w:r>
+              <w:rPr>
+                <w:sz w:val="18"/>
+                <w:szCs w:val="18"/>
+              </w:rPr>
+              <w:t>2</w:t>
+            </w:r>
+          </w:p>
+        </w:tc>
+        <w:tc>
+          <w:tcPr>
+            <w:tcW w:w="886" w:type="dxa"/>
+          </w:tcPr>
+          <w:p>
+            <w:pPr>
+              <w:rPr>
+                <w:sz w:val="18"/>
+                <w:szCs w:val="18"/>
+              </w:rPr>
+            </w:pPr>
+            <w:r>
+              <w:rPr>
+                <w:sz w:val="18"/>
+                <w:szCs w:val="18"/>
+              </w:rPr>
+              <w:t>Resource Risks</w:t>
+            </w:r>
+          </w:p>
+        </w:tc>
+        <w:tc>
+          <w:tcPr>
+            <w:tcW w:w="1255" w:type="dxa"/>
+          </w:tcPr>
+          <w:p>
+            <w:pPr>
+              <w:rPr>
+                <w:sz w:val="18"/>
+                <w:szCs w:val="18"/>
+              </w:rPr>
+            </w:pPr>
+            <w:r>
+              <w:rPr>
+                <w:sz w:val="18"/>
+                <w:szCs w:val="18"/>
+              </w:rPr>
+              <w:t>There is a risk of having insufficient resources which may be needed to accomplish the project on time. Thus, resulting to delays and a budget overrun.</w:t>
+            </w:r>
+          </w:p>
+        </w:tc>
+        <w:tc>
+          <w:tcPr>
+            <w:tcW w:w="1269" w:type="dxa"/>
+          </w:tcPr>
+          <w:p>
+            <w:pPr>
+              <w:rPr>
+                <w:sz w:val="18"/>
+                <w:szCs w:val="18"/>
+              </w:rPr>
+            </w:pPr>
+            <w:r>
+              <w:rPr>
+                <w:sz w:val="18"/>
+                <w:szCs w:val="18"/>
+              </w:rPr>
+              <w:t>Organizational</w:t>
+            </w:r>
+          </w:p>
+        </w:tc>
+        <w:tc>
+          <w:tcPr>
+            <w:tcW w:w="1930" w:type="dxa"/>
+          </w:tcPr>
+          <w:p>
+            <w:pPr>
+              <w:rPr>
+                <w:sz w:val="18"/>
+                <w:szCs w:val="18"/>
+              </w:rPr>
+            </w:pPr>
+            <w:r>
+              <w:rPr>
+                <w:sz w:val="18"/>
+                <w:szCs w:val="18"/>
+              </w:rPr>
+              <w:t>Project Mana</w:t>
+            </w:r>
+            <w:r>
+              <w:rPr>
+                <w:sz w:val="18"/>
+                <w:szCs w:val="18"/>
+              </w:rPr>
+              <w:t>g</w:t>
+            </w:r>
+            <w:r>
+              <w:rPr>
+                <w:sz w:val="18"/>
+                <w:szCs w:val="18"/>
+              </w:rPr>
+              <w:t>er</w:t>
+            </w:r>
+          </w:p>
+        </w:tc>
+        <w:tc>
+          <w:tcPr>
+            <w:tcW w:w="1181" w:type="dxa"/>
+          </w:tcPr>
+          <w:p>
+            <w:pPr>
+              <w:rPr>
+                <w:sz w:val="18"/>
+                <w:szCs w:val="18"/>
+              </w:rPr>
+            </w:pPr>
+            <w:r>
+              <w:rPr>
+                <w:sz w:val="18"/>
+                <w:szCs w:val="18"/>
+              </w:rPr>
+              <w:t>High</w:t>
+            </w:r>
+          </w:p>
+        </w:tc>
+        <w:tc>
+          <w:tcPr>
+            <w:tcW w:w="835" w:type="dxa"/>
+          </w:tcPr>
+          <w:p>
+            <w:pPr>
+              <w:rPr>
+                <w:sz w:val="18"/>
+                <w:szCs w:val="18"/>
+              </w:rPr>
+            </w:pPr>
+            <w:r>
+              <w:rPr>
+                <w:sz w:val="18"/>
+                <w:szCs w:val="18"/>
+              </w:rPr>
+              <w:t>High</w:t>
+            </w:r>
+          </w:p>
+        </w:tc>
+        <w:tc>
+          <w:tcPr>
+            <w:tcW w:w="1333" w:type="dxa"/>
+          </w:tcPr>
+          <w:p>
+            <w:pPr>
+              <w:rPr>
+                <w:sz w:val="18"/>
+                <w:szCs w:val="18"/>
+              </w:rPr>
+            </w:pPr>
+            <w:r>
+              <w:rPr>
+                <w:sz w:val="18"/>
+                <w:szCs w:val="18"/>
+              </w:rPr>
+              <w:t>In Progress</w:t>
+            </w:r>
+          </w:p>
+        </w:tc>
+      </w:tr>
+      <w:tr>
+        <w:tc>
+          <w:tcPr>
+            <w:tcW w:w="572" w:type="dxa"/>
+          </w:tcPr>
+          <w:p>
+            <w:pPr>
+              <w:rPr>
+                <w:sz w:val="18"/>
+                <w:szCs w:val="18"/>
+              </w:rPr>
+            </w:pPr>
+            <w:r>
+              <w:rPr>
+                <w:sz w:val="18"/>
+                <w:szCs w:val="18"/>
+              </w:rPr>
+              <w:t>RID 003</w:t>
+            </w:r>
+          </w:p>
+        </w:tc>
+        <w:tc>
+          <w:tcPr>
+            <w:tcW w:w="657" w:type="dxa"/>
+          </w:tcPr>
+          <w:p>
+            <w:pPr>
+              <w:rPr>
+                <w:sz w:val="18"/>
+                <w:szCs w:val="18"/>
+              </w:rPr>
+            </w:pPr>
+            <w:r>
+              <w:rPr>
+                <w:sz w:val="18"/>
+                <w:szCs w:val="18"/>
+              </w:rPr>
+              <w:t>3</w:t>
+            </w:r>
+          </w:p>
+        </w:tc>
+        <w:tc>
+          <w:tcPr>
+            <w:tcW w:w="886" w:type="dxa"/>
+          </w:tcPr>
+          <w:p>
+            <w:pPr>
+              <w:rPr>
+                <w:sz w:val="18"/>
+                <w:szCs w:val="18"/>
+              </w:rPr>
+            </w:pPr>
+            <w:r>
+              <w:rPr>
+                <w:sz w:val="18"/>
+                <w:szCs w:val="18"/>
+              </w:rPr>
+              <w:t xml:space="preserve">Security Risks </w:t>
+            </w:r>
+          </w:p>
+        </w:tc>
+        <w:tc>
+          <w:tcPr>
+            <w:tcW w:w="1255" w:type="dxa"/>
+          </w:tcPr>
+          <w:p>
+            <w:pPr>
+              <w:rPr>
+                <w:sz w:val="18"/>
+                <w:szCs w:val="18"/>
+              </w:rPr>
+            </w:pPr>
+            <w:r>
+              <w:rPr>
+                <w:sz w:val="18"/>
+                <w:szCs w:val="18"/>
+              </w:rPr>
+              <w:t xml:space="preserve">There is a risk of being hacked and compromising the data of the client. </w:t>
+            </w:r>
+          </w:p>
+        </w:tc>
+        <w:tc>
+          <w:tcPr>
+            <w:tcW w:w="1269" w:type="dxa"/>
+          </w:tcPr>
+          <w:p>
+            <w:pPr>
+              <w:rPr>
+                <w:sz w:val="18"/>
+                <w:szCs w:val="18"/>
+              </w:rPr>
+            </w:pPr>
+            <w:r>
+              <w:rPr>
+                <w:sz w:val="18"/>
+                <w:szCs w:val="18"/>
+              </w:rPr>
+              <w:t>Security</w:t>
+            </w:r>
+          </w:p>
+        </w:tc>
+        <w:tc>
+          <w:tcPr>
+            <w:tcW w:w="1930" w:type="dxa"/>
+          </w:tcPr>
+          <w:p>
+            <w:pPr>
+              <w:rPr>
+                <w:sz w:val="18"/>
+                <w:szCs w:val="18"/>
+              </w:rPr>
+            </w:pPr>
+            <w:r>
+              <w:rPr>
+                <w:sz w:val="18"/>
+                <w:szCs w:val="18"/>
+              </w:rPr>
+              <w:t>System Developer</w:t>
+            </w:r>
+          </w:p>
+        </w:tc>
+        <w:tc>
+          <w:tcPr>
+            <w:tcW w:w="1181" w:type="dxa"/>
+          </w:tcPr>
+          <w:p>
+            <w:pPr>
+              <w:rPr>
+                <w:sz w:val="18"/>
+                <w:szCs w:val="18"/>
+              </w:rPr>
+            </w:pPr>
+            <w:r>
+              <w:rPr>
+                <w:sz w:val="18"/>
+                <w:szCs w:val="18"/>
+              </w:rPr>
+              <w:t>Low</w:t>
+            </w:r>
+          </w:p>
+        </w:tc>
+        <w:tc>
+          <w:tcPr>
+            <w:tcW w:w="835" w:type="dxa"/>
+          </w:tcPr>
+          <w:p>
+            <w:pPr>
+              <w:rPr>
+                <w:sz w:val="18"/>
+                <w:szCs w:val="18"/>
+              </w:rPr>
+            </w:pPr>
+            <w:r>
+              <w:rPr>
+                <w:sz w:val="18"/>
+                <w:szCs w:val="18"/>
+              </w:rPr>
+              <w:t>High</w:t>
+            </w:r>
+          </w:p>
+        </w:tc>
+        <w:tc>
+          <w:tcPr>
+            <w:tcW w:w="1333" w:type="dxa"/>
+          </w:tcPr>
+          <w:p>
+            <w:pPr>
+              <w:rPr>
+                <w:sz w:val="18"/>
+                <w:szCs w:val="18"/>
+              </w:rPr>
+            </w:pPr>
+            <w:r>
+              <w:rPr>
+                <w:sz w:val="18"/>
+                <w:szCs w:val="18"/>
+              </w:rPr>
+              <w:t>In Progress</w:t>
+            </w:r>
+          </w:p>
+        </w:tc>
+      </w:tr>
+      <w:tr>
+        <w:tc>
+          <w:tcPr>
+            <w:tcW w:w="572" w:type="dxa"/>
+          </w:tcPr>
+          <w:p>
+            <w:pPr>
+              <w:rPr>
+                <w:sz w:val="18"/>
+                <w:szCs w:val="18"/>
+              </w:rPr>
+            </w:pPr>
+            <w:r>
+              <w:rPr>
+                <w:sz w:val="18"/>
+                <w:szCs w:val="18"/>
+              </w:rPr>
+              <w:t>RID 004</w:t>
+            </w:r>
+          </w:p>
+        </w:tc>
+        <w:tc>
+          <w:tcPr>
+            <w:tcW w:w="657" w:type="dxa"/>
+          </w:tcPr>
+          <w:p>
+            <w:pPr>
+              <w:rPr>
+                <w:sz w:val="18"/>
+                <w:szCs w:val="18"/>
+              </w:rPr>
+            </w:pPr>
+            <w:r>
+              <w:rPr>
+                <w:sz w:val="18"/>
+                <w:szCs w:val="18"/>
+              </w:rPr>
+              <w:t>4</w:t>
+            </w:r>
+          </w:p>
+        </w:tc>
+        <w:tc>
+          <w:tcPr>
+            <w:tcW w:w="886" w:type="dxa"/>
+          </w:tcPr>
+          <w:p>
+            <w:pPr>
+              <w:rPr>
+                <w:sz w:val="18"/>
+                <w:szCs w:val="18"/>
+              </w:rPr>
+            </w:pPr>
+            <w:r>
+              <w:rPr>
+                <w:sz w:val="18"/>
+                <w:szCs w:val="18"/>
+              </w:rPr>
+              <w:t>Changes in Technology</w:t>
+            </w:r>
+          </w:p>
+        </w:tc>
+        <w:tc>
+          <w:tcPr>
+            <w:tcW w:w="1255" w:type="dxa"/>
+          </w:tcPr>
+          <w:p>
+            <w:pPr>
+              <w:rPr>
+                <w:sz w:val="18"/>
+                <w:szCs w:val="18"/>
+              </w:rPr>
+            </w:pPr>
+            <w:r>
+              <w:rPr>
+                <w:sz w:val="18"/>
+                <w:szCs w:val="18"/>
+              </w:rPr>
+              <w:t>There is a risk that a change in the industry of technology occurs which may require additional work or resources to adapt.</w:t>
+            </w:r>
+          </w:p>
+        </w:tc>
+        <w:tc>
+          <w:tcPr>
+            <w:tcW w:w="1269" w:type="dxa"/>
+          </w:tcPr>
+          <w:p>
+            <w:pPr>
+              <w:rPr>
+                <w:sz w:val="18"/>
+                <w:szCs w:val="18"/>
+              </w:rPr>
+            </w:pPr>
+            <w:r>
+              <w:rPr>
+                <w:sz w:val="18"/>
+                <w:szCs w:val="18"/>
+              </w:rPr>
+              <w:t>Technology</w:t>
+            </w:r>
+          </w:p>
+        </w:tc>
+        <w:tc>
+          <w:tcPr>
+            <w:tcW w:w="1930" w:type="dxa"/>
+          </w:tcPr>
+          <w:p>
+            <w:pPr>
+              <w:rPr>
+                <w:sz w:val="18"/>
+                <w:szCs w:val="18"/>
+              </w:rPr>
+            </w:pPr>
+            <w:r>
+              <w:rPr>
+                <w:sz w:val="18"/>
+                <w:szCs w:val="18"/>
+              </w:rPr>
+              <w:t>Project Manager</w:t>
+            </w:r>
+          </w:p>
+        </w:tc>
+        <w:tc>
+          <w:tcPr>
+            <w:tcW w:w="1181" w:type="dxa"/>
+          </w:tcPr>
+          <w:p>
+            <w:pPr>
+              <w:rPr>
+                <w:sz w:val="18"/>
+                <w:szCs w:val="18"/>
+              </w:rPr>
+            </w:pPr>
+            <w:r>
+              <w:rPr>
+                <w:sz w:val="18"/>
+                <w:szCs w:val="18"/>
+              </w:rPr>
+              <w:t>Medium</w:t>
+            </w:r>
+          </w:p>
+        </w:tc>
+        <w:tc>
+          <w:tcPr>
+            <w:tcW w:w="835" w:type="dxa"/>
+          </w:tcPr>
+          <w:p>
+            <w:pPr>
+              <w:rPr>
+                <w:sz w:val="18"/>
+                <w:szCs w:val="18"/>
+              </w:rPr>
+            </w:pPr>
+            <w:r>
+              <w:rPr>
+                <w:sz w:val="18"/>
+                <w:szCs w:val="18"/>
+              </w:rPr>
+              <w:t>Medium</w:t>
+            </w:r>
+          </w:p>
+        </w:tc>
+        <w:tc>
+          <w:tcPr>
+            <w:tcW w:w="1333" w:type="dxa"/>
+          </w:tcPr>
+          <w:p>
+            <w:pPr>
+              <w:rPr>
+                <w:sz w:val="18"/>
+                <w:szCs w:val="18"/>
+              </w:rPr>
+            </w:pPr>
+            <w:r>
+              <w:rPr>
+                <w:sz w:val="18"/>
+                <w:szCs w:val="18"/>
+              </w:rPr>
+              <w:t>In Progress</w:t>
+            </w:r>
+          </w:p>
+        </w:tc>
+      </w:tr>
+      <w:tr>
+        <w:tc>
+          <w:tcPr>
+            <w:tcW w:w="572" w:type="dxa"/>
+          </w:tcPr>
+          <w:p>
+            <w:pPr>
+              <w:rPr>
+                <w:sz w:val="18"/>
+                <w:szCs w:val="18"/>
+              </w:rPr>
+            </w:pPr>
+            <w:r>
+              <w:rPr>
+                <w:sz w:val="18"/>
+                <w:szCs w:val="18"/>
+              </w:rPr>
+              <w:t>RID 005</w:t>
+            </w:r>
+          </w:p>
+        </w:tc>
+        <w:tc>
+          <w:tcPr>
+            <w:tcW w:w="657" w:type="dxa"/>
+          </w:tcPr>
+          <w:p>
+            <w:pPr>
+              <w:rPr>
+                <w:sz w:val="18"/>
+                <w:szCs w:val="18"/>
+              </w:rPr>
+            </w:pPr>
+            <w:r>
+              <w:rPr>
+                <w:sz w:val="18"/>
+                <w:szCs w:val="18"/>
+              </w:rPr>
+              <w:t>5</w:t>
+            </w:r>
+          </w:p>
+        </w:tc>
+        <w:tc>
+          <w:tcPr>
+            <w:tcW w:w="886" w:type="dxa"/>
+          </w:tcPr>
+          <w:p>
+            <w:pPr>
+              <w:rPr>
+                <w:sz w:val="18"/>
+                <w:szCs w:val="18"/>
+              </w:rPr>
+            </w:pPr>
+            <w:r>
+              <w:rPr>
+                <w:sz w:val="18"/>
+                <w:szCs w:val="18"/>
+              </w:rPr>
+              <w:t>Unforeseen Circumstances</w:t>
+            </w:r>
+          </w:p>
+        </w:tc>
+        <w:tc>
+          <w:tcPr>
+            <w:tcW w:w="1255" w:type="dxa"/>
+          </w:tcPr>
+          <w:p>
+            <w:pPr>
+              <w:rPr>
+                <w:sz w:val="18"/>
+                <w:szCs w:val="18"/>
+              </w:rPr>
+            </w:pPr>
+            <w:r>
+              <w:rPr>
+                <w:sz w:val="18"/>
+                <w:szCs w:val="18"/>
+              </w:rPr>
+              <w:t>There is a risk that circumstances such as natural disasters could cause disturbance and impact the project in an unexpected way.</w:t>
+            </w:r>
+          </w:p>
+        </w:tc>
+        <w:tc>
+          <w:tcPr>
+            <w:tcW w:w="1269" w:type="dxa"/>
+          </w:tcPr>
+          <w:p>
+            <w:pPr>
+              <w:rPr>
+                <w:sz w:val="18"/>
+                <w:szCs w:val="18"/>
+              </w:rPr>
+            </w:pPr>
+            <w:r>
+              <w:rPr>
+                <w:sz w:val="18"/>
+                <w:szCs w:val="18"/>
+              </w:rPr>
+              <w:t xml:space="preserve">Natural </w:t>
+            </w:r>
+          </w:p>
+        </w:tc>
+        <w:tc>
+          <w:tcPr>
+            <w:tcW w:w="1930" w:type="dxa"/>
+          </w:tcPr>
+          <w:p>
+            <w:pPr>
+              <w:rPr>
+                <w:sz w:val="18"/>
+                <w:szCs w:val="18"/>
+              </w:rPr>
+            </w:pPr>
+            <w:r>
+              <w:rPr>
+                <w:sz w:val="18"/>
+                <w:szCs w:val="18"/>
+              </w:rPr>
+              <w:t>Project Manager</w:t>
+            </w:r>
+          </w:p>
+        </w:tc>
+        <w:tc>
+          <w:tcPr>
+            <w:tcW w:w="1181" w:type="dxa"/>
+          </w:tcPr>
+          <w:p>
+            <w:pPr>
+              <w:rPr>
+                <w:sz w:val="18"/>
+                <w:szCs w:val="18"/>
+              </w:rPr>
+            </w:pPr>
+            <w:r>
+              <w:rPr>
+                <w:sz w:val="18"/>
+                <w:szCs w:val="18"/>
+              </w:rPr>
+              <w:t>Low</w:t>
+            </w:r>
+          </w:p>
+        </w:tc>
+        <w:tc>
+          <w:tcPr>
+            <w:tcW w:w="835" w:type="dxa"/>
+          </w:tcPr>
+          <w:p>
+            <w:pPr>
+              <w:rPr>
+                <w:sz w:val="18"/>
+                <w:szCs w:val="18"/>
+              </w:rPr>
+            </w:pPr>
+            <w:r>
+              <w:rPr>
+                <w:sz w:val="18"/>
+                <w:szCs w:val="18"/>
+              </w:rPr>
+              <w:t>High</w:t>
+            </w:r>
+          </w:p>
+        </w:tc>
+        <w:tc>
+          <w:tcPr>
+            <w:tcW w:w="1333" w:type="dxa"/>
+          </w:tcPr>
+          <w:p>
+            <w:pPr>
+              <w:rPr>
+                <w:sz w:val="18"/>
+                <w:szCs w:val="18"/>
+              </w:rPr>
+            </w:pPr>
+            <w:r>
+              <w:rPr>
+                <w:sz w:val="18"/>
+                <w:szCs w:val="18"/>
+              </w:rPr>
+              <w:t>In Progress</w:t>
+            </w:r>
+          </w:p>
+        </w:tc>
+      </w:tr>
+    </w:tbl>
+    <w:p>
+      <w:pPr>
+        <w:rPr>
+          <w:sz w:val="18"/>
+          <w:szCs w:val="18"/>
+        </w:rPr>
+      </w:pPr>
     </w:p>
     <w:p>
       <w:pPr>
@@ -20387,71 +21336,33 @@
           <w:szCs w:val="24"/>
         </w:rPr>
       </w:pPr>
-      <w:r>
-        <w:rPr>
-          <w:rStyle w:val="normaltextrun"/>
+    </w:p>
+    <w:p>
+      <w:pPr>
+        <w:tabs>
+          <w:tab w:val="left" w:pos="1352"/>
+        </w:tabs>
+        <w:spacing w:after="0" w:line="480" w:lineRule="auto"/>
+        <w:ind w:left="1349"/>
+        <w:rPr>
           <w:rFonts w:cs="Arial"/>
-        </w:rPr>
-        <w:tab/>
-      </w:r>
-      <w:r>
-        <w:rPr>
-          <w:rStyle w:val="normaltextrun"/>
+          <w:b/>
+          <w:bCs/>
+          <w:sz w:val="24"/>
+          <w:szCs w:val="24"/>
+        </w:rPr>
+      </w:pPr>
+      <w:r>
+        <w:rPr>
           <w:rFonts w:cs="Arial"/>
-        </w:rPr>
-        <w:tab/>
-      </w:r>
-      <w:r>
-        <w:rPr>
-          <w:rStyle w:val="normaltextrun"/>
-          <w:rFonts w:cs="Arial"/>
-        </w:rPr>
-        <w:tab/>
-        <w:t xml:space="preserve">Overall, </w:t>
-      </w:r>
-      <w:r>
-        <w:rPr>
-          <w:rStyle w:val="normaltextrun"/>
-          <w:rFonts w:cs="Arial"/>
-        </w:rPr>
-        <w:t>Organizations must have a well-developed procurement strategy in place if they want to accomplish their goals methodically and affordably.</w:t>
-      </w:r>
-      <w:r>
-        <w:rPr>
-          <w:rStyle w:val="normaltextrun"/>
-          <w:rFonts w:cs="Arial"/>
-        </w:rPr>
-        <w:t xml:space="preserve"> </w:t>
-      </w:r>
-      <w:r>
-        <w:rPr>
-          <w:rStyle w:val="normaltextrun"/>
-          <w:rFonts w:cs="Arial"/>
-        </w:rPr>
-        <w:t xml:space="preserve">Transparency, fairness, and value for money are ensured by the structured </w:t>
-      </w:r>
-      <w:r>
-        <w:rPr>
-          <w:rStyle w:val="normaltextrun"/>
-          <w:rFonts w:cs="Arial"/>
-        </w:rPr>
-        <w:lastRenderedPageBreak/>
-        <w:t>framework it provides for the procurement of goods, services, or works.</w:t>
-      </w:r>
-      <w:r>
-        <w:rPr>
-          <w:rStyle w:val="normaltextrun"/>
-          <w:rFonts w:cs="Arial"/>
-        </w:rPr>
-        <w:t xml:space="preserve"> </w:t>
-      </w:r>
-      <w:r>
-        <w:rPr>
-          <w:rStyle w:val="normaltextrun"/>
-          <w:rFonts w:cs="Arial"/>
-        </w:rPr>
-        <w:t>Organizations can streamline their procurement processes, lower risks, and guarantee that the acquisition of goods and services is carried out in a transparent and effective manner by creating a thorough procurement plan.</w:t>
-      </w:r>
+          <w:b/>
+          <w:bCs/>
+          <w:sz w:val="24"/>
+          <w:szCs w:val="24"/>
+        </w:rPr>
+        <w:t>Procurement Plan</w:t>
+      </w:r>
+      <w:bookmarkEnd w:id="96"/>
     </w:p>
     <w:p>
       <w:pPr>
@@ -20464,13 +21375,186 @@
           <w:bCs/>
         </w:rPr>
       </w:pPr>
-      <w:bookmarkStart w:id="98" w:name="_Toc134094408"/>
+      <w:bookmarkStart w:id="97" w:name="_Toc134094407"/>
       <w:r>
         <w:rPr>
           <w:rFonts w:cs="Arial"/>
           <w:b/>
           <w:bCs/>
         </w:rPr>
+        <w:lastRenderedPageBreak/>
+        <w:t>Introduction</w:t>
+      </w:r>
+      <w:bookmarkEnd w:id="97"/>
+    </w:p>
+    <w:p>
+      <w:pPr>
+        <w:pStyle w:val="paragraph"/>
+        <w:spacing w:before="0" w:beforeAutospacing="0" w:after="0" w:afterAutospacing="0" w:line="480" w:lineRule="auto"/>
+        <w:ind w:left="1349" w:firstLine="720"/>
+        <w:jc w:val="both"/>
+        <w:textAlignment w:val="baseline"/>
+        <w:rPr>
+          <w:rStyle w:val="normaltextrun"/>
+          <w:rFonts w:ascii="Arial" w:eastAsiaTheme="minorEastAsia" w:hAnsi="Arial" w:cs="Arial"/>
+          <w:sz w:val="22"/>
+          <w:szCs w:val="22"/>
+          <w:lang w:val="en-PH" w:eastAsia="ja-JP"/>
+        </w:rPr>
+      </w:pPr>
+      <w:r>
+        <w:rPr>
+          <w:rStyle w:val="normaltextrun"/>
+          <w:rFonts w:ascii="Arial" w:eastAsiaTheme="minorEastAsia" w:hAnsi="Arial" w:cs="Arial"/>
+          <w:sz w:val="22"/>
+          <w:szCs w:val="22"/>
+          <w:lang w:val="en-PH" w:eastAsia="ja-JP"/>
+        </w:rPr>
+        <w:t>A procurement plan is a vital component of any organization's strategic planning process, as it outlines the approach and strategy for acquiring goods, services, or works from external sources. It serves as a roadmap that guides the procurement activities, ensuring that the organization obtains the necessary resources efficiently, effectively, and in compliance with relevant regulations and policies.</w:t>
+      </w:r>
+    </w:p>
+    <w:p>
+      <w:pPr>
+        <w:pStyle w:val="paragraph"/>
+        <w:spacing w:before="0" w:beforeAutospacing="0" w:after="0" w:afterAutospacing="0" w:line="480" w:lineRule="auto"/>
+        <w:ind w:left="1349" w:firstLine="720"/>
+        <w:jc w:val="both"/>
+        <w:textAlignment w:val="baseline"/>
+        <w:rPr>
+          <w:rStyle w:val="normaltextrun"/>
+          <w:rFonts w:ascii="Arial" w:eastAsiaTheme="minorEastAsia" w:hAnsi="Arial" w:cs="Arial"/>
+          <w:sz w:val="22"/>
+          <w:szCs w:val="22"/>
+          <w:lang w:val="en-PH" w:eastAsia="ja-JP"/>
+        </w:rPr>
+      </w:pPr>
+      <w:r>
+        <w:rPr>
+          <w:rStyle w:val="normaltextrun"/>
+          <w:rFonts w:ascii="Arial" w:eastAsiaTheme="minorEastAsia" w:hAnsi="Arial" w:cs="Arial"/>
+          <w:sz w:val="22"/>
+          <w:szCs w:val="22"/>
+          <w:lang w:val="en-PH" w:eastAsia="ja-JP"/>
+        </w:rPr>
+        <w:t>It considers the organization's overall objectives, budgetary constraints, and specific project requirements. The plan outlines the procurement methods, timelines, and responsibilities for each procurement activity. The primary purpose of a procurement plan is to ensure transparency, fairness, and value for money in the procurement process. By having a well-defined plan in place, organizations can mitigate risks, avoid unnecessary delays, and maximize the benefits of their procurement activities.</w:t>
+      </w:r>
+    </w:p>
+    <w:p>
+      <w:pPr>
+        <w:pStyle w:val="paragraph"/>
+        <w:spacing w:before="0" w:beforeAutospacing="0" w:after="0" w:afterAutospacing="0" w:line="480" w:lineRule="auto"/>
+        <w:ind w:left="1349" w:firstLine="720"/>
+        <w:jc w:val="both"/>
+        <w:textAlignment w:val="baseline"/>
+        <w:rPr>
+          <w:rStyle w:val="normaltextrun"/>
+          <w:rFonts w:ascii="Arial" w:eastAsiaTheme="minorEastAsia" w:hAnsi="Arial" w:cs="Arial"/>
+          <w:sz w:val="22"/>
+          <w:szCs w:val="22"/>
+          <w:lang w:val="en-PH" w:eastAsia="ja-JP"/>
+        </w:rPr>
+      </w:pPr>
+      <w:r>
+        <w:rPr>
+          <w:rStyle w:val="normaltextrun"/>
+          <w:rFonts w:ascii="Arial" w:eastAsiaTheme="minorEastAsia" w:hAnsi="Arial" w:cs="Arial"/>
+          <w:sz w:val="22"/>
+          <w:szCs w:val="22"/>
+          <w:lang w:val="en-PH" w:eastAsia="ja-JP"/>
+        </w:rPr>
+        <w:t xml:space="preserve">The procurement plan shows the details of multiple suppliers that can be managed by the company, and the approval process in the contract. The plan also includes the decision criteria, establishment of contract deliverables and schedule of deadlines, which explains the contracts that are coordinated with the project scope, budget, and schedule. </w:t>
+      </w:r>
+    </w:p>
+    <w:p>
+      <w:pPr>
+        <w:tabs>
+          <w:tab w:val="left" w:pos="1352"/>
+        </w:tabs>
+        <w:spacing w:after="0" w:line="480" w:lineRule="auto"/>
+        <w:ind w:left="1349"/>
+        <w:jc w:val="both"/>
+        <w:rPr>
+          <w:sz w:val="24"/>
+          <w:szCs w:val="24"/>
+        </w:rPr>
+      </w:pPr>
+      <w:r>
+        <w:rPr>
+          <w:rStyle w:val="normaltextrun"/>
+          <w:rFonts w:cs="Arial"/>
+        </w:rPr>
+        <w:tab/>
+      </w:r>
+      <w:r>
+        <w:rPr>
+          <w:rStyle w:val="normaltextrun"/>
+          <w:rFonts w:cs="Arial"/>
+        </w:rPr>
+        <w:tab/>
+      </w:r>
+      <w:r>
+        <w:rPr>
+          <w:rStyle w:val="normaltextrun"/>
+          <w:rFonts w:cs="Arial"/>
+        </w:rPr>
+        <w:tab/>
+        <w:t xml:space="preserve">Overall, </w:t>
+      </w:r>
+      <w:r>
+        <w:rPr>
+          <w:rStyle w:val="normaltextrun"/>
+          <w:rFonts w:cs="Arial"/>
+        </w:rPr>
+        <w:t>Organizations must have a well-developed procurement strategy in place if they want to accomplish their goals methodically and affordably.</w:t>
+      </w:r>
+      <w:r>
+        <w:rPr>
+          <w:rStyle w:val="normaltextrun"/>
+          <w:rFonts w:cs="Arial"/>
+        </w:rPr>
+        <w:t xml:space="preserve"> </w:t>
+      </w:r>
+      <w:r>
+        <w:rPr>
+          <w:rStyle w:val="normaltextrun"/>
+          <w:rFonts w:cs="Arial"/>
+        </w:rPr>
+        <w:t>Transparency, fairness, and value for money are ensured by the structured framework it provides for the procurement of goods, services, or works.</w:t>
+      </w:r>
+      <w:r>
+        <w:rPr>
+          <w:rStyle w:val="normaltextrun"/>
+          <w:rFonts w:cs="Arial"/>
+        </w:rPr>
+        <w:t xml:space="preserve"> </w:t>
+      </w:r>
+      <w:r>
+        <w:rPr>
+          <w:rStyle w:val="normaltextrun"/>
+          <w:rFonts w:cs="Arial"/>
+        </w:rPr>
+        <w:t>Organizations can streamline their procurement processes, lower risks, and guarantee that the acquisition of goods and services is carried out in a transparent and effective manner by creating a thorough procurement plan.</w:t>
+      </w:r>
+    </w:p>
+    <w:p>
+      <w:pPr>
+        <w:pStyle w:val="Heading3"/>
+        <w:spacing w:before="0" w:line="480" w:lineRule="auto"/>
+        <w:ind w:left="629" w:firstLine="720"/>
+        <w:rPr>
+          <w:rFonts w:cs="Arial"/>
+          <w:b/>
+          <w:bCs/>
+        </w:rPr>
+      </w:pPr>
+      <w:bookmarkStart w:id="98" w:name="_Toc134094408"/>
+      <w:r>
+        <w:rPr>
+          <w:rFonts w:cs="Arial"/>
+          <w:b/>
+          <w:bCs/>
+        </w:rPr>
+        <w:lastRenderedPageBreak/>
         <w:t>Procurement Risks</w:t>
       </w:r>
       <w:bookmarkEnd w:id="98"/>
@@ -20683,15 +21767,7 @@
           <w:rStyle w:val="normaltextrun"/>
           <w:rFonts w:cs="Arial"/>
         </w:rPr>
-        <w:t xml:space="preserve">for identifying, evaluating, and reducing risks. Throughout the course of the project, this plan will be continuously reviewed and updated to make sure that risks are </w:t>
-      </w:r>
-      <w:r>
-        <w:rPr>
-          <w:rStyle w:val="normaltextrun"/>
-          <w:rFonts w:cs="Arial"/>
-        </w:rPr>
-        <w:lastRenderedPageBreak/>
-        <w:t>recognized and promptly addressed. Furthermore, we'll put into practice strict processes and procedures for reducing the risks involved in procurement management</w:t>
+        <w:t>for identifying, evaluating, and reducing risks. Throughout the course of the project, this plan will be continuously reviewed and updated to make sure that risks are recognized and promptly addressed. Furthermore, we'll put into practice strict processes and procedures for reducing the risks involved in procurement management</w:t>
       </w:r>
       <w:r>
         <w:rPr>
@@ -20719,6 +21795,7 @@
           <w:b/>
           <w:bCs/>
         </w:rPr>
+        <w:lastRenderedPageBreak/>
         <w:t>Procurement Risk Management</w:t>
       </w:r>
       <w:bookmarkEnd w:id="99"/>
@@ -20999,7 +22076,7 @@
           <w:rStyle w:val="eop"/>
           <w:rFonts w:ascii="Arial" w:hAnsi="Arial"/>
         </w:rPr>
-        <w:t xml:space="preserve">Villamin Wood and Iron Works System needs a clear roles and responsibilities to help ensure accountability, clarity, and effective coordination. It is essential to clearly communicate the assigned </w:t>
+        <w:t xml:space="preserve">Villamin Wood and Iron Works System needs a clear roles and responsibilities to help ensure accountability, clarity, and effective coordination. It is essential to clearly communicate the assigned responsibilities to all parties involved and ensure that everyone understands their roles and obligations. Regular communication, coordination, and </w:t>
       </w:r>
       <w:r>
         <w:rPr>
@@ -21007,7 +22084,7 @@
           <w:rFonts w:ascii="Arial" w:hAnsi="Arial"/>
         </w:rPr>
         <w:lastRenderedPageBreak/>
-        <w:t>responsibilities to all parties involved and ensure that everyone understands their roles and obligations. Regular communication, coordination, and collaboration among the responsible parties contribute to the smooth execution of the procurement plan and successful procurement outcomes.</w:t>
+        <w:t>collaboration among the responsible parties contribute to the smooth execution of the procurement plan and successful procurement outcomes.</w:t>
       </w:r>
     </w:p>
     <w:p>
@@ -21132,15 +22209,7 @@
           <w:rStyle w:val="eop"/>
           <w:rFonts w:ascii="Arial" w:hAnsi="Arial"/>
         </w:rPr>
-        <w:t xml:space="preserve">The procurement plan will emphasize the commitment to continuous improvement as an integral part of the procurement lifecycle, ensuring that </w:t>
-      </w:r>
-      <w:r>
-        <w:rPr>
-          <w:rStyle w:val="eop"/>
-          <w:rFonts w:ascii="Arial" w:hAnsi="Arial"/>
-        </w:rPr>
-        <w:lastRenderedPageBreak/>
-        <w:t>the organization remains adaptive, responsive, and proactive in meeting evolving needs and achieving excellence.</w:t>
+        <w:t>The procurement plan will emphasize the commitment to continuous improvement as an integral part of the procurement lifecycle, ensuring that the organization remains adaptive, responsive, and proactive in meeting evolving needs and achieving excellence.</w:t>
       </w:r>
     </w:p>
     <w:p>
@@ -21161,6 +22230,7 @@
           <w:b/>
           <w:bCs/>
         </w:rPr>
+        <w:lastRenderedPageBreak/>
         <w:t>Cost Determination</w:t>
       </w:r>
       <w:bookmarkEnd w:id="100"/>
@@ -21222,15 +22292,7 @@
           <w:rStyle w:val="eop"/>
           <w:rFonts w:ascii="Arial" w:hAnsi="Arial"/>
         </w:rPr>
-        <w:t xml:space="preserve">This includes conducting thorough cost analysis, considering the total cost of ownership, conducting market research and benchmarking, engaging in effective cost negotiation, and maintaining cost transparency and documentation. By employing these strategies, the procurement team can make informed decisions, optimize cost savings, and achieve value for </w:t>
-      </w:r>
-      <w:r>
-        <w:rPr>
-          <w:rStyle w:val="eop"/>
-          <w:rFonts w:ascii="Arial" w:hAnsi="Arial"/>
-        </w:rPr>
-        <w:lastRenderedPageBreak/>
-        <w:t>money while procuring goods and services that meet the organization's needs and quality standards.</w:t>
+        <w:t>This includes conducting thorough cost analysis, considering the total cost of ownership, conducting market research and benchmarking, engaging in effective cost negotiation, and maintaining cost transparency and documentation. By employing these strategies, the procurement team can make informed decisions, optimize cost savings, and achieve value for money while procuring goods and services that meet the organization's needs and quality standards.</w:t>
       </w:r>
     </w:p>
     <w:p>
@@ -21254,6 +22316,7 @@
           <w:szCs w:val="24"/>
           <w:lang w:val="en-US" w:eastAsia="en-US"/>
         </w:rPr>
+        <w:lastRenderedPageBreak/>
         <w:tab/>
       </w:r>
       <w:r>
@@ -21447,15 +22510,7 @@
           <w:rStyle w:val="eop"/>
           <w:rFonts w:ascii="Arial" w:hAnsi="Arial" w:cs="Arial"/>
         </w:rPr>
-        <w:t xml:space="preserve"> System requires technical needs and features that will allow customers to view products and services, to be able to order and pay their products. </w:t>
-      </w:r>
-      <w:r>
-        <w:rPr>
-          <w:rStyle w:val="eop"/>
-          <w:rFonts w:ascii="Arial" w:hAnsi="Arial" w:cs="Arial"/>
-        </w:rPr>
-        <w:lastRenderedPageBreak/>
-        <w:t>Additionally, it must have a user-friendly interface that is simple to navigate and open to users with different levels of technical proficiency.</w:t>
+        <w:t xml:space="preserve"> System requires technical needs and features that will allow customers to view products and services, to be able to order and pay their products. Additionally, it must have a user-friendly interface that is simple to navigate and open to users with different levels of technical proficiency.</w:t>
       </w:r>
     </w:p>
     <w:p>
@@ -21480,6 +22535,7 @@
           <w:b/>
           <w:bCs/>
         </w:rPr>
+        <w:lastRenderedPageBreak/>
         <w:t xml:space="preserve">Resource constraints: </w:t>
       </w:r>
       <w:r>
@@ -21686,15 +22742,7 @@
           <w:rStyle w:val="eop"/>
           <w:rFonts w:ascii="Arial" w:hAnsi="Arial" w:cs="Arial"/>
         </w:rPr>
-        <w:t xml:space="preserve">The procurement officer will create the contract documents, such as the Terms and conditions, a pricing </w:t>
-      </w:r>
-      <w:r>
-        <w:rPr>
-          <w:rStyle w:val="eop"/>
-          <w:rFonts w:ascii="Arial" w:hAnsi="Arial" w:cs="Arial"/>
-        </w:rPr>
-        <w:lastRenderedPageBreak/>
-        <w:t xml:space="preserve">schedule, and a Statement of Work (SOW) after the procurement plan has been approved. </w:t>
+        <w:t xml:space="preserve">The procurement officer will create the contract documents, such as the Terms and conditions, a pricing schedule, and a Statement of Work (SOW) after the procurement plan has been approved. </w:t>
       </w:r>
     </w:p>
     <w:p>
@@ -21719,6 +22767,7 @@
           <w:b/>
           <w:bCs/>
         </w:rPr>
+        <w:lastRenderedPageBreak/>
         <w:t>Contract Review:</w:t>
       </w:r>
       <w:r>
@@ -21918,7 +22967,6 @@
           <w:b/>
           <w:bCs/>
         </w:rPr>
-        <w:lastRenderedPageBreak/>
         <w:t>Decision Criteria</w:t>
       </w:r>
       <w:bookmarkEnd w:id="103"/>
@@ -21944,7 +22992,14 @@
         <w:rPr>
           <w:rFonts w:ascii="Arial" w:hAnsi="Arial" w:cs="Arial"/>
         </w:rPr>
-        <w:t xml:space="preserve"> The following are the criteria for the Villamin Wood and Iron Works System project that will be used by the contract review board: </w:t>
+        <w:t xml:space="preserve"> </w:t>
+      </w:r>
+      <w:r>
+        <w:rPr>
+          <w:rFonts w:ascii="Arial" w:hAnsi="Arial" w:cs="Arial"/>
+        </w:rPr>
+        <w:lastRenderedPageBreak/>
+        <w:t xml:space="preserve">The following are the criteria for the Villamin Wood and Iron Works System project that will be used by the contract review board: </w:t>
       </w:r>
     </w:p>
     <w:p>
@@ -22112,7 +23167,6 @@
           <w:b/>
           <w:bCs/>
         </w:rPr>
-        <w:lastRenderedPageBreak/>
         <w:t xml:space="preserve">Compliance: </w:t>
       </w:r>
       <w:r>
@@ -22137,6 +23191,7 @@
         <w:rPr>
           <w:rFonts w:ascii="Arial" w:hAnsi="Arial" w:cs="Arial"/>
         </w:rPr>
+        <w:lastRenderedPageBreak/>
         <w:t>The use of clear and well-defined decision criteria promotes consistency, transparency, and accountability in the procurement decision-making process, enabling organizations to make informed choices that yield favorable outcomes</w:t>
       </w:r>
       <w:r>
@@ -22357,7 +23412,6 @@
           <w:rStyle w:val="eop"/>
           <w:rFonts w:ascii="Arial" w:hAnsi="Arial" w:cs="Arial"/>
         </w:rPr>
-        <w:lastRenderedPageBreak/>
         <w:t>This metric contrasts actual and anticipated costs associated with procurement. To calculate, divide the result by the planned costs after deducting the actual costs.</w:t>
       </w:r>
     </w:p>
@@ -22399,6 +23453,7 @@
         <w:rPr>
           <w:rFonts w:ascii="Arial" w:hAnsi="Arial" w:cs="Arial"/>
         </w:rPr>
+        <w:lastRenderedPageBreak/>
         <w:t>T</w:t>
       </w:r>
       <w:r>
@@ -22549,7 +23604,6 @@
           <w:b/>
           <w:bCs/>
         </w:rPr>
-        <w:lastRenderedPageBreak/>
         <w:t>Transition Approach</w:t>
       </w:r>
       <w:bookmarkEnd w:id="107"/>
@@ -22607,6 +23661,7 @@
           <w:b/>
           <w:bCs/>
         </w:rPr>
+        <w:lastRenderedPageBreak/>
         <w:t>Transition Team Organization</w:t>
       </w:r>
       <w:bookmarkEnd w:id="108"/>
@@ -22822,15 +23877,7 @@
           <w:szCs w:val="24"/>
         </w:rPr>
         <w:tab/>
-        <w:t xml:space="preserve">Video provides a powerful way to help you prove your point. When you click Online Video, you can paste in the embed code for the video you </w:t>
-      </w:r>
-      <w:r>
-        <w:rPr>
-          <w:sz w:val="24"/>
-          <w:szCs w:val="24"/>
-        </w:rPr>
-        <w:lastRenderedPageBreak/>
-        <w:t>want to add. You can also type a keyword to search online for the video that best fits your document.</w:t>
+        <w:t>Video provides a powerful way to help you prove your point. When you click Online Video, you can paste in the embed code for the video you want to add. You can also type a keyword to search online for the video that best fits your document.</w:t>
       </w:r>
     </w:p>
     <w:p>
@@ -22887,7 +23934,15 @@
           <w:szCs w:val="24"/>
         </w:rPr>
         <w:tab/>
-        <w:t>Video provides a powerful way to help you prove your point. When you click Online Video, you can paste in the embed code for the video you want to add. You can also type a keyword to search online for the video that best fits your document.</w:t>
+        <w:t xml:space="preserve">Video provides a powerful way to help you prove your point. When you click Online Video, you can paste in the embed code for the video you </w:t>
+      </w:r>
+      <w:r>
+        <w:rPr>
+          <w:sz w:val="24"/>
+          <w:szCs w:val="24"/>
+        </w:rPr>
+        <w:lastRenderedPageBreak/>
+        <w:t>want to add. You can also type a keyword to search online for the video that best fits your document.</w:t>
       </w:r>
     </w:p>
     <w:p>
@@ -23043,11 +24098,7 @@
         <w:ind w:left="2160" w:firstLine="720"/>
       </w:pPr>
       <w:r>
-        <w:t xml:space="preserve">Video provides a powerful way to help you prove your point. When you click Online Video, you can paste in the embed code for the video </w:t>
-      </w:r>
-      <w:r>
-        <w:lastRenderedPageBreak/>
-        <w:t>you want to add. You can also type a keyword to search online for the video that best fits your document.</w:t>
+        <w:t>Video provides a powerful way to help you prove your point. When you click Online Video, you can paste in the embed code for the video you want to add. You can also type a keyword to search online for the video that best fits your document.</w:t>
       </w:r>
     </w:p>
     <w:p>
@@ -23086,7 +24137,11 @@
         <w:ind w:left="2160" w:firstLine="720"/>
       </w:pPr>
       <w:r>
-        <w:t>Video provides a powerful way to help you prove your point. When you click Online Video, you can paste in the embed code for the video you want to add. You can also type a keyword to search online for the video that best fits your document.</w:t>
+        <w:t xml:space="preserve">Video provides a powerful way to help you prove your point. When you click Online Video, you can paste in the embed code for the video </w:t>
+      </w:r>
+      <w:r>
+        <w:lastRenderedPageBreak/>
+        <w:t>you want to add. You can also type a keyword to search online for the video that best fits your document.</w:t>
       </w:r>
     </w:p>
     <w:p>
@@ -23211,7 +24266,6 @@
     <w:p/>
     <w:p>
       <w:r>
-        <w:lastRenderedPageBreak/>
         <w:pict w14:anchorId="6C94C072">
           <v:shapetype id="_x0000_t75" coordsize="21600,21600" o:spt="75" o:preferrelative="t" path="m@4@5l@4@11@9@11@9@5xe" filled="f" stroked="f">
             <v:stroke joinstyle="miter"/>
@@ -23263,6 +24317,7 @@
       </w:pPr>
       <w:bookmarkStart w:id="114" w:name="_Toc134094424"/>
       <w:r>
+        <w:lastRenderedPageBreak/>
         <w:t>Appendices</w:t>
       </w:r>
       <w:bookmarkEnd w:id="114"/>
@@ -23425,7 +24480,6 @@
         <w:rPr>
           <w:rFonts w:cs="Arial"/>
         </w:rPr>
-        <w:lastRenderedPageBreak/>
         <w:t>WBS Dictionary</w:t>
       </w:r>
       <w:bookmarkEnd w:id="119"/>
@@ -23473,6 +24527,7 @@
         <w:rPr>
           <w:rFonts w:cs="Arial"/>
         </w:rPr>
+        <w:lastRenderedPageBreak/>
         <w:t>WBS Detailed Schedule</w:t>
       </w:r>
       <w:bookmarkEnd w:id="120"/>
@@ -32181,10 +33236,6 @@
 </file>
 
 <file path=customXml/item1.xml><?xml version="1.0" encoding="utf-8"?>
-<b:Sources xmlns:b="http://schemas.openxmlformats.org/officeDocument/2006/bibliography" xmlns="http://schemas.openxmlformats.org/officeDocument/2006/bibliography" SelectedStyle="\APASixthEditionOfficeOnline.xsl" StyleName="APA" Version="6"/>
-</file>
-
-<file path=customXml/item2.xml><?xml version="1.0" encoding="utf-8"?>
 <?mso-contentType ?>
 <FormTemplates xmlns="http://schemas.microsoft.com/sharepoint/v3/contenttype/forms">
   <Display>DocumentLibraryForm</Display>
@@ -32193,19 +33244,11 @@
 </FormTemplates>
 </file>
 
-<file path=customXml/item3.xml><?xml version="1.0" encoding="utf-8"?>
-<p:properties xmlns:p="http://schemas.microsoft.com/office/2006/metadata/properties" xmlns:xsi="http://www.w3.org/2001/XMLSchema-instance" xmlns:pc="http://schemas.microsoft.com/office/infopath/2007/PartnerControls">
-  <documentManagement>
-    <MediaLengthInSeconds xmlns="31aac78f-6ed8-4134-ac7e-47c186d487c3" xsi:nil="true"/>
-    <TaxCatchAll xmlns="0d803109-e11b-45d4-a4e8-5bf0740163af" xsi:nil="true"/>
-    <lcf76f155ced4ddcb4097134ff3c332f xmlns="31aac78f-6ed8-4134-ac7e-47c186d487c3">
-      <Terms xmlns="http://schemas.microsoft.com/office/infopath/2007/PartnerControls"/>
-    </lcf76f155ced4ddcb4097134ff3c332f>
-  </documentManagement>
-</p:properties>
+<file path=customXml/item2.xml><?xml version="1.0" encoding="utf-8"?>
+<b:Sources xmlns:b="http://schemas.openxmlformats.org/officeDocument/2006/bibliography" xmlns="http://schemas.openxmlformats.org/officeDocument/2006/bibliography" SelectedStyle="\APASixthEditionOfficeOnline.xsl" StyleName="APA" Version="6"/>
 </file>
 
-<file path=customXml/item4.xml><?xml version="1.0" encoding="utf-8"?>
+<file path=customXml/item3.xml><?xml version="1.0" encoding="utf-8"?>
 <ct:contentTypeSchema xmlns:ct="http://schemas.microsoft.com/office/2006/metadata/contentType" xmlns:ma="http://schemas.microsoft.com/office/2006/metadata/properties/metaAttributes" ct:_="" ma:_="" ma:contentTypeName="Document" ma:contentTypeID="0x01010078E5C03F786D684AB79627F2BAF5AB3A" ma:contentTypeVersion="12" ma:contentTypeDescription="Create a new document." ma:contentTypeScope="" ma:versionID="6753d19c26ced2570449d2cfe2fd38cd">
   <xsd:schema xmlns:xsd="http://www.w3.org/2001/XMLSchema" xmlns:xs="http://www.w3.org/2001/XMLSchema" xmlns:p="http://schemas.microsoft.com/office/2006/metadata/properties" xmlns:ns2="31aac78f-6ed8-4134-ac7e-47c186d487c3" xmlns:ns3="0d803109-e11b-45d4-a4e8-5bf0740163af" targetNamespace="http://schemas.microsoft.com/office/2006/metadata/properties" ma:root="true" ma:fieldsID="59531f12ec9f3761682ad3919ac9365f" ns2:_="" ns3:_="">
     <xsd:import namespace="31aac78f-6ed8-4134-ac7e-47c186d487c3"/>
@@ -32422,7 +33465,27 @@
 </ct:contentTypeSchema>
 </file>
 
+<file path=customXml/item4.xml><?xml version="1.0" encoding="utf-8"?>
+<p:properties xmlns:p="http://schemas.microsoft.com/office/2006/metadata/properties" xmlns:xsi="http://www.w3.org/2001/XMLSchema-instance" xmlns:pc="http://schemas.microsoft.com/office/infopath/2007/PartnerControls">
+  <documentManagement>
+    <MediaLengthInSeconds xmlns="31aac78f-6ed8-4134-ac7e-47c186d487c3" xsi:nil="true"/>
+    <TaxCatchAll xmlns="0d803109-e11b-45d4-a4e8-5bf0740163af" xsi:nil="true"/>
+    <lcf76f155ced4ddcb4097134ff3c332f xmlns="31aac78f-6ed8-4134-ac7e-47c186d487c3">
+      <Terms xmlns="http://schemas.microsoft.com/office/infopath/2007/PartnerControls"/>
+    </lcf76f155ced4ddcb4097134ff3c332f>
+  </documentManagement>
+</p:properties>
+</file>
+
 <file path=customXml/itemProps1.xml><?xml version="1.0" encoding="utf-8"?>
+<ds:datastoreItem xmlns:ds="http://schemas.openxmlformats.org/officeDocument/2006/customXml" ds:itemID="{A64095F2-78C1-44C0-A2A1-1816EE954539}">
+  <ds:schemaRefs>
+    <ds:schemaRef ds:uri="http://schemas.microsoft.com/sharepoint/v3/contenttype/forms"/>
+  </ds:schemaRefs>
+</ds:datastoreItem>
+</file>
+
+<file path=customXml/itemProps2.xml><?xml version="1.0" encoding="utf-8"?>
 <ds:datastoreItem xmlns:ds="http://schemas.openxmlformats.org/officeDocument/2006/customXml" ds:itemID="{CEF4D3DB-A315-4DC4-ABFF-B7436CE3FECB}">
   <ds:schemaRefs>
     <ds:schemaRef ds:uri="http://schemas.openxmlformats.org/officeDocument/2006/bibliography"/>
@@ -32430,26 +33493,7 @@
 </ds:datastoreItem>
 </file>
 
-<file path=customXml/itemProps2.xml><?xml version="1.0" encoding="utf-8"?>
-<ds:datastoreItem xmlns:ds="http://schemas.openxmlformats.org/officeDocument/2006/customXml" ds:itemID="{A64095F2-78C1-44C0-A2A1-1816EE954539}">
-  <ds:schemaRefs>
-    <ds:schemaRef ds:uri="http://schemas.microsoft.com/sharepoint/v3/contenttype/forms"/>
-  </ds:schemaRefs>
-</ds:datastoreItem>
-</file>
-
 <file path=customXml/itemProps3.xml><?xml version="1.0" encoding="utf-8"?>
-<ds:datastoreItem xmlns:ds="http://schemas.openxmlformats.org/officeDocument/2006/customXml" ds:itemID="{E3EB7B42-5740-4129-8D38-92BBA5D17541}">
-  <ds:schemaRefs>
-    <ds:schemaRef ds:uri="http://schemas.microsoft.com/office/2006/metadata/properties"/>
-    <ds:schemaRef ds:uri="http://schemas.microsoft.com/office/infopath/2007/PartnerControls"/>
-    <ds:schemaRef ds:uri="31aac78f-6ed8-4134-ac7e-47c186d487c3"/>
-    <ds:schemaRef ds:uri="0d803109-e11b-45d4-a4e8-5bf0740163af"/>
-  </ds:schemaRefs>
-</ds:datastoreItem>
-</file>
-
-<file path=customXml/itemProps4.xml><?xml version="1.0" encoding="utf-8"?>
 <ds:datastoreItem xmlns:ds="http://schemas.openxmlformats.org/officeDocument/2006/customXml" ds:itemID="{9810E267-C5E3-4558-AF7B-0057EBCD2571}">
   <ds:schemaRefs>
     <ds:schemaRef ds:uri="http://schemas.microsoft.com/office/2006/metadata/contentType"/>
@@ -32466,4 +33510,15 @@
     <ds:schemaRef ds:uri="http://schemas.microsoft.com/internal/obd"/>
   </ds:schemaRefs>
 </ds:datastoreItem>
+</file>
+
+<file path=customXml/itemProps4.xml><?xml version="1.0" encoding="utf-8"?>
+<ds:datastoreItem xmlns:ds="http://schemas.openxmlformats.org/officeDocument/2006/customXml" ds:itemID="{E3EB7B42-5740-4129-8D38-92BBA5D17541}">
+  <ds:schemaRefs>
+    <ds:schemaRef ds:uri="http://schemas.microsoft.com/office/2006/metadata/properties"/>
+    <ds:schemaRef ds:uri="http://schemas.microsoft.com/office/infopath/2007/PartnerControls"/>
+    <ds:schemaRef ds:uri="31aac78f-6ed8-4134-ac7e-47c186d487c3"/>
+    <ds:schemaRef ds:uri="0d803109-e11b-45d4-a4e8-5bf0740163af"/>
+  </ds:schemaRefs>
+</ds:datastoreItem>
 </file>
</xml_diff>

<commit_message>
communication flowchart added to Project Management Plan_MLNSD.docx
</commit_message>
<xml_diff>
--- a/documentation/projman/Project Management Plan_MLNSD.docx
+++ b/documentation/projman/Project Management Plan_MLNSD.docx
@@ -10366,27 +10366,14 @@
       <w:r>
         <w:t xml:space="preserve">Table </w:t>
       </w:r>
-      <w:r>
-        <w:fldChar w:fldCharType="begin"/>
-      </w:r>
-      <w:r>
-        <w:instrText xml:space="preserve"> SEQ Table \* ARABIC </w:instrText>
-      </w:r>
-      <w:r>
-        <w:fldChar w:fldCharType="separate"/>
-      </w:r>
-      <w:r>
-        <w:rPr>
-          <w:noProof/>
-        </w:rPr>
-        <w:t>1</w:t>
-      </w:r>
-      <w:r>
-        <w:rPr>
-          <w:noProof/>
-        </w:rPr>
-        <w:fldChar w:fldCharType="end"/>
-      </w:r>
+      <w:fldSimple w:instr=" SEQ Table \* ARABIC ">
+        <w:r>
+          <w:rPr>
+            <w:noProof/>
+          </w:rPr>
+          <w:t>1</w:t>
+        </w:r>
+      </w:fldSimple>
       <w:r>
         <w:t>. Company Profile of Villamin Wood and Iron Works</w:t>
       </w:r>
@@ -13175,27 +13162,14 @@
       <w:r>
         <w:t xml:space="preserve">Table </w:t>
       </w:r>
-      <w:r>
-        <w:fldChar w:fldCharType="begin"/>
-      </w:r>
-      <w:r>
-        <w:instrText xml:space="preserve"> SEQ Table \* ARABIC </w:instrText>
-      </w:r>
-      <w:r>
-        <w:fldChar w:fldCharType="separate"/>
-      </w:r>
-      <w:r>
-        <w:rPr>
-          <w:noProof/>
-        </w:rPr>
-        <w:t>2</w:t>
-      </w:r>
-      <w:r>
-        <w:rPr>
-          <w:noProof/>
-        </w:rPr>
-        <w:fldChar w:fldCharType="end"/>
-      </w:r>
+      <w:fldSimple w:instr=" SEQ Table \* ARABIC ">
+        <w:r>
+          <w:rPr>
+            <w:noProof/>
+          </w:rPr>
+          <w:t>2</w:t>
+        </w:r>
+      </w:fldSimple>
       <w:r>
         <w:t>. Major Project Milestones</w:t>
       </w:r>
@@ -15699,27 +15673,14 @@
       <w:r>
         <w:t xml:space="preserve">Table </w:t>
       </w:r>
-      <w:r>
-        <w:fldChar w:fldCharType="begin"/>
-      </w:r>
-      <w:r>
-        <w:instrText xml:space="preserve"> SEQ Table \* ARABIC </w:instrText>
-      </w:r>
-      <w:r>
-        <w:fldChar w:fldCharType="separate"/>
-      </w:r>
-      <w:r>
-        <w:rPr>
-          <w:noProof/>
-        </w:rPr>
-        <w:t>3</w:t>
-      </w:r>
-      <w:r>
-        <w:rPr>
-          <w:noProof/>
-        </w:rPr>
-        <w:fldChar w:fldCharType="end"/>
-      </w:r>
+      <w:fldSimple w:instr=" SEQ Table \* ARABIC ">
+        <w:r>
+          <w:rPr>
+            <w:noProof/>
+          </w:rPr>
+          <w:t>3</w:t>
+        </w:r>
+      </w:fldSimple>
       <w:r>
         <w:t>. Summary Milestone Schedule</w:t>
       </w:r>
@@ -17882,27 +17843,14 @@
       <w:r>
         <w:t xml:space="preserve">Table </w:t>
       </w:r>
-      <w:r>
-        <w:fldChar w:fldCharType="begin"/>
-      </w:r>
-      <w:r>
-        <w:instrText xml:space="preserve"> SEQ Table \* ARABIC </w:instrText>
-      </w:r>
-      <w:r>
-        <w:fldChar w:fldCharType="separate"/>
-      </w:r>
-      <w:r>
-        <w:rPr>
-          <w:noProof/>
-        </w:rPr>
-        <w:t>4</w:t>
-      </w:r>
-      <w:r>
-        <w:rPr>
-          <w:noProof/>
-        </w:rPr>
-        <w:fldChar w:fldCharType="end"/>
-      </w:r>
+      <w:fldSimple w:instr=" SEQ Table \* ARABIC ">
+        <w:r>
+          <w:rPr>
+            <w:noProof/>
+          </w:rPr>
+          <w:t>4</w:t>
+        </w:r>
+      </w:fldSimple>
       <w:r>
         <w:t>. Stakeholders</w:t>
       </w:r>
@@ -18680,27 +18628,14 @@
       <w:r>
         <w:t xml:space="preserve">Table </w:t>
       </w:r>
-      <w:r>
-        <w:fldChar w:fldCharType="begin"/>
-      </w:r>
-      <w:r>
-        <w:instrText xml:space="preserve"> SEQ Table \* ARABIC </w:instrText>
-      </w:r>
-      <w:r>
-        <w:fldChar w:fldCharType="separate"/>
-      </w:r>
-      <w:r>
-        <w:rPr>
-          <w:noProof/>
-        </w:rPr>
-        <w:t>5</w:t>
-      </w:r>
-      <w:r>
-        <w:rPr>
-          <w:noProof/>
-        </w:rPr>
-        <w:fldChar w:fldCharType="end"/>
-      </w:r>
+      <w:fldSimple w:instr=" SEQ Table \* ARABIC ">
+        <w:r>
+          <w:rPr>
+            <w:noProof/>
+          </w:rPr>
+          <w:t>5</w:t>
+        </w:r>
+      </w:fldSimple>
       <w:r>
         <w:t>. Key Stakeholders</w:t>
       </w:r>
@@ -19836,27 +19771,14 @@
       <w:r>
         <w:t xml:space="preserve">Table </w:t>
       </w:r>
-      <w:r>
-        <w:fldChar w:fldCharType="begin"/>
-      </w:r>
-      <w:r>
-        <w:instrText xml:space="preserve"> SEQ Table \* ARABIC </w:instrText>
-      </w:r>
-      <w:r>
-        <w:fldChar w:fldCharType="separate"/>
-      </w:r>
-      <w:r>
-        <w:rPr>
-          <w:noProof/>
-        </w:rPr>
-        <w:t>6</w:t>
-      </w:r>
-      <w:r>
-        <w:rPr>
-          <w:noProof/>
-        </w:rPr>
-        <w:fldChar w:fldCharType="end"/>
-      </w:r>
+      <w:fldSimple w:instr=" SEQ Table \* ARABIC ">
+        <w:r>
+          <w:rPr>
+            <w:noProof/>
+          </w:rPr>
+          <w:t>6</w:t>
+        </w:r>
+      </w:fldSimple>
       <w:r>
         <w:t>. Stakeholder Analysis</w:t>
       </w:r>
@@ -24430,27 +24352,14 @@
       <w:r>
         <w:t xml:space="preserve">Table </w:t>
       </w:r>
-      <w:r>
-        <w:fldChar w:fldCharType="begin"/>
-      </w:r>
-      <w:r>
-        <w:instrText xml:space="preserve"> SEQ Table \* ARABIC </w:instrText>
-      </w:r>
-      <w:r>
-        <w:fldChar w:fldCharType="separate"/>
-      </w:r>
-      <w:r>
-        <w:rPr>
-          <w:noProof/>
-        </w:rPr>
-        <w:t>7</w:t>
-      </w:r>
-      <w:r>
-        <w:rPr>
-          <w:noProof/>
-        </w:rPr>
-        <w:fldChar w:fldCharType="end"/>
-      </w:r>
+      <w:fldSimple w:instr=" SEQ Table \* ARABIC ">
+        <w:r>
+          <w:rPr>
+            <w:noProof/>
+          </w:rPr>
+          <w:t>7</w:t>
+        </w:r>
+      </w:fldSimple>
       <w:r>
         <w:t>: Staffing Management Plan Roles and Responsibility</w:t>
       </w:r>
@@ -24607,27 +24516,14 @@
       <w:r>
         <w:t xml:space="preserve">Figure </w:t>
       </w:r>
-      <w:r>
-        <w:fldChar w:fldCharType="begin"/>
-      </w:r>
-      <w:r>
-        <w:instrText xml:space="preserve"> SEQ Figure \* ARABIC </w:instrText>
-      </w:r>
-      <w:r>
-        <w:fldChar w:fldCharType="separate"/>
-      </w:r>
-      <w:r>
-        <w:rPr>
-          <w:noProof/>
-        </w:rPr>
-        <w:t>1</w:t>
-      </w:r>
-      <w:r>
-        <w:rPr>
-          <w:noProof/>
-        </w:rPr>
-        <w:fldChar w:fldCharType="end"/>
-      </w:r>
+      <w:fldSimple w:instr=" SEQ Figure \* ARABIC ">
+        <w:r>
+          <w:rPr>
+            <w:noProof/>
+          </w:rPr>
+          <w:t>1</w:t>
+        </w:r>
+      </w:fldSimple>
       <w:r>
         <w:t>: Project Organizational Chart</w:t>
       </w:r>
@@ -25629,27 +25525,14 @@
       <w:r>
         <w:t xml:space="preserve">Table </w:t>
       </w:r>
-      <w:r>
-        <w:fldChar w:fldCharType="begin"/>
-      </w:r>
-      <w:r>
-        <w:instrText xml:space="preserve"> SEQ Table \* ARABIC </w:instrText>
-      </w:r>
-      <w:r>
-        <w:fldChar w:fldCharType="separate"/>
-      </w:r>
-      <w:r>
-        <w:rPr>
-          <w:noProof/>
-        </w:rPr>
-        <w:t>8</w:t>
-      </w:r>
-      <w:r>
-        <w:rPr>
-          <w:noProof/>
-        </w:rPr>
-        <w:fldChar w:fldCharType="end"/>
-      </w:r>
+      <w:fldSimple w:instr=" SEQ Table \* ARABIC ">
+        <w:r>
+          <w:rPr>
+            <w:noProof/>
+          </w:rPr>
+          <w:t>8</w:t>
+        </w:r>
+      </w:fldSimple>
       <w:r>
         <w:t>. Staffing Management</w:t>
       </w:r>
@@ -26500,27 +26383,14 @@
       <w:r>
         <w:t xml:space="preserve">Table </w:t>
       </w:r>
-      <w:r>
-        <w:fldChar w:fldCharType="begin"/>
-      </w:r>
-      <w:r>
-        <w:instrText xml:space="preserve"> SEQ Table \* ARABIC </w:instrText>
-      </w:r>
-      <w:r>
-        <w:fldChar w:fldCharType="separate"/>
-      </w:r>
-      <w:r>
-        <w:rPr>
-          <w:noProof/>
-        </w:rPr>
-        <w:t>9</w:t>
-      </w:r>
-      <w:r>
-        <w:rPr>
-          <w:noProof/>
-        </w:rPr>
-        <w:fldChar w:fldCharType="end"/>
-      </w:r>
+      <w:fldSimple w:instr=" SEQ Table \* ARABIC ">
+        <w:r>
+          <w:rPr>
+            <w:noProof/>
+          </w:rPr>
+          <w:t>9</w:t>
+        </w:r>
+      </w:fldSimple>
       <w:r>
         <w:t>. Change Control Board</w:t>
       </w:r>
@@ -27525,27 +27395,14 @@
       <w:r>
         <w:t xml:space="preserve">Table </w:t>
       </w:r>
-      <w:r>
-        <w:fldChar w:fldCharType="begin"/>
-      </w:r>
-      <w:r>
-        <w:instrText xml:space="preserve"> SEQ Table \* ARABIC </w:instrText>
-      </w:r>
-      <w:r>
-        <w:fldChar w:fldCharType="separate"/>
-      </w:r>
-      <w:r>
-        <w:rPr>
-          <w:noProof/>
-        </w:rPr>
-        <w:t>10</w:t>
-      </w:r>
-      <w:r>
-        <w:rPr>
-          <w:noProof/>
-        </w:rPr>
-        <w:fldChar w:fldCharType="end"/>
-      </w:r>
+      <w:fldSimple w:instr=" SEQ Table \* ARABIC ">
+        <w:r>
+          <w:rPr>
+            <w:noProof/>
+          </w:rPr>
+          <w:t>10</w:t>
+        </w:r>
+      </w:fldSimple>
       <w:r>
         <w:t>. Roles and Responsibilities</w:t>
       </w:r>
@@ -28547,27 +28404,14 @@
       <w:r>
         <w:t xml:space="preserve">Table </w:t>
       </w:r>
-      <w:r>
-        <w:fldChar w:fldCharType="begin"/>
-      </w:r>
-      <w:r>
-        <w:instrText xml:space="preserve"> SEQ Table \* ARABIC </w:instrText>
-      </w:r>
-      <w:r>
-        <w:fldChar w:fldCharType="separate"/>
-      </w:r>
-      <w:r>
-        <w:rPr>
-          <w:noProof/>
-        </w:rPr>
-        <w:t>11</w:t>
-      </w:r>
-      <w:r>
-        <w:rPr>
-          <w:noProof/>
-        </w:rPr>
-        <w:fldChar w:fldCharType="end"/>
-      </w:r>
+      <w:fldSimple w:instr=" SEQ Table \* ARABIC ">
+        <w:r>
+          <w:rPr>
+            <w:noProof/>
+          </w:rPr>
+          <w:t>11</w:t>
+        </w:r>
+      </w:fldSimple>
       <w:r>
         <w:t>. Change Control Process</w:t>
       </w:r>
@@ -29880,27 +29724,14 @@
       <w:r>
         <w:t xml:space="preserve">Table </w:t>
       </w:r>
-      <w:r>
-        <w:fldChar w:fldCharType="begin"/>
-      </w:r>
-      <w:r>
-        <w:instrText xml:space="preserve"> SEQ Table \* ARABIC </w:instrText>
-      </w:r>
-      <w:r>
-        <w:fldChar w:fldCharType="separate"/>
-      </w:r>
-      <w:r>
-        <w:rPr>
-          <w:noProof/>
-        </w:rPr>
-        <w:t>12</w:t>
-      </w:r>
-      <w:r>
-        <w:rPr>
-          <w:noProof/>
-        </w:rPr>
-        <w:fldChar w:fldCharType="end"/>
-      </w:r>
+      <w:fldSimple w:instr=" SEQ Table \* ARABIC ">
+        <w:r>
+          <w:rPr>
+            <w:noProof/>
+          </w:rPr>
+          <w:t>12</w:t>
+        </w:r>
+      </w:fldSimple>
       <w:r>
         <w:t>. Roles</w:t>
       </w:r>
@@ -31174,27 +31005,14 @@
       <w:r>
         <w:t xml:space="preserve">Table </w:t>
       </w:r>
-      <w:r>
-        <w:fldChar w:fldCharType="begin"/>
-      </w:r>
-      <w:r>
-        <w:instrText xml:space="preserve"> SEQ Table \* ARABIC </w:instrText>
-      </w:r>
-      <w:r>
-        <w:fldChar w:fldCharType="separate"/>
-      </w:r>
-      <w:r>
-        <w:rPr>
-          <w:noProof/>
-        </w:rPr>
-        <w:t>13</w:t>
-      </w:r>
-      <w:r>
-        <w:rPr>
-          <w:noProof/>
-        </w:rPr>
-        <w:fldChar w:fldCharType="end"/>
-      </w:r>
+      <w:fldSimple w:instr=" SEQ Table \* ARABIC ">
+        <w:r>
+          <w:rPr>
+            <w:noProof/>
+          </w:rPr>
+          <w:t>13</w:t>
+        </w:r>
+      </w:fldSimple>
       <w:r>
         <w:t>. Communication Matrix</w:t>
       </w:r>
@@ -31212,6 +31030,58 @@
       </w:pPr>
       <w:bookmarkStart w:id="71" w:name="_Toc137077462"/>
       <w:r>
+        <w:lastRenderedPageBreak/>
+        <w:drawing>
+          <wp:anchor distT="0" distB="0" distL="114300" distR="114300" simplePos="0" relativeHeight="251658240" behindDoc="0" locked="0" layoutInCell="1" allowOverlap="1" wp14:anchorId="3BFCE44B" wp14:editId="4A8C71AC">
+            <wp:simplePos x="0" y="0"/>
+            <wp:positionH relativeFrom="margin">
+              <wp:align>center</wp:align>
+            </wp:positionH>
+            <wp:positionV relativeFrom="paragraph">
+              <wp:posOffset>333375</wp:posOffset>
+            </wp:positionV>
+            <wp:extent cx="5477510" cy="4877435"/>
+            <wp:effectExtent l="0" t="0" r="8890" b="0"/>
+            <wp:wrapSquare wrapText="bothSides"/>
+            <wp:docPr id="658062030" name="Picture 1" descr="A diagram of a project&#10;&#10;Description automatically generated with low confidence"/>
+            <wp:cNvGraphicFramePr>
+              <a:graphicFrameLocks xmlns:a="http://schemas.openxmlformats.org/drawingml/2006/main" noChangeAspect="1"/>
+            </wp:cNvGraphicFramePr>
+            <a:graphic xmlns:a="http://schemas.openxmlformats.org/drawingml/2006/main">
+              <a:graphicData uri="http://schemas.openxmlformats.org/drawingml/2006/picture">
+                <pic:pic xmlns:pic="http://schemas.openxmlformats.org/drawingml/2006/picture">
+                  <pic:nvPicPr>
+                    <pic:cNvPr id="658062030" name="Picture 1" descr="A diagram of a project&#10;&#10;Description automatically generated with low confidence"/>
+                    <pic:cNvPicPr/>
+                  </pic:nvPicPr>
+                  <pic:blipFill>
+                    <a:blip r:embed="rId16">
+                      <a:extLst>
+                        <a:ext uri="{28A0092B-C50C-407E-A947-70E740481C1C}">
+                          <a14:useLocalDpi xmlns:a14="http://schemas.microsoft.com/office/drawing/2010/main" val="0"/>
+                        </a:ext>
+                      </a:extLst>
+                    </a:blip>
+                    <a:stretch>
+                      <a:fillRect/>
+                    </a:stretch>
+                  </pic:blipFill>
+                  <pic:spPr>
+                    <a:xfrm>
+                      <a:off x="0" y="0"/>
+                      <a:ext cx="5477510" cy="4877435"/>
+                    </a:xfrm>
+                    <a:prstGeom prst="rect">
+                      <a:avLst/>
+                    </a:prstGeom>
+                  </pic:spPr>
+                </pic:pic>
+              </a:graphicData>
+            </a:graphic>
+          </wp:anchor>
+        </w:drawing>
+      </w:r>
+      <w:r>
         <w:rPr>
           <w:rFonts w:cs="Arial"/>
           <w:b/>
@@ -31240,21 +31110,6 @@
         </w:rPr>
         <w:tab/>
       </w:r>
-      <w:r>
-        <w:rPr>
-          <w:sz w:val="24"/>
-          <w:szCs w:val="24"/>
-        </w:rPr>
-        <w:tab/>
-      </w:r>
-      <w:r>
-        <w:rPr>
-          <w:sz w:val="24"/>
-          <w:szCs w:val="24"/>
-        </w:rPr>
-        <w:tab/>
-        <w:t>Video provides a powerful way to help you prove your point. When you click Online Video, you can paste in the embed code for the video you want to add. You can also type a keyword to search online for the video that best fits your document.</w:t>
-      </w:r>
     </w:p>
     <w:p>
       <w:pPr>
@@ -31274,7 +31129,6 @@
           <w:b/>
           <w:bCs/>
         </w:rPr>
-        <w:lastRenderedPageBreak/>
         <w:t>Guidelines for Meetings</w:t>
       </w:r>
       <w:bookmarkEnd w:id="72"/>
@@ -31401,6 +31255,7 @@
           <w:sz w:val="24"/>
           <w:szCs w:val="24"/>
         </w:rPr>
+        <w:lastRenderedPageBreak/>
         <w:t>-</w:t>
       </w:r>
       <w:r>
@@ -31606,7 +31461,6 @@
           <w:b/>
           <w:bCs/>
         </w:rPr>
-        <w:lastRenderedPageBreak/>
         <w:t>Communication Standards</w:t>
       </w:r>
       <w:bookmarkEnd w:id="73"/>
@@ -31826,6 +31680,7 @@
           <w:sz w:val="24"/>
           <w:szCs w:val="24"/>
         </w:rPr>
+        <w:lastRenderedPageBreak/>
         <w:t>-</w:t>
       </w:r>
       <w:r>
@@ -32107,7 +31962,6 @@
           <w:sz w:val="24"/>
           <w:szCs w:val="24"/>
         </w:rPr>
-        <w:lastRenderedPageBreak/>
         <w:t>3.</w:t>
       </w:r>
       <w:r>
@@ -32303,6 +32157,7 @@
         <w:rPr>
           <w:rFonts w:cs="Arial"/>
         </w:rPr>
+        <w:lastRenderedPageBreak/>
         <w:t>Quality Management Plan</w:t>
       </w:r>
       <w:bookmarkEnd w:id="76"/>
@@ -32447,7 +32302,6 @@
           <w:sz w:val="24"/>
           <w:szCs w:val="24"/>
         </w:rPr>
-        <w:lastRenderedPageBreak/>
         <w:t>2.</w:t>
       </w:r>
       <w:r>
@@ -32618,7 +32472,15 @@
           <w:sz w:val="24"/>
           <w:szCs w:val="24"/>
         </w:rPr>
-        <w:t>The system implemented by Villamin Wood and Iron Works will prioritize user-friendliness and accommodation for the two clients and the actual business. It will seamlessly integrate with the organization's current technology, ensuring adaptability. The Quality Management Plan will encompass both product and process quality standards. It will include a comprehensive strategy with specific procedures and reporting for the overall overview of quality performance.</w:t>
+        <w:t xml:space="preserve">The system implemented by Villamin Wood and Iron Works will prioritize user-friendliness and accommodation for the two clients and the actual business. It will seamlessly integrate with the organization's current </w:t>
+      </w:r>
+      <w:r>
+        <w:rPr>
+          <w:sz w:val="24"/>
+          <w:szCs w:val="24"/>
+        </w:rPr>
+        <w:lastRenderedPageBreak/>
+        <w:t>technology, ensuring adaptability. The Quality Management Plan will encompass both product and process quality standards. It will include a comprehensive strategy with specific procedures and reporting for the overall overview of quality performance.</w:t>
       </w:r>
     </w:p>
     <w:p>
@@ -32796,7 +32658,6 @@
                 <w:sz w:val="24"/>
                 <w:szCs w:val="24"/>
               </w:rPr>
-              <w:lastRenderedPageBreak/>
               <w:t>Project Manager</w:t>
             </w:r>
           </w:p>
@@ -32999,29 +32860,17 @@
         </w:rPr>
       </w:pPr>
       <w:r>
+        <w:lastRenderedPageBreak/>
         <w:t xml:space="preserve">Table </w:t>
       </w:r>
-      <w:r>
-        <w:fldChar w:fldCharType="begin"/>
-      </w:r>
-      <w:r>
-        <w:instrText xml:space="preserve"> SEQ Table \* ARABIC </w:instrText>
-      </w:r>
-      <w:r>
-        <w:fldChar w:fldCharType="separate"/>
-      </w:r>
-      <w:r>
-        <w:rPr>
-          <w:noProof/>
-        </w:rPr>
-        <w:t>14</w:t>
-      </w:r>
-      <w:r>
-        <w:rPr>
-          <w:noProof/>
-        </w:rPr>
-        <w:fldChar w:fldCharType="end"/>
-      </w:r>
+      <w:fldSimple w:instr=" SEQ Table \* ARABIC ">
+        <w:r>
+          <w:rPr>
+            <w:noProof/>
+          </w:rPr>
+          <w:t>14</w:t>
+        </w:r>
+      </w:fldSimple>
       <w:r>
         <w:t>. Quality Management Approach</w:t>
       </w:r>
@@ -33163,15 +33012,7 @@
           <w:sz w:val="24"/>
           <w:szCs w:val="24"/>
         </w:rPr>
-        <w:t xml:space="preserve">Quality Planning: To determine the project's requirements and prioritize the best features, the team will maintain regular collaboration and schedule a meeting with </w:t>
-      </w:r>
-      <w:r>
-        <w:rPr>
-          <w:sz w:val="24"/>
-          <w:szCs w:val="24"/>
-        </w:rPr>
-        <w:lastRenderedPageBreak/>
-        <w:t>stakeholders. This procedure includes creating the Product Backlog and establishing quality objectives to guarantee that the project transition produces value and abides by quality standards.</w:t>
+        <w:t>Quality Planning: To determine the project's requirements and prioritize the best features, the team will maintain regular collaboration and schedule a meeting with stakeholders. This procedure includes creating the Product Backlog and establishing quality objectives to guarantee that the project transition produces value and abides by quality standards.</w:t>
       </w:r>
     </w:p>
     <w:p>
@@ -33247,6 +33088,7 @@
           <w:sz w:val="24"/>
           <w:szCs w:val="24"/>
         </w:rPr>
+        <w:lastRenderedPageBreak/>
         <w:t>4.</w:t>
       </w:r>
       <w:r>
@@ -33410,6 +33252,7 @@
           <w:b/>
           <w:bCs/>
         </w:rPr>
+        <w:lastRenderedPageBreak/>
         <w:t>Quality Requirements/Standards</w:t>
       </w:r>
       <w:bookmarkEnd w:id="79"/>
@@ -33573,7 +33416,6 @@
           <w:sz w:val="24"/>
           <w:szCs w:val="24"/>
         </w:rPr>
-        <w:lastRenderedPageBreak/>
         <w:t>Requirements for Ensuring Quality of Processes:</w:t>
       </w:r>
     </w:p>
@@ -33659,6 +33501,7 @@
           <w:sz w:val="24"/>
           <w:szCs w:val="24"/>
         </w:rPr>
+        <w:lastRenderedPageBreak/>
         <w:t>To guarantee consistent system development, testing, and deployment, the development team will adhere to a specified configuration management procedure.</w:t>
       </w:r>
     </w:p>
@@ -33803,7 +33646,6 @@
           <w:sz w:val="24"/>
           <w:szCs w:val="24"/>
         </w:rPr>
-        <w:lastRenderedPageBreak/>
         <w:t>Continual Improvement:</w:t>
       </w:r>
     </w:p>
@@ -33828,7 +33670,15 @@
           <w:sz w:val="24"/>
           <w:szCs w:val="24"/>
         </w:rPr>
-        <w:t>Continuous client feedback collection and analysis, system performance monitoring, and internal audits to find areas for improvement will all be part of the development team's continuous improvement process. This kind of setup will be incorporated into the venture to guarantee that the Villamin Wood and Iron Works System ensures quality standards are met as well as proactively adjusts to developing client needs.</w:t>
+        <w:t xml:space="preserve">Continuous client feedback collection and analysis, system performance monitoring, and internal audits to find areas for improvement will all be part of the development team's continuous improvement process. This kind of setup will be incorporated into the venture to guarantee that the Villamin Wood and Iron Works </w:t>
+      </w:r>
+      <w:r>
+        <w:rPr>
+          <w:sz w:val="24"/>
+          <w:szCs w:val="24"/>
+        </w:rPr>
+        <w:lastRenderedPageBreak/>
+        <w:t>System ensures quality standards are met as well as proactively adjusts to developing client needs.</w:t>
       </w:r>
       <w:r>
         <w:rPr>
@@ -33971,15 +33821,7 @@
           <w:sz w:val="24"/>
           <w:szCs w:val="24"/>
         </w:rPr>
-        <w:t xml:space="preserve">Quality Auditing – The team, with the collaboration of the stakeholder, will monitor and evaluate the quality of the project deliverables, ensuring adherence to established standards and specifications. The team will report and document findings to maintain records and communication with the stakeholders, </w:t>
-      </w:r>
-      <w:r>
-        <w:rPr>
-          <w:sz w:val="24"/>
-          <w:szCs w:val="24"/>
-        </w:rPr>
-        <w:lastRenderedPageBreak/>
-        <w:t xml:space="preserve">Scheduling that will outline the initial plan and meet the deadlines, and continuous improvement to emphasize importance and better output of the project. </w:t>
+        <w:t xml:space="preserve">Quality Auditing – The team, with the collaboration of the stakeholder, will monitor and evaluate the quality of the project deliverables, ensuring adherence to established standards and specifications. The team will report and document findings to maintain records and communication with the stakeholders, Scheduling that will outline the initial plan and meet the deadlines, and continuous improvement to emphasize importance and better output of the project. </w:t>
       </w:r>
     </w:p>
     <w:p>
@@ -34027,6 +33869,7 @@
           <w:sz w:val="24"/>
           <w:szCs w:val="24"/>
         </w:rPr>
+        <w:lastRenderedPageBreak/>
         <w:t>Continuous Improvement – With collaboration with stakeholders, the team will be able to identify areas for improvement and make significant changes. The project team will use the feedback from quality audits and quality metrics to continually enhance the product and the quality processes.</w:t>
       </w:r>
     </w:p>
@@ -34201,7 +34044,15 @@
           <w:sz w:val="24"/>
           <w:szCs w:val="24"/>
         </w:rPr>
-        <w:t>User Acceptance Testing: To ensure that it aligns with client requirements and demands, the project manager or developer will monitor the system’s functionality. This phase will be finished at the end of each sprint, and user feedback will be used to make any necessary improvements.</w:t>
+        <w:t xml:space="preserve">User Acceptance Testing: To ensure that it aligns with client requirements and demands, the project manager or developer will </w:t>
+      </w:r>
+      <w:r>
+        <w:rPr>
+          <w:sz w:val="24"/>
+          <w:szCs w:val="24"/>
+        </w:rPr>
+        <w:lastRenderedPageBreak/>
+        <w:t>monitor the system’s functionality. This phase will be finished at the end of each sprint, and user feedback will be used to make any necessary improvements.</w:t>
       </w:r>
     </w:p>
     <w:p>
@@ -34297,7 +34148,6 @@
           <w:sz w:val="24"/>
           <w:szCs w:val="24"/>
         </w:rPr>
-        <w:lastRenderedPageBreak/>
         <w:t>Continuous Improvement: The Quality Control procedure aims to identify opportunities for development and make any required adjustments.</w:t>
       </w:r>
     </w:p>
@@ -34352,7 +34202,15 @@
           <w:sz w:val="24"/>
           <w:szCs w:val="24"/>
         </w:rPr>
-        <w:t>In summary, the Villamin Wood and Iron Works System project's quality control system is going to be essential to the development process. It will emphasize monitoring the overall performance. As part of the quality control process, the project team will diligently monitor and assess the product's quality, ensuring the required quality standards and customer requirements.</w:t>
+        <w:t xml:space="preserve">In summary, the Villamin Wood and Iron Works System project's quality control system is going to be essential to the development process. It will emphasize monitoring the overall performance. As part of the quality control process, the project team will diligently monitor and assess the </w:t>
+      </w:r>
+      <w:r>
+        <w:rPr>
+          <w:sz w:val="24"/>
+          <w:szCs w:val="24"/>
+        </w:rPr>
+        <w:lastRenderedPageBreak/>
+        <w:t>product's quality, ensuring the required quality standards and customer requirements.</w:t>
       </w:r>
     </w:p>
     <w:p>
@@ -34512,7 +34370,6 @@
         <w:rPr>
           <w:rFonts w:cs="Arial"/>
         </w:rPr>
-        <w:lastRenderedPageBreak/>
         <w:t>Risk Management Plan</w:t>
       </w:r>
       <w:bookmarkEnd w:id="83"/>
@@ -34626,6 +34483,7 @@
           <w:sz w:val="24"/>
           <w:szCs w:val="24"/>
         </w:rPr>
+        <w:lastRenderedPageBreak/>
         <w:t>The risk management plan includes an overview of the risk management process, showing the roles and responsibilities of the project team and the risk assessment approach. It is key to be able to identify all the potential risks and as a team be able to develop resolutions for it.</w:t>
       </w:r>
     </w:p>
@@ -34906,6 +34764,7 @@
           <w:b/>
           <w:bCs/>
         </w:rPr>
+        <w:lastRenderedPageBreak/>
         <w:t>Risk Identification</w:t>
       </w:r>
       <w:bookmarkEnd w:id="87"/>
@@ -35076,7 +34935,6 @@
           <w:sz w:val="24"/>
           <w:szCs w:val="24"/>
         </w:rPr>
-        <w:lastRenderedPageBreak/>
         <w:t>Changes in Technology – There is a risk that a change in the industry of technology occurs which may require additional work or resources to adapt.</w:t>
       </w:r>
     </w:p>
@@ -35158,6 +35016,7 @@
           <w:sz w:val="24"/>
           <w:szCs w:val="24"/>
         </w:rPr>
+        <w:lastRenderedPageBreak/>
         <w:t>To mitigate these risks, the team has developed a plan which will mitigate all risks and monitor them all in the process as to protect the project avoid all risks.</w:t>
       </w:r>
     </w:p>
@@ -35304,15 +35163,7 @@
           <w:sz w:val="24"/>
           <w:szCs w:val="24"/>
         </w:rPr>
-        <w:t xml:space="preserve">Risks will always be present especially during the project’s life cycle which is why it is important to continuously monitor those risks and </w:t>
-      </w:r>
-      <w:r>
-        <w:rPr>
-          <w:sz w:val="24"/>
-          <w:szCs w:val="24"/>
-        </w:rPr>
-        <w:lastRenderedPageBreak/>
-        <w:t>document the entire process which includes identifying the conditions which may trigger certain risks.</w:t>
+        <w:t>Risks will always be present especially during the project’s life cycle which is why it is important to continuously monitor those risks and document the entire process which includes identifying the conditions which may trigger certain risks.</w:t>
       </w:r>
     </w:p>
     <w:p>
@@ -35399,6 +35250,7 @@
           <w:sz w:val="24"/>
           <w:szCs w:val="24"/>
         </w:rPr>
+        <w:lastRenderedPageBreak/>
         <w:tab/>
       </w:r>
       <w:r>
@@ -35550,15 +35402,7 @@
           <w:sz w:val="24"/>
           <w:szCs w:val="24"/>
         </w:rPr>
-        <w:t xml:space="preserve">To accomplish risk mitigation and avoidance the team should identify the potential risks and prioritize what to manage first based on the </w:t>
-      </w:r>
-      <w:r>
-        <w:rPr>
-          <w:sz w:val="24"/>
-          <w:szCs w:val="24"/>
-        </w:rPr>
-        <w:lastRenderedPageBreak/>
-        <w:t>severity of its impact. Provided below are considerations or options available for the project manager to avoid and mitigate the risks:</w:t>
+        <w:t>To accomplish risk mitigation and avoidance the team should identify the potential risks and prioritize what to manage first based on the severity of its impact. Provided below are considerations or options available for the project manager to avoid and mitigate the risks:</w:t>
       </w:r>
     </w:p>
     <w:p>
@@ -35671,6 +35515,7 @@
           <w:sz w:val="24"/>
           <w:szCs w:val="24"/>
         </w:rPr>
+        <w:lastRenderedPageBreak/>
         <w:t xml:space="preserve">Contingency Planning: To be prepared for potential risks, the team needs to produce multiple backup plans in case some may not work due to some reason in each scenario. </w:t>
       </w:r>
     </w:p>
@@ -35868,6 +35713,7 @@
           <w:rFonts w:ascii="Arial" w:eastAsiaTheme="minorEastAsia" w:hAnsi="Arial" w:cs="Arial"/>
           <w:lang w:val="en-PH" w:eastAsia="ja-JP"/>
         </w:rPr>
+        <w:lastRenderedPageBreak/>
         <w:t>It considers the organization's overall objectives, budgetary constraints, and specific project requirements. The plan outlines the procurement methods, timelines, and responsibilities for each procurement activity. The primary purpose of a procurement plan is to ensure transparency, fairness, and value for money in the procurement process. By having a well-defined plan in place, organizations can mitigate risks, avoid unnecessary delays, and maximize the benefits of their procurement activities.</w:t>
       </w:r>
     </w:p>
@@ -35929,7 +35775,6 @@
           <w:sz w:val="24"/>
           <w:szCs w:val="24"/>
         </w:rPr>
-        <w:lastRenderedPageBreak/>
         <w:tab/>
       </w:r>
       <w:r>
@@ -36002,6 +35847,7 @@
           <w:b/>
           <w:bCs/>
         </w:rPr>
+        <w:lastRenderedPageBreak/>
         <w:t>Procurement Risks</w:t>
       </w:r>
       <w:bookmarkEnd w:id="94"/>
@@ -36138,7 +35984,6 @@
           <w:rFonts w:ascii="Arial" w:eastAsiaTheme="minorEastAsia" w:hAnsi="Arial" w:cs="Arial"/>
           <w:lang w:val="en-PH" w:eastAsia="ja-JP"/>
         </w:rPr>
-        <w:lastRenderedPageBreak/>
         <w:t>Incomplete contract terms or legal issues that will affect the project’s reputations and legal rights.</w:t>
       </w:r>
     </w:p>
@@ -36226,7 +36071,17 @@
           <w:sz w:val="24"/>
           <w:szCs w:val="24"/>
         </w:rPr>
-        <w:t xml:space="preserve"> put into practice strict processes and procedures for reducing the risks involved in procurement management</w:t>
+        <w:t xml:space="preserve"> put </w:t>
+      </w:r>
+      <w:r>
+        <w:rPr>
+          <w:rStyle w:val="normaltextrun"/>
+          <w:rFonts w:cs="Arial"/>
+          <w:sz w:val="24"/>
+          <w:szCs w:val="24"/>
+        </w:rPr>
+        <w:lastRenderedPageBreak/>
+        <w:t>into practice strict processes and procedures for reducing the risks involved in procurement management</w:t>
       </w:r>
       <w:r>
         <w:rPr>
@@ -36479,7 +36334,6 @@
           <w:rStyle w:val="eop"/>
           <w:rFonts w:ascii="Arial" w:hAnsi="Arial"/>
         </w:rPr>
-        <w:lastRenderedPageBreak/>
         <w:t>Conduct meetings as much as possible for communicating reports to clear confusion about the project.</w:t>
       </w:r>
     </w:p>
@@ -36581,7 +36435,15 @@
           <w:rStyle w:val="eop"/>
           <w:rFonts w:ascii="Arial" w:hAnsi="Arial"/>
         </w:rPr>
-        <w:t>Villamin Wood and Iron Works System needs a clear roles and responsibilities to help ensure accountability, clarity, and effective coordination. It is essential to clearly communicate the assigned responsibilities to all parties involved and ensure that everyone understands their roles and obligations. Regular communication, coordination, and collaboration among the responsible parties contribute to the smooth execution of the procurement plan and successful procurement outcomes.</w:t>
+        <w:t xml:space="preserve">Villamin Wood and Iron Works System needs a clear roles and responsibilities to help ensure accountability, clarity, and effective </w:t>
+      </w:r>
+      <w:r>
+        <w:rPr>
+          <w:rStyle w:val="eop"/>
+          <w:rFonts w:ascii="Arial" w:hAnsi="Arial"/>
+        </w:rPr>
+        <w:lastRenderedPageBreak/>
+        <w:t>coordination. It is essential to clearly communicate the assigned responsibilities to all parties involved and ensure that everyone understands their roles and obligations. Regular communication, coordination, and collaboration among the responsible parties contribute to the smooth execution of the procurement plan and successful procurement outcomes.</w:t>
       </w:r>
     </w:p>
     <w:p>
@@ -36658,15 +36520,7 @@
           <w:rStyle w:val="eop"/>
           <w:rFonts w:ascii="Arial" w:hAnsi="Arial"/>
         </w:rPr>
-        <w:t xml:space="preserve"> that relevant stakeholders are kept informed about procurement activities, supplier selection processes, contract status, and any potential risks or issues. It will promote collaboration, enable timely </w:t>
-      </w:r>
-      <w:r>
-        <w:rPr>
-          <w:rStyle w:val="eop"/>
-          <w:rFonts w:ascii="Arial" w:hAnsi="Arial"/>
-        </w:rPr>
-        <w:lastRenderedPageBreak/>
-        <w:t xml:space="preserve">decision-making, and provide a platform for addressing concerns, feedback, and suggestions. </w:t>
+        <w:t xml:space="preserve"> that relevant stakeholders are kept informed about procurement activities, supplier selection processes, contract status, and any potential risks or issues. It will promote collaboration, enable timely decision-making, and provide a platform for addressing concerns, feedback, and suggestions. </w:t>
       </w:r>
     </w:p>
     <w:p>
@@ -36729,7 +36583,15 @@
           <w:rStyle w:val="eop"/>
           <w:rFonts w:ascii="Arial" w:hAnsi="Arial"/>
         </w:rPr>
-        <w:t>The procurement plan will emphasize the commitment to continuous improvement as an integral part of the procurement lifecycle, ensuring that the organization remains adaptive, responsive, and proactive in meeting evolving needs and achieving excellence.</w:t>
+        <w:t xml:space="preserve">The procurement plan will emphasize the commitment to continuous improvement as an integral part of the procurement lifecycle, ensuring that </w:t>
+      </w:r>
+      <w:r>
+        <w:rPr>
+          <w:rStyle w:val="eop"/>
+          <w:rFonts w:ascii="Arial" w:hAnsi="Arial"/>
+        </w:rPr>
+        <w:lastRenderedPageBreak/>
+        <w:t>the organization remains adaptive, responsive, and proactive in meeting evolving needs and achieving excellence.</w:t>
       </w:r>
     </w:p>
     <w:p>
@@ -36803,15 +36665,7 @@
           <w:rStyle w:val="eop"/>
           <w:rFonts w:ascii="Arial" w:hAnsi="Arial"/>
         </w:rPr>
-        <w:t xml:space="preserve">Project management-related expenses for personnel, hardware, and software are all included. While integration costs cover the price of integrating the system with other programs or third-party applications, </w:t>
-      </w:r>
-      <w:r>
-        <w:rPr>
-          <w:rStyle w:val="eop"/>
-          <w:rFonts w:ascii="Arial" w:hAnsi="Arial"/>
-        </w:rPr>
-        <w:lastRenderedPageBreak/>
-        <w:t>development costs cover the cost of creating software, hardware, testing, and quality assurance. The price of purchasing the necessary tools, software, and services to design and put the system into use is included in the procurement costs. The costs associated with training personnel to use the system effectively are also covered.</w:t>
+        <w:t>Project management-related expenses for personnel, hardware, and software are all included. While integration costs cover the price of integrating the system with other programs or third-party applications, development costs cover the cost of creating software, hardware, testing, and quality assurance. The price of purchasing the necessary tools, software, and services to design and put the system into use is included in the procurement costs. The costs associated with training personnel to use the system effectively are also covered.</w:t>
       </w:r>
     </w:p>
     <w:p>
@@ -36831,7 +36685,15 @@
           <w:rStyle w:val="eop"/>
           <w:rFonts w:ascii="Arial" w:hAnsi="Arial"/>
         </w:rPr>
-        <w:t>This includes conducting thorough cost analysis, considering the total cost of ownership, conducting market research and benchmarking, engaging in effective cost negotiation, and maintaining cost transparency and documentation. By employing these strategies, the procurement team can make informed decisions, optimize cost savings, and achieve value for money while procuring goods and services that meet the organization's needs and quality standards.</w:t>
+        <w:t xml:space="preserve">This includes conducting thorough cost analysis, considering the total cost of ownership, conducting market research and benchmarking, engaging in effective cost negotiation, and maintaining cost transparency and documentation. By employing these strategies, the procurement team can </w:t>
+      </w:r>
+      <w:r>
+        <w:rPr>
+          <w:rStyle w:val="eop"/>
+          <w:rFonts w:ascii="Arial" w:hAnsi="Arial"/>
+        </w:rPr>
+        <w:lastRenderedPageBreak/>
+        <w:t>make informed decisions, optimize cost savings, and achieve value for money while procuring goods and services that meet the organization's needs and quality standards.</w:t>
       </w:r>
     </w:p>
     <w:p>
@@ -36973,15 +36835,7 @@
           <w:rStyle w:val="eop"/>
           <w:rFonts w:ascii="Arial" w:hAnsi="Arial" w:cs="Arial"/>
         </w:rPr>
-        <w:t xml:space="preserve">careful budget planning and cost </w:t>
-      </w:r>
-      <w:r>
-        <w:rPr>
-          <w:rStyle w:val="eop"/>
-          <w:rFonts w:ascii="Arial" w:hAnsi="Arial" w:cs="Arial"/>
-        </w:rPr>
-        <w:lastRenderedPageBreak/>
-        <w:t>optimization strategies to ensure procurement objectives are met within the allocated budget.</w:t>
+        <w:t>careful budget planning and cost optimization strategies to ensure procurement objectives are met within the allocated budget.</w:t>
       </w:r>
     </w:p>
     <w:p>
@@ -37070,7 +36924,15 @@
           <w:rStyle w:val="eop"/>
           <w:rFonts w:ascii="Arial" w:hAnsi="Arial" w:cs="Arial"/>
         </w:rPr>
-        <w:t xml:space="preserve"> their products. Additionally, it must have a user-friendly interface that is simple to navigate and open to users with different levels of technical proficiency.</w:t>
+        <w:t xml:space="preserve"> their products. </w:t>
+      </w:r>
+      <w:r>
+        <w:rPr>
+          <w:rStyle w:val="eop"/>
+          <w:rFonts w:ascii="Arial" w:hAnsi="Arial" w:cs="Arial"/>
+        </w:rPr>
+        <w:lastRenderedPageBreak/>
+        <w:t>Additionally, it must have a user-friendly interface that is simple to navigate and open to users with different levels of technical proficiency.</w:t>
       </w:r>
     </w:p>
     <w:p>
@@ -37163,15 +37025,7 @@
           <w:rStyle w:val="eop"/>
           <w:rFonts w:ascii="Arial" w:hAnsi="Arial" w:cs="Arial"/>
         </w:rPr>
-        <w:t xml:space="preserve">The contract approval process is a critical step in the procurement lifecycle, ensuring that contracts are reviewed, authorized, and executed in </w:t>
-      </w:r>
-      <w:r>
-        <w:rPr>
-          <w:rStyle w:val="eop"/>
-          <w:rFonts w:ascii="Arial" w:hAnsi="Arial" w:cs="Arial"/>
-        </w:rPr>
-        <w:lastRenderedPageBreak/>
-        <w:t>accordance with established policies and procedures.</w:t>
+        <w:t>The contract approval process is a critical step in the procurement lifecycle, ensuring that contracts are reviewed, authorized, and executed in accordance with established policies and procedures.</w:t>
       </w:r>
       <w:r>
         <w:rPr>
@@ -37309,7 +37163,15 @@
           <w:rStyle w:val="eop"/>
           <w:rFonts w:ascii="Arial" w:hAnsi="Arial" w:cs="Arial"/>
         </w:rPr>
-        <w:t xml:space="preserve">The procurement officer will create the contract documents, such as the Terms and conditions, a pricing schedule, and a Statement of Work (SOW) after the procurement plan has been approved. </w:t>
+        <w:t xml:space="preserve">The procurement officer will create the contract documents, such as the Terms and conditions, a pricing </w:t>
+      </w:r>
+      <w:r>
+        <w:rPr>
+          <w:rStyle w:val="eop"/>
+          <w:rFonts w:ascii="Arial" w:hAnsi="Arial" w:cs="Arial"/>
+        </w:rPr>
+        <w:lastRenderedPageBreak/>
+        <w:t xml:space="preserve">schedule, and a Statement of Work (SOW) after the procurement plan has been approved. </w:t>
       </w:r>
     </w:p>
     <w:p>
@@ -37493,15 +37355,7 @@
           <w:rStyle w:val="eop"/>
           <w:rFonts w:ascii="Arial" w:hAnsi="Arial" w:cs="Arial"/>
         </w:rPr>
-        <w:t xml:space="preserve"> their performance. </w:t>
-      </w:r>
-      <w:r>
-        <w:rPr>
-          <w:rStyle w:val="eop"/>
-          <w:rFonts w:ascii="Arial" w:hAnsi="Arial" w:cs="Arial"/>
-        </w:rPr>
-        <w:lastRenderedPageBreak/>
-        <w:t xml:space="preserve">Additionally, the procurement officer will keep an eye on the agreement to make sure that all deliverables are fulfilled, and payments are made in accordance with the contract's terms. </w:t>
+        <w:t xml:space="preserve"> their performance. Additionally, the procurement officer will keep an eye on the agreement to make sure that all deliverables are fulfilled, and payments are made in accordance with the contract's terms. </w:t>
       </w:r>
     </w:p>
     <w:p>
@@ -37541,6 +37395,7 @@
           <w:b/>
           <w:bCs/>
         </w:rPr>
+        <w:lastRenderedPageBreak/>
         <w:t>Decision Criteria</w:t>
       </w:r>
       <w:bookmarkEnd w:id="99"/>
@@ -37653,14 +37508,7 @@
         <w:rPr>
           <w:rFonts w:ascii="Arial" w:hAnsi="Arial" w:cs="Arial"/>
         </w:rPr>
-        <w:t xml:space="preserve">During the decision-making process, the cost of the vendor's suggested solution will be considered. The vendor's pricing should be </w:t>
-      </w:r>
-      <w:r>
-        <w:rPr>
-          <w:rFonts w:ascii="Arial" w:hAnsi="Arial" w:cs="Arial"/>
-        </w:rPr>
-        <w:lastRenderedPageBreak/>
-        <w:t xml:space="preserve">competitive and reasonable </w:t>
+        <w:t xml:space="preserve">During the decision-making process, the cost of the vendor's suggested solution will be considered. The vendor's pricing should be competitive and reasonable </w:t>
       </w:r>
       <w:r>
         <w:rPr>
@@ -37765,6 +37613,7 @@
           <w:b/>
           <w:bCs/>
         </w:rPr>
+        <w:lastRenderedPageBreak/>
         <w:t xml:space="preserve">Compliance: </w:t>
       </w:r>
       <w:r>
@@ -37880,15 +37729,7 @@
           <w:rStyle w:val="eop"/>
           <w:rFonts w:ascii="Arial" w:hAnsi="Arial" w:cs="Arial"/>
         </w:rPr>
-        <w:t xml:space="preserve">The rating is calculated by giving points to various factors, including the caliber of the good or service, responsiveness, and </w:t>
-      </w:r>
-      <w:r>
-        <w:rPr>
-          <w:rStyle w:val="eop"/>
-          <w:rFonts w:ascii="Arial" w:hAnsi="Arial" w:cs="Arial"/>
-        </w:rPr>
-        <w:lastRenderedPageBreak/>
-        <w:t>communication. A rating scale of 1 to 5, with 5 being the best, can be created by averaging the total score.</w:t>
+        <w:t>The rating is calculated by giving points to various factors, including the caliber of the good or service, responsiveness, and communication. A rating scale of 1 to 5, with 5 being the best, can be created by averaging the total score.</w:t>
       </w:r>
     </w:p>
     <w:p>
@@ -38017,6 +37858,7 @@
           <w:rStyle w:val="eop"/>
           <w:rFonts w:ascii="Arial" w:hAnsi="Arial" w:cs="Arial"/>
         </w:rPr>
+        <w:lastRenderedPageBreak/>
         <w:t>This metric contrasts actual and anticipated costs associated with procurement. To calculate, divide the result by the planned costs after deducting the actual costs.</w:t>
       </w:r>
     </w:p>
@@ -38219,6 +38061,7 @@
           <w:b/>
           <w:bCs/>
         </w:rPr>
+        <w:lastRenderedPageBreak/>
         <w:t>Transition Approach</w:t>
       </w:r>
       <w:bookmarkEnd w:id="103"/>
@@ -38402,7 +38245,6 @@
           <w:sz w:val="24"/>
           <w:szCs w:val="24"/>
         </w:rPr>
-        <w:lastRenderedPageBreak/>
         <w:t>3.</w:t>
       </w:r>
       <w:r>
@@ -38484,6 +38326,7 @@
           <w:sz w:val="24"/>
           <w:szCs w:val="24"/>
         </w:rPr>
+        <w:lastRenderedPageBreak/>
         <w:tab/>
       </w:r>
       <w:r>
@@ -38711,7 +38554,6 @@
           <w:b/>
           <w:bCs/>
         </w:rPr>
-        <w:lastRenderedPageBreak/>
         <w:t>Transition Team Organization</w:t>
       </w:r>
       <w:bookmarkEnd w:id="104"/>
@@ -38813,6 +38655,7 @@
           <w:sz w:val="24"/>
           <w:szCs w:val="24"/>
         </w:rPr>
+        <w:lastRenderedPageBreak/>
         <w:t>2.</w:t>
       </w:r>
       <w:r>
@@ -38963,7 +38806,6 @@
           <w:b/>
           <w:bCs/>
         </w:rPr>
-        <w:lastRenderedPageBreak/>
         <w:t>Workforce Transition</w:t>
       </w:r>
       <w:bookmarkEnd w:id="105"/>
@@ -39039,6 +38881,7 @@
           <w:sz w:val="24"/>
           <w:szCs w:val="24"/>
         </w:rPr>
+        <w:lastRenderedPageBreak/>
         <w:tab/>
       </w:r>
       <w:r>
@@ -39227,7 +39070,6 @@
           <w:sz w:val="24"/>
           <w:szCs w:val="24"/>
         </w:rPr>
-        <w:lastRenderedPageBreak/>
         <w:t>User Training - The team will provide instructions or materials to follow to make sure the customer understands how the system works. The training environment can include online and face-to-face interactions to achieve a more comprehensive comprehension.</w:t>
       </w:r>
     </w:p>
@@ -39252,7 +39094,15 @@
           <w:sz w:val="24"/>
           <w:szCs w:val="24"/>
         </w:rPr>
-        <w:t>Minutes of the Meeting - During this phase, online meetings will be held to discuss any remaining project concerns. All team recordings will be included in the transition, and prior to the actual meeting, meetings between the team and the company will be scheduled.</w:t>
+        <w:t xml:space="preserve">Minutes of the Meeting - During this phase, online meetings will be held to discuss any remaining project concerns. All team recordings </w:t>
+      </w:r>
+      <w:r>
+        <w:rPr>
+          <w:sz w:val="24"/>
+          <w:szCs w:val="24"/>
+        </w:rPr>
+        <w:lastRenderedPageBreak/>
+        <w:t>will be included in the transition, and prior to the actual meeting, meetings between the team and the company will be scheduled.</w:t>
       </w:r>
     </w:p>
     <w:p>
@@ -39355,15 +39205,7 @@
           <w:sz w:val="24"/>
           <w:szCs w:val="24"/>
         </w:rPr>
-        <w:t xml:space="preserve">Project Close-Out Meeting - The last phase of the change will involve directing an undertaking conclusion meeting with all participants. This gathering will be an opportunity to talk about the </w:t>
-      </w:r>
-      <w:r>
-        <w:rPr>
-          <w:sz w:val="24"/>
-          <w:szCs w:val="24"/>
-        </w:rPr>
-        <w:lastRenderedPageBreak/>
-        <w:t>project, look at its overall presentation, highlight its successes, point out areas that need improvement, and confirm the purpose of any work that has not been completed.</w:t>
+        <w:t>Project Close-Out Meeting - The last phase of the change will involve directing an undertaking conclusion meeting with all participants. This gathering will be an opportunity to talk about the project, look at its overall presentation, highlight its successes, point out areas that need improvement, and confirm the purpose of any work that has not been completed.</w:t>
       </w:r>
     </w:p>
     <w:p>
@@ -39396,6 +39238,7 @@
           <w:b/>
           <w:bCs/>
         </w:rPr>
+        <w:lastRenderedPageBreak/>
         <w:t>Subcont</w:t>
       </w:r>
       <w:r>
@@ -39612,7 +39455,6 @@
           <w:sz w:val="24"/>
           <w:szCs w:val="24"/>
         </w:rPr>
-        <w:lastRenderedPageBreak/>
         <w:t>The plan must include all necessary documentation, such as purchase agreement, bill of sale, financial statements, permits, licenses, registrations, and all necessary documents and procedures must be followed accurately and in compliance with local laws and regulations.</w:t>
       </w:r>
     </w:p>
@@ -39649,6 +39491,7 @@
           <w:sz w:val="24"/>
           <w:szCs w:val="24"/>
         </w:rPr>
+        <w:lastRenderedPageBreak/>
         <w:t>Intellectual Property</w:t>
       </w:r>
     </w:p>
@@ -39709,26 +39552,26 @@
         <w:ind w:left="2160" w:firstLine="720"/>
       </w:pPr>
       <w:r>
-        <w:t xml:space="preserve">The integration of the system with the Facebook platform, as well as proper configuration and adherence to their rules, will be the primary focus during the implementation phase. Customers will be given detailed instructions on how to log in using their Facebook accounts, emphasizing the significance of protecting their login information. The company prioritizes the integrity and security of client accounts while boosting </w:t>
+        <w:t xml:space="preserve">The integration of the system with the Facebook platform, as well as proper configuration and adherence to their rules, will be the primary focus during the implementation phase. Customers will be given detailed instructions on how to log in using their Facebook accounts, emphasizing the significance of protecting their login information. The company prioritizes the integrity and security of client accounts while boosting convenience and user happiness by utilizing Facebook's well-established security procedures. </w:t>
+      </w:r>
+    </w:p>
+    <w:p>
+      <w:pPr>
+        <w:spacing w:after="0" w:line="480" w:lineRule="auto"/>
+        <w:ind w:left="2160" w:firstLine="720"/>
+      </w:pPr>
+    </w:p>
+    <w:p>
+      <w:pPr>
+        <w:spacing w:after="0" w:line="480" w:lineRule="auto"/>
+        <w:ind w:left="2160" w:firstLine="720"/>
+      </w:pPr>
+      <w:r>
+        <w:t xml:space="preserve">Although user accounts are present on Facebook, Villamin Wood and Iron Works do not collect details other than Usernames, and User Profiles. This means that the team will not be able to transfer Facebook </w:t>
       </w:r>
       <w:r>
         <w:lastRenderedPageBreak/>
-        <w:t xml:space="preserve">convenience and user happiness by utilizing Facebook's well-established security procedures. </w:t>
-      </w:r>
-    </w:p>
-    <w:p>
-      <w:pPr>
-        <w:spacing w:after="0" w:line="480" w:lineRule="auto"/>
-        <w:ind w:left="2160" w:firstLine="720"/>
-      </w:pPr>
-    </w:p>
-    <w:p>
-      <w:pPr>
-        <w:spacing w:after="0" w:line="480" w:lineRule="auto"/>
-        <w:ind w:left="2160" w:firstLine="720"/>
-      </w:pPr>
-      <w:r>
-        <w:t>Although user accounts are present on Facebook, Villamin Wood and Iron Works do not collect details other than Usernames, and User Profiles. This means that the team will not be able to transfer Facebook credentials such us User Accounts and Passwords to the proposed system.</w:t>
+        <w:t>credentials such us User Accounts and Passwords to the proposed system.</w:t>
       </w:r>
     </w:p>
     <w:p>
@@ -39831,11 +39674,7 @@
         <w:ind w:left="2160" w:firstLine="720"/>
       </w:pPr>
       <w:r>
-        <w:t xml:space="preserve">As part of the Knowledge Transfer Plan, the project team and the store owner/manager will be scheduling for a meeting to ensure that knowledge transfer is successful, and any questions or concerns will be </w:t>
-      </w:r>
-      <w:r>
-        <w:lastRenderedPageBreak/>
-        <w:t>address urgently. Any changes regard to the system, the company will inform to ensure that they are updated.</w:t>
+        <w:t>As part of the Knowledge Transfer Plan, the project team and the store owner/manager will be scheduling for a meeting to ensure that knowledge transfer is successful, and any questions or concerns will be address urgently. Any changes regard to the system, the company will inform to ensure that they are updated.</w:t>
       </w:r>
     </w:p>
     <w:p>
@@ -39871,6 +39710,7 @@
           <w:sz w:val="24"/>
           <w:szCs w:val="24"/>
         </w:rPr>
+        <w:lastRenderedPageBreak/>
         <w:t>Schedule</w:t>
       </w:r>
     </w:p>
@@ -39900,7 +39740,7 @@
                     <pic:cNvPicPr/>
                   </pic:nvPicPr>
                   <pic:blipFill>
-                    <a:blip r:embed="rId16"/>
+                    <a:blip r:embed="rId17"/>
                     <a:stretch>
                       <a:fillRect/>
                     </a:stretch>
@@ -39929,27 +39769,14 @@
       <w:r>
         <w:t xml:space="preserve">Figure </w:t>
       </w:r>
-      <w:r>
-        <w:fldChar w:fldCharType="begin"/>
-      </w:r>
-      <w:r>
-        <w:instrText xml:space="preserve"> SEQ Figure \* ARABIC </w:instrText>
-      </w:r>
-      <w:r>
-        <w:fldChar w:fldCharType="separate"/>
-      </w:r>
-      <w:r>
-        <w:rPr>
-          <w:noProof/>
-        </w:rPr>
-        <w:t>2</w:t>
-      </w:r>
-      <w:r>
-        <w:rPr>
-          <w:noProof/>
-        </w:rPr>
-        <w:fldChar w:fldCharType="end"/>
-      </w:r>
+      <w:fldSimple w:instr=" SEQ Figure \* ARABIC ">
+        <w:r>
+          <w:rPr>
+            <w:noProof/>
+          </w:rPr>
+          <w:t>2</w:t>
+        </w:r>
+      </w:fldSimple>
       <w:r>
         <w:t>. Transition Out Schedule</w:t>
       </w:r>
@@ -40043,9 +39870,12 @@
         <w:ind w:left="2160"/>
       </w:pPr>
       <w:r>
+        <w:tab/>
+        <w:t xml:space="preserve">Overall, the handover and acceptance of section of the contract transition out plan contains detailed roadmap for the successful handover </w:t>
+      </w:r>
+      <w:r>
         <w:lastRenderedPageBreak/>
-        <w:tab/>
-        <w:t>Overall, the handover and acceptance of section of the contract transition out plan contains detailed roadmap for the successful handover and ensure that all the stakeholders contented to the process or the outcome of the project.</w:t>
+        <w:t>and ensure that all the stakeholders contented to the process or the outcome of the project.</w:t>
       </w:r>
     </w:p>
     <w:p>
@@ -40114,7 +39944,7 @@
             <o:lock v:ext="edit" aspectratio="t"/>
           </v:shapetype>
           <v:shape id="_x0000_i1025" type="#_x0000_t75" alt="Microsoft Office Signature Line..." style="width:194.1pt;height:93.9pt">
-            <v:imagedata r:id="rId17" o:title=""/>
+            <v:imagedata r:id="rId18" o:title=""/>
             <o:lock v:ext="edit" ungrouping="t" rotation="t" cropping="t" verticies="t" text="t" grouping="t"/>
             <o:signatureline v:ext="edit" id="{FBAB6461-0CD7-41CD-BB52-FFE41218D581}" provid="{00000000-0000-0000-0000-000000000000}" o:suggestedsigner="Manuel Villamin Jr." o:suggestedsigner2="Owner of Villamin Wood and Iron Works" issignatureline="t"/>
           </v:shape>
@@ -40199,7 +40029,6 @@
         <w:rPr>
           <w:rFonts w:cs="Arial"/>
         </w:rPr>
-        <w:lastRenderedPageBreak/>
         <w:t>Project Methodology</w:t>
       </w:r>
       <w:bookmarkEnd w:id="112"/>
@@ -40236,6 +40065,7 @@
         <w:rPr>
           <w:rFonts w:cs="Arial"/>
         </w:rPr>
+        <w:lastRenderedPageBreak/>
         <w:t>System Requirement Specifications</w:t>
       </w:r>
       <w:bookmarkEnd w:id="113"/>
@@ -40350,7 +40180,7 @@
                     <pic:cNvPicPr/>
                   </pic:nvPicPr>
                   <pic:blipFill>
-                    <a:blip r:embed="rId18"/>
+                    <a:blip r:embed="rId19"/>
                     <a:stretch>
                       <a:fillRect/>
                     </a:stretch>
@@ -40383,27 +40213,14 @@
       <w:r>
         <w:t xml:space="preserve">Figure </w:t>
       </w:r>
-      <w:r>
-        <w:fldChar w:fldCharType="begin"/>
-      </w:r>
-      <w:r>
-        <w:instrText xml:space="preserve"> SEQ Figure \* ARABIC </w:instrText>
-      </w:r>
-      <w:r>
-        <w:fldChar w:fldCharType="separate"/>
-      </w:r>
-      <w:r>
-        <w:rPr>
-          <w:noProof/>
-        </w:rPr>
-        <w:t>3</w:t>
-      </w:r>
-      <w:r>
-        <w:rPr>
-          <w:noProof/>
-        </w:rPr>
-        <w:fldChar w:fldCharType="end"/>
-      </w:r>
+      <w:fldSimple w:instr=" SEQ Figure \* ARABIC ">
+        <w:r>
+          <w:rPr>
+            <w:noProof/>
+          </w:rPr>
+          <w:t>3</w:t>
+        </w:r>
+      </w:fldSimple>
       <w:r>
         <w:t>. WBS Dictionary Page 1</w:t>
       </w:r>
@@ -40445,7 +40262,7 @@
                     <pic:cNvPicPr/>
                   </pic:nvPicPr>
                   <pic:blipFill>
-                    <a:blip r:embed="rId19"/>
+                    <a:blip r:embed="rId20"/>
                     <a:stretch>
                       <a:fillRect/>
                     </a:stretch>
@@ -40478,27 +40295,14 @@
       <w:r>
         <w:t xml:space="preserve">Figure </w:t>
       </w:r>
-      <w:r>
-        <w:fldChar w:fldCharType="begin"/>
-      </w:r>
-      <w:r>
-        <w:instrText xml:space="preserve"> SEQ Figure \* ARABIC </w:instrText>
-      </w:r>
-      <w:r>
-        <w:fldChar w:fldCharType="separate"/>
-      </w:r>
-      <w:r>
-        <w:rPr>
-          <w:noProof/>
-        </w:rPr>
-        <w:t>4</w:t>
-      </w:r>
-      <w:r>
-        <w:rPr>
-          <w:noProof/>
-        </w:rPr>
-        <w:fldChar w:fldCharType="end"/>
-      </w:r>
+      <w:fldSimple w:instr=" SEQ Figure \* ARABIC ">
+        <w:r>
+          <w:rPr>
+            <w:noProof/>
+          </w:rPr>
+          <w:t>4</w:t>
+        </w:r>
+      </w:fldSimple>
       <w:r>
         <w:t>.</w:t>
       </w:r>
@@ -40545,7 +40349,7 @@
                     <pic:cNvPicPr/>
                   </pic:nvPicPr>
                   <pic:blipFill>
-                    <a:blip r:embed="rId20"/>
+                    <a:blip r:embed="rId21"/>
                     <a:stretch>
                       <a:fillRect/>
                     </a:stretch>
@@ -40578,27 +40382,14 @@
       <w:r>
         <w:t xml:space="preserve">Figure </w:t>
       </w:r>
-      <w:r>
-        <w:fldChar w:fldCharType="begin"/>
-      </w:r>
-      <w:r>
-        <w:instrText xml:space="preserve"> SEQ Figure \* ARABIC </w:instrText>
-      </w:r>
-      <w:r>
-        <w:fldChar w:fldCharType="separate"/>
-      </w:r>
-      <w:r>
-        <w:rPr>
-          <w:noProof/>
-        </w:rPr>
-        <w:t>5</w:t>
-      </w:r>
-      <w:r>
-        <w:rPr>
-          <w:noProof/>
-        </w:rPr>
-        <w:fldChar w:fldCharType="end"/>
-      </w:r>
+      <w:fldSimple w:instr=" SEQ Figure \* ARABIC ">
+        <w:r>
+          <w:rPr>
+            <w:noProof/>
+          </w:rPr>
+          <w:t>5</w:t>
+        </w:r>
+      </w:fldSimple>
       <w:r>
         <w:t xml:space="preserve">. WBS Dictionary Page </w:t>
       </w:r>
@@ -40643,7 +40434,7 @@
                     <pic:cNvPicPr/>
                   </pic:nvPicPr>
                   <pic:blipFill>
-                    <a:blip r:embed="rId21"/>
+                    <a:blip r:embed="rId22"/>
                     <a:stretch>
                       <a:fillRect/>
                     </a:stretch>
@@ -40676,27 +40467,14 @@
       <w:r>
         <w:t xml:space="preserve">Figure </w:t>
       </w:r>
-      <w:r>
-        <w:fldChar w:fldCharType="begin"/>
-      </w:r>
-      <w:r>
-        <w:instrText xml:space="preserve"> SEQ Figure \* ARABIC </w:instrText>
-      </w:r>
-      <w:r>
-        <w:fldChar w:fldCharType="separate"/>
-      </w:r>
-      <w:r>
-        <w:rPr>
-          <w:noProof/>
-        </w:rPr>
-        <w:t>6</w:t>
-      </w:r>
-      <w:r>
-        <w:rPr>
-          <w:noProof/>
-        </w:rPr>
-        <w:fldChar w:fldCharType="end"/>
-      </w:r>
+      <w:fldSimple w:instr=" SEQ Figure \* ARABIC ">
+        <w:r>
+          <w:rPr>
+            <w:noProof/>
+          </w:rPr>
+          <w:t>6</w:t>
+        </w:r>
+      </w:fldSimple>
       <w:r>
         <w:t xml:space="preserve">. WBS Dictionary Page </w:t>
       </w:r>
@@ -40750,7 +40528,7 @@
                     <pic:cNvPicPr/>
                   </pic:nvPicPr>
                   <pic:blipFill>
-                    <a:blip r:embed="rId22"/>
+                    <a:blip r:embed="rId23"/>
                     <a:stretch>
                       <a:fillRect/>
                     </a:stretch>
@@ -40783,27 +40561,14 @@
       <w:r>
         <w:t xml:space="preserve">Figure </w:t>
       </w:r>
-      <w:r>
-        <w:fldChar w:fldCharType="begin"/>
-      </w:r>
-      <w:r>
-        <w:instrText xml:space="preserve"> SEQ Figure \* ARABIC </w:instrText>
-      </w:r>
-      <w:r>
-        <w:fldChar w:fldCharType="separate"/>
-      </w:r>
-      <w:r>
-        <w:rPr>
-          <w:noProof/>
-        </w:rPr>
-        <w:t>7</w:t>
-      </w:r>
-      <w:r>
-        <w:rPr>
-          <w:noProof/>
-        </w:rPr>
-        <w:fldChar w:fldCharType="end"/>
-      </w:r>
+      <w:fldSimple w:instr=" SEQ Figure \* ARABIC ">
+        <w:r>
+          <w:rPr>
+            <w:noProof/>
+          </w:rPr>
+          <w:t>7</w:t>
+        </w:r>
+      </w:fldSimple>
       <w:r>
         <w:t xml:space="preserve">. WBS Dictionary Page </w:t>
       </w:r>
@@ -40848,7 +40613,7 @@
                     <pic:cNvPicPr/>
                   </pic:nvPicPr>
                   <pic:blipFill>
-                    <a:blip r:embed="rId23"/>
+                    <a:blip r:embed="rId24"/>
                     <a:stretch>
                       <a:fillRect/>
                     </a:stretch>
@@ -40881,27 +40646,14 @@
       <w:r>
         <w:t xml:space="preserve">Figure </w:t>
       </w:r>
-      <w:r>
-        <w:fldChar w:fldCharType="begin"/>
-      </w:r>
-      <w:r>
-        <w:instrText xml:space="preserve"> SEQ Figure \* ARABIC </w:instrText>
-      </w:r>
-      <w:r>
-        <w:fldChar w:fldCharType="separate"/>
-      </w:r>
-      <w:r>
-        <w:rPr>
-          <w:noProof/>
-        </w:rPr>
-        <w:t>8</w:t>
-      </w:r>
-      <w:r>
-        <w:rPr>
-          <w:noProof/>
-        </w:rPr>
-        <w:fldChar w:fldCharType="end"/>
-      </w:r>
+      <w:fldSimple w:instr=" SEQ Figure \* ARABIC ">
+        <w:r>
+          <w:rPr>
+            <w:noProof/>
+          </w:rPr>
+          <w:t>8</w:t>
+        </w:r>
+      </w:fldSimple>
       <w:r>
         <w:t xml:space="preserve">. WBS Dictionary Page </w:t>
       </w:r>
@@ -40946,7 +40698,7 @@
                     <pic:cNvPicPr/>
                   </pic:nvPicPr>
                   <pic:blipFill>
-                    <a:blip r:embed="rId24"/>
+                    <a:blip r:embed="rId25"/>
                     <a:stretch>
                       <a:fillRect/>
                     </a:stretch>
@@ -40979,27 +40731,14 @@
       <w:r>
         <w:t xml:space="preserve">Figure </w:t>
       </w:r>
-      <w:r>
-        <w:fldChar w:fldCharType="begin"/>
-      </w:r>
-      <w:r>
-        <w:instrText xml:space="preserve"> SEQ Figure \* ARABIC </w:instrText>
-      </w:r>
-      <w:r>
-        <w:fldChar w:fldCharType="separate"/>
-      </w:r>
-      <w:r>
-        <w:rPr>
-          <w:noProof/>
-        </w:rPr>
-        <w:t>9</w:t>
-      </w:r>
-      <w:r>
-        <w:rPr>
-          <w:noProof/>
-        </w:rPr>
-        <w:fldChar w:fldCharType="end"/>
-      </w:r>
+      <w:fldSimple w:instr=" SEQ Figure \* ARABIC ">
+        <w:r>
+          <w:rPr>
+            <w:noProof/>
+          </w:rPr>
+          <w:t>9</w:t>
+        </w:r>
+      </w:fldSimple>
       <w:r>
         <w:t xml:space="preserve">. WBS Dictionary Page </w:t>
       </w:r>
@@ -41062,7 +40801,7 @@
                     </pic:cNvPicPr>
                   </pic:nvPicPr>
                   <pic:blipFill>
-                    <a:blip r:embed="rId25">
+                    <a:blip r:embed="rId26">
                       <a:extLst>
                         <a:ext uri="{28A0092B-C50C-407E-A947-70E740481C1C}">
                           <a14:useLocalDpi xmlns:a14="http://schemas.microsoft.com/office/drawing/2010/main" val="0"/>
@@ -41102,27 +40841,14 @@
       <w:r>
         <w:t xml:space="preserve">Figure </w:t>
       </w:r>
-      <w:r>
-        <w:fldChar w:fldCharType="begin"/>
-      </w:r>
-      <w:r>
-        <w:instrText xml:space="preserve"> SEQ Figure \* ARABIC </w:instrText>
-      </w:r>
-      <w:r>
-        <w:fldChar w:fldCharType="separate"/>
-      </w:r>
-      <w:r>
-        <w:rPr>
-          <w:noProof/>
-        </w:rPr>
-        <w:t>10</w:t>
-      </w:r>
-      <w:r>
-        <w:rPr>
-          <w:noProof/>
-        </w:rPr>
-        <w:fldChar w:fldCharType="end"/>
-      </w:r>
+      <w:fldSimple w:instr=" SEQ Figure \* ARABIC ">
+        <w:r>
+          <w:rPr>
+            <w:noProof/>
+          </w:rPr>
+          <w:t>10</w:t>
+        </w:r>
+      </w:fldSimple>
       <w:r>
         <w:t xml:space="preserve">. </w:t>
       </w:r>
@@ -41166,7 +40892,7 @@
                     </pic:cNvPicPr>
                   </pic:nvPicPr>
                   <pic:blipFill>
-                    <a:blip r:embed="rId26">
+                    <a:blip r:embed="rId27">
                       <a:extLst>
                         <a:ext uri="{28A0092B-C50C-407E-A947-70E740481C1C}">
                           <a14:useLocalDpi xmlns:a14="http://schemas.microsoft.com/office/drawing/2010/main" val="0"/>
@@ -41206,27 +40932,14 @@
       <w:r>
         <w:t xml:space="preserve">Figure </w:t>
       </w:r>
-      <w:r>
-        <w:fldChar w:fldCharType="begin"/>
-      </w:r>
-      <w:r>
-        <w:instrText xml:space="preserve"> SEQ Figure \* ARABIC </w:instrText>
-      </w:r>
-      <w:r>
-        <w:fldChar w:fldCharType="separate"/>
-      </w:r>
-      <w:r>
-        <w:rPr>
-          <w:noProof/>
-        </w:rPr>
-        <w:t>11</w:t>
-      </w:r>
-      <w:r>
-        <w:rPr>
-          <w:noProof/>
-        </w:rPr>
-        <w:fldChar w:fldCharType="end"/>
-      </w:r>
+      <w:fldSimple w:instr=" SEQ Figure \* ARABIC ">
+        <w:r>
+          <w:rPr>
+            <w:noProof/>
+          </w:rPr>
+          <w:t>11</w:t>
+        </w:r>
+      </w:fldSimple>
       <w:r>
         <w:t xml:space="preserve">. WBS Detailed Schedule Page </w:t>
       </w:r>
@@ -41267,7 +40980,7 @@
                     </pic:cNvPicPr>
                   </pic:nvPicPr>
                   <pic:blipFill>
-                    <a:blip r:embed="rId27">
+                    <a:blip r:embed="rId28">
                       <a:extLst>
                         <a:ext uri="{28A0092B-C50C-407E-A947-70E740481C1C}">
                           <a14:useLocalDpi xmlns:a14="http://schemas.microsoft.com/office/drawing/2010/main" val="0"/>
@@ -41307,27 +41020,14 @@
       <w:r>
         <w:t xml:space="preserve">Figure </w:t>
       </w:r>
-      <w:r>
-        <w:fldChar w:fldCharType="begin"/>
-      </w:r>
-      <w:r>
-        <w:instrText xml:space="preserve"> SEQ Figure \* ARABIC </w:instrText>
-      </w:r>
-      <w:r>
-        <w:fldChar w:fldCharType="separate"/>
-      </w:r>
-      <w:r>
-        <w:rPr>
-          <w:noProof/>
-        </w:rPr>
-        <w:t>12</w:t>
-      </w:r>
-      <w:r>
-        <w:rPr>
-          <w:noProof/>
-        </w:rPr>
-        <w:fldChar w:fldCharType="end"/>
-      </w:r>
+      <w:fldSimple w:instr=" SEQ Figure \* ARABIC ">
+        <w:r>
+          <w:rPr>
+            <w:noProof/>
+          </w:rPr>
+          <w:t>12</w:t>
+        </w:r>
+      </w:fldSimple>
       <w:r>
         <w:t xml:space="preserve">. WBS Detailed Schedule Page </w:t>
       </w:r>
@@ -41367,7 +41067,7 @@
                     </pic:cNvPicPr>
                   </pic:nvPicPr>
                   <pic:blipFill>
-                    <a:blip r:embed="rId28">
+                    <a:blip r:embed="rId29">
                       <a:extLst>
                         <a:ext uri="{28A0092B-C50C-407E-A947-70E740481C1C}">
                           <a14:useLocalDpi xmlns:a14="http://schemas.microsoft.com/office/drawing/2010/main" val="0"/>
@@ -41407,27 +41107,14 @@
       <w:r>
         <w:t xml:space="preserve">Figure </w:t>
       </w:r>
-      <w:r>
-        <w:fldChar w:fldCharType="begin"/>
-      </w:r>
-      <w:r>
-        <w:instrText xml:space="preserve"> SEQ Figure \* ARABIC </w:instrText>
-      </w:r>
-      <w:r>
-        <w:fldChar w:fldCharType="separate"/>
-      </w:r>
-      <w:r>
-        <w:rPr>
-          <w:noProof/>
-        </w:rPr>
-        <w:t>13</w:t>
-      </w:r>
-      <w:r>
-        <w:rPr>
-          <w:noProof/>
-        </w:rPr>
-        <w:fldChar w:fldCharType="end"/>
-      </w:r>
+      <w:fldSimple w:instr=" SEQ Figure \* ARABIC ">
+        <w:r>
+          <w:rPr>
+            <w:noProof/>
+          </w:rPr>
+          <w:t>13</w:t>
+        </w:r>
+      </w:fldSimple>
       <w:r>
         <w:t xml:space="preserve">. WBS Detailed Schedule Page </w:t>
       </w:r>
@@ -41467,7 +41154,7 @@
                     </pic:cNvPicPr>
                   </pic:nvPicPr>
                   <pic:blipFill>
-                    <a:blip r:embed="rId29">
+                    <a:blip r:embed="rId30">
                       <a:extLst>
                         <a:ext uri="{28A0092B-C50C-407E-A947-70E740481C1C}">
                           <a14:useLocalDpi xmlns:a14="http://schemas.microsoft.com/office/drawing/2010/main" val="0"/>
@@ -41507,27 +41194,14 @@
       <w:r>
         <w:t xml:space="preserve">Figure </w:t>
       </w:r>
-      <w:r>
-        <w:fldChar w:fldCharType="begin"/>
-      </w:r>
-      <w:r>
-        <w:instrText xml:space="preserve"> SEQ Figure \* ARABIC </w:instrText>
-      </w:r>
-      <w:r>
-        <w:fldChar w:fldCharType="separate"/>
-      </w:r>
-      <w:r>
-        <w:rPr>
-          <w:noProof/>
-        </w:rPr>
-        <w:t>14</w:t>
-      </w:r>
-      <w:r>
-        <w:rPr>
-          <w:noProof/>
-        </w:rPr>
-        <w:fldChar w:fldCharType="end"/>
-      </w:r>
+      <w:fldSimple w:instr=" SEQ Figure \* ARABIC ">
+        <w:r>
+          <w:rPr>
+            <w:noProof/>
+          </w:rPr>
+          <w:t>14</w:t>
+        </w:r>
+      </w:fldSimple>
       <w:r>
         <w:t xml:space="preserve">. WBS Detailed Schedule Page </w:t>
       </w:r>
@@ -41567,7 +41241,7 @@
                     </pic:cNvPicPr>
                   </pic:nvPicPr>
                   <pic:blipFill>
-                    <a:blip r:embed="rId30">
+                    <a:blip r:embed="rId31">
                       <a:extLst>
                         <a:ext uri="{28A0092B-C50C-407E-A947-70E740481C1C}">
                           <a14:useLocalDpi xmlns:a14="http://schemas.microsoft.com/office/drawing/2010/main" val="0"/>
@@ -41607,27 +41281,14 @@
       <w:r>
         <w:t xml:space="preserve">Figure </w:t>
       </w:r>
-      <w:r>
-        <w:fldChar w:fldCharType="begin"/>
-      </w:r>
-      <w:r>
-        <w:instrText xml:space="preserve"> SEQ Figure \* ARABIC </w:instrText>
-      </w:r>
-      <w:r>
-        <w:fldChar w:fldCharType="separate"/>
-      </w:r>
-      <w:r>
-        <w:rPr>
-          <w:noProof/>
-        </w:rPr>
-        <w:t>15</w:t>
-      </w:r>
-      <w:r>
-        <w:rPr>
-          <w:noProof/>
-        </w:rPr>
-        <w:fldChar w:fldCharType="end"/>
-      </w:r>
+      <w:fldSimple w:instr=" SEQ Figure \* ARABIC ">
+        <w:r>
+          <w:rPr>
+            <w:noProof/>
+          </w:rPr>
+          <w:t>15</w:t>
+        </w:r>
+      </w:fldSimple>
       <w:r>
         <w:t xml:space="preserve">. WBS Detailed Schedule Page </w:t>
       </w:r>
@@ -41686,7 +41347,7 @@
                     <pic:cNvPicPr/>
                   </pic:nvPicPr>
                   <pic:blipFill>
-                    <a:blip r:embed="rId31">
+                    <a:blip r:embed="rId32">
                       <a:extLst>
                         <a:ext uri="{28A0092B-C50C-407E-A947-70E740481C1C}">
                           <a14:useLocalDpi xmlns:a14="http://schemas.microsoft.com/office/drawing/2010/main" val="0"/>
@@ -41725,33 +41386,20 @@
       <w:r>
         <w:t xml:space="preserve">Figure </w:t>
       </w:r>
-      <w:r>
-        <w:fldChar w:fldCharType="begin"/>
-      </w:r>
-      <w:r>
-        <w:instrText xml:space="preserve"> SEQ Figure \* ARABIC </w:instrText>
-      </w:r>
-      <w:r>
-        <w:fldChar w:fldCharType="separate"/>
-      </w:r>
-      <w:r>
-        <w:rPr>
-          <w:noProof/>
-        </w:rPr>
-        <w:t>16</w:t>
-      </w:r>
-      <w:r>
-        <w:rPr>
-          <w:noProof/>
-        </w:rPr>
-        <w:fldChar w:fldCharType="end"/>
-      </w:r>
+      <w:fldSimple w:instr=" SEQ Figure \* ARABIC ">
+        <w:r>
+          <w:rPr>
+            <w:noProof/>
+          </w:rPr>
+          <w:t>16</w:t>
+        </w:r>
+      </w:fldSimple>
       <w:r>
         <w:t>. Detailed Cost Estimates</w:t>
       </w:r>
     </w:p>
     <w:sectPr>
-      <w:headerReference w:type="default" r:id="rId32"/>
+      <w:headerReference w:type="default" r:id="rId33"/>
       <w:pgSz w:w="12240" w:h="15840"/>
       <w:pgMar w:top="1440" w:right="1440" w:bottom="1440" w:left="1440" w:header="708" w:footer="708" w:gutter="0"/>
       <w:cols w:space="708"/>
@@ -49115,6 +48763,19 @@
 </file>
 
 <file path=customXml/item1.xml><?xml version="1.0" encoding="utf-8"?>
+<?mso-contentType ?>
+<FormTemplates xmlns="http://schemas.microsoft.com/sharepoint/v3/contenttype/forms">
+  <Display>DocumentLibraryForm</Display>
+  <Edit>DocumentLibraryForm</Edit>
+  <New>DocumentLibraryForm</New>
+</FormTemplates>
+</file>
+
+<file path=customXml/item2.xml><?xml version="1.0" encoding="utf-8"?>
+<b:Sources xmlns:b="http://schemas.openxmlformats.org/officeDocument/2006/bibliography" xmlns="http://schemas.openxmlformats.org/officeDocument/2006/bibliography" SelectedStyle="\APASixthEditionOfficeOnline.xsl" StyleName="APA" Version="6"/>
+</file>
+
+<file path=customXml/item3.xml><?xml version="1.0" encoding="utf-8"?>
 <ct:contentTypeSchema xmlns:ct="http://schemas.microsoft.com/office/2006/metadata/contentType" xmlns:ma="http://schemas.microsoft.com/office/2006/metadata/properties/metaAttributes" ct:_="" ma:_="" ma:contentTypeName="Document" ma:contentTypeID="0x01010078E5C03F786D684AB79627F2BAF5AB3A" ma:contentTypeVersion="12" ma:contentTypeDescription="Create a new document." ma:contentTypeScope="" ma:versionID="6753d19c26ced2570449d2cfe2fd38cd">
   <xsd:schema xmlns:xsd="http://www.w3.org/2001/XMLSchema" xmlns:xs="http://www.w3.org/2001/XMLSchema" xmlns:p="http://schemas.microsoft.com/office/2006/metadata/properties" xmlns:ns2="31aac78f-6ed8-4134-ac7e-47c186d487c3" xmlns:ns3="0d803109-e11b-45d4-a4e8-5bf0740163af" targetNamespace="http://schemas.microsoft.com/office/2006/metadata/properties" ma:root="true" ma:fieldsID="59531f12ec9f3761682ad3919ac9365f" ns2:_="" ns3:_="">
     <xsd:import namespace="31aac78f-6ed8-4134-ac7e-47c186d487c3"/>
@@ -49331,19 +48992,6 @@
 </ct:contentTypeSchema>
 </file>
 
-<file path=customXml/item2.xml><?xml version="1.0" encoding="utf-8"?>
-<b:Sources xmlns:b="http://schemas.openxmlformats.org/officeDocument/2006/bibliography" xmlns="http://schemas.openxmlformats.org/officeDocument/2006/bibliography" SelectedStyle="\APASixthEditionOfficeOnline.xsl" StyleName="APA" Version="6"/>
-</file>
-
-<file path=customXml/item3.xml><?xml version="1.0" encoding="utf-8"?>
-<?mso-contentType ?>
-<FormTemplates xmlns="http://schemas.microsoft.com/sharepoint/v3/contenttype/forms">
-  <Display>DocumentLibraryForm</Display>
-  <Edit>DocumentLibraryForm</Edit>
-  <New>DocumentLibraryForm</New>
-</FormTemplates>
-</file>
-
 <file path=customXml/item4.xml><?xml version="1.0" encoding="utf-8"?>
 <p:properties xmlns:p="http://schemas.microsoft.com/office/2006/metadata/properties" xmlns:xsi="http://www.w3.org/2001/XMLSchema-instance" xmlns:pc="http://schemas.microsoft.com/office/infopath/2007/PartnerControls">
   <documentManagement>
@@ -49357,6 +49005,22 @@
 </file>
 
 <file path=customXml/itemProps1.xml><?xml version="1.0" encoding="utf-8"?>
+<ds:datastoreItem xmlns:ds="http://schemas.openxmlformats.org/officeDocument/2006/customXml" ds:itemID="{A64095F2-78C1-44C0-A2A1-1816EE954539}">
+  <ds:schemaRefs>
+    <ds:schemaRef ds:uri="http://schemas.microsoft.com/sharepoint/v3/contenttype/forms"/>
+  </ds:schemaRefs>
+</ds:datastoreItem>
+</file>
+
+<file path=customXml/itemProps2.xml><?xml version="1.0" encoding="utf-8"?>
+<ds:datastoreItem xmlns:ds="http://schemas.openxmlformats.org/officeDocument/2006/customXml" ds:itemID="{CEF4D3DB-A315-4DC4-ABFF-B7436CE3FECB}">
+  <ds:schemaRefs>
+    <ds:schemaRef ds:uri="http://schemas.openxmlformats.org/officeDocument/2006/bibliography"/>
+  </ds:schemaRefs>
+</ds:datastoreItem>
+</file>
+
+<file path=customXml/itemProps3.xml><?xml version="1.0" encoding="utf-8"?>
 <ds:datastoreItem xmlns:ds="http://schemas.openxmlformats.org/officeDocument/2006/customXml" ds:itemID="{9810E267-C5E3-4558-AF7B-0057EBCD2571}">
   <ds:schemaRefs>
     <ds:schemaRef ds:uri="http://schemas.microsoft.com/office/2006/metadata/contentType"/>
@@ -49375,22 +49039,6 @@
 </ds:datastoreItem>
 </file>
 
-<file path=customXml/itemProps2.xml><?xml version="1.0" encoding="utf-8"?>
-<ds:datastoreItem xmlns:ds="http://schemas.openxmlformats.org/officeDocument/2006/customXml" ds:itemID="{CEF4D3DB-A315-4DC4-ABFF-B7436CE3FECB}">
-  <ds:schemaRefs>
-    <ds:schemaRef ds:uri="http://schemas.openxmlformats.org/officeDocument/2006/bibliography"/>
-  </ds:schemaRefs>
-</ds:datastoreItem>
-</file>
-
-<file path=customXml/itemProps3.xml><?xml version="1.0" encoding="utf-8"?>
-<ds:datastoreItem xmlns:ds="http://schemas.openxmlformats.org/officeDocument/2006/customXml" ds:itemID="{A64095F2-78C1-44C0-A2A1-1816EE954539}">
-  <ds:schemaRefs>
-    <ds:schemaRef ds:uri="http://schemas.microsoft.com/sharepoint/v3/contenttype/forms"/>
-  </ds:schemaRefs>
-</ds:datastoreItem>
-</file>
-
 <file path=customXml/itemProps4.xml><?xml version="1.0" encoding="utf-8"?>
 <ds:datastoreItem xmlns:ds="http://schemas.openxmlformats.org/officeDocument/2006/customXml" ds:itemID="{E3EB7B42-5740-4129-8D38-92BBA5D17541}">
   <ds:schemaRefs>

</xml_diff>